<commit_message>
Fixed next/prev buttons bug
Una funzione veniva richiamata più volte facendo si che vi fossero molte più chiamate all'evento del click del mouse
</commit_message>
<xml_diff>
--- a/docs/Diario di bordo/Diario di bordo.docx
+++ b/docs/Diario di bordo/Diario di bordo.docx
@@ -1,6 +1,6 @@
 
 <file path=word/document.xml><?xml version="1.0" encoding="utf-8"?>
-<w:document xmlns:wpc="http://schemas.microsoft.com/office/word/2010/wordprocessingCanvas" xmlns:cx="http://schemas.microsoft.com/office/drawing/2014/chartex" xmlns:cx1="http://schemas.microsoft.com/office/drawing/2015/9/8/chartex" xmlns:cx2="http://schemas.microsoft.com/office/drawing/2015/10/21/chartex" xmlns:cx3="http://schemas.microsoft.com/office/drawing/2016/5/9/chartex" xmlns:cx4="http://schemas.microsoft.com/office/drawing/2016/5/10/chartex" xmlns:cx5="http://schemas.microsoft.com/office/drawing/2016/5/11/chartex" xmlns:cx6="http://schemas.microsoft.com/office/drawing/2016/5/12/chartex" xmlns:cx7="http://schemas.microsoft.com/office/drawing/2016/5/13/chartex" xmlns:cx8="http://schemas.microsoft.com/office/drawing/2016/5/14/chartex" xmlns:mc="http://schemas.openxmlformats.org/markup-compatibility/2006" xmlns:aink="http://schemas.microsoft.com/office/drawing/2016/ink" xmlns:am3d="http://schemas.microsoft.com/office/drawing/2017/model3d" xmlns:o="urn:schemas-microsoft-com:office:office" xmlns:r="http://schemas.openxmlformats.org/officeDocument/2006/relationships" xmlns:m="http://schemas.openxmlformats.org/officeDocument/2006/math" xmlns:v="urn:schemas-microsoft-com:vml" xmlns:wp14="http://schemas.microsoft.com/office/word/2010/wordprocessingDrawing" xmlns:wp="http://schemas.openxmlformats.org/drawingml/2006/wordprocessingDrawing" xmlns:w10="urn:schemas-microsoft-com:office:word" xmlns:w="http://schemas.openxmlformats.org/wordprocessingml/2006/main" xmlns:w14="http://schemas.microsoft.com/office/word/2010/wordml" xmlns:w15="http://schemas.microsoft.com/office/word/2012/wordml" xmlns:w16cid="http://schemas.microsoft.com/office/word/2016/wordml/cid" xmlns:w16se="http://schemas.microsoft.com/office/word/2015/wordml/symex" xmlns:wpg="http://schemas.microsoft.com/office/word/2010/wordprocessingGroup" xmlns:wpi="http://schemas.microsoft.com/office/word/2010/wordprocessingInk" xmlns:wne="http://schemas.microsoft.com/office/word/2006/wordml" xmlns:wps="http://schemas.microsoft.com/office/word/2010/wordprocessingShape" mc:Ignorable="w14 w15 w16se w16cid wp14">
+<w:document xmlns:wpc="http://schemas.microsoft.com/office/word/2010/wordprocessingCanvas" xmlns:cx="http://schemas.microsoft.com/office/drawing/2014/chartex" xmlns:cx1="http://schemas.microsoft.com/office/drawing/2015/9/8/chartex" xmlns:cx2="http://schemas.microsoft.com/office/drawing/2015/10/21/chartex" xmlns:cx3="http://schemas.microsoft.com/office/drawing/2016/5/9/chartex" xmlns:cx4="http://schemas.microsoft.com/office/drawing/2016/5/10/chartex" xmlns:cx5="http://schemas.microsoft.com/office/drawing/2016/5/11/chartex" xmlns:cx6="http://schemas.microsoft.com/office/drawing/2016/5/12/chartex" xmlns:cx7="http://schemas.microsoft.com/office/drawing/2016/5/13/chartex" xmlns:cx8="http://schemas.microsoft.com/office/drawing/2016/5/14/chartex" xmlns:mc="http://schemas.openxmlformats.org/markup-compatibility/2006" xmlns:aink="http://schemas.microsoft.com/office/drawing/2016/ink" xmlns:am3d="http://schemas.microsoft.com/office/drawing/2017/model3d" xmlns:o="urn:schemas-microsoft-com:office:office" xmlns:r="http://schemas.openxmlformats.org/officeDocument/2006/relationships" xmlns:m="http://schemas.openxmlformats.org/officeDocument/2006/math" xmlns:v="urn:schemas-microsoft-com:vml" xmlns:wp14="http://schemas.microsoft.com/office/word/2010/wordprocessingDrawing" xmlns:wp="http://schemas.openxmlformats.org/drawingml/2006/wordprocessingDrawing" xmlns:w10="urn:schemas-microsoft-com:office:word" xmlns:w="http://schemas.openxmlformats.org/wordprocessingml/2006/main" xmlns:w14="http://schemas.microsoft.com/office/word/2010/wordml" xmlns:w15="http://schemas.microsoft.com/office/word/2012/wordml" xmlns:w16cex="http://schemas.microsoft.com/office/word/2018/wordml/cex" xmlns:w16cid="http://schemas.microsoft.com/office/word/2016/wordml/cid" xmlns:w16="http://schemas.microsoft.com/office/word/2018/wordml" xmlns:w16sdtdh="http://schemas.microsoft.com/office/word/2020/wordml/sdtdatahash" xmlns:w16se="http://schemas.microsoft.com/office/word/2015/wordml/symex" xmlns:wpg="http://schemas.microsoft.com/office/word/2010/wordprocessingGroup" xmlns:wpi="http://schemas.microsoft.com/office/word/2010/wordprocessingInk" xmlns:wne="http://schemas.microsoft.com/office/word/2006/wordml" xmlns:wps="http://schemas.microsoft.com/office/word/2010/wordprocessingShape" mc:Ignorable="w14 w15 w16se w16cid w16 w16cex w16sdtdh wp14">
   <w:body>
     <w:p>
       <w:pPr>
@@ -56,34 +56,10 @@
         <w:pStyle w:val="Paragrafoelenco"/>
       </w:pPr>
       <w:r>
-        <w:t xml:space="preserve">Visti </w:t>
-      </w:r>
-      <w:proofErr w:type="gramStart"/>
-      <w:r>
-        <w:t>gli use</w:t>
-      </w:r>
-      <w:proofErr w:type="gramEnd"/>
-      <w:r>
-        <w:t xml:space="preserve"> </w:t>
-      </w:r>
-      <w:proofErr w:type="spellStart"/>
-      <w:r>
-        <w:t>cases</w:t>
-      </w:r>
-      <w:proofErr w:type="spellEnd"/>
-      <w:r>
-        <w:t>.</w:t>
-      </w:r>
-      <w:r>
-        <w:t xml:space="preserve"> Discussione sulla scelta fra WPF, </w:t>
-      </w:r>
-      <w:proofErr w:type="spellStart"/>
-      <w:r>
-        <w:t>Winforms</w:t>
-      </w:r>
-      <w:proofErr w:type="spellEnd"/>
-      <w:r>
-        <w:t>, o eventuali altre librerie grafiche.</w:t>
+        <w:t>Visti gli use cases.</w:t>
+      </w:r>
+      <w:r>
+        <w:t xml:space="preserve"> Discussione sulla scelta fra WPF, Winforms, o eventuali altre librerie grafiche.</w:t>
       </w:r>
     </w:p>
     <w:p>
@@ -120,23 +96,10 @@
         <w:t>realizzazione Hello World grafico con C# e WPF. R</w:t>
       </w:r>
       <w:r>
-        <w:t xml:space="preserve">ealizzazione primi </w:t>
-      </w:r>
-      <w:proofErr w:type="spellStart"/>
-      <w:r>
-        <w:t>mockup</w:t>
-      </w:r>
-      <w:proofErr w:type="spellEnd"/>
-      <w:r>
-        <w:t xml:space="preserve"> (in seguito risultati troppo graficamente indipendenti fra loro, nel senso che ogni </w:t>
-      </w:r>
-      <w:proofErr w:type="spellStart"/>
-      <w:r>
-        <w:t>mockup</w:t>
-      </w:r>
-      <w:proofErr w:type="spellEnd"/>
-      <w:r>
-        <w:t xml:space="preserve"> era una finestra separata dalle altre; ma poiché erano stati inizialmente preparati sulla base del singolo use case anziché accorpati in un’unica interfaccia grafica).</w:t>
+        <w:t>ealizzazione primi mockup</w:t>
+      </w:r>
+      <w:r>
+        <w:t xml:space="preserve"> (in seguito risultati troppo graficamente indipendenti fra loro, nel senso che ogni mockup era una finestra separata dalle altre; ma poiché erano stati inizialmente preparati sulla base del singolo use case anziché accorpati in un’unica interfaccia grafica).</w:t>
       </w:r>
     </w:p>
     <w:p>
@@ -200,39 +163,15 @@
         <w:pStyle w:val="Paragrafoelenco"/>
       </w:pPr>
       <w:r>
-        <w:t xml:space="preserve">Completare la demo Hello World con una simulazione di errore (con </w:t>
-      </w:r>
-      <w:proofErr w:type="spellStart"/>
-      <w:r>
-        <w:t>message</w:t>
-      </w:r>
-      <w:proofErr w:type="spellEnd"/>
-      <w:r>
-        <w:t xml:space="preserve"> on top, principale inconveniente riscontrato da Michele per quanto concerne </w:t>
-      </w:r>
-      <w:proofErr w:type="spellStart"/>
-      <w:r>
-        <w:t>Winforms</w:t>
-      </w:r>
-      <w:proofErr w:type="spellEnd"/>
-      <w:r>
-        <w:t>).</w:t>
-      </w:r>
-    </w:p>
-    <w:p>
-      <w:pPr>
-        <w:pStyle w:val="Paragrafoelenco"/>
-      </w:pPr>
-      <w:r>
-        <w:t xml:space="preserve">Sistemare i </w:t>
-      </w:r>
-      <w:proofErr w:type="spellStart"/>
-      <w:r>
-        <w:t>mockup</w:t>
-      </w:r>
-      <w:proofErr w:type="spellEnd"/>
-      <w:r>
-        <w:t>.</w:t>
+        <w:t>Completare la demo Hello World con una simulazione di errore (con message on top, principale inconveniente riscontrato da Michele per quanto concerne Winforms).</w:t>
+      </w:r>
+    </w:p>
+    <w:p>
+      <w:pPr>
+        <w:pStyle w:val="Paragrafoelenco"/>
+      </w:pPr>
+      <w:r>
+        <w:t>Sistemare i mockup.</w:t>
       </w:r>
     </w:p>
     <w:p>
@@ -256,26 +195,10 @@
         <w:pStyle w:val="Paragrafoelenco"/>
       </w:pPr>
       <w:r>
-        <w:t xml:space="preserve">Implementazione </w:t>
-      </w:r>
-      <w:proofErr w:type="spellStart"/>
-      <w:r>
-        <w:t>Thread</w:t>
-      </w:r>
-      <w:proofErr w:type="spellEnd"/>
-      <w:r>
-        <w:t xml:space="preserve"> nell’Hello World</w:t>
-      </w:r>
-      <w:r>
-        <w:t xml:space="preserve">: il messaggio appare on top in momento relativamente casuali. Sistemazione dei </w:t>
-      </w:r>
-      <w:proofErr w:type="spellStart"/>
-      <w:r>
-        <w:t>mockup</w:t>
-      </w:r>
-      <w:proofErr w:type="spellEnd"/>
-      <w:r>
-        <w:t>. Continuazione della lettura della documentazione su C#.</w:t>
+        <w:t>Implementazione Thread nell’Hello World</w:t>
+      </w:r>
+      <w:r>
+        <w:t>: il messaggio appare on top in momento relativamente casuali. Sistemazione dei mockup. Continuazione della lettura della documentazione su C#.</w:t>
       </w:r>
     </w:p>
     <w:p>
@@ -434,36 +357,8 @@
           <w:color w:val="000000"/>
           <w:lang w:eastAsia="it-CH"/>
         </w:rPr>
-        <w:t xml:space="preserve">- deep dive in </w:t>
-      </w:r>
-      <w:proofErr w:type="spellStart"/>
-      <w:r>
-        <w:rPr>
-          <w:rFonts w:eastAsia="Times New Roman" w:cstheme="minorHAnsi"/>
-          <w:color w:val="000000"/>
-          <w:lang w:eastAsia="it-CH"/>
-        </w:rPr>
-        <w:t>wpf</w:t>
-      </w:r>
-      <w:proofErr w:type="spellEnd"/>
-      <w:r>
-        <w:rPr>
-          <w:rFonts w:eastAsia="Times New Roman" w:cstheme="minorHAnsi"/>
-          <w:color w:val="000000"/>
-          <w:lang w:eastAsia="it-CH"/>
-        </w:rPr>
-        <w:t xml:space="preserve"> (documentazione e video) -&gt; cosa va in XAML, cosa in controller, </w:t>
-      </w:r>
-      <w:proofErr w:type="spellStart"/>
-      <w:r>
-        <w:rPr>
-          <w:rFonts w:eastAsia="Times New Roman" w:cstheme="minorHAnsi"/>
-          <w:color w:val="000000"/>
-          <w:lang w:eastAsia="it-CH"/>
-        </w:rPr>
-        <w:t>ecc</w:t>
-      </w:r>
-      <w:proofErr w:type="spellEnd"/>
+        <w:t>- deep dive in wpf (documentazione e video) -&gt; cosa va in XAML, cosa in controller, ecc</w:t>
+      </w:r>
     </w:p>
     <w:p>
       <w:pPr>
@@ -489,25 +384,7 @@
           <w:color w:val="000000"/>
           <w:lang w:eastAsia="it-CH"/>
         </w:rPr>
-        <w:t xml:space="preserve">- completare un primo scheletro del </w:t>
-      </w:r>
-      <w:proofErr w:type="spellStart"/>
-      <w:r>
-        <w:rPr>
-          <w:rFonts w:eastAsia="Times New Roman" w:cstheme="minorHAnsi"/>
-          <w:color w:val="000000"/>
-          <w:lang w:eastAsia="it-CH"/>
-        </w:rPr>
-        <w:t>mockup</w:t>
-      </w:r>
-      <w:proofErr w:type="spellEnd"/>
-      <w:r>
-        <w:rPr>
-          <w:rFonts w:eastAsia="Times New Roman" w:cstheme="minorHAnsi"/>
-          <w:color w:val="000000"/>
-          <w:lang w:eastAsia="it-CH"/>
-        </w:rPr>
-        <w:t xml:space="preserve"> in WPF</w:t>
+        <w:t>- completare un primo scheletro del mockup in WPF</w:t>
       </w:r>
     </w:p>
     <w:p>
@@ -534,25 +411,7 @@
           <w:color w:val="000000"/>
           <w:lang w:eastAsia="it-CH"/>
         </w:rPr>
-        <w:t xml:space="preserve">- sistemare </w:t>
-      </w:r>
-      <w:proofErr w:type="spellStart"/>
-      <w:r>
-        <w:rPr>
-          <w:rFonts w:eastAsia="Times New Roman" w:cstheme="minorHAnsi"/>
-          <w:color w:val="000000"/>
-          <w:lang w:eastAsia="it-CH"/>
-        </w:rPr>
-        <w:t>mockup</w:t>
-      </w:r>
-      <w:proofErr w:type="spellEnd"/>
-      <w:r>
-        <w:rPr>
-          <w:rFonts w:eastAsia="Times New Roman" w:cstheme="minorHAnsi"/>
-          <w:color w:val="000000"/>
-          <w:lang w:eastAsia="it-CH"/>
-        </w:rPr>
-        <w:t>:</w:t>
+        <w:t>- sistemare mockup:</w:t>
       </w:r>
     </w:p>
     <w:p>
@@ -627,23 +486,13 @@
           <w:lang w:eastAsia="it-CH"/>
         </w:rPr>
       </w:pPr>
-      <w:proofErr w:type="spellStart"/>
-      <w:r>
-        <w:rPr>
-          <w:rFonts w:eastAsia="Times New Roman" w:cstheme="minorHAnsi"/>
-          <w:color w:val="000000"/>
-          <w:lang w:eastAsia="it-CH"/>
-        </w:rPr>
-        <w:t>sugg</w:t>
-      </w:r>
-      <w:proofErr w:type="spellEnd"/>
-      <w:r>
-        <w:rPr>
-          <w:rFonts w:eastAsia="Times New Roman" w:cstheme="minorHAnsi"/>
-          <w:color w:val="000000"/>
-          <w:lang w:eastAsia="it-CH"/>
-        </w:rPr>
-        <w:t>: l'aggiunta di una tab (segno +) potrebbe copiarmi nella nuova tab un esperimento attualmente aperto in modo da eseguire dei confronti,</w:t>
+      <w:r>
+        <w:rPr>
+          <w:rFonts w:eastAsia="Times New Roman" w:cstheme="minorHAnsi"/>
+          <w:color w:val="000000"/>
+          <w:lang w:eastAsia="it-CH"/>
+        </w:rPr>
+        <w:t>sugg: l'aggiunta di una tab (segno +) potrebbe copiarmi nella nuova tab un esperimento attualmente aperto in modo da eseguire dei confronti,</w:t>
       </w:r>
     </w:p>
     <w:p>
@@ -697,25 +546,7 @@
           <w:color w:val="000000"/>
           <w:lang w:eastAsia="it-CH"/>
         </w:rPr>
-        <w:t xml:space="preserve">separare </w:t>
-      </w:r>
-      <w:proofErr w:type="spellStart"/>
-      <w:r>
-        <w:rPr>
-          <w:rFonts w:eastAsia="Times New Roman" w:cstheme="minorHAnsi"/>
-          <w:color w:val="000000"/>
-          <w:lang w:eastAsia="it-CH"/>
-        </w:rPr>
-        <w:t>mockup</w:t>
-      </w:r>
-      <w:proofErr w:type="spellEnd"/>
-      <w:r>
-        <w:rPr>
-          <w:rFonts w:eastAsia="Times New Roman" w:cstheme="minorHAnsi"/>
-          <w:color w:val="000000"/>
-          <w:lang w:eastAsia="it-CH"/>
-        </w:rPr>
-        <w:t xml:space="preserve"> nuovi e vecchi in due documenti</w:t>
+        <w:t>separare mockup nuovi e vecchi in due documenti</w:t>
       </w:r>
     </w:p>
     <w:p>
@@ -734,43 +565,7 @@
           <w:color w:val="000000"/>
           <w:lang w:eastAsia="it-CH"/>
         </w:rPr>
-        <w:t xml:space="preserve">     4.- focus di coerenza: mostrare i bottoni di </w:t>
-      </w:r>
-      <w:proofErr w:type="spellStart"/>
-      <w:r>
-        <w:rPr>
-          <w:rFonts w:eastAsia="Times New Roman" w:cstheme="minorHAnsi"/>
-          <w:color w:val="000000"/>
-          <w:lang w:eastAsia="it-CH"/>
-        </w:rPr>
-        <w:t>experiment</w:t>
-      </w:r>
-      <w:proofErr w:type="spellEnd"/>
-      <w:r>
-        <w:rPr>
-          <w:rFonts w:eastAsia="Times New Roman" w:cstheme="minorHAnsi"/>
-          <w:color w:val="000000"/>
-          <w:lang w:eastAsia="it-CH"/>
-        </w:rPr>
-        <w:t xml:space="preserve"> o </w:t>
-      </w:r>
-      <w:proofErr w:type="spellStart"/>
-      <w:r>
-        <w:rPr>
-          <w:rFonts w:eastAsia="Times New Roman" w:cstheme="minorHAnsi"/>
-          <w:color w:val="000000"/>
-          <w:lang w:eastAsia="it-CH"/>
-        </w:rPr>
-        <w:t>deposition</w:t>
-      </w:r>
-      <w:proofErr w:type="spellEnd"/>
-      <w:r>
-        <w:rPr>
-          <w:rFonts w:eastAsia="Times New Roman" w:cstheme="minorHAnsi"/>
-          <w:color w:val="000000"/>
-          <w:lang w:eastAsia="it-CH"/>
-        </w:rPr>
-        <w:t xml:space="preserve"> quando essi sono selezionati, altrimenti no (mostrare le informazioni necessarie all'attuale focus). </w:t>
+        <w:t>     4.- focus di coerenza: mostrare i bottoni di experiment o deposition quando essi sono selezionati, altrimenti no (mostrare le informazioni necessarie all'attuale focus). </w:t>
       </w:r>
     </w:p>
     <w:p>
@@ -838,25 +633,7 @@
           <w:color w:val="000000"/>
           <w:lang w:eastAsia="it-CH"/>
         </w:rPr>
-        <w:t xml:space="preserve">inizio implementazione dell’applicativo basato sul </w:t>
-      </w:r>
-      <w:proofErr w:type="spellStart"/>
-      <w:r>
-        <w:rPr>
-          <w:rFonts w:eastAsia="Times New Roman" w:cstheme="minorHAnsi"/>
-          <w:color w:val="000000"/>
-          <w:lang w:eastAsia="it-CH"/>
-        </w:rPr>
-        <w:t>mockup</w:t>
-      </w:r>
-      <w:proofErr w:type="spellEnd"/>
-      <w:r>
-        <w:rPr>
-          <w:rFonts w:eastAsia="Times New Roman" w:cstheme="minorHAnsi"/>
-          <w:color w:val="000000"/>
-          <w:lang w:eastAsia="it-CH"/>
-        </w:rPr>
-        <w:t>.</w:t>
+        <w:t>inizio implementazione dell’applicativo basato sul mockup.</w:t>
       </w:r>
     </w:p>
     <w:p>
@@ -920,7 +697,6 @@
           <w:lang w:eastAsia="it-CH"/>
         </w:rPr>
       </w:pPr>
-      <w:proofErr w:type="spellStart"/>
       <w:r>
         <w:rPr>
           <w:rFonts w:eastAsia="Times New Roman" w:cstheme="minorHAnsi"/>
@@ -929,33 +705,14 @@
         </w:rPr>
         <w:t>Mockup</w:t>
       </w:r>
-      <w:proofErr w:type="spellEnd"/>
-      <w:r>
-        <w:rPr>
-          <w:rFonts w:eastAsia="Times New Roman" w:cstheme="minorHAnsi"/>
-          <w:color w:val="000000"/>
-          <w:lang w:eastAsia="it-CH"/>
-        </w:rPr>
-        <w:br/>
-        <w:t xml:space="preserve">Start --&gt; </w:t>
-      </w:r>
-      <w:proofErr w:type="spellStart"/>
-      <w:r>
-        <w:rPr>
-          <w:rFonts w:eastAsia="Times New Roman" w:cstheme="minorHAnsi"/>
-          <w:color w:val="000000"/>
-          <w:lang w:eastAsia="it-CH"/>
-        </w:rPr>
-        <w:t>automatic</w:t>
-      </w:r>
-      <w:proofErr w:type="spellEnd"/>
-      <w:r>
-        <w:rPr>
-          <w:rFonts w:eastAsia="Times New Roman" w:cstheme="minorHAnsi"/>
-          <w:color w:val="000000"/>
-          <w:lang w:eastAsia="it-CH"/>
-        </w:rPr>
-        <w:t xml:space="preserve"> start (sniff start)</w:t>
+      <w:r>
+        <w:rPr>
+          <w:rFonts w:eastAsia="Times New Roman" w:cstheme="minorHAnsi"/>
+          <w:color w:val="000000"/>
+          <w:lang w:eastAsia="it-CH"/>
+        </w:rPr>
+        <w:br/>
+        <w:t>Start --&gt; automatic start (sniff start)</w:t>
       </w:r>
       <w:r>
         <w:rPr>
@@ -1009,42 +766,7 @@
           <w:lang w:eastAsia="it-CH"/>
         </w:rPr>
         <w:br/>
-      </w:r>
-      <w:proofErr w:type="spellStart"/>
-      <w:r>
-        <w:rPr>
-          <w:rFonts w:eastAsia="Times New Roman" w:cstheme="minorHAnsi"/>
-          <w:color w:val="000000"/>
-          <w:lang w:eastAsia="it-CH"/>
-        </w:rPr>
-        <w:t>compress</w:t>
-      </w:r>
-      <w:proofErr w:type="spellEnd"/>
-      <w:r>
-        <w:rPr>
-          <w:rFonts w:eastAsia="Times New Roman" w:cstheme="minorHAnsi"/>
-          <w:color w:val="000000"/>
-          <w:lang w:eastAsia="it-CH"/>
-        </w:rPr>
-        <w:t xml:space="preserve"> </w:t>
-      </w:r>
-      <w:proofErr w:type="spellStart"/>
-      <w:r>
-        <w:rPr>
-          <w:rFonts w:eastAsia="Times New Roman" w:cstheme="minorHAnsi"/>
-          <w:color w:val="000000"/>
-          <w:lang w:eastAsia="it-CH"/>
-        </w:rPr>
-        <w:t>experiment</w:t>
-      </w:r>
-      <w:proofErr w:type="spellEnd"/>
-      <w:r>
-        <w:rPr>
-          <w:rFonts w:eastAsia="Times New Roman" w:cstheme="minorHAnsi"/>
-          <w:color w:val="000000"/>
-          <w:lang w:eastAsia="it-CH"/>
-        </w:rPr>
-        <w:t xml:space="preserve"> (dapprima comprime tutte le deposizioni singolarmente e poi l'esperimento).</w:t>
+        <w:t>compress experiment (dapprima comprime tutte le deposizioni singolarmente e poi l'esperimento).</w:t>
       </w:r>
     </w:p>
     <w:p>
@@ -1081,25 +803,7 @@
           <w:lang w:eastAsia="it-CH"/>
         </w:rPr>
         <w:br/>
-        <w:t xml:space="preserve">Mariano: guardare il progetto di </w:t>
-      </w:r>
-      <w:proofErr w:type="spellStart"/>
-      <w:r>
-        <w:rPr>
-          <w:rFonts w:eastAsia="Times New Roman" w:cstheme="minorHAnsi"/>
-          <w:color w:val="000000"/>
-          <w:lang w:eastAsia="it-CH"/>
-        </w:rPr>
-        <w:t>imagik</w:t>
-      </w:r>
-      <w:proofErr w:type="spellEnd"/>
-      <w:r>
-        <w:rPr>
-          <w:rFonts w:eastAsia="Times New Roman" w:cstheme="minorHAnsi"/>
-          <w:color w:val="000000"/>
-          <w:lang w:eastAsia="it-CH"/>
-        </w:rPr>
-        <w:t xml:space="preserve"> di De Sanctis, </w:t>
+        <w:t>Mariano: guardare il progetto di imagik di De Sanctis, </w:t>
       </w:r>
       <w:r>
         <w:rPr>
@@ -1118,36 +822,8 @@
           <w:lang w:eastAsia="it-CH"/>
         </w:rPr>
         <w:br/>
-        <w:t xml:space="preserve">Verificare: Open source </w:t>
-      </w:r>
-      <w:proofErr w:type="spellStart"/>
-      <w:r>
-        <w:rPr>
-          <w:rFonts w:eastAsia="Times New Roman" w:cstheme="minorHAnsi"/>
-          <w:color w:val="000000"/>
-          <w:lang w:eastAsia="it-CH"/>
-        </w:rPr>
-        <w:t>wpf</w:t>
-      </w:r>
-      <w:proofErr w:type="spellEnd"/>
-      <w:r>
-        <w:rPr>
-          <w:rFonts w:eastAsia="Times New Roman" w:cstheme="minorHAnsi"/>
-          <w:color w:val="000000"/>
-          <w:lang w:eastAsia="it-CH"/>
-        </w:rPr>
-        <w:t xml:space="preserve"> image </w:t>
-      </w:r>
-      <w:proofErr w:type="spellStart"/>
-      <w:r>
-        <w:rPr>
-          <w:rFonts w:eastAsia="Times New Roman" w:cstheme="minorHAnsi"/>
-          <w:color w:val="000000"/>
-          <w:lang w:eastAsia="it-CH"/>
-        </w:rPr>
-        <w:t>viewer</w:t>
-      </w:r>
-      <w:proofErr w:type="spellEnd"/>
+        <w:t>Verificare: Open source wpf image viewer</w:t>
+      </w:r>
     </w:p>
     <w:p>
       <w:pPr>
@@ -1165,80 +841,16 @@
           <w:color w:val="000000"/>
           <w:lang w:eastAsia="it-CH"/>
         </w:rPr>
-        <w:t xml:space="preserve">Image </w:t>
-      </w:r>
-      <w:proofErr w:type="spellStart"/>
-      <w:r>
-        <w:rPr>
-          <w:rFonts w:eastAsia="Times New Roman" w:cstheme="minorHAnsi"/>
-          <w:color w:val="000000"/>
-          <w:lang w:eastAsia="it-CH"/>
-        </w:rPr>
-        <w:t>viewer</w:t>
-      </w:r>
-      <w:proofErr w:type="spellEnd"/>
-      <w:r>
-        <w:rPr>
-          <w:rFonts w:eastAsia="Times New Roman" w:cstheme="minorHAnsi"/>
-          <w:color w:val="000000"/>
-          <w:lang w:eastAsia="it-CH"/>
-        </w:rPr>
-        <w:br/>
-        <w:t xml:space="preserve">Setting come contrasto automatico, </w:t>
-      </w:r>
-      <w:proofErr w:type="spellStart"/>
-      <w:r>
-        <w:rPr>
-          <w:rFonts w:eastAsia="Times New Roman" w:cstheme="minorHAnsi"/>
-          <w:color w:val="000000"/>
-          <w:lang w:eastAsia="it-CH"/>
-        </w:rPr>
-        <w:t>etc</w:t>
-      </w:r>
-      <w:proofErr w:type="spellEnd"/>
-      <w:r>
-        <w:rPr>
-          <w:rFonts w:eastAsia="Times New Roman" w:cstheme="minorHAnsi"/>
-          <w:color w:val="000000"/>
-          <w:lang w:eastAsia="it-CH"/>
-        </w:rPr>
-        <w:t xml:space="preserve">, o embedded o tramite </w:t>
-      </w:r>
-      <w:proofErr w:type="spellStart"/>
-      <w:r>
-        <w:rPr>
-          <w:rFonts w:eastAsia="Times New Roman" w:cstheme="minorHAnsi"/>
-          <w:color w:val="000000"/>
-          <w:lang w:eastAsia="it-CH"/>
-        </w:rPr>
-        <w:t>xnviewer</w:t>
-      </w:r>
-      <w:proofErr w:type="spellEnd"/>
-      <w:r>
-        <w:rPr>
-          <w:rFonts w:eastAsia="Times New Roman" w:cstheme="minorHAnsi"/>
-          <w:color w:val="000000"/>
-          <w:lang w:eastAsia="it-CH"/>
-        </w:rPr>
-        <w:t xml:space="preserve"> (pulsante, mouse destro, </w:t>
-      </w:r>
-      <w:proofErr w:type="spellStart"/>
-      <w:r>
-        <w:rPr>
-          <w:rFonts w:eastAsia="Times New Roman" w:cstheme="minorHAnsi"/>
-          <w:color w:val="000000"/>
-          <w:lang w:eastAsia="it-CH"/>
-        </w:rPr>
-        <w:t>etc</w:t>
-      </w:r>
-      <w:proofErr w:type="spellEnd"/>
-      <w:r>
-        <w:rPr>
-          <w:rFonts w:eastAsia="Times New Roman" w:cstheme="minorHAnsi"/>
-          <w:color w:val="000000"/>
-          <w:lang w:eastAsia="it-CH"/>
-        </w:rPr>
-        <w:t>)</w:t>
+        <w:t>Image viewer</w:t>
+      </w:r>
+      <w:r>
+        <w:rPr>
+          <w:rFonts w:eastAsia="Times New Roman" w:cstheme="minorHAnsi"/>
+          <w:color w:val="000000"/>
+          <w:lang w:eastAsia="it-CH"/>
+        </w:rPr>
+        <w:br/>
+        <w:t>Setting come contrasto automatico, etc, o embedded o tramite xnviewer (pulsante, mouse destro, etc)</w:t>
       </w:r>
       <w:r>
         <w:rPr>
@@ -1301,51 +913,16 @@
           <w:lang w:eastAsia="it-CH"/>
         </w:rPr>
         <w:br/>
-      </w:r>
-      <w:proofErr w:type="spellStart"/>
-      <w:r>
-        <w:rPr>
-          <w:rFonts w:eastAsia="Times New Roman" w:cstheme="minorHAnsi"/>
-          <w:color w:val="000000"/>
-          <w:lang w:eastAsia="it-CH"/>
-        </w:rPr>
-        <w:t>SensorTools</w:t>
-      </w:r>
-      <w:proofErr w:type="spellEnd"/>
-      <w:r>
-        <w:rPr>
-          <w:rFonts w:eastAsia="Times New Roman" w:cstheme="minorHAnsi"/>
-          <w:color w:val="000000"/>
-          <w:lang w:eastAsia="it-CH"/>
-        </w:rPr>
-        <w:t xml:space="preserve"> v1.18</w:t>
-      </w:r>
-      <w:r>
-        <w:rPr>
-          <w:rFonts w:eastAsia="Times New Roman" w:cstheme="minorHAnsi"/>
-          <w:color w:val="000000"/>
-          <w:lang w:eastAsia="it-CH"/>
-        </w:rPr>
-        <w:br/>
-        <w:t>IDS software suite (</w:t>
-      </w:r>
-      <w:proofErr w:type="spellStart"/>
-      <w:r>
-        <w:rPr>
-          <w:rFonts w:eastAsia="Times New Roman" w:cstheme="minorHAnsi"/>
-          <w:color w:val="000000"/>
-          <w:lang w:eastAsia="it-CH"/>
-        </w:rPr>
-        <w:t>Melt</w:t>
-      </w:r>
-      <w:proofErr w:type="spellEnd"/>
-      <w:r>
-        <w:rPr>
-          <w:rFonts w:eastAsia="Times New Roman" w:cstheme="minorHAnsi"/>
-          <w:color w:val="000000"/>
-          <w:lang w:eastAsia="it-CH"/>
-        </w:rPr>
-        <w:t xml:space="preserve"> Pool)</w:t>
+        <w:t>SensorTools v1.18</w:t>
+      </w:r>
+      <w:r>
+        <w:rPr>
+          <w:rFonts w:eastAsia="Times New Roman" w:cstheme="minorHAnsi"/>
+          <w:color w:val="000000"/>
+          <w:lang w:eastAsia="it-CH"/>
+        </w:rPr>
+        <w:br/>
+        <w:t>IDS software suite (Melt Pool)</w:t>
       </w:r>
       <w:r>
         <w:rPr>
@@ -1388,15 +965,7 @@
         <w:pStyle w:val="Paragrafoelenco"/>
       </w:pPr>
       <w:r>
-        <w:t xml:space="preserve">Cercati alcuni image </w:t>
-      </w:r>
-      <w:proofErr w:type="spellStart"/>
-      <w:r>
-        <w:t>viewer</w:t>
-      </w:r>
-      <w:proofErr w:type="spellEnd"/>
-      <w:r>
-        <w:t xml:space="preserve"> in WPF, ma non sono stati implementati</w:t>
+        <w:t>Cercati alcuni image viewer in WPF, ma non sono stati implementati</w:t>
       </w:r>
     </w:p>
     <w:p>
@@ -1477,25 +1046,7 @@
           <w:lang w:eastAsia="it-CH"/>
         </w:rPr>
         <w:br/>
-        <w:t xml:space="preserve">Non aprire tab identiche dallo stesso </w:t>
-      </w:r>
-      <w:proofErr w:type="spellStart"/>
-      <w:r>
-        <w:rPr>
-          <w:rFonts w:eastAsia="Times New Roman" w:cstheme="minorHAnsi"/>
-          <w:color w:val="000000"/>
-          <w:lang w:eastAsia="it-CH"/>
-        </w:rPr>
-        <w:t>experiment</w:t>
-      </w:r>
-      <w:proofErr w:type="spellEnd"/>
-      <w:r>
-        <w:rPr>
-          <w:rFonts w:eastAsia="Times New Roman" w:cstheme="minorHAnsi"/>
-          <w:color w:val="000000"/>
-          <w:lang w:eastAsia="it-CH"/>
-        </w:rPr>
-        <w:t xml:space="preserve"> item!!</w:t>
+        <w:t>Non aprire tab identiche dallo stesso experiment item!!</w:t>
       </w:r>
     </w:p>
     <w:p>
@@ -1523,25 +1074,7 @@
           <w:lang w:eastAsia="it-CH"/>
         </w:rPr>
         <w:br/>
-        <w:t>Immagini live (</w:t>
-      </w:r>
-      <w:proofErr w:type="spellStart"/>
-      <w:r>
-        <w:rPr>
-          <w:rFonts w:eastAsia="Times New Roman" w:cstheme="minorHAnsi"/>
-          <w:color w:val="000000"/>
-          <w:lang w:eastAsia="it-CH"/>
-        </w:rPr>
-        <w:t>Smartek</w:t>
-      </w:r>
-      <w:proofErr w:type="spellEnd"/>
-      <w:r>
-        <w:rPr>
-          <w:rFonts w:eastAsia="Times New Roman" w:cstheme="minorHAnsi"/>
-          <w:color w:val="000000"/>
-          <w:lang w:eastAsia="it-CH"/>
-        </w:rPr>
-        <w:t>) e immagini catturate/registrate precedentemente (vedi quelle nelle deposizioni)</w:t>
+        <w:t>Immagini live (Smartek) e immagini catturate/registrate precedentemente (vedi quelle nelle deposizioni)</w:t>
       </w:r>
     </w:p>
     <w:p>
@@ -1569,25 +1102,7 @@
           <w:lang w:eastAsia="it-CH"/>
         </w:rPr>
         <w:br/>
-        <w:t xml:space="preserve">Integrazione file </w:t>
-      </w:r>
-      <w:proofErr w:type="spellStart"/>
-      <w:r>
-        <w:rPr>
-          <w:rFonts w:eastAsia="Times New Roman" w:cstheme="minorHAnsi"/>
-          <w:color w:val="000000"/>
-          <w:lang w:eastAsia="it-CH"/>
-        </w:rPr>
-        <w:t>xaml</w:t>
-      </w:r>
-      <w:proofErr w:type="spellEnd"/>
-      <w:r>
-        <w:rPr>
-          <w:rFonts w:eastAsia="Times New Roman" w:cstheme="minorHAnsi"/>
-          <w:color w:val="000000"/>
-          <w:lang w:eastAsia="it-CH"/>
-        </w:rPr>
-        <w:t xml:space="preserve"> esterni (lavorarci su un esempio esistente e piccolo)</w:t>
+        <w:t>Integrazione file xaml esterni (lavorarci su un esempio esistente e piccolo)</w:t>
       </w:r>
     </w:p>
     <w:p>
@@ -1610,36 +1125,8 @@
           <w:lang w:eastAsia="it-CH"/>
         </w:rPr>
         <w:br/>
-        <w:t xml:space="preserve">Da Michele: setup di </w:t>
-      </w:r>
-      <w:proofErr w:type="spellStart"/>
-      <w:r>
-        <w:rPr>
-          <w:rFonts w:eastAsia="Times New Roman" w:cstheme="minorHAnsi"/>
-          <w:color w:val="000000"/>
-          <w:lang w:eastAsia="it-CH"/>
-        </w:rPr>
-        <w:t>smartek</w:t>
-      </w:r>
-      <w:proofErr w:type="spellEnd"/>
-      <w:r>
-        <w:rPr>
-          <w:rFonts w:eastAsia="Times New Roman" w:cstheme="minorHAnsi"/>
-          <w:color w:val="000000"/>
-          <w:lang w:eastAsia="it-CH"/>
-        </w:rPr>
-        <w:t xml:space="preserve"> e nuova deposizione </w:t>
-      </w:r>
-      <w:proofErr w:type="spellStart"/>
-      <w:r>
-        <w:rPr>
-          <w:rFonts w:eastAsia="Times New Roman" w:cstheme="minorHAnsi"/>
-          <w:color w:val="000000"/>
-          <w:lang w:eastAsia="it-CH"/>
-        </w:rPr>
-        <w:t>rar</w:t>
-      </w:r>
-      <w:proofErr w:type="spellEnd"/>
+        <w:t>Da Michele: setup di smartek e nuova deposizione rar</w:t>
+      </w:r>
     </w:p>
     <w:p>
       <w:pPr>
@@ -1657,23 +1144,7 @@
       </w:r>
       <w:r>
         <w:lastRenderedPageBreak/>
-        <w:t xml:space="preserve">separare fra loro diverse strutture WPF costruite in file </w:t>
-      </w:r>
-      <w:proofErr w:type="spellStart"/>
-      <w:r>
-        <w:t>xaml</w:t>
-      </w:r>
-      <w:proofErr w:type="spellEnd"/>
-      <w:r>
-        <w:t xml:space="preserve"> separati. È sufficiente istanziare il </w:t>
-      </w:r>
-      <w:proofErr w:type="spellStart"/>
-      <w:r>
-        <w:t>cs</w:t>
-      </w:r>
-      <w:proofErr w:type="spellEnd"/>
-      <w:r>
-        <w:t xml:space="preserve"> degli user control.</w:t>
+        <w:t>separare fra loro diverse strutture WPF costruite in file xaml separati. È sufficiente istanziare il cs degli user control.</w:t>
       </w:r>
     </w:p>
     <w:p>
@@ -1703,15 +1174,7 @@
         <w:pStyle w:val="Paragrafoelenco"/>
       </w:pPr>
       <w:r>
-        <w:t xml:space="preserve">Cambio </w:t>
-      </w:r>
-      <w:proofErr w:type="spellStart"/>
-      <w:r>
-        <w:t>mockup</w:t>
-      </w:r>
-      <w:proofErr w:type="spellEnd"/>
-      <w:r>
-        <w:t xml:space="preserve"> e implementazione: si apriva una singola deposizione per ogni esperimento</w:t>
+        <w:t>Cambio mockup e implementazione: si apriva una singola deposizione per ogni esperimento</w:t>
       </w:r>
       <w:r>
         <w:t>, anzi una deposizione sola in totale, quindi l’applicativo è stato ridisegnato</w:t>
@@ -1768,31 +1231,7 @@
         <w:sym w:font="Wingdings" w:char="F0E0"/>
       </w:r>
       <w:r>
-        <w:t xml:space="preserve"> creazione di issues e </w:t>
-      </w:r>
-      <w:proofErr w:type="spellStart"/>
-      <w:r>
-        <w:t>milestones</w:t>
-      </w:r>
-      <w:proofErr w:type="spellEnd"/>
-      <w:r>
-        <w:t xml:space="preserve"> su </w:t>
-      </w:r>
-      <w:proofErr w:type="spellStart"/>
-      <w:r>
-        <w:t>github</w:t>
-      </w:r>
-      <w:proofErr w:type="spellEnd"/>
-      <w:r>
-        <w:t xml:space="preserve">, creazione di un file Microsoft Projects con le </w:t>
-      </w:r>
-      <w:proofErr w:type="spellStart"/>
-      <w:r>
-        <w:t>deadlines</w:t>
-      </w:r>
-      <w:proofErr w:type="spellEnd"/>
-      <w:r>
-        <w:t>.</w:t>
+        <w:t xml:space="preserve"> creazione di issues e milestones su github, creazione di un file Microsoft Projects con le deadlines.</w:t>
       </w:r>
     </w:p>
     <w:p>
@@ -1811,23 +1250,7 @@
         </w:rPr>
       </w:pPr>
       <w:r>
-        <w:t xml:space="preserve">Bug: errore nello spostamento dei </w:t>
-      </w:r>
-      <w:proofErr w:type="spellStart"/>
-      <w:r>
-        <w:t>TabItem</w:t>
-      </w:r>
-      <w:proofErr w:type="spellEnd"/>
-      <w:r>
-        <w:t xml:space="preserve"> degli esperimenti (</w:t>
-      </w:r>
-      <w:proofErr w:type="spellStart"/>
-      <w:r>
-        <w:t>nullPointerException</w:t>
-      </w:r>
-      <w:proofErr w:type="spellEnd"/>
-      <w:r>
-        <w:t xml:space="preserve">) </w:t>
+        <w:t xml:space="preserve">Bug: errore nello spostamento dei TabItem degli esperimenti (nullPointerException) </w:t>
       </w:r>
       <w:r>
         <w:sym w:font="Wingdings" w:char="F0E0"/>
@@ -1835,23 +1258,13 @@
       <w:r>
         <w:t xml:space="preserve"> </w:t>
       </w:r>
-      <w:proofErr w:type="spellStart"/>
       <w:r>
         <w:rPr>
           <w:rFonts w:cstheme="minorHAnsi"/>
           <w:color w:val="000000"/>
         </w:rPr>
-        <w:t>depoTabControlController.setPath</w:t>
-      </w:r>
-      <w:proofErr w:type="spellEnd"/>
-      <w:r>
-        <w:rPr>
-          <w:rFonts w:cstheme="minorHAnsi"/>
-          <w:color w:val="000000"/>
-        </w:rPr>
-        <w:t>((</w:t>
-      </w:r>
-      <w:proofErr w:type="spellStart"/>
+        <w:t>depoTabControlController.setPath((</w:t>
+      </w:r>
       <w:r>
         <w:rPr>
           <w:rFonts w:cstheme="minorHAnsi"/>
@@ -1859,29 +1272,12 @@
         </w:rPr>
         <w:t>string</w:t>
       </w:r>
-      <w:proofErr w:type="spellEnd"/>
       <w:r>
         <w:rPr>
           <w:rFonts w:cstheme="minorHAnsi"/>
           <w:color w:val="000000"/>
         </w:rPr>
-        <w:t>)</w:t>
-      </w:r>
-      <w:proofErr w:type="spellStart"/>
-      <w:r>
-        <w:rPr>
-          <w:rFonts w:cstheme="minorHAnsi"/>
-          <w:color w:val="000000"/>
-        </w:rPr>
-        <w:t>tabItem.Header</w:t>
-      </w:r>
-      <w:proofErr w:type="spellEnd"/>
-      <w:r>
-        <w:rPr>
-          <w:rFonts w:cstheme="minorHAnsi"/>
-          <w:color w:val="000000"/>
-        </w:rPr>
-        <w:t>);</w:t>
+        <w:t>)tabItem.Header);</w:t>
       </w:r>
     </w:p>
     <w:p>
@@ -1896,82 +1292,23 @@
       </w:r>
       <w:r>
         <w:br/>
-      </w:r>
-      <w:proofErr w:type="spellStart"/>
-      <w:r>
-        <w:t>Fixed</w:t>
-      </w:r>
-      <w:proofErr w:type="spellEnd"/>
-      <w:r>
-        <w:t>:</w:t>
-      </w:r>
-    </w:p>
-    <w:p>
-      <w:pPr>
-        <w:pStyle w:val="Paragrafoelenco"/>
-      </w:pPr>
-      <w:proofErr w:type="spellStart"/>
-      <w:r>
-        <w:t>TabItem</w:t>
-      </w:r>
-      <w:proofErr w:type="spellEnd"/>
-      <w:r>
-        <w:t xml:space="preserve"> </w:t>
-      </w:r>
-      <w:proofErr w:type="spellStart"/>
-      <w:r>
-        <w:t>tabItem</w:t>
-      </w:r>
-      <w:proofErr w:type="spellEnd"/>
-      <w:r>
-        <w:t xml:space="preserve"> = (</w:t>
-      </w:r>
-      <w:proofErr w:type="spellStart"/>
-      <w:r>
-        <w:t>TabItem</w:t>
-      </w:r>
-      <w:proofErr w:type="spellEnd"/>
-      <w:r>
-        <w:t>)</w:t>
-      </w:r>
-      <w:proofErr w:type="spellStart"/>
-      <w:r>
-        <w:t>mainTabControl.SelectedItem</w:t>
-      </w:r>
-      <w:proofErr w:type="spellEnd"/>
-      <w:r>
-        <w:t>;</w:t>
-      </w:r>
-    </w:p>
-    <w:p>
-      <w:pPr>
-        <w:pStyle w:val="Paragrafoelenco"/>
-      </w:pPr>
-      <w:proofErr w:type="spellStart"/>
-      <w:proofErr w:type="gramStart"/>
-      <w:r>
-        <w:t>if</w:t>
-      </w:r>
-      <w:proofErr w:type="spellEnd"/>
-      <w:r>
-        <w:t>(</w:t>
-      </w:r>
-      <w:proofErr w:type="spellStart"/>
-      <w:proofErr w:type="gramEnd"/>
-      <w:r>
-        <w:t>tabItem</w:t>
-      </w:r>
-      <w:proofErr w:type="spellEnd"/>
-      <w:r>
-        <w:t xml:space="preserve"> != </w:t>
-      </w:r>
-      <w:proofErr w:type="spellStart"/>
-      <w:r>
-        <w:t>null</w:t>
-      </w:r>
-      <w:proofErr w:type="spellEnd"/>
-      <w:r>
-        <w:t>)</w:t>
+        <w:t>Fixed:</w:t>
+      </w:r>
+    </w:p>
+    <w:p>
+      <w:pPr>
+        <w:pStyle w:val="Paragrafoelenco"/>
+      </w:pPr>
+      <w:r>
+        <w:t>TabItem tabItem = (TabItem)mainTabControl.SelectedItem;</w:t>
+      </w:r>
+    </w:p>
+    <w:p>
+      <w:pPr>
+        <w:pStyle w:val="Paragrafoelenco"/>
+      </w:pPr>
+      <w:r>
+        <w:t>if(tabItem != null)</w:t>
       </w:r>
     </w:p>
     <w:p>
@@ -1986,29 +1323,8 @@
       <w:pPr>
         <w:pStyle w:val="Paragrafoelenco"/>
       </w:pPr>
-      <w:proofErr w:type="spellStart"/>
-      <w:r>
-        <w:t>depoTabControlController.setPath</w:t>
-      </w:r>
-      <w:proofErr w:type="spellEnd"/>
-      <w:r>
-        <w:t>((</w:t>
-      </w:r>
-      <w:proofErr w:type="spellStart"/>
-      <w:r>
-        <w:t>string</w:t>
-      </w:r>
-      <w:proofErr w:type="spellEnd"/>
-      <w:r>
-        <w:t>)</w:t>
-      </w:r>
-      <w:proofErr w:type="spellStart"/>
-      <w:r>
-        <w:t>tabItem.Header</w:t>
-      </w:r>
-      <w:proofErr w:type="spellEnd"/>
-      <w:r>
-        <w:t>);</w:t>
+      <w:r>
+        <w:t>depoTabControlController.setPath((string)tabItem.Header);</w:t>
       </w:r>
     </w:p>
     <w:p>
@@ -2040,15 +1356,7 @@
         <w:pStyle w:val="Paragrafoelenco"/>
       </w:pPr>
       <w:r>
-        <w:t xml:space="preserve">file </w:t>
-      </w:r>
-      <w:proofErr w:type="spellStart"/>
-      <w:r>
-        <w:t>explorer</w:t>
-      </w:r>
-      <w:proofErr w:type="spellEnd"/>
-      <w:r>
-        <w:t xml:space="preserve"> trovato al link:</w:t>
+        <w:t>file explorer trovato al link:</w:t>
       </w:r>
     </w:p>
     <w:p>
@@ -2096,12 +1404,37 @@
       <w:r>
         <w:t xml:space="preserve"> insomma</w:t>
       </w:r>
-      <w:r>
-        <w:br/>
-      </w:r>
-    </w:p>
-    <w:p>
-      <w:bookmarkStart w:id="0" w:name="_GoBack"/>
+    </w:p>
+    <w:p>
+      <w:pPr>
+        <w:pStyle w:val="Paragrafoelenco"/>
+        <w:numPr>
+          <w:ilvl w:val="0"/>
+          <w:numId w:val="6"/>
+        </w:numPr>
+      </w:pPr>
+      <w:hyperlink r:id="rId9" w:history="1">
+        <w:r>
+          <w:rPr>
+            <w:rStyle w:val="Collegamentoipertestuale"/>
+          </w:rPr>
+          <w:t>https://www.youtube.com/watch?v=aonRoEokQeY</w:t>
+        </w:r>
+      </w:hyperlink>
+      <w:r>
+        <w:tab/>
+      </w:r>
+      <w:r>
+        <w:sym w:font="Wingdings" w:char="F0E0"/>
+      </w:r>
+      <w:r>
+        <w:t xml:space="preserve"> soluzione usata</w:t>
+      </w:r>
+      <w:r>
+        <w:br/>
+      </w:r>
+    </w:p>
+    <w:p>
       <w:r>
         <w:rPr>
           <w:noProof/>
@@ -2122,7 +1455,7 @@
                     <pic:cNvPicPr/>
                   </pic:nvPicPr>
                   <pic:blipFill>
-                    <a:blip r:embed="rId9"/>
+                    <a:blip r:embed="rId10"/>
                     <a:stretch>
                       <a:fillRect/>
                     </a:stretch>
@@ -2142,7 +1475,6 @@
           </wp:inline>
         </w:drawing>
       </w:r>
-      <w:bookmarkEnd w:id="0"/>
     </w:p>
     <w:sectPr>
       <w:pgSz w:w="11906" w:h="16838"/>
@@ -2155,7 +1487,7 @@
 </file>
 
 <file path=word/numbering.xml><?xml version="1.0" encoding="utf-8"?>
-<w:numbering xmlns:wpc="http://schemas.microsoft.com/office/word/2010/wordprocessingCanvas" xmlns:cx="http://schemas.microsoft.com/office/drawing/2014/chartex" xmlns:cx1="http://schemas.microsoft.com/office/drawing/2015/9/8/chartex" xmlns:cx2="http://schemas.microsoft.com/office/drawing/2015/10/21/chartex" xmlns:cx3="http://schemas.microsoft.com/office/drawing/2016/5/9/chartex" xmlns:cx4="http://schemas.microsoft.com/office/drawing/2016/5/10/chartex" xmlns:cx5="http://schemas.microsoft.com/office/drawing/2016/5/11/chartex" xmlns:cx6="http://schemas.microsoft.com/office/drawing/2016/5/12/chartex" xmlns:cx7="http://schemas.microsoft.com/office/drawing/2016/5/13/chartex" xmlns:cx8="http://schemas.microsoft.com/office/drawing/2016/5/14/chartex" xmlns:mc="http://schemas.openxmlformats.org/markup-compatibility/2006" xmlns:aink="http://schemas.microsoft.com/office/drawing/2016/ink" xmlns:am3d="http://schemas.microsoft.com/office/drawing/2017/model3d" xmlns:o="urn:schemas-microsoft-com:office:office" xmlns:r="http://schemas.openxmlformats.org/officeDocument/2006/relationships" xmlns:m="http://schemas.openxmlformats.org/officeDocument/2006/math" xmlns:v="urn:schemas-microsoft-com:vml" xmlns:wp14="http://schemas.microsoft.com/office/word/2010/wordprocessingDrawing" xmlns:wp="http://schemas.openxmlformats.org/drawingml/2006/wordprocessingDrawing" xmlns:w10="urn:schemas-microsoft-com:office:word" xmlns:w="http://schemas.openxmlformats.org/wordprocessingml/2006/main" xmlns:w14="http://schemas.microsoft.com/office/word/2010/wordml" xmlns:w15="http://schemas.microsoft.com/office/word/2012/wordml" xmlns:w16cid="http://schemas.microsoft.com/office/word/2016/wordml/cid" xmlns:w16se="http://schemas.microsoft.com/office/word/2015/wordml/symex" xmlns:wpg="http://schemas.microsoft.com/office/word/2010/wordprocessingGroup" xmlns:wpi="http://schemas.microsoft.com/office/word/2010/wordprocessingInk" xmlns:wne="http://schemas.microsoft.com/office/word/2006/wordml" xmlns:wps="http://schemas.microsoft.com/office/word/2010/wordprocessingShape" mc:Ignorable="w14 w15 w16se w16cid wp14">
+<w:numbering xmlns:wpc="http://schemas.microsoft.com/office/word/2010/wordprocessingCanvas" xmlns:cx="http://schemas.microsoft.com/office/drawing/2014/chartex" xmlns:cx1="http://schemas.microsoft.com/office/drawing/2015/9/8/chartex" xmlns:cx2="http://schemas.microsoft.com/office/drawing/2015/10/21/chartex" xmlns:cx3="http://schemas.microsoft.com/office/drawing/2016/5/9/chartex" xmlns:cx4="http://schemas.microsoft.com/office/drawing/2016/5/10/chartex" xmlns:cx5="http://schemas.microsoft.com/office/drawing/2016/5/11/chartex" xmlns:cx6="http://schemas.microsoft.com/office/drawing/2016/5/12/chartex" xmlns:cx7="http://schemas.microsoft.com/office/drawing/2016/5/13/chartex" xmlns:cx8="http://schemas.microsoft.com/office/drawing/2016/5/14/chartex" xmlns:mc="http://schemas.openxmlformats.org/markup-compatibility/2006" xmlns:aink="http://schemas.microsoft.com/office/drawing/2016/ink" xmlns:am3d="http://schemas.microsoft.com/office/drawing/2017/model3d" xmlns:o="urn:schemas-microsoft-com:office:office" xmlns:r="http://schemas.openxmlformats.org/officeDocument/2006/relationships" xmlns:m="http://schemas.openxmlformats.org/officeDocument/2006/math" xmlns:v="urn:schemas-microsoft-com:vml" xmlns:wp14="http://schemas.microsoft.com/office/word/2010/wordprocessingDrawing" xmlns:wp="http://schemas.openxmlformats.org/drawingml/2006/wordprocessingDrawing" xmlns:w10="urn:schemas-microsoft-com:office:word" xmlns:w="http://schemas.openxmlformats.org/wordprocessingml/2006/main" xmlns:w14="http://schemas.microsoft.com/office/word/2010/wordml" xmlns:w15="http://schemas.microsoft.com/office/word/2012/wordml" xmlns:w16cex="http://schemas.microsoft.com/office/word/2018/wordml/cex" xmlns:w16cid="http://schemas.microsoft.com/office/word/2016/wordml/cid" xmlns:w16="http://schemas.microsoft.com/office/word/2018/wordml" xmlns:w16sdtdh="http://schemas.microsoft.com/office/word/2020/wordml/sdtdatahash" xmlns:w16se="http://schemas.microsoft.com/office/word/2015/wordml/symex" xmlns:wpg="http://schemas.microsoft.com/office/word/2010/wordprocessingGroup" xmlns:wpi="http://schemas.microsoft.com/office/word/2010/wordprocessingInk" xmlns:wne="http://schemas.microsoft.com/office/word/2006/wordml" xmlns:wps="http://schemas.microsoft.com/office/word/2010/wordprocessingShape" mc:Ignorable="w14 w15 w16se w16cid w16 w16cex w16sdtdh wp14">
   <w:abstractNum w:abstractNumId="0" w15:restartNumberingAfterBreak="0">
     <w:nsid w:val="04CE0025"/>
     <w:multiLevelType w:val="multilevel"/>
@@ -2868,7 +2200,7 @@
 </file>
 
 <file path=word/styles.xml><?xml version="1.0" encoding="utf-8"?>
-<w:styles xmlns:mc="http://schemas.openxmlformats.org/markup-compatibility/2006" xmlns:r="http://schemas.openxmlformats.org/officeDocument/2006/relationships" xmlns:w="http://schemas.openxmlformats.org/wordprocessingml/2006/main" xmlns:w14="http://schemas.microsoft.com/office/word/2010/wordml" xmlns:w15="http://schemas.microsoft.com/office/word/2012/wordml" xmlns:w16cid="http://schemas.microsoft.com/office/word/2016/wordml/cid" xmlns:w16se="http://schemas.microsoft.com/office/word/2015/wordml/symex" mc:Ignorable="w14 w15 w16se w16cid">
+<w:styles xmlns:mc="http://schemas.openxmlformats.org/markup-compatibility/2006" xmlns:r="http://schemas.openxmlformats.org/officeDocument/2006/relationships" xmlns:w="http://schemas.openxmlformats.org/wordprocessingml/2006/main" xmlns:w14="http://schemas.microsoft.com/office/word/2010/wordml" xmlns:w15="http://schemas.microsoft.com/office/word/2012/wordml" xmlns:w16cex="http://schemas.microsoft.com/office/word/2018/wordml/cex" xmlns:w16cid="http://schemas.microsoft.com/office/word/2016/wordml/cid" xmlns:w16="http://schemas.microsoft.com/office/word/2018/wordml" xmlns:w16sdtdh="http://schemas.microsoft.com/office/word/2020/wordml/sdtdatahash" xmlns:w16se="http://schemas.microsoft.com/office/word/2015/wordml/symex" mc:Ignorable="w14 w15 w16se w16cid w16 w16cex w16sdtdh">
   <w:docDefaults>
     <w:rPrDefault>
       <w:rPr>
@@ -2884,7 +2216,7 @@
       </w:pPr>
     </w:pPrDefault>
   </w:docDefaults>
-  <w:latentStyles w:defLockedState="0" w:defUIPriority="99" w:defSemiHidden="0" w:defUnhideWhenUsed="0" w:defQFormat="0" w:count="375">
+  <w:latentStyles w:defLockedState="0" w:defUIPriority="99" w:defSemiHidden="0" w:defUnhideWhenUsed="0" w:defQFormat="0" w:count="376">
     <w:lsdException w:name="Normal" w:uiPriority="0" w:qFormat="1"/>
     <w:lsdException w:name="heading 1" w:uiPriority="9" w:qFormat="1"/>
     <w:lsdException w:name="heading 2" w:semiHidden="1" w:uiPriority="9" w:unhideWhenUsed="1" w:qFormat="1"/>
@@ -2990,7 +2322,6 @@
     <w:lsdException w:name="HTML Sample" w:semiHidden="1" w:unhideWhenUsed="1"/>
     <w:lsdException w:name="HTML Typewriter" w:semiHidden="1" w:unhideWhenUsed="1"/>
     <w:lsdException w:name="HTML Variable" w:semiHidden="1" w:unhideWhenUsed="1"/>
-    <w:lsdException w:name="Normal Table" w:semiHidden="1" w:unhideWhenUsed="1"/>
     <w:lsdException w:name="annotation subject" w:semiHidden="1" w:unhideWhenUsed="1"/>
     <w:lsdException w:name="No List" w:semiHidden="1" w:unhideWhenUsed="1"/>
     <w:lsdException w:name="Outline List 1" w:semiHidden="1" w:unhideWhenUsed="1"/>
@@ -3037,10 +2368,8 @@
     <w:lsdException w:name="Table Subtle 2" w:semiHidden="1" w:unhideWhenUsed="1"/>
     <w:lsdException w:name="Table Web 1" w:semiHidden="1" w:unhideWhenUsed="1"/>
     <w:lsdException w:name="Table Web 2" w:semiHidden="1" w:unhideWhenUsed="1"/>
-    <w:lsdException w:name="Table Web 3" w:semiHidden="1" w:unhideWhenUsed="1"/>
     <w:lsdException w:name="Balloon Text" w:semiHidden="1" w:unhideWhenUsed="1"/>
     <w:lsdException w:name="Table Grid" w:uiPriority="39"/>
-    <w:lsdException w:name="Table Theme" w:semiHidden="1" w:unhideWhenUsed="1"/>
     <w:lsdException w:name="Placeholder Text" w:semiHidden="1"/>
     <w:lsdException w:name="No Spacing" w:uiPriority="1" w:qFormat="1"/>
     <w:lsdException w:name="Light Shading" w:uiPriority="60"/>
@@ -3260,6 +2589,7 @@
     <w:lsdException w:name="Smart Hyperlink" w:semiHidden="1" w:unhideWhenUsed="1"/>
     <w:lsdException w:name="Hashtag" w:semiHidden="1" w:unhideWhenUsed="1"/>
     <w:lsdException w:name="Unresolved Mention" w:semiHidden="1" w:unhideWhenUsed="1"/>
+    <w:lsdException w:name="Smart Link" w:semiHidden="1" w:unhideWhenUsed="1"/>
   </w:latentStyles>
   <w:style w:type="paragraph" w:default="1" w:styleId="Normale">
     <w:name w:val="Normal"/>

</xml_diff>

<commit_message>
Refactoring based on file system refactoring, not used functions put in ()
Adattamento del file system, bottoni non implementati messi fra parentesi (), adattamento del codice al nuovo file system
</commit_message>
<xml_diff>
--- a/docs/Diario di bordo/Diario di bordo.docx
+++ b/docs/Diario di bordo/Diario di bordo.docx
@@ -1206,11 +1206,242 @@
         <w:br/>
         <w:t>Incontro:</w:t>
       </w:r>
-    </w:p>
-    <w:p>
-      <w:pPr>
-        <w:pStyle w:val="Paragrafoelenco"/>
-      </w:pPr>
+      <w:r>
+        <w:br/>
+      </w:r>
+      <w:r>
+        <w:br/>
+        <w:t>Mariano</w:t>
+      </w:r>
+    </w:p>
+    <w:p>
+      <w:pPr>
+        <w:pStyle w:val="Paragrafoelenco"/>
+      </w:pPr>
+    </w:p>
+    <w:p>
+      <w:pPr>
+        <w:pStyle w:val="Paragrafoelenco"/>
+      </w:pPr>
+      <w:r>
+        <w:t>1-</w:t>
+      </w:r>
+      <w:r>
+        <w:t>Diario sul percorso: ogni 2-4 h un commento da mettere in github o in un text file (x non perderselo)</w:t>
+      </w:r>
+    </w:p>
+    <w:p>
+      <w:pPr>
+        <w:pStyle w:val="Paragrafoelenco"/>
+      </w:pPr>
+      <w:r>
+        <w:t>2-</w:t>
+      </w:r>
+      <w:r>
+        <w:t>Creare le issue per le cose da fare</w:t>
+      </w:r>
+    </w:p>
+    <w:p>
+      <w:pPr>
+        <w:pStyle w:val="Paragrafoelenco"/>
+      </w:pPr>
+      <w:r>
+        <w:t>3-</w:t>
+      </w:r>
+      <w:r>
+        <w:t>Mostrare le immagini e slider (possibilità d'inserire un numero di millisecondo)</w:t>
+      </w:r>
+    </w:p>
+    <w:p>
+      <w:pPr>
+        <w:pStyle w:val="Paragrafoelenco"/>
+      </w:pPr>
+      <w:r>
+        <w:t>4-</w:t>
+      </w:r>
+      <w:r>
+        <w:t>Trovare un modo di gestire visione di dettaglio e</w:t>
+      </w:r>
+    </w:p>
+    <w:p>
+      <w:pPr>
+        <w:pStyle w:val="Paragrafoelenco"/>
+      </w:pPr>
+      <w:r>
+        <w:t>globale</w:t>
+      </w:r>
+    </w:p>
+    <w:p>
+      <w:pPr>
+        <w:pStyle w:val="Paragrafoelenco"/>
+      </w:pPr>
+      <w:r>
+        <w:t>5-</w:t>
+      </w:r>
+      <w:r>
+        <w:t>Visione di dettaglio, basata sul millisecondi, e</w:t>
+      </w:r>
+    </w:p>
+    <w:p>
+      <w:pPr>
+        <w:pStyle w:val="Paragrafoelenco"/>
+      </w:pPr>
+      <w:r>
+        <w:t>6-</w:t>
+      </w:r>
+      <w:r>
+        <w:t>visualizza l'immagine, LaserOn, PowerFeedback e</w:t>
+      </w:r>
+    </w:p>
+    <w:p>
+      <w:pPr>
+        <w:pStyle w:val="Paragrafoelenco"/>
+      </w:pPr>
+      <w:r>
+        <w:t>temperatura</w:t>
+      </w:r>
+    </w:p>
+    <w:p>
+      <w:pPr>
+        <w:pStyle w:val="Paragrafoelenco"/>
+      </w:pPr>
+      <w:r>
+        <w:t>7-</w:t>
+      </w:r>
+      <w:r>
+        <w:t>Visione globale: aprire un editor notepad++ da un</w:t>
+      </w:r>
+    </w:p>
+    <w:p>
+      <w:pPr>
+        <w:pStyle w:val="Paragrafoelenco"/>
+      </w:pPr>
+      <w:r>
+        <w:t>explorer di files del folder della deposition</w:t>
+      </w:r>
+    </w:p>
+    <w:p>
+      <w:pPr>
+        <w:pStyle w:val="Paragrafoelenco"/>
+      </w:pPr>
+      <w:r>
+        <w:t xml:space="preserve"> </w:t>
+      </w:r>
+    </w:p>
+    <w:p>
+      <w:pPr>
+        <w:pStyle w:val="Paragrafoelenco"/>
+      </w:pPr>
+    </w:p>
+    <w:p>
+      <w:pPr>
+        <w:pStyle w:val="Paragrafoelenco"/>
+      </w:pPr>
+      <w:r>
+        <w:t>Nota</w:t>
+      </w:r>
+    </w:p>
+    <w:p>
+      <w:pPr>
+        <w:pStyle w:val="Paragrafoelenco"/>
+      </w:pPr>
+    </w:p>
+    <w:p>
+      <w:pPr>
+        <w:pStyle w:val="Paragrafoelenco"/>
+        <w:numPr>
+          <w:ilvl w:val="0"/>
+          <w:numId w:val="7"/>
+        </w:numPr>
+      </w:pPr>
+      <w:r>
+        <w:t>I protocolli del CN possono essere piu' di uno per deposizione</w:t>
+      </w:r>
+    </w:p>
+    <w:p>
+      <w:pPr>
+        <w:pStyle w:val="Paragrafoelenco"/>
+        <w:numPr>
+          <w:ilvl w:val="0"/>
+          <w:numId w:val="7"/>
+        </w:numPr>
+      </w:pPr>
+      <w:r>
+        <w:t>Online: create experiment =&gt; DB dependencies</w:t>
+      </w:r>
+    </w:p>
+    <w:p>
+      <w:pPr>
+        <w:pStyle w:val="Paragrafoelenco"/>
+        <w:numPr>
+          <w:ilvl w:val="0"/>
+          <w:numId w:val="7"/>
+        </w:numPr>
+      </w:pPr>
+      <w:r>
+        <w:t>visualizza l'immagine MP, CamEsterna, LaserOn, PowerFeedback e temperatura</w:t>
+      </w:r>
+      <w:r>
+        <w:br/>
+      </w:r>
+    </w:p>
+    <w:p>
+      <w:pPr>
+        <w:pStyle w:val="Paragrafoelenco"/>
+      </w:pPr>
+      <w:r>
+        <w:rPr>
+          <w:noProof/>
+        </w:rPr>
+        <w:drawing>
+          <wp:inline distT="0" distB="0" distL="0" distR="0" wp14:anchorId="510EC225" wp14:editId="251525C8">
+            <wp:extent cx="6115050" cy="1266825"/>
+            <wp:effectExtent l="0" t="0" r="0" b="9525"/>
+            <wp:docPr id="5" name="Immagine 5"/>
+            <wp:cNvGraphicFramePr>
+              <a:graphicFrameLocks xmlns:a="http://schemas.openxmlformats.org/drawingml/2006/main" noChangeAspect="1"/>
+            </wp:cNvGraphicFramePr>
+            <a:graphic xmlns:a="http://schemas.openxmlformats.org/drawingml/2006/main">
+              <a:graphicData uri="http://schemas.openxmlformats.org/drawingml/2006/picture">
+                <pic:pic xmlns:pic="http://schemas.openxmlformats.org/drawingml/2006/picture">
+                  <pic:nvPicPr>
+                    <pic:cNvPr id="0" name="Picture 12"/>
+                    <pic:cNvPicPr>
+                      <a:picLocks noChangeAspect="1" noChangeArrowheads="1"/>
+                    </pic:cNvPicPr>
+                  </pic:nvPicPr>
+                  <pic:blipFill>
+                    <a:blip r:embed="rId7">
+                      <a:extLst>
+                        <a:ext uri="{28A0092B-C50C-407E-A947-70E740481C1C}">
+                          <a14:useLocalDpi xmlns:a14="http://schemas.microsoft.com/office/drawing/2010/main" val="0"/>
+                        </a:ext>
+                      </a:extLst>
+                    </a:blip>
+                    <a:srcRect/>
+                    <a:stretch>
+                      <a:fillRect/>
+                    </a:stretch>
+                  </pic:blipFill>
+                  <pic:spPr bwMode="auto">
+                    <a:xfrm>
+                      <a:off x="0" y="0"/>
+                      <a:ext cx="6115050" cy="1266825"/>
+                    </a:xfrm>
+                    <a:prstGeom prst="rect">
+                      <a:avLst/>
+                    </a:prstGeom>
+                    <a:noFill/>
+                    <a:ln>
+                      <a:noFill/>
+                    </a:ln>
+                  </pic:spPr>
+                </pic:pic>
+              </a:graphicData>
+            </a:graphic>
+          </wp:inline>
+        </w:drawing>
+      </w:r>
     </w:p>
     <w:p>
       <w:pPr>
@@ -1285,6 +1516,7 @@
         <w:pStyle w:val="Paragrafoelenco"/>
       </w:pPr>
       <w:r>
+        <w:lastRenderedPageBreak/>
         <w:sym w:font="Wingdings" w:char="F0E0"/>
       </w:r>
       <w:r>
@@ -1367,7 +1599,7 @@
           <w:numId w:val="6"/>
         </w:numPr>
       </w:pPr>
-      <w:hyperlink r:id="rId7" w:history="1">
+      <w:hyperlink r:id="rId8" w:history="1">
         <w:r>
           <w:rPr>
             <w:rStyle w:val="Collegamentoipertestuale"/>
@@ -1384,7 +1616,7 @@
           <w:numId w:val="6"/>
         </w:numPr>
       </w:pPr>
-      <w:hyperlink r:id="rId8" w:history="1">
+      <w:hyperlink r:id="rId9" w:history="1">
         <w:r>
           <w:rPr>
             <w:rStyle w:val="Collegamentoipertestuale"/>
@@ -1413,7 +1645,7 @@
           <w:numId w:val="6"/>
         </w:numPr>
       </w:pPr>
-      <w:hyperlink r:id="rId9" w:history="1">
+      <w:hyperlink r:id="rId10" w:history="1">
         <w:r>
           <w:rPr>
             <w:rStyle w:val="Collegamentoipertestuale"/>
@@ -1455,7 +1687,7 @@
                     <pic:cNvPicPr/>
                   </pic:nvPicPr>
                   <pic:blipFill>
-                    <a:blip r:embed="rId10"/>
+                    <a:blip r:embed="rId11"/>
                     <a:stretch>
                       <a:fillRect/>
                     </a:stretch>
@@ -1476,6 +1708,220 @@
         </w:drawing>
       </w:r>
     </w:p>
+    <w:p/>
+    <w:p>
+      <w:pPr>
+        <w:pStyle w:val="Paragrafoelenco"/>
+        <w:numPr>
+          <w:ilvl w:val="0"/>
+          <w:numId w:val="1"/>
+        </w:numPr>
+      </w:pPr>
+      <w:r>
+        <w:t>19.11-26.11</w:t>
+      </w:r>
+      <w:r>
+        <w:br/>
+        <w:t>Incontro:</w:t>
+      </w:r>
+      <w:r>
+        <w:br/>
+      </w:r>
+      <w:r>
+        <w:br/>
+        <w:t>0) Adattare il tuo file system al nuovo formato: pf inserire la foto in diario di bordo</w:t>
+      </w:r>
+    </w:p>
+    <w:p>
+      <w:pPr>
+        <w:pStyle w:val="Paragrafoelenco"/>
+      </w:pPr>
+      <w:r>
+        <w:t>1)  Xn view ti dà il mio stesso errore, on next image crasha?</w:t>
+      </w:r>
+    </w:p>
+    <w:p>
+      <w:pPr>
+        <w:pStyle w:val="Paragrafoelenco"/>
+      </w:pPr>
+      <w:r>
+        <w:t>2) Cliccando sull'immagine a destra nel file explorer, carica quella immagine a sinistra</w:t>
+      </w:r>
+    </w:p>
+    <w:p>
+      <w:pPr>
+        <w:pStyle w:val="Paragrafoelenco"/>
+      </w:pPr>
+      <w:r>
+        <w:t>3) Close Tabs non fa nulla: ok =&gt; Mettilo fra parentesi (Close Tabs)</w:t>
+      </w:r>
+    </w:p>
+    <w:p>
+      <w:pPr>
+        <w:pStyle w:val="Paragrafoelenco"/>
+      </w:pPr>
+      <w:r>
+        <w:t xml:space="preserve">     Fare cosi dappertutto e mantenerlo</w:t>
+      </w:r>
+    </w:p>
+    <w:p>
+      <w:pPr>
+        <w:pStyle w:val="Paragrafoelenco"/>
+      </w:pPr>
+      <w:r>
+        <w:t>4) Collegare il commento dell'experiment al file dell'experiment, che c'è sempre, ev. vuoto</w:t>
+      </w:r>
+    </w:p>
+    <w:p>
+      <w:pPr>
+        <w:pStyle w:val="Paragrafoelenco"/>
+      </w:pPr>
+      <w:r>
+        <w:t>5) Usare i ms della prima e ultima immagine per estrarre i ms significativi e usare quelli per tutto il displaying dei ms (immagini e dati ecc)</w:t>
+      </w:r>
+    </w:p>
+    <w:p>
+      <w:pPr>
+        <w:pStyle w:val="Paragrafoelenco"/>
+      </w:pPr>
+      <w:r>
+        <w:t xml:space="preserve">6) Nei dati inserire: temperatura, LaserOn, PowerFeedback, </w:t>
+      </w:r>
+    </w:p>
+    <w:p>
+      <w:pPr>
+        <w:pStyle w:val="Paragrafoelenco"/>
+      </w:pPr>
+      <w:r>
+        <w:t xml:space="preserve">    Visualizzare il dato relativo al ms esatto, oppure una media degli ultimi 3 valori piu' vicini</w:t>
+      </w:r>
+    </w:p>
+    <w:p>
+      <w:pPr>
+        <w:pStyle w:val="Paragrafoelenco"/>
+      </w:pPr>
+      <w:r>
+        <w:t>7) Poter inserire un numero di millisecondo e visualizzare i dati relativi</w:t>
+      </w:r>
+    </w:p>
+    <w:p>
+      <w:pPr>
+        <w:pStyle w:val="Paragrafoelenco"/>
+      </w:pPr>
+      <w:r>
+        <w:t>8) Header del file explorer fondato su web browser: per ora lasciarlo cosi</w:t>
+      </w:r>
+    </w:p>
+    <w:p>
+      <w:pPr>
+        <w:pStyle w:val="Paragrafoelenco"/>
+      </w:pPr>
+      <w:r>
+        <w:t xml:space="preserve">    Problematica: è molto lento</w:t>
+      </w:r>
+    </w:p>
+    <w:p>
+      <w:pPr>
+        <w:pStyle w:val="Paragrafoelenco"/>
+      </w:pPr>
+      <w:r>
+        <w:t>9) Il file .mpp è bello ma lo integriamo completamente in github&gt;https://github.com/MarianoFasano/DSB/milestones</w:t>
+      </w:r>
+    </w:p>
+    <w:p>
+      <w:pPr>
+        <w:pStyle w:val="Paragrafoelenco"/>
+      </w:pPr>
+      <w:r>
+        <w:t xml:space="preserve">    Nota: Le milestones sono sotto le issues!</w:t>
+      </w:r>
+    </w:p>
+    <w:p>
+      <w:pPr>
+        <w:pStyle w:val="Paragrafoelenco"/>
+      </w:pPr>
+      <w:r>
+        <w:lastRenderedPageBreak/>
+        <w:t xml:space="preserve">    Abituiamoci ad avere tutto nel kanban: https://github.com/MarianoFasano/DSB/projects/1</w:t>
+      </w:r>
+    </w:p>
+    <w:p>
+      <w:pPr>
+        <w:pStyle w:val="Paragrafoelenco"/>
+      </w:pPr>
+      <w:r>
+        <w:t xml:space="preserve">    Agganciare OGNI ISSUE ad una milestone, cos</w:t>
+      </w:r>
+      <w:r>
+        <w:t>ì</w:t>
+      </w:r>
+      <w:r>
+        <w:t xml:space="preserve"> abbiamo il controllo della rilevanza agganciato alla priorita (scadenza)</w:t>
+      </w:r>
+    </w:p>
+    <w:p>
+      <w:pPr>
+        <w:pStyle w:val="Paragrafoelenco"/>
+      </w:pPr>
+      <w:r>
+        <w:t>10) Settimana prox abbiamo il MS1</w:t>
+      </w:r>
+    </w:p>
+    <w:p>
+      <w:pPr>
+        <w:pStyle w:val="Paragrafoelenco"/>
+      </w:pPr>
+    </w:p>
+    <w:p>
+      <w:pPr>
+        <w:pStyle w:val="Paragrafoelenco"/>
+      </w:pPr>
+      <w:r>
+        <w:t>Sottoscritto:</w:t>
+      </w:r>
+    </w:p>
+    <w:p>
+      <w:pPr>
+        <w:pStyle w:val="Paragrafoelenco"/>
+      </w:pPr>
+      <w:r>
+        <w:t>21.11: adattato il file system, sia sul fisso sia sull’hard disk con i dati usati sul portatile.</w:t>
+      </w:r>
+    </w:p>
+    <w:p>
+      <w:pPr>
+        <w:pStyle w:val="Paragrafoelenco"/>
+      </w:pPr>
+    </w:p>
+    <w:p>
+      <w:pPr>
+        <w:pStyle w:val="Paragrafoelenco"/>
+      </w:pPr>
+      <w:r>
+        <w:t>XnView dà lo stesso problema che riscontra Michele.</w:t>
+      </w:r>
+    </w:p>
+    <w:p>
+      <w:pPr>
+        <w:pStyle w:val="Paragrafoelenco"/>
+      </w:pPr>
+      <w:r>
+        <w:t>Il titolo dei tasti non ancora implementati è stato messo fra parentesi.</w:t>
+      </w:r>
+    </w:p>
+    <w:p>
+      <w:pPr>
+        <w:pStyle w:val="Paragrafoelenco"/>
+      </w:pPr>
+    </w:p>
+    <w:p>
+      <w:pPr>
+        <w:pStyle w:val="Paragrafoelenco"/>
+      </w:pPr>
+      <w:r>
+        <w:t>Le immagini, così come i dati del pirometro e del CN, non sono consecutivi di ms in ms, spesso e volentieri saltano di qualche ms.</w:t>
+      </w:r>
+    </w:p>
     <w:sectPr>
       <w:pgSz w:w="11906" w:h="16838"/>
       <w:pgMar w:top="1417" w:right="1134" w:bottom="1134" w:left="1134" w:header="708" w:footer="708" w:gutter="0"/>
@@ -1602,6 +2048,119 @@
     </w:lvl>
   </w:abstractNum>
   <w:abstractNum w:abstractNumId="1" w15:restartNumberingAfterBreak="0">
+    <w:nsid w:val="100A0FF3"/>
+    <w:multiLevelType w:val="hybridMultilevel"/>
+    <w:tmpl w:val="10808352"/>
+    <w:lvl w:ilvl="0" w:tplc="08100001">
+      <w:start w:val="1"/>
+      <w:numFmt w:val="bullet"/>
+      <w:lvlText w:val=""/>
+      <w:lvlJc w:val="left"/>
+      <w:pPr>
+        <w:ind w:left="1440" w:hanging="360"/>
+      </w:pPr>
+      <w:rPr>
+        <w:rFonts w:ascii="Symbol" w:hAnsi="Symbol" w:hint="default"/>
+      </w:rPr>
+    </w:lvl>
+    <w:lvl w:ilvl="1" w:tplc="08100003" w:tentative="1">
+      <w:start w:val="1"/>
+      <w:numFmt w:val="bullet"/>
+      <w:lvlText w:val="o"/>
+      <w:lvlJc w:val="left"/>
+      <w:pPr>
+        <w:ind w:left="2160" w:hanging="360"/>
+      </w:pPr>
+      <w:rPr>
+        <w:rFonts w:ascii="Courier New" w:hAnsi="Courier New" w:cs="Courier New" w:hint="default"/>
+      </w:rPr>
+    </w:lvl>
+    <w:lvl w:ilvl="2" w:tplc="08100005" w:tentative="1">
+      <w:start w:val="1"/>
+      <w:numFmt w:val="bullet"/>
+      <w:lvlText w:val=""/>
+      <w:lvlJc w:val="left"/>
+      <w:pPr>
+        <w:ind w:left="2880" w:hanging="360"/>
+      </w:pPr>
+      <w:rPr>
+        <w:rFonts w:ascii="Wingdings" w:hAnsi="Wingdings" w:hint="default"/>
+      </w:rPr>
+    </w:lvl>
+    <w:lvl w:ilvl="3" w:tplc="08100001" w:tentative="1">
+      <w:start w:val="1"/>
+      <w:numFmt w:val="bullet"/>
+      <w:lvlText w:val=""/>
+      <w:lvlJc w:val="left"/>
+      <w:pPr>
+        <w:ind w:left="3600" w:hanging="360"/>
+      </w:pPr>
+      <w:rPr>
+        <w:rFonts w:ascii="Symbol" w:hAnsi="Symbol" w:hint="default"/>
+      </w:rPr>
+    </w:lvl>
+    <w:lvl w:ilvl="4" w:tplc="08100003" w:tentative="1">
+      <w:start w:val="1"/>
+      <w:numFmt w:val="bullet"/>
+      <w:lvlText w:val="o"/>
+      <w:lvlJc w:val="left"/>
+      <w:pPr>
+        <w:ind w:left="4320" w:hanging="360"/>
+      </w:pPr>
+      <w:rPr>
+        <w:rFonts w:ascii="Courier New" w:hAnsi="Courier New" w:cs="Courier New" w:hint="default"/>
+      </w:rPr>
+    </w:lvl>
+    <w:lvl w:ilvl="5" w:tplc="08100005" w:tentative="1">
+      <w:start w:val="1"/>
+      <w:numFmt w:val="bullet"/>
+      <w:lvlText w:val=""/>
+      <w:lvlJc w:val="left"/>
+      <w:pPr>
+        <w:ind w:left="5040" w:hanging="360"/>
+      </w:pPr>
+      <w:rPr>
+        <w:rFonts w:ascii="Wingdings" w:hAnsi="Wingdings" w:hint="default"/>
+      </w:rPr>
+    </w:lvl>
+    <w:lvl w:ilvl="6" w:tplc="08100001" w:tentative="1">
+      <w:start w:val="1"/>
+      <w:numFmt w:val="bullet"/>
+      <w:lvlText w:val=""/>
+      <w:lvlJc w:val="left"/>
+      <w:pPr>
+        <w:ind w:left="5760" w:hanging="360"/>
+      </w:pPr>
+      <w:rPr>
+        <w:rFonts w:ascii="Symbol" w:hAnsi="Symbol" w:hint="default"/>
+      </w:rPr>
+    </w:lvl>
+    <w:lvl w:ilvl="7" w:tplc="08100003" w:tentative="1">
+      <w:start w:val="1"/>
+      <w:numFmt w:val="bullet"/>
+      <w:lvlText w:val="o"/>
+      <w:lvlJc w:val="left"/>
+      <w:pPr>
+        <w:ind w:left="6480" w:hanging="360"/>
+      </w:pPr>
+      <w:rPr>
+        <w:rFonts w:ascii="Courier New" w:hAnsi="Courier New" w:cs="Courier New" w:hint="default"/>
+      </w:rPr>
+    </w:lvl>
+    <w:lvl w:ilvl="8" w:tplc="08100005" w:tentative="1">
+      <w:start w:val="1"/>
+      <w:numFmt w:val="bullet"/>
+      <w:lvlText w:val=""/>
+      <w:lvlJc w:val="left"/>
+      <w:pPr>
+        <w:ind w:left="7200" w:hanging="360"/>
+      </w:pPr>
+      <w:rPr>
+        <w:rFonts w:ascii="Wingdings" w:hAnsi="Wingdings" w:hint="default"/>
+      </w:rPr>
+    </w:lvl>
+  </w:abstractNum>
+  <w:abstractNum w:abstractNumId="2" w15:restartNumberingAfterBreak="0">
     <w:nsid w:val="255738D3"/>
     <w:multiLevelType w:val="multilevel"/>
     <w:tmpl w:val="4628EB24"/>
@@ -1750,7 +2309,7 @@
       </w:rPr>
     </w:lvl>
   </w:abstractNum>
-  <w:abstractNum w:abstractNumId="2" w15:restartNumberingAfterBreak="0">
+  <w:abstractNum w:abstractNumId="3" w15:restartNumberingAfterBreak="0">
     <w:nsid w:val="345C5A54"/>
     <w:multiLevelType w:val="multilevel"/>
     <w:tmpl w:val="3D429DAC"/>
@@ -1863,7 +2422,7 @@
       </w:pPr>
     </w:lvl>
   </w:abstractNum>
-  <w:abstractNum w:abstractNumId="3" w15:restartNumberingAfterBreak="0">
+  <w:abstractNum w:abstractNumId="4" w15:restartNumberingAfterBreak="0">
     <w:nsid w:val="63126F82"/>
     <w:multiLevelType w:val="multilevel"/>
     <w:tmpl w:val="5812182A"/>
@@ -1976,7 +2535,7 @@
       </w:pPr>
     </w:lvl>
   </w:abstractNum>
-  <w:abstractNum w:abstractNumId="4" w15:restartNumberingAfterBreak="0">
+  <w:abstractNum w:abstractNumId="5" w15:restartNumberingAfterBreak="0">
     <w:nsid w:val="6B1A1A37"/>
     <w:multiLevelType w:val="hybridMultilevel"/>
     <w:tmpl w:val="B6F671A8"/>
@@ -2089,10 +2648,10 @@
       </w:rPr>
     </w:lvl>
   </w:abstractNum>
-  <w:abstractNum w:abstractNumId="5" w15:restartNumberingAfterBreak="0">
+  <w:abstractNum w:abstractNumId="6" w15:restartNumberingAfterBreak="0">
     <w:nsid w:val="72810273"/>
     <w:multiLevelType w:val="hybridMultilevel"/>
-    <w:tmpl w:val="0DDAB3C4"/>
+    <w:tmpl w:val="947A7D12"/>
     <w:lvl w:ilvl="0" w:tplc="08100011">
       <w:start w:val="1"/>
       <w:numFmt w:val="decimal"/>
@@ -2179,22 +2738,25 @@
     </w:lvl>
   </w:abstractNum>
   <w:num w:numId="1">
-    <w:abstractNumId w:val="5"/>
+    <w:abstractNumId w:val="6"/>
   </w:num>
   <w:num w:numId="2">
+    <w:abstractNumId w:val="3"/>
+  </w:num>
+  <w:num w:numId="3">
     <w:abstractNumId w:val="2"/>
   </w:num>
-  <w:num w:numId="3">
-    <w:abstractNumId w:val="1"/>
-  </w:num>
   <w:num w:numId="4">
-    <w:abstractNumId w:val="3"/>
+    <w:abstractNumId w:val="4"/>
   </w:num>
   <w:num w:numId="5">
     <w:abstractNumId w:val="0"/>
   </w:num>
   <w:num w:numId="6">
-    <w:abstractNumId w:val="4"/>
+    <w:abstractNumId w:val="5"/>
+  </w:num>
+  <w:num w:numId="7">
+    <w:abstractNumId w:val="1"/>
   </w:num>
 </w:numbering>
 </file>
@@ -2322,6 +2884,7 @@
     <w:lsdException w:name="HTML Sample" w:semiHidden="1" w:unhideWhenUsed="1"/>
     <w:lsdException w:name="HTML Typewriter" w:semiHidden="1" w:unhideWhenUsed="1"/>
     <w:lsdException w:name="HTML Variable" w:semiHidden="1" w:unhideWhenUsed="1"/>
+    <w:lsdException w:name="Normal Table" w:semiHidden="1" w:unhideWhenUsed="1"/>
     <w:lsdException w:name="annotation subject" w:semiHidden="1" w:unhideWhenUsed="1"/>
     <w:lsdException w:name="No List" w:semiHidden="1" w:unhideWhenUsed="1"/>
     <w:lsdException w:name="Outline List 1" w:semiHidden="1" w:unhideWhenUsed="1"/>
@@ -2368,8 +2931,10 @@
     <w:lsdException w:name="Table Subtle 2" w:semiHidden="1" w:unhideWhenUsed="1"/>
     <w:lsdException w:name="Table Web 1" w:semiHidden="1" w:unhideWhenUsed="1"/>
     <w:lsdException w:name="Table Web 2" w:semiHidden="1" w:unhideWhenUsed="1"/>
+    <w:lsdException w:name="Table Web 3" w:semiHidden="1" w:unhideWhenUsed="1"/>
     <w:lsdException w:name="Balloon Text" w:semiHidden="1" w:unhideWhenUsed="1"/>
     <w:lsdException w:name="Table Grid" w:uiPriority="39"/>
+    <w:lsdException w:name="Table Theme" w:semiHidden="1" w:unhideWhenUsed="1"/>
     <w:lsdException w:name="Placeholder Text" w:semiHidden="1"/>
     <w:lsdException w:name="No Spacing" w:uiPriority="1" w:qFormat="1"/>
     <w:lsdException w:name="Light Shading" w:uiPriority="60"/>

</xml_diff>

<commit_message>
first work on ms label setting
estratti i ms dal nome del file dell'immagine. Devo capire se è responsabilità del controller oppure del modello estrarmi i ms
</commit_message>
<xml_diff>
--- a/docs/Diario di bordo/Diario di bordo.docx
+++ b/docs/Diario di bordo/Diario di bordo.docx
@@ -45,7 +45,15 @@
         <w:t>discussione preliminare sul progetto: realizzazione GUI</w:t>
       </w:r>
       <w:r>
-        <w:t xml:space="preserve"> che andrà a sostituire quella attualmente in uso per gli esperimenti del macchinario la quale risulta funzionale unicamente se l’utilizzatore è lo sviluppatore della stessa</w:t>
+        <w:t xml:space="preserve"> che andrà a sostituire quella attualmente in uso per gli esperimenti del </w:t>
+      </w:r>
+      <w:proofErr w:type="gramStart"/>
+      <w:r>
+        <w:t>macchinario</w:t>
+      </w:r>
+      <w:proofErr w:type="gramEnd"/>
+      <w:r>
+        <w:t xml:space="preserve"> la quale risulta funzionale unicamente se l’utilizzatore è lo sviluppatore della stessa</w:t>
       </w:r>
       <w:r>
         <w:t>, C#, Visual Studio 2019 Enterprise.</w:t>
@@ -56,10 +64,34 @@
         <w:pStyle w:val="Paragrafoelenco"/>
       </w:pPr>
       <w:r>
-        <w:t>Visti gli use cases.</w:t>
-      </w:r>
-      <w:r>
-        <w:t xml:space="preserve"> Discussione sulla scelta fra WPF, Winforms, o eventuali altre librerie grafiche.</w:t>
+        <w:t xml:space="preserve">Visti </w:t>
+      </w:r>
+      <w:proofErr w:type="gramStart"/>
+      <w:r>
+        <w:t>gli use</w:t>
+      </w:r>
+      <w:proofErr w:type="gramEnd"/>
+      <w:r>
+        <w:t xml:space="preserve"> </w:t>
+      </w:r>
+      <w:proofErr w:type="spellStart"/>
+      <w:r>
+        <w:t>cases</w:t>
+      </w:r>
+      <w:proofErr w:type="spellEnd"/>
+      <w:r>
+        <w:t>.</w:t>
+      </w:r>
+      <w:r>
+        <w:t xml:space="preserve"> Discussione sulla scelta fra WPF, </w:t>
+      </w:r>
+      <w:proofErr w:type="spellStart"/>
+      <w:r>
+        <w:t>Winforms</w:t>
+      </w:r>
+      <w:proofErr w:type="spellEnd"/>
+      <w:r>
+        <w:t>, o eventuali altre librerie grafiche.</w:t>
       </w:r>
     </w:p>
     <w:p>
@@ -96,10 +128,31 @@
         <w:t>realizzazione Hello World grafico con C# e WPF. R</w:t>
       </w:r>
       <w:r>
-        <w:t>ealizzazione primi mockup</w:t>
-      </w:r>
-      <w:r>
-        <w:t xml:space="preserve"> (in seguito risultati troppo graficamente indipendenti fra loro, nel senso che ogni mockup era una finestra separata dalle altre; ma poiché erano stati inizialmente preparati sulla base del singolo use case anziché accorpati in un’unica interfaccia grafica).</w:t>
+        <w:t xml:space="preserve">ealizzazione primi </w:t>
+      </w:r>
+      <w:proofErr w:type="spellStart"/>
+      <w:r>
+        <w:t>mockup</w:t>
+      </w:r>
+      <w:proofErr w:type="spellEnd"/>
+      <w:r>
+        <w:t xml:space="preserve"> (in seguito risultati troppo graficamente indipendenti fra loro, nel senso che ogni </w:t>
+      </w:r>
+      <w:proofErr w:type="spellStart"/>
+      <w:r>
+        <w:t>mockup</w:t>
+      </w:r>
+      <w:proofErr w:type="spellEnd"/>
+      <w:r>
+        <w:t xml:space="preserve"> era una finestra separata dalle altre; ma poiché erano stati inizialmente preparati sulla base </w:t>
+      </w:r>
+      <w:proofErr w:type="gramStart"/>
+      <w:r>
+        <w:t>del singolo use case</w:t>
+      </w:r>
+      <w:proofErr w:type="gramEnd"/>
+      <w:r>
+        <w:t xml:space="preserve"> anziché accorpati in un’unica interfaccia grafica).</w:t>
       </w:r>
     </w:p>
     <w:p>
@@ -163,15 +216,39 @@
         <w:pStyle w:val="Paragrafoelenco"/>
       </w:pPr>
       <w:r>
-        <w:t>Completare la demo Hello World con una simulazione di errore (con message on top, principale inconveniente riscontrato da Michele per quanto concerne Winforms).</w:t>
-      </w:r>
-    </w:p>
-    <w:p>
-      <w:pPr>
-        <w:pStyle w:val="Paragrafoelenco"/>
-      </w:pPr>
-      <w:r>
-        <w:t>Sistemare i mockup.</w:t>
+        <w:t xml:space="preserve">Completare la demo Hello World con una simulazione di errore (con </w:t>
+      </w:r>
+      <w:proofErr w:type="spellStart"/>
+      <w:r>
+        <w:t>message</w:t>
+      </w:r>
+      <w:proofErr w:type="spellEnd"/>
+      <w:r>
+        <w:t xml:space="preserve"> on top, principale inconveniente riscontrato da Michele per quanto concerne </w:t>
+      </w:r>
+      <w:proofErr w:type="spellStart"/>
+      <w:r>
+        <w:t>Winforms</w:t>
+      </w:r>
+      <w:proofErr w:type="spellEnd"/>
+      <w:r>
+        <w:t>).</w:t>
+      </w:r>
+    </w:p>
+    <w:p>
+      <w:pPr>
+        <w:pStyle w:val="Paragrafoelenco"/>
+      </w:pPr>
+      <w:r>
+        <w:t xml:space="preserve">Sistemare i </w:t>
+      </w:r>
+      <w:proofErr w:type="spellStart"/>
+      <w:r>
+        <w:t>mockup</w:t>
+      </w:r>
+      <w:proofErr w:type="spellEnd"/>
+      <w:r>
+        <w:t>.</w:t>
       </w:r>
     </w:p>
     <w:p>
@@ -195,10 +272,26 @@
         <w:pStyle w:val="Paragrafoelenco"/>
       </w:pPr>
       <w:r>
-        <w:t>Implementazione Thread nell’Hello World</w:t>
-      </w:r>
-      <w:r>
-        <w:t>: il messaggio appare on top in momento relativamente casuali. Sistemazione dei mockup. Continuazione della lettura della documentazione su C#.</w:t>
+        <w:t xml:space="preserve">Implementazione </w:t>
+      </w:r>
+      <w:proofErr w:type="spellStart"/>
+      <w:r>
+        <w:t>Thread</w:t>
+      </w:r>
+      <w:proofErr w:type="spellEnd"/>
+      <w:r>
+        <w:t xml:space="preserve"> nell’Hello World</w:t>
+      </w:r>
+      <w:r>
+        <w:t xml:space="preserve">: il messaggio appare on top in momento relativamente casuali. Sistemazione dei </w:t>
+      </w:r>
+      <w:proofErr w:type="spellStart"/>
+      <w:r>
+        <w:t>mockup</w:t>
+      </w:r>
+      <w:proofErr w:type="spellEnd"/>
+      <w:r>
+        <w:t>. Continuazione della lettura della documentazione su C#.</w:t>
       </w:r>
     </w:p>
     <w:p>
@@ -357,8 +450,36 @@
           <w:color w:val="000000"/>
           <w:lang w:eastAsia="it-CH"/>
         </w:rPr>
-        <w:t>- deep dive in wpf (documentazione e video) -&gt; cosa va in XAML, cosa in controller, ecc</w:t>
-      </w:r>
+        <w:t xml:space="preserve">- deep dive in </w:t>
+      </w:r>
+      <w:proofErr w:type="spellStart"/>
+      <w:r>
+        <w:rPr>
+          <w:rFonts w:eastAsia="Times New Roman" w:cstheme="minorHAnsi"/>
+          <w:color w:val="000000"/>
+          <w:lang w:eastAsia="it-CH"/>
+        </w:rPr>
+        <w:t>wpf</w:t>
+      </w:r>
+      <w:proofErr w:type="spellEnd"/>
+      <w:r>
+        <w:rPr>
+          <w:rFonts w:eastAsia="Times New Roman" w:cstheme="minorHAnsi"/>
+          <w:color w:val="000000"/>
+          <w:lang w:eastAsia="it-CH"/>
+        </w:rPr>
+        <w:t xml:space="preserve"> (documentazione e video) -&gt; cosa va in XAML, cosa in controller, </w:t>
+      </w:r>
+      <w:proofErr w:type="spellStart"/>
+      <w:r>
+        <w:rPr>
+          <w:rFonts w:eastAsia="Times New Roman" w:cstheme="minorHAnsi"/>
+          <w:color w:val="000000"/>
+          <w:lang w:eastAsia="it-CH"/>
+        </w:rPr>
+        <w:t>ecc</w:t>
+      </w:r>
+      <w:proofErr w:type="spellEnd"/>
     </w:p>
     <w:p>
       <w:pPr>
@@ -384,7 +505,25 @@
           <w:color w:val="000000"/>
           <w:lang w:eastAsia="it-CH"/>
         </w:rPr>
-        <w:t>- completare un primo scheletro del mockup in WPF</w:t>
+        <w:t xml:space="preserve">- completare un primo scheletro del </w:t>
+      </w:r>
+      <w:proofErr w:type="spellStart"/>
+      <w:r>
+        <w:rPr>
+          <w:rFonts w:eastAsia="Times New Roman" w:cstheme="minorHAnsi"/>
+          <w:color w:val="000000"/>
+          <w:lang w:eastAsia="it-CH"/>
+        </w:rPr>
+        <w:t>mockup</w:t>
+      </w:r>
+      <w:proofErr w:type="spellEnd"/>
+      <w:r>
+        <w:rPr>
+          <w:rFonts w:eastAsia="Times New Roman" w:cstheme="minorHAnsi"/>
+          <w:color w:val="000000"/>
+          <w:lang w:eastAsia="it-CH"/>
+        </w:rPr>
+        <w:t xml:space="preserve"> in WPF</w:t>
       </w:r>
     </w:p>
     <w:p>
@@ -411,7 +550,25 @@
           <w:color w:val="000000"/>
           <w:lang w:eastAsia="it-CH"/>
         </w:rPr>
-        <w:t>- sistemare mockup:</w:t>
+        <w:t xml:space="preserve">- sistemare </w:t>
+      </w:r>
+      <w:proofErr w:type="spellStart"/>
+      <w:r>
+        <w:rPr>
+          <w:rFonts w:eastAsia="Times New Roman" w:cstheme="minorHAnsi"/>
+          <w:color w:val="000000"/>
+          <w:lang w:eastAsia="it-CH"/>
+        </w:rPr>
+        <w:t>mockup</w:t>
+      </w:r>
+      <w:proofErr w:type="spellEnd"/>
+      <w:r>
+        <w:rPr>
+          <w:rFonts w:eastAsia="Times New Roman" w:cstheme="minorHAnsi"/>
+          <w:color w:val="000000"/>
+          <w:lang w:eastAsia="it-CH"/>
+        </w:rPr>
+        <w:t>:</w:t>
       </w:r>
     </w:p>
     <w:p>
@@ -486,13 +643,23 @@
           <w:lang w:eastAsia="it-CH"/>
         </w:rPr>
       </w:pPr>
-      <w:r>
-        <w:rPr>
-          <w:rFonts w:eastAsia="Times New Roman" w:cstheme="minorHAnsi"/>
-          <w:color w:val="000000"/>
-          <w:lang w:eastAsia="it-CH"/>
-        </w:rPr>
-        <w:t>sugg: l'aggiunta di una tab (segno +) potrebbe copiarmi nella nuova tab un esperimento attualmente aperto in modo da eseguire dei confronti,</w:t>
+      <w:proofErr w:type="spellStart"/>
+      <w:r>
+        <w:rPr>
+          <w:rFonts w:eastAsia="Times New Roman" w:cstheme="minorHAnsi"/>
+          <w:color w:val="000000"/>
+          <w:lang w:eastAsia="it-CH"/>
+        </w:rPr>
+        <w:t>sugg</w:t>
+      </w:r>
+      <w:proofErr w:type="spellEnd"/>
+      <w:r>
+        <w:rPr>
+          <w:rFonts w:eastAsia="Times New Roman" w:cstheme="minorHAnsi"/>
+          <w:color w:val="000000"/>
+          <w:lang w:eastAsia="it-CH"/>
+        </w:rPr>
+        <w:t>: l'aggiunta di una tab (segno +) potrebbe copiarmi nella nuova tab un esperimento attualmente aperto in modo da eseguire dei confronti,</w:t>
       </w:r>
     </w:p>
     <w:p>
@@ -546,7 +713,25 @@
           <w:color w:val="000000"/>
           <w:lang w:eastAsia="it-CH"/>
         </w:rPr>
-        <w:t>separare mockup nuovi e vecchi in due documenti</w:t>
+        <w:t xml:space="preserve">separare </w:t>
+      </w:r>
+      <w:proofErr w:type="spellStart"/>
+      <w:r>
+        <w:rPr>
+          <w:rFonts w:eastAsia="Times New Roman" w:cstheme="minorHAnsi"/>
+          <w:color w:val="000000"/>
+          <w:lang w:eastAsia="it-CH"/>
+        </w:rPr>
+        <w:t>mockup</w:t>
+      </w:r>
+      <w:proofErr w:type="spellEnd"/>
+      <w:r>
+        <w:rPr>
+          <w:rFonts w:eastAsia="Times New Roman" w:cstheme="minorHAnsi"/>
+          <w:color w:val="000000"/>
+          <w:lang w:eastAsia="it-CH"/>
+        </w:rPr>
+        <w:t xml:space="preserve"> nuovi e vecchi in due documenti</w:t>
       </w:r>
     </w:p>
     <w:p>
@@ -565,7 +750,43 @@
           <w:color w:val="000000"/>
           <w:lang w:eastAsia="it-CH"/>
         </w:rPr>
-        <w:t>     4.- focus di coerenza: mostrare i bottoni di experiment o deposition quando essi sono selezionati, altrimenti no (mostrare le informazioni necessarie all'attuale focus). </w:t>
+        <w:t xml:space="preserve">     4.- focus di coerenza: mostrare i bottoni di </w:t>
+      </w:r>
+      <w:proofErr w:type="spellStart"/>
+      <w:r>
+        <w:rPr>
+          <w:rFonts w:eastAsia="Times New Roman" w:cstheme="minorHAnsi"/>
+          <w:color w:val="000000"/>
+          <w:lang w:eastAsia="it-CH"/>
+        </w:rPr>
+        <w:t>experiment</w:t>
+      </w:r>
+      <w:proofErr w:type="spellEnd"/>
+      <w:r>
+        <w:rPr>
+          <w:rFonts w:eastAsia="Times New Roman" w:cstheme="minorHAnsi"/>
+          <w:color w:val="000000"/>
+          <w:lang w:eastAsia="it-CH"/>
+        </w:rPr>
+        <w:t xml:space="preserve"> o </w:t>
+      </w:r>
+      <w:proofErr w:type="spellStart"/>
+      <w:r>
+        <w:rPr>
+          <w:rFonts w:eastAsia="Times New Roman" w:cstheme="minorHAnsi"/>
+          <w:color w:val="000000"/>
+          <w:lang w:eastAsia="it-CH"/>
+        </w:rPr>
+        <w:t>deposition</w:t>
+      </w:r>
+      <w:proofErr w:type="spellEnd"/>
+      <w:r>
+        <w:rPr>
+          <w:rFonts w:eastAsia="Times New Roman" w:cstheme="minorHAnsi"/>
+          <w:color w:val="000000"/>
+          <w:lang w:eastAsia="it-CH"/>
+        </w:rPr>
+        <w:t xml:space="preserve"> quando essi sono selezionati, altrimenti no (mostrare le informazioni necessarie all'attuale focus). </w:t>
       </w:r>
     </w:p>
     <w:p>
@@ -633,7 +854,25 @@
           <w:color w:val="000000"/>
           <w:lang w:eastAsia="it-CH"/>
         </w:rPr>
-        <w:t>inizio implementazione dell’applicativo basato sul mockup.</w:t>
+        <w:t xml:space="preserve">inizio implementazione dell’applicativo basato sul </w:t>
+      </w:r>
+      <w:proofErr w:type="spellStart"/>
+      <w:r>
+        <w:rPr>
+          <w:rFonts w:eastAsia="Times New Roman" w:cstheme="minorHAnsi"/>
+          <w:color w:val="000000"/>
+          <w:lang w:eastAsia="it-CH"/>
+        </w:rPr>
+        <w:t>mockup</w:t>
+      </w:r>
+      <w:proofErr w:type="spellEnd"/>
+      <w:r>
+        <w:rPr>
+          <w:rFonts w:eastAsia="Times New Roman" w:cstheme="minorHAnsi"/>
+          <w:color w:val="000000"/>
+          <w:lang w:eastAsia="it-CH"/>
+        </w:rPr>
+        <w:t>.</w:t>
       </w:r>
     </w:p>
     <w:p>
@@ -697,6 +936,7 @@
           <w:lang w:eastAsia="it-CH"/>
         </w:rPr>
       </w:pPr>
+      <w:proofErr w:type="spellStart"/>
       <w:r>
         <w:rPr>
           <w:rFonts w:eastAsia="Times New Roman" w:cstheme="minorHAnsi"/>
@@ -705,6 +945,7 @@
         </w:rPr>
         <w:t>Mockup</w:t>
       </w:r>
+      <w:proofErr w:type="spellEnd"/>
       <w:r>
         <w:rPr>
           <w:rFonts w:eastAsia="Times New Roman" w:cstheme="minorHAnsi"/>
@@ -712,7 +953,25 @@
           <w:lang w:eastAsia="it-CH"/>
         </w:rPr>
         <w:br/>
-        <w:t>Start --&gt; automatic start (sniff start)</w:t>
+        <w:t xml:space="preserve">Start --&gt; </w:t>
+      </w:r>
+      <w:proofErr w:type="spellStart"/>
+      <w:r>
+        <w:rPr>
+          <w:rFonts w:eastAsia="Times New Roman" w:cstheme="minorHAnsi"/>
+          <w:color w:val="000000"/>
+          <w:lang w:eastAsia="it-CH"/>
+        </w:rPr>
+        <w:t>automatic</w:t>
+      </w:r>
+      <w:proofErr w:type="spellEnd"/>
+      <w:r>
+        <w:rPr>
+          <w:rFonts w:eastAsia="Times New Roman" w:cstheme="minorHAnsi"/>
+          <w:color w:val="000000"/>
+          <w:lang w:eastAsia="it-CH"/>
+        </w:rPr>
+        <w:t xml:space="preserve"> start (sniff start)</w:t>
       </w:r>
       <w:r>
         <w:rPr>
@@ -766,7 +1025,42 @@
           <w:lang w:eastAsia="it-CH"/>
         </w:rPr>
         <w:br/>
-        <w:t>compress experiment (dapprima comprime tutte le deposizioni singolarmente e poi l'esperimento).</w:t>
+      </w:r>
+      <w:proofErr w:type="spellStart"/>
+      <w:r>
+        <w:rPr>
+          <w:rFonts w:eastAsia="Times New Roman" w:cstheme="minorHAnsi"/>
+          <w:color w:val="000000"/>
+          <w:lang w:eastAsia="it-CH"/>
+        </w:rPr>
+        <w:t>compress</w:t>
+      </w:r>
+      <w:proofErr w:type="spellEnd"/>
+      <w:r>
+        <w:rPr>
+          <w:rFonts w:eastAsia="Times New Roman" w:cstheme="minorHAnsi"/>
+          <w:color w:val="000000"/>
+          <w:lang w:eastAsia="it-CH"/>
+        </w:rPr>
+        <w:t xml:space="preserve"> </w:t>
+      </w:r>
+      <w:proofErr w:type="spellStart"/>
+      <w:r>
+        <w:rPr>
+          <w:rFonts w:eastAsia="Times New Roman" w:cstheme="minorHAnsi"/>
+          <w:color w:val="000000"/>
+          <w:lang w:eastAsia="it-CH"/>
+        </w:rPr>
+        <w:t>experiment</w:t>
+      </w:r>
+      <w:proofErr w:type="spellEnd"/>
+      <w:r>
+        <w:rPr>
+          <w:rFonts w:eastAsia="Times New Roman" w:cstheme="minorHAnsi"/>
+          <w:color w:val="000000"/>
+          <w:lang w:eastAsia="it-CH"/>
+        </w:rPr>
+        <w:t xml:space="preserve"> (dapprima comprime tutte le deposizioni singolarmente e poi l'esperimento).</w:t>
       </w:r>
     </w:p>
     <w:p>
@@ -803,7 +1097,25 @@
           <w:lang w:eastAsia="it-CH"/>
         </w:rPr>
         <w:br/>
-        <w:t>Mariano: guardare il progetto di imagik di De Sanctis, </w:t>
+        <w:t xml:space="preserve">Mariano: guardare il progetto di </w:t>
+      </w:r>
+      <w:proofErr w:type="spellStart"/>
+      <w:r>
+        <w:rPr>
+          <w:rFonts w:eastAsia="Times New Roman" w:cstheme="minorHAnsi"/>
+          <w:color w:val="000000"/>
+          <w:lang w:eastAsia="it-CH"/>
+        </w:rPr>
+        <w:t>imagik</w:t>
+      </w:r>
+      <w:proofErr w:type="spellEnd"/>
+      <w:r>
+        <w:rPr>
+          <w:rFonts w:eastAsia="Times New Roman" w:cstheme="minorHAnsi"/>
+          <w:color w:val="000000"/>
+          <w:lang w:eastAsia="it-CH"/>
+        </w:rPr>
+        <w:t xml:space="preserve"> di De Sanctis, </w:t>
       </w:r>
       <w:r>
         <w:rPr>
@@ -822,8 +1134,36 @@
           <w:lang w:eastAsia="it-CH"/>
         </w:rPr>
         <w:br/>
-        <w:t>Verificare: Open source wpf image viewer</w:t>
-      </w:r>
+        <w:t xml:space="preserve">Verificare: Open source </w:t>
+      </w:r>
+      <w:proofErr w:type="spellStart"/>
+      <w:r>
+        <w:rPr>
+          <w:rFonts w:eastAsia="Times New Roman" w:cstheme="minorHAnsi"/>
+          <w:color w:val="000000"/>
+          <w:lang w:eastAsia="it-CH"/>
+        </w:rPr>
+        <w:t>wpf</w:t>
+      </w:r>
+      <w:proofErr w:type="spellEnd"/>
+      <w:r>
+        <w:rPr>
+          <w:rFonts w:eastAsia="Times New Roman" w:cstheme="minorHAnsi"/>
+          <w:color w:val="000000"/>
+          <w:lang w:eastAsia="it-CH"/>
+        </w:rPr>
+        <w:t xml:space="preserve"> image </w:t>
+      </w:r>
+      <w:proofErr w:type="spellStart"/>
+      <w:r>
+        <w:rPr>
+          <w:rFonts w:eastAsia="Times New Roman" w:cstheme="minorHAnsi"/>
+          <w:color w:val="000000"/>
+          <w:lang w:eastAsia="it-CH"/>
+        </w:rPr>
+        <w:t>viewer</w:t>
+      </w:r>
+      <w:proofErr w:type="spellEnd"/>
     </w:p>
     <w:p>
       <w:pPr>
@@ -841,8 +1181,18 @@
           <w:color w:val="000000"/>
           <w:lang w:eastAsia="it-CH"/>
         </w:rPr>
-        <w:t>Image viewer</w:t>
-      </w:r>
+        <w:t xml:space="preserve">Image </w:t>
+      </w:r>
+      <w:proofErr w:type="spellStart"/>
+      <w:r>
+        <w:rPr>
+          <w:rFonts w:eastAsia="Times New Roman" w:cstheme="minorHAnsi"/>
+          <w:color w:val="000000"/>
+          <w:lang w:eastAsia="it-CH"/>
+        </w:rPr>
+        <w:t>viewer</w:t>
+      </w:r>
+      <w:proofErr w:type="spellEnd"/>
       <w:r>
         <w:rPr>
           <w:rFonts w:eastAsia="Times New Roman" w:cstheme="minorHAnsi"/>
@@ -850,7 +1200,61 @@
           <w:lang w:eastAsia="it-CH"/>
         </w:rPr>
         <w:br/>
-        <w:t>Setting come contrasto automatico, etc, o embedded o tramite xnviewer (pulsante, mouse destro, etc)</w:t>
+        <w:t xml:space="preserve">Setting come contrasto automatico, </w:t>
+      </w:r>
+      <w:proofErr w:type="spellStart"/>
+      <w:r>
+        <w:rPr>
+          <w:rFonts w:eastAsia="Times New Roman" w:cstheme="minorHAnsi"/>
+          <w:color w:val="000000"/>
+          <w:lang w:eastAsia="it-CH"/>
+        </w:rPr>
+        <w:t>etc</w:t>
+      </w:r>
+      <w:proofErr w:type="spellEnd"/>
+      <w:r>
+        <w:rPr>
+          <w:rFonts w:eastAsia="Times New Roman" w:cstheme="minorHAnsi"/>
+          <w:color w:val="000000"/>
+          <w:lang w:eastAsia="it-CH"/>
+        </w:rPr>
+        <w:t xml:space="preserve">, o embedded o tramite </w:t>
+      </w:r>
+      <w:proofErr w:type="spellStart"/>
+      <w:r>
+        <w:rPr>
+          <w:rFonts w:eastAsia="Times New Roman" w:cstheme="minorHAnsi"/>
+          <w:color w:val="000000"/>
+          <w:lang w:eastAsia="it-CH"/>
+        </w:rPr>
+        <w:t>xnviewer</w:t>
+      </w:r>
+      <w:proofErr w:type="spellEnd"/>
+      <w:r>
+        <w:rPr>
+          <w:rFonts w:eastAsia="Times New Roman" w:cstheme="minorHAnsi"/>
+          <w:color w:val="000000"/>
+          <w:lang w:eastAsia="it-CH"/>
+        </w:rPr>
+        <w:t xml:space="preserve"> (pulsante, mouse destro, </w:t>
+      </w:r>
+      <w:proofErr w:type="spellStart"/>
+      <w:r>
+        <w:rPr>
+          <w:rFonts w:eastAsia="Times New Roman" w:cstheme="minorHAnsi"/>
+          <w:color w:val="000000"/>
+          <w:lang w:eastAsia="it-CH"/>
+        </w:rPr>
+        <w:t>etc</w:t>
+      </w:r>
+      <w:proofErr w:type="spellEnd"/>
+      <w:r>
+        <w:rPr>
+          <w:rFonts w:eastAsia="Times New Roman" w:cstheme="minorHAnsi"/>
+          <w:color w:val="000000"/>
+          <w:lang w:eastAsia="it-CH"/>
+        </w:rPr>
+        <w:t>)</w:t>
       </w:r>
       <w:r>
         <w:rPr>
@@ -913,7 +1317,24 @@
           <w:lang w:eastAsia="it-CH"/>
         </w:rPr>
         <w:br/>
-        <w:t>SensorTools v1.18</w:t>
+      </w:r>
+      <w:proofErr w:type="spellStart"/>
+      <w:r>
+        <w:rPr>
+          <w:rFonts w:eastAsia="Times New Roman" w:cstheme="minorHAnsi"/>
+          <w:color w:val="000000"/>
+          <w:lang w:eastAsia="it-CH"/>
+        </w:rPr>
+        <w:t>SensorTools</w:t>
+      </w:r>
+      <w:proofErr w:type="spellEnd"/>
+      <w:r>
+        <w:rPr>
+          <w:rFonts w:eastAsia="Times New Roman" w:cstheme="minorHAnsi"/>
+          <w:color w:val="000000"/>
+          <w:lang w:eastAsia="it-CH"/>
+        </w:rPr>
+        <w:t xml:space="preserve"> v1.18</w:t>
       </w:r>
       <w:r>
         <w:rPr>
@@ -922,7 +1343,25 @@
           <w:lang w:eastAsia="it-CH"/>
         </w:rPr>
         <w:br/>
-        <w:t>IDS software suite (Melt Pool)</w:t>
+        <w:t>IDS software suite (</w:t>
+      </w:r>
+      <w:proofErr w:type="spellStart"/>
+      <w:r>
+        <w:rPr>
+          <w:rFonts w:eastAsia="Times New Roman" w:cstheme="minorHAnsi"/>
+          <w:color w:val="000000"/>
+          <w:lang w:eastAsia="it-CH"/>
+        </w:rPr>
+        <w:t>Melt</w:t>
+      </w:r>
+      <w:proofErr w:type="spellEnd"/>
+      <w:r>
+        <w:rPr>
+          <w:rFonts w:eastAsia="Times New Roman" w:cstheme="minorHAnsi"/>
+          <w:color w:val="000000"/>
+          <w:lang w:eastAsia="it-CH"/>
+        </w:rPr>
+        <w:t xml:space="preserve"> Pool)</w:t>
       </w:r>
       <w:r>
         <w:rPr>
@@ -965,7 +1404,15 @@
         <w:pStyle w:val="Paragrafoelenco"/>
       </w:pPr>
       <w:r>
-        <w:t>Cercati alcuni image viewer in WPF, ma non sono stati implementati</w:t>
+        <w:t xml:space="preserve">Cercati alcuni image </w:t>
+      </w:r>
+      <w:proofErr w:type="spellStart"/>
+      <w:r>
+        <w:t>viewer</w:t>
+      </w:r>
+      <w:proofErr w:type="spellEnd"/>
+      <w:r>
+        <w:t xml:space="preserve"> in WPF, ma non sono stati implementati</w:t>
       </w:r>
     </w:p>
     <w:p>
@@ -1046,7 +1493,25 @@
           <w:lang w:eastAsia="it-CH"/>
         </w:rPr>
         <w:br/>
-        <w:t>Non aprire tab identiche dallo stesso experiment item!!</w:t>
+        <w:t xml:space="preserve">Non aprire tab identiche dallo stesso </w:t>
+      </w:r>
+      <w:proofErr w:type="spellStart"/>
+      <w:r>
+        <w:rPr>
+          <w:rFonts w:eastAsia="Times New Roman" w:cstheme="minorHAnsi"/>
+          <w:color w:val="000000"/>
+          <w:lang w:eastAsia="it-CH"/>
+        </w:rPr>
+        <w:t>experiment</w:t>
+      </w:r>
+      <w:proofErr w:type="spellEnd"/>
+      <w:r>
+        <w:rPr>
+          <w:rFonts w:eastAsia="Times New Roman" w:cstheme="minorHAnsi"/>
+          <w:color w:val="000000"/>
+          <w:lang w:eastAsia="it-CH"/>
+        </w:rPr>
+        <w:t xml:space="preserve"> item!!</w:t>
       </w:r>
     </w:p>
     <w:p>
@@ -1074,7 +1539,25 @@
           <w:lang w:eastAsia="it-CH"/>
         </w:rPr>
         <w:br/>
-        <w:t>Immagini live (Smartek) e immagini catturate/registrate precedentemente (vedi quelle nelle deposizioni)</w:t>
+        <w:t>Immagini live (</w:t>
+      </w:r>
+      <w:proofErr w:type="spellStart"/>
+      <w:r>
+        <w:rPr>
+          <w:rFonts w:eastAsia="Times New Roman" w:cstheme="minorHAnsi"/>
+          <w:color w:val="000000"/>
+          <w:lang w:eastAsia="it-CH"/>
+        </w:rPr>
+        <w:t>Smartek</w:t>
+      </w:r>
+      <w:proofErr w:type="spellEnd"/>
+      <w:r>
+        <w:rPr>
+          <w:rFonts w:eastAsia="Times New Roman" w:cstheme="minorHAnsi"/>
+          <w:color w:val="000000"/>
+          <w:lang w:eastAsia="it-CH"/>
+        </w:rPr>
+        <w:t>) e immagini catturate/registrate precedentemente (vedi quelle nelle deposizioni)</w:t>
       </w:r>
     </w:p>
     <w:p>
@@ -1102,7 +1585,25 @@
           <w:lang w:eastAsia="it-CH"/>
         </w:rPr>
         <w:br/>
-        <w:t>Integrazione file xaml esterni (lavorarci su un esempio esistente e piccolo)</w:t>
+        <w:t xml:space="preserve">Integrazione file </w:t>
+      </w:r>
+      <w:proofErr w:type="spellStart"/>
+      <w:r>
+        <w:rPr>
+          <w:rFonts w:eastAsia="Times New Roman" w:cstheme="minorHAnsi"/>
+          <w:color w:val="000000"/>
+          <w:lang w:eastAsia="it-CH"/>
+        </w:rPr>
+        <w:t>xaml</w:t>
+      </w:r>
+      <w:proofErr w:type="spellEnd"/>
+      <w:r>
+        <w:rPr>
+          <w:rFonts w:eastAsia="Times New Roman" w:cstheme="minorHAnsi"/>
+          <w:color w:val="000000"/>
+          <w:lang w:eastAsia="it-CH"/>
+        </w:rPr>
+        <w:t xml:space="preserve"> esterni (lavorarci su un esempio esistente e piccolo)</w:t>
       </w:r>
     </w:p>
     <w:p>
@@ -1125,8 +1626,36 @@
           <w:lang w:eastAsia="it-CH"/>
         </w:rPr>
         <w:br/>
-        <w:t>Da Michele: setup di smartek e nuova deposizione rar</w:t>
-      </w:r>
+        <w:t xml:space="preserve">Da Michele: setup di </w:t>
+      </w:r>
+      <w:proofErr w:type="spellStart"/>
+      <w:r>
+        <w:rPr>
+          <w:rFonts w:eastAsia="Times New Roman" w:cstheme="minorHAnsi"/>
+          <w:color w:val="000000"/>
+          <w:lang w:eastAsia="it-CH"/>
+        </w:rPr>
+        <w:t>smartek</w:t>
+      </w:r>
+      <w:proofErr w:type="spellEnd"/>
+      <w:r>
+        <w:rPr>
+          <w:rFonts w:eastAsia="Times New Roman" w:cstheme="minorHAnsi"/>
+          <w:color w:val="000000"/>
+          <w:lang w:eastAsia="it-CH"/>
+        </w:rPr>
+        <w:t xml:space="preserve"> e nuova deposizione </w:t>
+      </w:r>
+      <w:proofErr w:type="spellStart"/>
+      <w:r>
+        <w:rPr>
+          <w:rFonts w:eastAsia="Times New Roman" w:cstheme="minorHAnsi"/>
+          <w:color w:val="000000"/>
+          <w:lang w:eastAsia="it-CH"/>
+        </w:rPr>
+        <w:t>rar</w:t>
+      </w:r>
+      <w:proofErr w:type="spellEnd"/>
     </w:p>
     <w:p>
       <w:pPr>
@@ -1144,7 +1673,23 @@
       </w:r>
       <w:r>
         <w:lastRenderedPageBreak/>
-        <w:t>separare fra loro diverse strutture WPF costruite in file xaml separati. È sufficiente istanziare il cs degli user control.</w:t>
+        <w:t xml:space="preserve">separare fra loro diverse strutture WPF costruite in file </w:t>
+      </w:r>
+      <w:proofErr w:type="spellStart"/>
+      <w:r>
+        <w:t>xaml</w:t>
+      </w:r>
+      <w:proofErr w:type="spellEnd"/>
+      <w:r>
+        <w:t xml:space="preserve"> separati. È sufficiente istanziare il </w:t>
+      </w:r>
+      <w:proofErr w:type="spellStart"/>
+      <w:r>
+        <w:t>cs</w:t>
+      </w:r>
+      <w:proofErr w:type="spellEnd"/>
+      <w:r>
+        <w:t xml:space="preserve"> degli user control.</w:t>
       </w:r>
     </w:p>
     <w:p>
@@ -1174,10 +1719,26 @@
         <w:pStyle w:val="Paragrafoelenco"/>
       </w:pPr>
       <w:r>
-        <w:t>Cambio mockup e implementazione: si apriva una singola deposizione per ogni esperimento</w:t>
-      </w:r>
-      <w:r>
-        <w:t>, anzi una deposizione sola in totale, quindi l’applicativo è stato ridisegnato</w:t>
+        <w:t xml:space="preserve">Cambio </w:t>
+      </w:r>
+      <w:proofErr w:type="spellStart"/>
+      <w:r>
+        <w:t>mockup</w:t>
+      </w:r>
+      <w:proofErr w:type="spellEnd"/>
+      <w:r>
+        <w:t xml:space="preserve"> e implementazione: si apriva una singola deposizione per ogni esperimento</w:t>
+      </w:r>
+      <w:r>
+        <w:t xml:space="preserve">, anzi una deposizione sola in </w:t>
+      </w:r>
+      <w:proofErr w:type="gramStart"/>
+      <w:r>
+        <w:t>totale, quindi</w:t>
+      </w:r>
+      <w:proofErr w:type="gramEnd"/>
+      <w:r>
+        <w:t xml:space="preserve"> l’applicativo è stato ridisegnato</w:t>
       </w:r>
       <w:r>
         <w:t xml:space="preserve"> affinché ogni tab degli esperimenti abbia </w:t>
@@ -1227,7 +1788,15 @@
         <w:t>1-</w:t>
       </w:r>
       <w:r>
-        <w:t>Diario sul percorso: ogni 2-4 h un commento da mettere in github o in un text file (x non perderselo)</w:t>
+        <w:t xml:space="preserve">Diario sul percorso: ogni 2-4 h un commento da mettere in </w:t>
+      </w:r>
+      <w:proofErr w:type="spellStart"/>
+      <w:r>
+        <w:t>github</w:t>
+      </w:r>
+      <w:proofErr w:type="spellEnd"/>
+      <w:r>
+        <w:t xml:space="preserve"> o in un text file (x non perderselo)</w:t>
       </w:r>
     </w:p>
     <w:p>
@@ -1238,7 +1807,15 @@
         <w:t>2-</w:t>
       </w:r>
       <w:r>
-        <w:t>Creare le issue per le cose da fare</w:t>
+        <w:t xml:space="preserve">Creare le </w:t>
+      </w:r>
+      <w:proofErr w:type="spellStart"/>
+      <w:r>
+        <w:t>issue</w:t>
+      </w:r>
+      <w:proofErr w:type="spellEnd"/>
+      <w:r>
+        <w:t xml:space="preserve"> per le cose da fare</w:t>
       </w:r>
     </w:p>
     <w:p>
@@ -1279,7 +1856,15 @@
         <w:t>5-</w:t>
       </w:r>
       <w:r>
-        <w:t>Visione di dettaglio, basata sul millisecondi, e</w:t>
+        <w:t xml:space="preserve">Visione di dettaglio, basata </w:t>
+      </w:r>
+      <w:proofErr w:type="gramStart"/>
+      <w:r>
+        <w:t>sul millisecondi</w:t>
+      </w:r>
+      <w:proofErr w:type="gramEnd"/>
+      <w:r>
+        <w:t>, e</w:t>
       </w:r>
     </w:p>
     <w:p>
@@ -1290,7 +1875,23 @@
         <w:t>6-</w:t>
       </w:r>
       <w:r>
-        <w:t>visualizza l'immagine, LaserOn, PowerFeedback e</w:t>
+        <w:t xml:space="preserve">visualizza l'immagine, </w:t>
+      </w:r>
+      <w:proofErr w:type="spellStart"/>
+      <w:r>
+        <w:t>LaserOn</w:t>
+      </w:r>
+      <w:proofErr w:type="spellEnd"/>
+      <w:r>
+        <w:t xml:space="preserve">, </w:t>
+      </w:r>
+      <w:proofErr w:type="spellStart"/>
+      <w:r>
+        <w:t>PowerFeedback</w:t>
+      </w:r>
+      <w:proofErr w:type="spellEnd"/>
+      <w:r>
+        <w:t xml:space="preserve"> e</w:t>
       </w:r>
     </w:p>
     <w:p>
@@ -1309,16 +1910,34 @@
         <w:t>7-</w:t>
       </w:r>
       <w:r>
-        <w:t>Visione globale: aprire un editor notepad++ da un</w:t>
-      </w:r>
-    </w:p>
-    <w:p>
-      <w:pPr>
-        <w:pStyle w:val="Paragrafoelenco"/>
-      </w:pPr>
-      <w:r>
-        <w:t>explorer di files del folder della deposition</w:t>
-      </w:r>
+        <w:t xml:space="preserve">Visione globale: aprire un editor </w:t>
+      </w:r>
+      <w:proofErr w:type="spellStart"/>
+      <w:r>
+        <w:t>notepad</w:t>
+      </w:r>
+      <w:proofErr w:type="spellEnd"/>
+      <w:r>
+        <w:t>++ da un</w:t>
+      </w:r>
+    </w:p>
+    <w:p>
+      <w:pPr>
+        <w:pStyle w:val="Paragrafoelenco"/>
+      </w:pPr>
+      <w:proofErr w:type="spellStart"/>
+      <w:r>
+        <w:t>explorer</w:t>
+      </w:r>
+      <w:proofErr w:type="spellEnd"/>
+      <w:r>
+        <w:t xml:space="preserve"> di files del folder della </w:t>
+      </w:r>
+      <w:proofErr w:type="spellStart"/>
+      <w:r>
+        <w:t>deposition</w:t>
+      </w:r>
+      <w:proofErr w:type="spellEnd"/>
     </w:p>
     <w:p>
       <w:pPr>
@@ -1355,7 +1974,15 @@
         </w:numPr>
       </w:pPr>
       <w:r>
-        <w:t>I protocolli del CN possono essere piu' di uno per deposizione</w:t>
+        <w:t xml:space="preserve">I protocolli del CN possono essere </w:t>
+      </w:r>
+      <w:proofErr w:type="spellStart"/>
+      <w:r>
+        <w:t>piu'</w:t>
+      </w:r>
+      <w:proofErr w:type="spellEnd"/>
+      <w:r>
+        <w:t xml:space="preserve"> di uno per deposizione</w:t>
       </w:r>
     </w:p>
     <w:p>
@@ -1367,8 +1994,21 @@
         </w:numPr>
       </w:pPr>
       <w:r>
-        <w:t>Online: create experiment =&gt; DB dependencies</w:t>
-      </w:r>
+        <w:t xml:space="preserve">Online: create </w:t>
+      </w:r>
+      <w:proofErr w:type="spellStart"/>
+      <w:r>
+        <w:t>experiment</w:t>
+      </w:r>
+      <w:proofErr w:type="spellEnd"/>
+      <w:r>
+        <w:t xml:space="preserve"> =&gt; DB </w:t>
+      </w:r>
+      <w:proofErr w:type="spellStart"/>
+      <w:r>
+        <w:t>dependencies</w:t>
+      </w:r>
+      <w:proofErr w:type="spellEnd"/>
     </w:p>
     <w:p>
       <w:pPr>
@@ -1379,7 +2019,31 @@
         </w:numPr>
       </w:pPr>
       <w:r>
-        <w:t>visualizza l'immagine MP, CamEsterna, LaserOn, PowerFeedback e temperatura</w:t>
+        <w:t xml:space="preserve">visualizza l'immagine MP, </w:t>
+      </w:r>
+      <w:proofErr w:type="spellStart"/>
+      <w:r>
+        <w:t>CamEsterna</w:t>
+      </w:r>
+      <w:proofErr w:type="spellEnd"/>
+      <w:r>
+        <w:t xml:space="preserve">, </w:t>
+      </w:r>
+      <w:proofErr w:type="spellStart"/>
+      <w:r>
+        <w:t>LaserOn</w:t>
+      </w:r>
+      <w:proofErr w:type="spellEnd"/>
+      <w:r>
+        <w:t xml:space="preserve">, </w:t>
+      </w:r>
+      <w:proofErr w:type="spellStart"/>
+      <w:r>
+        <w:t>PowerFeedback</w:t>
+      </w:r>
+      <w:proofErr w:type="spellEnd"/>
+      <w:r>
+        <w:t xml:space="preserve"> e temperatura</w:t>
       </w:r>
       <w:r>
         <w:br/>
@@ -1462,7 +2126,23 @@
         <w:sym w:font="Wingdings" w:char="F0E0"/>
       </w:r>
       <w:r>
-        <w:t xml:space="preserve"> creazione di issues e milestones su github, creazione di un file Microsoft Projects con le deadlines.</w:t>
+        <w:t xml:space="preserve"> creazione di </w:t>
+      </w:r>
+      <w:proofErr w:type="spellStart"/>
+      <w:r>
+        <w:t>issues</w:t>
+      </w:r>
+      <w:proofErr w:type="spellEnd"/>
+      <w:r>
+        <w:t xml:space="preserve"> e milestones su </w:t>
+      </w:r>
+      <w:proofErr w:type="spellStart"/>
+      <w:r>
+        <w:t>github</w:t>
+      </w:r>
+      <w:proofErr w:type="spellEnd"/>
+      <w:r>
+        <w:t>, creazione di un file Microsoft Projects con le deadlines.</w:t>
       </w:r>
     </w:p>
     <w:p>
@@ -1481,7 +2161,23 @@
         </w:rPr>
       </w:pPr>
       <w:r>
-        <w:t xml:space="preserve">Bug: errore nello spostamento dei TabItem degli esperimenti (nullPointerException) </w:t>
+        <w:t xml:space="preserve">Bug: errore nello spostamento dei </w:t>
+      </w:r>
+      <w:proofErr w:type="spellStart"/>
+      <w:r>
+        <w:t>TabItem</w:t>
+      </w:r>
+      <w:proofErr w:type="spellEnd"/>
+      <w:r>
+        <w:t xml:space="preserve"> degli esperimenti (</w:t>
+      </w:r>
+      <w:proofErr w:type="spellStart"/>
+      <w:r>
+        <w:t>nullPointerException</w:t>
+      </w:r>
+      <w:proofErr w:type="spellEnd"/>
+      <w:r>
+        <w:t xml:space="preserve">) </w:t>
       </w:r>
       <w:r>
         <w:sym w:font="Wingdings" w:char="F0E0"/>
@@ -1489,13 +2185,23 @@
       <w:r>
         <w:t xml:space="preserve"> </w:t>
       </w:r>
+      <w:proofErr w:type="spellStart"/>
       <w:r>
         <w:rPr>
           <w:rFonts w:cstheme="minorHAnsi"/>
           <w:color w:val="000000"/>
         </w:rPr>
-        <w:t>depoTabControlController.setPath((</w:t>
-      </w:r>
+        <w:t>depoTabControlController.setPath</w:t>
+      </w:r>
+      <w:proofErr w:type="spellEnd"/>
+      <w:r>
+        <w:rPr>
+          <w:rFonts w:cstheme="minorHAnsi"/>
+          <w:color w:val="000000"/>
+        </w:rPr>
+        <w:t>((</w:t>
+      </w:r>
+      <w:proofErr w:type="spellStart"/>
       <w:r>
         <w:rPr>
           <w:rFonts w:cstheme="minorHAnsi"/>
@@ -1503,12 +2209,29 @@
         </w:rPr>
         <w:t>string</w:t>
       </w:r>
+      <w:proofErr w:type="spellEnd"/>
       <w:r>
         <w:rPr>
           <w:rFonts w:cstheme="minorHAnsi"/>
           <w:color w:val="000000"/>
         </w:rPr>
-        <w:t>)tabItem.Header);</w:t>
+        <w:t>)</w:t>
+      </w:r>
+      <w:proofErr w:type="spellStart"/>
+      <w:r>
+        <w:rPr>
+          <w:rFonts w:cstheme="minorHAnsi"/>
+          <w:color w:val="000000"/>
+        </w:rPr>
+        <w:t>tabItem.Header</w:t>
+      </w:r>
+      <w:proofErr w:type="spellEnd"/>
+      <w:r>
+        <w:rPr>
+          <w:rFonts w:cstheme="minorHAnsi"/>
+          <w:color w:val="000000"/>
+        </w:rPr>
+        <w:t>);</w:t>
       </w:r>
     </w:p>
     <w:p>
@@ -1524,23 +2247,82 @@
       </w:r>
       <w:r>
         <w:br/>
-        <w:t>Fixed:</w:t>
-      </w:r>
-    </w:p>
-    <w:p>
-      <w:pPr>
-        <w:pStyle w:val="Paragrafoelenco"/>
-      </w:pPr>
-      <w:r>
-        <w:t>TabItem tabItem = (TabItem)mainTabControl.SelectedItem;</w:t>
-      </w:r>
-    </w:p>
-    <w:p>
-      <w:pPr>
-        <w:pStyle w:val="Paragrafoelenco"/>
-      </w:pPr>
-      <w:r>
-        <w:t>if(tabItem != null)</w:t>
+      </w:r>
+      <w:proofErr w:type="spellStart"/>
+      <w:r>
+        <w:t>Fixed</w:t>
+      </w:r>
+      <w:proofErr w:type="spellEnd"/>
+      <w:r>
+        <w:t>:</w:t>
+      </w:r>
+    </w:p>
+    <w:p>
+      <w:pPr>
+        <w:pStyle w:val="Paragrafoelenco"/>
+      </w:pPr>
+      <w:proofErr w:type="spellStart"/>
+      <w:r>
+        <w:t>TabItem</w:t>
+      </w:r>
+      <w:proofErr w:type="spellEnd"/>
+      <w:r>
+        <w:t xml:space="preserve"> </w:t>
+      </w:r>
+      <w:proofErr w:type="spellStart"/>
+      <w:r>
+        <w:t>tabItem</w:t>
+      </w:r>
+      <w:proofErr w:type="spellEnd"/>
+      <w:r>
+        <w:t xml:space="preserve"> = (</w:t>
+      </w:r>
+      <w:proofErr w:type="spellStart"/>
+      <w:r>
+        <w:t>TabItem</w:t>
+      </w:r>
+      <w:proofErr w:type="spellEnd"/>
+      <w:r>
+        <w:t>)</w:t>
+      </w:r>
+      <w:proofErr w:type="spellStart"/>
+      <w:r>
+        <w:t>mainTabControl.SelectedItem</w:t>
+      </w:r>
+      <w:proofErr w:type="spellEnd"/>
+      <w:r>
+        <w:t>;</w:t>
+      </w:r>
+    </w:p>
+    <w:p>
+      <w:pPr>
+        <w:pStyle w:val="Paragrafoelenco"/>
+      </w:pPr>
+      <w:proofErr w:type="spellStart"/>
+      <w:proofErr w:type="gramStart"/>
+      <w:r>
+        <w:t>if</w:t>
+      </w:r>
+      <w:proofErr w:type="spellEnd"/>
+      <w:r>
+        <w:t>(</w:t>
+      </w:r>
+      <w:proofErr w:type="spellStart"/>
+      <w:proofErr w:type="gramEnd"/>
+      <w:r>
+        <w:t>tabItem</w:t>
+      </w:r>
+      <w:proofErr w:type="spellEnd"/>
+      <w:r>
+        <w:t xml:space="preserve"> != </w:t>
+      </w:r>
+      <w:proofErr w:type="spellStart"/>
+      <w:r>
+        <w:t>null</w:t>
+      </w:r>
+      <w:proofErr w:type="spellEnd"/>
+      <w:r>
+        <w:t>)</w:t>
       </w:r>
     </w:p>
     <w:p>
@@ -1555,8 +2337,29 @@
       <w:pPr>
         <w:pStyle w:val="Paragrafoelenco"/>
       </w:pPr>
-      <w:r>
-        <w:t>depoTabControlController.setPath((string)tabItem.Header);</w:t>
+      <w:proofErr w:type="spellStart"/>
+      <w:r>
+        <w:t>depoTabControlController.setPath</w:t>
+      </w:r>
+      <w:proofErr w:type="spellEnd"/>
+      <w:r>
+        <w:t>((</w:t>
+      </w:r>
+      <w:proofErr w:type="spellStart"/>
+      <w:r>
+        <w:t>string</w:t>
+      </w:r>
+      <w:proofErr w:type="spellEnd"/>
+      <w:r>
+        <w:t>)</w:t>
+      </w:r>
+      <w:proofErr w:type="spellStart"/>
+      <w:r>
+        <w:t>tabItem.Header</w:t>
+      </w:r>
+      <w:proofErr w:type="spellEnd"/>
+      <w:r>
+        <w:t>);</w:t>
       </w:r>
     </w:p>
     <w:p>
@@ -1588,7 +2391,15 @@
         <w:pStyle w:val="Paragrafoelenco"/>
       </w:pPr>
       <w:r>
-        <w:t>file explorer trovato al link:</w:t>
+        <w:t xml:space="preserve">file </w:t>
+      </w:r>
+      <w:proofErr w:type="spellStart"/>
+      <w:r>
+        <w:t>explorer</w:t>
+      </w:r>
+      <w:proofErr w:type="spellEnd"/>
+      <w:r>
+        <w:t xml:space="preserve"> trovato al link:</w:t>
       </w:r>
     </w:p>
     <w:p>
@@ -1716,6 +2527,11 @@
           <w:ilvl w:val="0"/>
           <w:numId w:val="1"/>
         </w:numPr>
+        <w:rPr>
+          <w:i/>
+          <w:iCs/>
+          <w:u w:val="single"/>
+        </w:rPr>
       </w:pPr>
       <w:r>
         <w:t>19.11-26.11</w:t>
@@ -1729,71 +2545,353 @@
       </w:r>
       <w:r>
         <w:br/>
-        <w:t>0) Adattare il tuo file system al nuovo formato: pf inserire la foto in diario di bordo</w:t>
-      </w:r>
-    </w:p>
-    <w:p>
-      <w:pPr>
-        <w:pStyle w:val="Paragrafoelenco"/>
-      </w:pPr>
-      <w:r>
-        <w:t>1)  Xn view ti dà il mio stesso errore, on next image crasha?</w:t>
-      </w:r>
-    </w:p>
-    <w:p>
-      <w:pPr>
-        <w:pStyle w:val="Paragrafoelenco"/>
-      </w:pPr>
-      <w:r>
-        <w:t>2) Cliccando sull'immagine a destra nel file explorer, carica quella immagine a sinistra</w:t>
-      </w:r>
-    </w:p>
-    <w:p>
-      <w:pPr>
-        <w:pStyle w:val="Paragrafoelenco"/>
-      </w:pPr>
-      <w:r>
-        <w:t>3) Close Tabs non fa nulla: ok =&gt; Mettilo fra parentesi (Close Tabs)</w:t>
-      </w:r>
-    </w:p>
-    <w:p>
-      <w:pPr>
-        <w:pStyle w:val="Paragrafoelenco"/>
-      </w:pPr>
-      <w:r>
-        <w:t xml:space="preserve">     Fare cosi dappertutto e mantenerlo</w:t>
-      </w:r>
-    </w:p>
-    <w:p>
-      <w:pPr>
-        <w:pStyle w:val="Paragrafoelenco"/>
-      </w:pPr>
-      <w:r>
-        <w:t>4) Collegare il commento dell'experiment al file dell'experiment, che c'è sempre, ev. vuoto</w:t>
-      </w:r>
-    </w:p>
-    <w:p>
-      <w:pPr>
-        <w:pStyle w:val="Paragrafoelenco"/>
-      </w:pPr>
-      <w:r>
-        <w:t>5) Usare i ms della prima e ultima immagine per estrarre i ms significativi e usare quelli per tutto il displaying dei ms (immagini e dati ecc)</w:t>
-      </w:r>
-    </w:p>
-    <w:p>
-      <w:pPr>
-        <w:pStyle w:val="Paragrafoelenco"/>
-      </w:pPr>
-      <w:r>
-        <w:t xml:space="preserve">6) Nei dati inserire: temperatura, LaserOn, PowerFeedback, </w:t>
-      </w:r>
-    </w:p>
-    <w:p>
-      <w:pPr>
-        <w:pStyle w:val="Paragrafoelenco"/>
-      </w:pPr>
-      <w:r>
-        <w:t xml:space="preserve">    Visualizzare il dato relativo al ms esatto, oppure una media degli ultimi 3 valori piu' vicini</w:t>
+        <w:t xml:space="preserve">0) </w:t>
+      </w:r>
+      <w:r>
+        <w:rPr>
+          <w:i/>
+          <w:iCs/>
+          <w:u w:val="single"/>
+        </w:rPr>
+        <w:t xml:space="preserve">Adattare il tuo file system al nuovo formato: </w:t>
+      </w:r>
+      <w:proofErr w:type="spellStart"/>
+      <w:r>
+        <w:rPr>
+          <w:i/>
+          <w:iCs/>
+          <w:u w:val="single"/>
+        </w:rPr>
+        <w:t>pf</w:t>
+      </w:r>
+      <w:proofErr w:type="spellEnd"/>
+      <w:r>
+        <w:rPr>
+          <w:i/>
+          <w:iCs/>
+          <w:u w:val="single"/>
+        </w:rPr>
+        <w:t xml:space="preserve"> inserire la foto in diario di bordo</w:t>
+      </w:r>
+    </w:p>
+    <w:p>
+      <w:pPr>
+        <w:pStyle w:val="Paragrafoelenco"/>
+        <w:rPr>
+          <w:i/>
+          <w:iCs/>
+          <w:u w:val="single"/>
+        </w:rPr>
+      </w:pPr>
+      <w:r>
+        <w:t>1</w:t>
+      </w:r>
+      <w:r>
+        <w:rPr>
+          <w:i/>
+          <w:iCs/>
+          <w:u w:val="single"/>
+        </w:rPr>
+        <w:t xml:space="preserve">)  </w:t>
+      </w:r>
+      <w:proofErr w:type="spellStart"/>
+      <w:r>
+        <w:rPr>
+          <w:i/>
+          <w:iCs/>
+          <w:u w:val="single"/>
+        </w:rPr>
+        <w:t>Xn</w:t>
+      </w:r>
+      <w:proofErr w:type="spellEnd"/>
+      <w:r>
+        <w:rPr>
+          <w:i/>
+          <w:iCs/>
+          <w:u w:val="single"/>
+        </w:rPr>
+        <w:t xml:space="preserve"> </w:t>
+      </w:r>
+      <w:proofErr w:type="spellStart"/>
+      <w:r>
+        <w:rPr>
+          <w:i/>
+          <w:iCs/>
+          <w:u w:val="single"/>
+        </w:rPr>
+        <w:t>view</w:t>
+      </w:r>
+      <w:proofErr w:type="spellEnd"/>
+      <w:r>
+        <w:rPr>
+          <w:i/>
+          <w:iCs/>
+          <w:u w:val="single"/>
+        </w:rPr>
+        <w:t xml:space="preserve"> ti dà il mio stesso errore, on </w:t>
+      </w:r>
+      <w:proofErr w:type="spellStart"/>
+      <w:r>
+        <w:rPr>
+          <w:i/>
+          <w:iCs/>
+          <w:u w:val="single"/>
+        </w:rPr>
+        <w:t>next</w:t>
+      </w:r>
+      <w:proofErr w:type="spellEnd"/>
+      <w:r>
+        <w:rPr>
+          <w:i/>
+          <w:iCs/>
+          <w:u w:val="single"/>
+        </w:rPr>
+        <w:t xml:space="preserve"> image crasha?</w:t>
+      </w:r>
+    </w:p>
+    <w:p>
+      <w:pPr>
+        <w:pStyle w:val="Paragrafoelenco"/>
+      </w:pPr>
+      <w:r>
+        <w:t xml:space="preserve">2) Cliccando sull'immagine a destra nel file </w:t>
+      </w:r>
+      <w:proofErr w:type="spellStart"/>
+      <w:r>
+        <w:t>explorer</w:t>
+      </w:r>
+      <w:proofErr w:type="spellEnd"/>
+      <w:r>
+        <w:t>, carica quella immagine a sinistra</w:t>
+      </w:r>
+    </w:p>
+    <w:p>
+      <w:pPr>
+        <w:pStyle w:val="Paragrafoelenco"/>
+        <w:rPr>
+          <w:i/>
+          <w:iCs/>
+          <w:u w:val="single"/>
+        </w:rPr>
+      </w:pPr>
+      <w:r>
+        <w:t xml:space="preserve">3) </w:t>
+      </w:r>
+      <w:r>
+        <w:rPr>
+          <w:i/>
+          <w:iCs/>
+          <w:u w:val="single"/>
+        </w:rPr>
+        <w:t xml:space="preserve">Close </w:t>
+      </w:r>
+      <w:proofErr w:type="spellStart"/>
+      <w:r>
+        <w:rPr>
+          <w:i/>
+          <w:iCs/>
+          <w:u w:val="single"/>
+        </w:rPr>
+        <w:t>Tabs</w:t>
+      </w:r>
+      <w:proofErr w:type="spellEnd"/>
+      <w:r>
+        <w:rPr>
+          <w:i/>
+          <w:iCs/>
+          <w:u w:val="single"/>
+        </w:rPr>
+        <w:t xml:space="preserve"> non fa nulla: ok =&gt; Mettilo fra parentesi (Close </w:t>
+      </w:r>
+      <w:proofErr w:type="spellStart"/>
+      <w:r>
+        <w:rPr>
+          <w:i/>
+          <w:iCs/>
+          <w:u w:val="single"/>
+        </w:rPr>
+        <w:t>Tabs</w:t>
+      </w:r>
+      <w:proofErr w:type="spellEnd"/>
+      <w:r>
+        <w:rPr>
+          <w:i/>
+          <w:iCs/>
+          <w:u w:val="single"/>
+        </w:rPr>
+        <w:t>)</w:t>
+      </w:r>
+    </w:p>
+    <w:p>
+      <w:pPr>
+        <w:pStyle w:val="Paragrafoelenco"/>
+        <w:rPr>
+          <w:i/>
+          <w:iCs/>
+          <w:u w:val="single"/>
+        </w:rPr>
+      </w:pPr>
+      <w:r>
+        <w:rPr>
+          <w:i/>
+          <w:iCs/>
+          <w:u w:val="single"/>
+        </w:rPr>
+        <w:t xml:space="preserve">     Fare </w:t>
+      </w:r>
+      <w:proofErr w:type="gramStart"/>
+      <w:r>
+        <w:rPr>
+          <w:i/>
+          <w:iCs/>
+          <w:u w:val="single"/>
+        </w:rPr>
+        <w:t>cosi</w:t>
+      </w:r>
+      <w:proofErr w:type="gramEnd"/>
+      <w:r>
+        <w:rPr>
+          <w:i/>
+          <w:iCs/>
+          <w:u w:val="single"/>
+        </w:rPr>
+        <w:t xml:space="preserve"> dappertutto e mantenerlo</w:t>
+      </w:r>
+    </w:p>
+    <w:p>
+      <w:pPr>
+        <w:pStyle w:val="Paragrafoelenco"/>
+      </w:pPr>
+      <w:r>
+        <w:t xml:space="preserve">4) Collegare il commento </w:t>
+      </w:r>
+      <w:proofErr w:type="spellStart"/>
+      <w:r>
+        <w:t>dell'experiment</w:t>
+      </w:r>
+      <w:proofErr w:type="spellEnd"/>
+      <w:r>
+        <w:t xml:space="preserve"> al file </w:t>
+      </w:r>
+      <w:proofErr w:type="spellStart"/>
+      <w:r>
+        <w:t>dell'experiment</w:t>
+      </w:r>
+      <w:proofErr w:type="spellEnd"/>
+      <w:r>
+        <w:t xml:space="preserve">, che c'è sempre, </w:t>
+      </w:r>
+      <w:proofErr w:type="spellStart"/>
+      <w:r>
+        <w:t>ev</w:t>
+      </w:r>
+      <w:proofErr w:type="spellEnd"/>
+      <w:r>
+        <w:t>. vuoto</w:t>
+      </w:r>
+    </w:p>
+    <w:p>
+      <w:pPr>
+        <w:pStyle w:val="Paragrafoelenco"/>
+      </w:pPr>
+      <w:r>
+        <w:t xml:space="preserve">5) Usare i </w:t>
+      </w:r>
+      <w:proofErr w:type="spellStart"/>
+      <w:r>
+        <w:t>ms</w:t>
+      </w:r>
+      <w:proofErr w:type="spellEnd"/>
+      <w:r>
+        <w:t xml:space="preserve"> della prima e ultima immagine per estrarre i </w:t>
+      </w:r>
+      <w:proofErr w:type="spellStart"/>
+      <w:r>
+        <w:t>ms</w:t>
+      </w:r>
+      <w:proofErr w:type="spellEnd"/>
+      <w:r>
+        <w:t xml:space="preserve"> significativi e usare quelli per tutto il </w:t>
+      </w:r>
+      <w:proofErr w:type="spellStart"/>
+      <w:r>
+        <w:t>displaying</w:t>
+      </w:r>
+      <w:proofErr w:type="spellEnd"/>
+      <w:r>
+        <w:t xml:space="preserve"> dei </w:t>
+      </w:r>
+      <w:proofErr w:type="spellStart"/>
+      <w:r>
+        <w:t>ms</w:t>
+      </w:r>
+      <w:proofErr w:type="spellEnd"/>
+      <w:r>
+        <w:t xml:space="preserve"> (immagini e dati </w:t>
+      </w:r>
+      <w:proofErr w:type="spellStart"/>
+      <w:r>
+        <w:t>ecc</w:t>
+      </w:r>
+      <w:proofErr w:type="spellEnd"/>
+      <w:r>
+        <w:t>)</w:t>
+      </w:r>
+    </w:p>
+    <w:p>
+      <w:pPr>
+        <w:pStyle w:val="Paragrafoelenco"/>
+      </w:pPr>
+      <w:r>
+        <w:t xml:space="preserve">6) Nei dati inserire: temperatura, </w:t>
+      </w:r>
+      <w:proofErr w:type="spellStart"/>
+      <w:r>
+        <w:t>LaserOn</w:t>
+      </w:r>
+      <w:proofErr w:type="spellEnd"/>
+      <w:r>
+        <w:t xml:space="preserve">, </w:t>
+      </w:r>
+      <w:proofErr w:type="spellStart"/>
+      <w:r>
+        <w:t>PowerFeedback</w:t>
+      </w:r>
+      <w:proofErr w:type="spellEnd"/>
+      <w:r>
+        <w:t xml:space="preserve">, </w:t>
+      </w:r>
+    </w:p>
+    <w:p>
+      <w:pPr>
+        <w:pStyle w:val="Paragrafoelenco"/>
+      </w:pPr>
+      <w:r>
+        <w:t xml:space="preserve">    Visualizzare il dato relativo al </w:t>
+      </w:r>
+      <w:proofErr w:type="spellStart"/>
+      <w:r>
+        <w:t>ms</w:t>
+      </w:r>
+      <w:proofErr w:type="spellEnd"/>
+      <w:r>
+        <w:t xml:space="preserve"> esatto, oppure una media degli ultimi </w:t>
+      </w:r>
+      <w:proofErr w:type="gramStart"/>
+      <w:r>
+        <w:t>3</w:t>
+      </w:r>
+      <w:proofErr w:type="gramEnd"/>
+      <w:r>
+        <w:t xml:space="preserve"> valori </w:t>
+      </w:r>
+      <w:proofErr w:type="spellStart"/>
+      <w:r>
+        <w:t>piu'</w:t>
+      </w:r>
+      <w:proofErr w:type="spellEnd"/>
+      <w:r>
+        <w:t xml:space="preserve"> vicini</w:t>
       </w:r>
     </w:p>
     <w:p>
@@ -1809,8 +2907,29 @@
         <w:pStyle w:val="Paragrafoelenco"/>
       </w:pPr>
       <w:r>
-        <w:t>8) Header del file explorer fondato su web browser: per ora lasciarlo cosi</w:t>
-      </w:r>
+        <w:t xml:space="preserve">8) </w:t>
+      </w:r>
+      <w:proofErr w:type="spellStart"/>
+      <w:r>
+        <w:t>Header</w:t>
+      </w:r>
+      <w:proofErr w:type="spellEnd"/>
+      <w:r>
+        <w:t xml:space="preserve"> del file </w:t>
+      </w:r>
+      <w:proofErr w:type="spellStart"/>
+      <w:r>
+        <w:t>explorer</w:t>
+      </w:r>
+      <w:proofErr w:type="spellEnd"/>
+      <w:r>
+        <w:t xml:space="preserve"> fondato su web browser: per ora lasciarlo </w:t>
+      </w:r>
+      <w:proofErr w:type="gramStart"/>
+      <w:r>
+        <w:t>cosi</w:t>
+      </w:r>
+      <w:proofErr w:type="gramEnd"/>
     </w:p>
     <w:p>
       <w:pPr>
@@ -1825,15 +2944,39 @@
         <w:pStyle w:val="Paragrafoelenco"/>
       </w:pPr>
       <w:r>
-        <w:t>9) Il file .mpp è bello ma lo integriamo completamente in github&gt;https://github.com/MarianoFasano/DSB/milestones</w:t>
-      </w:r>
-    </w:p>
-    <w:p>
-      <w:pPr>
-        <w:pStyle w:val="Paragrafoelenco"/>
-      </w:pPr>
-      <w:r>
-        <w:t xml:space="preserve">    Nota: Le milestones sono sotto le issues!</w:t>
+        <w:t>9) Il file .</w:t>
+      </w:r>
+      <w:proofErr w:type="spellStart"/>
+      <w:r>
+        <w:t>mpp</w:t>
+      </w:r>
+      <w:proofErr w:type="spellEnd"/>
+      <w:r>
+        <w:t xml:space="preserve"> è bello ma lo integriamo completamente in </w:t>
+      </w:r>
+      <w:proofErr w:type="spellStart"/>
+      <w:r>
+        <w:t>github</w:t>
+      </w:r>
+      <w:proofErr w:type="spellEnd"/>
+      <w:r>
+        <w:t>&gt;https://github.com/MarianoFasano/DSB/milestones</w:t>
+      </w:r>
+    </w:p>
+    <w:p>
+      <w:pPr>
+        <w:pStyle w:val="Paragrafoelenco"/>
+      </w:pPr>
+      <w:r>
+        <w:t xml:space="preserve">    Nota: Le milestones sono sotto le </w:t>
+      </w:r>
+      <w:proofErr w:type="spellStart"/>
+      <w:r>
+        <w:t>issues</w:t>
+      </w:r>
+      <w:proofErr w:type="spellEnd"/>
+      <w:r>
+        <w:t>!</w:t>
       </w:r>
     </w:p>
     <w:p>
@@ -1842,7 +2985,15 @@
       </w:pPr>
       <w:r>
         <w:lastRenderedPageBreak/>
-        <w:t xml:space="preserve">    Abituiamoci ad avere tutto nel kanban: https://github.com/MarianoFasano/DSB/projects/1</w:t>
+        <w:t xml:space="preserve">    Abituiamoci ad avere tutto nel </w:t>
+      </w:r>
+      <w:proofErr w:type="spellStart"/>
+      <w:r>
+        <w:t>kanban</w:t>
+      </w:r>
+      <w:proofErr w:type="spellEnd"/>
+      <w:r>
+        <w:t>: https://github.com/MarianoFasano/DSB/projects/1</w:t>
       </w:r>
     </w:p>
     <w:p>
@@ -1856,15 +3007,29 @@
         <w:t>ì</w:t>
       </w:r>
       <w:r>
-        <w:t xml:space="preserve"> abbiamo il controllo della rilevanza agganciato alla priorita (scadenza)</w:t>
-      </w:r>
-    </w:p>
-    <w:p>
-      <w:pPr>
-        <w:pStyle w:val="Paragrafoelenco"/>
-      </w:pPr>
-      <w:r>
-        <w:t>10) Settimana prox abbiamo il MS1</w:t>
+        <w:t xml:space="preserve"> abbiamo il controllo della rilevanza agganciato alla priorit</w:t>
+      </w:r>
+      <w:r>
+        <w:t>à</w:t>
+      </w:r>
+      <w:r>
+        <w:t xml:space="preserve"> (scadenza)</w:t>
+      </w:r>
+    </w:p>
+    <w:p>
+      <w:pPr>
+        <w:pStyle w:val="Paragrafoelenco"/>
+      </w:pPr>
+      <w:r>
+        <w:t xml:space="preserve">10) Settimana </w:t>
+      </w:r>
+      <w:proofErr w:type="spellStart"/>
+      <w:r>
+        <w:t>prox</w:t>
+      </w:r>
+      <w:proofErr w:type="spellEnd"/>
+      <w:r>
+        <w:t xml:space="preserve"> abbiamo il MS1</w:t>
       </w:r>
     </w:p>
     <w:p>
@@ -1897,8 +3062,13 @@
       <w:pPr>
         <w:pStyle w:val="Paragrafoelenco"/>
       </w:pPr>
-      <w:r>
-        <w:t>XnView dà lo stesso problema che riscontra Michele.</w:t>
+      <w:proofErr w:type="spellStart"/>
+      <w:r>
+        <w:t>XnView</w:t>
+      </w:r>
+      <w:proofErr w:type="spellEnd"/>
+      <w:r>
+        <w:t xml:space="preserve"> dà lo stesso problema che riscontra Michele.</w:t>
       </w:r>
     </w:p>
     <w:p>
@@ -1919,7 +3089,76 @@
         <w:pStyle w:val="Paragrafoelenco"/>
       </w:pPr>
       <w:r>
-        <w:t>Le immagini, così come i dati del pirometro e del CN, non sono consecutivi di ms in ms, spesso e volentieri saltano di qualche ms.</w:t>
+        <w:t xml:space="preserve">Le immagini, così come i dati del pirometro e del CN, non sono consecutivi di </w:t>
+      </w:r>
+      <w:proofErr w:type="spellStart"/>
+      <w:r>
+        <w:t>ms</w:t>
+      </w:r>
+      <w:proofErr w:type="spellEnd"/>
+      <w:r>
+        <w:t xml:space="preserve"> in </w:t>
+      </w:r>
+      <w:proofErr w:type="spellStart"/>
+      <w:r>
+        <w:t>ms</w:t>
+      </w:r>
+      <w:proofErr w:type="spellEnd"/>
+      <w:r>
+        <w:t>, spesso e volentieri saltano di qualche ms.</w:t>
+      </w:r>
+    </w:p>
+    <w:p>
+      <w:pPr>
+        <w:pStyle w:val="Paragrafoelenco"/>
+      </w:pPr>
+    </w:p>
+    <w:p>
+      <w:pPr>
+        <w:pStyle w:val="Paragrafoelenco"/>
+      </w:pPr>
+      <w:r>
+        <w:t xml:space="preserve">22.11: usare sempre lo stesso oggetto, senza istanziarne dei nuovi ogni volta, per </w:t>
+      </w:r>
+      <w:proofErr w:type="spellStart"/>
+      <w:r>
+        <w:t>myDepoData</w:t>
+      </w:r>
+      <w:proofErr w:type="spellEnd"/>
+      <w:r>
+        <w:t xml:space="preserve">. Assegnare di volta in volta il valore del </w:t>
+      </w:r>
+      <w:proofErr w:type="spellStart"/>
+      <w:r>
+        <w:t>dictionary</w:t>
+      </w:r>
+      <w:proofErr w:type="spellEnd"/>
+      <w:r>
+        <w:t xml:space="preserve"> all’istanza già esistente sovrascrivendola (SSD riscrive tutto il blocco di memoria…)</w:t>
+      </w:r>
+    </w:p>
+    <w:p>
+      <w:pPr>
+        <w:pStyle w:val="Paragrafoelenco"/>
+      </w:pPr>
+      <w:r>
+        <w:t xml:space="preserve"> Mostrare un messaggio quando i </w:t>
+      </w:r>
+      <w:proofErr w:type="spellStart"/>
+      <w:r>
+        <w:t>ms</w:t>
+      </w:r>
+      <w:proofErr w:type="spellEnd"/>
+      <w:r>
+        <w:t xml:space="preserve"> selezionati non coincidono con quelli dell’immagine? Meglio avere i dati che non collimano con i </w:t>
+      </w:r>
+      <w:proofErr w:type="spellStart"/>
+      <w:r>
+        <w:t>ms</w:t>
+      </w:r>
+      <w:proofErr w:type="spellEnd"/>
+      <w:r>
+        <w:t xml:space="preserve"> passati dell’utente o meglio non avere l’immagine (che salta subito all’occhio!).</w:t>
       </w:r>
     </w:p>
     <w:sectPr>

</xml_diff>

<commit_message>
some changes on interface of depos details
reintrodotta la label per i ms attuali e introdotto un textbox a parte per la ricerca. Dichiarato il metodo sull'evento del tasto "enter" del text box
</commit_message>
<xml_diff>
--- a/docs/Diario di bordo/Diario di bordo.docx
+++ b/docs/Diario di bordo/Diario di bordo.docx
@@ -3159,6 +3159,163 @@
       <w:proofErr w:type="spellEnd"/>
       <w:r>
         <w:t xml:space="preserve"> passati dell’utente o meglio non avere l’immagine (che salta subito all’occhio!).</w:t>
+      </w:r>
+    </w:p>
+    <w:p>
+      <w:pPr>
+        <w:pStyle w:val="Paragrafoelenco"/>
+      </w:pPr>
+    </w:p>
+    <w:p>
+      <w:pPr>
+        <w:pStyle w:val="Paragrafoelenco"/>
+      </w:pPr>
+      <w:r>
+        <w:t xml:space="preserve">23.11: implementare un </w:t>
+      </w:r>
+      <w:proofErr w:type="spellStart"/>
+      <w:r>
+        <w:t>binary</w:t>
+      </w:r>
+      <w:proofErr w:type="spellEnd"/>
+      <w:r>
+        <w:t xml:space="preserve"> </w:t>
+      </w:r>
+      <w:proofErr w:type="spellStart"/>
+      <w:r>
+        <w:t>search</w:t>
+      </w:r>
+      <w:proofErr w:type="spellEnd"/>
+      <w:r>
+        <w:t xml:space="preserve"> a seconda della lunghezza del valore passato al </w:t>
+      </w:r>
+      <w:proofErr w:type="spellStart"/>
+      <w:r>
+        <w:t>textbox</w:t>
+      </w:r>
+      <w:proofErr w:type="spellEnd"/>
+      <w:r>
+        <w:t>!?</w:t>
+      </w:r>
+    </w:p>
+    <w:p>
+      <w:pPr>
+        <w:pStyle w:val="Paragrafoelenco"/>
+      </w:pPr>
+      <w:r>
+        <w:t xml:space="preserve">Rinominato </w:t>
+      </w:r>
+      <w:proofErr w:type="spellStart"/>
+      <w:r>
+        <w:t>initButtonsAction</w:t>
+      </w:r>
+      <w:proofErr w:type="spellEnd"/>
+      <w:r>
+        <w:t xml:space="preserve"> in </w:t>
+      </w:r>
+      <w:proofErr w:type="spellStart"/>
+      <w:r>
+        <w:t>initControlsAction</w:t>
+      </w:r>
+      <w:proofErr w:type="spellEnd"/>
+      <w:r>
+        <w:t xml:space="preserve"> in </w:t>
+      </w:r>
+      <w:proofErr w:type="spellStart"/>
+      <w:r>
+        <w:t>DepoTabControlController</w:t>
+      </w:r>
+      <w:proofErr w:type="spellEnd"/>
+      <w:r>
+        <w:t>.</w:t>
+      </w:r>
+    </w:p>
+    <w:p>
+      <w:pPr>
+        <w:pStyle w:val="Paragrafoelenco"/>
+        <w:rPr>
+          <w:rFonts w:cstheme="minorHAnsi"/>
+        </w:rPr>
+      </w:pPr>
+      <w:proofErr w:type="spellStart"/>
+      <w:r>
+        <w:t>Search</w:t>
+      </w:r>
+      <w:proofErr w:type="spellEnd"/>
+      <w:r>
+        <w:t xml:space="preserve"> </w:t>
+      </w:r>
+      <w:proofErr w:type="spellStart"/>
+      <w:r>
+        <w:t>textbox</w:t>
+      </w:r>
+      <w:proofErr w:type="spellEnd"/>
+      <w:r>
+        <w:t xml:space="preserve"> </w:t>
+      </w:r>
+      <w:r>
+        <w:sym w:font="Wingdings" w:char="F0E0"/>
+      </w:r>
+      <w:r>
+        <w:t xml:space="preserve"> aggiunto metodo, non implementato, quando si preme </w:t>
+      </w:r>
+      <w:proofErr w:type="spellStart"/>
+      <w:r>
+        <w:t>enter</w:t>
+      </w:r>
+      <w:proofErr w:type="spellEnd"/>
+      <w:r>
+        <w:t xml:space="preserve"> </w:t>
+      </w:r>
+      <w:r>
+        <w:rPr>
+          <w:rFonts w:ascii="Consolas" w:hAnsi="Consolas" w:cs="Consolas"/>
+          <w:color w:val="000000"/>
+          <w:sz w:val="19"/>
+          <w:szCs w:val="19"/>
+        </w:rPr>
+        <w:t xml:space="preserve">            </w:t>
+      </w:r>
+      <w:proofErr w:type="spellStart"/>
+      <w:proofErr w:type="gramStart"/>
+      <w:r>
+        <w:rPr>
+          <w:rFonts w:cstheme="minorHAnsi"/>
+          <w:color w:val="0000FF"/>
+        </w:rPr>
+        <w:t>this</w:t>
+      </w:r>
+      <w:r>
+        <w:rPr>
+          <w:rFonts w:cstheme="minorHAnsi"/>
+          <w:color w:val="000000"/>
+        </w:rPr>
+        <w:t>.searchMs.KeyDown</w:t>
+      </w:r>
+      <w:proofErr w:type="spellEnd"/>
+      <w:proofErr w:type="gramEnd"/>
+      <w:r>
+        <w:rPr>
+          <w:rFonts w:cstheme="minorHAnsi"/>
+          <w:color w:val="000000"/>
+        </w:rPr>
+        <w:t xml:space="preserve"> += </w:t>
+      </w:r>
+      <w:proofErr w:type="spellStart"/>
+      <w:r>
+        <w:rPr>
+          <w:rFonts w:cstheme="minorHAnsi"/>
+          <w:color w:val="000000"/>
+        </w:rPr>
+        <w:t>SearchMs_KeyDown</w:t>
+      </w:r>
+      <w:proofErr w:type="spellEnd"/>
+      <w:r>
+        <w:rPr>
+          <w:rFonts w:cstheme="minorHAnsi"/>
+          <w:color w:val="000000"/>
+        </w:rPr>
+        <w:t>;</w:t>
       </w:r>
     </w:p>
     <w:sectPr>

</xml_diff>

<commit_message>
Implemented and tested binary search for long ms values
Permette di cercare il nome del file passando il valore assoluto di ms: es. 1631612262745.
1631612262745 e 171 producono lo stesso risultato poiché viene ritornato lo stesso filename in stringa
</commit_message>
<xml_diff>
--- a/docs/Diario di bordo/Diario di bordo.docx
+++ b/docs/Diario di bordo/Diario di bordo.docx
@@ -45,15 +45,7 @@
         <w:t>discussione preliminare sul progetto: realizzazione GUI</w:t>
       </w:r>
       <w:r>
-        <w:t xml:space="preserve"> che andrà a sostituire quella attualmente in uso per gli esperimenti del </w:t>
-      </w:r>
-      <w:proofErr w:type="gramStart"/>
-      <w:r>
-        <w:t>macchinario</w:t>
-      </w:r>
-      <w:proofErr w:type="gramEnd"/>
-      <w:r>
-        <w:t xml:space="preserve"> la quale risulta funzionale unicamente se l’utilizzatore è lo sviluppatore della stessa</w:t>
+        <w:t xml:space="preserve"> che andrà a sostituire quella attualmente in uso per gli esperimenti del macchinario la quale risulta funzionale unicamente se l’utilizzatore è lo sviluppatore della stessa</w:t>
       </w:r>
       <w:r>
         <w:t>, C#, Visual Studio 2019 Enterprise.</w:t>
@@ -64,34 +56,10 @@
         <w:pStyle w:val="Paragrafoelenco"/>
       </w:pPr>
       <w:r>
-        <w:t xml:space="preserve">Visti </w:t>
-      </w:r>
-      <w:proofErr w:type="gramStart"/>
-      <w:r>
-        <w:t>gli use</w:t>
-      </w:r>
-      <w:proofErr w:type="gramEnd"/>
-      <w:r>
-        <w:t xml:space="preserve"> </w:t>
-      </w:r>
-      <w:proofErr w:type="spellStart"/>
-      <w:r>
-        <w:t>cases</w:t>
-      </w:r>
-      <w:proofErr w:type="spellEnd"/>
-      <w:r>
-        <w:t>.</w:t>
-      </w:r>
-      <w:r>
-        <w:t xml:space="preserve"> Discussione sulla scelta fra WPF, </w:t>
-      </w:r>
-      <w:proofErr w:type="spellStart"/>
-      <w:r>
-        <w:t>Winforms</w:t>
-      </w:r>
-      <w:proofErr w:type="spellEnd"/>
-      <w:r>
-        <w:t>, o eventuali altre librerie grafiche.</w:t>
+        <w:t>Visti gli use cases.</w:t>
+      </w:r>
+      <w:r>
+        <w:t xml:space="preserve"> Discussione sulla scelta fra WPF, Winforms, o eventuali altre librerie grafiche.</w:t>
       </w:r>
     </w:p>
     <w:p>
@@ -128,31 +96,10 @@
         <w:t>realizzazione Hello World grafico con C# e WPF. R</w:t>
       </w:r>
       <w:r>
-        <w:t xml:space="preserve">ealizzazione primi </w:t>
-      </w:r>
-      <w:proofErr w:type="spellStart"/>
-      <w:r>
-        <w:t>mockup</w:t>
-      </w:r>
-      <w:proofErr w:type="spellEnd"/>
-      <w:r>
-        <w:t xml:space="preserve"> (in seguito risultati troppo graficamente indipendenti fra loro, nel senso che ogni </w:t>
-      </w:r>
-      <w:proofErr w:type="spellStart"/>
-      <w:r>
-        <w:t>mockup</w:t>
-      </w:r>
-      <w:proofErr w:type="spellEnd"/>
-      <w:r>
-        <w:t xml:space="preserve"> era una finestra separata dalle altre; ma poiché erano stati inizialmente preparati sulla base </w:t>
-      </w:r>
-      <w:proofErr w:type="gramStart"/>
-      <w:r>
-        <w:t>del singolo use case</w:t>
-      </w:r>
-      <w:proofErr w:type="gramEnd"/>
-      <w:r>
-        <w:t xml:space="preserve"> anziché accorpati in un’unica interfaccia grafica).</w:t>
+        <w:t>ealizzazione primi mockup</w:t>
+      </w:r>
+      <w:r>
+        <w:t xml:space="preserve"> (in seguito risultati troppo graficamente indipendenti fra loro, nel senso che ogni mockup era una finestra separata dalle altre; ma poiché erano stati inizialmente preparati sulla base del singolo use case anziché accorpati in un’unica interfaccia grafica).</w:t>
       </w:r>
     </w:p>
     <w:p>
@@ -216,39 +163,15 @@
         <w:pStyle w:val="Paragrafoelenco"/>
       </w:pPr>
       <w:r>
-        <w:t xml:space="preserve">Completare la demo Hello World con una simulazione di errore (con </w:t>
-      </w:r>
-      <w:proofErr w:type="spellStart"/>
-      <w:r>
-        <w:t>message</w:t>
-      </w:r>
-      <w:proofErr w:type="spellEnd"/>
-      <w:r>
-        <w:t xml:space="preserve"> on top, principale inconveniente riscontrato da Michele per quanto concerne </w:t>
-      </w:r>
-      <w:proofErr w:type="spellStart"/>
-      <w:r>
-        <w:t>Winforms</w:t>
-      </w:r>
-      <w:proofErr w:type="spellEnd"/>
-      <w:r>
-        <w:t>).</w:t>
-      </w:r>
-    </w:p>
-    <w:p>
-      <w:pPr>
-        <w:pStyle w:val="Paragrafoelenco"/>
-      </w:pPr>
-      <w:r>
-        <w:t xml:space="preserve">Sistemare i </w:t>
-      </w:r>
-      <w:proofErr w:type="spellStart"/>
-      <w:r>
-        <w:t>mockup</w:t>
-      </w:r>
-      <w:proofErr w:type="spellEnd"/>
-      <w:r>
-        <w:t>.</w:t>
+        <w:t>Completare la demo Hello World con una simulazione di errore (con message on top, principale inconveniente riscontrato da Michele per quanto concerne Winforms).</w:t>
+      </w:r>
+    </w:p>
+    <w:p>
+      <w:pPr>
+        <w:pStyle w:val="Paragrafoelenco"/>
+      </w:pPr>
+      <w:r>
+        <w:t>Sistemare i mockup.</w:t>
       </w:r>
     </w:p>
     <w:p>
@@ -272,26 +195,10 @@
         <w:pStyle w:val="Paragrafoelenco"/>
       </w:pPr>
       <w:r>
-        <w:t xml:space="preserve">Implementazione </w:t>
-      </w:r>
-      <w:proofErr w:type="spellStart"/>
-      <w:r>
-        <w:t>Thread</w:t>
-      </w:r>
-      <w:proofErr w:type="spellEnd"/>
-      <w:r>
-        <w:t xml:space="preserve"> nell’Hello World</w:t>
-      </w:r>
-      <w:r>
-        <w:t xml:space="preserve">: il messaggio appare on top in momento relativamente casuali. Sistemazione dei </w:t>
-      </w:r>
-      <w:proofErr w:type="spellStart"/>
-      <w:r>
-        <w:t>mockup</w:t>
-      </w:r>
-      <w:proofErr w:type="spellEnd"/>
-      <w:r>
-        <w:t>. Continuazione della lettura della documentazione su C#.</w:t>
+        <w:t>Implementazione Thread nell’Hello World</w:t>
+      </w:r>
+      <w:r>
+        <w:t>: il messaggio appare on top in momento relativamente casuali. Sistemazione dei mockup. Continuazione della lettura della documentazione su C#.</w:t>
       </w:r>
     </w:p>
     <w:p>
@@ -450,36 +357,8 @@
           <w:color w:val="000000"/>
           <w:lang w:eastAsia="it-CH"/>
         </w:rPr>
-        <w:t xml:space="preserve">- deep dive in </w:t>
-      </w:r>
-      <w:proofErr w:type="spellStart"/>
-      <w:r>
-        <w:rPr>
-          <w:rFonts w:eastAsia="Times New Roman" w:cstheme="minorHAnsi"/>
-          <w:color w:val="000000"/>
-          <w:lang w:eastAsia="it-CH"/>
-        </w:rPr>
-        <w:t>wpf</w:t>
-      </w:r>
-      <w:proofErr w:type="spellEnd"/>
-      <w:r>
-        <w:rPr>
-          <w:rFonts w:eastAsia="Times New Roman" w:cstheme="minorHAnsi"/>
-          <w:color w:val="000000"/>
-          <w:lang w:eastAsia="it-CH"/>
-        </w:rPr>
-        <w:t xml:space="preserve"> (documentazione e video) -&gt; cosa va in XAML, cosa in controller, </w:t>
-      </w:r>
-      <w:proofErr w:type="spellStart"/>
-      <w:r>
-        <w:rPr>
-          <w:rFonts w:eastAsia="Times New Roman" w:cstheme="minorHAnsi"/>
-          <w:color w:val="000000"/>
-          <w:lang w:eastAsia="it-CH"/>
-        </w:rPr>
-        <w:t>ecc</w:t>
-      </w:r>
-      <w:proofErr w:type="spellEnd"/>
+        <w:t>- deep dive in wpf (documentazione e video) -&gt; cosa va in XAML, cosa in controller, ecc</w:t>
+      </w:r>
     </w:p>
     <w:p>
       <w:pPr>
@@ -505,25 +384,7 @@
           <w:color w:val="000000"/>
           <w:lang w:eastAsia="it-CH"/>
         </w:rPr>
-        <w:t xml:space="preserve">- completare un primo scheletro del </w:t>
-      </w:r>
-      <w:proofErr w:type="spellStart"/>
-      <w:r>
-        <w:rPr>
-          <w:rFonts w:eastAsia="Times New Roman" w:cstheme="minorHAnsi"/>
-          <w:color w:val="000000"/>
-          <w:lang w:eastAsia="it-CH"/>
-        </w:rPr>
-        <w:t>mockup</w:t>
-      </w:r>
-      <w:proofErr w:type="spellEnd"/>
-      <w:r>
-        <w:rPr>
-          <w:rFonts w:eastAsia="Times New Roman" w:cstheme="minorHAnsi"/>
-          <w:color w:val="000000"/>
-          <w:lang w:eastAsia="it-CH"/>
-        </w:rPr>
-        <w:t xml:space="preserve"> in WPF</w:t>
+        <w:t>- completare un primo scheletro del mockup in WPF</w:t>
       </w:r>
     </w:p>
     <w:p>
@@ -550,25 +411,7 @@
           <w:color w:val="000000"/>
           <w:lang w:eastAsia="it-CH"/>
         </w:rPr>
-        <w:t xml:space="preserve">- sistemare </w:t>
-      </w:r>
-      <w:proofErr w:type="spellStart"/>
-      <w:r>
-        <w:rPr>
-          <w:rFonts w:eastAsia="Times New Roman" w:cstheme="minorHAnsi"/>
-          <w:color w:val="000000"/>
-          <w:lang w:eastAsia="it-CH"/>
-        </w:rPr>
-        <w:t>mockup</w:t>
-      </w:r>
-      <w:proofErr w:type="spellEnd"/>
-      <w:r>
-        <w:rPr>
-          <w:rFonts w:eastAsia="Times New Roman" w:cstheme="minorHAnsi"/>
-          <w:color w:val="000000"/>
-          <w:lang w:eastAsia="it-CH"/>
-        </w:rPr>
-        <w:t>:</w:t>
+        <w:t>- sistemare mockup:</w:t>
       </w:r>
     </w:p>
     <w:p>
@@ -643,23 +486,13 @@
           <w:lang w:eastAsia="it-CH"/>
         </w:rPr>
       </w:pPr>
-      <w:proofErr w:type="spellStart"/>
-      <w:r>
-        <w:rPr>
-          <w:rFonts w:eastAsia="Times New Roman" w:cstheme="minorHAnsi"/>
-          <w:color w:val="000000"/>
-          <w:lang w:eastAsia="it-CH"/>
-        </w:rPr>
-        <w:t>sugg</w:t>
-      </w:r>
-      <w:proofErr w:type="spellEnd"/>
-      <w:r>
-        <w:rPr>
-          <w:rFonts w:eastAsia="Times New Roman" w:cstheme="minorHAnsi"/>
-          <w:color w:val="000000"/>
-          <w:lang w:eastAsia="it-CH"/>
-        </w:rPr>
-        <w:t>: l'aggiunta di una tab (segno +) potrebbe copiarmi nella nuova tab un esperimento attualmente aperto in modo da eseguire dei confronti,</w:t>
+      <w:r>
+        <w:rPr>
+          <w:rFonts w:eastAsia="Times New Roman" w:cstheme="minorHAnsi"/>
+          <w:color w:val="000000"/>
+          <w:lang w:eastAsia="it-CH"/>
+        </w:rPr>
+        <w:t>sugg: l'aggiunta di una tab (segno +) potrebbe copiarmi nella nuova tab un esperimento attualmente aperto in modo da eseguire dei confronti,</w:t>
       </w:r>
     </w:p>
     <w:p>
@@ -713,25 +546,7 @@
           <w:color w:val="000000"/>
           <w:lang w:eastAsia="it-CH"/>
         </w:rPr>
-        <w:t xml:space="preserve">separare </w:t>
-      </w:r>
-      <w:proofErr w:type="spellStart"/>
-      <w:r>
-        <w:rPr>
-          <w:rFonts w:eastAsia="Times New Roman" w:cstheme="minorHAnsi"/>
-          <w:color w:val="000000"/>
-          <w:lang w:eastAsia="it-CH"/>
-        </w:rPr>
-        <w:t>mockup</w:t>
-      </w:r>
-      <w:proofErr w:type="spellEnd"/>
-      <w:r>
-        <w:rPr>
-          <w:rFonts w:eastAsia="Times New Roman" w:cstheme="minorHAnsi"/>
-          <w:color w:val="000000"/>
-          <w:lang w:eastAsia="it-CH"/>
-        </w:rPr>
-        <w:t xml:space="preserve"> nuovi e vecchi in due documenti</w:t>
+        <w:t>separare mockup nuovi e vecchi in due documenti</w:t>
       </w:r>
     </w:p>
     <w:p>
@@ -750,43 +565,7 @@
           <w:color w:val="000000"/>
           <w:lang w:eastAsia="it-CH"/>
         </w:rPr>
-        <w:t xml:space="preserve">     4.- focus di coerenza: mostrare i bottoni di </w:t>
-      </w:r>
-      <w:proofErr w:type="spellStart"/>
-      <w:r>
-        <w:rPr>
-          <w:rFonts w:eastAsia="Times New Roman" w:cstheme="minorHAnsi"/>
-          <w:color w:val="000000"/>
-          <w:lang w:eastAsia="it-CH"/>
-        </w:rPr>
-        <w:t>experiment</w:t>
-      </w:r>
-      <w:proofErr w:type="spellEnd"/>
-      <w:r>
-        <w:rPr>
-          <w:rFonts w:eastAsia="Times New Roman" w:cstheme="minorHAnsi"/>
-          <w:color w:val="000000"/>
-          <w:lang w:eastAsia="it-CH"/>
-        </w:rPr>
-        <w:t xml:space="preserve"> o </w:t>
-      </w:r>
-      <w:proofErr w:type="spellStart"/>
-      <w:r>
-        <w:rPr>
-          <w:rFonts w:eastAsia="Times New Roman" w:cstheme="minorHAnsi"/>
-          <w:color w:val="000000"/>
-          <w:lang w:eastAsia="it-CH"/>
-        </w:rPr>
-        <w:t>deposition</w:t>
-      </w:r>
-      <w:proofErr w:type="spellEnd"/>
-      <w:r>
-        <w:rPr>
-          <w:rFonts w:eastAsia="Times New Roman" w:cstheme="minorHAnsi"/>
-          <w:color w:val="000000"/>
-          <w:lang w:eastAsia="it-CH"/>
-        </w:rPr>
-        <w:t xml:space="preserve"> quando essi sono selezionati, altrimenti no (mostrare le informazioni necessarie all'attuale focus). </w:t>
+        <w:t>     4.- focus di coerenza: mostrare i bottoni di experiment o deposition quando essi sono selezionati, altrimenti no (mostrare le informazioni necessarie all'attuale focus). </w:t>
       </w:r>
     </w:p>
     <w:p>
@@ -854,25 +633,7 @@
           <w:color w:val="000000"/>
           <w:lang w:eastAsia="it-CH"/>
         </w:rPr>
-        <w:t xml:space="preserve">inizio implementazione dell’applicativo basato sul </w:t>
-      </w:r>
-      <w:proofErr w:type="spellStart"/>
-      <w:r>
-        <w:rPr>
-          <w:rFonts w:eastAsia="Times New Roman" w:cstheme="minorHAnsi"/>
-          <w:color w:val="000000"/>
-          <w:lang w:eastAsia="it-CH"/>
-        </w:rPr>
-        <w:t>mockup</w:t>
-      </w:r>
-      <w:proofErr w:type="spellEnd"/>
-      <w:r>
-        <w:rPr>
-          <w:rFonts w:eastAsia="Times New Roman" w:cstheme="minorHAnsi"/>
-          <w:color w:val="000000"/>
-          <w:lang w:eastAsia="it-CH"/>
-        </w:rPr>
-        <w:t>.</w:t>
+        <w:t>inizio implementazione dell’applicativo basato sul mockup.</w:t>
       </w:r>
     </w:p>
     <w:p>
@@ -936,7 +697,6 @@
           <w:lang w:eastAsia="it-CH"/>
         </w:rPr>
       </w:pPr>
-      <w:proofErr w:type="spellStart"/>
       <w:r>
         <w:rPr>
           <w:rFonts w:eastAsia="Times New Roman" w:cstheme="minorHAnsi"/>
@@ -945,33 +705,14 @@
         </w:rPr>
         <w:t>Mockup</w:t>
       </w:r>
-      <w:proofErr w:type="spellEnd"/>
-      <w:r>
-        <w:rPr>
-          <w:rFonts w:eastAsia="Times New Roman" w:cstheme="minorHAnsi"/>
-          <w:color w:val="000000"/>
-          <w:lang w:eastAsia="it-CH"/>
-        </w:rPr>
-        <w:br/>
-        <w:t xml:space="preserve">Start --&gt; </w:t>
-      </w:r>
-      <w:proofErr w:type="spellStart"/>
-      <w:r>
-        <w:rPr>
-          <w:rFonts w:eastAsia="Times New Roman" w:cstheme="minorHAnsi"/>
-          <w:color w:val="000000"/>
-          <w:lang w:eastAsia="it-CH"/>
-        </w:rPr>
-        <w:t>automatic</w:t>
-      </w:r>
-      <w:proofErr w:type="spellEnd"/>
-      <w:r>
-        <w:rPr>
-          <w:rFonts w:eastAsia="Times New Roman" w:cstheme="minorHAnsi"/>
-          <w:color w:val="000000"/>
-          <w:lang w:eastAsia="it-CH"/>
-        </w:rPr>
-        <w:t xml:space="preserve"> start (sniff start)</w:t>
+      <w:r>
+        <w:rPr>
+          <w:rFonts w:eastAsia="Times New Roman" w:cstheme="minorHAnsi"/>
+          <w:color w:val="000000"/>
+          <w:lang w:eastAsia="it-CH"/>
+        </w:rPr>
+        <w:br/>
+        <w:t>Start --&gt; automatic start (sniff start)</w:t>
       </w:r>
       <w:r>
         <w:rPr>
@@ -1025,42 +766,7 @@
           <w:lang w:eastAsia="it-CH"/>
         </w:rPr>
         <w:br/>
-      </w:r>
-      <w:proofErr w:type="spellStart"/>
-      <w:r>
-        <w:rPr>
-          <w:rFonts w:eastAsia="Times New Roman" w:cstheme="minorHAnsi"/>
-          <w:color w:val="000000"/>
-          <w:lang w:eastAsia="it-CH"/>
-        </w:rPr>
-        <w:t>compress</w:t>
-      </w:r>
-      <w:proofErr w:type="spellEnd"/>
-      <w:r>
-        <w:rPr>
-          <w:rFonts w:eastAsia="Times New Roman" w:cstheme="minorHAnsi"/>
-          <w:color w:val="000000"/>
-          <w:lang w:eastAsia="it-CH"/>
-        </w:rPr>
-        <w:t xml:space="preserve"> </w:t>
-      </w:r>
-      <w:proofErr w:type="spellStart"/>
-      <w:r>
-        <w:rPr>
-          <w:rFonts w:eastAsia="Times New Roman" w:cstheme="minorHAnsi"/>
-          <w:color w:val="000000"/>
-          <w:lang w:eastAsia="it-CH"/>
-        </w:rPr>
-        <w:t>experiment</w:t>
-      </w:r>
-      <w:proofErr w:type="spellEnd"/>
-      <w:r>
-        <w:rPr>
-          <w:rFonts w:eastAsia="Times New Roman" w:cstheme="minorHAnsi"/>
-          <w:color w:val="000000"/>
-          <w:lang w:eastAsia="it-CH"/>
-        </w:rPr>
-        <w:t xml:space="preserve"> (dapprima comprime tutte le deposizioni singolarmente e poi l'esperimento).</w:t>
+        <w:t>compress experiment (dapprima comprime tutte le deposizioni singolarmente e poi l'esperimento).</w:t>
       </w:r>
     </w:p>
     <w:p>
@@ -1097,25 +803,7 @@
           <w:lang w:eastAsia="it-CH"/>
         </w:rPr>
         <w:br/>
-        <w:t xml:space="preserve">Mariano: guardare il progetto di </w:t>
-      </w:r>
-      <w:proofErr w:type="spellStart"/>
-      <w:r>
-        <w:rPr>
-          <w:rFonts w:eastAsia="Times New Roman" w:cstheme="minorHAnsi"/>
-          <w:color w:val="000000"/>
-          <w:lang w:eastAsia="it-CH"/>
-        </w:rPr>
-        <w:t>imagik</w:t>
-      </w:r>
-      <w:proofErr w:type="spellEnd"/>
-      <w:r>
-        <w:rPr>
-          <w:rFonts w:eastAsia="Times New Roman" w:cstheme="minorHAnsi"/>
-          <w:color w:val="000000"/>
-          <w:lang w:eastAsia="it-CH"/>
-        </w:rPr>
-        <w:t xml:space="preserve"> di De Sanctis, </w:t>
+        <w:t>Mariano: guardare il progetto di imagik di De Sanctis, </w:t>
       </w:r>
       <w:r>
         <w:rPr>
@@ -1134,36 +822,8 @@
           <w:lang w:eastAsia="it-CH"/>
         </w:rPr>
         <w:br/>
-        <w:t xml:space="preserve">Verificare: Open source </w:t>
-      </w:r>
-      <w:proofErr w:type="spellStart"/>
-      <w:r>
-        <w:rPr>
-          <w:rFonts w:eastAsia="Times New Roman" w:cstheme="minorHAnsi"/>
-          <w:color w:val="000000"/>
-          <w:lang w:eastAsia="it-CH"/>
-        </w:rPr>
-        <w:t>wpf</w:t>
-      </w:r>
-      <w:proofErr w:type="spellEnd"/>
-      <w:r>
-        <w:rPr>
-          <w:rFonts w:eastAsia="Times New Roman" w:cstheme="minorHAnsi"/>
-          <w:color w:val="000000"/>
-          <w:lang w:eastAsia="it-CH"/>
-        </w:rPr>
-        <w:t xml:space="preserve"> image </w:t>
-      </w:r>
-      <w:proofErr w:type="spellStart"/>
-      <w:r>
-        <w:rPr>
-          <w:rFonts w:eastAsia="Times New Roman" w:cstheme="minorHAnsi"/>
-          <w:color w:val="000000"/>
-          <w:lang w:eastAsia="it-CH"/>
-        </w:rPr>
-        <w:t>viewer</w:t>
-      </w:r>
-      <w:proofErr w:type="spellEnd"/>
+        <w:t>Verificare: Open source wpf image viewer</w:t>
+      </w:r>
     </w:p>
     <w:p>
       <w:pPr>
@@ -1181,80 +841,16 @@
           <w:color w:val="000000"/>
           <w:lang w:eastAsia="it-CH"/>
         </w:rPr>
-        <w:t xml:space="preserve">Image </w:t>
-      </w:r>
-      <w:proofErr w:type="spellStart"/>
-      <w:r>
-        <w:rPr>
-          <w:rFonts w:eastAsia="Times New Roman" w:cstheme="minorHAnsi"/>
-          <w:color w:val="000000"/>
-          <w:lang w:eastAsia="it-CH"/>
-        </w:rPr>
-        <w:t>viewer</w:t>
-      </w:r>
-      <w:proofErr w:type="spellEnd"/>
-      <w:r>
-        <w:rPr>
-          <w:rFonts w:eastAsia="Times New Roman" w:cstheme="minorHAnsi"/>
-          <w:color w:val="000000"/>
-          <w:lang w:eastAsia="it-CH"/>
-        </w:rPr>
-        <w:br/>
-        <w:t xml:space="preserve">Setting come contrasto automatico, </w:t>
-      </w:r>
-      <w:proofErr w:type="spellStart"/>
-      <w:r>
-        <w:rPr>
-          <w:rFonts w:eastAsia="Times New Roman" w:cstheme="minorHAnsi"/>
-          <w:color w:val="000000"/>
-          <w:lang w:eastAsia="it-CH"/>
-        </w:rPr>
-        <w:t>etc</w:t>
-      </w:r>
-      <w:proofErr w:type="spellEnd"/>
-      <w:r>
-        <w:rPr>
-          <w:rFonts w:eastAsia="Times New Roman" w:cstheme="minorHAnsi"/>
-          <w:color w:val="000000"/>
-          <w:lang w:eastAsia="it-CH"/>
-        </w:rPr>
-        <w:t xml:space="preserve">, o embedded o tramite </w:t>
-      </w:r>
-      <w:proofErr w:type="spellStart"/>
-      <w:r>
-        <w:rPr>
-          <w:rFonts w:eastAsia="Times New Roman" w:cstheme="minorHAnsi"/>
-          <w:color w:val="000000"/>
-          <w:lang w:eastAsia="it-CH"/>
-        </w:rPr>
-        <w:t>xnviewer</w:t>
-      </w:r>
-      <w:proofErr w:type="spellEnd"/>
-      <w:r>
-        <w:rPr>
-          <w:rFonts w:eastAsia="Times New Roman" w:cstheme="minorHAnsi"/>
-          <w:color w:val="000000"/>
-          <w:lang w:eastAsia="it-CH"/>
-        </w:rPr>
-        <w:t xml:space="preserve"> (pulsante, mouse destro, </w:t>
-      </w:r>
-      <w:proofErr w:type="spellStart"/>
-      <w:r>
-        <w:rPr>
-          <w:rFonts w:eastAsia="Times New Roman" w:cstheme="minorHAnsi"/>
-          <w:color w:val="000000"/>
-          <w:lang w:eastAsia="it-CH"/>
-        </w:rPr>
-        <w:t>etc</w:t>
-      </w:r>
-      <w:proofErr w:type="spellEnd"/>
-      <w:r>
-        <w:rPr>
-          <w:rFonts w:eastAsia="Times New Roman" w:cstheme="minorHAnsi"/>
-          <w:color w:val="000000"/>
-          <w:lang w:eastAsia="it-CH"/>
-        </w:rPr>
-        <w:t>)</w:t>
+        <w:t>Image viewer</w:t>
+      </w:r>
+      <w:r>
+        <w:rPr>
+          <w:rFonts w:eastAsia="Times New Roman" w:cstheme="minorHAnsi"/>
+          <w:color w:val="000000"/>
+          <w:lang w:eastAsia="it-CH"/>
+        </w:rPr>
+        <w:br/>
+        <w:t>Setting come contrasto automatico, etc, o embedded o tramite xnviewer (pulsante, mouse destro, etc)</w:t>
       </w:r>
       <w:r>
         <w:rPr>
@@ -1317,51 +913,16 @@
           <w:lang w:eastAsia="it-CH"/>
         </w:rPr>
         <w:br/>
-      </w:r>
-      <w:proofErr w:type="spellStart"/>
-      <w:r>
-        <w:rPr>
-          <w:rFonts w:eastAsia="Times New Roman" w:cstheme="minorHAnsi"/>
-          <w:color w:val="000000"/>
-          <w:lang w:eastAsia="it-CH"/>
-        </w:rPr>
-        <w:t>SensorTools</w:t>
-      </w:r>
-      <w:proofErr w:type="spellEnd"/>
-      <w:r>
-        <w:rPr>
-          <w:rFonts w:eastAsia="Times New Roman" w:cstheme="minorHAnsi"/>
-          <w:color w:val="000000"/>
-          <w:lang w:eastAsia="it-CH"/>
-        </w:rPr>
-        <w:t xml:space="preserve"> v1.18</w:t>
-      </w:r>
-      <w:r>
-        <w:rPr>
-          <w:rFonts w:eastAsia="Times New Roman" w:cstheme="minorHAnsi"/>
-          <w:color w:val="000000"/>
-          <w:lang w:eastAsia="it-CH"/>
-        </w:rPr>
-        <w:br/>
-        <w:t>IDS software suite (</w:t>
-      </w:r>
-      <w:proofErr w:type="spellStart"/>
-      <w:r>
-        <w:rPr>
-          <w:rFonts w:eastAsia="Times New Roman" w:cstheme="minorHAnsi"/>
-          <w:color w:val="000000"/>
-          <w:lang w:eastAsia="it-CH"/>
-        </w:rPr>
-        <w:t>Melt</w:t>
-      </w:r>
-      <w:proofErr w:type="spellEnd"/>
-      <w:r>
-        <w:rPr>
-          <w:rFonts w:eastAsia="Times New Roman" w:cstheme="minorHAnsi"/>
-          <w:color w:val="000000"/>
-          <w:lang w:eastAsia="it-CH"/>
-        </w:rPr>
-        <w:t xml:space="preserve"> Pool)</w:t>
+        <w:t>SensorTools v1.18</w:t>
+      </w:r>
+      <w:r>
+        <w:rPr>
+          <w:rFonts w:eastAsia="Times New Roman" w:cstheme="minorHAnsi"/>
+          <w:color w:val="000000"/>
+          <w:lang w:eastAsia="it-CH"/>
+        </w:rPr>
+        <w:br/>
+        <w:t>IDS software suite (Melt Pool)</w:t>
       </w:r>
       <w:r>
         <w:rPr>
@@ -1404,15 +965,7 @@
         <w:pStyle w:val="Paragrafoelenco"/>
       </w:pPr>
       <w:r>
-        <w:t xml:space="preserve">Cercati alcuni image </w:t>
-      </w:r>
-      <w:proofErr w:type="spellStart"/>
-      <w:r>
-        <w:t>viewer</w:t>
-      </w:r>
-      <w:proofErr w:type="spellEnd"/>
-      <w:r>
-        <w:t xml:space="preserve"> in WPF, ma non sono stati implementati</w:t>
+        <w:t>Cercati alcuni image viewer in WPF, ma non sono stati implementati</w:t>
       </w:r>
     </w:p>
     <w:p>
@@ -1493,25 +1046,7 @@
           <w:lang w:eastAsia="it-CH"/>
         </w:rPr>
         <w:br/>
-        <w:t xml:space="preserve">Non aprire tab identiche dallo stesso </w:t>
-      </w:r>
-      <w:proofErr w:type="spellStart"/>
-      <w:r>
-        <w:rPr>
-          <w:rFonts w:eastAsia="Times New Roman" w:cstheme="minorHAnsi"/>
-          <w:color w:val="000000"/>
-          <w:lang w:eastAsia="it-CH"/>
-        </w:rPr>
-        <w:t>experiment</w:t>
-      </w:r>
-      <w:proofErr w:type="spellEnd"/>
-      <w:r>
-        <w:rPr>
-          <w:rFonts w:eastAsia="Times New Roman" w:cstheme="minorHAnsi"/>
-          <w:color w:val="000000"/>
-          <w:lang w:eastAsia="it-CH"/>
-        </w:rPr>
-        <w:t xml:space="preserve"> item!!</w:t>
+        <w:t>Non aprire tab identiche dallo stesso experiment item!!</w:t>
       </w:r>
     </w:p>
     <w:p>
@@ -1539,25 +1074,7 @@
           <w:lang w:eastAsia="it-CH"/>
         </w:rPr>
         <w:br/>
-        <w:t>Immagini live (</w:t>
-      </w:r>
-      <w:proofErr w:type="spellStart"/>
-      <w:r>
-        <w:rPr>
-          <w:rFonts w:eastAsia="Times New Roman" w:cstheme="minorHAnsi"/>
-          <w:color w:val="000000"/>
-          <w:lang w:eastAsia="it-CH"/>
-        </w:rPr>
-        <w:t>Smartek</w:t>
-      </w:r>
-      <w:proofErr w:type="spellEnd"/>
-      <w:r>
-        <w:rPr>
-          <w:rFonts w:eastAsia="Times New Roman" w:cstheme="minorHAnsi"/>
-          <w:color w:val="000000"/>
-          <w:lang w:eastAsia="it-CH"/>
-        </w:rPr>
-        <w:t>) e immagini catturate/registrate precedentemente (vedi quelle nelle deposizioni)</w:t>
+        <w:t>Immagini live (Smartek) e immagini catturate/registrate precedentemente (vedi quelle nelle deposizioni)</w:t>
       </w:r>
     </w:p>
     <w:p>
@@ -1585,25 +1102,7 @@
           <w:lang w:eastAsia="it-CH"/>
         </w:rPr>
         <w:br/>
-        <w:t xml:space="preserve">Integrazione file </w:t>
-      </w:r>
-      <w:proofErr w:type="spellStart"/>
-      <w:r>
-        <w:rPr>
-          <w:rFonts w:eastAsia="Times New Roman" w:cstheme="minorHAnsi"/>
-          <w:color w:val="000000"/>
-          <w:lang w:eastAsia="it-CH"/>
-        </w:rPr>
-        <w:t>xaml</w:t>
-      </w:r>
-      <w:proofErr w:type="spellEnd"/>
-      <w:r>
-        <w:rPr>
-          <w:rFonts w:eastAsia="Times New Roman" w:cstheme="minorHAnsi"/>
-          <w:color w:val="000000"/>
-          <w:lang w:eastAsia="it-CH"/>
-        </w:rPr>
-        <w:t xml:space="preserve"> esterni (lavorarci su un esempio esistente e piccolo)</w:t>
+        <w:t>Integrazione file xaml esterni (lavorarci su un esempio esistente e piccolo)</w:t>
       </w:r>
     </w:p>
     <w:p>
@@ -1626,36 +1125,8 @@
           <w:lang w:eastAsia="it-CH"/>
         </w:rPr>
         <w:br/>
-        <w:t xml:space="preserve">Da Michele: setup di </w:t>
-      </w:r>
-      <w:proofErr w:type="spellStart"/>
-      <w:r>
-        <w:rPr>
-          <w:rFonts w:eastAsia="Times New Roman" w:cstheme="minorHAnsi"/>
-          <w:color w:val="000000"/>
-          <w:lang w:eastAsia="it-CH"/>
-        </w:rPr>
-        <w:t>smartek</w:t>
-      </w:r>
-      <w:proofErr w:type="spellEnd"/>
-      <w:r>
-        <w:rPr>
-          <w:rFonts w:eastAsia="Times New Roman" w:cstheme="minorHAnsi"/>
-          <w:color w:val="000000"/>
-          <w:lang w:eastAsia="it-CH"/>
-        </w:rPr>
-        <w:t xml:space="preserve"> e nuova deposizione </w:t>
-      </w:r>
-      <w:proofErr w:type="spellStart"/>
-      <w:r>
-        <w:rPr>
-          <w:rFonts w:eastAsia="Times New Roman" w:cstheme="minorHAnsi"/>
-          <w:color w:val="000000"/>
-          <w:lang w:eastAsia="it-CH"/>
-        </w:rPr>
-        <w:t>rar</w:t>
-      </w:r>
-      <w:proofErr w:type="spellEnd"/>
+        <w:t>Da Michele: setup di smartek e nuova deposizione rar</w:t>
+      </w:r>
     </w:p>
     <w:p>
       <w:pPr>
@@ -1673,23 +1144,7 @@
       </w:r>
       <w:r>
         <w:lastRenderedPageBreak/>
-        <w:t xml:space="preserve">separare fra loro diverse strutture WPF costruite in file </w:t>
-      </w:r>
-      <w:proofErr w:type="spellStart"/>
-      <w:r>
-        <w:t>xaml</w:t>
-      </w:r>
-      <w:proofErr w:type="spellEnd"/>
-      <w:r>
-        <w:t xml:space="preserve"> separati. È sufficiente istanziare il </w:t>
-      </w:r>
-      <w:proofErr w:type="spellStart"/>
-      <w:r>
-        <w:t>cs</w:t>
-      </w:r>
-      <w:proofErr w:type="spellEnd"/>
-      <w:r>
-        <w:t xml:space="preserve"> degli user control.</w:t>
+        <w:t>separare fra loro diverse strutture WPF costruite in file xaml separati. È sufficiente istanziare il cs degli user control.</w:t>
       </w:r>
     </w:p>
     <w:p>
@@ -1719,26 +1174,10 @@
         <w:pStyle w:val="Paragrafoelenco"/>
       </w:pPr>
       <w:r>
-        <w:t xml:space="preserve">Cambio </w:t>
-      </w:r>
-      <w:proofErr w:type="spellStart"/>
-      <w:r>
-        <w:t>mockup</w:t>
-      </w:r>
-      <w:proofErr w:type="spellEnd"/>
-      <w:r>
-        <w:t xml:space="preserve"> e implementazione: si apriva una singola deposizione per ogni esperimento</w:t>
-      </w:r>
-      <w:r>
-        <w:t xml:space="preserve">, anzi una deposizione sola in </w:t>
-      </w:r>
-      <w:proofErr w:type="gramStart"/>
-      <w:r>
-        <w:t>totale, quindi</w:t>
-      </w:r>
-      <w:proofErr w:type="gramEnd"/>
-      <w:r>
-        <w:t xml:space="preserve"> l’applicativo è stato ridisegnato</w:t>
+        <w:t>Cambio mockup e implementazione: si apriva una singola deposizione per ogni esperimento</w:t>
+      </w:r>
+      <w:r>
+        <w:t>, anzi una deposizione sola in totale, quindi l’applicativo è stato ridisegnato</w:t>
       </w:r>
       <w:r>
         <w:t xml:space="preserve"> affinché ogni tab degli esperimenti abbia </w:t>
@@ -1788,15 +1227,7 @@
         <w:t>1-</w:t>
       </w:r>
       <w:r>
-        <w:t xml:space="preserve">Diario sul percorso: ogni 2-4 h un commento da mettere in </w:t>
-      </w:r>
-      <w:proofErr w:type="spellStart"/>
-      <w:r>
-        <w:t>github</w:t>
-      </w:r>
-      <w:proofErr w:type="spellEnd"/>
-      <w:r>
-        <w:t xml:space="preserve"> o in un text file (x non perderselo)</w:t>
+        <w:t>Diario sul percorso: ogni 2-4 h un commento da mettere in github o in un text file (x non perderselo)</w:t>
       </w:r>
     </w:p>
     <w:p>
@@ -1807,15 +1238,7 @@
         <w:t>2-</w:t>
       </w:r>
       <w:r>
-        <w:t xml:space="preserve">Creare le </w:t>
-      </w:r>
-      <w:proofErr w:type="spellStart"/>
-      <w:r>
-        <w:t>issue</w:t>
-      </w:r>
-      <w:proofErr w:type="spellEnd"/>
-      <w:r>
-        <w:t xml:space="preserve"> per le cose da fare</w:t>
+        <w:t>Creare le issue per le cose da fare</w:t>
       </w:r>
     </w:p>
     <w:p>
@@ -1856,15 +1279,7 @@
         <w:t>5-</w:t>
       </w:r>
       <w:r>
-        <w:t xml:space="preserve">Visione di dettaglio, basata </w:t>
-      </w:r>
-      <w:proofErr w:type="gramStart"/>
-      <w:r>
-        <w:t>sul millisecondi</w:t>
-      </w:r>
-      <w:proofErr w:type="gramEnd"/>
-      <w:r>
-        <w:t>, e</w:t>
+        <w:t>Visione di dettaglio, basata sul millisecondi, e</w:t>
       </w:r>
     </w:p>
     <w:p>
@@ -1875,23 +1290,7 @@
         <w:t>6-</w:t>
       </w:r>
       <w:r>
-        <w:t xml:space="preserve">visualizza l'immagine, </w:t>
-      </w:r>
-      <w:proofErr w:type="spellStart"/>
-      <w:r>
-        <w:t>LaserOn</w:t>
-      </w:r>
-      <w:proofErr w:type="spellEnd"/>
-      <w:r>
-        <w:t xml:space="preserve">, </w:t>
-      </w:r>
-      <w:proofErr w:type="spellStart"/>
-      <w:r>
-        <w:t>PowerFeedback</w:t>
-      </w:r>
-      <w:proofErr w:type="spellEnd"/>
-      <w:r>
-        <w:t xml:space="preserve"> e</w:t>
+        <w:t>visualizza l'immagine, LaserOn, PowerFeedback e</w:t>
       </w:r>
     </w:p>
     <w:p>
@@ -1910,34 +1309,16 @@
         <w:t>7-</w:t>
       </w:r>
       <w:r>
-        <w:t xml:space="preserve">Visione globale: aprire un editor </w:t>
-      </w:r>
-      <w:proofErr w:type="spellStart"/>
-      <w:r>
-        <w:t>notepad</w:t>
-      </w:r>
-      <w:proofErr w:type="spellEnd"/>
-      <w:r>
-        <w:t>++ da un</w:t>
-      </w:r>
-    </w:p>
-    <w:p>
-      <w:pPr>
-        <w:pStyle w:val="Paragrafoelenco"/>
-      </w:pPr>
-      <w:proofErr w:type="spellStart"/>
-      <w:r>
-        <w:t>explorer</w:t>
-      </w:r>
-      <w:proofErr w:type="spellEnd"/>
-      <w:r>
-        <w:t xml:space="preserve"> di files del folder della </w:t>
-      </w:r>
-      <w:proofErr w:type="spellStart"/>
-      <w:r>
-        <w:t>deposition</w:t>
-      </w:r>
-      <w:proofErr w:type="spellEnd"/>
+        <w:t>Visione globale: aprire un editor notepad++ da un</w:t>
+      </w:r>
+    </w:p>
+    <w:p>
+      <w:pPr>
+        <w:pStyle w:val="Paragrafoelenco"/>
+      </w:pPr>
+      <w:r>
+        <w:t>explorer di files del folder della deposition</w:t>
+      </w:r>
     </w:p>
     <w:p>
       <w:pPr>
@@ -1974,15 +1355,7 @@
         </w:numPr>
       </w:pPr>
       <w:r>
-        <w:t xml:space="preserve">I protocolli del CN possono essere </w:t>
-      </w:r>
-      <w:proofErr w:type="spellStart"/>
-      <w:r>
-        <w:t>piu'</w:t>
-      </w:r>
-      <w:proofErr w:type="spellEnd"/>
-      <w:r>
-        <w:t xml:space="preserve"> di uno per deposizione</w:t>
+        <w:t>I protocolli del CN possono essere piu' di uno per deposizione</w:t>
       </w:r>
     </w:p>
     <w:p>
@@ -1994,21 +1367,8 @@
         </w:numPr>
       </w:pPr>
       <w:r>
-        <w:t xml:space="preserve">Online: create </w:t>
-      </w:r>
-      <w:proofErr w:type="spellStart"/>
-      <w:r>
-        <w:t>experiment</w:t>
-      </w:r>
-      <w:proofErr w:type="spellEnd"/>
-      <w:r>
-        <w:t xml:space="preserve"> =&gt; DB </w:t>
-      </w:r>
-      <w:proofErr w:type="spellStart"/>
-      <w:r>
-        <w:t>dependencies</w:t>
-      </w:r>
-      <w:proofErr w:type="spellEnd"/>
+        <w:t>Online: create experiment =&gt; DB dependencies</w:t>
+      </w:r>
     </w:p>
     <w:p>
       <w:pPr>
@@ -2019,31 +1379,7 @@
         </w:numPr>
       </w:pPr>
       <w:r>
-        <w:t xml:space="preserve">visualizza l'immagine MP, </w:t>
-      </w:r>
-      <w:proofErr w:type="spellStart"/>
-      <w:r>
-        <w:t>CamEsterna</w:t>
-      </w:r>
-      <w:proofErr w:type="spellEnd"/>
-      <w:r>
-        <w:t xml:space="preserve">, </w:t>
-      </w:r>
-      <w:proofErr w:type="spellStart"/>
-      <w:r>
-        <w:t>LaserOn</w:t>
-      </w:r>
-      <w:proofErr w:type="spellEnd"/>
-      <w:r>
-        <w:t xml:space="preserve">, </w:t>
-      </w:r>
-      <w:proofErr w:type="spellStart"/>
-      <w:r>
-        <w:t>PowerFeedback</w:t>
-      </w:r>
-      <w:proofErr w:type="spellEnd"/>
-      <w:r>
-        <w:t xml:space="preserve"> e temperatura</w:t>
+        <w:t>visualizza l'immagine MP, CamEsterna, LaserOn, PowerFeedback e temperatura</w:t>
       </w:r>
       <w:r>
         <w:br/>
@@ -2126,23 +1462,7 @@
         <w:sym w:font="Wingdings" w:char="F0E0"/>
       </w:r>
       <w:r>
-        <w:t xml:space="preserve"> creazione di </w:t>
-      </w:r>
-      <w:proofErr w:type="spellStart"/>
-      <w:r>
-        <w:t>issues</w:t>
-      </w:r>
-      <w:proofErr w:type="spellEnd"/>
-      <w:r>
-        <w:t xml:space="preserve"> e milestones su </w:t>
-      </w:r>
-      <w:proofErr w:type="spellStart"/>
-      <w:r>
-        <w:t>github</w:t>
-      </w:r>
-      <w:proofErr w:type="spellEnd"/>
-      <w:r>
-        <w:t>, creazione di un file Microsoft Projects con le deadlines.</w:t>
+        <w:t xml:space="preserve"> creazione di issues e milestones su github, creazione di un file Microsoft Projects con le deadlines.</w:t>
       </w:r>
     </w:p>
     <w:p>
@@ -2161,23 +1481,7 @@
         </w:rPr>
       </w:pPr>
       <w:r>
-        <w:t xml:space="preserve">Bug: errore nello spostamento dei </w:t>
-      </w:r>
-      <w:proofErr w:type="spellStart"/>
-      <w:r>
-        <w:t>TabItem</w:t>
-      </w:r>
-      <w:proofErr w:type="spellEnd"/>
-      <w:r>
-        <w:t xml:space="preserve"> degli esperimenti (</w:t>
-      </w:r>
-      <w:proofErr w:type="spellStart"/>
-      <w:r>
-        <w:t>nullPointerException</w:t>
-      </w:r>
-      <w:proofErr w:type="spellEnd"/>
-      <w:r>
-        <w:t xml:space="preserve">) </w:t>
+        <w:t xml:space="preserve">Bug: errore nello spostamento dei TabItem degli esperimenti (nullPointerException) </w:t>
       </w:r>
       <w:r>
         <w:sym w:font="Wingdings" w:char="F0E0"/>
@@ -2185,23 +1489,13 @@
       <w:r>
         <w:t xml:space="preserve"> </w:t>
       </w:r>
-      <w:proofErr w:type="spellStart"/>
       <w:r>
         <w:rPr>
           <w:rFonts w:cstheme="minorHAnsi"/>
           <w:color w:val="000000"/>
         </w:rPr>
-        <w:t>depoTabControlController.setPath</w:t>
-      </w:r>
-      <w:proofErr w:type="spellEnd"/>
-      <w:r>
-        <w:rPr>
-          <w:rFonts w:cstheme="minorHAnsi"/>
-          <w:color w:val="000000"/>
-        </w:rPr>
-        <w:t>((</w:t>
-      </w:r>
-      <w:proofErr w:type="spellStart"/>
+        <w:t>depoTabControlController.setPath((</w:t>
+      </w:r>
       <w:r>
         <w:rPr>
           <w:rFonts w:cstheme="minorHAnsi"/>
@@ -2209,29 +1503,12 @@
         </w:rPr>
         <w:t>string</w:t>
       </w:r>
-      <w:proofErr w:type="spellEnd"/>
       <w:r>
         <w:rPr>
           <w:rFonts w:cstheme="minorHAnsi"/>
           <w:color w:val="000000"/>
         </w:rPr>
-        <w:t>)</w:t>
-      </w:r>
-      <w:proofErr w:type="spellStart"/>
-      <w:r>
-        <w:rPr>
-          <w:rFonts w:cstheme="minorHAnsi"/>
-          <w:color w:val="000000"/>
-        </w:rPr>
-        <w:t>tabItem.Header</w:t>
-      </w:r>
-      <w:proofErr w:type="spellEnd"/>
-      <w:r>
-        <w:rPr>
-          <w:rFonts w:cstheme="minorHAnsi"/>
-          <w:color w:val="000000"/>
-        </w:rPr>
-        <w:t>);</w:t>
+        <w:t>)tabItem.Header);</w:t>
       </w:r>
     </w:p>
     <w:p>
@@ -2247,82 +1524,23 @@
       </w:r>
       <w:r>
         <w:br/>
-      </w:r>
-      <w:proofErr w:type="spellStart"/>
-      <w:r>
-        <w:t>Fixed</w:t>
-      </w:r>
-      <w:proofErr w:type="spellEnd"/>
-      <w:r>
-        <w:t>:</w:t>
-      </w:r>
-    </w:p>
-    <w:p>
-      <w:pPr>
-        <w:pStyle w:val="Paragrafoelenco"/>
-      </w:pPr>
-      <w:proofErr w:type="spellStart"/>
-      <w:r>
-        <w:t>TabItem</w:t>
-      </w:r>
-      <w:proofErr w:type="spellEnd"/>
-      <w:r>
-        <w:t xml:space="preserve"> </w:t>
-      </w:r>
-      <w:proofErr w:type="spellStart"/>
-      <w:r>
-        <w:t>tabItem</w:t>
-      </w:r>
-      <w:proofErr w:type="spellEnd"/>
-      <w:r>
-        <w:t xml:space="preserve"> = (</w:t>
-      </w:r>
-      <w:proofErr w:type="spellStart"/>
-      <w:r>
-        <w:t>TabItem</w:t>
-      </w:r>
-      <w:proofErr w:type="spellEnd"/>
-      <w:r>
-        <w:t>)</w:t>
-      </w:r>
-      <w:proofErr w:type="spellStart"/>
-      <w:r>
-        <w:t>mainTabControl.SelectedItem</w:t>
-      </w:r>
-      <w:proofErr w:type="spellEnd"/>
-      <w:r>
-        <w:t>;</w:t>
-      </w:r>
-    </w:p>
-    <w:p>
-      <w:pPr>
-        <w:pStyle w:val="Paragrafoelenco"/>
-      </w:pPr>
-      <w:proofErr w:type="spellStart"/>
-      <w:proofErr w:type="gramStart"/>
-      <w:r>
-        <w:t>if</w:t>
-      </w:r>
-      <w:proofErr w:type="spellEnd"/>
-      <w:r>
-        <w:t>(</w:t>
-      </w:r>
-      <w:proofErr w:type="spellStart"/>
-      <w:proofErr w:type="gramEnd"/>
-      <w:r>
-        <w:t>tabItem</w:t>
-      </w:r>
-      <w:proofErr w:type="spellEnd"/>
-      <w:r>
-        <w:t xml:space="preserve"> != </w:t>
-      </w:r>
-      <w:proofErr w:type="spellStart"/>
-      <w:r>
-        <w:t>null</w:t>
-      </w:r>
-      <w:proofErr w:type="spellEnd"/>
-      <w:r>
-        <w:t>)</w:t>
+        <w:t>Fixed:</w:t>
+      </w:r>
+    </w:p>
+    <w:p>
+      <w:pPr>
+        <w:pStyle w:val="Paragrafoelenco"/>
+      </w:pPr>
+      <w:r>
+        <w:t>TabItem tabItem = (TabItem)mainTabControl.SelectedItem;</w:t>
+      </w:r>
+    </w:p>
+    <w:p>
+      <w:pPr>
+        <w:pStyle w:val="Paragrafoelenco"/>
+      </w:pPr>
+      <w:r>
+        <w:t>if(tabItem != null)</w:t>
       </w:r>
     </w:p>
     <w:p>
@@ -2337,29 +1555,8 @@
       <w:pPr>
         <w:pStyle w:val="Paragrafoelenco"/>
       </w:pPr>
-      <w:proofErr w:type="spellStart"/>
-      <w:r>
-        <w:t>depoTabControlController.setPath</w:t>
-      </w:r>
-      <w:proofErr w:type="spellEnd"/>
-      <w:r>
-        <w:t>((</w:t>
-      </w:r>
-      <w:proofErr w:type="spellStart"/>
-      <w:r>
-        <w:t>string</w:t>
-      </w:r>
-      <w:proofErr w:type="spellEnd"/>
-      <w:r>
-        <w:t>)</w:t>
-      </w:r>
-      <w:proofErr w:type="spellStart"/>
-      <w:r>
-        <w:t>tabItem.Header</w:t>
-      </w:r>
-      <w:proofErr w:type="spellEnd"/>
-      <w:r>
-        <w:t>);</w:t>
+      <w:r>
+        <w:t>depoTabControlController.setPath((string)tabItem.Header);</w:t>
       </w:r>
     </w:p>
     <w:p>
@@ -2391,15 +1588,7 @@
         <w:pStyle w:val="Paragrafoelenco"/>
       </w:pPr>
       <w:r>
-        <w:t xml:space="preserve">file </w:t>
-      </w:r>
-      <w:proofErr w:type="spellStart"/>
-      <w:r>
-        <w:t>explorer</w:t>
-      </w:r>
-      <w:proofErr w:type="spellEnd"/>
-      <w:r>
-        <w:t xml:space="preserve"> trovato al link:</w:t>
+        <w:t>file explorer trovato al link:</w:t>
       </w:r>
     </w:p>
     <w:p>
@@ -2553,25 +1742,36 @@
           <w:iCs/>
           <w:u w:val="single"/>
         </w:rPr>
-        <w:t xml:space="preserve">Adattare il tuo file system al nuovo formato: </w:t>
-      </w:r>
-      <w:proofErr w:type="spellStart"/>
-      <w:r>
+        <w:t>Adattare il tuo file system al nuovo formato: pf inserire la foto in diario di bordo</w:t>
+      </w:r>
+    </w:p>
+    <w:p>
+      <w:pPr>
+        <w:pStyle w:val="Paragrafoelenco"/>
         <w:rPr>
           <w:i/>
           <w:iCs/>
           <w:u w:val="single"/>
         </w:rPr>
-        <w:t>pf</w:t>
-      </w:r>
-      <w:proofErr w:type="spellEnd"/>
+      </w:pPr>
+      <w:r>
+        <w:t>1</w:t>
+      </w:r>
       <w:r>
         <w:rPr>
           <w:i/>
           <w:iCs/>
           <w:u w:val="single"/>
         </w:rPr>
-        <w:t xml:space="preserve"> inserire la foto in diario di bordo</w:t>
+        <w:t>)  Xn view ti dà il mio stesso errore, on next image crasha?</w:t>
+      </w:r>
+    </w:p>
+    <w:p>
+      <w:pPr>
+        <w:pStyle w:val="Paragrafoelenco"/>
+      </w:pPr>
+      <w:r>
+        <w:t>2) Cliccando sull'immagine a destra nel file explorer, carica quella immagine a sinistra</w:t>
       </w:r>
     </w:p>
     <w:p>
@@ -2584,7 +1784,7 @@
         </w:rPr>
       </w:pPr>
       <w:r>
-        <w:t>1</w:t>
+        <w:t xml:space="preserve">3) </w:t>
       </w:r>
       <w:r>
         <w:rPr>
@@ -2592,306 +1792,57 @@
           <w:iCs/>
           <w:u w:val="single"/>
         </w:rPr>
-        <w:t xml:space="preserve">)  </w:t>
-      </w:r>
-      <w:proofErr w:type="spellStart"/>
-      <w:r>
+        <w:t>Close Tabs non fa nulla: ok =&gt; Mettilo fra parentesi (Close Tabs)</w:t>
+      </w:r>
+    </w:p>
+    <w:p>
+      <w:pPr>
+        <w:pStyle w:val="Paragrafoelenco"/>
         <w:rPr>
           <w:i/>
           <w:iCs/>
           <w:u w:val="single"/>
         </w:rPr>
-        <w:t>Xn</w:t>
-      </w:r>
-      <w:proofErr w:type="spellEnd"/>
+      </w:pPr>
       <w:r>
         <w:rPr>
           <w:i/>
           <w:iCs/>
           <w:u w:val="single"/>
         </w:rPr>
-        <w:t xml:space="preserve"> </w:t>
-      </w:r>
-      <w:proofErr w:type="spellStart"/>
-      <w:r>
-        <w:rPr>
-          <w:i/>
-          <w:iCs/>
-          <w:u w:val="single"/>
-        </w:rPr>
-        <w:t>view</w:t>
-      </w:r>
-      <w:proofErr w:type="spellEnd"/>
-      <w:r>
-        <w:rPr>
-          <w:i/>
-          <w:iCs/>
-          <w:u w:val="single"/>
-        </w:rPr>
-        <w:t xml:space="preserve"> ti dà il mio stesso errore, on </w:t>
-      </w:r>
-      <w:proofErr w:type="spellStart"/>
-      <w:r>
-        <w:rPr>
-          <w:i/>
-          <w:iCs/>
-          <w:u w:val="single"/>
-        </w:rPr>
-        <w:t>next</w:t>
-      </w:r>
-      <w:proofErr w:type="spellEnd"/>
-      <w:r>
-        <w:rPr>
-          <w:i/>
-          <w:iCs/>
-          <w:u w:val="single"/>
-        </w:rPr>
-        <w:t xml:space="preserve"> image crasha?</w:t>
-      </w:r>
-    </w:p>
-    <w:p>
-      <w:pPr>
-        <w:pStyle w:val="Paragrafoelenco"/>
-      </w:pPr>
-      <w:r>
-        <w:t xml:space="preserve">2) Cliccando sull'immagine a destra nel file </w:t>
-      </w:r>
-      <w:proofErr w:type="spellStart"/>
-      <w:r>
-        <w:t>explorer</w:t>
-      </w:r>
-      <w:proofErr w:type="spellEnd"/>
-      <w:r>
-        <w:t>, carica quella immagine a sinistra</w:t>
-      </w:r>
-    </w:p>
-    <w:p>
-      <w:pPr>
-        <w:pStyle w:val="Paragrafoelenco"/>
-        <w:rPr>
-          <w:i/>
-          <w:iCs/>
-          <w:u w:val="single"/>
-        </w:rPr>
-      </w:pPr>
-      <w:r>
-        <w:t xml:space="preserve">3) </w:t>
-      </w:r>
-      <w:r>
-        <w:rPr>
-          <w:i/>
-          <w:iCs/>
-          <w:u w:val="single"/>
-        </w:rPr>
-        <w:t xml:space="preserve">Close </w:t>
-      </w:r>
-      <w:proofErr w:type="spellStart"/>
-      <w:r>
-        <w:rPr>
-          <w:i/>
-          <w:iCs/>
-          <w:u w:val="single"/>
-        </w:rPr>
-        <w:t>Tabs</w:t>
-      </w:r>
-      <w:proofErr w:type="spellEnd"/>
-      <w:r>
-        <w:rPr>
-          <w:i/>
-          <w:iCs/>
-          <w:u w:val="single"/>
-        </w:rPr>
-        <w:t xml:space="preserve"> non fa nulla: ok =&gt; Mettilo fra parentesi (Close </w:t>
-      </w:r>
-      <w:proofErr w:type="spellStart"/>
-      <w:r>
-        <w:rPr>
-          <w:i/>
-          <w:iCs/>
-          <w:u w:val="single"/>
-        </w:rPr>
-        <w:t>Tabs</w:t>
-      </w:r>
-      <w:proofErr w:type="spellEnd"/>
-      <w:r>
-        <w:rPr>
-          <w:i/>
-          <w:iCs/>
-          <w:u w:val="single"/>
-        </w:rPr>
-        <w:t>)</w:t>
-      </w:r>
-    </w:p>
-    <w:p>
-      <w:pPr>
-        <w:pStyle w:val="Paragrafoelenco"/>
-        <w:rPr>
-          <w:i/>
-          <w:iCs/>
-          <w:u w:val="single"/>
-        </w:rPr>
-      </w:pPr>
-      <w:r>
-        <w:rPr>
-          <w:i/>
-          <w:iCs/>
-          <w:u w:val="single"/>
-        </w:rPr>
-        <w:t xml:space="preserve">     Fare </w:t>
-      </w:r>
-      <w:proofErr w:type="gramStart"/>
-      <w:r>
-        <w:rPr>
-          <w:i/>
-          <w:iCs/>
-          <w:u w:val="single"/>
-        </w:rPr>
-        <w:t>cosi</w:t>
-      </w:r>
-      <w:proofErr w:type="gramEnd"/>
-      <w:r>
-        <w:rPr>
-          <w:i/>
-          <w:iCs/>
-          <w:u w:val="single"/>
-        </w:rPr>
-        <w:t xml:space="preserve"> dappertutto e mantenerlo</w:t>
-      </w:r>
-    </w:p>
-    <w:p>
-      <w:pPr>
-        <w:pStyle w:val="Paragrafoelenco"/>
-      </w:pPr>
-      <w:r>
-        <w:t xml:space="preserve">4) Collegare il commento </w:t>
-      </w:r>
-      <w:proofErr w:type="spellStart"/>
-      <w:r>
-        <w:t>dell'experiment</w:t>
-      </w:r>
-      <w:proofErr w:type="spellEnd"/>
-      <w:r>
-        <w:t xml:space="preserve"> al file </w:t>
-      </w:r>
-      <w:proofErr w:type="spellStart"/>
-      <w:r>
-        <w:t>dell'experiment</w:t>
-      </w:r>
-      <w:proofErr w:type="spellEnd"/>
-      <w:r>
-        <w:t xml:space="preserve">, che c'è sempre, </w:t>
-      </w:r>
-      <w:proofErr w:type="spellStart"/>
-      <w:r>
-        <w:t>ev</w:t>
-      </w:r>
-      <w:proofErr w:type="spellEnd"/>
-      <w:r>
-        <w:t>. vuoto</w:t>
-      </w:r>
-    </w:p>
-    <w:p>
-      <w:pPr>
-        <w:pStyle w:val="Paragrafoelenco"/>
-      </w:pPr>
-      <w:r>
-        <w:t xml:space="preserve">5) Usare i </w:t>
-      </w:r>
-      <w:proofErr w:type="spellStart"/>
-      <w:r>
-        <w:t>ms</w:t>
-      </w:r>
-      <w:proofErr w:type="spellEnd"/>
-      <w:r>
-        <w:t xml:space="preserve"> della prima e ultima immagine per estrarre i </w:t>
-      </w:r>
-      <w:proofErr w:type="spellStart"/>
-      <w:r>
-        <w:t>ms</w:t>
-      </w:r>
-      <w:proofErr w:type="spellEnd"/>
-      <w:r>
-        <w:t xml:space="preserve"> significativi e usare quelli per tutto il </w:t>
-      </w:r>
-      <w:proofErr w:type="spellStart"/>
-      <w:r>
-        <w:t>displaying</w:t>
-      </w:r>
-      <w:proofErr w:type="spellEnd"/>
-      <w:r>
-        <w:t xml:space="preserve"> dei </w:t>
-      </w:r>
-      <w:proofErr w:type="spellStart"/>
-      <w:r>
-        <w:t>ms</w:t>
-      </w:r>
-      <w:proofErr w:type="spellEnd"/>
-      <w:r>
-        <w:t xml:space="preserve"> (immagini e dati </w:t>
-      </w:r>
-      <w:proofErr w:type="spellStart"/>
-      <w:r>
-        <w:t>ecc</w:t>
-      </w:r>
-      <w:proofErr w:type="spellEnd"/>
-      <w:r>
-        <w:t>)</w:t>
-      </w:r>
-    </w:p>
-    <w:p>
-      <w:pPr>
-        <w:pStyle w:val="Paragrafoelenco"/>
-      </w:pPr>
-      <w:r>
-        <w:t xml:space="preserve">6) Nei dati inserire: temperatura, </w:t>
-      </w:r>
-      <w:proofErr w:type="spellStart"/>
-      <w:r>
-        <w:t>LaserOn</w:t>
-      </w:r>
-      <w:proofErr w:type="spellEnd"/>
-      <w:r>
-        <w:t xml:space="preserve">, </w:t>
-      </w:r>
-      <w:proofErr w:type="spellStart"/>
-      <w:r>
-        <w:t>PowerFeedback</w:t>
-      </w:r>
-      <w:proofErr w:type="spellEnd"/>
-      <w:r>
-        <w:t xml:space="preserve">, </w:t>
-      </w:r>
-    </w:p>
-    <w:p>
-      <w:pPr>
-        <w:pStyle w:val="Paragrafoelenco"/>
-      </w:pPr>
-      <w:r>
-        <w:t xml:space="preserve">    Visualizzare il dato relativo al </w:t>
-      </w:r>
-      <w:proofErr w:type="spellStart"/>
-      <w:r>
-        <w:t>ms</w:t>
-      </w:r>
-      <w:proofErr w:type="spellEnd"/>
-      <w:r>
-        <w:t xml:space="preserve"> esatto, oppure una media degli ultimi </w:t>
-      </w:r>
-      <w:proofErr w:type="gramStart"/>
-      <w:r>
-        <w:t>3</w:t>
-      </w:r>
-      <w:proofErr w:type="gramEnd"/>
-      <w:r>
-        <w:t xml:space="preserve"> valori </w:t>
-      </w:r>
-      <w:proofErr w:type="spellStart"/>
-      <w:r>
-        <w:t>piu'</w:t>
-      </w:r>
-      <w:proofErr w:type="spellEnd"/>
-      <w:r>
-        <w:t xml:space="preserve"> vicini</w:t>
+        <w:t xml:space="preserve">     Fare cosi dappertutto e mantenerlo</w:t>
+      </w:r>
+    </w:p>
+    <w:p>
+      <w:pPr>
+        <w:pStyle w:val="Paragrafoelenco"/>
+      </w:pPr>
+      <w:r>
+        <w:t>4) Collegare il commento dell'experiment al file dell'experiment, che c'è sempre, ev. vuoto</w:t>
+      </w:r>
+    </w:p>
+    <w:p>
+      <w:pPr>
+        <w:pStyle w:val="Paragrafoelenco"/>
+      </w:pPr>
+      <w:r>
+        <w:t>5) Usare i ms della prima e ultima immagine per estrarre i ms significativi e usare quelli per tutto il displaying dei ms (immagini e dati ecc)</w:t>
+      </w:r>
+    </w:p>
+    <w:p>
+      <w:pPr>
+        <w:pStyle w:val="Paragrafoelenco"/>
+      </w:pPr>
+      <w:r>
+        <w:t xml:space="preserve">6) Nei dati inserire: temperatura, LaserOn, PowerFeedback, </w:t>
+      </w:r>
+    </w:p>
+    <w:p>
+      <w:pPr>
+        <w:pStyle w:val="Paragrafoelenco"/>
+      </w:pPr>
+      <w:r>
+        <w:t xml:space="preserve">    Visualizzare il dato relativo al ms esatto, oppure una media degli ultimi 3 valori piu' vicini</w:t>
       </w:r>
     </w:p>
     <w:p>
@@ -2907,29 +1858,8 @@
         <w:pStyle w:val="Paragrafoelenco"/>
       </w:pPr>
       <w:r>
-        <w:t xml:space="preserve">8) </w:t>
-      </w:r>
-      <w:proofErr w:type="spellStart"/>
-      <w:r>
-        <w:t>Header</w:t>
-      </w:r>
-      <w:proofErr w:type="spellEnd"/>
-      <w:r>
-        <w:t xml:space="preserve"> del file </w:t>
-      </w:r>
-      <w:proofErr w:type="spellStart"/>
-      <w:r>
-        <w:t>explorer</w:t>
-      </w:r>
-      <w:proofErr w:type="spellEnd"/>
-      <w:r>
-        <w:t xml:space="preserve"> fondato su web browser: per ora lasciarlo </w:t>
-      </w:r>
-      <w:proofErr w:type="gramStart"/>
-      <w:r>
-        <w:t>cosi</w:t>
-      </w:r>
-      <w:proofErr w:type="gramEnd"/>
+        <w:t>8) Header del file explorer fondato su web browser: per ora lasciarlo cosi</w:t>
+      </w:r>
     </w:p>
     <w:p>
       <w:pPr>
@@ -2944,39 +1874,15 @@
         <w:pStyle w:val="Paragrafoelenco"/>
       </w:pPr>
       <w:r>
-        <w:t>9) Il file .</w:t>
-      </w:r>
-      <w:proofErr w:type="spellStart"/>
-      <w:r>
-        <w:t>mpp</w:t>
-      </w:r>
-      <w:proofErr w:type="spellEnd"/>
-      <w:r>
-        <w:t xml:space="preserve"> è bello ma lo integriamo completamente in </w:t>
-      </w:r>
-      <w:proofErr w:type="spellStart"/>
-      <w:r>
-        <w:t>github</w:t>
-      </w:r>
-      <w:proofErr w:type="spellEnd"/>
-      <w:r>
-        <w:t>&gt;https://github.com/MarianoFasano/DSB/milestones</w:t>
-      </w:r>
-    </w:p>
-    <w:p>
-      <w:pPr>
-        <w:pStyle w:val="Paragrafoelenco"/>
-      </w:pPr>
-      <w:r>
-        <w:t xml:space="preserve">    Nota: Le milestones sono sotto le </w:t>
-      </w:r>
-      <w:proofErr w:type="spellStart"/>
-      <w:r>
-        <w:t>issues</w:t>
-      </w:r>
-      <w:proofErr w:type="spellEnd"/>
-      <w:r>
-        <w:t>!</w:t>
+        <w:t>9) Il file .mpp è bello ma lo integriamo completamente in github&gt;https://github.com/MarianoFasano/DSB/milestones</w:t>
+      </w:r>
+    </w:p>
+    <w:p>
+      <w:pPr>
+        <w:pStyle w:val="Paragrafoelenco"/>
+      </w:pPr>
+      <w:r>
+        <w:t xml:space="preserve">    Nota: Le milestones sono sotto le issues!</w:t>
       </w:r>
     </w:p>
     <w:p>
@@ -2985,15 +1891,7 @@
       </w:pPr>
       <w:r>
         <w:lastRenderedPageBreak/>
-        <w:t xml:space="preserve">    Abituiamoci ad avere tutto nel </w:t>
-      </w:r>
-      <w:proofErr w:type="spellStart"/>
-      <w:r>
-        <w:t>kanban</w:t>
-      </w:r>
-      <w:proofErr w:type="spellEnd"/>
-      <w:r>
-        <w:t>: https://github.com/MarianoFasano/DSB/projects/1</w:t>
+        <w:t xml:space="preserve">    Abituiamoci ad avere tutto nel kanban: https://github.com/MarianoFasano/DSB/projects/1</w:t>
       </w:r>
     </w:p>
     <w:p>
@@ -3021,15 +1919,7 @@
         <w:pStyle w:val="Paragrafoelenco"/>
       </w:pPr>
       <w:r>
-        <w:t xml:space="preserve">10) Settimana </w:t>
-      </w:r>
-      <w:proofErr w:type="spellStart"/>
-      <w:r>
-        <w:t>prox</w:t>
-      </w:r>
-      <w:proofErr w:type="spellEnd"/>
-      <w:r>
-        <w:t xml:space="preserve"> abbiamo il MS1</w:t>
+        <w:t>10) Settimana prox abbiamo il MS1</w:t>
       </w:r>
     </w:p>
     <w:p>
@@ -3062,13 +1952,8 @@
       <w:pPr>
         <w:pStyle w:val="Paragrafoelenco"/>
       </w:pPr>
-      <w:proofErr w:type="spellStart"/>
-      <w:r>
-        <w:t>XnView</w:t>
-      </w:r>
-      <w:proofErr w:type="spellEnd"/>
-      <w:r>
-        <w:t xml:space="preserve"> dà lo stesso problema che riscontra Michele.</w:t>
+      <w:r>
+        <w:t>XnView dà lo stesso problema che riscontra Michele.</w:t>
       </w:r>
     </w:p>
     <w:p>
@@ -3089,145 +1974,52 @@
         <w:pStyle w:val="Paragrafoelenco"/>
       </w:pPr>
       <w:r>
-        <w:t xml:space="preserve">Le immagini, così come i dati del pirometro e del CN, non sono consecutivi di </w:t>
-      </w:r>
-      <w:proofErr w:type="spellStart"/>
-      <w:r>
-        <w:t>ms</w:t>
-      </w:r>
-      <w:proofErr w:type="spellEnd"/>
-      <w:r>
-        <w:t xml:space="preserve"> in </w:t>
-      </w:r>
-      <w:proofErr w:type="spellStart"/>
-      <w:r>
-        <w:t>ms</w:t>
-      </w:r>
-      <w:proofErr w:type="spellEnd"/>
-      <w:r>
-        <w:t>, spesso e volentieri saltano di qualche ms.</w:t>
-      </w:r>
-    </w:p>
-    <w:p>
-      <w:pPr>
-        <w:pStyle w:val="Paragrafoelenco"/>
-      </w:pPr>
-    </w:p>
-    <w:p>
-      <w:pPr>
-        <w:pStyle w:val="Paragrafoelenco"/>
-      </w:pPr>
-      <w:r>
-        <w:t xml:space="preserve">22.11: usare sempre lo stesso oggetto, senza istanziarne dei nuovi ogni volta, per </w:t>
-      </w:r>
-      <w:proofErr w:type="spellStart"/>
-      <w:r>
-        <w:t>myDepoData</w:t>
-      </w:r>
-      <w:proofErr w:type="spellEnd"/>
-      <w:r>
-        <w:t xml:space="preserve">. Assegnare di volta in volta il valore del </w:t>
-      </w:r>
-      <w:proofErr w:type="spellStart"/>
-      <w:r>
-        <w:t>dictionary</w:t>
-      </w:r>
-      <w:proofErr w:type="spellEnd"/>
-      <w:r>
-        <w:t xml:space="preserve"> all’istanza già esistente sovrascrivendola (SSD riscrive tutto il blocco di memoria…)</w:t>
-      </w:r>
-    </w:p>
-    <w:p>
-      <w:pPr>
-        <w:pStyle w:val="Paragrafoelenco"/>
-      </w:pPr>
-      <w:r>
-        <w:t xml:space="preserve"> Mostrare un messaggio quando i </w:t>
-      </w:r>
-      <w:proofErr w:type="spellStart"/>
-      <w:r>
-        <w:t>ms</w:t>
-      </w:r>
-      <w:proofErr w:type="spellEnd"/>
-      <w:r>
-        <w:t xml:space="preserve"> selezionati non coincidono con quelli dell’immagine? Meglio avere i dati che non collimano con i </w:t>
-      </w:r>
-      <w:proofErr w:type="spellStart"/>
-      <w:r>
-        <w:t>ms</w:t>
-      </w:r>
-      <w:proofErr w:type="spellEnd"/>
-      <w:r>
-        <w:t xml:space="preserve"> passati dell’utente o meglio non avere l’immagine (che salta subito all’occhio!).</w:t>
-      </w:r>
-    </w:p>
-    <w:p>
-      <w:pPr>
-        <w:pStyle w:val="Paragrafoelenco"/>
-      </w:pPr>
-    </w:p>
-    <w:p>
-      <w:pPr>
-        <w:pStyle w:val="Paragrafoelenco"/>
-      </w:pPr>
-      <w:r>
-        <w:t xml:space="preserve">23.11: implementare un </w:t>
-      </w:r>
-      <w:proofErr w:type="spellStart"/>
-      <w:r>
-        <w:t>binary</w:t>
-      </w:r>
-      <w:proofErr w:type="spellEnd"/>
-      <w:r>
-        <w:t xml:space="preserve"> </w:t>
-      </w:r>
-      <w:proofErr w:type="spellStart"/>
-      <w:r>
-        <w:t>search</w:t>
-      </w:r>
-      <w:proofErr w:type="spellEnd"/>
-      <w:r>
-        <w:t xml:space="preserve"> a seconda della lunghezza del valore passato al </w:t>
-      </w:r>
-      <w:proofErr w:type="spellStart"/>
-      <w:r>
-        <w:t>textbox</w:t>
-      </w:r>
-      <w:proofErr w:type="spellEnd"/>
-      <w:r>
-        <w:t>!?</w:t>
-      </w:r>
-    </w:p>
-    <w:p>
-      <w:pPr>
-        <w:pStyle w:val="Paragrafoelenco"/>
-      </w:pPr>
-      <w:r>
-        <w:t xml:space="preserve">Rinominato </w:t>
-      </w:r>
-      <w:proofErr w:type="spellStart"/>
-      <w:r>
-        <w:t>initButtonsAction</w:t>
-      </w:r>
-      <w:proofErr w:type="spellEnd"/>
-      <w:r>
-        <w:t xml:space="preserve"> in </w:t>
-      </w:r>
-      <w:proofErr w:type="spellStart"/>
-      <w:r>
-        <w:t>initControlsAction</w:t>
-      </w:r>
-      <w:proofErr w:type="spellEnd"/>
-      <w:r>
-        <w:t xml:space="preserve"> in </w:t>
-      </w:r>
-      <w:proofErr w:type="spellStart"/>
-      <w:r>
-        <w:t>DepoTabControlController</w:t>
-      </w:r>
-      <w:proofErr w:type="spellEnd"/>
-      <w:r>
-        <w:t>.</w:t>
+        <w:t>Le immagini, così come i dati del pirometro e del CN, non sono consecutivi di ms in ms, spesso e volentieri saltano di qualche ms.</w:t>
+      </w:r>
+    </w:p>
+    <w:p>
+      <w:pPr>
+        <w:pStyle w:val="Paragrafoelenco"/>
+      </w:pPr>
+    </w:p>
+    <w:p>
+      <w:pPr>
+        <w:pStyle w:val="Paragrafoelenco"/>
+      </w:pPr>
+      <w:r>
+        <w:t>22.11: usare sempre lo stesso oggetto, senza istanziarne dei nuovi ogni volta, per myDepoData. Assegnare di volta in volta il valore del dictionary all’istanza già esistente sovrascrivendola (SSD riscrive tutto il blocco di memoria…)</w:t>
+      </w:r>
+    </w:p>
+    <w:p>
+      <w:pPr>
+        <w:pStyle w:val="Paragrafoelenco"/>
+      </w:pPr>
+      <w:r>
+        <w:t xml:space="preserve"> Mostrare un messaggio quando i ms selezionati non coincidono con quelli dell’immagine? Meglio avere i dati che non collimano con i ms passati dell’utente o meglio non avere l’immagine (che salta subito all’occhio!).</w:t>
+      </w:r>
+    </w:p>
+    <w:p>
+      <w:pPr>
+        <w:pStyle w:val="Paragrafoelenco"/>
+      </w:pPr>
+    </w:p>
+    <w:p>
+      <w:pPr>
+        <w:pStyle w:val="Paragrafoelenco"/>
+      </w:pPr>
+      <w:r>
+        <w:t>23.11: implementare un binary search a seconda della lunghezza del valore passato al textbox!?</w:t>
+      </w:r>
+    </w:p>
+    <w:p>
+      <w:pPr>
+        <w:pStyle w:val="Paragrafoelenco"/>
+      </w:pPr>
+      <w:r>
+        <w:t>Rinominato initButtonsAction in initControlsAction in DepoTabControlController</w:t>
+      </w:r>
+      <w:r>
+        <w:t>, poiché non si assegnano unicamente i bottoni ma anche textbox e labels (ciò che serve).</w:t>
       </w:r>
     </w:p>
     <w:p>
@@ -3235,37 +2027,17 @@
         <w:pStyle w:val="Paragrafoelenco"/>
         <w:rPr>
           <w:rFonts w:cstheme="minorHAnsi"/>
-        </w:rPr>
-      </w:pPr>
-      <w:proofErr w:type="spellStart"/>
-      <w:r>
-        <w:t>Search</w:t>
-      </w:r>
-      <w:proofErr w:type="spellEnd"/>
-      <w:r>
-        <w:t xml:space="preserve"> </w:t>
-      </w:r>
-      <w:proofErr w:type="spellStart"/>
-      <w:r>
-        <w:t>textbox</w:t>
-      </w:r>
-      <w:proofErr w:type="spellEnd"/>
-      <w:r>
-        <w:t xml:space="preserve"> </w:t>
+          <w:color w:val="000000"/>
+        </w:rPr>
+      </w:pPr>
+      <w:r>
+        <w:t xml:space="preserve">Search textbox </w:t>
       </w:r>
       <w:r>
         <w:sym w:font="Wingdings" w:char="F0E0"/>
       </w:r>
       <w:r>
-        <w:t xml:space="preserve"> aggiunto metodo, non implementato, quando si preme </w:t>
-      </w:r>
-      <w:proofErr w:type="spellStart"/>
-      <w:r>
-        <w:t>enter</w:t>
-      </w:r>
-      <w:proofErr w:type="spellEnd"/>
-      <w:r>
-        <w:t xml:space="preserve"> </w:t>
+        <w:t xml:space="preserve"> aggiunto metodo, non implementato, quando si preme enter </w:t>
       </w:r>
       <w:r>
         <w:rPr>
@@ -3276,8 +2048,6 @@
         </w:rPr>
         <w:t xml:space="preserve">            </w:t>
       </w:r>
-      <w:proofErr w:type="spellStart"/>
-      <w:proofErr w:type="gramStart"/>
       <w:r>
         <w:rPr>
           <w:rFonts w:cstheme="minorHAnsi"/>
@@ -3290,33 +2060,90 @@
           <w:rFonts w:cstheme="minorHAnsi"/>
           <w:color w:val="000000"/>
         </w:rPr>
-        <w:t>.searchMs.KeyDown</w:t>
-      </w:r>
-      <w:proofErr w:type="spellEnd"/>
-      <w:proofErr w:type="gramEnd"/>
-      <w:r>
+        <w:t>.searchMs.KeyDown += SearchMs_KeyDown;</w:t>
+      </w:r>
+    </w:p>
+    <w:p>
+      <w:pPr>
+        <w:pStyle w:val="Paragrafoelenco"/>
         <w:rPr>
           <w:rFonts w:cstheme="minorHAnsi"/>
           <w:color w:val="000000"/>
         </w:rPr>
-        <w:t xml:space="preserve"> += </w:t>
-      </w:r>
-      <w:proofErr w:type="spellStart"/>
-      <w:r>
+      </w:pPr>
+    </w:p>
+    <w:p>
+      <w:pPr>
+        <w:pStyle w:val="Paragrafoelenco"/>
         <w:rPr>
           <w:rFonts w:cstheme="minorHAnsi"/>
           <w:color w:val="000000"/>
-        </w:rPr>
-        <w:t>SearchMs_KeyDown</w:t>
-      </w:r>
-      <w:proofErr w:type="spellEnd"/>
+          <w:u w:val="single"/>
+        </w:rPr>
+      </w:pPr>
       <w:r>
         <w:rPr>
           <w:rFonts w:cstheme="minorHAnsi"/>
           <w:color w:val="000000"/>
         </w:rPr>
-        <w:t>;</w:t>
-      </w:r>
+        <w:t xml:space="preserve">24.11: implementato un binary search per ms “piccoli” (ossia che vanno da 0 al valore massimo riportato dalla label) </w:t>
+      </w:r>
+      <w:r>
+        <w:rPr>
+          <w:rFonts w:cstheme="minorHAnsi"/>
+          <w:color w:val="000000"/>
+        </w:rPr>
+        <w:sym w:font="Wingdings" w:char="F0E0"/>
+      </w:r>
+      <w:r>
+        <w:rPr>
+          <w:rFonts w:cstheme="minorHAnsi"/>
+          <w:color w:val="000000"/>
+        </w:rPr>
+        <w:t xml:space="preserve"> </w:t>
+      </w:r>
+      <w:r>
+        <w:rPr>
+          <w:rFonts w:cstheme="minorHAnsi"/>
+          <w:color w:val="000000"/>
+          <w:u w:val="single"/>
+        </w:rPr>
+        <w:t>durante la fase di refactoring valutare un pattern per il dispatcher!</w:t>
+      </w:r>
+    </w:p>
+    <w:p>
+      <w:pPr>
+        <w:pStyle w:val="Paragrafoelenco"/>
+        <w:rPr>
+          <w:rFonts w:cstheme="minorHAnsi"/>
+          <w:color w:val="000000"/>
+          <w:u w:val="single"/>
+        </w:rPr>
+      </w:pPr>
+    </w:p>
+    <w:p>
+      <w:pPr>
+        <w:pStyle w:val="Paragrafoelenco"/>
+        <w:rPr>
+          <w:rFonts w:cstheme="minorHAnsi"/>
+          <w:color w:val="000000"/>
+        </w:rPr>
+      </w:pPr>
+      <w:r>
+        <w:rPr>
+          <w:rFonts w:cstheme="minorHAnsi"/>
+          <w:color w:val="000000"/>
+        </w:rPr>
+        <w:t>Implementata anche la versione con i ms “lunghi”.</w:t>
+      </w:r>
+    </w:p>
+    <w:p>
+      <w:pPr>
+        <w:pStyle w:val="Paragrafoelenco"/>
+        <w:rPr>
+          <w:rFonts w:cstheme="minorHAnsi"/>
+        </w:rPr>
+      </w:pPr>
     </w:p>
     <w:sectPr>
       <w:pgSz w:w="11906" w:h="16838"/>

</xml_diff>

<commit_message>
Update mockup and implemented short ms binary search for temperature
</commit_message>
<xml_diff>
--- a/docs/Diario di bordo/Diario di bordo.docx
+++ b/docs/Diario di bordo/Diario di bordo.docx
@@ -1826,7 +1826,15 @@
         <w:pStyle w:val="Paragrafoelenco"/>
       </w:pPr>
       <w:r>
-        <w:t>5) Usare i ms della prima e ultima immagine per estrarre i ms significativi e usare quelli per tutto il displaying dei ms (immagini e dati ecc)</w:t>
+        <w:t xml:space="preserve">5) </w:t>
+      </w:r>
+      <w:r>
+        <w:rPr>
+          <w:i/>
+          <w:iCs/>
+          <w:u w:val="single"/>
+        </w:rPr>
+        <w:t>Usare i ms della prima e ultima immagine per estrarre i ms significativi e usare quelli per tutto il displaying dei ms (immagini e dati ecc)</w:t>
       </w:r>
     </w:p>
     <w:p>
@@ -2144,6 +2152,1205 @@
           <w:rFonts w:cstheme="minorHAnsi"/>
         </w:rPr>
       </w:pPr>
+      <w:r>
+        <w:rPr>
+          <w:rFonts w:cstheme="minorHAnsi"/>
+        </w:rPr>
+        <w:t>Ricerca su come leggere un file di testo, saltarne le righe</w:t>
+      </w:r>
+      <w:r>
+        <w:rPr>
+          <w:rFonts w:cstheme="minorHAnsi"/>
+        </w:rPr>
+        <w:t>, ecc…</w:t>
+      </w:r>
+    </w:p>
+    <w:p>
+      <w:pPr>
+        <w:pStyle w:val="Paragrafoelenco"/>
+        <w:rPr>
+          <w:rFonts w:cstheme="minorHAnsi"/>
+        </w:rPr>
+      </w:pPr>
+      <w:r>
+        <w:rPr>
+          <w:rFonts w:cstheme="minorHAnsi"/>
+        </w:rPr>
+        <w:t>Leggo ogni riga che viene salvata in un IEnumerable castata in seguito a List da me. Rimuovo in modo hard le righe che non mi interessano e dopodiché eseguo la binary search, al momento sui ms in versione lunga. Il risultato è corretto, ma ve ne possono essere più di uno. Bisogna capire se fare la media o che cosa, ma al momento qualcosa ritorna.</w:t>
+      </w:r>
+    </w:p>
+    <w:p>
+      <w:pPr>
+        <w:pStyle w:val="Paragrafoelenco"/>
+        <w:rPr>
+          <w:rFonts w:cstheme="minorHAnsi"/>
+        </w:rPr>
+      </w:pPr>
+      <w:r>
+        <w:rPr>
+          <w:rFonts w:cstheme="minorHAnsi"/>
+        </w:rPr>
+        <w:t>Probabilmente per il CN non possiedo il file corretto, manca lareOn e powerfeedback</w:t>
+      </w:r>
+    </w:p>
+    <w:p>
+      <w:pPr>
+        <w:pStyle w:val="Paragrafoelenco"/>
+        <w:rPr>
+          <w:rFonts w:cstheme="minorHAnsi"/>
+        </w:rPr>
+      </w:pPr>
+    </w:p>
+    <w:p>
+      <w:pPr>
+        <w:pStyle w:val="Paragrafoelenco"/>
+        <w:rPr>
+          <w:rFonts w:cstheme="minorHAnsi"/>
+        </w:rPr>
+      </w:pPr>
+    </w:p>
+    <w:p>
+      <w:pPr>
+        <w:autoSpaceDE w:val="0"/>
+        <w:autoSpaceDN w:val="0"/>
+        <w:adjustRightInd w:val="0"/>
+        <w:spacing w:after="0" w:line="240" w:lineRule="auto"/>
+        <w:rPr>
+          <w:rFonts w:ascii="Consolas" w:hAnsi="Consolas" w:cs="Consolas"/>
+          <w:color w:val="000000"/>
+          <w:sz w:val="19"/>
+          <w:szCs w:val="19"/>
+        </w:rPr>
+      </w:pPr>
+      <w:r>
+        <w:rPr>
+          <w:rFonts w:ascii="Consolas" w:hAnsi="Consolas" w:cs="Consolas"/>
+          <w:color w:val="000000"/>
+          <w:sz w:val="19"/>
+          <w:szCs w:val="19"/>
+        </w:rPr>
+        <w:t xml:space="preserve">     </w:t>
+      </w:r>
+      <w:r>
+        <w:rPr>
+          <w:rFonts w:ascii="Consolas" w:hAnsi="Consolas" w:cs="Consolas"/>
+          <w:color w:val="0000FF"/>
+          <w:sz w:val="19"/>
+          <w:szCs w:val="19"/>
+        </w:rPr>
+        <w:t>private</w:t>
+      </w:r>
+      <w:r>
+        <w:rPr>
+          <w:rFonts w:ascii="Consolas" w:hAnsi="Consolas" w:cs="Consolas"/>
+          <w:color w:val="000000"/>
+          <w:sz w:val="19"/>
+          <w:szCs w:val="19"/>
+        </w:rPr>
+        <w:t xml:space="preserve"> </w:t>
+      </w:r>
+      <w:r>
+        <w:rPr>
+          <w:rFonts w:ascii="Consolas" w:hAnsi="Consolas" w:cs="Consolas"/>
+          <w:color w:val="0000FF"/>
+          <w:sz w:val="19"/>
+          <w:szCs w:val="19"/>
+        </w:rPr>
+        <w:t>string</w:t>
+      </w:r>
+      <w:r>
+        <w:rPr>
+          <w:rFonts w:ascii="Consolas" w:hAnsi="Consolas" w:cs="Consolas"/>
+          <w:color w:val="000000"/>
+          <w:sz w:val="19"/>
+          <w:szCs w:val="19"/>
+        </w:rPr>
+        <w:t xml:space="preserve"> pyroLongBS(List&lt;</w:t>
+      </w:r>
+      <w:r>
+        <w:rPr>
+          <w:rFonts w:ascii="Consolas" w:hAnsi="Consolas" w:cs="Consolas"/>
+          <w:color w:val="0000FF"/>
+          <w:sz w:val="19"/>
+          <w:szCs w:val="19"/>
+        </w:rPr>
+        <w:t>string</w:t>
+      </w:r>
+      <w:r>
+        <w:rPr>
+          <w:rFonts w:ascii="Consolas" w:hAnsi="Consolas" w:cs="Consolas"/>
+          <w:color w:val="000000"/>
+          <w:sz w:val="19"/>
+          <w:szCs w:val="19"/>
+        </w:rPr>
+        <w:t xml:space="preserve">&gt; pyroLines, </w:t>
+      </w:r>
+      <w:r>
+        <w:rPr>
+          <w:rFonts w:ascii="Consolas" w:hAnsi="Consolas" w:cs="Consolas"/>
+          <w:color w:val="0000FF"/>
+          <w:sz w:val="19"/>
+          <w:szCs w:val="19"/>
+        </w:rPr>
+        <w:t>long</w:t>
+      </w:r>
+      <w:r>
+        <w:rPr>
+          <w:rFonts w:ascii="Consolas" w:hAnsi="Consolas" w:cs="Consolas"/>
+          <w:color w:val="000000"/>
+          <w:sz w:val="19"/>
+          <w:szCs w:val="19"/>
+        </w:rPr>
+        <w:t xml:space="preserve"> searchedMs, </w:t>
+      </w:r>
+      <w:r>
+        <w:rPr>
+          <w:rFonts w:ascii="Consolas" w:hAnsi="Consolas" w:cs="Consolas"/>
+          <w:color w:val="0000FF"/>
+          <w:sz w:val="19"/>
+          <w:szCs w:val="19"/>
+        </w:rPr>
+        <w:t>int</w:t>
+      </w:r>
+      <w:r>
+        <w:rPr>
+          <w:rFonts w:ascii="Consolas" w:hAnsi="Consolas" w:cs="Consolas"/>
+          <w:color w:val="000000"/>
+          <w:sz w:val="19"/>
+          <w:szCs w:val="19"/>
+        </w:rPr>
+        <w:t xml:space="preserve"> left, </w:t>
+      </w:r>
+      <w:r>
+        <w:rPr>
+          <w:rFonts w:ascii="Consolas" w:hAnsi="Consolas" w:cs="Consolas"/>
+          <w:color w:val="0000FF"/>
+          <w:sz w:val="19"/>
+          <w:szCs w:val="19"/>
+        </w:rPr>
+        <w:t>int</w:t>
+      </w:r>
+      <w:r>
+        <w:rPr>
+          <w:rFonts w:ascii="Consolas" w:hAnsi="Consolas" w:cs="Consolas"/>
+          <w:color w:val="000000"/>
+          <w:sz w:val="19"/>
+          <w:szCs w:val="19"/>
+        </w:rPr>
+        <w:t xml:space="preserve"> right, </w:t>
+      </w:r>
+      <w:r>
+        <w:rPr>
+          <w:rFonts w:ascii="Consolas" w:hAnsi="Consolas" w:cs="Consolas"/>
+          <w:color w:val="0000FF"/>
+          <w:sz w:val="19"/>
+          <w:szCs w:val="19"/>
+        </w:rPr>
+        <w:t>string</w:t>
+      </w:r>
+      <w:r>
+        <w:rPr>
+          <w:rFonts w:ascii="Consolas" w:hAnsi="Consolas" w:cs="Consolas"/>
+          <w:color w:val="000000"/>
+          <w:sz w:val="19"/>
+          <w:szCs w:val="19"/>
+        </w:rPr>
+        <w:t xml:space="preserve"> min)</w:t>
+      </w:r>
+    </w:p>
+    <w:p>
+      <w:pPr>
+        <w:autoSpaceDE w:val="0"/>
+        <w:autoSpaceDN w:val="0"/>
+        <w:adjustRightInd w:val="0"/>
+        <w:spacing w:after="0" w:line="240" w:lineRule="auto"/>
+        <w:rPr>
+          <w:rFonts w:ascii="Consolas" w:hAnsi="Consolas" w:cs="Consolas"/>
+          <w:color w:val="000000"/>
+          <w:sz w:val="19"/>
+          <w:szCs w:val="19"/>
+        </w:rPr>
+      </w:pPr>
+      <w:r>
+        <w:rPr>
+          <w:rFonts w:ascii="Consolas" w:hAnsi="Consolas" w:cs="Consolas"/>
+          <w:color w:val="000000"/>
+          <w:sz w:val="19"/>
+          <w:szCs w:val="19"/>
+        </w:rPr>
+        <w:t xml:space="preserve">        {</w:t>
+      </w:r>
+    </w:p>
+    <w:p>
+      <w:pPr>
+        <w:autoSpaceDE w:val="0"/>
+        <w:autoSpaceDN w:val="0"/>
+        <w:adjustRightInd w:val="0"/>
+        <w:spacing w:after="0" w:line="240" w:lineRule="auto"/>
+        <w:rPr>
+          <w:rFonts w:ascii="Consolas" w:hAnsi="Consolas" w:cs="Consolas"/>
+          <w:color w:val="000000"/>
+          <w:sz w:val="19"/>
+          <w:szCs w:val="19"/>
+        </w:rPr>
+      </w:pPr>
+      <w:r>
+        <w:rPr>
+          <w:rFonts w:ascii="Consolas" w:hAnsi="Consolas" w:cs="Consolas"/>
+          <w:color w:val="000000"/>
+          <w:sz w:val="19"/>
+          <w:szCs w:val="19"/>
+        </w:rPr>
+        <w:t xml:space="preserve">            count++;</w:t>
+      </w:r>
+    </w:p>
+    <w:p>
+      <w:pPr>
+        <w:autoSpaceDE w:val="0"/>
+        <w:autoSpaceDN w:val="0"/>
+        <w:adjustRightInd w:val="0"/>
+        <w:spacing w:after="0" w:line="240" w:lineRule="auto"/>
+        <w:rPr>
+          <w:rFonts w:ascii="Consolas" w:hAnsi="Consolas" w:cs="Consolas"/>
+          <w:color w:val="000000"/>
+          <w:sz w:val="19"/>
+          <w:szCs w:val="19"/>
+        </w:rPr>
+      </w:pPr>
+      <w:r>
+        <w:rPr>
+          <w:rFonts w:ascii="Consolas" w:hAnsi="Consolas" w:cs="Consolas"/>
+          <w:color w:val="000000"/>
+          <w:sz w:val="19"/>
+          <w:szCs w:val="19"/>
+        </w:rPr>
+        <w:t xml:space="preserve">            </w:t>
+      </w:r>
+      <w:r>
+        <w:rPr>
+          <w:rFonts w:ascii="Consolas" w:hAnsi="Consolas" w:cs="Consolas"/>
+          <w:color w:val="0000FF"/>
+          <w:sz w:val="19"/>
+          <w:szCs w:val="19"/>
+        </w:rPr>
+        <w:t>if</w:t>
+      </w:r>
+      <w:r>
+        <w:rPr>
+          <w:rFonts w:ascii="Consolas" w:hAnsi="Consolas" w:cs="Consolas"/>
+          <w:color w:val="000000"/>
+          <w:sz w:val="19"/>
+          <w:szCs w:val="19"/>
+        </w:rPr>
+        <w:t xml:space="preserve"> (left &gt; right)</w:t>
+      </w:r>
+    </w:p>
+    <w:p>
+      <w:pPr>
+        <w:autoSpaceDE w:val="0"/>
+        <w:autoSpaceDN w:val="0"/>
+        <w:adjustRightInd w:val="0"/>
+        <w:spacing w:after="0" w:line="240" w:lineRule="auto"/>
+        <w:rPr>
+          <w:rFonts w:ascii="Consolas" w:hAnsi="Consolas" w:cs="Consolas"/>
+          <w:color w:val="000000"/>
+          <w:sz w:val="19"/>
+          <w:szCs w:val="19"/>
+        </w:rPr>
+      </w:pPr>
+      <w:r>
+        <w:rPr>
+          <w:rFonts w:ascii="Consolas" w:hAnsi="Consolas" w:cs="Consolas"/>
+          <w:color w:val="000000"/>
+          <w:sz w:val="19"/>
+          <w:szCs w:val="19"/>
+        </w:rPr>
+        <w:t xml:space="preserve">            {</w:t>
+      </w:r>
+    </w:p>
+    <w:p>
+      <w:pPr>
+        <w:autoSpaceDE w:val="0"/>
+        <w:autoSpaceDN w:val="0"/>
+        <w:adjustRightInd w:val="0"/>
+        <w:spacing w:after="0" w:line="240" w:lineRule="auto"/>
+        <w:rPr>
+          <w:rFonts w:ascii="Consolas" w:hAnsi="Consolas" w:cs="Consolas"/>
+          <w:color w:val="000000"/>
+          <w:sz w:val="19"/>
+          <w:szCs w:val="19"/>
+        </w:rPr>
+      </w:pPr>
+      <w:r>
+        <w:rPr>
+          <w:rFonts w:ascii="Consolas" w:hAnsi="Consolas" w:cs="Consolas"/>
+          <w:color w:val="000000"/>
+          <w:sz w:val="19"/>
+          <w:szCs w:val="19"/>
+        </w:rPr>
+        <w:t xml:space="preserve">                </w:t>
+      </w:r>
+      <w:r>
+        <w:rPr>
+          <w:rFonts w:ascii="Consolas" w:hAnsi="Consolas" w:cs="Consolas"/>
+          <w:color w:val="008000"/>
+          <w:sz w:val="19"/>
+          <w:szCs w:val="19"/>
+        </w:rPr>
+        <w:t>//Do nothing!</w:t>
+      </w:r>
+    </w:p>
+    <w:p>
+      <w:pPr>
+        <w:autoSpaceDE w:val="0"/>
+        <w:autoSpaceDN w:val="0"/>
+        <w:adjustRightInd w:val="0"/>
+        <w:spacing w:after="0" w:line="240" w:lineRule="auto"/>
+        <w:rPr>
+          <w:rFonts w:ascii="Consolas" w:hAnsi="Consolas" w:cs="Consolas"/>
+          <w:color w:val="000000"/>
+          <w:sz w:val="19"/>
+          <w:szCs w:val="19"/>
+        </w:rPr>
+      </w:pPr>
+      <w:r>
+        <w:rPr>
+          <w:rFonts w:ascii="Consolas" w:hAnsi="Consolas" w:cs="Consolas"/>
+          <w:color w:val="000000"/>
+          <w:sz w:val="19"/>
+          <w:szCs w:val="19"/>
+        </w:rPr>
+        <w:t xml:space="preserve">            }</w:t>
+      </w:r>
+    </w:p>
+    <w:p>
+      <w:pPr>
+        <w:autoSpaceDE w:val="0"/>
+        <w:autoSpaceDN w:val="0"/>
+        <w:adjustRightInd w:val="0"/>
+        <w:spacing w:after="0" w:line="240" w:lineRule="auto"/>
+        <w:rPr>
+          <w:rFonts w:ascii="Consolas" w:hAnsi="Consolas" w:cs="Consolas"/>
+          <w:color w:val="000000"/>
+          <w:sz w:val="19"/>
+          <w:szCs w:val="19"/>
+        </w:rPr>
+      </w:pPr>
+    </w:p>
+    <w:p>
+      <w:pPr>
+        <w:autoSpaceDE w:val="0"/>
+        <w:autoSpaceDN w:val="0"/>
+        <w:adjustRightInd w:val="0"/>
+        <w:spacing w:after="0" w:line="240" w:lineRule="auto"/>
+        <w:rPr>
+          <w:rFonts w:ascii="Consolas" w:hAnsi="Consolas" w:cs="Consolas"/>
+          <w:color w:val="000000"/>
+          <w:sz w:val="19"/>
+          <w:szCs w:val="19"/>
+        </w:rPr>
+      </w:pPr>
+      <w:r>
+        <w:rPr>
+          <w:rFonts w:ascii="Consolas" w:hAnsi="Consolas" w:cs="Consolas"/>
+          <w:color w:val="000000"/>
+          <w:sz w:val="19"/>
+          <w:szCs w:val="19"/>
+        </w:rPr>
+        <w:t xml:space="preserve">            </w:t>
+      </w:r>
+      <w:r>
+        <w:rPr>
+          <w:rFonts w:ascii="Consolas" w:hAnsi="Consolas" w:cs="Consolas"/>
+          <w:color w:val="0000FF"/>
+          <w:sz w:val="19"/>
+          <w:szCs w:val="19"/>
+        </w:rPr>
+        <w:t>int</w:t>
+      </w:r>
+      <w:r>
+        <w:rPr>
+          <w:rFonts w:ascii="Consolas" w:hAnsi="Consolas" w:cs="Consolas"/>
+          <w:color w:val="000000"/>
+          <w:sz w:val="19"/>
+          <w:szCs w:val="19"/>
+        </w:rPr>
+        <w:t xml:space="preserve"> middle = (left + right) / 2;</w:t>
+      </w:r>
+    </w:p>
+    <w:p>
+      <w:pPr>
+        <w:autoSpaceDE w:val="0"/>
+        <w:autoSpaceDN w:val="0"/>
+        <w:adjustRightInd w:val="0"/>
+        <w:spacing w:after="0" w:line="240" w:lineRule="auto"/>
+        <w:rPr>
+          <w:rFonts w:ascii="Consolas" w:hAnsi="Consolas" w:cs="Consolas"/>
+          <w:color w:val="000000"/>
+          <w:sz w:val="19"/>
+          <w:szCs w:val="19"/>
+        </w:rPr>
+      </w:pPr>
+      <w:r>
+        <w:rPr>
+          <w:rFonts w:ascii="Consolas" w:hAnsi="Consolas" w:cs="Consolas"/>
+          <w:color w:val="000000"/>
+          <w:sz w:val="19"/>
+          <w:szCs w:val="19"/>
+        </w:rPr>
+        <w:t xml:space="preserve">            </w:t>
+      </w:r>
+      <w:r>
+        <w:rPr>
+          <w:rFonts w:ascii="Consolas" w:hAnsi="Consolas" w:cs="Consolas"/>
+          <w:color w:val="0000FF"/>
+          <w:sz w:val="19"/>
+          <w:szCs w:val="19"/>
+        </w:rPr>
+        <w:t>string</w:t>
+      </w:r>
+      <w:r>
+        <w:rPr>
+          <w:rFonts w:ascii="Consolas" w:hAnsi="Consolas" w:cs="Consolas"/>
+          <w:color w:val="000000"/>
+          <w:sz w:val="19"/>
+          <w:szCs w:val="19"/>
+        </w:rPr>
+        <w:t xml:space="preserve"> originalElement = pyroLines.ElementAt(middle);</w:t>
+      </w:r>
+    </w:p>
+    <w:p>
+      <w:pPr>
+        <w:autoSpaceDE w:val="0"/>
+        <w:autoSpaceDN w:val="0"/>
+        <w:adjustRightInd w:val="0"/>
+        <w:spacing w:after="0" w:line="240" w:lineRule="auto"/>
+        <w:rPr>
+          <w:rFonts w:ascii="Consolas" w:hAnsi="Consolas" w:cs="Consolas"/>
+          <w:color w:val="000000"/>
+          <w:sz w:val="19"/>
+          <w:szCs w:val="19"/>
+        </w:rPr>
+      </w:pPr>
+      <w:r>
+        <w:rPr>
+          <w:rFonts w:ascii="Consolas" w:hAnsi="Consolas" w:cs="Consolas"/>
+          <w:color w:val="000000"/>
+          <w:sz w:val="19"/>
+          <w:szCs w:val="19"/>
+        </w:rPr>
+        <w:t xml:space="preserve">            </w:t>
+      </w:r>
+      <w:r>
+        <w:rPr>
+          <w:rFonts w:ascii="Consolas" w:hAnsi="Consolas" w:cs="Consolas"/>
+          <w:color w:val="0000FF"/>
+          <w:sz w:val="19"/>
+          <w:szCs w:val="19"/>
+        </w:rPr>
+        <w:t>string</w:t>
+      </w:r>
+      <w:r>
+        <w:rPr>
+          <w:rFonts w:ascii="Consolas" w:hAnsi="Consolas" w:cs="Consolas"/>
+          <w:color w:val="000000"/>
+          <w:sz w:val="19"/>
+          <w:szCs w:val="19"/>
+        </w:rPr>
+        <w:t xml:space="preserve"> element = extractFromPyroLine(originalElement);</w:t>
+      </w:r>
+    </w:p>
+    <w:p>
+      <w:pPr>
+        <w:autoSpaceDE w:val="0"/>
+        <w:autoSpaceDN w:val="0"/>
+        <w:adjustRightInd w:val="0"/>
+        <w:spacing w:after="0" w:line="240" w:lineRule="auto"/>
+        <w:rPr>
+          <w:rFonts w:ascii="Consolas" w:hAnsi="Consolas" w:cs="Consolas"/>
+          <w:color w:val="000000"/>
+          <w:sz w:val="19"/>
+          <w:szCs w:val="19"/>
+        </w:rPr>
+      </w:pPr>
+    </w:p>
+    <w:p>
+      <w:pPr>
+        <w:autoSpaceDE w:val="0"/>
+        <w:autoSpaceDN w:val="0"/>
+        <w:adjustRightInd w:val="0"/>
+        <w:spacing w:after="0" w:line="240" w:lineRule="auto"/>
+        <w:rPr>
+          <w:rFonts w:ascii="Consolas" w:hAnsi="Consolas" w:cs="Consolas"/>
+          <w:color w:val="000000"/>
+          <w:sz w:val="19"/>
+          <w:szCs w:val="19"/>
+        </w:rPr>
+      </w:pPr>
+      <w:r>
+        <w:rPr>
+          <w:rFonts w:ascii="Consolas" w:hAnsi="Consolas" w:cs="Consolas"/>
+          <w:color w:val="000000"/>
+          <w:sz w:val="19"/>
+          <w:szCs w:val="19"/>
+        </w:rPr>
+        <w:t xml:space="preserve">            </w:t>
+      </w:r>
+      <w:r>
+        <w:rPr>
+          <w:rFonts w:ascii="Consolas" w:hAnsi="Consolas" w:cs="Consolas"/>
+          <w:color w:val="0000FF"/>
+          <w:sz w:val="19"/>
+          <w:szCs w:val="19"/>
+        </w:rPr>
+        <w:t>if</w:t>
+      </w:r>
+      <w:r>
+        <w:rPr>
+          <w:rFonts w:ascii="Consolas" w:hAnsi="Consolas" w:cs="Consolas"/>
+          <w:color w:val="000000"/>
+          <w:sz w:val="19"/>
+          <w:szCs w:val="19"/>
+        </w:rPr>
+        <w:t xml:space="preserve"> (count &gt; 25)</w:t>
+      </w:r>
+    </w:p>
+    <w:p>
+      <w:pPr>
+        <w:autoSpaceDE w:val="0"/>
+        <w:autoSpaceDN w:val="0"/>
+        <w:adjustRightInd w:val="0"/>
+        <w:spacing w:after="0" w:line="240" w:lineRule="auto"/>
+        <w:rPr>
+          <w:rFonts w:ascii="Consolas" w:hAnsi="Consolas" w:cs="Consolas"/>
+          <w:color w:val="000000"/>
+          <w:sz w:val="19"/>
+          <w:szCs w:val="19"/>
+        </w:rPr>
+      </w:pPr>
+      <w:r>
+        <w:rPr>
+          <w:rFonts w:ascii="Consolas" w:hAnsi="Consolas" w:cs="Consolas"/>
+          <w:color w:val="000000"/>
+          <w:sz w:val="19"/>
+          <w:szCs w:val="19"/>
+        </w:rPr>
+        <w:t xml:space="preserve">            {</w:t>
+      </w:r>
+    </w:p>
+    <w:p>
+      <w:pPr>
+        <w:autoSpaceDE w:val="0"/>
+        <w:autoSpaceDN w:val="0"/>
+        <w:adjustRightInd w:val="0"/>
+        <w:spacing w:after="0" w:line="240" w:lineRule="auto"/>
+        <w:rPr>
+          <w:rFonts w:ascii="Consolas" w:hAnsi="Consolas" w:cs="Consolas"/>
+          <w:color w:val="000000"/>
+          <w:sz w:val="19"/>
+          <w:szCs w:val="19"/>
+        </w:rPr>
+      </w:pPr>
+      <w:r>
+        <w:rPr>
+          <w:rFonts w:ascii="Consolas" w:hAnsi="Consolas" w:cs="Consolas"/>
+          <w:color w:val="000000"/>
+          <w:sz w:val="19"/>
+          <w:szCs w:val="19"/>
+        </w:rPr>
+        <w:t xml:space="preserve">                resetCounter();</w:t>
+      </w:r>
+    </w:p>
+    <w:p>
+      <w:pPr>
+        <w:autoSpaceDE w:val="0"/>
+        <w:autoSpaceDN w:val="0"/>
+        <w:adjustRightInd w:val="0"/>
+        <w:spacing w:after="0" w:line="240" w:lineRule="auto"/>
+        <w:rPr>
+          <w:rFonts w:ascii="Consolas" w:hAnsi="Consolas" w:cs="Consolas"/>
+          <w:color w:val="000000"/>
+          <w:sz w:val="19"/>
+          <w:szCs w:val="19"/>
+        </w:rPr>
+      </w:pPr>
+      <w:r>
+        <w:rPr>
+          <w:rFonts w:ascii="Consolas" w:hAnsi="Consolas" w:cs="Consolas"/>
+          <w:color w:val="000000"/>
+          <w:sz w:val="19"/>
+          <w:szCs w:val="19"/>
+        </w:rPr>
+        <w:t xml:space="preserve">                </w:t>
+      </w:r>
+      <w:r>
+        <w:rPr>
+          <w:rFonts w:ascii="Consolas" w:hAnsi="Consolas" w:cs="Consolas"/>
+          <w:color w:val="0000FF"/>
+          <w:sz w:val="19"/>
+          <w:szCs w:val="19"/>
+        </w:rPr>
+        <w:t>return</w:t>
+      </w:r>
+      <w:r>
+        <w:rPr>
+          <w:rFonts w:ascii="Consolas" w:hAnsi="Consolas" w:cs="Consolas"/>
+          <w:color w:val="000000"/>
+          <w:sz w:val="19"/>
+          <w:szCs w:val="19"/>
+        </w:rPr>
+        <w:t xml:space="preserve"> pyroLongBS(pyroLines, searchedMs - 1, 0, pyroLines.Count() - 1, min);</w:t>
+      </w:r>
+    </w:p>
+    <w:p>
+      <w:pPr>
+        <w:autoSpaceDE w:val="0"/>
+        <w:autoSpaceDN w:val="0"/>
+        <w:adjustRightInd w:val="0"/>
+        <w:spacing w:after="0" w:line="240" w:lineRule="auto"/>
+        <w:rPr>
+          <w:rFonts w:ascii="Consolas" w:hAnsi="Consolas" w:cs="Consolas"/>
+          <w:color w:val="000000"/>
+          <w:sz w:val="19"/>
+          <w:szCs w:val="19"/>
+        </w:rPr>
+      </w:pPr>
+      <w:r>
+        <w:rPr>
+          <w:rFonts w:ascii="Consolas" w:hAnsi="Consolas" w:cs="Consolas"/>
+          <w:color w:val="000000"/>
+          <w:sz w:val="19"/>
+          <w:szCs w:val="19"/>
+        </w:rPr>
+        <w:t xml:space="preserve">            }</w:t>
+      </w:r>
+    </w:p>
+    <w:p>
+      <w:pPr>
+        <w:autoSpaceDE w:val="0"/>
+        <w:autoSpaceDN w:val="0"/>
+        <w:adjustRightInd w:val="0"/>
+        <w:spacing w:after="0" w:line="240" w:lineRule="auto"/>
+        <w:rPr>
+          <w:rFonts w:ascii="Consolas" w:hAnsi="Consolas" w:cs="Consolas"/>
+          <w:color w:val="000000"/>
+          <w:sz w:val="19"/>
+          <w:szCs w:val="19"/>
+        </w:rPr>
+      </w:pPr>
+    </w:p>
+    <w:p>
+      <w:pPr>
+        <w:autoSpaceDE w:val="0"/>
+        <w:autoSpaceDN w:val="0"/>
+        <w:adjustRightInd w:val="0"/>
+        <w:spacing w:after="0" w:line="240" w:lineRule="auto"/>
+        <w:rPr>
+          <w:rFonts w:ascii="Consolas" w:hAnsi="Consolas" w:cs="Consolas"/>
+          <w:color w:val="000000"/>
+          <w:sz w:val="19"/>
+          <w:szCs w:val="19"/>
+        </w:rPr>
+      </w:pPr>
+      <w:r>
+        <w:rPr>
+          <w:rFonts w:ascii="Consolas" w:hAnsi="Consolas" w:cs="Consolas"/>
+          <w:color w:val="000000"/>
+          <w:sz w:val="19"/>
+          <w:szCs w:val="19"/>
+        </w:rPr>
+        <w:t xml:space="preserve">            </w:t>
+      </w:r>
+      <w:r>
+        <w:rPr>
+          <w:rFonts w:ascii="Consolas" w:hAnsi="Consolas" w:cs="Consolas"/>
+          <w:color w:val="0000FF"/>
+          <w:sz w:val="19"/>
+          <w:szCs w:val="19"/>
+        </w:rPr>
+        <w:t>if</w:t>
+      </w:r>
+      <w:r>
+        <w:rPr>
+          <w:rFonts w:ascii="Consolas" w:hAnsi="Consolas" w:cs="Consolas"/>
+          <w:color w:val="000000"/>
+          <w:sz w:val="19"/>
+          <w:szCs w:val="19"/>
+        </w:rPr>
+        <w:t xml:space="preserve"> ((</w:t>
+      </w:r>
+      <w:r>
+        <w:rPr>
+          <w:rFonts w:ascii="Consolas" w:hAnsi="Consolas" w:cs="Consolas"/>
+          <w:color w:val="0000FF"/>
+          <w:sz w:val="19"/>
+          <w:szCs w:val="19"/>
+        </w:rPr>
+        <w:t>long</w:t>
+      </w:r>
+      <w:r>
+        <w:rPr>
+          <w:rFonts w:ascii="Consolas" w:hAnsi="Consolas" w:cs="Consolas"/>
+          <w:color w:val="000000"/>
+          <w:sz w:val="19"/>
+          <w:szCs w:val="19"/>
+        </w:rPr>
+        <w:t xml:space="preserve">.Parse(element) - </w:t>
+      </w:r>
+      <w:r>
+        <w:rPr>
+          <w:rFonts w:ascii="Consolas" w:hAnsi="Consolas" w:cs="Consolas"/>
+          <w:color w:val="0000FF"/>
+          <w:sz w:val="19"/>
+          <w:szCs w:val="19"/>
+        </w:rPr>
+        <w:t>long</w:t>
+      </w:r>
+      <w:r>
+        <w:rPr>
+          <w:rFonts w:ascii="Consolas" w:hAnsi="Consolas" w:cs="Consolas"/>
+          <w:color w:val="000000"/>
+          <w:sz w:val="19"/>
+          <w:szCs w:val="19"/>
+        </w:rPr>
+        <w:t>.Parse(min) == searchedMs))</w:t>
+      </w:r>
+    </w:p>
+    <w:p>
+      <w:pPr>
+        <w:autoSpaceDE w:val="0"/>
+        <w:autoSpaceDN w:val="0"/>
+        <w:adjustRightInd w:val="0"/>
+        <w:spacing w:after="0" w:line="240" w:lineRule="auto"/>
+        <w:rPr>
+          <w:rFonts w:ascii="Consolas" w:hAnsi="Consolas" w:cs="Consolas"/>
+          <w:color w:val="000000"/>
+          <w:sz w:val="19"/>
+          <w:szCs w:val="19"/>
+        </w:rPr>
+      </w:pPr>
+      <w:r>
+        <w:rPr>
+          <w:rFonts w:ascii="Consolas" w:hAnsi="Consolas" w:cs="Consolas"/>
+          <w:color w:val="000000"/>
+          <w:sz w:val="19"/>
+          <w:szCs w:val="19"/>
+        </w:rPr>
+        <w:t xml:space="preserve">            {</w:t>
+      </w:r>
+    </w:p>
+    <w:p>
+      <w:pPr>
+        <w:autoSpaceDE w:val="0"/>
+        <w:autoSpaceDN w:val="0"/>
+        <w:adjustRightInd w:val="0"/>
+        <w:spacing w:after="0" w:line="240" w:lineRule="auto"/>
+        <w:rPr>
+          <w:rFonts w:ascii="Consolas" w:hAnsi="Consolas" w:cs="Consolas"/>
+          <w:color w:val="000000"/>
+          <w:sz w:val="19"/>
+          <w:szCs w:val="19"/>
+        </w:rPr>
+      </w:pPr>
+      <w:r>
+        <w:rPr>
+          <w:rFonts w:ascii="Consolas" w:hAnsi="Consolas" w:cs="Consolas"/>
+          <w:color w:val="000000"/>
+          <w:sz w:val="19"/>
+          <w:szCs w:val="19"/>
+        </w:rPr>
+        <w:t xml:space="preserve">                </w:t>
+      </w:r>
+      <w:r>
+        <w:rPr>
+          <w:rFonts w:ascii="Consolas" w:hAnsi="Consolas" w:cs="Consolas"/>
+          <w:color w:val="0000FF"/>
+          <w:sz w:val="19"/>
+          <w:szCs w:val="19"/>
+        </w:rPr>
+        <w:t>return</w:t>
+      </w:r>
+      <w:r>
+        <w:rPr>
+          <w:rFonts w:ascii="Consolas" w:hAnsi="Consolas" w:cs="Consolas"/>
+          <w:color w:val="000000"/>
+          <w:sz w:val="19"/>
+          <w:szCs w:val="19"/>
+        </w:rPr>
+        <w:t xml:space="preserve"> originalElement;</w:t>
+      </w:r>
+    </w:p>
+    <w:p>
+      <w:pPr>
+        <w:autoSpaceDE w:val="0"/>
+        <w:autoSpaceDN w:val="0"/>
+        <w:adjustRightInd w:val="0"/>
+        <w:spacing w:after="0" w:line="240" w:lineRule="auto"/>
+        <w:rPr>
+          <w:rFonts w:ascii="Consolas" w:hAnsi="Consolas" w:cs="Consolas"/>
+          <w:color w:val="000000"/>
+          <w:sz w:val="19"/>
+          <w:szCs w:val="19"/>
+        </w:rPr>
+      </w:pPr>
+      <w:r>
+        <w:rPr>
+          <w:rFonts w:ascii="Consolas" w:hAnsi="Consolas" w:cs="Consolas"/>
+          <w:color w:val="000000"/>
+          <w:sz w:val="19"/>
+          <w:szCs w:val="19"/>
+        </w:rPr>
+        <w:t xml:space="preserve">            }</w:t>
+      </w:r>
+    </w:p>
+    <w:p>
+      <w:pPr>
+        <w:autoSpaceDE w:val="0"/>
+        <w:autoSpaceDN w:val="0"/>
+        <w:adjustRightInd w:val="0"/>
+        <w:spacing w:after="0" w:line="240" w:lineRule="auto"/>
+        <w:rPr>
+          <w:rFonts w:ascii="Consolas" w:hAnsi="Consolas" w:cs="Consolas"/>
+          <w:color w:val="000000"/>
+          <w:sz w:val="19"/>
+          <w:szCs w:val="19"/>
+        </w:rPr>
+      </w:pPr>
+      <w:r>
+        <w:rPr>
+          <w:rFonts w:ascii="Consolas" w:hAnsi="Consolas" w:cs="Consolas"/>
+          <w:color w:val="000000"/>
+          <w:sz w:val="19"/>
+          <w:szCs w:val="19"/>
+        </w:rPr>
+        <w:t xml:space="preserve">            </w:t>
+      </w:r>
+      <w:r>
+        <w:rPr>
+          <w:rFonts w:ascii="Consolas" w:hAnsi="Consolas" w:cs="Consolas"/>
+          <w:color w:val="0000FF"/>
+          <w:sz w:val="19"/>
+          <w:szCs w:val="19"/>
+        </w:rPr>
+        <w:t>else</w:t>
+      </w:r>
+      <w:r>
+        <w:rPr>
+          <w:rFonts w:ascii="Consolas" w:hAnsi="Consolas" w:cs="Consolas"/>
+          <w:color w:val="000000"/>
+          <w:sz w:val="19"/>
+          <w:szCs w:val="19"/>
+        </w:rPr>
+        <w:t xml:space="preserve"> </w:t>
+      </w:r>
+      <w:r>
+        <w:rPr>
+          <w:rFonts w:ascii="Consolas" w:hAnsi="Consolas" w:cs="Consolas"/>
+          <w:color w:val="0000FF"/>
+          <w:sz w:val="19"/>
+          <w:szCs w:val="19"/>
+        </w:rPr>
+        <w:t>if</w:t>
+      </w:r>
+      <w:r>
+        <w:rPr>
+          <w:rFonts w:ascii="Consolas" w:hAnsi="Consolas" w:cs="Consolas"/>
+          <w:color w:val="000000"/>
+          <w:sz w:val="19"/>
+          <w:szCs w:val="19"/>
+        </w:rPr>
+        <w:t xml:space="preserve"> ((</w:t>
+      </w:r>
+      <w:r>
+        <w:rPr>
+          <w:rFonts w:ascii="Consolas" w:hAnsi="Consolas" w:cs="Consolas"/>
+          <w:color w:val="0000FF"/>
+          <w:sz w:val="19"/>
+          <w:szCs w:val="19"/>
+        </w:rPr>
+        <w:t>long</w:t>
+      </w:r>
+      <w:r>
+        <w:rPr>
+          <w:rFonts w:ascii="Consolas" w:hAnsi="Consolas" w:cs="Consolas"/>
+          <w:color w:val="000000"/>
+          <w:sz w:val="19"/>
+          <w:szCs w:val="19"/>
+        </w:rPr>
+        <w:t xml:space="preserve">.Parse(element) - </w:t>
+      </w:r>
+      <w:r>
+        <w:rPr>
+          <w:rFonts w:ascii="Consolas" w:hAnsi="Consolas" w:cs="Consolas"/>
+          <w:color w:val="0000FF"/>
+          <w:sz w:val="19"/>
+          <w:szCs w:val="19"/>
+        </w:rPr>
+        <w:t>long</w:t>
+      </w:r>
+      <w:r>
+        <w:rPr>
+          <w:rFonts w:ascii="Consolas" w:hAnsi="Consolas" w:cs="Consolas"/>
+          <w:color w:val="000000"/>
+          <w:sz w:val="19"/>
+          <w:szCs w:val="19"/>
+        </w:rPr>
+        <w:t>.Parse(min) &gt; searchedMs))</w:t>
+      </w:r>
+    </w:p>
+    <w:p>
+      <w:pPr>
+        <w:autoSpaceDE w:val="0"/>
+        <w:autoSpaceDN w:val="0"/>
+        <w:adjustRightInd w:val="0"/>
+        <w:spacing w:after="0" w:line="240" w:lineRule="auto"/>
+        <w:rPr>
+          <w:rFonts w:ascii="Consolas" w:hAnsi="Consolas" w:cs="Consolas"/>
+          <w:color w:val="000000"/>
+          <w:sz w:val="19"/>
+          <w:szCs w:val="19"/>
+        </w:rPr>
+      </w:pPr>
+      <w:r>
+        <w:rPr>
+          <w:rFonts w:ascii="Consolas" w:hAnsi="Consolas" w:cs="Consolas"/>
+          <w:color w:val="000000"/>
+          <w:sz w:val="19"/>
+          <w:szCs w:val="19"/>
+        </w:rPr>
+        <w:t xml:space="preserve">            {</w:t>
+      </w:r>
+    </w:p>
+    <w:p>
+      <w:pPr>
+        <w:autoSpaceDE w:val="0"/>
+        <w:autoSpaceDN w:val="0"/>
+        <w:adjustRightInd w:val="0"/>
+        <w:spacing w:after="0" w:line="240" w:lineRule="auto"/>
+        <w:rPr>
+          <w:rFonts w:ascii="Consolas" w:hAnsi="Consolas" w:cs="Consolas"/>
+          <w:color w:val="000000"/>
+          <w:sz w:val="19"/>
+          <w:szCs w:val="19"/>
+        </w:rPr>
+      </w:pPr>
+      <w:r>
+        <w:rPr>
+          <w:rFonts w:ascii="Consolas" w:hAnsi="Consolas" w:cs="Consolas"/>
+          <w:color w:val="000000"/>
+          <w:sz w:val="19"/>
+          <w:szCs w:val="19"/>
+        </w:rPr>
+        <w:t xml:space="preserve">                </w:t>
+      </w:r>
+      <w:r>
+        <w:rPr>
+          <w:rFonts w:ascii="Consolas" w:hAnsi="Consolas" w:cs="Consolas"/>
+          <w:color w:val="0000FF"/>
+          <w:sz w:val="19"/>
+          <w:szCs w:val="19"/>
+        </w:rPr>
+        <w:t>return</w:t>
+      </w:r>
+      <w:r>
+        <w:rPr>
+          <w:rFonts w:ascii="Consolas" w:hAnsi="Consolas" w:cs="Consolas"/>
+          <w:color w:val="000000"/>
+          <w:sz w:val="19"/>
+          <w:szCs w:val="19"/>
+        </w:rPr>
+        <w:t xml:space="preserve"> pyroLongBS(pyroLines, searchedMs, left, middle - 1, min);</w:t>
+      </w:r>
+    </w:p>
+    <w:p>
+      <w:pPr>
+        <w:autoSpaceDE w:val="0"/>
+        <w:autoSpaceDN w:val="0"/>
+        <w:adjustRightInd w:val="0"/>
+        <w:spacing w:after="0" w:line="240" w:lineRule="auto"/>
+        <w:rPr>
+          <w:rFonts w:ascii="Consolas" w:hAnsi="Consolas" w:cs="Consolas"/>
+          <w:color w:val="000000"/>
+          <w:sz w:val="19"/>
+          <w:szCs w:val="19"/>
+        </w:rPr>
+      </w:pPr>
+      <w:r>
+        <w:rPr>
+          <w:rFonts w:ascii="Consolas" w:hAnsi="Consolas" w:cs="Consolas"/>
+          <w:color w:val="000000"/>
+          <w:sz w:val="19"/>
+          <w:szCs w:val="19"/>
+        </w:rPr>
+        <w:t xml:space="preserve">            }</w:t>
+      </w:r>
+    </w:p>
+    <w:p>
+      <w:pPr>
+        <w:autoSpaceDE w:val="0"/>
+        <w:autoSpaceDN w:val="0"/>
+        <w:adjustRightInd w:val="0"/>
+        <w:spacing w:after="0" w:line="240" w:lineRule="auto"/>
+        <w:rPr>
+          <w:rFonts w:ascii="Consolas" w:hAnsi="Consolas" w:cs="Consolas"/>
+          <w:color w:val="000000"/>
+          <w:sz w:val="19"/>
+          <w:szCs w:val="19"/>
+        </w:rPr>
+      </w:pPr>
+      <w:r>
+        <w:rPr>
+          <w:rFonts w:ascii="Consolas" w:hAnsi="Consolas" w:cs="Consolas"/>
+          <w:color w:val="000000"/>
+          <w:sz w:val="19"/>
+          <w:szCs w:val="19"/>
+        </w:rPr>
+        <w:t xml:space="preserve">            </w:t>
+      </w:r>
+      <w:r>
+        <w:rPr>
+          <w:rFonts w:ascii="Consolas" w:hAnsi="Consolas" w:cs="Consolas"/>
+          <w:color w:val="0000FF"/>
+          <w:sz w:val="19"/>
+          <w:szCs w:val="19"/>
+        </w:rPr>
+        <w:t>else</w:t>
+      </w:r>
+    </w:p>
+    <w:p>
+      <w:pPr>
+        <w:autoSpaceDE w:val="0"/>
+        <w:autoSpaceDN w:val="0"/>
+        <w:adjustRightInd w:val="0"/>
+        <w:spacing w:after="0" w:line="240" w:lineRule="auto"/>
+        <w:rPr>
+          <w:rFonts w:ascii="Consolas" w:hAnsi="Consolas" w:cs="Consolas"/>
+          <w:color w:val="000000"/>
+          <w:sz w:val="19"/>
+          <w:szCs w:val="19"/>
+        </w:rPr>
+      </w:pPr>
+      <w:r>
+        <w:rPr>
+          <w:rFonts w:ascii="Consolas" w:hAnsi="Consolas" w:cs="Consolas"/>
+          <w:color w:val="000000"/>
+          <w:sz w:val="19"/>
+          <w:szCs w:val="19"/>
+        </w:rPr>
+        <w:t xml:space="preserve">            {</w:t>
+      </w:r>
+    </w:p>
+    <w:p>
+      <w:pPr>
+        <w:autoSpaceDE w:val="0"/>
+        <w:autoSpaceDN w:val="0"/>
+        <w:adjustRightInd w:val="0"/>
+        <w:spacing w:after="0" w:line="240" w:lineRule="auto"/>
+        <w:rPr>
+          <w:rFonts w:ascii="Consolas" w:hAnsi="Consolas" w:cs="Consolas"/>
+          <w:color w:val="000000"/>
+          <w:sz w:val="19"/>
+          <w:szCs w:val="19"/>
+        </w:rPr>
+      </w:pPr>
+      <w:r>
+        <w:rPr>
+          <w:rFonts w:ascii="Consolas" w:hAnsi="Consolas" w:cs="Consolas"/>
+          <w:color w:val="000000"/>
+          <w:sz w:val="19"/>
+          <w:szCs w:val="19"/>
+        </w:rPr>
+        <w:t xml:space="preserve">                </w:t>
+      </w:r>
+      <w:r>
+        <w:rPr>
+          <w:rFonts w:ascii="Consolas" w:hAnsi="Consolas" w:cs="Consolas"/>
+          <w:color w:val="0000FF"/>
+          <w:sz w:val="19"/>
+          <w:szCs w:val="19"/>
+        </w:rPr>
+        <w:t>return</w:t>
+      </w:r>
+      <w:r>
+        <w:rPr>
+          <w:rFonts w:ascii="Consolas" w:hAnsi="Consolas" w:cs="Consolas"/>
+          <w:color w:val="000000"/>
+          <w:sz w:val="19"/>
+          <w:szCs w:val="19"/>
+        </w:rPr>
+        <w:t xml:space="preserve"> pyroLongBS(pyroLines, searchedMs, middle + 1, right, min);</w:t>
+      </w:r>
+    </w:p>
+    <w:p>
+      <w:pPr>
+        <w:autoSpaceDE w:val="0"/>
+        <w:autoSpaceDN w:val="0"/>
+        <w:adjustRightInd w:val="0"/>
+        <w:spacing w:after="0" w:line="240" w:lineRule="auto"/>
+        <w:rPr>
+          <w:rFonts w:ascii="Consolas" w:hAnsi="Consolas" w:cs="Consolas"/>
+          <w:color w:val="000000"/>
+          <w:sz w:val="19"/>
+          <w:szCs w:val="19"/>
+        </w:rPr>
+      </w:pPr>
+      <w:r>
+        <w:rPr>
+          <w:rFonts w:ascii="Consolas" w:hAnsi="Consolas" w:cs="Consolas"/>
+          <w:color w:val="000000"/>
+          <w:sz w:val="19"/>
+          <w:szCs w:val="19"/>
+        </w:rPr>
+        <w:t xml:space="preserve">            }</w:t>
+      </w:r>
+    </w:p>
+    <w:p>
+      <w:pPr>
+        <w:pStyle w:val="Paragrafoelenco"/>
+        <w:rPr>
+          <w:rFonts w:ascii="Consolas" w:hAnsi="Consolas" w:cs="Consolas"/>
+          <w:color w:val="000000"/>
+          <w:sz w:val="19"/>
+          <w:szCs w:val="19"/>
+        </w:rPr>
+      </w:pPr>
+      <w:r>
+        <w:rPr>
+          <w:rFonts w:ascii="Consolas" w:hAnsi="Consolas" w:cs="Consolas"/>
+          <w:color w:val="000000"/>
+          <w:sz w:val="19"/>
+          <w:szCs w:val="19"/>
+        </w:rPr>
+        <w:t xml:space="preserve">        }</w:t>
+      </w:r>
+    </w:p>
+    <w:p>
+      <w:pPr>
+        <w:pStyle w:val="Paragrafoelenco"/>
+        <w:rPr>
+          <w:rFonts w:ascii="Consolas" w:hAnsi="Consolas" w:cs="Consolas"/>
+          <w:color w:val="000000"/>
+          <w:sz w:val="19"/>
+          <w:szCs w:val="19"/>
+        </w:rPr>
+      </w:pPr>
+    </w:p>
+    <w:p>
+      <w:pPr>
+        <w:pStyle w:val="Paragrafoelenco"/>
+        <w:rPr>
+          <w:rFonts w:cstheme="minorHAnsi"/>
+        </w:rPr>
+      </w:pPr>
+      <w:r>
+        <w:rPr>
+          <w:rFonts w:ascii="Consolas" w:hAnsi="Consolas" w:cs="Consolas"/>
+          <w:color w:val="000000"/>
+          <w:sz w:val="19"/>
+          <w:szCs w:val="19"/>
+        </w:rPr>
+        <w:t>Cercare di capire come fare l’update delle label</w:t>
+      </w:r>
     </w:p>
     <w:sectPr>
       <w:pgSz w:w="11906" w:h="16838"/>

</xml_diff>

<commit_message>
Rename deposition folder, initialize datas on first image,
</commit_message>
<xml_diff>
--- a/docs/Diario di bordo/Diario di bordo.docx
+++ b/docs/Diario di bordo/Diario di bordo.docx
@@ -2190,24 +2190,42 @@
         <w:rPr>
           <w:rFonts w:cstheme="minorHAnsi"/>
         </w:rPr>
-        <w:t>Probabilmente per il CN non possiedo il file corretto, manca lareOn e powerfeedback</w:t>
-      </w:r>
-    </w:p>
-    <w:p>
-      <w:pPr>
-        <w:pStyle w:val="Paragrafoelenco"/>
-        <w:rPr>
-          <w:rFonts w:cstheme="minorHAnsi"/>
-        </w:rPr>
-      </w:pPr>
-    </w:p>
-    <w:p>
-      <w:pPr>
-        <w:pStyle w:val="Paragrafoelenco"/>
-        <w:rPr>
-          <w:rFonts w:cstheme="minorHAnsi"/>
-        </w:rPr>
-      </w:pPr>
+        <w:t>Probabilmente per il CN non possiedo il file corretto, manca la</w:t>
+      </w:r>
+      <w:r>
+        <w:rPr>
+          <w:rFonts w:cstheme="minorHAnsi"/>
+        </w:rPr>
+        <w:t>ser</w:t>
+      </w:r>
+      <w:r>
+        <w:rPr>
+          <w:rFonts w:cstheme="minorHAnsi"/>
+        </w:rPr>
+        <w:t>On e powerfeedback</w:t>
+      </w:r>
+    </w:p>
+    <w:p>
+      <w:pPr>
+        <w:pStyle w:val="Paragrafoelenco"/>
+        <w:rPr>
+          <w:rFonts w:cstheme="minorHAnsi"/>
+        </w:rPr>
+      </w:pPr>
+    </w:p>
+    <w:p>
+      <w:pPr>
+        <w:pStyle w:val="Paragrafoelenco"/>
+        <w:rPr>
+          <w:rFonts w:cstheme="minorHAnsi"/>
+        </w:rPr>
+      </w:pPr>
+      <w:r>
+        <w:rPr>
+          <w:rFonts w:cstheme="minorHAnsi"/>
+        </w:rPr>
+        <w:t>Esempio di binarySearch con numeri lunghi.</w:t>
+      </w:r>
     </w:p>
     <w:p>
       <w:pPr>
@@ -3339,7 +3357,10 @@
       <w:pPr>
         <w:pStyle w:val="Paragrafoelenco"/>
         <w:rPr>
-          <w:rFonts w:cstheme="minorHAnsi"/>
+          <w:rFonts w:ascii="Consolas" w:hAnsi="Consolas" w:cs="Consolas"/>
+          <w:color w:val="000000"/>
+          <w:sz w:val="19"/>
+          <w:szCs w:val="19"/>
         </w:rPr>
       </w:pPr>
       <w:r>
@@ -3350,6 +3371,1075 @@
           <w:szCs w:val="19"/>
         </w:rPr>
         <w:t>Cercare di capire come fare l’update delle label</w:t>
+      </w:r>
+      <w:r>
+        <w:rPr>
+          <w:rFonts w:ascii="Consolas" w:hAnsi="Consolas" w:cs="Consolas"/>
+          <w:color w:val="000000"/>
+          <w:sz w:val="19"/>
+          <w:szCs w:val="19"/>
+        </w:rPr>
+        <w:t>.</w:t>
+      </w:r>
+    </w:p>
+    <w:p>
+      <w:pPr>
+        <w:pStyle w:val="Paragrafoelenco"/>
+        <w:rPr>
+          <w:rFonts w:ascii="Consolas" w:hAnsi="Consolas" w:cs="Consolas"/>
+          <w:color w:val="000000"/>
+          <w:sz w:val="19"/>
+          <w:szCs w:val="19"/>
+          <w:u w:val="single"/>
+        </w:rPr>
+      </w:pPr>
+      <w:r>
+        <w:rPr>
+          <w:rFonts w:ascii="Consolas" w:hAnsi="Consolas" w:cs="Consolas"/>
+          <w:color w:val="000000"/>
+          <w:sz w:val="19"/>
+          <w:szCs w:val="19"/>
+        </w:rPr>
+        <w:t xml:space="preserve">Popolato il file CN con dati randomici per </w:t>
+      </w:r>
+      <w:r>
+        <w:rPr>
+          <w:rFonts w:ascii="Consolas" w:hAnsi="Consolas" w:cs="Consolas"/>
+          <w:color w:val="000000"/>
+          <w:sz w:val="19"/>
+          <w:szCs w:val="19"/>
+        </w:rPr>
+        <w:t>quanto concerne LaserOn e PowerFeedback (programma in C#).</w:t>
+      </w:r>
+    </w:p>
+    <w:p>
+      <w:pPr>
+        <w:pStyle w:val="Paragrafoelenco"/>
+        <w:rPr>
+          <w:rFonts w:ascii="Consolas" w:hAnsi="Consolas" w:cs="Consolas"/>
+          <w:color w:val="000000"/>
+          <w:sz w:val="19"/>
+          <w:szCs w:val="19"/>
+        </w:rPr>
+      </w:pPr>
+      <w:r>
+        <w:rPr>
+          <w:rFonts w:ascii="Consolas" w:hAnsi="Consolas" w:cs="Consolas"/>
+          <w:color w:val="000000"/>
+          <w:sz w:val="19"/>
+          <w:szCs w:val="19"/>
+        </w:rPr>
+        <w:t xml:space="preserve">Inserito un extracounter per aumentare il valore cercato dopo un certo numero di tentativi, questo poiché si presentavano eccezione (ad es. cercando il valore 5). Tolto in seguito poiché il problema era il valore che diveniva negativo (dopo 20 tentativi, bigO, della binarysearch si diminuiva il valore cercato di 1) poiché per valori piccoli spesso non veniva trovato alcun riscontro. Conseguentemente il controllo di condizione è </w:t>
+      </w:r>
+      <w:r>
+        <w:rPr>
+          <w:rFonts w:ascii="Consolas" w:hAnsi="Consolas" w:cs="Consolas"/>
+          <w:color w:val="000000"/>
+          <w:sz w:val="19"/>
+          <w:szCs w:val="19"/>
+        </w:rPr>
+        <w:t xml:space="preserve">stato cambiato anziché sul secondo counter sul </w:t>
+      </w:r>
+    </w:p>
+    <w:p>
+      <w:pPr>
+        <w:pStyle w:val="Paragrafoelenco"/>
+        <w:rPr>
+          <w:rFonts w:ascii="Consolas" w:hAnsi="Consolas" w:cs="Consolas"/>
+          <w:color w:val="000000"/>
+          <w:sz w:val="19"/>
+          <w:szCs w:val="19"/>
+        </w:rPr>
+      </w:pPr>
+    </w:p>
+    <w:p>
+      <w:pPr>
+        <w:pStyle w:val="Paragrafoelenco"/>
+        <w:rPr>
+          <w:rFonts w:ascii="Consolas" w:hAnsi="Consolas" w:cs="Consolas"/>
+          <w:color w:val="000000"/>
+          <w:sz w:val="19"/>
+          <w:szCs w:val="19"/>
+        </w:rPr>
+      </w:pPr>
+      <w:r>
+        <w:rPr>
+          <w:rFonts w:ascii="Consolas" w:hAnsi="Consolas" w:cs="Consolas"/>
+          <w:color w:val="000000"/>
+          <w:sz w:val="19"/>
+          <w:szCs w:val="19"/>
+        </w:rPr>
+        <w:t xml:space="preserve">26.11: update label risolto </w:t>
+      </w:r>
+      <w:r>
+        <w:rPr>
+          <w:rFonts w:ascii="Consolas" w:hAnsi="Consolas" w:cs="Consolas"/>
+          <w:color w:val="000000"/>
+          <w:sz w:val="19"/>
+          <w:szCs w:val="19"/>
+        </w:rPr>
+        <w:sym w:font="Wingdings" w:char="F0E0"/>
+      </w:r>
+      <w:r>
+        <w:rPr>
+          <w:rFonts w:ascii="Consolas" w:hAnsi="Consolas" w:cs="Consolas"/>
+          <w:color w:val="000000"/>
+          <w:sz w:val="19"/>
+          <w:szCs w:val="19"/>
+        </w:rPr>
+        <w:t xml:space="preserve"> cambiato in TextBox readonly!!</w:t>
+      </w:r>
+    </w:p>
+    <w:p>
+      <w:pPr>
+        <w:pStyle w:val="Paragrafoelenco"/>
+        <w:rPr>
+          <w:rFonts w:ascii="Consolas" w:hAnsi="Consolas" w:cs="Consolas"/>
+          <w:color w:val="000000"/>
+          <w:sz w:val="19"/>
+          <w:szCs w:val="19"/>
+        </w:rPr>
+      </w:pPr>
+    </w:p>
+    <w:p>
+      <w:pPr>
+        <w:pStyle w:val="Paragrafoelenco"/>
+        <w:numPr>
+          <w:ilvl w:val="0"/>
+          <w:numId w:val="1"/>
+        </w:numPr>
+        <w:rPr>
+          <w:rFonts w:cstheme="minorHAnsi"/>
+        </w:rPr>
+      </w:pPr>
+      <w:r>
+        <w:rPr>
+          <w:rFonts w:cstheme="minorHAnsi"/>
+        </w:rPr>
+        <w:t>26.11 – 3.12</w:t>
+      </w:r>
+      <w:r>
+        <w:rPr>
+          <w:rFonts w:cstheme="minorHAnsi"/>
+        </w:rPr>
+        <w:br/>
+      </w:r>
+      <w:r>
+        <w:rPr>
+          <w:rFonts w:cstheme="minorHAnsi"/>
+        </w:rPr>
+        <w:br/>
+        <w:t>Incontro:</w:t>
+      </w:r>
+      <w:r>
+        <w:rPr>
+          <w:rFonts w:cstheme="minorHAnsi"/>
+        </w:rPr>
+        <w:br/>
+      </w:r>
+      <w:r>
+        <w:rPr>
+          <w:rFonts w:cstheme="minorHAnsi"/>
+        </w:rPr>
+        <w:br/>
+      </w:r>
+      <w:r>
+        <w:rPr>
+          <w:rFonts w:cstheme="minorHAnsi"/>
+        </w:rPr>
+        <w:t>Nota per Michele:</w:t>
+      </w:r>
+    </w:p>
+    <w:p>
+      <w:pPr>
+        <w:pStyle w:val="Paragrafoelenco"/>
+        <w:rPr>
+          <w:rFonts w:cstheme="minorHAnsi"/>
+        </w:rPr>
+      </w:pPr>
+      <w:r>
+        <w:rPr>
+          <w:rFonts w:cstheme="minorHAnsi"/>
+        </w:rPr>
+        <w:t>Directory aggiornata per far girare l'attuale DSB di Mariano:</w:t>
+      </w:r>
+    </w:p>
+    <w:p>
+      <w:pPr>
+        <w:pStyle w:val="Paragrafoelenco"/>
+        <w:rPr>
+          <w:rFonts w:cstheme="minorHAnsi"/>
+        </w:rPr>
+      </w:pPr>
+      <w:r>
+        <w:rPr>
+          <w:rFonts w:cstheme="minorHAnsi"/>
+        </w:rPr>
+        <w:t>D:\_GC_DataSetBuilder\DBItems\gc_0_4_7_prod_gcmp\Experiments\Experiment_2021_9_14__11_13_42\Deposition_2021_09_14__11_37_42</w:t>
+      </w:r>
+    </w:p>
+    <w:p>
+      <w:pPr>
+        <w:pStyle w:val="Paragrafoelenco"/>
+        <w:rPr>
+          <w:rFonts w:cstheme="minorHAnsi"/>
+        </w:rPr>
+      </w:pPr>
+    </w:p>
+    <w:p>
+      <w:pPr>
+        <w:pStyle w:val="Paragrafoelenco"/>
+        <w:rPr>
+          <w:rFonts w:cstheme="minorHAnsi"/>
+        </w:rPr>
+      </w:pPr>
+      <w:r>
+        <w:rPr>
+          <w:rFonts w:cstheme="minorHAnsi"/>
+        </w:rPr>
+        <w:t>ok 0) Adattare il tuo file system al nuovo formato: pf inserire la foto in diario di bordo</w:t>
+      </w:r>
+    </w:p>
+    <w:p>
+      <w:pPr>
+        <w:pStyle w:val="Paragrafoelenco"/>
+        <w:rPr>
+          <w:rFonts w:cstheme="minorHAnsi"/>
+        </w:rPr>
+      </w:pPr>
+      <w:r>
+        <w:rPr>
+          <w:rFonts w:cstheme="minorHAnsi"/>
+        </w:rPr>
+        <w:t>si 1)  Xn view ti dà il mio stesso errore, on next image crasha?</w:t>
+      </w:r>
+    </w:p>
+    <w:p>
+      <w:pPr>
+        <w:pStyle w:val="Paragrafoelenco"/>
+        <w:rPr>
+          <w:rFonts w:cstheme="minorHAnsi"/>
+        </w:rPr>
+      </w:pPr>
+      <w:r>
+        <w:rPr>
+          <w:rFonts w:cstheme="minorHAnsi"/>
+        </w:rPr>
+        <w:t>x 2) Cliccando sull'immagine a destra nel file explorer, carica quella immagine a sinistra</w:t>
+      </w:r>
+    </w:p>
+    <w:p>
+      <w:pPr>
+        <w:pStyle w:val="Paragrafoelenco"/>
+        <w:rPr>
+          <w:rFonts w:cstheme="minorHAnsi"/>
+        </w:rPr>
+      </w:pPr>
+      <w:r>
+        <w:rPr>
+          <w:rFonts w:cstheme="minorHAnsi"/>
+        </w:rPr>
+        <w:t>ok 3) Close Tabs non fa nulla: ok =&gt; Mettilo fra parentesi (Close Tabs)</w:t>
+      </w:r>
+    </w:p>
+    <w:p>
+      <w:pPr>
+        <w:pStyle w:val="Paragrafoelenco"/>
+        <w:rPr>
+          <w:rFonts w:cstheme="minorHAnsi"/>
+        </w:rPr>
+      </w:pPr>
+      <w:r>
+        <w:rPr>
+          <w:rFonts w:cstheme="minorHAnsi"/>
+        </w:rPr>
+        <w:t xml:space="preserve">     Fare cosi dappertutto e mantenerlo</w:t>
+      </w:r>
+    </w:p>
+    <w:p>
+      <w:pPr>
+        <w:pStyle w:val="Paragrafoelenco"/>
+        <w:rPr>
+          <w:rFonts w:cstheme="minorHAnsi"/>
+        </w:rPr>
+      </w:pPr>
+      <w:r>
+        <w:rPr>
+          <w:rFonts w:cstheme="minorHAnsi"/>
+        </w:rPr>
+        <w:t>x 4) Collegare il commento dell'experiment al file dell'experiment, che c'è sempre, ev. vuoto</w:t>
+      </w:r>
+    </w:p>
+    <w:p>
+      <w:pPr>
+        <w:pStyle w:val="Paragrafoelenco"/>
+        <w:rPr>
+          <w:rFonts w:cstheme="minorHAnsi"/>
+        </w:rPr>
+      </w:pPr>
+      <w:r>
+        <w:rPr>
+          <w:rFonts w:cstheme="minorHAnsi"/>
+        </w:rPr>
+        <w:t>ok 5) Usare i ms della prima e ultima immagine per estrarre i ms significativi e usare quelli per tutto il displaying dei ms (immagini e dati ecc)</w:t>
+      </w:r>
+    </w:p>
+    <w:p>
+      <w:pPr>
+        <w:pStyle w:val="Paragrafoelenco"/>
+        <w:rPr>
+          <w:rFonts w:cstheme="minorHAnsi"/>
+        </w:rPr>
+      </w:pPr>
+      <w:r>
+        <w:rPr>
+          <w:rFonts w:cstheme="minorHAnsi"/>
+        </w:rPr>
+        <w:t xml:space="preserve">x 6) Nei dati inserire: temperatura, LaserOn, PowerFeedback, </w:t>
+      </w:r>
+    </w:p>
+    <w:p>
+      <w:pPr>
+        <w:pStyle w:val="Paragrafoelenco"/>
+        <w:rPr>
+          <w:rFonts w:cstheme="minorHAnsi"/>
+        </w:rPr>
+      </w:pPr>
+      <w:r>
+        <w:rPr>
+          <w:rFonts w:cstheme="minorHAnsi"/>
+        </w:rPr>
+        <w:t xml:space="preserve">    Visualizzare il dato relativo al ms esatto, oppure una media degli ultimi 3 valori piu' vicini</w:t>
+      </w:r>
+    </w:p>
+    <w:p>
+      <w:pPr>
+        <w:pStyle w:val="Paragrafoelenco"/>
+        <w:rPr>
+          <w:rFonts w:cstheme="minorHAnsi"/>
+        </w:rPr>
+      </w:pPr>
+      <w:r>
+        <w:rPr>
+          <w:rFonts w:cstheme="minorHAnsi"/>
+        </w:rPr>
+        <w:t>x 7) Poter inserire un numero di millisecondo e visualizzare i dati relativi</w:t>
+      </w:r>
+    </w:p>
+    <w:p>
+      <w:pPr>
+        <w:pStyle w:val="Paragrafoelenco"/>
+        <w:rPr>
+          <w:rFonts w:cstheme="minorHAnsi"/>
+        </w:rPr>
+      </w:pPr>
+      <w:r>
+        <w:rPr>
+          <w:rFonts w:cstheme="minorHAnsi"/>
+        </w:rPr>
+        <w:t xml:space="preserve">        Bug su inserimento diretto del ms, es. 1631614771990</w:t>
+      </w:r>
+    </w:p>
+    <w:p>
+      <w:pPr>
+        <w:pStyle w:val="Paragrafoelenco"/>
+        <w:rPr>
+          <w:rFonts w:cstheme="minorHAnsi"/>
+        </w:rPr>
+      </w:pPr>
+      <w:r>
+        <w:rPr>
+          <w:rFonts w:cstheme="minorHAnsi"/>
+        </w:rPr>
+        <w:t>x 8) Header del file explorer fondato su web browser: per ora lasciarlo cosi</w:t>
+      </w:r>
+    </w:p>
+    <w:p>
+      <w:pPr>
+        <w:pStyle w:val="Paragrafoelenco"/>
+        <w:rPr>
+          <w:rFonts w:cstheme="minorHAnsi"/>
+        </w:rPr>
+      </w:pPr>
+      <w:r>
+        <w:rPr>
+          <w:rFonts w:cstheme="minorHAnsi"/>
+        </w:rPr>
+        <w:t xml:space="preserve">             Problematica: è molto lento</w:t>
+      </w:r>
+    </w:p>
+    <w:p>
+      <w:pPr>
+        <w:pStyle w:val="Paragrafoelenco"/>
+        <w:rPr>
+          <w:rFonts w:cstheme="minorHAnsi"/>
+        </w:rPr>
+      </w:pPr>
+      <w:r>
+        <w:rPr>
+          <w:rFonts w:cstheme="minorHAnsi"/>
+        </w:rPr>
+        <w:lastRenderedPageBreak/>
+        <w:t>ok  9) Il file .mpp è bello ma lo integriamo completamente in github&gt;https://github.com/MarianoFasano/DSB/milestones</w:t>
+      </w:r>
+    </w:p>
+    <w:p>
+      <w:pPr>
+        <w:pStyle w:val="Paragrafoelenco"/>
+        <w:rPr>
+          <w:rFonts w:cstheme="minorHAnsi"/>
+        </w:rPr>
+      </w:pPr>
+      <w:r>
+        <w:rPr>
+          <w:rFonts w:cstheme="minorHAnsi"/>
+        </w:rPr>
+        <w:t xml:space="preserve">    Nota: Le milestones sono sotto le issues!</w:t>
+      </w:r>
+    </w:p>
+    <w:p>
+      <w:pPr>
+        <w:pStyle w:val="Paragrafoelenco"/>
+        <w:rPr>
+          <w:rFonts w:cstheme="minorHAnsi"/>
+        </w:rPr>
+      </w:pPr>
+      <w:r>
+        <w:rPr>
+          <w:rFonts w:cstheme="minorHAnsi"/>
+        </w:rPr>
+        <w:t xml:space="preserve">    Abituiamoci ad avere tutto nel kanban: https://github.com/MarianoFasano/DSB/projects/1</w:t>
+      </w:r>
+    </w:p>
+    <w:p>
+      <w:pPr>
+        <w:pStyle w:val="Paragrafoelenco"/>
+        <w:rPr>
+          <w:rFonts w:cstheme="minorHAnsi"/>
+        </w:rPr>
+      </w:pPr>
+      <w:r>
+        <w:rPr>
+          <w:rFonts w:cstheme="minorHAnsi"/>
+        </w:rPr>
+        <w:t xml:space="preserve">    Agganciare OGNI ISSUE ad una milestone, cosi abbiamo il controllo della rilevanza agganciato alla priorita (scadenza)</w:t>
+      </w:r>
+    </w:p>
+    <w:p>
+      <w:pPr>
+        <w:pStyle w:val="Paragrafoelenco"/>
+        <w:rPr>
+          <w:rFonts w:cstheme="minorHAnsi"/>
+        </w:rPr>
+      </w:pPr>
+      <w:r>
+        <w:rPr>
+          <w:rFonts w:cstheme="minorHAnsi"/>
+        </w:rPr>
+        <w:t>10) Settimana prox abbiamo il MS1</w:t>
+      </w:r>
+    </w:p>
+    <w:p>
+      <w:pPr>
+        <w:pStyle w:val="Paragrafoelenco"/>
+        <w:rPr>
+          <w:rFonts w:cstheme="minorHAnsi"/>
+        </w:rPr>
+      </w:pPr>
+    </w:p>
+    <w:p>
+      <w:pPr>
+        <w:pStyle w:val="Paragrafoelenco"/>
+        <w:rPr>
+          <w:rFonts w:cstheme="minorHAnsi"/>
+        </w:rPr>
+      </w:pPr>
+      <w:r>
+        <w:rPr>
+          <w:rFonts w:cstheme="minorHAnsi"/>
+        </w:rPr>
+        <w:t>x Gestire sia depo folder con vecchia struttura che nuova</w:t>
+      </w:r>
+    </w:p>
+    <w:p>
+      <w:pPr>
+        <w:pStyle w:val="Paragrafoelenco"/>
+        <w:rPr>
+          <w:rFonts w:cstheme="minorHAnsi"/>
+        </w:rPr>
+      </w:pPr>
+      <w:r>
+        <w:rPr>
+          <w:rFonts w:cstheme="minorHAnsi"/>
+        </w:rPr>
+        <w:t>x Visualizzazione dati: vederli sin dall'inizio, settati sul ms 0</w:t>
+      </w:r>
+    </w:p>
+    <w:p>
+      <w:pPr>
+        <w:pStyle w:val="Paragrafoelenco"/>
+        <w:rPr>
+          <w:rFonts w:cstheme="minorHAnsi"/>
+        </w:rPr>
+      </w:pPr>
+      <w:r>
+        <w:rPr>
+          <w:rFonts w:cstheme="minorHAnsi"/>
+        </w:rPr>
+        <w:t>x Gestire se c'è o meno il dato laser on e power feedback</w:t>
+      </w:r>
+    </w:p>
+    <w:p>
+      <w:pPr>
+        <w:pStyle w:val="Paragrafoelenco"/>
+        <w:rPr>
+          <w:rFonts w:cstheme="minorHAnsi"/>
+        </w:rPr>
+      </w:pPr>
+      <w:r>
+        <w:rPr>
+          <w:rFonts w:cstheme="minorHAnsi"/>
+        </w:rPr>
+        <w:t>x Togliere la data alla deviceImaging, e visionBox pure, poichè le date le inserisco all'interno di questo folder</w:t>
+      </w:r>
+    </w:p>
+    <w:p>
+      <w:pPr>
+        <w:pStyle w:val="Paragrafoelenco"/>
+        <w:rPr>
+          <w:rFonts w:cstheme="minorHAnsi"/>
+        </w:rPr>
+      </w:pPr>
+      <w:r>
+        <w:rPr>
+          <w:rFonts w:cstheme="minorHAnsi"/>
+        </w:rPr>
+        <w:t>x Chiudere experiment tab</w:t>
+      </w:r>
+    </w:p>
+    <w:p>
+      <w:pPr>
+        <w:pStyle w:val="Paragrafoelenco"/>
+        <w:rPr>
+          <w:rFonts w:cstheme="minorHAnsi"/>
+        </w:rPr>
+      </w:pPr>
+      <w:r>
+        <w:rPr>
+          <w:rFonts w:cstheme="minorHAnsi"/>
+        </w:rPr>
+        <w:t>x Gestire il caso in cui manca un file, es pirometro</w:t>
+      </w:r>
+    </w:p>
+    <w:p>
+      <w:pPr>
+        <w:pStyle w:val="Paragrafoelenco"/>
+        <w:rPr>
+          <w:rFonts w:cstheme="minorHAnsi"/>
+        </w:rPr>
+      </w:pPr>
+      <w:r>
+        <w:rPr>
+          <w:rFonts w:cstheme="minorHAnsi"/>
+        </w:rPr>
+        <w:t>x Visualizzazione dei ms opzionale come flag nella GUI:</w:t>
+      </w:r>
+    </w:p>
+    <w:p>
+      <w:pPr>
+        <w:pStyle w:val="Paragrafoelenco"/>
+        <w:rPr>
+          <w:rFonts w:cstheme="minorHAnsi"/>
+        </w:rPr>
+      </w:pPr>
+      <w:r>
+        <w:rPr>
+          <w:rFonts w:cstheme="minorHAnsi"/>
+        </w:rPr>
+        <w:t>VerA)</w:t>
+      </w:r>
+    </w:p>
+    <w:p>
+      <w:pPr>
+        <w:pStyle w:val="Paragrafoelenco"/>
+        <w:rPr>
+          <w:rFonts w:cstheme="minorHAnsi"/>
+        </w:rPr>
+      </w:pPr>
+      <w:r>
+        <w:rPr>
+          <w:rFonts w:cstheme="minorHAnsi"/>
+        </w:rPr>
+        <w:t>ms1631612262574</w:t>
+      </w:r>
+    </w:p>
+    <w:p>
+      <w:pPr>
+        <w:pStyle w:val="Paragrafoelenco"/>
+        <w:rPr>
+          <w:rFonts w:cstheme="minorHAnsi"/>
+        </w:rPr>
+      </w:pPr>
+      <w:r>
+        <w:rPr>
+          <w:rFonts w:cstheme="minorHAnsi"/>
+        </w:rPr>
+        <w:t>ms1631618162652</w:t>
+      </w:r>
+    </w:p>
+    <w:p>
+      <w:pPr>
+        <w:pStyle w:val="Paragrafoelenco"/>
+        <w:rPr>
+          <w:rFonts w:cstheme="minorHAnsi"/>
+        </w:rPr>
+      </w:pPr>
+      <w:r>
+        <w:rPr>
+          <w:rFonts w:cstheme="minorHAnsi"/>
+        </w:rPr>
+        <w:t>VerB)</w:t>
+      </w:r>
+    </w:p>
+    <w:p>
+      <w:pPr>
+        <w:pStyle w:val="Paragrafoelenco"/>
+        <w:rPr>
+          <w:rFonts w:cstheme="minorHAnsi"/>
+        </w:rPr>
+      </w:pPr>
+      <w:r>
+        <w:rPr>
+          <w:rFonts w:cstheme="minorHAnsi"/>
+        </w:rPr>
+        <w:t>12262574</w:t>
+      </w:r>
+    </w:p>
+    <w:p>
+      <w:pPr>
+        <w:pStyle w:val="Paragrafoelenco"/>
+        <w:rPr>
+          <w:rFonts w:cstheme="minorHAnsi"/>
+        </w:rPr>
+      </w:pPr>
+      <w:r>
+        <w:rPr>
+          <w:rFonts w:cstheme="minorHAnsi"/>
+        </w:rPr>
+        <w:t>18162652</w:t>
+      </w:r>
+    </w:p>
+    <w:p>
+      <w:pPr>
+        <w:pStyle w:val="Paragrafoelenco"/>
+        <w:rPr>
+          <w:rFonts w:cstheme="minorHAnsi"/>
+        </w:rPr>
+      </w:pPr>
+      <w:r>
+        <w:rPr>
+          <w:rFonts w:cstheme="minorHAnsi"/>
+        </w:rPr>
+        <w:t>x Idea: tenere l'ultimo experiment aperto,  e ultima depo aperta</w:t>
+      </w:r>
+    </w:p>
+    <w:p>
+      <w:pPr>
+        <w:pStyle w:val="Paragrafoelenco"/>
+        <w:rPr>
+          <w:rFonts w:cstheme="minorHAnsi"/>
+        </w:rPr>
+      </w:pPr>
+    </w:p>
+    <w:p>
+      <w:pPr>
+        <w:pStyle w:val="Paragrafoelenco"/>
+        <w:rPr>
+          <w:rFonts w:cstheme="minorHAnsi"/>
+        </w:rPr>
+      </w:pPr>
+      <w:r>
+        <w:rPr>
+          <w:rFonts w:cstheme="minorHAnsi"/>
+        </w:rPr>
+        <w:t>Meeting di venerdi 17.12 spostato alle 14:30 (alle 16:30 noi ARM andiamo a festeggiare il Natale)</w:t>
+      </w:r>
+    </w:p>
+    <w:p>
+      <w:pPr>
+        <w:pStyle w:val="Paragrafoelenco"/>
+        <w:rPr>
+          <w:rFonts w:cstheme="minorHAnsi"/>
+        </w:rPr>
+      </w:pPr>
+      <w:r>
+        <w:rPr>
+          <w:rFonts w:cstheme="minorHAnsi"/>
+        </w:rPr>
+        <w:t>Meeting di venerdi 24.12 spostato a merc 22.12 1730</w:t>
+      </w:r>
+    </w:p>
+    <w:p>
+      <w:pPr>
+        <w:pStyle w:val="Paragrafoelenco"/>
+        <w:rPr>
+          <w:rFonts w:cstheme="minorHAnsi"/>
+        </w:rPr>
+      </w:pPr>
+      <w:r>
+        <w:rPr>
+          <w:rFonts w:cstheme="minorHAnsi"/>
+        </w:rPr>
+        <w:t>Next meeting: venerdi 3.12, con demo ad Ambra e Stefano</w:t>
+      </w:r>
+    </w:p>
+    <w:p>
+      <w:pPr>
+        <w:pStyle w:val="Paragrafoelenco"/>
+        <w:rPr>
+          <w:rFonts w:cstheme="minorHAnsi"/>
+        </w:rPr>
+      </w:pPr>
+    </w:p>
+    <w:p>
+      <w:pPr>
+        <w:pStyle w:val="Paragrafoelenco"/>
+        <w:rPr>
+          <w:rFonts w:cstheme="minorHAnsi"/>
+        </w:rPr>
+      </w:pPr>
+      <w:r>
+        <w:rPr>
+          <w:rFonts w:cstheme="minorHAnsi"/>
+        </w:rPr>
+        <w:t>Sottoscritto:</w:t>
+      </w:r>
+    </w:p>
+    <w:p>
+      <w:pPr>
+        <w:pStyle w:val="Paragrafoelenco"/>
+        <w:rPr>
+          <w:rFonts w:cstheme="minorHAnsi"/>
+        </w:rPr>
+      </w:pPr>
+    </w:p>
+    <w:p>
+      <w:pPr>
+        <w:pStyle w:val="Paragrafoelenco"/>
+        <w:rPr>
+          <w:rFonts w:cstheme="minorHAnsi"/>
+        </w:rPr>
+      </w:pPr>
+      <w:r>
+        <w:rPr>
+          <w:rFonts w:cstheme="minorHAnsi"/>
+        </w:rPr>
+        <w:t>28.11.2021</w:t>
+      </w:r>
+    </w:p>
+    <w:p>
+      <w:pPr>
+        <w:pStyle w:val="Paragrafoelenco"/>
+        <w:numPr>
+          <w:ilvl w:val="0"/>
+          <w:numId w:val="11"/>
+        </w:numPr>
+        <w:spacing w:before="100" w:beforeAutospacing="1" w:after="100" w:afterAutospacing="1" w:line="240" w:lineRule="auto"/>
+        <w:rPr>
+          <w:rFonts w:eastAsia="Times New Roman" w:cstheme="minorHAnsi"/>
+          <w:color w:val="000000"/>
+          <w:lang w:eastAsia="it-CH"/>
+        </w:rPr>
+      </w:pPr>
+      <w:r>
+        <w:rPr>
+          <w:rFonts w:eastAsia="Times New Roman" w:cstheme="minorHAnsi"/>
+          <w:color w:val="000000"/>
+          <w:lang w:eastAsia="it-CH"/>
+        </w:rPr>
+        <w:t xml:space="preserve">OK </w:t>
+      </w:r>
+      <w:r>
+        <w:rPr>
+          <w:rFonts w:eastAsia="Times New Roman" w:cstheme="minorHAnsi"/>
+          <w:color w:val="000000"/>
+          <w:lang w:eastAsia="it-CH"/>
+        </w:rPr>
+        <w:t>Togliere la data alla deviceImaging, e visionBox pure, poichè le date le inserisco all'interno di questo folder</w:t>
+      </w:r>
+    </w:p>
+    <w:p>
+      <w:pPr>
+        <w:pStyle w:val="Paragrafoelenco"/>
+        <w:numPr>
+          <w:ilvl w:val="0"/>
+          <w:numId w:val="11"/>
+        </w:numPr>
+        <w:spacing w:before="100" w:beforeAutospacing="1" w:after="100" w:afterAutospacing="1" w:line="240" w:lineRule="auto"/>
+        <w:rPr>
+          <w:rFonts w:eastAsia="Times New Roman" w:cstheme="minorHAnsi"/>
+          <w:color w:val="000000"/>
+          <w:lang w:eastAsia="it-CH"/>
+        </w:rPr>
+      </w:pPr>
+      <w:r>
+        <w:rPr>
+          <w:rFonts w:eastAsia="Times New Roman" w:cstheme="minorHAnsi"/>
+          <w:color w:val="000000"/>
+          <w:lang w:eastAsia="it-CH"/>
+        </w:rPr>
+        <w:t xml:space="preserve">OK </w:t>
+      </w:r>
+      <w:r>
+        <w:rPr>
+          <w:rFonts w:eastAsia="Times New Roman" w:cstheme="minorHAnsi"/>
+          <w:color w:val="000000"/>
+          <w:lang w:eastAsia="it-CH"/>
+        </w:rPr>
+        <w:t>Visualizzazione dati: vederli sin dall'inizio, settati sul ms 0</w:t>
+      </w:r>
+    </w:p>
+    <w:p>
+      <w:pPr>
+        <w:pStyle w:val="Paragrafoelenco"/>
+        <w:numPr>
+          <w:ilvl w:val="0"/>
+          <w:numId w:val="11"/>
+        </w:numPr>
+        <w:spacing w:before="100" w:beforeAutospacing="1" w:after="100" w:afterAutospacing="1" w:line="240" w:lineRule="auto"/>
+        <w:rPr>
+          <w:rFonts w:eastAsia="Times New Roman" w:cstheme="minorHAnsi"/>
+          <w:color w:val="000000"/>
+          <w:lang w:eastAsia="it-CH"/>
+        </w:rPr>
+      </w:pPr>
+      <w:r>
+        <w:rPr>
+          <w:rFonts w:eastAsia="Times New Roman" w:cstheme="minorHAnsi"/>
+          <w:color w:val="000000"/>
+          <w:lang w:eastAsia="it-CH"/>
+        </w:rPr>
+        <w:t>Visualizzazione dei ms opzionale come flag nella GUI:</w:t>
+      </w:r>
+      <w:r>
+        <w:rPr>
+          <w:rFonts w:eastAsia="Times New Roman" w:cstheme="minorHAnsi"/>
+          <w:color w:val="000000"/>
+          <w:lang w:eastAsia="it-CH"/>
+        </w:rPr>
+        <w:br/>
+        <w:t>VerA)</w:t>
+      </w:r>
+      <w:r>
+        <w:rPr>
+          <w:rFonts w:eastAsia="Times New Roman" w:cstheme="minorHAnsi"/>
+          <w:color w:val="000000"/>
+          <w:lang w:eastAsia="it-CH"/>
+        </w:rPr>
+        <w:br/>
+        <w:t>ms1631612262574</w:t>
+      </w:r>
+      <w:r>
+        <w:rPr>
+          <w:rFonts w:eastAsia="Times New Roman" w:cstheme="minorHAnsi"/>
+          <w:color w:val="000000"/>
+          <w:lang w:eastAsia="it-CH"/>
+        </w:rPr>
+        <w:br/>
+        <w:t>ms1631618162652</w:t>
+      </w:r>
+      <w:r>
+        <w:rPr>
+          <w:rFonts w:eastAsia="Times New Roman" w:cstheme="minorHAnsi"/>
+          <w:color w:val="000000"/>
+          <w:lang w:eastAsia="it-CH"/>
+        </w:rPr>
+        <w:br/>
+        <w:t>VerB)</w:t>
+      </w:r>
+      <w:r>
+        <w:rPr>
+          <w:rFonts w:eastAsia="Times New Roman" w:cstheme="minorHAnsi"/>
+          <w:color w:val="000000"/>
+          <w:lang w:eastAsia="it-CH"/>
+        </w:rPr>
+        <w:br/>
+        <w:t>12262574</w:t>
+      </w:r>
+      <w:r>
+        <w:rPr>
+          <w:rFonts w:eastAsia="Times New Roman" w:cstheme="minorHAnsi"/>
+          <w:color w:val="000000"/>
+          <w:lang w:eastAsia="it-CH"/>
+        </w:rPr>
+        <w:br/>
+        <w:t>18162652</w:t>
+      </w:r>
+    </w:p>
+    <w:p>
+      <w:pPr>
+        <w:pStyle w:val="Paragrafoelenco"/>
+        <w:numPr>
+          <w:ilvl w:val="0"/>
+          <w:numId w:val="11"/>
+        </w:numPr>
+        <w:spacing w:before="100" w:beforeAutospacing="1" w:after="100" w:afterAutospacing="1" w:line="240" w:lineRule="auto"/>
+        <w:rPr>
+          <w:rFonts w:eastAsia="Times New Roman" w:cstheme="minorHAnsi"/>
+          <w:color w:val="000000"/>
+          <w:lang w:eastAsia="it-CH"/>
+        </w:rPr>
+      </w:pPr>
+      <w:r>
+        <w:rPr>
+          <w:rFonts w:eastAsia="Times New Roman" w:cstheme="minorHAnsi"/>
+          <w:color w:val="000000"/>
+          <w:lang w:eastAsia="it-CH"/>
+        </w:rPr>
+        <w:t>Gestire sia depo folder con vecchia struttura che nuova</w:t>
+      </w:r>
+    </w:p>
+    <w:p>
+      <w:pPr>
+        <w:pStyle w:val="Paragrafoelenco"/>
+        <w:numPr>
+          <w:ilvl w:val="0"/>
+          <w:numId w:val="11"/>
+        </w:numPr>
+        <w:spacing w:before="100" w:beforeAutospacing="1" w:after="100" w:afterAutospacing="1" w:line="240" w:lineRule="auto"/>
+        <w:rPr>
+          <w:rFonts w:eastAsia="Times New Roman" w:cstheme="minorHAnsi"/>
+          <w:color w:val="000000"/>
+          <w:lang w:eastAsia="it-CH"/>
+        </w:rPr>
+      </w:pPr>
+      <w:r>
+        <w:rPr>
+          <w:rFonts w:eastAsia="Times New Roman" w:cstheme="minorHAnsi"/>
+          <w:color w:val="000000"/>
+          <w:lang w:eastAsia="it-CH"/>
+        </w:rPr>
+        <w:t>Gestire se c'è o meno il dato laser on e power feedback</w:t>
+      </w:r>
+    </w:p>
+    <w:p>
+      <w:pPr>
+        <w:pStyle w:val="Paragrafoelenco"/>
+        <w:numPr>
+          <w:ilvl w:val="0"/>
+          <w:numId w:val="11"/>
+        </w:numPr>
+        <w:spacing w:before="100" w:beforeAutospacing="1" w:after="100" w:afterAutospacing="1" w:line="240" w:lineRule="auto"/>
+        <w:rPr>
+          <w:rFonts w:eastAsia="Times New Roman" w:cstheme="minorHAnsi"/>
+          <w:color w:val="000000"/>
+          <w:lang w:eastAsia="it-CH"/>
+        </w:rPr>
+      </w:pPr>
+      <w:r>
+        <w:rPr>
+          <w:rFonts w:eastAsia="Times New Roman" w:cstheme="minorHAnsi"/>
+          <w:color w:val="000000"/>
+          <w:lang w:eastAsia="it-CH"/>
+        </w:rPr>
+        <w:t>Gestire il caso in cui manca un file, es pirometro</w:t>
+      </w:r>
+    </w:p>
+    <w:p>
+      <w:pPr>
+        <w:pStyle w:val="Paragrafoelenco"/>
+        <w:numPr>
+          <w:ilvl w:val="0"/>
+          <w:numId w:val="11"/>
+        </w:numPr>
+        <w:spacing w:before="100" w:beforeAutospacing="1" w:after="100" w:afterAutospacing="1" w:line="240" w:lineRule="auto"/>
+        <w:rPr>
+          <w:rFonts w:eastAsia="Times New Roman" w:cstheme="minorHAnsi"/>
+          <w:color w:val="000000"/>
+          <w:lang w:eastAsia="it-CH"/>
+        </w:rPr>
+      </w:pPr>
+      <w:r>
+        <w:rPr>
+          <w:rFonts w:eastAsia="Times New Roman" w:cstheme="minorHAnsi"/>
+          <w:color w:val="000000"/>
+          <w:lang w:eastAsia="it-CH"/>
+        </w:rPr>
+        <w:t>Chiudere experiment tab</w:t>
+      </w:r>
+    </w:p>
+    <w:p>
+      <w:pPr>
+        <w:pStyle w:val="Paragrafoelenco"/>
+        <w:numPr>
+          <w:ilvl w:val="0"/>
+          <w:numId w:val="11"/>
+        </w:numPr>
+        <w:spacing w:before="100" w:beforeAutospacing="1" w:after="100" w:afterAutospacing="1" w:line="240" w:lineRule="auto"/>
+        <w:rPr>
+          <w:rFonts w:eastAsia="Times New Roman" w:cstheme="minorHAnsi"/>
+          <w:color w:val="000000"/>
+          <w:lang w:eastAsia="it-CH"/>
+        </w:rPr>
+      </w:pPr>
+      <w:r>
+        <w:rPr>
+          <w:rFonts w:eastAsia="Times New Roman" w:cstheme="minorHAnsi"/>
+          <w:color w:val="000000"/>
+          <w:lang w:eastAsia="it-CH"/>
+        </w:rPr>
+        <w:t>Idea: tenere l'ultimo experiment aperto, e ultima depo aperta</w:t>
+      </w:r>
+    </w:p>
+    <w:p>
+      <w:pPr>
+        <w:pStyle w:val="Paragrafoelenco"/>
+        <w:rPr>
+          <w:rFonts w:cstheme="minorHAnsi"/>
+        </w:rPr>
+      </w:pPr>
+    </w:p>
+    <w:p>
+      <w:pPr>
+        <w:pStyle w:val="Paragrafoelenco"/>
+        <w:rPr>
+          <w:rFonts w:cstheme="minorHAnsi"/>
+        </w:rPr>
+      </w:pPr>
+      <w:r>
+        <w:rPr>
+          <w:rFonts w:cstheme="minorHAnsi"/>
+        </w:rPr>
+        <w:t>Cartelle rinominate, sono stati tolti i dati relativi alla data di creazione della deposizione.</w:t>
+      </w:r>
+    </w:p>
+    <w:p>
+      <w:pPr>
+        <w:pStyle w:val="Paragrafoelenco"/>
+        <w:rPr>
+          <w:rFonts w:cstheme="minorHAnsi"/>
+        </w:rPr>
+      </w:pPr>
+      <w:r>
+        <w:rPr>
+          <w:rFonts w:cstheme="minorHAnsi"/>
+        </w:rPr>
+        <w:t>Creazione di due funzioni che racchiudono le due ricerche (ms “corti” e ms “lunghi”).</w:t>
+      </w:r>
+    </w:p>
+    <w:p>
+      <w:pPr>
+        <w:pStyle w:val="Paragrafoelenco"/>
+        <w:rPr>
+          <w:rFonts w:cstheme="minorHAnsi"/>
+        </w:rPr>
+      </w:pPr>
+      <w:r>
+        <w:rPr>
+          <w:rFonts w:cstheme="minorHAnsi"/>
+        </w:rPr>
+        <w:lastRenderedPageBreak/>
+        <w:t>All’inizializzazione della prima immagine viene lanciata una ricerca che cerca i dati relativi alla prima immagine.</w:t>
       </w:r>
     </w:p>
     <w:sectPr>
@@ -3365,6 +4455,92 @@
 <file path=word/numbering.xml><?xml version="1.0" encoding="utf-8"?>
 <w:numbering xmlns:wpc="http://schemas.microsoft.com/office/word/2010/wordprocessingCanvas" xmlns:cx="http://schemas.microsoft.com/office/drawing/2014/chartex" xmlns:cx1="http://schemas.microsoft.com/office/drawing/2015/9/8/chartex" xmlns:cx2="http://schemas.microsoft.com/office/drawing/2015/10/21/chartex" xmlns:cx3="http://schemas.microsoft.com/office/drawing/2016/5/9/chartex" xmlns:cx4="http://schemas.microsoft.com/office/drawing/2016/5/10/chartex" xmlns:cx5="http://schemas.microsoft.com/office/drawing/2016/5/11/chartex" xmlns:cx6="http://schemas.microsoft.com/office/drawing/2016/5/12/chartex" xmlns:cx7="http://schemas.microsoft.com/office/drawing/2016/5/13/chartex" xmlns:cx8="http://schemas.microsoft.com/office/drawing/2016/5/14/chartex" xmlns:mc="http://schemas.openxmlformats.org/markup-compatibility/2006" xmlns:aink="http://schemas.microsoft.com/office/drawing/2016/ink" xmlns:am3d="http://schemas.microsoft.com/office/drawing/2017/model3d" xmlns:o="urn:schemas-microsoft-com:office:office" xmlns:r="http://schemas.openxmlformats.org/officeDocument/2006/relationships" xmlns:m="http://schemas.openxmlformats.org/officeDocument/2006/math" xmlns:v="urn:schemas-microsoft-com:vml" xmlns:wp14="http://schemas.microsoft.com/office/word/2010/wordprocessingDrawing" xmlns:wp="http://schemas.openxmlformats.org/drawingml/2006/wordprocessingDrawing" xmlns:w10="urn:schemas-microsoft-com:office:word" xmlns:w="http://schemas.openxmlformats.org/wordprocessingml/2006/main" xmlns:w14="http://schemas.microsoft.com/office/word/2010/wordml" xmlns:w15="http://schemas.microsoft.com/office/word/2012/wordml" xmlns:w16cex="http://schemas.microsoft.com/office/word/2018/wordml/cex" xmlns:w16cid="http://schemas.microsoft.com/office/word/2016/wordml/cid" xmlns:w16="http://schemas.microsoft.com/office/word/2018/wordml" xmlns:w16sdtdh="http://schemas.microsoft.com/office/word/2020/wordml/sdtdatahash" xmlns:w16se="http://schemas.microsoft.com/office/word/2015/wordml/symex" xmlns:wpg="http://schemas.microsoft.com/office/word/2010/wordprocessingGroup" xmlns:wpi="http://schemas.microsoft.com/office/word/2010/wordprocessingInk" xmlns:wne="http://schemas.microsoft.com/office/word/2006/wordml" xmlns:wps="http://schemas.microsoft.com/office/word/2010/wordprocessingShape" mc:Ignorable="w14 w15 w16se w16cid w16 w16cex w16sdtdh wp14">
   <w:abstractNum w:abstractNumId="0" w15:restartNumberingAfterBreak="0">
+    <w:nsid w:val="024D6B39"/>
+    <w:multiLevelType w:val="hybridMultilevel"/>
+    <w:tmpl w:val="6A00076C"/>
+    <w:lvl w:ilvl="0" w:tplc="0810000F">
+      <w:start w:val="1"/>
+      <w:numFmt w:val="decimal"/>
+      <w:lvlText w:val="%1."/>
+      <w:lvlJc w:val="left"/>
+      <w:pPr>
+        <w:ind w:left="720" w:hanging="360"/>
+      </w:pPr>
+    </w:lvl>
+    <w:lvl w:ilvl="1" w:tplc="08100019" w:tentative="1">
+      <w:start w:val="1"/>
+      <w:numFmt w:val="lowerLetter"/>
+      <w:lvlText w:val="%2."/>
+      <w:lvlJc w:val="left"/>
+      <w:pPr>
+        <w:ind w:left="1440" w:hanging="360"/>
+      </w:pPr>
+    </w:lvl>
+    <w:lvl w:ilvl="2" w:tplc="0810001B" w:tentative="1">
+      <w:start w:val="1"/>
+      <w:numFmt w:val="lowerRoman"/>
+      <w:lvlText w:val="%3."/>
+      <w:lvlJc w:val="right"/>
+      <w:pPr>
+        <w:ind w:left="2160" w:hanging="180"/>
+      </w:pPr>
+    </w:lvl>
+    <w:lvl w:ilvl="3" w:tplc="0810000F" w:tentative="1">
+      <w:start w:val="1"/>
+      <w:numFmt w:val="decimal"/>
+      <w:lvlText w:val="%4."/>
+      <w:lvlJc w:val="left"/>
+      <w:pPr>
+        <w:ind w:left="2880" w:hanging="360"/>
+      </w:pPr>
+    </w:lvl>
+    <w:lvl w:ilvl="4" w:tplc="08100019" w:tentative="1">
+      <w:start w:val="1"/>
+      <w:numFmt w:val="lowerLetter"/>
+      <w:lvlText w:val="%5."/>
+      <w:lvlJc w:val="left"/>
+      <w:pPr>
+        <w:ind w:left="3600" w:hanging="360"/>
+      </w:pPr>
+    </w:lvl>
+    <w:lvl w:ilvl="5" w:tplc="0810001B" w:tentative="1">
+      <w:start w:val="1"/>
+      <w:numFmt w:val="lowerRoman"/>
+      <w:lvlText w:val="%6."/>
+      <w:lvlJc w:val="right"/>
+      <w:pPr>
+        <w:ind w:left="4320" w:hanging="180"/>
+      </w:pPr>
+    </w:lvl>
+    <w:lvl w:ilvl="6" w:tplc="0810000F" w:tentative="1">
+      <w:start w:val="1"/>
+      <w:numFmt w:val="decimal"/>
+      <w:lvlText w:val="%7."/>
+      <w:lvlJc w:val="left"/>
+      <w:pPr>
+        <w:ind w:left="5040" w:hanging="360"/>
+      </w:pPr>
+    </w:lvl>
+    <w:lvl w:ilvl="7" w:tplc="08100019" w:tentative="1">
+      <w:start w:val="1"/>
+      <w:numFmt w:val="lowerLetter"/>
+      <w:lvlText w:val="%8."/>
+      <w:lvlJc w:val="left"/>
+      <w:pPr>
+        <w:ind w:left="5760" w:hanging="360"/>
+      </w:pPr>
+    </w:lvl>
+    <w:lvl w:ilvl="8" w:tplc="0810001B" w:tentative="1">
+      <w:start w:val="1"/>
+      <w:numFmt w:val="lowerRoman"/>
+      <w:lvlText w:val="%9."/>
+      <w:lvlJc w:val="right"/>
+      <w:pPr>
+        <w:ind w:left="6480" w:hanging="180"/>
+      </w:pPr>
+    </w:lvl>
+  </w:abstractNum>
+  <w:abstractNum w:abstractNumId="1" w15:restartNumberingAfterBreak="0">
     <w:nsid w:val="04CE0025"/>
     <w:multiLevelType w:val="multilevel"/>
     <w:tmpl w:val="8E803586"/>
@@ -3477,7 +4653,7 @@
       </w:pPr>
     </w:lvl>
   </w:abstractNum>
-  <w:abstractNum w:abstractNumId="1" w15:restartNumberingAfterBreak="0">
+  <w:abstractNum w:abstractNumId="2" w15:restartNumberingAfterBreak="0">
     <w:nsid w:val="100A0FF3"/>
     <w:multiLevelType w:val="hybridMultilevel"/>
     <w:tmpl w:val="10808352"/>
@@ -3590,7 +4766,7 @@
       </w:rPr>
     </w:lvl>
   </w:abstractNum>
-  <w:abstractNum w:abstractNumId="2" w15:restartNumberingAfterBreak="0">
+  <w:abstractNum w:abstractNumId="3" w15:restartNumberingAfterBreak="0">
     <w:nsid w:val="255738D3"/>
     <w:multiLevelType w:val="multilevel"/>
     <w:tmpl w:val="4628EB24"/>
@@ -3739,7 +4915,7 @@
       </w:rPr>
     </w:lvl>
   </w:abstractNum>
-  <w:abstractNum w:abstractNumId="3" w15:restartNumberingAfterBreak="0">
+  <w:abstractNum w:abstractNumId="4" w15:restartNumberingAfterBreak="0">
     <w:nsid w:val="345C5A54"/>
     <w:multiLevelType w:val="multilevel"/>
     <w:tmpl w:val="3D429DAC"/>
@@ -3852,7 +5028,93 @@
       </w:pPr>
     </w:lvl>
   </w:abstractNum>
-  <w:abstractNum w:abstractNumId="4" w15:restartNumberingAfterBreak="0">
+  <w:abstractNum w:abstractNumId="5" w15:restartNumberingAfterBreak="0">
+    <w:nsid w:val="5A594D6A"/>
+    <w:multiLevelType w:val="hybridMultilevel"/>
+    <w:tmpl w:val="415273E2"/>
+    <w:lvl w:ilvl="0" w:tplc="0810000F">
+      <w:start w:val="1"/>
+      <w:numFmt w:val="decimal"/>
+      <w:lvlText w:val="%1."/>
+      <w:lvlJc w:val="left"/>
+      <w:pPr>
+        <w:ind w:left="1440" w:hanging="360"/>
+      </w:pPr>
+    </w:lvl>
+    <w:lvl w:ilvl="1" w:tplc="08100019" w:tentative="1">
+      <w:start w:val="1"/>
+      <w:numFmt w:val="lowerLetter"/>
+      <w:lvlText w:val="%2."/>
+      <w:lvlJc w:val="left"/>
+      <w:pPr>
+        <w:ind w:left="2160" w:hanging="360"/>
+      </w:pPr>
+    </w:lvl>
+    <w:lvl w:ilvl="2" w:tplc="0810001B" w:tentative="1">
+      <w:start w:val="1"/>
+      <w:numFmt w:val="lowerRoman"/>
+      <w:lvlText w:val="%3."/>
+      <w:lvlJc w:val="right"/>
+      <w:pPr>
+        <w:ind w:left="2880" w:hanging="180"/>
+      </w:pPr>
+    </w:lvl>
+    <w:lvl w:ilvl="3" w:tplc="0810000F" w:tentative="1">
+      <w:start w:val="1"/>
+      <w:numFmt w:val="decimal"/>
+      <w:lvlText w:val="%4."/>
+      <w:lvlJc w:val="left"/>
+      <w:pPr>
+        <w:ind w:left="3600" w:hanging="360"/>
+      </w:pPr>
+    </w:lvl>
+    <w:lvl w:ilvl="4" w:tplc="08100019" w:tentative="1">
+      <w:start w:val="1"/>
+      <w:numFmt w:val="lowerLetter"/>
+      <w:lvlText w:val="%5."/>
+      <w:lvlJc w:val="left"/>
+      <w:pPr>
+        <w:ind w:left="4320" w:hanging="360"/>
+      </w:pPr>
+    </w:lvl>
+    <w:lvl w:ilvl="5" w:tplc="0810001B" w:tentative="1">
+      <w:start w:val="1"/>
+      <w:numFmt w:val="lowerRoman"/>
+      <w:lvlText w:val="%6."/>
+      <w:lvlJc w:val="right"/>
+      <w:pPr>
+        <w:ind w:left="5040" w:hanging="180"/>
+      </w:pPr>
+    </w:lvl>
+    <w:lvl w:ilvl="6" w:tplc="0810000F" w:tentative="1">
+      <w:start w:val="1"/>
+      <w:numFmt w:val="decimal"/>
+      <w:lvlText w:val="%7."/>
+      <w:lvlJc w:val="left"/>
+      <w:pPr>
+        <w:ind w:left="5760" w:hanging="360"/>
+      </w:pPr>
+    </w:lvl>
+    <w:lvl w:ilvl="7" w:tplc="08100019" w:tentative="1">
+      <w:start w:val="1"/>
+      <w:numFmt w:val="lowerLetter"/>
+      <w:lvlText w:val="%8."/>
+      <w:lvlJc w:val="left"/>
+      <w:pPr>
+        <w:ind w:left="6480" w:hanging="360"/>
+      </w:pPr>
+    </w:lvl>
+    <w:lvl w:ilvl="8" w:tplc="0810001B" w:tentative="1">
+      <w:start w:val="1"/>
+      <w:numFmt w:val="lowerRoman"/>
+      <w:lvlText w:val="%9."/>
+      <w:lvlJc w:val="right"/>
+      <w:pPr>
+        <w:ind w:left="7200" w:hanging="180"/>
+      </w:pPr>
+    </w:lvl>
+  </w:abstractNum>
+  <w:abstractNum w:abstractNumId="6" w15:restartNumberingAfterBreak="0">
     <w:nsid w:val="63126F82"/>
     <w:multiLevelType w:val="multilevel"/>
     <w:tmpl w:val="5812182A"/>
@@ -3965,7 +5227,120 @@
       </w:pPr>
     </w:lvl>
   </w:abstractNum>
-  <w:abstractNum w:abstractNumId="5" w15:restartNumberingAfterBreak="0">
+  <w:abstractNum w:abstractNumId="7" w15:restartNumberingAfterBreak="0">
+    <w:nsid w:val="6A016E38"/>
+    <w:multiLevelType w:val="multilevel"/>
+    <w:tmpl w:val="713C7AF2"/>
+    <w:lvl w:ilvl="0">
+      <w:start w:val="1"/>
+      <w:numFmt w:val="decimal"/>
+      <w:lvlText w:val="%1."/>
+      <w:lvlJc w:val="left"/>
+      <w:pPr>
+        <w:tabs>
+          <w:tab w:val="num" w:pos="720"/>
+        </w:tabs>
+        <w:ind w:left="720" w:hanging="360"/>
+      </w:pPr>
+    </w:lvl>
+    <w:lvl w:ilvl="1" w:tentative="1">
+      <w:start w:val="1"/>
+      <w:numFmt w:val="decimal"/>
+      <w:lvlText w:val="%2."/>
+      <w:lvlJc w:val="left"/>
+      <w:pPr>
+        <w:tabs>
+          <w:tab w:val="num" w:pos="1440"/>
+        </w:tabs>
+        <w:ind w:left="1440" w:hanging="360"/>
+      </w:pPr>
+    </w:lvl>
+    <w:lvl w:ilvl="2" w:tentative="1">
+      <w:start w:val="1"/>
+      <w:numFmt w:val="decimal"/>
+      <w:lvlText w:val="%3."/>
+      <w:lvlJc w:val="left"/>
+      <w:pPr>
+        <w:tabs>
+          <w:tab w:val="num" w:pos="2160"/>
+        </w:tabs>
+        <w:ind w:left="2160" w:hanging="360"/>
+      </w:pPr>
+    </w:lvl>
+    <w:lvl w:ilvl="3" w:tentative="1">
+      <w:start w:val="1"/>
+      <w:numFmt w:val="decimal"/>
+      <w:lvlText w:val="%4."/>
+      <w:lvlJc w:val="left"/>
+      <w:pPr>
+        <w:tabs>
+          <w:tab w:val="num" w:pos="2880"/>
+        </w:tabs>
+        <w:ind w:left="2880" w:hanging="360"/>
+      </w:pPr>
+    </w:lvl>
+    <w:lvl w:ilvl="4" w:tentative="1">
+      <w:start w:val="1"/>
+      <w:numFmt w:val="decimal"/>
+      <w:lvlText w:val="%5."/>
+      <w:lvlJc w:val="left"/>
+      <w:pPr>
+        <w:tabs>
+          <w:tab w:val="num" w:pos="3600"/>
+        </w:tabs>
+        <w:ind w:left="3600" w:hanging="360"/>
+      </w:pPr>
+    </w:lvl>
+    <w:lvl w:ilvl="5" w:tentative="1">
+      <w:start w:val="1"/>
+      <w:numFmt w:val="decimal"/>
+      <w:lvlText w:val="%6."/>
+      <w:lvlJc w:val="left"/>
+      <w:pPr>
+        <w:tabs>
+          <w:tab w:val="num" w:pos="4320"/>
+        </w:tabs>
+        <w:ind w:left="4320" w:hanging="360"/>
+      </w:pPr>
+    </w:lvl>
+    <w:lvl w:ilvl="6" w:tentative="1">
+      <w:start w:val="1"/>
+      <w:numFmt w:val="decimal"/>
+      <w:lvlText w:val="%7."/>
+      <w:lvlJc w:val="left"/>
+      <w:pPr>
+        <w:tabs>
+          <w:tab w:val="num" w:pos="5040"/>
+        </w:tabs>
+        <w:ind w:left="5040" w:hanging="360"/>
+      </w:pPr>
+    </w:lvl>
+    <w:lvl w:ilvl="7" w:tentative="1">
+      <w:start w:val="1"/>
+      <w:numFmt w:val="decimal"/>
+      <w:lvlText w:val="%8."/>
+      <w:lvlJc w:val="left"/>
+      <w:pPr>
+        <w:tabs>
+          <w:tab w:val="num" w:pos="5760"/>
+        </w:tabs>
+        <w:ind w:left="5760" w:hanging="360"/>
+      </w:pPr>
+    </w:lvl>
+    <w:lvl w:ilvl="8" w:tentative="1">
+      <w:start w:val="1"/>
+      <w:numFmt w:val="decimal"/>
+      <w:lvlText w:val="%9."/>
+      <w:lvlJc w:val="left"/>
+      <w:pPr>
+        <w:tabs>
+          <w:tab w:val="num" w:pos="6480"/>
+        </w:tabs>
+        <w:ind w:left="6480" w:hanging="360"/>
+      </w:pPr>
+    </w:lvl>
+  </w:abstractNum>
+  <w:abstractNum w:abstractNumId="8" w15:restartNumberingAfterBreak="0">
     <w:nsid w:val="6B1A1A37"/>
     <w:multiLevelType w:val="hybridMultilevel"/>
     <w:tmpl w:val="B6F671A8"/>
@@ -4078,10 +5453,10 @@
       </w:rPr>
     </w:lvl>
   </w:abstractNum>
-  <w:abstractNum w:abstractNumId="6" w15:restartNumberingAfterBreak="0">
+  <w:abstractNum w:abstractNumId="9" w15:restartNumberingAfterBreak="0">
     <w:nsid w:val="72810273"/>
     <w:multiLevelType w:val="hybridMultilevel"/>
-    <w:tmpl w:val="947A7D12"/>
+    <w:tmpl w:val="1C7639B0"/>
     <w:lvl w:ilvl="0" w:tplc="08100011">
       <w:start w:val="1"/>
       <w:numFmt w:val="decimal"/>
@@ -4167,26 +5542,151 @@
       </w:pPr>
     </w:lvl>
   </w:abstractNum>
+  <w:abstractNum w:abstractNumId="10" w15:restartNumberingAfterBreak="0">
+    <w:nsid w:val="7441270D"/>
+    <w:multiLevelType w:val="hybridMultilevel"/>
+    <w:tmpl w:val="D2C8E432"/>
+    <w:lvl w:ilvl="0" w:tplc="08100001">
+      <w:start w:val="1"/>
+      <w:numFmt w:val="bullet"/>
+      <w:lvlText w:val=""/>
+      <w:lvlJc w:val="left"/>
+      <w:pPr>
+        <w:ind w:left="1080" w:hanging="360"/>
+      </w:pPr>
+      <w:rPr>
+        <w:rFonts w:ascii="Symbol" w:hAnsi="Symbol" w:hint="default"/>
+      </w:rPr>
+    </w:lvl>
+    <w:lvl w:ilvl="1" w:tplc="08100003" w:tentative="1">
+      <w:start w:val="1"/>
+      <w:numFmt w:val="bullet"/>
+      <w:lvlText w:val="o"/>
+      <w:lvlJc w:val="left"/>
+      <w:pPr>
+        <w:ind w:left="1800" w:hanging="360"/>
+      </w:pPr>
+      <w:rPr>
+        <w:rFonts w:ascii="Courier New" w:hAnsi="Courier New" w:cs="Courier New" w:hint="default"/>
+      </w:rPr>
+    </w:lvl>
+    <w:lvl w:ilvl="2" w:tplc="08100005" w:tentative="1">
+      <w:start w:val="1"/>
+      <w:numFmt w:val="bullet"/>
+      <w:lvlText w:val=""/>
+      <w:lvlJc w:val="left"/>
+      <w:pPr>
+        <w:ind w:left="2520" w:hanging="360"/>
+      </w:pPr>
+      <w:rPr>
+        <w:rFonts w:ascii="Wingdings" w:hAnsi="Wingdings" w:hint="default"/>
+      </w:rPr>
+    </w:lvl>
+    <w:lvl w:ilvl="3" w:tplc="08100001" w:tentative="1">
+      <w:start w:val="1"/>
+      <w:numFmt w:val="bullet"/>
+      <w:lvlText w:val=""/>
+      <w:lvlJc w:val="left"/>
+      <w:pPr>
+        <w:ind w:left="3240" w:hanging="360"/>
+      </w:pPr>
+      <w:rPr>
+        <w:rFonts w:ascii="Symbol" w:hAnsi="Symbol" w:hint="default"/>
+      </w:rPr>
+    </w:lvl>
+    <w:lvl w:ilvl="4" w:tplc="08100003" w:tentative="1">
+      <w:start w:val="1"/>
+      <w:numFmt w:val="bullet"/>
+      <w:lvlText w:val="o"/>
+      <w:lvlJc w:val="left"/>
+      <w:pPr>
+        <w:ind w:left="3960" w:hanging="360"/>
+      </w:pPr>
+      <w:rPr>
+        <w:rFonts w:ascii="Courier New" w:hAnsi="Courier New" w:cs="Courier New" w:hint="default"/>
+      </w:rPr>
+    </w:lvl>
+    <w:lvl w:ilvl="5" w:tplc="08100005" w:tentative="1">
+      <w:start w:val="1"/>
+      <w:numFmt w:val="bullet"/>
+      <w:lvlText w:val=""/>
+      <w:lvlJc w:val="left"/>
+      <w:pPr>
+        <w:ind w:left="4680" w:hanging="360"/>
+      </w:pPr>
+      <w:rPr>
+        <w:rFonts w:ascii="Wingdings" w:hAnsi="Wingdings" w:hint="default"/>
+      </w:rPr>
+    </w:lvl>
+    <w:lvl w:ilvl="6" w:tplc="08100001" w:tentative="1">
+      <w:start w:val="1"/>
+      <w:numFmt w:val="bullet"/>
+      <w:lvlText w:val=""/>
+      <w:lvlJc w:val="left"/>
+      <w:pPr>
+        <w:ind w:left="5400" w:hanging="360"/>
+      </w:pPr>
+      <w:rPr>
+        <w:rFonts w:ascii="Symbol" w:hAnsi="Symbol" w:hint="default"/>
+      </w:rPr>
+    </w:lvl>
+    <w:lvl w:ilvl="7" w:tplc="08100003" w:tentative="1">
+      <w:start w:val="1"/>
+      <w:numFmt w:val="bullet"/>
+      <w:lvlText w:val="o"/>
+      <w:lvlJc w:val="left"/>
+      <w:pPr>
+        <w:ind w:left="6120" w:hanging="360"/>
+      </w:pPr>
+      <w:rPr>
+        <w:rFonts w:ascii="Courier New" w:hAnsi="Courier New" w:cs="Courier New" w:hint="default"/>
+      </w:rPr>
+    </w:lvl>
+    <w:lvl w:ilvl="8" w:tplc="08100005" w:tentative="1">
+      <w:start w:val="1"/>
+      <w:numFmt w:val="bullet"/>
+      <w:lvlText w:val=""/>
+      <w:lvlJc w:val="left"/>
+      <w:pPr>
+        <w:ind w:left="6840" w:hanging="360"/>
+      </w:pPr>
+      <w:rPr>
+        <w:rFonts w:ascii="Wingdings" w:hAnsi="Wingdings" w:hint="default"/>
+      </w:rPr>
+    </w:lvl>
+  </w:abstractNum>
   <w:num w:numId="1">
+    <w:abstractNumId w:val="9"/>
+  </w:num>
+  <w:num w:numId="2">
+    <w:abstractNumId w:val="4"/>
+  </w:num>
+  <w:num w:numId="3">
+    <w:abstractNumId w:val="3"/>
+  </w:num>
+  <w:num w:numId="4">
     <w:abstractNumId w:val="6"/>
   </w:num>
-  <w:num w:numId="2">
-    <w:abstractNumId w:val="3"/>
+  <w:num w:numId="5">
+    <w:abstractNumId w:val="1"/>
   </w:num>
-  <w:num w:numId="3">
+  <w:num w:numId="6">
+    <w:abstractNumId w:val="8"/>
+  </w:num>
+  <w:num w:numId="7">
     <w:abstractNumId w:val="2"/>
   </w:num>
-  <w:num w:numId="4">
-    <w:abstractNumId w:val="4"/>
+  <w:num w:numId="8">
+    <w:abstractNumId w:val="5"/>
   </w:num>
-  <w:num w:numId="5">
+  <w:num w:numId="9">
     <w:abstractNumId w:val="0"/>
   </w:num>
-  <w:num w:numId="6">
-    <w:abstractNumId w:val="5"/>
+  <w:num w:numId="10">
+    <w:abstractNumId w:val="7"/>
   </w:num>
-  <w:num w:numId="7">
-    <w:abstractNumId w:val="1"/>
+  <w:num w:numId="11">
+    <w:abstractNumId w:val="10"/>
   </w:num>
 </w:numbering>
 </file>

</xml_diff>

<commit_message>
fixed the System.StackOverFlow exception due by the search of 1631614771990 value
La correzione comprende un counter fino a 100 che una volta raggiunto, oltre a essere resettato, prosegue la ricorsione moltiplicando l'offset per 7
</commit_message>
<xml_diff>
--- a/docs/Diario di bordo/Diario di bordo.docx
+++ b/docs/Diario di bordo/Diario di bordo.docx
@@ -4440,6 +4440,42 @@
         </w:rPr>
         <w:lastRenderedPageBreak/>
         <w:t>All’inizializzazione della prima immagine viene lanciata una ricerca che cerca i dati relativi alla prima immagine.</w:t>
+      </w:r>
+    </w:p>
+    <w:p>
+      <w:pPr>
+        <w:pStyle w:val="Paragrafoelenco"/>
+        <w:rPr>
+          <w:rFonts w:cstheme="minorHAnsi"/>
+        </w:rPr>
+      </w:pPr>
+    </w:p>
+    <w:p>
+      <w:pPr>
+        <w:pStyle w:val="Paragrafoelenco"/>
+        <w:rPr>
+          <w:rFonts w:cstheme="minorHAnsi"/>
+        </w:rPr>
+      </w:pPr>
+      <w:r>
+        <w:rPr>
+          <w:rFonts w:cstheme="minorHAnsi"/>
+        </w:rPr>
+        <w:t>30.11:</w:t>
+      </w:r>
+    </w:p>
+    <w:p>
+      <w:pPr>
+        <w:pStyle w:val="Paragrafoelenco"/>
+        <w:rPr>
+          <w:rFonts w:cstheme="minorHAnsi"/>
+        </w:rPr>
+      </w:pPr>
+      <w:r>
+        <w:rPr>
+          <w:rFonts w:cstheme="minorHAnsi"/>
+        </w:rPr>
+        <w:t>“Fixed” il System.StackOverFlow dovuto alla ricerca del valore 1631614771990 inserendo un counter, un controllo fintanto che non arriva al 100, quando avviene l’offset viene moltiplicato di 7.</w:t>
       </w:r>
     </w:p>
     <w:sectPr>

</xml_diff>

<commit_message>
Add extended ms labels and the dedicated falg
Aggiunto:
labels con la versione estesa dei millisecondi e il flag (checkbox) per mostrarli o meno.
Sistemata meglio la funzione per mostrare e collassare la colonna degli esperimenti.
</commit_message>
<xml_diff>
--- a/docs/Diario di bordo/Diario di bordo.docx
+++ b/docs/Diario di bordo/Diario di bordo.docx
@@ -4476,6 +4476,56 @@
           <w:rFonts w:cstheme="minorHAnsi"/>
         </w:rPr>
         <w:t>“Fixed” il System.StackOverFlow dovuto alla ricerca del valore 1631614771990 inserendo un counter, un controllo fintanto che non arriva al 100, quando avviene l’offset viene moltiplicato di 7.</w:t>
+      </w:r>
+    </w:p>
+    <w:p>
+      <w:pPr>
+        <w:pStyle w:val="Paragrafoelenco"/>
+        <w:rPr>
+          <w:rFonts w:cstheme="minorHAnsi"/>
+        </w:rPr>
+      </w:pPr>
+    </w:p>
+    <w:p>
+      <w:pPr>
+        <w:pStyle w:val="Paragrafoelenco"/>
+        <w:rPr>
+          <w:rFonts w:cstheme="minorHAnsi"/>
+        </w:rPr>
+      </w:pPr>
+      <w:r>
+        <w:rPr>
+          <w:rFonts w:cstheme="minorHAnsi"/>
+        </w:rPr>
+        <w:t>1.12:</w:t>
+      </w:r>
+    </w:p>
+    <w:p>
+      <w:pPr>
+        <w:pStyle w:val="Paragrafoelenco"/>
+        <w:rPr>
+          <w:rFonts w:cstheme="minorHAnsi"/>
+        </w:rPr>
+      </w:pPr>
+      <w:r>
+        <w:rPr>
+          <w:rFonts w:cstheme="minorHAnsi"/>
+        </w:rPr>
+        <w:t>Aggiunto il CheckBox per mostrare o non mostrare la versione estesa dei ms.</w:t>
+      </w:r>
+    </w:p>
+    <w:p>
+      <w:pPr>
+        <w:pStyle w:val="Paragrafoelenco"/>
+        <w:rPr>
+          <w:rFonts w:cstheme="minorHAnsi"/>
+        </w:rPr>
+      </w:pPr>
+      <w:r>
+        <w:rPr>
+          <w:rFonts w:cstheme="minorHAnsi"/>
+        </w:rPr>
+        <w:t>Sistemata meglio la funzione che gestisce la larghezza della colonna degli esperimenti al click del bottone: si allarga alla larghezza automatica iniziale e collassa a zero.</w:t>
       </w:r>
     </w:p>
     <w:sectPr>

</xml_diff>

<commit_message>
Manage if laserOn and powerFeedback don't exists in CN text file
if (!laserOn.Any())
            {
                laserOn = "No value";
            }
            else
            {
                index = laserOn.IndexOf("\t");
                laserOn = laserOn.Substring(0, index);
            }

            return laserOn;

if (!powerFeedback.Any())
            {
                powerFeedback = "No value";
            }
            return powerFeedback;
Si verifica se la stringa contenente i dati contenga effettivamente qualcosa, in caso contrario sarebbe vuota.
</commit_message>
<xml_diff>
--- a/docs/Diario di bordo/Diario di bordo.docx
+++ b/docs/Diario di bordo/Diario di bordo.docx
@@ -8106,25 +8106,811 @@
           <w:sz w:val="19"/>
           <w:szCs w:val="19"/>
         </w:rPr>
-        <w:t>()</w:t>
-      </w:r>
-      <w:r>
-        <w:rPr>
-          <w:rFonts w:ascii="Consolas" w:hAnsi="Consolas" w:cs="Consolas"/>
-          <w:color w:val="000000"/>
-          <w:sz w:val="19"/>
-          <w:szCs w:val="19"/>
-        </w:rPr>
-        <w:t>).</w:t>
-      </w:r>
-    </w:p>
-    <w:p>
-      <w:pPr>
-        <w:pStyle w:val="Paragrafoelenco"/>
-        <w:rPr>
-          <w:rFonts w:cstheme="minorHAnsi"/>
-        </w:rPr>
-      </w:pPr>
+        <w:t>()).</w:t>
+      </w:r>
+    </w:p>
+    <w:p>
+      <w:pPr>
+        <w:pStyle w:val="Paragrafoelenco"/>
+        <w:rPr>
+          <w:rFonts w:cstheme="minorHAnsi"/>
+        </w:rPr>
+      </w:pPr>
+    </w:p>
+    <w:p>
+      <w:pPr>
+        <w:pStyle w:val="Paragrafoelenco"/>
+        <w:rPr>
+          <w:rFonts w:cstheme="minorHAnsi"/>
+        </w:rPr>
+      </w:pPr>
+      <w:r>
+        <w:rPr>
+          <w:rFonts w:cstheme="minorHAnsi"/>
+        </w:rPr>
+        <w:t xml:space="preserve">Gestione nel caso non fossero presenti i dati di </w:t>
+      </w:r>
+      <w:proofErr w:type="spellStart"/>
+      <w:r>
+        <w:rPr>
+          <w:rFonts w:cstheme="minorHAnsi"/>
+        </w:rPr>
+        <w:t>laserOn</w:t>
+      </w:r>
+      <w:proofErr w:type="spellEnd"/>
+      <w:r>
+        <w:rPr>
+          <w:rFonts w:cstheme="minorHAnsi"/>
+        </w:rPr>
+        <w:t xml:space="preserve"> e </w:t>
+      </w:r>
+      <w:proofErr w:type="spellStart"/>
+      <w:r>
+        <w:rPr>
+          <w:rFonts w:cstheme="minorHAnsi"/>
+        </w:rPr>
+        <w:t>powerFeedback</w:t>
+      </w:r>
+      <w:proofErr w:type="spellEnd"/>
+      <w:r>
+        <w:rPr>
+          <w:rFonts w:cstheme="minorHAnsi"/>
+        </w:rPr>
+        <w:t xml:space="preserve"> (nelle deposizioni più vecchie difatti non sono presenti) nel file CN. Soluzione portata</w:t>
+      </w:r>
+      <w:r>
+        <w:rPr>
+          <w:rFonts w:cstheme="minorHAnsi"/>
+        </w:rPr>
+        <w:t>:</w:t>
+      </w:r>
+    </w:p>
+    <w:p>
+      <w:pPr>
+        <w:autoSpaceDE w:val="0"/>
+        <w:autoSpaceDN w:val="0"/>
+        <w:adjustRightInd w:val="0"/>
+        <w:spacing w:after="0" w:line="240" w:lineRule="auto"/>
+        <w:ind w:firstLine="708"/>
+        <w:rPr>
+          <w:rFonts w:ascii="Consolas" w:hAnsi="Consolas" w:cs="Consolas"/>
+          <w:color w:val="000000"/>
+          <w:sz w:val="19"/>
+          <w:szCs w:val="19"/>
+        </w:rPr>
+      </w:pPr>
+      <w:proofErr w:type="spellStart"/>
+      <w:r>
+        <w:rPr>
+          <w:rFonts w:ascii="Consolas" w:hAnsi="Consolas" w:cs="Consolas"/>
+          <w:color w:val="0000FF"/>
+          <w:sz w:val="19"/>
+          <w:szCs w:val="19"/>
+        </w:rPr>
+        <w:t>if</w:t>
+      </w:r>
+      <w:proofErr w:type="spellEnd"/>
+      <w:r>
+        <w:rPr>
+          <w:rFonts w:ascii="Consolas" w:hAnsi="Consolas" w:cs="Consolas"/>
+          <w:color w:val="000000"/>
+          <w:sz w:val="19"/>
+          <w:szCs w:val="19"/>
+        </w:rPr>
+        <w:t xml:space="preserve"> </w:t>
+      </w:r>
+      <w:proofErr w:type="gramStart"/>
+      <w:r>
+        <w:rPr>
+          <w:rFonts w:ascii="Consolas" w:hAnsi="Consolas" w:cs="Consolas"/>
+          <w:color w:val="000000"/>
+          <w:sz w:val="19"/>
+          <w:szCs w:val="19"/>
+        </w:rPr>
+        <w:t>(!</w:t>
+      </w:r>
+      <w:proofErr w:type="spellStart"/>
+      <w:r>
+        <w:rPr>
+          <w:rFonts w:ascii="Consolas" w:hAnsi="Consolas" w:cs="Consolas"/>
+          <w:color w:val="000000"/>
+          <w:sz w:val="19"/>
+          <w:szCs w:val="19"/>
+        </w:rPr>
+        <w:t>laserOn.Any</w:t>
+      </w:r>
+      <w:proofErr w:type="spellEnd"/>
+      <w:proofErr w:type="gramEnd"/>
+      <w:r>
+        <w:rPr>
+          <w:rFonts w:ascii="Consolas" w:hAnsi="Consolas" w:cs="Consolas"/>
+          <w:color w:val="000000"/>
+          <w:sz w:val="19"/>
+          <w:szCs w:val="19"/>
+        </w:rPr>
+        <w:t>())</w:t>
+      </w:r>
+    </w:p>
+    <w:p>
+      <w:pPr>
+        <w:autoSpaceDE w:val="0"/>
+        <w:autoSpaceDN w:val="0"/>
+        <w:adjustRightInd w:val="0"/>
+        <w:spacing w:after="0" w:line="240" w:lineRule="auto"/>
+        <w:rPr>
+          <w:rFonts w:ascii="Consolas" w:hAnsi="Consolas" w:cs="Consolas"/>
+          <w:color w:val="000000"/>
+          <w:sz w:val="19"/>
+          <w:szCs w:val="19"/>
+        </w:rPr>
+      </w:pPr>
+      <w:r>
+        <w:rPr>
+          <w:rFonts w:ascii="Consolas" w:hAnsi="Consolas" w:cs="Consolas"/>
+          <w:color w:val="000000"/>
+          <w:sz w:val="19"/>
+          <w:szCs w:val="19"/>
+        </w:rPr>
+        <w:t xml:space="preserve">            {</w:t>
+      </w:r>
+    </w:p>
+    <w:p>
+      <w:pPr>
+        <w:autoSpaceDE w:val="0"/>
+        <w:autoSpaceDN w:val="0"/>
+        <w:adjustRightInd w:val="0"/>
+        <w:spacing w:after="0" w:line="240" w:lineRule="auto"/>
+        <w:rPr>
+          <w:rFonts w:ascii="Consolas" w:hAnsi="Consolas" w:cs="Consolas"/>
+          <w:color w:val="000000"/>
+          <w:sz w:val="19"/>
+          <w:szCs w:val="19"/>
+        </w:rPr>
+      </w:pPr>
+      <w:r>
+        <w:rPr>
+          <w:rFonts w:ascii="Consolas" w:hAnsi="Consolas" w:cs="Consolas"/>
+          <w:color w:val="000000"/>
+          <w:sz w:val="19"/>
+          <w:szCs w:val="19"/>
+        </w:rPr>
+        <w:t xml:space="preserve">                </w:t>
+      </w:r>
+      <w:proofErr w:type="spellStart"/>
+      <w:r>
+        <w:rPr>
+          <w:rFonts w:ascii="Consolas" w:hAnsi="Consolas" w:cs="Consolas"/>
+          <w:color w:val="000000"/>
+          <w:sz w:val="19"/>
+          <w:szCs w:val="19"/>
+        </w:rPr>
+        <w:t>laserOn</w:t>
+      </w:r>
+      <w:proofErr w:type="spellEnd"/>
+      <w:r>
+        <w:rPr>
+          <w:rFonts w:ascii="Consolas" w:hAnsi="Consolas" w:cs="Consolas"/>
+          <w:color w:val="000000"/>
+          <w:sz w:val="19"/>
+          <w:szCs w:val="19"/>
+        </w:rPr>
+        <w:t xml:space="preserve"> = </w:t>
+      </w:r>
+      <w:r>
+        <w:rPr>
+          <w:rFonts w:ascii="Consolas" w:hAnsi="Consolas" w:cs="Consolas"/>
+          <w:color w:val="A31515"/>
+          <w:sz w:val="19"/>
+          <w:szCs w:val="19"/>
+        </w:rPr>
+        <w:t xml:space="preserve">"No </w:t>
+      </w:r>
+      <w:proofErr w:type="spellStart"/>
+      <w:r>
+        <w:rPr>
+          <w:rFonts w:ascii="Consolas" w:hAnsi="Consolas" w:cs="Consolas"/>
+          <w:color w:val="A31515"/>
+          <w:sz w:val="19"/>
+          <w:szCs w:val="19"/>
+        </w:rPr>
+        <w:t>value</w:t>
+      </w:r>
+      <w:proofErr w:type="spellEnd"/>
+      <w:r>
+        <w:rPr>
+          <w:rFonts w:ascii="Consolas" w:hAnsi="Consolas" w:cs="Consolas"/>
+          <w:color w:val="A31515"/>
+          <w:sz w:val="19"/>
+          <w:szCs w:val="19"/>
+        </w:rPr>
+        <w:t>"</w:t>
+      </w:r>
+      <w:r>
+        <w:rPr>
+          <w:rFonts w:ascii="Consolas" w:hAnsi="Consolas" w:cs="Consolas"/>
+          <w:color w:val="000000"/>
+          <w:sz w:val="19"/>
+          <w:szCs w:val="19"/>
+        </w:rPr>
+        <w:t>;</w:t>
+      </w:r>
+    </w:p>
+    <w:p>
+      <w:pPr>
+        <w:autoSpaceDE w:val="0"/>
+        <w:autoSpaceDN w:val="0"/>
+        <w:adjustRightInd w:val="0"/>
+        <w:spacing w:after="0" w:line="240" w:lineRule="auto"/>
+        <w:rPr>
+          <w:rFonts w:ascii="Consolas" w:hAnsi="Consolas" w:cs="Consolas"/>
+          <w:color w:val="000000"/>
+          <w:sz w:val="19"/>
+          <w:szCs w:val="19"/>
+        </w:rPr>
+      </w:pPr>
+      <w:r>
+        <w:rPr>
+          <w:rFonts w:ascii="Consolas" w:hAnsi="Consolas" w:cs="Consolas"/>
+          <w:color w:val="000000"/>
+          <w:sz w:val="19"/>
+          <w:szCs w:val="19"/>
+        </w:rPr>
+        <w:t xml:space="preserve">            }</w:t>
+      </w:r>
+    </w:p>
+    <w:p>
+      <w:pPr>
+        <w:autoSpaceDE w:val="0"/>
+        <w:autoSpaceDN w:val="0"/>
+        <w:adjustRightInd w:val="0"/>
+        <w:spacing w:after="0" w:line="240" w:lineRule="auto"/>
+        <w:rPr>
+          <w:rFonts w:ascii="Consolas" w:hAnsi="Consolas" w:cs="Consolas"/>
+          <w:color w:val="000000"/>
+          <w:sz w:val="19"/>
+          <w:szCs w:val="19"/>
+        </w:rPr>
+      </w:pPr>
+      <w:r>
+        <w:rPr>
+          <w:rFonts w:ascii="Consolas" w:hAnsi="Consolas" w:cs="Consolas"/>
+          <w:color w:val="000000"/>
+          <w:sz w:val="19"/>
+          <w:szCs w:val="19"/>
+        </w:rPr>
+        <w:t xml:space="preserve">            </w:t>
+      </w:r>
+      <w:r>
+        <w:rPr>
+          <w:rFonts w:ascii="Consolas" w:hAnsi="Consolas" w:cs="Consolas"/>
+          <w:color w:val="0000FF"/>
+          <w:sz w:val="19"/>
+          <w:szCs w:val="19"/>
+        </w:rPr>
+        <w:t>else</w:t>
+      </w:r>
+    </w:p>
+    <w:p>
+      <w:pPr>
+        <w:autoSpaceDE w:val="0"/>
+        <w:autoSpaceDN w:val="0"/>
+        <w:adjustRightInd w:val="0"/>
+        <w:spacing w:after="0" w:line="240" w:lineRule="auto"/>
+        <w:rPr>
+          <w:rFonts w:ascii="Consolas" w:hAnsi="Consolas" w:cs="Consolas"/>
+          <w:color w:val="000000"/>
+          <w:sz w:val="19"/>
+          <w:szCs w:val="19"/>
+        </w:rPr>
+      </w:pPr>
+      <w:r>
+        <w:rPr>
+          <w:rFonts w:ascii="Consolas" w:hAnsi="Consolas" w:cs="Consolas"/>
+          <w:color w:val="000000"/>
+          <w:sz w:val="19"/>
+          <w:szCs w:val="19"/>
+        </w:rPr>
+        <w:t xml:space="preserve">            {</w:t>
+      </w:r>
+    </w:p>
+    <w:p>
+      <w:pPr>
+        <w:autoSpaceDE w:val="0"/>
+        <w:autoSpaceDN w:val="0"/>
+        <w:adjustRightInd w:val="0"/>
+        <w:spacing w:after="0" w:line="240" w:lineRule="auto"/>
+        <w:rPr>
+          <w:rFonts w:ascii="Consolas" w:hAnsi="Consolas" w:cs="Consolas"/>
+          <w:color w:val="000000"/>
+          <w:sz w:val="19"/>
+          <w:szCs w:val="19"/>
+        </w:rPr>
+      </w:pPr>
+      <w:r>
+        <w:rPr>
+          <w:rFonts w:ascii="Consolas" w:hAnsi="Consolas" w:cs="Consolas"/>
+          <w:color w:val="000000"/>
+          <w:sz w:val="19"/>
+          <w:szCs w:val="19"/>
+        </w:rPr>
+        <w:t xml:space="preserve">                index = </w:t>
+      </w:r>
+      <w:proofErr w:type="spellStart"/>
+      <w:r>
+        <w:rPr>
+          <w:rFonts w:ascii="Consolas" w:hAnsi="Consolas" w:cs="Consolas"/>
+          <w:color w:val="000000"/>
+          <w:sz w:val="19"/>
+          <w:szCs w:val="19"/>
+        </w:rPr>
+        <w:t>laserOn.IndexOf</w:t>
+      </w:r>
+      <w:proofErr w:type="spellEnd"/>
+      <w:r>
+        <w:rPr>
+          <w:rFonts w:ascii="Consolas" w:hAnsi="Consolas" w:cs="Consolas"/>
+          <w:color w:val="000000"/>
+          <w:sz w:val="19"/>
+          <w:szCs w:val="19"/>
+        </w:rPr>
+        <w:t>(</w:t>
+      </w:r>
+      <w:r>
+        <w:rPr>
+          <w:rFonts w:ascii="Consolas" w:hAnsi="Consolas" w:cs="Consolas"/>
+          <w:color w:val="A31515"/>
+          <w:sz w:val="19"/>
+          <w:szCs w:val="19"/>
+        </w:rPr>
+        <w:t>"\t"</w:t>
+      </w:r>
+      <w:r>
+        <w:rPr>
+          <w:rFonts w:ascii="Consolas" w:hAnsi="Consolas" w:cs="Consolas"/>
+          <w:color w:val="000000"/>
+          <w:sz w:val="19"/>
+          <w:szCs w:val="19"/>
+        </w:rPr>
+        <w:t>);</w:t>
+      </w:r>
+    </w:p>
+    <w:p>
+      <w:pPr>
+        <w:autoSpaceDE w:val="0"/>
+        <w:autoSpaceDN w:val="0"/>
+        <w:adjustRightInd w:val="0"/>
+        <w:spacing w:after="0" w:line="240" w:lineRule="auto"/>
+        <w:rPr>
+          <w:rFonts w:ascii="Consolas" w:hAnsi="Consolas" w:cs="Consolas"/>
+          <w:color w:val="000000"/>
+          <w:sz w:val="19"/>
+          <w:szCs w:val="19"/>
+        </w:rPr>
+      </w:pPr>
+      <w:r>
+        <w:rPr>
+          <w:rFonts w:ascii="Consolas" w:hAnsi="Consolas" w:cs="Consolas"/>
+          <w:color w:val="000000"/>
+          <w:sz w:val="19"/>
+          <w:szCs w:val="19"/>
+        </w:rPr>
+        <w:t xml:space="preserve">                </w:t>
+      </w:r>
+      <w:proofErr w:type="spellStart"/>
+      <w:r>
+        <w:rPr>
+          <w:rFonts w:ascii="Consolas" w:hAnsi="Consolas" w:cs="Consolas"/>
+          <w:color w:val="000000"/>
+          <w:sz w:val="19"/>
+          <w:szCs w:val="19"/>
+        </w:rPr>
+        <w:t>laserOn</w:t>
+      </w:r>
+      <w:proofErr w:type="spellEnd"/>
+      <w:r>
+        <w:rPr>
+          <w:rFonts w:ascii="Consolas" w:hAnsi="Consolas" w:cs="Consolas"/>
+          <w:color w:val="000000"/>
+          <w:sz w:val="19"/>
+          <w:szCs w:val="19"/>
+        </w:rPr>
+        <w:t xml:space="preserve"> = </w:t>
+      </w:r>
+      <w:proofErr w:type="spellStart"/>
+      <w:r>
+        <w:rPr>
+          <w:rFonts w:ascii="Consolas" w:hAnsi="Consolas" w:cs="Consolas"/>
+          <w:color w:val="000000"/>
+          <w:sz w:val="19"/>
+          <w:szCs w:val="19"/>
+        </w:rPr>
+        <w:t>laserOn.Substring</w:t>
+      </w:r>
+      <w:proofErr w:type="spellEnd"/>
+      <w:r>
+        <w:rPr>
+          <w:rFonts w:ascii="Consolas" w:hAnsi="Consolas" w:cs="Consolas"/>
+          <w:color w:val="000000"/>
+          <w:sz w:val="19"/>
+          <w:szCs w:val="19"/>
+        </w:rPr>
+        <w:t>(0, index);</w:t>
+      </w:r>
+    </w:p>
+    <w:p>
+      <w:pPr>
+        <w:autoSpaceDE w:val="0"/>
+        <w:autoSpaceDN w:val="0"/>
+        <w:adjustRightInd w:val="0"/>
+        <w:spacing w:after="0" w:line="240" w:lineRule="auto"/>
+        <w:rPr>
+          <w:rFonts w:ascii="Consolas" w:hAnsi="Consolas" w:cs="Consolas"/>
+          <w:color w:val="000000"/>
+          <w:sz w:val="19"/>
+          <w:szCs w:val="19"/>
+        </w:rPr>
+      </w:pPr>
+      <w:r>
+        <w:rPr>
+          <w:rFonts w:ascii="Consolas" w:hAnsi="Consolas" w:cs="Consolas"/>
+          <w:color w:val="000000"/>
+          <w:sz w:val="19"/>
+          <w:szCs w:val="19"/>
+        </w:rPr>
+        <w:t xml:space="preserve">            }            </w:t>
+      </w:r>
+    </w:p>
+    <w:p>
+      <w:pPr>
+        <w:autoSpaceDE w:val="0"/>
+        <w:autoSpaceDN w:val="0"/>
+        <w:adjustRightInd w:val="0"/>
+        <w:spacing w:after="0" w:line="240" w:lineRule="auto"/>
+        <w:rPr>
+          <w:rFonts w:ascii="Consolas" w:hAnsi="Consolas" w:cs="Consolas"/>
+          <w:color w:val="000000"/>
+          <w:sz w:val="19"/>
+          <w:szCs w:val="19"/>
+        </w:rPr>
+      </w:pPr>
+      <w:r>
+        <w:rPr>
+          <w:rFonts w:ascii="Consolas" w:hAnsi="Consolas" w:cs="Consolas"/>
+          <w:color w:val="000000"/>
+          <w:sz w:val="19"/>
+          <w:szCs w:val="19"/>
+        </w:rPr>
+        <w:t xml:space="preserve">            </w:t>
+      </w:r>
+    </w:p>
+    <w:p>
+      <w:pPr>
+        <w:pStyle w:val="Paragrafoelenco"/>
+        <w:rPr>
+          <w:rFonts w:ascii="Consolas" w:hAnsi="Consolas" w:cs="Consolas"/>
+          <w:color w:val="000000"/>
+          <w:sz w:val="19"/>
+          <w:szCs w:val="19"/>
+        </w:rPr>
+      </w:pPr>
+      <w:r>
+        <w:rPr>
+          <w:rFonts w:ascii="Consolas" w:hAnsi="Consolas" w:cs="Consolas"/>
+          <w:color w:val="000000"/>
+          <w:sz w:val="19"/>
+          <w:szCs w:val="19"/>
+        </w:rPr>
+        <w:t xml:space="preserve">            </w:t>
+      </w:r>
+      <w:proofErr w:type="spellStart"/>
+      <w:r>
+        <w:rPr>
+          <w:rFonts w:ascii="Consolas" w:hAnsi="Consolas" w:cs="Consolas"/>
+          <w:color w:val="0000FF"/>
+          <w:sz w:val="19"/>
+          <w:szCs w:val="19"/>
+        </w:rPr>
+        <w:t>return</w:t>
+      </w:r>
+      <w:proofErr w:type="spellEnd"/>
+      <w:r>
+        <w:rPr>
+          <w:rFonts w:ascii="Consolas" w:hAnsi="Consolas" w:cs="Consolas"/>
+          <w:color w:val="000000"/>
+          <w:sz w:val="19"/>
+          <w:szCs w:val="19"/>
+        </w:rPr>
+        <w:t xml:space="preserve"> </w:t>
+      </w:r>
+      <w:proofErr w:type="spellStart"/>
+      <w:r>
+        <w:rPr>
+          <w:rFonts w:ascii="Consolas" w:hAnsi="Consolas" w:cs="Consolas"/>
+          <w:color w:val="000000"/>
+          <w:sz w:val="19"/>
+          <w:szCs w:val="19"/>
+        </w:rPr>
+        <w:t>laserOn</w:t>
+      </w:r>
+      <w:proofErr w:type="spellEnd"/>
+      <w:r>
+        <w:rPr>
+          <w:rFonts w:ascii="Consolas" w:hAnsi="Consolas" w:cs="Consolas"/>
+          <w:color w:val="000000"/>
+          <w:sz w:val="19"/>
+          <w:szCs w:val="19"/>
+        </w:rPr>
+        <w:t>;</w:t>
+      </w:r>
+    </w:p>
+    <w:p>
+      <w:pPr>
+        <w:pStyle w:val="Paragrafoelenco"/>
+        <w:rPr>
+          <w:rFonts w:cstheme="minorHAnsi"/>
+        </w:rPr>
+      </w:pPr>
+    </w:p>
+    <w:p>
+      <w:pPr>
+        <w:autoSpaceDE w:val="0"/>
+        <w:autoSpaceDN w:val="0"/>
+        <w:adjustRightInd w:val="0"/>
+        <w:spacing w:after="0" w:line="240" w:lineRule="auto"/>
+        <w:ind w:firstLine="708"/>
+        <w:rPr>
+          <w:rFonts w:ascii="Consolas" w:hAnsi="Consolas" w:cs="Consolas"/>
+          <w:color w:val="000000"/>
+          <w:sz w:val="19"/>
+          <w:szCs w:val="19"/>
+        </w:rPr>
+      </w:pPr>
+      <w:proofErr w:type="spellStart"/>
+      <w:r>
+        <w:rPr>
+          <w:rFonts w:ascii="Consolas" w:hAnsi="Consolas" w:cs="Consolas"/>
+          <w:color w:val="0000FF"/>
+          <w:sz w:val="19"/>
+          <w:szCs w:val="19"/>
+        </w:rPr>
+        <w:t>if</w:t>
+      </w:r>
+      <w:proofErr w:type="spellEnd"/>
+      <w:r>
+        <w:rPr>
+          <w:rFonts w:ascii="Consolas" w:hAnsi="Consolas" w:cs="Consolas"/>
+          <w:color w:val="000000"/>
+          <w:sz w:val="19"/>
+          <w:szCs w:val="19"/>
+        </w:rPr>
+        <w:t xml:space="preserve"> </w:t>
+      </w:r>
+      <w:proofErr w:type="gramStart"/>
+      <w:r>
+        <w:rPr>
+          <w:rFonts w:ascii="Consolas" w:hAnsi="Consolas" w:cs="Consolas"/>
+          <w:color w:val="000000"/>
+          <w:sz w:val="19"/>
+          <w:szCs w:val="19"/>
+        </w:rPr>
+        <w:t>(!</w:t>
+      </w:r>
+      <w:proofErr w:type="spellStart"/>
+      <w:r>
+        <w:rPr>
+          <w:rFonts w:ascii="Consolas" w:hAnsi="Consolas" w:cs="Consolas"/>
+          <w:color w:val="000000"/>
+          <w:sz w:val="19"/>
+          <w:szCs w:val="19"/>
+        </w:rPr>
+        <w:t>powerFeedback.Any</w:t>
+      </w:r>
+      <w:proofErr w:type="spellEnd"/>
+      <w:proofErr w:type="gramEnd"/>
+      <w:r>
+        <w:rPr>
+          <w:rFonts w:ascii="Consolas" w:hAnsi="Consolas" w:cs="Consolas"/>
+          <w:color w:val="000000"/>
+          <w:sz w:val="19"/>
+          <w:szCs w:val="19"/>
+        </w:rPr>
+        <w:t>())</w:t>
+      </w:r>
+    </w:p>
+    <w:p>
+      <w:pPr>
+        <w:autoSpaceDE w:val="0"/>
+        <w:autoSpaceDN w:val="0"/>
+        <w:adjustRightInd w:val="0"/>
+        <w:spacing w:after="0" w:line="240" w:lineRule="auto"/>
+        <w:rPr>
+          <w:rFonts w:ascii="Consolas" w:hAnsi="Consolas" w:cs="Consolas"/>
+          <w:color w:val="000000"/>
+          <w:sz w:val="19"/>
+          <w:szCs w:val="19"/>
+        </w:rPr>
+      </w:pPr>
+      <w:r>
+        <w:rPr>
+          <w:rFonts w:ascii="Consolas" w:hAnsi="Consolas" w:cs="Consolas"/>
+          <w:color w:val="000000"/>
+          <w:sz w:val="19"/>
+          <w:szCs w:val="19"/>
+        </w:rPr>
+        <w:t xml:space="preserve">            {</w:t>
+      </w:r>
+    </w:p>
+    <w:p>
+      <w:pPr>
+        <w:autoSpaceDE w:val="0"/>
+        <w:autoSpaceDN w:val="0"/>
+        <w:adjustRightInd w:val="0"/>
+        <w:spacing w:after="0" w:line="240" w:lineRule="auto"/>
+        <w:rPr>
+          <w:rFonts w:ascii="Consolas" w:hAnsi="Consolas" w:cs="Consolas"/>
+          <w:color w:val="000000"/>
+          <w:sz w:val="19"/>
+          <w:szCs w:val="19"/>
+        </w:rPr>
+      </w:pPr>
+      <w:r>
+        <w:rPr>
+          <w:rFonts w:ascii="Consolas" w:hAnsi="Consolas" w:cs="Consolas"/>
+          <w:color w:val="000000"/>
+          <w:sz w:val="19"/>
+          <w:szCs w:val="19"/>
+        </w:rPr>
+        <w:t xml:space="preserve">                </w:t>
+      </w:r>
+      <w:proofErr w:type="spellStart"/>
+      <w:r>
+        <w:rPr>
+          <w:rFonts w:ascii="Consolas" w:hAnsi="Consolas" w:cs="Consolas"/>
+          <w:color w:val="000000"/>
+          <w:sz w:val="19"/>
+          <w:szCs w:val="19"/>
+        </w:rPr>
+        <w:t>powerFeedback</w:t>
+      </w:r>
+      <w:proofErr w:type="spellEnd"/>
+      <w:r>
+        <w:rPr>
+          <w:rFonts w:ascii="Consolas" w:hAnsi="Consolas" w:cs="Consolas"/>
+          <w:color w:val="000000"/>
+          <w:sz w:val="19"/>
+          <w:szCs w:val="19"/>
+        </w:rPr>
+        <w:t xml:space="preserve"> = </w:t>
+      </w:r>
+      <w:r>
+        <w:rPr>
+          <w:rFonts w:ascii="Consolas" w:hAnsi="Consolas" w:cs="Consolas"/>
+          <w:color w:val="A31515"/>
+          <w:sz w:val="19"/>
+          <w:szCs w:val="19"/>
+        </w:rPr>
+        <w:t xml:space="preserve">"No </w:t>
+      </w:r>
+      <w:proofErr w:type="spellStart"/>
+      <w:r>
+        <w:rPr>
+          <w:rFonts w:ascii="Consolas" w:hAnsi="Consolas" w:cs="Consolas"/>
+          <w:color w:val="A31515"/>
+          <w:sz w:val="19"/>
+          <w:szCs w:val="19"/>
+        </w:rPr>
+        <w:t>value</w:t>
+      </w:r>
+      <w:proofErr w:type="spellEnd"/>
+      <w:r>
+        <w:rPr>
+          <w:rFonts w:ascii="Consolas" w:hAnsi="Consolas" w:cs="Consolas"/>
+          <w:color w:val="A31515"/>
+          <w:sz w:val="19"/>
+          <w:szCs w:val="19"/>
+        </w:rPr>
+        <w:t>"</w:t>
+      </w:r>
+      <w:r>
+        <w:rPr>
+          <w:rFonts w:ascii="Consolas" w:hAnsi="Consolas" w:cs="Consolas"/>
+          <w:color w:val="000000"/>
+          <w:sz w:val="19"/>
+          <w:szCs w:val="19"/>
+        </w:rPr>
+        <w:t>;</w:t>
+      </w:r>
+    </w:p>
+    <w:p>
+      <w:pPr>
+        <w:autoSpaceDE w:val="0"/>
+        <w:autoSpaceDN w:val="0"/>
+        <w:adjustRightInd w:val="0"/>
+        <w:spacing w:after="0" w:line="240" w:lineRule="auto"/>
+        <w:rPr>
+          <w:rFonts w:ascii="Consolas" w:hAnsi="Consolas" w:cs="Consolas"/>
+          <w:color w:val="000000"/>
+          <w:sz w:val="19"/>
+          <w:szCs w:val="19"/>
+        </w:rPr>
+      </w:pPr>
+      <w:r>
+        <w:rPr>
+          <w:rFonts w:ascii="Consolas" w:hAnsi="Consolas" w:cs="Consolas"/>
+          <w:color w:val="000000"/>
+          <w:sz w:val="19"/>
+          <w:szCs w:val="19"/>
+        </w:rPr>
+        <w:t xml:space="preserve">            }</w:t>
+      </w:r>
+    </w:p>
+    <w:p>
+      <w:pPr>
+        <w:pStyle w:val="Paragrafoelenco"/>
+        <w:rPr>
+          <w:rFonts w:ascii="Consolas" w:hAnsi="Consolas" w:cs="Consolas"/>
+          <w:color w:val="000000"/>
+          <w:sz w:val="19"/>
+          <w:szCs w:val="19"/>
+        </w:rPr>
+      </w:pPr>
+      <w:r>
+        <w:rPr>
+          <w:rFonts w:ascii="Consolas" w:hAnsi="Consolas" w:cs="Consolas"/>
+          <w:color w:val="000000"/>
+          <w:sz w:val="19"/>
+          <w:szCs w:val="19"/>
+        </w:rPr>
+        <w:t xml:space="preserve">            </w:t>
+      </w:r>
+      <w:proofErr w:type="spellStart"/>
+      <w:r>
+        <w:rPr>
+          <w:rFonts w:ascii="Consolas" w:hAnsi="Consolas" w:cs="Consolas"/>
+          <w:color w:val="0000FF"/>
+          <w:sz w:val="19"/>
+          <w:szCs w:val="19"/>
+        </w:rPr>
+        <w:t>return</w:t>
+      </w:r>
+      <w:proofErr w:type="spellEnd"/>
+      <w:r>
+        <w:rPr>
+          <w:rFonts w:ascii="Consolas" w:hAnsi="Consolas" w:cs="Consolas"/>
+          <w:color w:val="000000"/>
+          <w:sz w:val="19"/>
+          <w:szCs w:val="19"/>
+        </w:rPr>
+        <w:t xml:space="preserve"> </w:t>
+      </w:r>
+      <w:proofErr w:type="spellStart"/>
+      <w:r>
+        <w:rPr>
+          <w:rFonts w:ascii="Consolas" w:hAnsi="Consolas" w:cs="Consolas"/>
+          <w:color w:val="000000"/>
+          <w:sz w:val="19"/>
+          <w:szCs w:val="19"/>
+        </w:rPr>
+        <w:t>powerFeedback</w:t>
+      </w:r>
+      <w:proofErr w:type="spellEnd"/>
+      <w:r>
+        <w:rPr>
+          <w:rFonts w:ascii="Consolas" w:hAnsi="Consolas" w:cs="Consolas"/>
+          <w:color w:val="000000"/>
+          <w:sz w:val="19"/>
+          <w:szCs w:val="19"/>
+        </w:rPr>
+        <w:t>;</w:t>
+      </w:r>
+    </w:p>
+    <w:p>
+      <w:pPr>
+        <w:ind w:left="708"/>
+      </w:pPr>
+      <w:r>
+        <w:t>Si verifica se la stringa contenente i dati contenga effettivamente qualcosa, in caso contrario sarebbe vuota.</w:t>
+      </w:r>
     </w:p>
     <w:sectPr>
       <w:pgSz w:w="11906" w:h="16838"/>

</xml_diff>

<commit_message>
Add the check conditions in myDepodata class to detect old/new version
Bisogna ancora aggiornare un'altra classe per evitare errori nel recupero dati
</commit_message>
<xml_diff>
--- a/docs/Diario di bordo/Diario di bordo.docx
+++ b/docs/Diario di bordo/Diario di bordo.docx
@@ -7646,6 +7646,14 @@
           <w:color w:val="000000"/>
           <w:lang w:eastAsia="it-CH"/>
         </w:rPr>
+        <w:t xml:space="preserve">OK </w:t>
+      </w:r>
+      <w:r>
+        <w:rPr>
+          <w:rFonts w:eastAsia="Times New Roman" w:cstheme="minorHAnsi"/>
+          <w:color w:val="000000"/>
+          <w:lang w:eastAsia="it-CH"/>
+        </w:rPr>
         <w:t xml:space="preserve">Gestire sia </w:t>
       </w:r>
       <w:proofErr w:type="spellStart"/>
@@ -7687,6 +7695,14 @@
           <w:color w:val="000000"/>
           <w:lang w:eastAsia="it-CH"/>
         </w:rPr>
+        <w:t xml:space="preserve">OK </w:t>
+      </w:r>
+      <w:r>
+        <w:rPr>
+          <w:rFonts w:eastAsia="Times New Roman" w:cstheme="minorHAnsi"/>
+          <w:color w:val="000000"/>
+          <w:lang w:eastAsia="it-CH"/>
+        </w:rPr>
         <w:t>Gestire se c'è o meno il dato laser on e power feedback</w:t>
       </w:r>
     </w:p>
@@ -8910,6 +8926,85 @@
       </w:pPr>
       <w:r>
         <w:t>Si verifica se la stringa contenente i dati contenga effettivamente qualcosa, in caso contrario sarebbe vuota.</w:t>
+      </w:r>
+    </w:p>
+    <w:p>
+      <w:pPr>
+        <w:ind w:left="708"/>
+      </w:pPr>
+    </w:p>
+    <w:p>
+      <w:pPr>
+        <w:ind w:left="708"/>
+      </w:pPr>
+      <w:r>
+        <w:t>2.12:</w:t>
+      </w:r>
+    </w:p>
+    <w:p>
+      <w:pPr>
+        <w:ind w:left="708"/>
+      </w:pPr>
+      <w:r>
+        <w:t xml:space="preserve">Gestione della vecchia struttura del file system. Se la directory contiene dei files si procede alla vecchia maniera, mente se non vi sono file (solo folder) si procede con la nuova struttura. Condizioni </w:t>
+      </w:r>
+      <w:proofErr w:type="spellStart"/>
+      <w:proofErr w:type="gramStart"/>
+      <w:r>
+        <w:t>if</w:t>
+      </w:r>
+      <w:proofErr w:type="spellEnd"/>
+      <w:r>
+        <w:t>(</w:t>
+      </w:r>
+      <w:proofErr w:type="gramEnd"/>
+      <w:r>
+        <w:t xml:space="preserve">) ed else </w:t>
+      </w:r>
+      <w:proofErr w:type="spellStart"/>
+      <w:r>
+        <w:t>if</w:t>
+      </w:r>
+      <w:proofErr w:type="spellEnd"/>
+      <w:r>
+        <w:t>().</w:t>
+      </w:r>
+    </w:p>
+    <w:p>
+      <w:pPr>
+        <w:ind w:left="708"/>
+      </w:pPr>
+    </w:p>
+    <w:p>
+      <w:pPr>
+        <w:ind w:left="708"/>
+      </w:pPr>
+      <w:r>
+        <w:t>Sito da controllare per chiudere la tab:</w:t>
+      </w:r>
+    </w:p>
+    <w:p>
+      <w:pPr>
+        <w:ind w:left="708"/>
+        <w:rPr>
+          <w:u w:val="single"/>
+        </w:rPr>
+      </w:pPr>
+      <w:hyperlink r:id="rId12" w:history="1">
+        <w:r>
+          <w:rPr>
+            <w:rStyle w:val="Collegamentoipertestuale"/>
+          </w:rPr>
+          <w:t>https://www.codeproject.com/Articles/493538/Add-Remove-Tabs-Dynamically-in-WPF</w:t>
+        </w:r>
+      </w:hyperlink>
+    </w:p>
+    <w:p>
+      <w:pPr>
+        <w:ind w:left="708"/>
+      </w:pPr>
+      <w:r>
+        <w:t>https://stackoverflow.com/questions/3468866/tabcontrol-with-add-new-tab-button</w:t>
       </w:r>
     </w:p>
     <w:sectPr>

</xml_diff>

<commit_message>
DepoTabControlController refactoring to 3 other classes, comments to the code, first round
Refactoring della classe DepoTabControlController (ricerca divisa in tre altre classi, NON ancora terminata).
Prima aggiunta di commenti al codice, mancano ancora alcune classi
</commit_message>
<xml_diff>
--- a/docs/Diario di bordo/Diario di bordo.docx
+++ b/docs/Diario di bordo/Diario di bordo.docx
@@ -9003,8 +9003,2052 @@
       <w:pPr>
         <w:ind w:left="708"/>
       </w:pPr>
-      <w:r>
-        <w:t>https://stackoverflow.com/questions/3468866/tabcontrol-with-add-new-tab-button</w:t>
+      <w:hyperlink r:id="rId13" w:history="1">
+        <w:r>
+          <w:rPr>
+            <w:rStyle w:val="Collegamentoipertestuale"/>
+          </w:rPr>
+          <w:t>https://stackoverflow.com/questions/3468866/tabcontrol-with-add-new-tab-button</w:t>
+        </w:r>
+      </w:hyperlink>
+    </w:p>
+    <w:p>
+      <w:r>
+        <w:br w:type="page"/>
+      </w:r>
+    </w:p>
+    <w:p>
+      <w:pPr>
+        <w:pStyle w:val="Paragrafoelenco"/>
+        <w:numPr>
+          <w:ilvl w:val="0"/>
+          <w:numId w:val="1"/>
+        </w:numPr>
+      </w:pPr>
+      <w:r>
+        <w:lastRenderedPageBreak/>
+        <w:t>3.12-10.12</w:t>
+      </w:r>
+      <w:r>
+        <w:br/>
+      </w:r>
+    </w:p>
+    <w:p>
+      <w:pPr>
+        <w:shd w:val="clear" w:color="auto" w:fill="FFFFFF"/>
+        <w:spacing w:before="100" w:beforeAutospacing="1" w:after="100" w:afterAutospacing="1" w:line="240" w:lineRule="auto"/>
+        <w:ind w:left="945"/>
+        <w:rPr>
+          <w:rFonts w:cstheme="minorHAnsi"/>
+          <w:color w:val="212121"/>
+        </w:rPr>
+      </w:pPr>
+      <w:r>
+        <w:rPr>
+          <w:rFonts w:cstheme="minorHAnsi"/>
+        </w:rPr>
+        <w:t>Incontro:</w:t>
+      </w:r>
+    </w:p>
+    <w:p>
+      <w:pPr>
+        <w:numPr>
+          <w:ilvl w:val="0"/>
+          <w:numId w:val="14"/>
+        </w:numPr>
+        <w:shd w:val="clear" w:color="auto" w:fill="FFFFFF"/>
+        <w:spacing w:before="100" w:beforeAutospacing="1" w:after="100" w:afterAutospacing="1" w:line="240" w:lineRule="auto"/>
+        <w:ind w:left="945"/>
+        <w:rPr>
+          <w:rFonts w:cstheme="minorHAnsi"/>
+          <w:color w:val="212121"/>
+        </w:rPr>
+      </w:pPr>
+      <w:r>
+        <w:rPr>
+          <w:rFonts w:cstheme="minorHAnsi"/>
+          <w:color w:val="212121"/>
+        </w:rPr>
+        <w:t xml:space="preserve">OK Togliere la data alla </w:t>
+      </w:r>
+      <w:proofErr w:type="spellStart"/>
+      <w:r>
+        <w:rPr>
+          <w:rFonts w:cstheme="minorHAnsi"/>
+          <w:color w:val="212121"/>
+        </w:rPr>
+        <w:t>deviceImaging</w:t>
+      </w:r>
+      <w:proofErr w:type="spellEnd"/>
+      <w:r>
+        <w:rPr>
+          <w:rFonts w:cstheme="minorHAnsi"/>
+          <w:color w:val="212121"/>
+        </w:rPr>
+        <w:t xml:space="preserve">, e </w:t>
+      </w:r>
+      <w:proofErr w:type="spellStart"/>
+      <w:r>
+        <w:rPr>
+          <w:rFonts w:cstheme="minorHAnsi"/>
+          <w:color w:val="212121"/>
+        </w:rPr>
+        <w:t>visionBox</w:t>
+      </w:r>
+      <w:proofErr w:type="spellEnd"/>
+      <w:r>
+        <w:rPr>
+          <w:rFonts w:cstheme="minorHAnsi"/>
+          <w:color w:val="212121"/>
+        </w:rPr>
+        <w:t xml:space="preserve"> pure, </w:t>
+      </w:r>
+      <w:proofErr w:type="spellStart"/>
+      <w:r>
+        <w:rPr>
+          <w:rFonts w:cstheme="minorHAnsi"/>
+          <w:color w:val="212121"/>
+        </w:rPr>
+        <w:t>poichè</w:t>
+      </w:r>
+      <w:proofErr w:type="spellEnd"/>
+      <w:r>
+        <w:rPr>
+          <w:rFonts w:cstheme="minorHAnsi"/>
+          <w:color w:val="212121"/>
+        </w:rPr>
+        <w:t xml:space="preserve"> le date le inserisco all'interno di questo folder</w:t>
+      </w:r>
+    </w:p>
+    <w:p>
+      <w:pPr>
+        <w:numPr>
+          <w:ilvl w:val="0"/>
+          <w:numId w:val="14"/>
+        </w:numPr>
+        <w:shd w:val="clear" w:color="auto" w:fill="FFFFFF"/>
+        <w:spacing w:before="100" w:beforeAutospacing="1" w:after="100" w:afterAutospacing="1" w:line="240" w:lineRule="auto"/>
+        <w:ind w:left="945"/>
+        <w:rPr>
+          <w:rFonts w:cstheme="minorHAnsi"/>
+          <w:color w:val="212121"/>
+        </w:rPr>
+      </w:pPr>
+      <w:r>
+        <w:rPr>
+          <w:rFonts w:cstheme="minorHAnsi"/>
+          <w:color w:val="212121"/>
+        </w:rPr>
+        <w:t xml:space="preserve">OK Visualizzazione dati: vederli sin dall'inizio, settati sul </w:t>
+      </w:r>
+      <w:proofErr w:type="spellStart"/>
+      <w:r>
+        <w:rPr>
+          <w:rFonts w:cstheme="minorHAnsi"/>
+          <w:color w:val="212121"/>
+        </w:rPr>
+        <w:t>ms</w:t>
+      </w:r>
+      <w:proofErr w:type="spellEnd"/>
+      <w:r>
+        <w:rPr>
+          <w:rFonts w:cstheme="minorHAnsi"/>
+          <w:color w:val="212121"/>
+        </w:rPr>
+        <w:t xml:space="preserve"> 0</w:t>
+      </w:r>
+    </w:p>
+    <w:p>
+      <w:pPr>
+        <w:numPr>
+          <w:ilvl w:val="0"/>
+          <w:numId w:val="14"/>
+        </w:numPr>
+        <w:shd w:val="clear" w:color="auto" w:fill="FFFFFF"/>
+        <w:spacing w:before="100" w:beforeAutospacing="1" w:after="100" w:afterAutospacing="1" w:line="240" w:lineRule="auto"/>
+        <w:ind w:left="945"/>
+        <w:rPr>
+          <w:rFonts w:cstheme="minorHAnsi"/>
+          <w:color w:val="212121"/>
+        </w:rPr>
+      </w:pPr>
+      <w:r>
+        <w:rPr>
+          <w:rFonts w:cstheme="minorHAnsi"/>
+          <w:color w:val="212121"/>
+        </w:rPr>
+        <w:t xml:space="preserve">OK Visualizzazione dei </w:t>
+      </w:r>
+      <w:proofErr w:type="spellStart"/>
+      <w:r>
+        <w:rPr>
+          <w:rFonts w:cstheme="minorHAnsi"/>
+          <w:color w:val="212121"/>
+        </w:rPr>
+        <w:t>ms</w:t>
+      </w:r>
+      <w:proofErr w:type="spellEnd"/>
+      <w:r>
+        <w:rPr>
+          <w:rFonts w:cstheme="minorHAnsi"/>
+          <w:color w:val="212121"/>
+        </w:rPr>
+        <w:t xml:space="preserve"> opzionale come flag nella GUI:</w:t>
+      </w:r>
+      <w:r>
+        <w:rPr>
+          <w:rFonts w:cstheme="minorHAnsi"/>
+          <w:color w:val="212121"/>
+        </w:rPr>
+        <w:br/>
+      </w:r>
+      <w:proofErr w:type="spellStart"/>
+      <w:r>
+        <w:rPr>
+          <w:rFonts w:cstheme="minorHAnsi"/>
+          <w:color w:val="212121"/>
+        </w:rPr>
+        <w:t>VerA</w:t>
+      </w:r>
+      <w:proofErr w:type="spellEnd"/>
+      <w:r>
+        <w:rPr>
+          <w:rFonts w:cstheme="minorHAnsi"/>
+          <w:color w:val="212121"/>
+        </w:rPr>
+        <w:t>)</w:t>
+      </w:r>
+      <w:r>
+        <w:rPr>
+          <w:rFonts w:cstheme="minorHAnsi"/>
+          <w:color w:val="212121"/>
+        </w:rPr>
+        <w:br/>
+        <w:t>ms1631612262574</w:t>
+      </w:r>
+      <w:r>
+        <w:rPr>
+          <w:rFonts w:cstheme="minorHAnsi"/>
+          <w:color w:val="212121"/>
+        </w:rPr>
+        <w:br/>
+        <w:t>ms1631618162652</w:t>
+      </w:r>
+      <w:r>
+        <w:rPr>
+          <w:rFonts w:cstheme="minorHAnsi"/>
+          <w:color w:val="212121"/>
+        </w:rPr>
+        <w:br/>
+      </w:r>
+      <w:proofErr w:type="spellStart"/>
+      <w:r>
+        <w:rPr>
+          <w:rFonts w:cstheme="minorHAnsi"/>
+          <w:color w:val="212121"/>
+        </w:rPr>
+        <w:t>VerB</w:t>
+      </w:r>
+      <w:proofErr w:type="spellEnd"/>
+      <w:r>
+        <w:rPr>
+          <w:rFonts w:cstheme="minorHAnsi"/>
+          <w:color w:val="212121"/>
+        </w:rPr>
+        <w:t>)</w:t>
+      </w:r>
+      <w:r>
+        <w:rPr>
+          <w:rFonts w:cstheme="minorHAnsi"/>
+          <w:color w:val="212121"/>
+        </w:rPr>
+        <w:br/>
+        <w:t>12262574</w:t>
+      </w:r>
+      <w:r>
+        <w:rPr>
+          <w:rFonts w:cstheme="minorHAnsi"/>
+          <w:color w:val="212121"/>
+        </w:rPr>
+        <w:br/>
+        <w:t>18162652</w:t>
+      </w:r>
+    </w:p>
+    <w:p>
+      <w:pPr>
+        <w:numPr>
+          <w:ilvl w:val="0"/>
+          <w:numId w:val="14"/>
+        </w:numPr>
+        <w:shd w:val="clear" w:color="auto" w:fill="FFFFFF"/>
+        <w:spacing w:before="100" w:beforeAutospacing="1" w:after="100" w:afterAutospacing="1" w:line="240" w:lineRule="auto"/>
+        <w:ind w:left="945"/>
+        <w:rPr>
+          <w:rFonts w:cstheme="minorHAnsi"/>
+          <w:color w:val="212121"/>
+        </w:rPr>
+      </w:pPr>
+      <w:proofErr w:type="spellStart"/>
+      <w:r>
+        <w:rPr>
+          <w:rFonts w:cstheme="minorHAnsi"/>
+          <w:color w:val="212121"/>
+        </w:rPr>
+        <w:t>ToDo</w:t>
+      </w:r>
+      <w:proofErr w:type="spellEnd"/>
+      <w:r>
+        <w:rPr>
+          <w:rFonts w:cstheme="minorHAnsi"/>
+          <w:color w:val="212121"/>
+        </w:rPr>
+        <w:t xml:space="preserve"> Gestire sia </w:t>
+      </w:r>
+      <w:proofErr w:type="spellStart"/>
+      <w:r>
+        <w:rPr>
+          <w:rFonts w:cstheme="minorHAnsi"/>
+          <w:color w:val="212121"/>
+        </w:rPr>
+        <w:t>depo</w:t>
+      </w:r>
+      <w:proofErr w:type="spellEnd"/>
+      <w:r>
+        <w:rPr>
+          <w:rFonts w:cstheme="minorHAnsi"/>
+          <w:color w:val="212121"/>
+        </w:rPr>
+        <w:t xml:space="preserve"> folder con vecchia struttura che nuova</w:t>
+      </w:r>
+    </w:p>
+    <w:p>
+      <w:pPr>
+        <w:numPr>
+          <w:ilvl w:val="0"/>
+          <w:numId w:val="14"/>
+        </w:numPr>
+        <w:shd w:val="clear" w:color="auto" w:fill="FFFFFF"/>
+        <w:spacing w:before="100" w:beforeAutospacing="1" w:after="100" w:afterAutospacing="1" w:line="240" w:lineRule="auto"/>
+        <w:ind w:left="945"/>
+        <w:rPr>
+          <w:rFonts w:cstheme="minorHAnsi"/>
+          <w:color w:val="212121"/>
+        </w:rPr>
+      </w:pPr>
+      <w:r>
+        <w:rPr>
+          <w:rFonts w:cstheme="minorHAnsi"/>
+          <w:color w:val="212121"/>
+        </w:rPr>
+        <w:t>OK Gestire se c'è o meno il dato laser on e power feedback</w:t>
+      </w:r>
+    </w:p>
+    <w:p>
+      <w:pPr>
+        <w:numPr>
+          <w:ilvl w:val="0"/>
+          <w:numId w:val="14"/>
+        </w:numPr>
+        <w:shd w:val="clear" w:color="auto" w:fill="FFFFFF"/>
+        <w:spacing w:before="100" w:beforeAutospacing="1" w:after="100" w:afterAutospacing="1" w:line="240" w:lineRule="auto"/>
+        <w:ind w:left="945"/>
+        <w:rPr>
+          <w:rFonts w:cstheme="minorHAnsi"/>
+          <w:color w:val="212121"/>
+        </w:rPr>
+      </w:pPr>
+      <w:r>
+        <w:rPr>
+          <w:rFonts w:cstheme="minorHAnsi"/>
+          <w:color w:val="212121"/>
+        </w:rPr>
+        <w:t>OK Gestire il caso in cui manca un file, es pirometro</w:t>
+      </w:r>
+    </w:p>
+    <w:p>
+      <w:pPr>
+        <w:numPr>
+          <w:ilvl w:val="0"/>
+          <w:numId w:val="14"/>
+        </w:numPr>
+        <w:shd w:val="clear" w:color="auto" w:fill="FFFFFF"/>
+        <w:spacing w:before="100" w:beforeAutospacing="1" w:after="100" w:afterAutospacing="1" w:line="240" w:lineRule="auto"/>
+        <w:ind w:left="945"/>
+        <w:rPr>
+          <w:rFonts w:cstheme="minorHAnsi"/>
+          <w:color w:val="212121"/>
+        </w:rPr>
+      </w:pPr>
+      <w:proofErr w:type="spellStart"/>
+      <w:r>
+        <w:rPr>
+          <w:rFonts w:cstheme="minorHAnsi"/>
+          <w:color w:val="212121"/>
+        </w:rPr>
+        <w:t>ToDo</w:t>
+      </w:r>
+      <w:proofErr w:type="spellEnd"/>
+      <w:r>
+        <w:rPr>
+          <w:rFonts w:cstheme="minorHAnsi"/>
+          <w:color w:val="212121"/>
+        </w:rPr>
+        <w:t xml:space="preserve"> Chiudere </w:t>
+      </w:r>
+      <w:proofErr w:type="spellStart"/>
+      <w:r>
+        <w:rPr>
+          <w:rFonts w:cstheme="minorHAnsi"/>
+          <w:color w:val="212121"/>
+        </w:rPr>
+        <w:t>experiment</w:t>
+      </w:r>
+      <w:proofErr w:type="spellEnd"/>
+      <w:r>
+        <w:rPr>
+          <w:rFonts w:cstheme="minorHAnsi"/>
+          <w:color w:val="212121"/>
+        </w:rPr>
+        <w:t xml:space="preserve"> tab</w:t>
+      </w:r>
+    </w:p>
+    <w:p>
+      <w:pPr>
+        <w:numPr>
+          <w:ilvl w:val="0"/>
+          <w:numId w:val="14"/>
+        </w:numPr>
+        <w:shd w:val="clear" w:color="auto" w:fill="FFFFFF"/>
+        <w:spacing w:before="100" w:beforeAutospacing="1" w:after="100" w:afterAutospacing="1" w:line="240" w:lineRule="auto"/>
+        <w:ind w:left="945"/>
+        <w:rPr>
+          <w:rFonts w:cstheme="minorHAnsi"/>
+          <w:color w:val="212121"/>
+        </w:rPr>
+      </w:pPr>
+      <w:proofErr w:type="spellStart"/>
+      <w:r>
+        <w:rPr>
+          <w:rFonts w:cstheme="minorHAnsi"/>
+          <w:color w:val="212121"/>
+        </w:rPr>
+        <w:t>ToDo</w:t>
+      </w:r>
+      <w:proofErr w:type="spellEnd"/>
+      <w:r>
+        <w:rPr>
+          <w:rFonts w:cstheme="minorHAnsi"/>
+          <w:color w:val="212121"/>
+        </w:rPr>
+        <w:t xml:space="preserve"> Ricordare il </w:t>
+      </w:r>
+      <w:proofErr w:type="spellStart"/>
+      <w:r>
+        <w:rPr>
+          <w:rFonts w:cstheme="minorHAnsi"/>
+          <w:color w:val="212121"/>
+        </w:rPr>
+        <w:t>path</w:t>
+      </w:r>
+      <w:proofErr w:type="spellEnd"/>
+      <w:r>
+        <w:rPr>
+          <w:rFonts w:cstheme="minorHAnsi"/>
+          <w:color w:val="212121"/>
+        </w:rPr>
+        <w:t xml:space="preserve"> dell'ultimo </w:t>
+      </w:r>
+      <w:proofErr w:type="spellStart"/>
+      <w:r>
+        <w:rPr>
+          <w:rFonts w:cstheme="minorHAnsi"/>
+          <w:color w:val="212121"/>
+        </w:rPr>
+        <w:t>experiment</w:t>
+      </w:r>
+      <w:proofErr w:type="spellEnd"/>
+      <w:r>
+        <w:rPr>
+          <w:rFonts w:cstheme="minorHAnsi"/>
+          <w:color w:val="212121"/>
+        </w:rPr>
+        <w:t xml:space="preserve"> aperto, e ultima </w:t>
+      </w:r>
+      <w:proofErr w:type="spellStart"/>
+      <w:r>
+        <w:rPr>
+          <w:rFonts w:cstheme="minorHAnsi"/>
+          <w:color w:val="212121"/>
+        </w:rPr>
+        <w:t>depo</w:t>
+      </w:r>
+      <w:proofErr w:type="spellEnd"/>
+      <w:r>
+        <w:rPr>
+          <w:rFonts w:cstheme="minorHAnsi"/>
+          <w:color w:val="212121"/>
+        </w:rPr>
+        <w:t xml:space="preserve"> aperta</w:t>
+      </w:r>
+      <w:r>
+        <w:rPr>
+          <w:rFonts w:cstheme="minorHAnsi"/>
+          <w:color w:val="212121"/>
+        </w:rPr>
+        <w:br/>
+        <w:t xml:space="preserve">=&gt; Aggiungere un menu all' </w:t>
+      </w:r>
+      <w:proofErr w:type="spellStart"/>
+      <w:r>
+        <w:rPr>
+          <w:rFonts w:cstheme="minorHAnsi"/>
+          <w:color w:val="212121"/>
+        </w:rPr>
+        <w:t>experiment</w:t>
+      </w:r>
+      <w:proofErr w:type="spellEnd"/>
+      <w:r>
+        <w:rPr>
+          <w:rFonts w:cstheme="minorHAnsi"/>
+          <w:color w:val="212121"/>
+        </w:rPr>
+        <w:t xml:space="preserve">, e uno alla </w:t>
+      </w:r>
+      <w:proofErr w:type="spellStart"/>
+      <w:r>
+        <w:rPr>
+          <w:rFonts w:cstheme="minorHAnsi"/>
+          <w:color w:val="212121"/>
+        </w:rPr>
+        <w:t>depo</w:t>
+      </w:r>
+      <w:proofErr w:type="spellEnd"/>
+      <w:r>
+        <w:rPr>
+          <w:rFonts w:cstheme="minorHAnsi"/>
+          <w:color w:val="212121"/>
+        </w:rPr>
+        <w:t>, e salvare nel file .ini l'informazione</w:t>
+      </w:r>
+      <w:r>
+        <w:rPr>
+          <w:rFonts w:cstheme="minorHAnsi"/>
+          <w:color w:val="212121"/>
+        </w:rPr>
+        <w:br/>
+        <w:t>=&gt; Guardare come si fa in visual studio: non c'è da inventare nulla!</w:t>
+      </w:r>
+    </w:p>
+    <w:p>
+      <w:pPr>
+        <w:spacing w:after="0"/>
+        <w:rPr>
+          <w:rFonts w:cstheme="minorHAnsi"/>
+        </w:rPr>
+      </w:pPr>
+      <w:r>
+        <w:rPr>
+          <w:rFonts w:cstheme="minorHAnsi"/>
+          <w:color w:val="000000"/>
+        </w:rPr>
+        <w:br/>
+      </w:r>
+    </w:p>
+    <w:p>
+      <w:pPr>
+        <w:pStyle w:val="NormaleWeb"/>
+        <w:shd w:val="clear" w:color="auto" w:fill="FFFFFF"/>
+        <w:spacing w:before="0" w:beforeAutospacing="0" w:after="0" w:afterAutospacing="0"/>
+        <w:rPr>
+          <w:rFonts w:asciiTheme="minorHAnsi" w:hAnsiTheme="minorHAnsi" w:cstheme="minorHAnsi"/>
+          <w:color w:val="000000"/>
+          <w:sz w:val="22"/>
+          <w:szCs w:val="22"/>
+        </w:rPr>
+      </w:pPr>
+      <w:r>
+        <w:rPr>
+          <w:rFonts w:asciiTheme="minorHAnsi" w:hAnsiTheme="minorHAnsi" w:cstheme="minorHAnsi"/>
+          <w:color w:val="000000"/>
+          <w:sz w:val="22"/>
+          <w:szCs w:val="22"/>
+        </w:rPr>
+        <w:t>New items:</w:t>
+      </w:r>
+    </w:p>
+    <w:p>
+      <w:pPr>
+        <w:pStyle w:val="NormaleWeb"/>
+        <w:shd w:val="clear" w:color="auto" w:fill="FFFFFF"/>
+        <w:spacing w:before="0" w:beforeAutospacing="0" w:after="0" w:afterAutospacing="0"/>
+        <w:rPr>
+          <w:rFonts w:asciiTheme="minorHAnsi" w:hAnsiTheme="minorHAnsi" w:cstheme="minorHAnsi"/>
+          <w:color w:val="000000"/>
+          <w:sz w:val="22"/>
+          <w:szCs w:val="22"/>
+        </w:rPr>
+      </w:pPr>
+    </w:p>
+    <w:p>
+      <w:pPr>
+        <w:numPr>
+          <w:ilvl w:val="0"/>
+          <w:numId w:val="15"/>
+        </w:numPr>
+        <w:shd w:val="clear" w:color="auto" w:fill="FFFFFF"/>
+        <w:spacing w:before="100" w:beforeAutospacing="1" w:after="100" w:afterAutospacing="1" w:line="240" w:lineRule="auto"/>
+        <w:ind w:left="945"/>
+        <w:rPr>
+          <w:rFonts w:cstheme="minorHAnsi"/>
+          <w:color w:val="000000"/>
+        </w:rPr>
+      </w:pPr>
+      <w:r>
+        <w:rPr>
+          <w:rFonts w:cstheme="minorHAnsi"/>
+          <w:color w:val="000000"/>
+        </w:rPr>
+        <w:t>URGENTE E RILEVANTE:</w:t>
+      </w:r>
+    </w:p>
+    <w:p>
+      <w:pPr>
+        <w:numPr>
+          <w:ilvl w:val="1"/>
+          <w:numId w:val="15"/>
+        </w:numPr>
+        <w:shd w:val="clear" w:color="auto" w:fill="FFFFFF"/>
+        <w:spacing w:before="100" w:beforeAutospacing="1" w:after="100" w:afterAutospacing="1" w:line="240" w:lineRule="auto"/>
+        <w:ind w:left="1890"/>
+        <w:rPr>
+          <w:rFonts w:cstheme="minorHAnsi"/>
+          <w:color w:val="000000"/>
+        </w:rPr>
+      </w:pPr>
+      <w:r>
+        <w:rPr>
+          <w:rFonts w:cstheme="minorHAnsi"/>
+          <w:color w:val="000000"/>
+        </w:rPr>
+        <w:t>Mettere commenti nel codice, per il tuo povero docente </w:t>
+      </w:r>
+      <w:r>
+        <w:rPr>
+          <w:rFonts w:cstheme="minorHAnsi"/>
+          <w:noProof/>
+          <w:color w:val="000000"/>
+        </w:rPr>
+        <w:drawing>
+          <wp:inline distT="0" distB="0" distL="0" distR="0" wp14:anchorId="484DEB31" wp14:editId="62E7D066">
+            <wp:extent cx="308610" cy="308610"/>
+            <wp:effectExtent l="0" t="0" r="0" b="0"/>
+            <wp:docPr id="4" name="Immagine 4" descr="😊"/>
+            <wp:cNvGraphicFramePr>
+              <a:graphicFrameLocks xmlns:a="http://schemas.openxmlformats.org/drawingml/2006/main" noChangeAspect="1"/>
+            </wp:cNvGraphicFramePr>
+            <a:graphic xmlns:a="http://schemas.openxmlformats.org/drawingml/2006/main">
+              <a:graphicData uri="http://schemas.openxmlformats.org/drawingml/2006/picture">
+                <pic:pic xmlns:pic="http://schemas.openxmlformats.org/drawingml/2006/picture">
+                  <pic:nvPicPr>
+                    <pic:cNvPr id="0" name="Picture 1" descr="😊"/>
+                    <pic:cNvPicPr>
+                      <a:picLocks noChangeAspect="1" noChangeArrowheads="1"/>
+                    </pic:cNvPicPr>
+                  </pic:nvPicPr>
+                  <pic:blipFill>
+                    <a:blip r:embed="rId14">
+                      <a:extLst>
+                        <a:ext uri="{28A0092B-C50C-407E-A947-70E740481C1C}">
+                          <a14:useLocalDpi xmlns:a14="http://schemas.microsoft.com/office/drawing/2010/main" val="0"/>
+                        </a:ext>
+                      </a:extLst>
+                    </a:blip>
+                    <a:srcRect/>
+                    <a:stretch>
+                      <a:fillRect/>
+                    </a:stretch>
+                  </pic:blipFill>
+                  <pic:spPr bwMode="auto">
+                    <a:xfrm>
+                      <a:off x="0" y="0"/>
+                      <a:ext cx="308610" cy="308610"/>
+                    </a:xfrm>
+                    <a:prstGeom prst="rect">
+                      <a:avLst/>
+                    </a:prstGeom>
+                    <a:noFill/>
+                    <a:ln>
+                      <a:noFill/>
+                    </a:ln>
+                  </pic:spPr>
+                </pic:pic>
+              </a:graphicData>
+            </a:graphic>
+          </wp:inline>
+        </w:drawing>
+      </w:r>
+    </w:p>
+    <w:p>
+      <w:pPr>
+        <w:numPr>
+          <w:ilvl w:val="1"/>
+          <w:numId w:val="15"/>
+        </w:numPr>
+        <w:shd w:val="clear" w:color="auto" w:fill="FFFFFF"/>
+        <w:spacing w:before="100" w:beforeAutospacing="1" w:after="100" w:afterAutospacing="1" w:line="240" w:lineRule="auto"/>
+        <w:ind w:left="1890"/>
+        <w:rPr>
+          <w:rFonts w:cstheme="minorHAnsi"/>
+          <w:color w:val="000000"/>
+        </w:rPr>
+      </w:pPr>
+      <w:r>
+        <w:rPr>
+          <w:rFonts w:cstheme="minorHAnsi"/>
+          <w:color w:val="000000"/>
+        </w:rPr>
+        <w:t>Ogni costante DEVE essere commentata!</w:t>
+      </w:r>
+    </w:p>
+    <w:p>
+      <w:pPr>
+        <w:numPr>
+          <w:ilvl w:val="1"/>
+          <w:numId w:val="15"/>
+        </w:numPr>
+        <w:shd w:val="clear" w:color="auto" w:fill="FFFFFF"/>
+        <w:spacing w:before="100" w:beforeAutospacing="1" w:after="100" w:afterAutospacing="1" w:line="240" w:lineRule="auto"/>
+        <w:ind w:left="1890"/>
+        <w:rPr>
+          <w:rFonts w:cstheme="minorHAnsi"/>
+          <w:color w:val="000000"/>
+        </w:rPr>
+      </w:pPr>
+      <w:r>
+        <w:rPr>
+          <w:rFonts w:cstheme="minorHAnsi"/>
+          <w:color w:val="000000"/>
+        </w:rPr>
+        <w:t xml:space="preserve">PF avvisami quando hai fatto un primo giro (non </w:t>
+      </w:r>
+      <w:proofErr w:type="spellStart"/>
+      <w:r>
+        <w:rPr>
+          <w:rFonts w:cstheme="minorHAnsi"/>
+          <w:color w:val="000000"/>
+        </w:rPr>
+        <w:t>venerdi</w:t>
+      </w:r>
+      <w:proofErr w:type="spellEnd"/>
+      <w:r>
+        <w:rPr>
+          <w:rFonts w:cstheme="minorHAnsi"/>
+          <w:color w:val="000000"/>
+        </w:rPr>
+        <w:t xml:space="preserve"> alle 15)</w:t>
+      </w:r>
+    </w:p>
+    <w:p>
+      <w:pPr>
+        <w:numPr>
+          <w:ilvl w:val="0"/>
+          <w:numId w:val="15"/>
+        </w:numPr>
+        <w:shd w:val="clear" w:color="auto" w:fill="FFFFFF"/>
+        <w:spacing w:before="100" w:beforeAutospacing="1" w:after="100" w:afterAutospacing="1" w:line="240" w:lineRule="auto"/>
+        <w:ind w:left="945"/>
+        <w:rPr>
+          <w:rFonts w:cstheme="minorHAnsi"/>
+          <w:color w:val="000000"/>
+        </w:rPr>
+      </w:pPr>
+      <w:r>
+        <w:rPr>
+          <w:rFonts w:cstheme="minorHAnsi"/>
+          <w:color w:val="000000"/>
+        </w:rPr>
+        <w:t xml:space="preserve">Evitare linee lunghe di codice, come questa ma creare variabili locali, </w:t>
+      </w:r>
+      <w:proofErr w:type="spellStart"/>
+      <w:r>
+        <w:rPr>
+          <w:rFonts w:cstheme="minorHAnsi"/>
+          <w:color w:val="000000"/>
+        </w:rPr>
+        <w:t>piu'</w:t>
+      </w:r>
+      <w:proofErr w:type="spellEnd"/>
+      <w:r>
+        <w:rPr>
+          <w:rFonts w:cstheme="minorHAnsi"/>
+          <w:color w:val="000000"/>
+        </w:rPr>
+        <w:t xml:space="preserve"> facili da debuggare:</w:t>
+      </w:r>
+      <w:r>
+        <w:rPr>
+          <w:rFonts w:cstheme="minorHAnsi"/>
+          <w:color w:val="000000"/>
+        </w:rPr>
+        <w:br/>
+      </w:r>
+      <w:proofErr w:type="spellStart"/>
+      <w:r>
+        <w:rPr>
+          <w:rFonts w:cstheme="minorHAnsi"/>
+          <w:color w:val="000000"/>
+        </w:rPr>
+        <w:t>BitmapImage</w:t>
+      </w:r>
+      <w:proofErr w:type="spellEnd"/>
+      <w:r>
+        <w:rPr>
+          <w:rFonts w:cstheme="minorHAnsi"/>
+          <w:color w:val="000000"/>
+        </w:rPr>
+        <w:t xml:space="preserve"> </w:t>
+      </w:r>
+      <w:proofErr w:type="spellStart"/>
+      <w:r>
+        <w:rPr>
+          <w:rFonts w:cstheme="minorHAnsi"/>
+          <w:color w:val="000000"/>
+        </w:rPr>
+        <w:t>bitmapImage</w:t>
+      </w:r>
+      <w:proofErr w:type="spellEnd"/>
+      <w:r>
+        <w:rPr>
+          <w:rFonts w:cstheme="minorHAnsi"/>
+          <w:color w:val="000000"/>
+        </w:rPr>
+        <w:t xml:space="preserve"> = new </w:t>
+      </w:r>
+      <w:proofErr w:type="spellStart"/>
+      <w:proofErr w:type="gramStart"/>
+      <w:r>
+        <w:rPr>
+          <w:rFonts w:cstheme="minorHAnsi"/>
+          <w:color w:val="000000"/>
+        </w:rPr>
+        <w:t>BitmapImage</w:t>
+      </w:r>
+      <w:proofErr w:type="spellEnd"/>
+      <w:r>
+        <w:rPr>
+          <w:rFonts w:cstheme="minorHAnsi"/>
+          <w:color w:val="000000"/>
+        </w:rPr>
+        <w:t>(</w:t>
+      </w:r>
+      <w:proofErr w:type="gramEnd"/>
+      <w:r>
+        <w:rPr>
+          <w:rFonts w:cstheme="minorHAnsi"/>
+          <w:color w:val="000000"/>
+        </w:rPr>
+        <w:t>new Uri(</w:t>
+      </w:r>
+      <w:proofErr w:type="spellStart"/>
+      <w:r>
+        <w:rPr>
+          <w:rFonts w:cstheme="minorHAnsi"/>
+          <w:color w:val="000000"/>
+        </w:rPr>
+        <w:t>dataPath</w:t>
+      </w:r>
+      <w:proofErr w:type="spellEnd"/>
+      <w:r>
+        <w:rPr>
+          <w:rFonts w:cstheme="minorHAnsi"/>
+          <w:color w:val="000000"/>
+        </w:rPr>
+        <w:t xml:space="preserve"> + @"\" + </w:t>
+      </w:r>
+      <w:proofErr w:type="spellStart"/>
+      <w:r>
+        <w:rPr>
+          <w:rFonts w:cstheme="minorHAnsi"/>
+          <w:color w:val="000000"/>
+        </w:rPr>
+        <w:t>myDepoData.getImageDirectory</w:t>
+      </w:r>
+      <w:proofErr w:type="spellEnd"/>
+      <w:r>
+        <w:rPr>
+          <w:rFonts w:cstheme="minorHAnsi"/>
+          <w:color w:val="000000"/>
+        </w:rPr>
+        <w:t xml:space="preserve">() + myDepoData.getImages().ElementAt((int)myDepoData.getActualImage()), </w:t>
+      </w:r>
+      <w:proofErr w:type="spellStart"/>
+      <w:r>
+        <w:rPr>
+          <w:rFonts w:cstheme="minorHAnsi"/>
+          <w:color w:val="000000"/>
+        </w:rPr>
+        <w:t>UriKind.RelativeOrAbsolute</w:t>
+      </w:r>
+      <w:proofErr w:type="spellEnd"/>
+      <w:r>
+        <w:rPr>
+          <w:rFonts w:cstheme="minorHAnsi"/>
+          <w:color w:val="000000"/>
+        </w:rPr>
+        <w:t>));</w:t>
+      </w:r>
+    </w:p>
+    <w:p>
+      <w:pPr>
+        <w:numPr>
+          <w:ilvl w:val="0"/>
+          <w:numId w:val="15"/>
+        </w:numPr>
+        <w:shd w:val="clear" w:color="auto" w:fill="FFFFFF"/>
+        <w:spacing w:before="100" w:beforeAutospacing="1" w:after="100" w:afterAutospacing="1" w:line="240" w:lineRule="auto"/>
+        <w:ind w:left="945"/>
+        <w:rPr>
+          <w:rFonts w:cstheme="minorHAnsi"/>
+          <w:color w:val="000000"/>
+        </w:rPr>
+      </w:pPr>
+      <w:proofErr w:type="spellStart"/>
+      <w:r>
+        <w:rPr>
+          <w:rFonts w:cstheme="minorHAnsi"/>
+          <w:color w:val="000000"/>
+        </w:rPr>
+        <w:t>Add</w:t>
+      </w:r>
+      <w:proofErr w:type="spellEnd"/>
+      <w:r>
+        <w:rPr>
+          <w:rFonts w:cstheme="minorHAnsi"/>
+          <w:color w:val="000000"/>
+        </w:rPr>
+        <w:t xml:space="preserve"> a tool bar, con icona </w:t>
+      </w:r>
+      <w:proofErr w:type="spellStart"/>
+      <w:r>
+        <w:rPr>
+          <w:rFonts w:cstheme="minorHAnsi"/>
+          <w:color w:val="000000"/>
+        </w:rPr>
+        <w:t>refresh</w:t>
+      </w:r>
+      <w:proofErr w:type="spellEnd"/>
+      <w:r>
+        <w:rPr>
+          <w:rFonts w:cstheme="minorHAnsi"/>
+          <w:color w:val="000000"/>
+        </w:rPr>
+        <w:t xml:space="preserve"> per aggiornare il file system (chiude l'app e la </w:t>
+      </w:r>
+      <w:proofErr w:type="spellStart"/>
+      <w:r>
+        <w:rPr>
+          <w:rFonts w:cstheme="minorHAnsi"/>
+          <w:color w:val="000000"/>
+        </w:rPr>
+        <w:t>restart</w:t>
+      </w:r>
+      <w:proofErr w:type="spellEnd"/>
+      <w:r>
+        <w:rPr>
+          <w:rFonts w:cstheme="minorHAnsi"/>
+          <w:color w:val="000000"/>
+        </w:rPr>
+        <w:t xml:space="preserve"> con il file system aggiornato), e reset layout e </w:t>
+      </w:r>
+      <w:proofErr w:type="spellStart"/>
+      <w:r>
+        <w:rPr>
+          <w:rFonts w:cstheme="minorHAnsi"/>
+          <w:color w:val="000000"/>
+        </w:rPr>
+        <w:t>close</w:t>
+      </w:r>
+      <w:proofErr w:type="spellEnd"/>
+      <w:r>
+        <w:rPr>
+          <w:rFonts w:cstheme="minorHAnsi"/>
+          <w:color w:val="000000"/>
+        </w:rPr>
+        <w:t xml:space="preserve"> </w:t>
+      </w:r>
+      <w:proofErr w:type="spellStart"/>
+      <w:r>
+        <w:rPr>
+          <w:rFonts w:cstheme="minorHAnsi"/>
+          <w:color w:val="000000"/>
+        </w:rPr>
+        <w:t>tabs</w:t>
+      </w:r>
+      <w:proofErr w:type="spellEnd"/>
+    </w:p>
+    <w:p>
+      <w:pPr>
+        <w:numPr>
+          <w:ilvl w:val="0"/>
+          <w:numId w:val="15"/>
+        </w:numPr>
+        <w:shd w:val="clear" w:color="auto" w:fill="FFFFFF"/>
+        <w:spacing w:before="100" w:beforeAutospacing="1" w:after="100" w:afterAutospacing="1" w:line="240" w:lineRule="auto"/>
+        <w:ind w:left="945"/>
+        <w:rPr>
+          <w:rFonts w:cstheme="minorHAnsi"/>
+          <w:color w:val="000000"/>
+        </w:rPr>
+      </w:pPr>
+      <w:r>
+        <w:rPr>
+          <w:rFonts w:cstheme="minorHAnsi"/>
+          <w:color w:val="000000"/>
+        </w:rPr>
+        <w:t xml:space="preserve">Punto 3 dell'ultima volta: mostriamo e gestiamo solo i </w:t>
+      </w:r>
+      <w:proofErr w:type="spellStart"/>
+      <w:r>
+        <w:rPr>
+          <w:rFonts w:cstheme="minorHAnsi"/>
+          <w:color w:val="000000"/>
+        </w:rPr>
+        <w:t>ms</w:t>
+      </w:r>
+      <w:proofErr w:type="spellEnd"/>
+      <w:r>
+        <w:rPr>
+          <w:rFonts w:cstheme="minorHAnsi"/>
+          <w:color w:val="000000"/>
+        </w:rPr>
+        <w:t xml:space="preserve"> assoluti</w:t>
+      </w:r>
+    </w:p>
+    <w:p>
+      <w:pPr>
+        <w:numPr>
+          <w:ilvl w:val="0"/>
+          <w:numId w:val="15"/>
+        </w:numPr>
+        <w:shd w:val="clear" w:color="auto" w:fill="FFFFFF"/>
+        <w:spacing w:before="100" w:beforeAutospacing="1" w:after="100" w:afterAutospacing="1" w:line="240" w:lineRule="auto"/>
+        <w:ind w:left="945"/>
+        <w:rPr>
+          <w:rFonts w:cstheme="minorHAnsi"/>
+          <w:color w:val="000000"/>
+        </w:rPr>
+      </w:pPr>
+      <w:r>
+        <w:rPr>
+          <w:rFonts w:cstheme="minorHAnsi"/>
+          <w:color w:val="000000"/>
+        </w:rPr>
+        <w:t>App si apre in formato ridotto, usare </w:t>
+      </w:r>
+      <w:proofErr w:type="spellStart"/>
+      <w:proofErr w:type="gramStart"/>
+      <w:r>
+        <w:rPr>
+          <w:rFonts w:cstheme="minorHAnsi"/>
+          <w:color w:val="000000"/>
+        </w:rPr>
+        <w:t>this.WindowState</w:t>
+      </w:r>
+      <w:proofErr w:type="spellEnd"/>
+      <w:proofErr w:type="gramEnd"/>
+      <w:r>
+        <w:rPr>
+          <w:rFonts w:cstheme="minorHAnsi"/>
+          <w:color w:val="000000"/>
+        </w:rPr>
+        <w:t xml:space="preserve"> = </w:t>
+      </w:r>
+      <w:proofErr w:type="spellStart"/>
+      <w:r>
+        <w:rPr>
+          <w:rFonts w:cstheme="minorHAnsi"/>
+          <w:color w:val="000000"/>
+        </w:rPr>
+        <w:t>FormWindowState.Maximized</w:t>
+      </w:r>
+      <w:proofErr w:type="spellEnd"/>
+      <w:r>
+        <w:rPr>
+          <w:rFonts w:cstheme="minorHAnsi"/>
+          <w:color w:val="000000"/>
+        </w:rPr>
+        <w:t>;</w:t>
+      </w:r>
+    </w:p>
+    <w:p>
+      <w:pPr>
+        <w:numPr>
+          <w:ilvl w:val="0"/>
+          <w:numId w:val="15"/>
+        </w:numPr>
+        <w:shd w:val="clear" w:color="auto" w:fill="FFFFFF"/>
+        <w:spacing w:before="100" w:beforeAutospacing="1" w:after="100" w:afterAutospacing="1" w:line="240" w:lineRule="auto"/>
+        <w:ind w:left="945"/>
+        <w:rPr>
+          <w:rFonts w:cstheme="minorHAnsi"/>
+          <w:color w:val="000000"/>
+        </w:rPr>
+      </w:pPr>
+      <w:r>
+        <w:rPr>
+          <w:rFonts w:cstheme="minorHAnsi"/>
+          <w:color w:val="000000"/>
+        </w:rPr>
+        <w:t xml:space="preserve">Il tuo ordinamento degli </w:t>
+      </w:r>
+      <w:proofErr w:type="spellStart"/>
+      <w:r>
+        <w:rPr>
+          <w:rFonts w:cstheme="minorHAnsi"/>
+          <w:color w:val="000000"/>
+        </w:rPr>
+        <w:t>experiment</w:t>
+      </w:r>
+      <w:proofErr w:type="spellEnd"/>
+      <w:r>
+        <w:rPr>
+          <w:rFonts w:cstheme="minorHAnsi"/>
+          <w:color w:val="000000"/>
+        </w:rPr>
+        <w:t xml:space="preserve"> è diverso rispetto a quello del file system: prova a vedere se ci sono opzioni d'ordinamento</w:t>
+      </w:r>
+    </w:p>
+    <w:p>
+      <w:pPr>
+        <w:numPr>
+          <w:ilvl w:val="0"/>
+          <w:numId w:val="15"/>
+        </w:numPr>
+        <w:shd w:val="clear" w:color="auto" w:fill="FFFFFF"/>
+        <w:spacing w:before="100" w:beforeAutospacing="1" w:after="100" w:afterAutospacing="1" w:line="240" w:lineRule="auto"/>
+        <w:ind w:left="945"/>
+        <w:rPr>
+          <w:rFonts w:cstheme="minorHAnsi"/>
+          <w:color w:val="000000"/>
+        </w:rPr>
+      </w:pPr>
+      <w:r>
+        <w:rPr>
+          <w:rFonts w:cstheme="minorHAnsi"/>
+          <w:color w:val="000000"/>
+        </w:rPr>
+        <w:t>App dà errore su Experiment_2021_10_22__10_37_16, non appena si cerca di aprirlo (roba di </w:t>
+      </w:r>
+      <w:proofErr w:type="spellStart"/>
+      <w:r>
+        <w:rPr>
+          <w:rFonts w:cstheme="minorHAnsi"/>
+          <w:color w:val="000000"/>
+        </w:rPr>
+        <w:t>path</w:t>
+      </w:r>
+      <w:proofErr w:type="spellEnd"/>
+      <w:r>
+        <w:rPr>
+          <w:rFonts w:cstheme="minorHAnsi"/>
+          <w:color w:val="000000"/>
+        </w:rPr>
+        <w:t xml:space="preserve"> e </w:t>
+      </w:r>
+      <w:proofErr w:type="spellStart"/>
+      <w:r>
+        <w:rPr>
+          <w:rFonts w:cstheme="minorHAnsi"/>
+          <w:color w:val="000000"/>
+        </w:rPr>
+        <w:t>collection</w:t>
+      </w:r>
+      <w:proofErr w:type="spellEnd"/>
+      <w:r>
+        <w:rPr>
+          <w:rFonts w:cstheme="minorHAnsi"/>
+          <w:color w:val="000000"/>
+        </w:rPr>
+        <w:t xml:space="preserve"> vuota </w:t>
+      </w:r>
+      <w:proofErr w:type="spellStart"/>
+      <w:r>
+        <w:rPr>
+          <w:rFonts w:cstheme="minorHAnsi"/>
+          <w:color w:val="000000"/>
+        </w:rPr>
+        <w:t>prob</w:t>
+      </w:r>
+      <w:proofErr w:type="spellEnd"/>
+      <w:r>
+        <w:rPr>
+          <w:rFonts w:cstheme="minorHAnsi"/>
+          <w:color w:val="000000"/>
+        </w:rPr>
+        <w:t>)</w:t>
+      </w:r>
+    </w:p>
+    <w:p>
+      <w:pPr>
+        <w:numPr>
+          <w:ilvl w:val="0"/>
+          <w:numId w:val="15"/>
+        </w:numPr>
+        <w:shd w:val="clear" w:color="auto" w:fill="FFFFFF"/>
+        <w:spacing w:before="100" w:beforeAutospacing="1" w:after="100" w:afterAutospacing="1" w:line="240" w:lineRule="auto"/>
+        <w:ind w:left="945"/>
+        <w:rPr>
+          <w:rFonts w:cstheme="minorHAnsi"/>
+          <w:color w:val="000000"/>
+        </w:rPr>
+      </w:pPr>
+      <w:proofErr w:type="spellStart"/>
+      <w:r>
+        <w:rPr>
+          <w:rFonts w:cstheme="minorHAnsi"/>
+          <w:color w:val="000000"/>
+        </w:rPr>
+        <w:t>Binary</w:t>
+      </w:r>
+      <w:proofErr w:type="spellEnd"/>
+      <w:r>
+        <w:rPr>
+          <w:rFonts w:cstheme="minorHAnsi"/>
+          <w:color w:val="000000"/>
+        </w:rPr>
+        <w:t xml:space="preserve"> </w:t>
+      </w:r>
+      <w:proofErr w:type="spellStart"/>
+      <w:r>
+        <w:rPr>
+          <w:rFonts w:cstheme="minorHAnsi"/>
+          <w:color w:val="000000"/>
+        </w:rPr>
+        <w:t>search</w:t>
+      </w:r>
+      <w:proofErr w:type="spellEnd"/>
+      <w:r>
+        <w:rPr>
+          <w:rFonts w:cstheme="minorHAnsi"/>
+          <w:color w:val="000000"/>
+        </w:rPr>
+        <w:t xml:space="preserve"> slow: va fatto sulla lista (carica tutti i valori all'inizio) e non facendo file access tutte le volte!</w:t>
+      </w:r>
+      <w:r>
+        <w:rPr>
+          <w:rFonts w:cstheme="minorHAnsi"/>
+          <w:color w:val="000000"/>
+        </w:rPr>
+        <w:br/>
+        <w:t>List&lt;</w:t>
+      </w:r>
+      <w:proofErr w:type="spellStart"/>
+      <w:r>
+        <w:rPr>
+          <w:rFonts w:cstheme="minorHAnsi"/>
+          <w:color w:val="000000"/>
+        </w:rPr>
+        <w:t>string</w:t>
+      </w:r>
+      <w:proofErr w:type="spellEnd"/>
+      <w:r>
+        <w:rPr>
+          <w:rFonts w:cstheme="minorHAnsi"/>
+          <w:color w:val="000000"/>
+        </w:rPr>
+        <w:t xml:space="preserve">&gt; </w:t>
+      </w:r>
+      <w:proofErr w:type="spellStart"/>
+      <w:r>
+        <w:rPr>
+          <w:rFonts w:cstheme="minorHAnsi"/>
+          <w:color w:val="000000"/>
+        </w:rPr>
+        <w:t>pyroLines</w:t>
+      </w:r>
+      <w:proofErr w:type="spellEnd"/>
+      <w:r>
+        <w:rPr>
+          <w:rFonts w:cstheme="minorHAnsi"/>
+          <w:color w:val="000000"/>
+        </w:rPr>
+        <w:t xml:space="preserve"> = </w:t>
+      </w:r>
+      <w:proofErr w:type="spellStart"/>
+      <w:r>
+        <w:rPr>
+          <w:rFonts w:cstheme="minorHAnsi"/>
+          <w:color w:val="000000"/>
+        </w:rPr>
+        <w:t>File.ReadAllLines</w:t>
+      </w:r>
+      <w:proofErr w:type="spellEnd"/>
+      <w:r>
+        <w:rPr>
+          <w:rFonts w:cstheme="minorHAnsi"/>
+          <w:color w:val="000000"/>
+        </w:rPr>
+        <w:t>(</w:t>
+      </w:r>
+      <w:proofErr w:type="spellStart"/>
+      <w:r>
+        <w:rPr>
+          <w:rFonts w:cstheme="minorHAnsi"/>
+          <w:color w:val="000000"/>
+        </w:rPr>
+        <w:t>myDepoData.getPyroFileDirectory</w:t>
+      </w:r>
+      <w:proofErr w:type="spellEnd"/>
+      <w:r>
+        <w:rPr>
+          <w:rFonts w:cstheme="minorHAnsi"/>
+          <w:color w:val="000000"/>
+        </w:rPr>
+        <w:t xml:space="preserve">() + @"\" + </w:t>
+      </w:r>
+      <w:proofErr w:type="spellStart"/>
+      <w:r>
+        <w:rPr>
+          <w:rFonts w:cstheme="minorHAnsi"/>
+          <w:color w:val="000000"/>
+        </w:rPr>
+        <w:t>myDepoData.getPyrometerList</w:t>
+      </w:r>
+      <w:proofErr w:type="spellEnd"/>
+      <w:proofErr w:type="gramStart"/>
+      <w:r>
+        <w:rPr>
+          <w:rFonts w:cstheme="minorHAnsi"/>
+          <w:color w:val="000000"/>
+        </w:rPr>
+        <w:t>()[</w:t>
+      </w:r>
+      <w:proofErr w:type="gramEnd"/>
+      <w:r>
+        <w:rPr>
+          <w:rFonts w:cstheme="minorHAnsi"/>
+          <w:color w:val="000000"/>
+        </w:rPr>
+        <w:t>0]).Cast&lt;</w:t>
+      </w:r>
+      <w:proofErr w:type="spellStart"/>
+      <w:r>
+        <w:rPr>
+          <w:rFonts w:cstheme="minorHAnsi"/>
+          <w:color w:val="000000"/>
+        </w:rPr>
+        <w:t>string</w:t>
+      </w:r>
+      <w:proofErr w:type="spellEnd"/>
+      <w:r>
+        <w:rPr>
+          <w:rFonts w:cstheme="minorHAnsi"/>
+          <w:color w:val="000000"/>
+        </w:rPr>
+        <w:t>&gt;().</w:t>
+      </w:r>
+      <w:proofErr w:type="spellStart"/>
+      <w:r>
+        <w:rPr>
+          <w:rFonts w:cstheme="minorHAnsi"/>
+          <w:color w:val="000000"/>
+        </w:rPr>
+        <w:t>ToList</w:t>
+      </w:r>
+      <w:proofErr w:type="spellEnd"/>
+      <w:r>
+        <w:rPr>
+          <w:rFonts w:cstheme="minorHAnsi"/>
+          <w:color w:val="000000"/>
+        </w:rPr>
+        <w:t>();</w:t>
+      </w:r>
+    </w:p>
+    <w:p>
+      <w:pPr>
+        <w:numPr>
+          <w:ilvl w:val="0"/>
+          <w:numId w:val="15"/>
+        </w:numPr>
+        <w:shd w:val="clear" w:color="auto" w:fill="FFFFFF"/>
+        <w:spacing w:before="100" w:beforeAutospacing="1" w:after="100" w:afterAutospacing="1" w:line="240" w:lineRule="auto"/>
+        <w:ind w:left="945"/>
+        <w:rPr>
+          <w:rFonts w:cstheme="minorHAnsi"/>
+          <w:color w:val="000000"/>
+        </w:rPr>
+      </w:pPr>
+      <w:r>
+        <w:rPr>
+          <w:rFonts w:cstheme="minorHAnsi"/>
+          <w:color w:val="000000"/>
+        </w:rPr>
+        <w:t>Coesione: </w:t>
+      </w:r>
+      <w:proofErr w:type="spellStart"/>
+      <w:r>
+        <w:rPr>
+          <w:rFonts w:cstheme="minorHAnsi"/>
+          <w:color w:val="000000"/>
+        </w:rPr>
+        <w:t>DepoTabControlController</w:t>
+      </w:r>
+      <w:proofErr w:type="spellEnd"/>
+      <w:r>
+        <w:rPr>
+          <w:rFonts w:cstheme="minorHAnsi"/>
+          <w:color w:val="000000"/>
+        </w:rPr>
+        <w:t xml:space="preserve"> va suddiviso in sotto parti</w:t>
+      </w:r>
+    </w:p>
+    <w:p>
+      <w:pPr>
+        <w:numPr>
+          <w:ilvl w:val="0"/>
+          <w:numId w:val="15"/>
+        </w:numPr>
+        <w:shd w:val="clear" w:color="auto" w:fill="FFFFFF"/>
+        <w:spacing w:before="100" w:beforeAutospacing="1" w:after="100" w:afterAutospacing="1" w:line="240" w:lineRule="auto"/>
+        <w:ind w:left="945"/>
+        <w:rPr>
+          <w:rFonts w:cstheme="minorHAnsi"/>
+          <w:color w:val="000000"/>
+        </w:rPr>
+      </w:pPr>
+      <w:r>
+        <w:rPr>
+          <w:rFonts w:cstheme="minorHAnsi"/>
+          <w:color w:val="000000"/>
+        </w:rPr>
+        <w:t>Stefano Ambra Michele feedback: </w:t>
+      </w:r>
+    </w:p>
+    <w:p>
+      <w:pPr>
+        <w:numPr>
+          <w:ilvl w:val="1"/>
+          <w:numId w:val="15"/>
+        </w:numPr>
+        <w:shd w:val="clear" w:color="auto" w:fill="FFFFFF"/>
+        <w:spacing w:before="100" w:beforeAutospacing="1" w:after="100" w:afterAutospacing="1" w:line="240" w:lineRule="auto"/>
+        <w:ind w:left="1890"/>
+        <w:rPr>
+          <w:rFonts w:cstheme="minorHAnsi"/>
+          <w:color w:val="000000"/>
+        </w:rPr>
+      </w:pPr>
+      <w:proofErr w:type="spellStart"/>
+      <w:r>
+        <w:rPr>
+          <w:rFonts w:cstheme="minorHAnsi"/>
+          <w:color w:val="000000"/>
+        </w:rPr>
+        <w:lastRenderedPageBreak/>
+        <w:t>Scorribilità</w:t>
+      </w:r>
+      <w:proofErr w:type="spellEnd"/>
+      <w:r>
+        <w:rPr>
+          <w:rFonts w:cstheme="minorHAnsi"/>
+          <w:color w:val="000000"/>
+        </w:rPr>
+        <w:t xml:space="preserve"> degli </w:t>
+      </w:r>
+      <w:proofErr w:type="spellStart"/>
+      <w:r>
+        <w:rPr>
+          <w:rFonts w:cstheme="minorHAnsi"/>
+          <w:color w:val="000000"/>
+        </w:rPr>
+        <w:t>experiment</w:t>
+      </w:r>
+      <w:proofErr w:type="spellEnd"/>
+      <w:r>
+        <w:rPr>
+          <w:rFonts w:cstheme="minorHAnsi"/>
+          <w:color w:val="000000"/>
+        </w:rPr>
+        <w:t xml:space="preserve"> items</w:t>
+      </w:r>
+    </w:p>
+    <w:p>
+      <w:pPr>
+        <w:numPr>
+          <w:ilvl w:val="1"/>
+          <w:numId w:val="15"/>
+        </w:numPr>
+        <w:shd w:val="clear" w:color="auto" w:fill="FFFFFF"/>
+        <w:spacing w:before="100" w:beforeAutospacing="1" w:after="100" w:afterAutospacing="1" w:line="240" w:lineRule="auto"/>
+        <w:ind w:left="1890"/>
+        <w:rPr>
+          <w:rFonts w:cstheme="minorHAnsi"/>
+          <w:color w:val="000000"/>
+        </w:rPr>
+      </w:pPr>
+      <w:r>
+        <w:rPr>
+          <w:rFonts w:cstheme="minorHAnsi"/>
+          <w:color w:val="000000"/>
+        </w:rPr>
+        <w:t>Ricercare per file di setup: vedere con Banfi</w:t>
+      </w:r>
+    </w:p>
+    <w:p>
+      <w:pPr>
+        <w:numPr>
+          <w:ilvl w:val="1"/>
+          <w:numId w:val="15"/>
+        </w:numPr>
+        <w:shd w:val="clear" w:color="auto" w:fill="FFFFFF"/>
+        <w:spacing w:before="100" w:beforeAutospacing="1" w:after="100" w:afterAutospacing="1" w:line="240" w:lineRule="auto"/>
+        <w:ind w:left="1890"/>
+        <w:rPr>
+          <w:rFonts w:cstheme="minorHAnsi"/>
+          <w:color w:val="000000"/>
+        </w:rPr>
+      </w:pPr>
+      <w:r>
+        <w:rPr>
+          <w:rFonts w:cstheme="minorHAnsi"/>
+          <w:color w:val="000000"/>
+        </w:rPr>
+        <w:t xml:space="preserve">Inserire una foto del provino sotto alla lista degli </w:t>
+      </w:r>
+      <w:proofErr w:type="spellStart"/>
+      <w:r>
+        <w:rPr>
+          <w:rFonts w:cstheme="minorHAnsi"/>
+          <w:color w:val="000000"/>
+        </w:rPr>
+        <w:t>experiments</w:t>
+      </w:r>
+      <w:proofErr w:type="spellEnd"/>
+    </w:p>
+    <w:p>
+      <w:pPr>
+        <w:numPr>
+          <w:ilvl w:val="1"/>
+          <w:numId w:val="15"/>
+        </w:numPr>
+        <w:shd w:val="clear" w:color="auto" w:fill="FFFFFF"/>
+        <w:spacing w:before="100" w:beforeAutospacing="1" w:after="100" w:afterAutospacing="1" w:line="240" w:lineRule="auto"/>
+        <w:ind w:left="1890"/>
+        <w:rPr>
+          <w:rFonts w:cstheme="minorHAnsi"/>
+          <w:color w:val="000000"/>
+        </w:rPr>
+      </w:pPr>
+      <w:proofErr w:type="spellStart"/>
+      <w:r>
+        <w:rPr>
+          <w:rFonts w:cstheme="minorHAnsi"/>
+          <w:color w:val="000000"/>
+        </w:rPr>
+        <w:t>Signal</w:t>
+      </w:r>
+      <w:proofErr w:type="spellEnd"/>
+      <w:r>
+        <w:rPr>
+          <w:rFonts w:cstheme="minorHAnsi"/>
+          <w:color w:val="000000"/>
+        </w:rPr>
+        <w:t xml:space="preserve"> plotter: </w:t>
+      </w:r>
+      <w:hyperlink r:id="rId15" w:tgtFrame="_blank" w:history="1">
+        <w:r>
+          <w:rPr>
+            <w:rStyle w:val="Collegamentoipertestuale"/>
+            <w:rFonts w:cstheme="minorHAnsi"/>
+            <w:color w:val="1155CC"/>
+          </w:rPr>
+          <w:t>https://nugetmusthaves.com/Package/ScottPlot.WPF</w:t>
+        </w:r>
+      </w:hyperlink>
+    </w:p>
+    <w:tbl>
+      <w:tblPr>
+        <w:tblW w:w="9519" w:type="dxa"/>
+        <w:tblCellSpacing w:w="0" w:type="dxa"/>
+        <w:tblBorders>
+          <w:top w:val="dotted" w:sz="6" w:space="0" w:color="C8C8C8"/>
+          <w:bottom w:val="dotted" w:sz="6" w:space="0" w:color="C8C8C8"/>
+        </w:tblBorders>
+        <w:shd w:val="clear" w:color="auto" w:fill="FFFFFF"/>
+        <w:tblCellMar>
+          <w:top w:w="300" w:type="dxa"/>
+          <w:left w:w="15" w:type="dxa"/>
+          <w:bottom w:w="300" w:type="dxa"/>
+          <w:right w:w="15" w:type="dxa"/>
+        </w:tblCellMar>
+        <w:tblLook w:val="04A0" w:firstRow="1" w:lastRow="0" w:firstColumn="1" w:lastColumn="0" w:noHBand="0" w:noVBand="1"/>
+      </w:tblPr>
+      <w:tblGrid>
+        <w:gridCol w:w="4066"/>
+        <w:gridCol w:w="5453"/>
+      </w:tblGrid>
+      <w:tr>
+        <w:trPr>
+          <w:trHeight w:val="109"/>
+          <w:tblCellSpacing w:w="0" w:type="dxa"/>
+        </w:trPr>
+        <w:tc>
+          <w:tcPr>
+            <w:tcW w:w="4066" w:type="dxa"/>
+            <w:shd w:val="clear" w:color="auto" w:fill="FFFFFF"/>
+            <w:tcMar>
+              <w:top w:w="300" w:type="dxa"/>
+              <w:left w:w="15" w:type="dxa"/>
+              <w:bottom w:w="300" w:type="dxa"/>
+              <w:right w:w="300" w:type="dxa"/>
+            </w:tcMar>
+            <w:hideMark/>
+          </w:tcPr>
+          <w:p>
+            <w:pPr>
+              <w:shd w:val="clear" w:color="auto" w:fill="FFFFFF"/>
+              <w:spacing w:after="0"/>
+              <w:rPr>
+                <w:rFonts w:ascii="Roboto" w:hAnsi="Roboto" w:cs="Times New Roman"/>
+              </w:rPr>
+            </w:pPr>
+            <w:r>
+              <w:rPr>
+                <w:rFonts w:ascii="Roboto" w:hAnsi="Roboto"/>
+                <w:noProof/>
+                <w:color w:val="1155CC"/>
+              </w:rPr>
+              <w:drawing>
+                <wp:inline distT="0" distB="0" distL="0" distR="0" wp14:anchorId="70449D73" wp14:editId="36939F42">
+                  <wp:extent cx="2381885" cy="871855"/>
+                  <wp:effectExtent l="0" t="0" r="0" b="4445"/>
+                  <wp:docPr id="3" name="Immagine 3">
+                    <a:hlinkClick xmlns:a="http://schemas.openxmlformats.org/drawingml/2006/main" r:id="rId15" tgtFrame="&quot;_blank&quot;"/>
+                  </wp:docPr>
+                  <wp:cNvGraphicFramePr>
+                    <a:graphicFrameLocks xmlns:a="http://schemas.openxmlformats.org/drawingml/2006/main" noChangeAspect="1"/>
+                  </wp:cNvGraphicFramePr>
+                  <a:graphic xmlns:a="http://schemas.openxmlformats.org/drawingml/2006/main">
+                    <a:graphicData uri="http://schemas.openxmlformats.org/drawingml/2006/picture">
+                      <pic:pic xmlns:pic="http://schemas.openxmlformats.org/drawingml/2006/picture">
+                        <pic:nvPicPr>
+                          <pic:cNvPr id="0" name="m_9207539520262374258LPThumbnailImageID_16385502865320.1729204608281656">
+                            <a:hlinkClick r:id="rId15" tgtFrame="&quot;_blank&quot;"/>
+                          </pic:cNvPr>
+                          <pic:cNvPicPr>
+                            <a:picLocks noChangeAspect="1" noChangeArrowheads="1"/>
+                          </pic:cNvPicPr>
+                        </pic:nvPicPr>
+                        <pic:blipFill>
+                          <a:blip r:embed="rId16" cstate="print">
+                            <a:extLst>
+                              <a:ext uri="{28A0092B-C50C-407E-A947-70E740481C1C}">
+                                <a14:useLocalDpi xmlns:a14="http://schemas.microsoft.com/office/drawing/2010/main" val="0"/>
+                              </a:ext>
+                            </a:extLst>
+                          </a:blip>
+                          <a:srcRect/>
+                          <a:stretch>
+                            <a:fillRect/>
+                          </a:stretch>
+                        </pic:blipFill>
+                        <pic:spPr bwMode="auto">
+                          <a:xfrm>
+                            <a:off x="0" y="0"/>
+                            <a:ext cx="2381885" cy="871855"/>
+                          </a:xfrm>
+                          <a:prstGeom prst="rect">
+                            <a:avLst/>
+                          </a:prstGeom>
+                          <a:noFill/>
+                          <a:ln>
+                            <a:noFill/>
+                          </a:ln>
+                        </pic:spPr>
+                      </pic:pic>
+                    </a:graphicData>
+                  </a:graphic>
+                </wp:inline>
+              </w:drawing>
+            </w:r>
+          </w:p>
+        </w:tc>
+        <w:tc>
+          <w:tcPr>
+            <w:tcW w:w="0" w:type="auto"/>
+            <w:shd w:val="clear" w:color="auto" w:fill="FFFFFF"/>
+            <w:tcMar>
+              <w:top w:w="0" w:type="dxa"/>
+              <w:left w:w="0" w:type="dxa"/>
+              <w:bottom w:w="0" w:type="dxa"/>
+              <w:right w:w="0" w:type="dxa"/>
+            </w:tcMar>
+            <w:hideMark/>
+          </w:tcPr>
+          <w:p>
+            <w:pPr>
+              <w:spacing w:line="315" w:lineRule="atLeast"/>
+              <w:rPr>
+                <w:rFonts w:ascii="Segoe UI Light" w:hAnsi="Segoe UI Light" w:cs="Segoe UI Light"/>
+                <w:color w:val="0078D7"/>
+                <w:sz w:val="32"/>
+                <w:szCs w:val="32"/>
+              </w:rPr>
+            </w:pPr>
+            <w:hyperlink r:id="rId17" w:tgtFrame="_blank" w:history="1">
+              <w:proofErr w:type="spellStart"/>
+              <w:r>
+                <w:rPr>
+                  <w:rStyle w:val="Collegamentoipertestuale"/>
+                  <w:rFonts w:ascii="Segoe UI Light" w:hAnsi="Segoe UI Light" w:cs="Segoe UI Light"/>
+                  <w:color w:val="1155CC"/>
+                  <w:sz w:val="32"/>
+                  <w:szCs w:val="32"/>
+                </w:rPr>
+                <w:t>ScottPlot.WPF</w:t>
+              </w:r>
+              <w:proofErr w:type="spellEnd"/>
+              <w:r>
+                <w:rPr>
+                  <w:rStyle w:val="Collegamentoipertestuale"/>
+                  <w:rFonts w:ascii="Segoe UI Light" w:hAnsi="Segoe UI Light" w:cs="Segoe UI Light"/>
+                  <w:color w:val="1155CC"/>
+                  <w:sz w:val="32"/>
+                  <w:szCs w:val="32"/>
+                </w:rPr>
+                <w:t xml:space="preserve"> - </w:t>
+              </w:r>
+              <w:proofErr w:type="spellStart"/>
+              <w:r>
+                <w:rPr>
+                  <w:rStyle w:val="Collegamentoipertestuale"/>
+                  <w:rFonts w:ascii="Segoe UI Light" w:hAnsi="Segoe UI Light" w:cs="Segoe UI Light"/>
+                  <w:color w:val="1155CC"/>
+                  <w:sz w:val="32"/>
+                  <w:szCs w:val="32"/>
+                </w:rPr>
+                <w:t>NuGet</w:t>
+              </w:r>
+              <w:proofErr w:type="spellEnd"/>
+              <w:r>
+                <w:rPr>
+                  <w:rStyle w:val="Collegamentoipertestuale"/>
+                  <w:rFonts w:ascii="Segoe UI Light" w:hAnsi="Segoe UI Light" w:cs="Segoe UI Light"/>
+                  <w:color w:val="1155CC"/>
+                  <w:sz w:val="32"/>
+                  <w:szCs w:val="32"/>
+                </w:rPr>
+                <w:t xml:space="preserve"> Must </w:t>
+              </w:r>
+              <w:proofErr w:type="spellStart"/>
+              <w:r>
+                <w:rPr>
+                  <w:rStyle w:val="Collegamentoipertestuale"/>
+                  <w:rFonts w:ascii="Segoe UI Light" w:hAnsi="Segoe UI Light" w:cs="Segoe UI Light"/>
+                  <w:color w:val="1155CC"/>
+                  <w:sz w:val="32"/>
+                  <w:szCs w:val="32"/>
+                </w:rPr>
+                <w:t>Haves</w:t>
+              </w:r>
+              <w:proofErr w:type="spellEnd"/>
+              <w:r>
+                <w:rPr>
+                  <w:rStyle w:val="Collegamentoipertestuale"/>
+                  <w:rFonts w:ascii="Segoe UI Light" w:hAnsi="Segoe UI Light" w:cs="Segoe UI Light"/>
+                  <w:color w:val="1155CC"/>
+                  <w:sz w:val="32"/>
+                  <w:szCs w:val="32"/>
+                </w:rPr>
+                <w:t xml:space="preserve"> Package</w:t>
+              </w:r>
+            </w:hyperlink>
+          </w:p>
+          <w:p>
+            <w:pPr>
+              <w:spacing w:line="210" w:lineRule="atLeast"/>
+              <w:rPr>
+                <w:rFonts w:ascii="Segoe UI" w:hAnsi="Segoe UI" w:cs="Segoe UI"/>
+                <w:color w:val="666666"/>
+                <w:sz w:val="21"/>
+                <w:szCs w:val="21"/>
+              </w:rPr>
+            </w:pPr>
+            <w:hyperlink r:id="rId18" w:tgtFrame="_blank" w:history="1">
+              <w:r>
+                <w:rPr>
+                  <w:rStyle w:val="Collegamentoipertestuale"/>
+                  <w:rFonts w:ascii="Segoe UI" w:hAnsi="Segoe UI" w:cs="Segoe UI"/>
+                  <w:color w:val="1155CC"/>
+                  <w:sz w:val="21"/>
+                  <w:szCs w:val="21"/>
+                </w:rPr>
+                <w:t>nugetmusthaves.com</w:t>
+              </w:r>
+            </w:hyperlink>
+          </w:p>
+          <w:p>
+            <w:pPr>
+              <w:spacing w:line="300" w:lineRule="atLeast"/>
+              <w:rPr>
+                <w:rFonts w:ascii="Segoe UI" w:hAnsi="Segoe UI" w:cs="Segoe UI"/>
+                <w:color w:val="666666"/>
+                <w:sz w:val="21"/>
+                <w:szCs w:val="21"/>
+              </w:rPr>
+            </w:pPr>
+            <w:proofErr w:type="spellStart"/>
+            <w:r>
+              <w:rPr>
+                <w:rFonts w:ascii="Segoe UI" w:hAnsi="Segoe UI" w:cs="Segoe UI"/>
+                <w:color w:val="666666"/>
+                <w:sz w:val="21"/>
+                <w:szCs w:val="21"/>
+              </w:rPr>
+              <w:t>This</w:t>
+            </w:r>
+            <w:proofErr w:type="spellEnd"/>
+            <w:r>
+              <w:rPr>
+                <w:rFonts w:ascii="Segoe UI" w:hAnsi="Segoe UI" w:cs="Segoe UI"/>
+                <w:color w:val="666666"/>
+                <w:sz w:val="21"/>
+                <w:szCs w:val="21"/>
+              </w:rPr>
+              <w:t xml:space="preserve"> package </w:t>
+            </w:r>
+            <w:proofErr w:type="spellStart"/>
+            <w:r>
+              <w:rPr>
+                <w:rFonts w:ascii="Segoe UI" w:hAnsi="Segoe UI" w:cs="Segoe UI"/>
+                <w:color w:val="666666"/>
+                <w:sz w:val="21"/>
+                <w:szCs w:val="21"/>
+              </w:rPr>
+              <w:t>provides</w:t>
+            </w:r>
+            <w:proofErr w:type="spellEnd"/>
+            <w:r>
+              <w:rPr>
+                <w:rFonts w:ascii="Segoe UI" w:hAnsi="Segoe UI" w:cs="Segoe UI"/>
+                <w:color w:val="666666"/>
+                <w:sz w:val="21"/>
+                <w:szCs w:val="21"/>
+              </w:rPr>
+              <w:t xml:space="preserve"> a WPF control to </w:t>
+            </w:r>
+            <w:proofErr w:type="spellStart"/>
+            <w:r>
+              <w:rPr>
+                <w:rFonts w:ascii="Segoe UI" w:hAnsi="Segoe UI" w:cs="Segoe UI"/>
+                <w:color w:val="666666"/>
+                <w:sz w:val="21"/>
+                <w:szCs w:val="21"/>
+              </w:rPr>
+              <w:t>interactively</w:t>
+            </w:r>
+            <w:proofErr w:type="spellEnd"/>
+            <w:r>
+              <w:rPr>
+                <w:rFonts w:ascii="Segoe UI" w:hAnsi="Segoe UI" w:cs="Segoe UI"/>
+                <w:color w:val="666666"/>
+                <w:sz w:val="21"/>
+                <w:szCs w:val="21"/>
+              </w:rPr>
+              <w:t xml:space="preserve"> display </w:t>
+            </w:r>
+            <w:proofErr w:type="spellStart"/>
+            <w:r>
+              <w:rPr>
+                <w:rFonts w:ascii="Segoe UI" w:hAnsi="Segoe UI" w:cs="Segoe UI"/>
+                <w:color w:val="666666"/>
+                <w:sz w:val="21"/>
+                <w:szCs w:val="21"/>
+              </w:rPr>
+              <w:t>ScottPlot</w:t>
+            </w:r>
+            <w:proofErr w:type="spellEnd"/>
+            <w:r>
+              <w:rPr>
+                <w:rFonts w:ascii="Segoe UI" w:hAnsi="Segoe UI" w:cs="Segoe UI"/>
+                <w:color w:val="666666"/>
+                <w:sz w:val="21"/>
+                <w:szCs w:val="21"/>
+              </w:rPr>
+              <w:t xml:space="preserve"> </w:t>
+            </w:r>
+            <w:proofErr w:type="spellStart"/>
+            <w:r>
+              <w:rPr>
+                <w:rFonts w:ascii="Segoe UI" w:hAnsi="Segoe UI" w:cs="Segoe UI"/>
+                <w:color w:val="666666"/>
+                <w:sz w:val="21"/>
+                <w:szCs w:val="21"/>
+              </w:rPr>
+              <w:t>graphs</w:t>
+            </w:r>
+            <w:proofErr w:type="spellEnd"/>
+            <w:r>
+              <w:rPr>
+                <w:rFonts w:ascii="Segoe UI" w:hAnsi="Segoe UI" w:cs="Segoe UI"/>
+                <w:color w:val="666666"/>
+                <w:sz w:val="21"/>
+                <w:szCs w:val="21"/>
+              </w:rPr>
+              <w:t xml:space="preserve"> in WPF </w:t>
+            </w:r>
+            <w:proofErr w:type="spellStart"/>
+            <w:r>
+              <w:rPr>
+                <w:rFonts w:ascii="Segoe UI" w:hAnsi="Segoe UI" w:cs="Segoe UI"/>
+                <w:color w:val="666666"/>
+                <w:sz w:val="21"/>
+                <w:szCs w:val="21"/>
+              </w:rPr>
+              <w:t>applications</w:t>
+            </w:r>
+            <w:proofErr w:type="spellEnd"/>
+            <w:r>
+              <w:rPr>
+                <w:rFonts w:ascii="Segoe UI" w:hAnsi="Segoe UI" w:cs="Segoe UI"/>
+                <w:color w:val="666666"/>
+                <w:sz w:val="21"/>
+                <w:szCs w:val="21"/>
+              </w:rPr>
+              <w:t xml:space="preserve">. </w:t>
+            </w:r>
+            <w:proofErr w:type="spellStart"/>
+            <w:r>
+              <w:rPr>
+                <w:rFonts w:ascii="Segoe UI" w:hAnsi="Segoe UI" w:cs="Segoe UI"/>
+                <w:color w:val="666666"/>
+                <w:sz w:val="21"/>
+                <w:szCs w:val="21"/>
+              </w:rPr>
+              <w:t>This</w:t>
+            </w:r>
+            <w:proofErr w:type="spellEnd"/>
+            <w:r>
+              <w:rPr>
+                <w:rFonts w:ascii="Segoe UI" w:hAnsi="Segoe UI" w:cs="Segoe UI"/>
+                <w:color w:val="666666"/>
+                <w:sz w:val="21"/>
+                <w:szCs w:val="21"/>
+              </w:rPr>
+              <w:t xml:space="preserve"> package targets </w:t>
+            </w:r>
+            <w:proofErr w:type="spellStart"/>
+            <w:r>
+              <w:rPr>
+                <w:rFonts w:ascii="Segoe UI" w:hAnsi="Segoe UI" w:cs="Segoe UI"/>
+                <w:color w:val="666666"/>
+                <w:sz w:val="21"/>
+                <w:szCs w:val="21"/>
+              </w:rPr>
+              <w:t>both</w:t>
+            </w:r>
+            <w:proofErr w:type="spellEnd"/>
+            <w:r>
+              <w:rPr>
+                <w:rFonts w:ascii="Segoe UI" w:hAnsi="Segoe UI" w:cs="Segoe UI"/>
+                <w:color w:val="666666"/>
+                <w:sz w:val="21"/>
+                <w:szCs w:val="21"/>
+              </w:rPr>
+              <w:t xml:space="preserve"> .NET Framework and .NET Core.</w:t>
+            </w:r>
+          </w:p>
+        </w:tc>
+      </w:tr>
+    </w:tbl>
+    <w:p>
+      <w:pPr>
+        <w:numPr>
+          <w:ilvl w:val="1"/>
+          <w:numId w:val="15"/>
+        </w:numPr>
+        <w:shd w:val="clear" w:color="auto" w:fill="FFFFFF"/>
+        <w:spacing w:before="100" w:beforeAutospacing="1" w:after="100" w:afterAutospacing="1" w:line="240" w:lineRule="auto"/>
+        <w:ind w:left="1890"/>
+        <w:rPr>
+          <w:rFonts w:ascii="Calibri" w:hAnsi="Calibri" w:cs="Calibri"/>
+          <w:color w:val="000000"/>
+        </w:rPr>
+      </w:pPr>
+      <w:r>
+        <w:rPr>
+          <w:rFonts w:ascii="Calibri" w:hAnsi="Calibri" w:cs="Calibri"/>
+          <w:color w:val="000000"/>
+        </w:rPr>
+        <w:t xml:space="preserve">Dividere DSB parte offline dalla parte online: Banfi </w:t>
+      </w:r>
+      <w:proofErr w:type="spellStart"/>
+      <w:r>
+        <w:rPr>
+          <w:rFonts w:ascii="Calibri" w:hAnsi="Calibri" w:cs="Calibri"/>
+          <w:color w:val="000000"/>
+        </w:rPr>
+        <w:t>stuff</w:t>
+      </w:r>
+      <w:proofErr w:type="spellEnd"/>
+    </w:p>
+    <w:p>
+      <w:pPr>
+        <w:ind w:left="360"/>
+      </w:pPr>
+    </w:p>
+    <w:p>
+      <w:pPr>
+        <w:ind w:left="360"/>
+      </w:pPr>
+      <w:r>
+        <w:t>5.12:</w:t>
+      </w:r>
+      <w:r>
+        <w:br/>
+      </w:r>
+      <w:proofErr w:type="spellStart"/>
+      <w:r>
+        <w:t>Refactoring</w:t>
+      </w:r>
+      <w:proofErr w:type="spellEnd"/>
+      <w:r>
+        <w:t xml:space="preserve"> della classe </w:t>
+      </w:r>
+      <w:proofErr w:type="spellStart"/>
+      <w:r>
+        <w:t>DepoTabControlController</w:t>
+      </w:r>
+      <w:proofErr w:type="spellEnd"/>
+      <w:r>
+        <w:t xml:space="preserve"> (ricerca divisa in tre altre classi, NON ancora terminata).</w:t>
+      </w:r>
+    </w:p>
+    <w:p>
+      <w:pPr>
+        <w:ind w:left="360"/>
+      </w:pPr>
+      <w:r>
+        <w:t>6.12:</w:t>
+      </w:r>
+    </w:p>
+    <w:p>
+      <w:pPr>
+        <w:ind w:left="360"/>
+      </w:pPr>
+      <w:r>
+        <w:t>Lettura del capitolo di LINQ da libro di testo e visione di alcuni video esplicativi (2x, 5-6min).</w:t>
+      </w:r>
+    </w:p>
+    <w:p>
+      <w:pPr>
+        <w:ind w:left="360"/>
+      </w:pPr>
+      <w:r>
+        <w:t>Prima aggiunta di commenti al codice, mancano ancora alcune class</w:t>
+      </w:r>
+      <w:r>
+        <w:t>i</w:t>
       </w:r>
     </w:p>
     <w:sectPr>
@@ -9332,6 +11376,205 @@
     </w:lvl>
   </w:abstractNum>
   <w:abstractNum w:abstractNumId="3" w15:restartNumberingAfterBreak="0">
+    <w:nsid w:val="18203F2C"/>
+    <w:multiLevelType w:val="multilevel"/>
+    <w:tmpl w:val="94A27714"/>
+    <w:lvl w:ilvl="0">
+      <w:start w:val="1"/>
+      <w:numFmt w:val="decimal"/>
+      <w:lvlText w:val="%1."/>
+      <w:lvlJc w:val="left"/>
+      <w:pPr>
+        <w:tabs>
+          <w:tab w:val="num" w:pos="720"/>
+        </w:tabs>
+        <w:ind w:left="720" w:hanging="360"/>
+      </w:pPr>
+    </w:lvl>
+    <w:lvl w:ilvl="1">
+      <w:start w:val="1"/>
+      <w:numFmt w:val="decimal"/>
+      <w:lvlText w:val="%2."/>
+      <w:lvlJc w:val="left"/>
+      <w:pPr>
+        <w:tabs>
+          <w:tab w:val="num" w:pos="1440"/>
+        </w:tabs>
+        <w:ind w:left="1440" w:hanging="360"/>
+      </w:pPr>
+    </w:lvl>
+    <w:lvl w:ilvl="2" w:tentative="1">
+      <w:start w:val="1"/>
+      <w:numFmt w:val="decimal"/>
+      <w:lvlText w:val="%3."/>
+      <w:lvlJc w:val="left"/>
+      <w:pPr>
+        <w:tabs>
+          <w:tab w:val="num" w:pos="2160"/>
+        </w:tabs>
+        <w:ind w:left="2160" w:hanging="360"/>
+      </w:pPr>
+    </w:lvl>
+    <w:lvl w:ilvl="3" w:tentative="1">
+      <w:start w:val="1"/>
+      <w:numFmt w:val="decimal"/>
+      <w:lvlText w:val="%4."/>
+      <w:lvlJc w:val="left"/>
+      <w:pPr>
+        <w:tabs>
+          <w:tab w:val="num" w:pos="2880"/>
+        </w:tabs>
+        <w:ind w:left="2880" w:hanging="360"/>
+      </w:pPr>
+    </w:lvl>
+    <w:lvl w:ilvl="4" w:tentative="1">
+      <w:start w:val="1"/>
+      <w:numFmt w:val="decimal"/>
+      <w:lvlText w:val="%5."/>
+      <w:lvlJc w:val="left"/>
+      <w:pPr>
+        <w:tabs>
+          <w:tab w:val="num" w:pos="3600"/>
+        </w:tabs>
+        <w:ind w:left="3600" w:hanging="360"/>
+      </w:pPr>
+    </w:lvl>
+    <w:lvl w:ilvl="5" w:tentative="1">
+      <w:start w:val="1"/>
+      <w:numFmt w:val="decimal"/>
+      <w:lvlText w:val="%6."/>
+      <w:lvlJc w:val="left"/>
+      <w:pPr>
+        <w:tabs>
+          <w:tab w:val="num" w:pos="4320"/>
+        </w:tabs>
+        <w:ind w:left="4320" w:hanging="360"/>
+      </w:pPr>
+    </w:lvl>
+    <w:lvl w:ilvl="6" w:tentative="1">
+      <w:start w:val="1"/>
+      <w:numFmt w:val="decimal"/>
+      <w:lvlText w:val="%7."/>
+      <w:lvlJc w:val="left"/>
+      <w:pPr>
+        <w:tabs>
+          <w:tab w:val="num" w:pos="5040"/>
+        </w:tabs>
+        <w:ind w:left="5040" w:hanging="360"/>
+      </w:pPr>
+    </w:lvl>
+    <w:lvl w:ilvl="7" w:tentative="1">
+      <w:start w:val="1"/>
+      <w:numFmt w:val="decimal"/>
+      <w:lvlText w:val="%8."/>
+      <w:lvlJc w:val="left"/>
+      <w:pPr>
+        <w:tabs>
+          <w:tab w:val="num" w:pos="5760"/>
+        </w:tabs>
+        <w:ind w:left="5760" w:hanging="360"/>
+      </w:pPr>
+    </w:lvl>
+    <w:lvl w:ilvl="8" w:tentative="1">
+      <w:start w:val="1"/>
+      <w:numFmt w:val="decimal"/>
+      <w:lvlText w:val="%9."/>
+      <w:lvlJc w:val="left"/>
+      <w:pPr>
+        <w:tabs>
+          <w:tab w:val="num" w:pos="6480"/>
+        </w:tabs>
+        <w:ind w:left="6480" w:hanging="360"/>
+      </w:pPr>
+    </w:lvl>
+  </w:abstractNum>
+  <w:abstractNum w:abstractNumId="4" w15:restartNumberingAfterBreak="0">
+    <w:nsid w:val="22D45CB1"/>
+    <w:multiLevelType w:val="hybridMultilevel"/>
+    <w:tmpl w:val="917A628A"/>
+    <w:lvl w:ilvl="0" w:tplc="0810000F">
+      <w:start w:val="1"/>
+      <w:numFmt w:val="decimal"/>
+      <w:lvlText w:val="%1."/>
+      <w:lvlJc w:val="left"/>
+      <w:pPr>
+        <w:ind w:left="1428" w:hanging="360"/>
+      </w:pPr>
+    </w:lvl>
+    <w:lvl w:ilvl="1" w:tplc="08100019" w:tentative="1">
+      <w:start w:val="1"/>
+      <w:numFmt w:val="lowerLetter"/>
+      <w:lvlText w:val="%2."/>
+      <w:lvlJc w:val="left"/>
+      <w:pPr>
+        <w:ind w:left="2148" w:hanging="360"/>
+      </w:pPr>
+    </w:lvl>
+    <w:lvl w:ilvl="2" w:tplc="0810001B" w:tentative="1">
+      <w:start w:val="1"/>
+      <w:numFmt w:val="lowerRoman"/>
+      <w:lvlText w:val="%3."/>
+      <w:lvlJc w:val="right"/>
+      <w:pPr>
+        <w:ind w:left="2868" w:hanging="180"/>
+      </w:pPr>
+    </w:lvl>
+    <w:lvl w:ilvl="3" w:tplc="0810000F" w:tentative="1">
+      <w:start w:val="1"/>
+      <w:numFmt w:val="decimal"/>
+      <w:lvlText w:val="%4."/>
+      <w:lvlJc w:val="left"/>
+      <w:pPr>
+        <w:ind w:left="3588" w:hanging="360"/>
+      </w:pPr>
+    </w:lvl>
+    <w:lvl w:ilvl="4" w:tplc="08100019" w:tentative="1">
+      <w:start w:val="1"/>
+      <w:numFmt w:val="lowerLetter"/>
+      <w:lvlText w:val="%5."/>
+      <w:lvlJc w:val="left"/>
+      <w:pPr>
+        <w:ind w:left="4308" w:hanging="360"/>
+      </w:pPr>
+    </w:lvl>
+    <w:lvl w:ilvl="5" w:tplc="0810001B" w:tentative="1">
+      <w:start w:val="1"/>
+      <w:numFmt w:val="lowerRoman"/>
+      <w:lvlText w:val="%6."/>
+      <w:lvlJc w:val="right"/>
+      <w:pPr>
+        <w:ind w:left="5028" w:hanging="180"/>
+      </w:pPr>
+    </w:lvl>
+    <w:lvl w:ilvl="6" w:tplc="0810000F" w:tentative="1">
+      <w:start w:val="1"/>
+      <w:numFmt w:val="decimal"/>
+      <w:lvlText w:val="%7."/>
+      <w:lvlJc w:val="left"/>
+      <w:pPr>
+        <w:ind w:left="5748" w:hanging="360"/>
+      </w:pPr>
+    </w:lvl>
+    <w:lvl w:ilvl="7" w:tplc="08100019" w:tentative="1">
+      <w:start w:val="1"/>
+      <w:numFmt w:val="lowerLetter"/>
+      <w:lvlText w:val="%8."/>
+      <w:lvlJc w:val="left"/>
+      <w:pPr>
+        <w:ind w:left="6468" w:hanging="360"/>
+      </w:pPr>
+    </w:lvl>
+    <w:lvl w:ilvl="8" w:tplc="0810001B" w:tentative="1">
+      <w:start w:val="1"/>
+      <w:numFmt w:val="lowerRoman"/>
+      <w:lvlText w:val="%9."/>
+      <w:lvlJc w:val="right"/>
+      <w:pPr>
+        <w:ind w:left="7188" w:hanging="180"/>
+      </w:pPr>
+    </w:lvl>
+  </w:abstractNum>
+  <w:abstractNum w:abstractNumId="5" w15:restartNumberingAfterBreak="0">
     <w:nsid w:val="255738D3"/>
     <w:multiLevelType w:val="multilevel"/>
     <w:tmpl w:val="4628EB24"/>
@@ -9480,7 +11723,7 @@
       </w:rPr>
     </w:lvl>
   </w:abstractNum>
-  <w:abstractNum w:abstractNumId="4" w15:restartNumberingAfterBreak="0">
+  <w:abstractNum w:abstractNumId="6" w15:restartNumberingAfterBreak="0">
     <w:nsid w:val="345C5A54"/>
     <w:multiLevelType w:val="multilevel"/>
     <w:tmpl w:val="3D429DAC"/>
@@ -9593,7 +11836,120 @@
       </w:pPr>
     </w:lvl>
   </w:abstractNum>
-  <w:abstractNum w:abstractNumId="5" w15:restartNumberingAfterBreak="0">
+  <w:abstractNum w:abstractNumId="7" w15:restartNumberingAfterBreak="0">
+    <w:nsid w:val="3CF846D6"/>
+    <w:multiLevelType w:val="multilevel"/>
+    <w:tmpl w:val="8F16E1F0"/>
+    <w:lvl w:ilvl="0">
+      <w:start w:val="1"/>
+      <w:numFmt w:val="decimal"/>
+      <w:lvlText w:val="%1."/>
+      <w:lvlJc w:val="left"/>
+      <w:pPr>
+        <w:tabs>
+          <w:tab w:val="num" w:pos="720"/>
+        </w:tabs>
+        <w:ind w:left="720" w:hanging="360"/>
+      </w:pPr>
+    </w:lvl>
+    <w:lvl w:ilvl="1" w:tentative="1">
+      <w:start w:val="1"/>
+      <w:numFmt w:val="decimal"/>
+      <w:lvlText w:val="%2."/>
+      <w:lvlJc w:val="left"/>
+      <w:pPr>
+        <w:tabs>
+          <w:tab w:val="num" w:pos="1440"/>
+        </w:tabs>
+        <w:ind w:left="1440" w:hanging="360"/>
+      </w:pPr>
+    </w:lvl>
+    <w:lvl w:ilvl="2" w:tentative="1">
+      <w:start w:val="1"/>
+      <w:numFmt w:val="decimal"/>
+      <w:lvlText w:val="%3."/>
+      <w:lvlJc w:val="left"/>
+      <w:pPr>
+        <w:tabs>
+          <w:tab w:val="num" w:pos="2160"/>
+        </w:tabs>
+        <w:ind w:left="2160" w:hanging="360"/>
+      </w:pPr>
+    </w:lvl>
+    <w:lvl w:ilvl="3" w:tentative="1">
+      <w:start w:val="1"/>
+      <w:numFmt w:val="decimal"/>
+      <w:lvlText w:val="%4."/>
+      <w:lvlJc w:val="left"/>
+      <w:pPr>
+        <w:tabs>
+          <w:tab w:val="num" w:pos="2880"/>
+        </w:tabs>
+        <w:ind w:left="2880" w:hanging="360"/>
+      </w:pPr>
+    </w:lvl>
+    <w:lvl w:ilvl="4" w:tentative="1">
+      <w:start w:val="1"/>
+      <w:numFmt w:val="decimal"/>
+      <w:lvlText w:val="%5."/>
+      <w:lvlJc w:val="left"/>
+      <w:pPr>
+        <w:tabs>
+          <w:tab w:val="num" w:pos="3600"/>
+        </w:tabs>
+        <w:ind w:left="3600" w:hanging="360"/>
+      </w:pPr>
+    </w:lvl>
+    <w:lvl w:ilvl="5" w:tentative="1">
+      <w:start w:val="1"/>
+      <w:numFmt w:val="decimal"/>
+      <w:lvlText w:val="%6."/>
+      <w:lvlJc w:val="left"/>
+      <w:pPr>
+        <w:tabs>
+          <w:tab w:val="num" w:pos="4320"/>
+        </w:tabs>
+        <w:ind w:left="4320" w:hanging="360"/>
+      </w:pPr>
+    </w:lvl>
+    <w:lvl w:ilvl="6" w:tentative="1">
+      <w:start w:val="1"/>
+      <w:numFmt w:val="decimal"/>
+      <w:lvlText w:val="%7."/>
+      <w:lvlJc w:val="left"/>
+      <w:pPr>
+        <w:tabs>
+          <w:tab w:val="num" w:pos="5040"/>
+        </w:tabs>
+        <w:ind w:left="5040" w:hanging="360"/>
+      </w:pPr>
+    </w:lvl>
+    <w:lvl w:ilvl="7" w:tentative="1">
+      <w:start w:val="1"/>
+      <w:numFmt w:val="decimal"/>
+      <w:lvlText w:val="%8."/>
+      <w:lvlJc w:val="left"/>
+      <w:pPr>
+        <w:tabs>
+          <w:tab w:val="num" w:pos="5760"/>
+        </w:tabs>
+        <w:ind w:left="5760" w:hanging="360"/>
+      </w:pPr>
+    </w:lvl>
+    <w:lvl w:ilvl="8" w:tentative="1">
+      <w:start w:val="1"/>
+      <w:numFmt w:val="decimal"/>
+      <w:lvlText w:val="%9."/>
+      <w:lvlJc w:val="left"/>
+      <w:pPr>
+        <w:tabs>
+          <w:tab w:val="num" w:pos="6480"/>
+        </w:tabs>
+        <w:ind w:left="6480" w:hanging="360"/>
+      </w:pPr>
+    </w:lvl>
+  </w:abstractNum>
+  <w:abstractNum w:abstractNumId="8" w15:restartNumberingAfterBreak="0">
     <w:nsid w:val="5A594D6A"/>
     <w:multiLevelType w:val="hybridMultilevel"/>
     <w:tmpl w:val="415273E2"/>
@@ -9679,7 +12035,93 @@
       </w:pPr>
     </w:lvl>
   </w:abstractNum>
-  <w:abstractNum w:abstractNumId="6" w15:restartNumberingAfterBreak="0">
+  <w:abstractNum w:abstractNumId="9" w15:restartNumberingAfterBreak="0">
+    <w:nsid w:val="5ECC797A"/>
+    <w:multiLevelType w:val="hybridMultilevel"/>
+    <w:tmpl w:val="0A281508"/>
+    <w:lvl w:ilvl="0" w:tplc="0810000F">
+      <w:start w:val="1"/>
+      <w:numFmt w:val="decimal"/>
+      <w:lvlText w:val="%1."/>
+      <w:lvlJc w:val="left"/>
+      <w:pPr>
+        <w:ind w:left="720" w:hanging="360"/>
+      </w:pPr>
+    </w:lvl>
+    <w:lvl w:ilvl="1" w:tplc="08100019" w:tentative="1">
+      <w:start w:val="1"/>
+      <w:numFmt w:val="lowerLetter"/>
+      <w:lvlText w:val="%2."/>
+      <w:lvlJc w:val="left"/>
+      <w:pPr>
+        <w:ind w:left="1440" w:hanging="360"/>
+      </w:pPr>
+    </w:lvl>
+    <w:lvl w:ilvl="2" w:tplc="0810001B" w:tentative="1">
+      <w:start w:val="1"/>
+      <w:numFmt w:val="lowerRoman"/>
+      <w:lvlText w:val="%3."/>
+      <w:lvlJc w:val="right"/>
+      <w:pPr>
+        <w:ind w:left="2160" w:hanging="180"/>
+      </w:pPr>
+    </w:lvl>
+    <w:lvl w:ilvl="3" w:tplc="0810000F" w:tentative="1">
+      <w:start w:val="1"/>
+      <w:numFmt w:val="decimal"/>
+      <w:lvlText w:val="%4."/>
+      <w:lvlJc w:val="left"/>
+      <w:pPr>
+        <w:ind w:left="2880" w:hanging="360"/>
+      </w:pPr>
+    </w:lvl>
+    <w:lvl w:ilvl="4" w:tplc="08100019" w:tentative="1">
+      <w:start w:val="1"/>
+      <w:numFmt w:val="lowerLetter"/>
+      <w:lvlText w:val="%5."/>
+      <w:lvlJc w:val="left"/>
+      <w:pPr>
+        <w:ind w:left="3600" w:hanging="360"/>
+      </w:pPr>
+    </w:lvl>
+    <w:lvl w:ilvl="5" w:tplc="0810001B" w:tentative="1">
+      <w:start w:val="1"/>
+      <w:numFmt w:val="lowerRoman"/>
+      <w:lvlText w:val="%6."/>
+      <w:lvlJc w:val="right"/>
+      <w:pPr>
+        <w:ind w:left="4320" w:hanging="180"/>
+      </w:pPr>
+    </w:lvl>
+    <w:lvl w:ilvl="6" w:tplc="0810000F" w:tentative="1">
+      <w:start w:val="1"/>
+      <w:numFmt w:val="decimal"/>
+      <w:lvlText w:val="%7."/>
+      <w:lvlJc w:val="left"/>
+      <w:pPr>
+        <w:ind w:left="5040" w:hanging="360"/>
+      </w:pPr>
+    </w:lvl>
+    <w:lvl w:ilvl="7" w:tplc="08100019" w:tentative="1">
+      <w:start w:val="1"/>
+      <w:numFmt w:val="lowerLetter"/>
+      <w:lvlText w:val="%8."/>
+      <w:lvlJc w:val="left"/>
+      <w:pPr>
+        <w:ind w:left="5760" w:hanging="360"/>
+      </w:pPr>
+    </w:lvl>
+    <w:lvl w:ilvl="8" w:tplc="0810001B" w:tentative="1">
+      <w:start w:val="1"/>
+      <w:numFmt w:val="lowerRoman"/>
+      <w:lvlText w:val="%9."/>
+      <w:lvlJc w:val="right"/>
+      <w:pPr>
+        <w:ind w:left="6480" w:hanging="180"/>
+      </w:pPr>
+    </w:lvl>
+  </w:abstractNum>
+  <w:abstractNum w:abstractNumId="10" w15:restartNumberingAfterBreak="0">
     <w:nsid w:val="63126F82"/>
     <w:multiLevelType w:val="multilevel"/>
     <w:tmpl w:val="5812182A"/>
@@ -9792,7 +12234,7 @@
       </w:pPr>
     </w:lvl>
   </w:abstractNum>
-  <w:abstractNum w:abstractNumId="7" w15:restartNumberingAfterBreak="0">
+  <w:abstractNum w:abstractNumId="11" w15:restartNumberingAfterBreak="0">
     <w:nsid w:val="6A016E38"/>
     <w:multiLevelType w:val="multilevel"/>
     <w:tmpl w:val="713C7AF2"/>
@@ -9905,7 +12347,7 @@
       </w:pPr>
     </w:lvl>
   </w:abstractNum>
-  <w:abstractNum w:abstractNumId="8" w15:restartNumberingAfterBreak="0">
+  <w:abstractNum w:abstractNumId="12" w15:restartNumberingAfterBreak="0">
     <w:nsid w:val="6B1A1A37"/>
     <w:multiLevelType w:val="hybridMultilevel"/>
     <w:tmpl w:val="B6F671A8"/>
@@ -10018,10 +12460,10 @@
       </w:rPr>
     </w:lvl>
   </w:abstractNum>
-  <w:abstractNum w:abstractNumId="9" w15:restartNumberingAfterBreak="0">
+  <w:abstractNum w:abstractNumId="13" w15:restartNumberingAfterBreak="0">
     <w:nsid w:val="72810273"/>
     <w:multiLevelType w:val="hybridMultilevel"/>
-    <w:tmpl w:val="1C7639B0"/>
+    <w:tmpl w:val="EED605CA"/>
     <w:lvl w:ilvl="0" w:tplc="08100011">
       <w:start w:val="1"/>
       <w:numFmt w:val="decimal"/>
@@ -10107,7 +12549,7 @@
       </w:pPr>
     </w:lvl>
   </w:abstractNum>
-  <w:abstractNum w:abstractNumId="10" w15:restartNumberingAfterBreak="0">
+  <w:abstractNum w:abstractNumId="14" w15:restartNumberingAfterBreak="0">
     <w:nsid w:val="7441270D"/>
     <w:multiLevelType w:val="hybridMultilevel"/>
     <w:tmpl w:val="D2C8E432"/>
@@ -10221,37 +12663,49 @@
     </w:lvl>
   </w:abstractNum>
   <w:num w:numId="1">
-    <w:abstractNumId w:val="9"/>
+    <w:abstractNumId w:val="13"/>
   </w:num>
   <w:num w:numId="2">
-    <w:abstractNumId w:val="4"/>
+    <w:abstractNumId w:val="6"/>
   </w:num>
   <w:num w:numId="3">
-    <w:abstractNumId w:val="3"/>
+    <w:abstractNumId w:val="5"/>
   </w:num>
   <w:num w:numId="4">
-    <w:abstractNumId w:val="6"/>
+    <w:abstractNumId w:val="10"/>
   </w:num>
   <w:num w:numId="5">
     <w:abstractNumId w:val="1"/>
   </w:num>
   <w:num w:numId="6">
-    <w:abstractNumId w:val="8"/>
+    <w:abstractNumId w:val="12"/>
   </w:num>
   <w:num w:numId="7">
     <w:abstractNumId w:val="2"/>
   </w:num>
   <w:num w:numId="8">
-    <w:abstractNumId w:val="5"/>
+    <w:abstractNumId w:val="8"/>
   </w:num>
   <w:num w:numId="9">
     <w:abstractNumId w:val="0"/>
   </w:num>
   <w:num w:numId="10">
+    <w:abstractNumId w:val="11"/>
+  </w:num>
+  <w:num w:numId="11">
+    <w:abstractNumId w:val="14"/>
+  </w:num>
+  <w:num w:numId="12">
+    <w:abstractNumId w:val="4"/>
+  </w:num>
+  <w:num w:numId="13">
+    <w:abstractNumId w:val="9"/>
+  </w:num>
+  <w:num w:numId="14">
     <w:abstractNumId w:val="7"/>
   </w:num>
-  <w:num w:numId="11">
-    <w:abstractNumId w:val="10"/>
+  <w:num w:numId="15">
+    <w:abstractNumId w:val="3"/>
   </w:num>
 </w:numbering>
 </file>

</xml_diff>

<commit_message>
Change the I/O problem during the research
Gli I/O avvengono unicamente in fase di inizializzazione, tranne per quanto concerne le immagini, poiché al momento del caricamento si accede al file system.
Refactoring delle classi per adattarsi alla nuova versione
</commit_message>
<xml_diff>
--- a/docs/Diario di bordo/Diario di bordo.docx
+++ b/docs/Diario di bordo/Diario di bordo.docx
@@ -5724,6 +5724,13 @@
           <w:rFonts w:cstheme="minorHAnsi"/>
           <w:color w:val="000000"/>
         </w:rPr>
+        <w:t xml:space="preserve">OK </w:t>
+      </w:r>
+      <w:r>
+        <w:rPr>
+          <w:rFonts w:cstheme="minorHAnsi"/>
+          <w:color w:val="000000"/>
+        </w:rPr>
         <w:t>Punto 3 dell'ultima volta: mostriamo e gestiamo solo i ms assoluti</w:t>
       </w:r>
     </w:p>
@@ -5746,6 +5753,13 @@
           <w:rFonts w:cstheme="minorHAnsi"/>
           <w:color w:val="000000"/>
         </w:rPr>
+        <w:t xml:space="preserve">OK </w:t>
+      </w:r>
+      <w:r>
+        <w:rPr>
+          <w:rFonts w:cstheme="minorHAnsi"/>
+          <w:color w:val="000000"/>
+        </w:rPr>
         <w:t>App si apre in formato ridotto, usare this.WindowState = FormWindowState.Maximized;</w:t>
       </w:r>
     </w:p>
@@ -5812,6 +5826,13 @@
           <w:rFonts w:cstheme="minorHAnsi"/>
           <w:color w:val="000000"/>
         </w:rPr>
+        <w:t xml:space="preserve">OK </w:t>
+      </w:r>
+      <w:r>
+        <w:rPr>
+          <w:rFonts w:cstheme="minorHAnsi"/>
+          <w:color w:val="000000"/>
+        </w:rPr>
         <w:t>Binary search slow: va fatto sulla lista (carica tutti i valori all'inizio) e non facendo file access tutte le volte!</w:t>
       </w:r>
       <w:r>
@@ -5837,6 +5858,13 @@
           <w:color w:val="000000"/>
         </w:rPr>
       </w:pPr>
+      <w:r>
+        <w:rPr>
+          <w:rFonts w:cstheme="minorHAnsi"/>
+          <w:color w:val="000000"/>
+        </w:rPr>
+        <w:t xml:space="preserve">OK </w:t>
+      </w:r>
       <w:r>
         <w:rPr>
           <w:rFonts w:cstheme="minorHAnsi"/>
@@ -7713,6 +7741,38 @@
           <w:rFonts w:cstheme="minorHAnsi"/>
         </w:rPr>
         <w:t xml:space="preserve"> funziona!</w:t>
+      </w:r>
+    </w:p>
+    <w:p>
+      <w:pPr>
+        <w:rPr>
+          <w:rFonts w:cstheme="minorHAnsi"/>
+        </w:rPr>
+      </w:pPr>
+      <w:r>
+        <w:rPr>
+          <w:rFonts w:cstheme="minorHAnsi"/>
+        </w:rPr>
+        <w:t>Sistemazione dell’interfaccia grafica: tolti ms significativi e checkBox per mostrarli. Massimizzazione della finestra.</w:t>
+      </w:r>
+    </w:p>
+    <w:p>
+      <w:pPr>
+        <w:rPr>
+          <w:rFonts w:cstheme="minorHAnsi"/>
+        </w:rPr>
+      </w:pPr>
+      <w:r>
+        <w:rPr>
+          <w:rFonts w:cstheme="minorHAnsi"/>
+        </w:rPr>
+        <w:t xml:space="preserve">Sistemazione di un bug: </w:t>
+      </w:r>
+      <w:r>
+        <w:rPr>
+          <w:rFonts w:cstheme="minorHAnsi"/>
+        </w:rPr>
+        <w:t>di volta in volta si toglieva la prima linea del file cn. Risolto copiando la lista in una nuova evitando modifiche sull’originale.</w:t>
       </w:r>
     </w:p>
     <w:sectPr>

</xml_diff>

<commit_message>
Some add to diario di bordo
</commit_message>
<xml_diff>
--- a/docs/Diario di bordo/Diario di bordo.docx
+++ b/docs/Diario di bordo/Diario di bordo.docx
@@ -5697,6 +5697,13 @@
           <w:color w:val="000000"/>
         </w:rPr>
       </w:pPr>
+      <w:r>
+        <w:rPr>
+          <w:rFonts w:cstheme="minorHAnsi"/>
+          <w:color w:val="000000"/>
+        </w:rPr>
+        <w:t>~</w:t>
+      </w:r>
       <w:r>
         <w:rPr>
           <w:rFonts w:cstheme="minorHAnsi"/>
@@ -7785,6 +7792,31 @@
         <w:rPr>
           <w:rFonts w:cstheme="minorHAnsi"/>
         </w:rPr>
+        <w:t xml:space="preserve">Notato un piccolo bug nella ricerca: non sembra caricare l’immagine trovata </w:t>
+      </w:r>
+      <w:r>
+        <w:rPr>
+          <w:rFonts w:cstheme="minorHAnsi"/>
+        </w:rPr>
+        <w:sym w:font="Wingdings" w:char="F0E0"/>
+      </w:r>
+      <w:r>
+        <w:rPr>
+          <w:rFonts w:cstheme="minorHAnsi"/>
+        </w:rPr>
+        <w:t xml:space="preserve"> controloare</w:t>
+      </w:r>
+    </w:p>
+    <w:p>
+      <w:pPr>
+        <w:rPr>
+          <w:rFonts w:cstheme="minorHAnsi"/>
+        </w:rPr>
+      </w:pPr>
+      <w:r>
+        <w:rPr>
+          <w:rFonts w:cstheme="minorHAnsi"/>
+        </w:rPr>
         <w:br w:type="page"/>
       </w:r>
     </w:p>
@@ -8509,6 +8541,84 @@
           <w:rFonts w:cstheme="minorHAnsi"/>
         </w:rPr>
         <w:t>Il documentviewer richiede un fixeddocument, il quale collabora con PageContent e FixedPage, tutte e tre non sembrano avere metodi che accettano stringhe o file da mostrare… Tuttavia sembra l’opzione più carina viste alcune sue chicche, quali la ricerca del testo ecc…</w:t>
+      </w:r>
+    </w:p>
+    <w:p>
+      <w:pPr>
+        <w:rPr>
+          <w:rFonts w:cstheme="minorHAnsi"/>
+        </w:rPr>
+      </w:pPr>
+    </w:p>
+    <w:p>
+      <w:pPr>
+        <w:pStyle w:val="Paragrafoelenco"/>
+        <w:numPr>
+          <w:ilvl w:val="0"/>
+          <w:numId w:val="1"/>
+        </w:numPr>
+        <w:rPr>
+          <w:rFonts w:cstheme="minorHAnsi"/>
+        </w:rPr>
+      </w:pPr>
+      <w:r>
+        <w:rPr>
+          <w:rFonts w:cstheme="minorHAnsi"/>
+        </w:rPr>
+        <w:t>10.12-17.12</w:t>
+      </w:r>
+      <w:r>
+        <w:rPr>
+          <w:rFonts w:cstheme="minorHAnsi"/>
+        </w:rPr>
+        <w:br/>
+        <w:t>Incontro:</w:t>
+      </w:r>
+      <w:r>
+        <w:rPr>
+          <w:rFonts w:cstheme="minorHAnsi"/>
+        </w:rPr>
+        <w:br/>
+      </w:r>
+      <w:r>
+        <w:rPr>
+          <w:rFonts w:cstheme="minorHAnsi"/>
+        </w:rPr>
+        <w:br/>
+        <w:t>1. Aggiungere i ms minimi accanto agli attuali sotto l’immagine</w:t>
+      </w:r>
+      <w:r>
+        <w:rPr>
+          <w:rFonts w:cstheme="minorHAnsi"/>
+        </w:rPr>
+        <w:br/>
+        <w:t>2. Aggiungere i ms della temperatura e separare i dati del pirometro da quelli del CN</w:t>
+      </w:r>
+      <w:r>
+        <w:rPr>
+          <w:rFonts w:cstheme="minorHAnsi"/>
+        </w:rPr>
+        <w:br/>
+        <w:t>3. BUG Michele ha aperto due esperimenti, ognuno con una deposizione aperta, dopo aver aperto il secondo esperimento è tornato sul primo</w:t>
+      </w:r>
+      <w:r>
+        <w:rPr>
+          <w:rFonts w:cstheme="minorHAnsi"/>
+        </w:rPr>
+        <w:br/>
+        <w:t xml:space="preserve">4. Aprire più deposizioni uguali </w:t>
+      </w:r>
+      <w:r>
+        <w:rPr>
+          <w:rFonts w:cstheme="minorHAnsi"/>
+        </w:rPr>
+        <w:sym w:font="Wingdings" w:char="F0E0"/>
+      </w:r>
+      <w:r>
+        <w:rPr>
+          <w:rFonts w:cstheme="minorHAnsi"/>
+        </w:rPr>
+        <w:t xml:space="preserve"> confronto! Cambiare assolutamente il sistema di chiave valore!!!!</w:t>
       </w:r>
     </w:p>
     <w:sectPr>
@@ -9923,7 +10033,7 @@
   <w:abstractNum w:abstractNumId="13" w15:restartNumberingAfterBreak="0">
     <w:nsid w:val="72810273"/>
     <w:multiLevelType w:val="hybridMultilevel"/>
-    <w:tmpl w:val="EED605CA"/>
+    <w:tmpl w:val="2ED4D824"/>
     <w:lvl w:ilvl="0" w:tplc="08100011">
       <w:start w:val="1"/>
       <w:numFmt w:val="decimal"/>

</xml_diff>

<commit_message>
Add dragCompleted event on thumb
</commit_message>
<xml_diff>
--- a/docs/Diario di bordo/Diario di bordo.docx
+++ b/docs/Diario di bordo/Diario di bordo.docx
@@ -601,6 +601,7 @@
     <w:p>
       <w:pPr>
         <w:spacing w:before="100" w:beforeAutospacing="1" w:after="100" w:afterAutospacing="1" w:line="240" w:lineRule="auto"/>
+        <w:jc w:val="both"/>
       </w:pPr>
       <w:r>
         <w:rPr>
@@ -1181,6 +1182,9 @@
       </w:r>
       <w:r>
         <w:t xml:space="preserve"> affinché ogni tab degli esperimenti abbia </w:t>
+      </w:r>
+      <w:r>
+        <w:t>un tabcontrol dedicato alle deposizioni.</w:t>
       </w:r>
     </w:p>
     <w:p>
@@ -8621,6 +8625,1215 @@
         <w:t xml:space="preserve"> confronto! Cambiare assolutamente il sistema di chiave valore!!!!</w:t>
       </w:r>
     </w:p>
+    <w:p>
+      <w:pPr>
+        <w:pStyle w:val="Paragrafoelenco"/>
+        <w:rPr>
+          <w:rFonts w:cstheme="minorHAnsi"/>
+        </w:rPr>
+      </w:pPr>
+    </w:p>
+    <w:p>
+      <w:pPr>
+        <w:pStyle w:val="Paragrafoelenco"/>
+        <w:rPr>
+          <w:rFonts w:cstheme="minorHAnsi"/>
+        </w:rPr>
+      </w:pPr>
+      <w:r>
+        <w:rPr>
+          <w:rFonts w:cstheme="minorHAnsi"/>
+          <w:color w:val="222222"/>
+          <w:shd w:val="clear" w:color="auto" w:fill="FFFFFF"/>
+        </w:rPr>
+        <w:t>Inoltre ci sono le pendenze degli ultimi meeting:</w:t>
+      </w:r>
+      <w:r>
+        <w:rPr>
+          <w:rFonts w:cstheme="minorHAnsi"/>
+          <w:color w:val="222222"/>
+        </w:rPr>
+        <w:br/>
+      </w:r>
+      <w:r>
+        <w:rPr>
+          <w:rFonts w:cstheme="minorHAnsi"/>
+          <w:color w:val="222222"/>
+        </w:rPr>
+        <w:br/>
+      </w:r>
+      <w:r>
+        <w:rPr>
+          <w:rFonts w:cstheme="minorHAnsi"/>
+          <w:color w:val="222222"/>
+          <w:shd w:val="clear" w:color="auto" w:fill="FFFFFF"/>
+        </w:rPr>
+        <w:t>Prima del 6.12:</w:t>
+      </w:r>
+      <w:r>
+        <w:rPr>
+          <w:rFonts w:cstheme="minorHAnsi"/>
+          <w:color w:val="222222"/>
+        </w:rPr>
+        <w:br/>
+      </w:r>
+      <w:r>
+        <w:rPr>
+          <w:rFonts w:cstheme="minorHAnsi"/>
+          <w:color w:val="222222"/>
+          <w:shd w:val="clear" w:color="auto" w:fill="FFFFFF"/>
+        </w:rPr>
+        <w:t>1.      ToDo Gestire sia depo folder con vecchia struttura che nuova</w:t>
+      </w:r>
+      <w:r>
+        <w:rPr>
+          <w:rFonts w:cstheme="minorHAnsi"/>
+          <w:color w:val="222222"/>
+        </w:rPr>
+        <w:br/>
+      </w:r>
+      <w:r>
+        <w:rPr>
+          <w:rFonts w:cstheme="minorHAnsi"/>
+          <w:color w:val="222222"/>
+          <w:shd w:val="clear" w:color="auto" w:fill="FFFFFF"/>
+        </w:rPr>
+        <w:t>2.      ToDo Chiudere experiment tab</w:t>
+      </w:r>
+      <w:r>
+        <w:rPr>
+          <w:rFonts w:cstheme="minorHAnsi"/>
+          <w:color w:val="222222"/>
+        </w:rPr>
+        <w:br/>
+      </w:r>
+      <w:r>
+        <w:rPr>
+          <w:rFonts w:cstheme="minorHAnsi"/>
+          <w:color w:val="222222"/>
+          <w:shd w:val="clear" w:color="auto" w:fill="FFFFFF"/>
+        </w:rPr>
+        <w:t>3.      ToDo Ricordare il path dell'ultimo experiment aperto, e ultima depo aperta</w:t>
+      </w:r>
+      <w:r>
+        <w:rPr>
+          <w:rFonts w:cstheme="minorHAnsi"/>
+          <w:color w:val="222222"/>
+        </w:rPr>
+        <w:br/>
+      </w:r>
+      <w:r>
+        <w:rPr>
+          <w:rFonts w:cstheme="minorHAnsi"/>
+          <w:color w:val="222222"/>
+          <w:shd w:val="clear" w:color="auto" w:fill="FFFFFF"/>
+        </w:rPr>
+        <w:t>=&gt; Aggiungere un menu all' experiment, e uno alla depo, e salvare nel file .ini l'informazione</w:t>
+      </w:r>
+      <w:r>
+        <w:rPr>
+          <w:rFonts w:cstheme="minorHAnsi"/>
+          <w:color w:val="222222"/>
+        </w:rPr>
+        <w:br/>
+      </w:r>
+      <w:r>
+        <w:rPr>
+          <w:rFonts w:cstheme="minorHAnsi"/>
+          <w:color w:val="222222"/>
+          <w:shd w:val="clear" w:color="auto" w:fill="FFFFFF"/>
+        </w:rPr>
+        <w:t>=&gt; Guardare come si fa in visual studio: non c'è da inventare nulla!</w:t>
+      </w:r>
+    </w:p>
+    <w:p>
+      <w:pPr>
+        <w:rPr>
+          <w:rFonts w:cstheme="minorHAnsi"/>
+        </w:rPr>
+      </w:pPr>
+      <w:r>
+        <w:rPr>
+          <w:rFonts w:cstheme="minorHAnsi"/>
+        </w:rPr>
+        <w:lastRenderedPageBreak/>
+        <w:t>15.12:</w:t>
+      </w:r>
+    </w:p>
+    <w:p>
+      <w:pPr>
+        <w:rPr>
+          <w:rFonts w:cstheme="minorHAnsi"/>
+        </w:rPr>
+      </w:pPr>
+      <w:r>
+        <w:rPr>
+          <w:rFonts w:cstheme="minorHAnsi"/>
+        </w:rPr>
+        <w:t xml:space="preserve">OK </w:t>
+      </w:r>
+      <w:r>
+        <w:rPr>
+          <w:rFonts w:cstheme="minorHAnsi"/>
+        </w:rPr>
+        <w:t>Aggiungere i ms minimi accanto agli attuali sotto l’immagine</w:t>
+      </w:r>
+    </w:p>
+    <w:p>
+      <w:pPr>
+        <w:pStyle w:val="Paragrafoelenco"/>
+        <w:numPr>
+          <w:ilvl w:val="1"/>
+          <w:numId w:val="14"/>
+        </w:numPr>
+        <w:rPr>
+          <w:rFonts w:cstheme="minorHAnsi"/>
+        </w:rPr>
+      </w:pPr>
+      <w:r>
+        <w:rPr>
+          <w:rFonts w:cstheme="minorHAnsi"/>
+        </w:rPr>
+        <w:t>Aggiunta label nello user control</w:t>
+      </w:r>
+    </w:p>
+    <w:p>
+      <w:pPr>
+        <w:pStyle w:val="Paragrafoelenco"/>
+        <w:numPr>
+          <w:ilvl w:val="1"/>
+          <w:numId w:val="14"/>
+        </w:numPr>
+        <w:rPr>
+          <w:rFonts w:cstheme="minorHAnsi"/>
+        </w:rPr>
+      </w:pPr>
+      <w:r>
+        <w:rPr>
+          <w:rFonts w:cstheme="minorHAnsi"/>
+        </w:rPr>
+        <w:t>Aggiunta del codice per impostare la label</w:t>
+      </w:r>
+    </w:p>
+    <w:p>
+      <w:pPr>
+        <w:pStyle w:val="Paragrafoelenco"/>
+        <w:ind w:left="1440"/>
+        <w:rPr>
+          <w:rFonts w:ascii="Consolas" w:hAnsi="Consolas" w:cs="Consolas"/>
+          <w:color w:val="000000"/>
+          <w:sz w:val="19"/>
+          <w:szCs w:val="19"/>
+        </w:rPr>
+      </w:pPr>
+      <w:r>
+        <w:rPr>
+          <w:rFonts w:ascii="Consolas" w:hAnsi="Consolas" w:cs="Consolas"/>
+          <w:color w:val="0000FF"/>
+          <w:sz w:val="19"/>
+          <w:szCs w:val="19"/>
+        </w:rPr>
+        <w:t>private</w:t>
+      </w:r>
+      <w:r>
+        <w:rPr>
+          <w:rFonts w:ascii="Consolas" w:hAnsi="Consolas" w:cs="Consolas"/>
+          <w:color w:val="000000"/>
+          <w:sz w:val="19"/>
+          <w:szCs w:val="19"/>
+        </w:rPr>
+        <w:t xml:space="preserve"> Label extMinMs;</w:t>
+      </w:r>
+    </w:p>
+    <w:p>
+      <w:pPr>
+        <w:pStyle w:val="Paragrafoelenco"/>
+        <w:ind w:left="1440"/>
+        <w:rPr>
+          <w:rFonts w:ascii="Consolas" w:hAnsi="Consolas" w:cs="Consolas"/>
+          <w:color w:val="0000FF"/>
+          <w:sz w:val="19"/>
+          <w:szCs w:val="19"/>
+        </w:rPr>
+      </w:pPr>
+      <w:r>
+        <w:rPr>
+          <w:rFonts w:ascii="Consolas" w:hAnsi="Consolas" w:cs="Consolas"/>
+          <w:color w:val="0000FF"/>
+          <w:sz w:val="19"/>
+          <w:szCs w:val="19"/>
+        </w:rPr>
+        <w:t>this</w:t>
+      </w:r>
+      <w:r>
+        <w:rPr>
+          <w:rFonts w:ascii="Consolas" w:hAnsi="Consolas" w:cs="Consolas"/>
+          <w:color w:val="000000"/>
+          <w:sz w:val="19"/>
+          <w:szCs w:val="19"/>
+        </w:rPr>
+        <w:t>.extMinMs = depoItemBody.ExtendMinMs;</w:t>
+      </w:r>
+    </w:p>
+    <w:p>
+      <w:pPr>
+        <w:pStyle w:val="Paragrafoelenco"/>
+        <w:ind w:left="1440"/>
+        <w:rPr>
+          <w:rFonts w:ascii="Consolas" w:hAnsi="Consolas" w:cs="Consolas"/>
+          <w:color w:val="000000"/>
+          <w:sz w:val="19"/>
+          <w:szCs w:val="19"/>
+        </w:rPr>
+      </w:pPr>
+      <w:r>
+        <w:rPr>
+          <w:rFonts w:ascii="Consolas" w:hAnsi="Consolas" w:cs="Consolas"/>
+          <w:color w:val="0000FF"/>
+          <w:sz w:val="19"/>
+          <w:szCs w:val="19"/>
+        </w:rPr>
+        <w:t>this</w:t>
+      </w:r>
+      <w:r>
+        <w:rPr>
+          <w:rFonts w:ascii="Consolas" w:hAnsi="Consolas" w:cs="Consolas"/>
+          <w:color w:val="000000"/>
+          <w:sz w:val="19"/>
+          <w:szCs w:val="19"/>
+        </w:rPr>
+        <w:t>.extMinMs.Content = minString;</w:t>
+      </w:r>
+    </w:p>
+    <w:p>
+      <w:pPr>
+        <w:rPr>
+          <w:rFonts w:cstheme="minorHAnsi"/>
+        </w:rPr>
+      </w:pPr>
+      <w:r>
+        <w:rPr>
+          <w:rFonts w:cstheme="minorHAnsi"/>
+        </w:rPr>
+        <w:t>Risolto il bug della ricerca immagini: non settava l’im</w:t>
+      </w:r>
+      <w:r>
+        <w:rPr>
+          <w:rFonts w:cstheme="minorHAnsi"/>
+        </w:rPr>
+        <w:t>m</w:t>
+      </w:r>
+      <w:r>
+        <w:rPr>
+          <w:rFonts w:cstheme="minorHAnsi"/>
+        </w:rPr>
+        <w:t>agine.</w:t>
+      </w:r>
+      <w:r>
+        <w:rPr>
+          <w:rFonts w:cstheme="minorHAnsi"/>
+        </w:rPr>
+        <w:t xml:space="preserve"> Questo poiché il seguente comando </w:t>
+      </w:r>
+    </w:p>
+    <w:p>
+      <w:pPr>
+        <w:pStyle w:val="Paragrafoelenco"/>
+        <w:numPr>
+          <w:ilvl w:val="0"/>
+          <w:numId w:val="16"/>
+        </w:numPr>
+        <w:rPr>
+          <w:rFonts w:ascii="Consolas" w:hAnsi="Consolas" w:cs="Consolas"/>
+          <w:color w:val="000000"/>
+          <w:sz w:val="19"/>
+          <w:szCs w:val="19"/>
+        </w:rPr>
+      </w:pPr>
+      <w:r>
+        <w:rPr>
+          <w:rFonts w:ascii="Consolas" w:hAnsi="Consolas" w:cs="Consolas"/>
+          <w:color w:val="000000"/>
+          <w:sz w:val="19"/>
+          <w:szCs w:val="19"/>
+        </w:rPr>
+        <w:t>myDepoData.setActualImage(myDepoData.getImages().IndexOf(filename));</w:t>
+      </w:r>
+    </w:p>
+    <w:p>
+      <w:pPr>
+        <w:rPr>
+          <w:rFonts w:cstheme="minorHAnsi"/>
+        </w:rPr>
+      </w:pPr>
+      <w:r>
+        <w:rPr>
+          <w:rFonts w:cstheme="minorHAnsi"/>
+        </w:rPr>
+        <w:t>era posto in fondo alla funzione setImage(string filename) anziché fra i primi comandi della stessa.</w:t>
+      </w:r>
+    </w:p>
+    <w:p>
+      <w:pPr>
+        <w:rPr>
+          <w:rFonts w:cstheme="minorHAnsi"/>
+        </w:rPr>
+      </w:pPr>
+      <w:r>
+        <w:rPr>
+          <w:rFonts w:cstheme="minorHAnsi"/>
+        </w:rPr>
+        <w:t xml:space="preserve">Aggiunta una classe che wrappa i ms di riferimento </w:t>
+      </w:r>
+      <w:r>
+        <w:rPr>
+          <w:rFonts w:cstheme="minorHAnsi"/>
+        </w:rPr>
+        <w:t>per la temperatura e il valore della temperatura.</w:t>
+      </w:r>
+    </w:p>
+    <w:p>
+      <w:pPr>
+        <w:rPr>
+          <w:rFonts w:cstheme="minorHAnsi"/>
+        </w:rPr>
+      </w:pPr>
+      <w:r>
+        <w:rPr>
+          <w:rFonts w:cstheme="minorHAnsi"/>
+        </w:rPr>
+        <w:t>OK  Aggiungere i ms della temperatura e separare i dati del pirometro da quelli del CN</w:t>
+      </w:r>
+    </w:p>
+    <w:p>
+      <w:pPr>
+        <w:rPr>
+          <w:noProof/>
+        </w:rPr>
+      </w:pPr>
+      <w:r>
+        <w:rPr>
+          <w:noProof/>
+        </w:rPr>
+        <w:drawing>
+          <wp:inline distT="0" distB="0" distL="0" distR="0" wp14:anchorId="2584B389" wp14:editId="2972F533">
+            <wp:extent cx="3700130" cy="4692883"/>
+            <wp:effectExtent l="0" t="0" r="0" b="0"/>
+            <wp:docPr id="6" name="Immagine 6"/>
+            <wp:cNvGraphicFramePr>
+              <a:graphicFrameLocks xmlns:a="http://schemas.openxmlformats.org/drawingml/2006/main" noChangeAspect="1"/>
+            </wp:cNvGraphicFramePr>
+            <a:graphic xmlns:a="http://schemas.openxmlformats.org/drawingml/2006/main">
+              <a:graphicData uri="http://schemas.openxmlformats.org/drawingml/2006/picture">
+                <pic:pic xmlns:pic="http://schemas.openxmlformats.org/drawingml/2006/picture">
+                  <pic:nvPicPr>
+                    <pic:cNvPr id="1" name=""/>
+                    <pic:cNvPicPr/>
+                  </pic:nvPicPr>
+                  <pic:blipFill rotWithShape="1">
+                    <a:blip r:embed="rId19"/>
+                    <a:srcRect l="57701" t="52596" r="22833" b="1827"/>
+                    <a:stretch/>
+                  </pic:blipFill>
+                  <pic:spPr bwMode="auto">
+                    <a:xfrm>
+                      <a:off x="0" y="0"/>
+                      <a:ext cx="3709745" cy="4705077"/>
+                    </a:xfrm>
+                    <a:prstGeom prst="rect">
+                      <a:avLst/>
+                    </a:prstGeom>
+                    <a:ln>
+                      <a:noFill/>
+                    </a:ln>
+                    <a:extLst>
+                      <a:ext uri="{53640926-AAD7-44D8-BBD7-CCE9431645EC}">
+                        <a14:shadowObscured xmlns:a14="http://schemas.microsoft.com/office/drawing/2010/main"/>
+                      </a:ext>
+                    </a:extLst>
+                  </pic:spPr>
+                </pic:pic>
+              </a:graphicData>
+            </a:graphic>
+          </wp:inline>
+        </w:drawing>
+      </w:r>
+    </w:p>
+    <w:p>
+      <w:pPr>
+        <w:rPr>
+          <w:noProof/>
+        </w:rPr>
+      </w:pPr>
+    </w:p>
+    <w:p>
+      <w:pPr>
+        <w:rPr>
+          <w:rFonts w:cstheme="minorHAnsi"/>
+        </w:rPr>
+      </w:pPr>
+      <w:r>
+        <w:rPr>
+          <w:rFonts w:cstheme="minorHAnsi"/>
+        </w:rPr>
+        <w:t>16.12:</w:t>
+      </w:r>
+    </w:p>
+    <w:p>
+      <w:pPr>
+        <w:rPr>
+          <w:rFonts w:cstheme="minorHAnsi"/>
+        </w:rPr>
+      </w:pPr>
+      <w:r>
+        <w:rPr>
+          <w:rFonts w:cstheme="minorHAnsi"/>
+        </w:rPr>
+        <w:t>Si cerca di aggiungere la funzionalità della ricerca al termine del drag del cursore dello slider.</w:t>
+      </w:r>
+    </w:p>
+    <w:p>
+      <w:pPr>
+        <w:rPr>
+          <w:rFonts w:ascii="Consolas" w:hAnsi="Consolas" w:cs="Consolas"/>
+          <w:color w:val="0000FF"/>
+          <w:sz w:val="19"/>
+          <w:szCs w:val="19"/>
+        </w:rPr>
+      </w:pPr>
+      <w:r>
+        <w:rPr>
+          <w:rFonts w:cstheme="minorHAnsi"/>
+        </w:rPr>
+        <w:t xml:space="preserve">A livello di interfaccia nel tag dello Slider è stato aggiunto </w:t>
+      </w:r>
+      <w:r>
+        <w:rPr>
+          <w:rFonts w:ascii="Consolas" w:hAnsi="Consolas" w:cs="Consolas"/>
+          <w:color w:val="FF0000"/>
+          <w:sz w:val="19"/>
+          <w:szCs w:val="19"/>
+        </w:rPr>
+        <w:t>Thumb.DragCompleted</w:t>
+      </w:r>
+      <w:r>
+        <w:rPr>
+          <w:rFonts w:ascii="Consolas" w:hAnsi="Consolas" w:cs="Consolas"/>
+          <w:color w:val="0000FF"/>
+          <w:sz w:val="19"/>
+          <w:szCs w:val="19"/>
+        </w:rPr>
+        <w:t>="ExtendMsSlider_DragCompleted"</w:t>
+      </w:r>
+    </w:p>
+    <w:p>
+      <w:pPr>
+        <w:rPr>
+          <w:rFonts w:cstheme="minorHAnsi"/>
+        </w:rPr>
+      </w:pPr>
+      <w:r>
+        <w:rPr>
+          <w:rFonts w:cstheme="minorHAnsi"/>
+        </w:rPr>
+        <w:lastRenderedPageBreak/>
+        <w:t>https://stackoverflow.com/questions/723502/wpf-slider-with-an-event-that-triggers-after-a-user-drags</w:t>
+      </w:r>
+    </w:p>
+    <w:p>
+      <w:pPr>
+        <w:rPr>
+          <w:rFonts w:cstheme="minorHAnsi"/>
+        </w:rPr>
+      </w:pPr>
+      <w:r>
+        <w:rPr>
+          <w:rFonts w:cstheme="minorHAnsi"/>
+        </w:rPr>
+        <w:t>Modifica della firma della classe DepoTabControlController, poiché passandolo come parametro al costruttore di DepoItemBody si otteneva un errore del compilatore CS0051.</w:t>
+      </w:r>
+    </w:p>
+    <w:p>
+      <w:pPr>
+        <w:rPr>
+          <w:rFonts w:ascii="Consolas" w:hAnsi="Consolas" w:cs="Consolas"/>
+          <w:color w:val="2B91AF"/>
+          <w:sz w:val="19"/>
+          <w:szCs w:val="19"/>
+        </w:rPr>
+      </w:pPr>
+      <w:r>
+        <w:rPr>
+          <w:rFonts w:ascii="Consolas" w:hAnsi="Consolas" w:cs="Consolas"/>
+          <w:color w:val="0000FF"/>
+          <w:sz w:val="19"/>
+          <w:szCs w:val="19"/>
+        </w:rPr>
+        <w:t>public</w:t>
+      </w:r>
+      <w:r>
+        <w:rPr>
+          <w:rFonts w:ascii="Consolas" w:hAnsi="Consolas" w:cs="Consolas"/>
+          <w:color w:val="000000"/>
+          <w:sz w:val="19"/>
+          <w:szCs w:val="19"/>
+        </w:rPr>
+        <w:t xml:space="preserve"> </w:t>
+      </w:r>
+      <w:r>
+        <w:rPr>
+          <w:rFonts w:ascii="Consolas" w:hAnsi="Consolas" w:cs="Consolas"/>
+          <w:color w:val="0000FF"/>
+          <w:sz w:val="19"/>
+          <w:szCs w:val="19"/>
+        </w:rPr>
+        <w:t>class</w:t>
+      </w:r>
+      <w:r>
+        <w:rPr>
+          <w:rFonts w:ascii="Consolas" w:hAnsi="Consolas" w:cs="Consolas"/>
+          <w:color w:val="000000"/>
+          <w:sz w:val="19"/>
+          <w:szCs w:val="19"/>
+        </w:rPr>
+        <w:t xml:space="preserve"> </w:t>
+      </w:r>
+      <w:r>
+        <w:rPr>
+          <w:rFonts w:ascii="Consolas" w:hAnsi="Consolas" w:cs="Consolas"/>
+          <w:color w:val="2B91AF"/>
+          <w:sz w:val="19"/>
+          <w:szCs w:val="19"/>
+        </w:rPr>
+        <w:t>DepoTabControlController</w:t>
+      </w:r>
+    </w:p>
+    <w:p>
+      <w:pPr>
+        <w:rPr>
+          <w:rFonts w:ascii="Consolas" w:hAnsi="Consolas" w:cs="Consolas"/>
+          <w:color w:val="2B91AF"/>
+          <w:sz w:val="19"/>
+          <w:szCs w:val="19"/>
+        </w:rPr>
+      </w:pPr>
+      <w:r>
+        <w:rPr>
+          <w:rFonts w:cstheme="minorHAnsi"/>
+        </w:rPr>
+        <w:t>In cascata anche la seguente classe</w:t>
+      </w:r>
+      <w:r>
+        <w:rPr>
+          <w:rFonts w:ascii="Consolas" w:hAnsi="Consolas" w:cs="Consolas"/>
+          <w:sz w:val="19"/>
+          <w:szCs w:val="19"/>
+        </w:rPr>
+        <w:t xml:space="preserve"> </w:t>
+      </w:r>
+      <w:r>
+        <w:rPr>
+          <w:rFonts w:ascii="Consolas" w:hAnsi="Consolas" w:cs="Consolas"/>
+          <w:color w:val="0000FF"/>
+          <w:sz w:val="19"/>
+          <w:szCs w:val="19"/>
+        </w:rPr>
+        <w:t>public</w:t>
+      </w:r>
+      <w:r>
+        <w:rPr>
+          <w:rFonts w:ascii="Consolas" w:hAnsi="Consolas" w:cs="Consolas"/>
+          <w:color w:val="000000"/>
+          <w:sz w:val="19"/>
+          <w:szCs w:val="19"/>
+        </w:rPr>
+        <w:t xml:space="preserve"> </w:t>
+      </w:r>
+      <w:r>
+        <w:rPr>
+          <w:rFonts w:ascii="Consolas" w:hAnsi="Consolas" w:cs="Consolas"/>
+          <w:color w:val="0000FF"/>
+          <w:sz w:val="19"/>
+          <w:szCs w:val="19"/>
+        </w:rPr>
+        <w:t>class</w:t>
+      </w:r>
+      <w:r>
+        <w:rPr>
+          <w:rFonts w:ascii="Consolas" w:hAnsi="Consolas" w:cs="Consolas"/>
+          <w:color w:val="000000"/>
+          <w:sz w:val="19"/>
+          <w:szCs w:val="19"/>
+        </w:rPr>
+        <w:t xml:space="preserve"> </w:t>
+      </w:r>
+      <w:r>
+        <w:rPr>
+          <w:rFonts w:ascii="Consolas" w:hAnsi="Consolas" w:cs="Consolas"/>
+          <w:color w:val="2B91AF"/>
+          <w:sz w:val="19"/>
+          <w:szCs w:val="19"/>
+        </w:rPr>
+        <w:t>MyExpTabItemModel</w:t>
+      </w:r>
+      <w:r>
+        <w:rPr>
+          <w:rFonts w:ascii="Consolas" w:hAnsi="Consolas" w:cs="Consolas"/>
+          <w:color w:val="2B91AF"/>
+          <w:sz w:val="19"/>
+          <w:szCs w:val="19"/>
+        </w:rPr>
+        <w:t>.</w:t>
+      </w:r>
+    </w:p>
+    <w:p>
+      <w:pPr>
+        <w:rPr>
+          <w:rFonts w:cstheme="minorHAnsi"/>
+        </w:rPr>
+      </w:pPr>
+      <w:r>
+        <w:rPr>
+          <w:rFonts w:cstheme="minorHAnsi"/>
+        </w:rPr>
+        <w:t>Modifiche di accessibilità</w:t>
+      </w:r>
+    </w:p>
+    <w:p>
+      <w:pPr>
+        <w:rPr>
+          <w:rFonts w:ascii="Consolas" w:hAnsi="Consolas" w:cs="Consolas"/>
+          <w:color w:val="000000"/>
+          <w:sz w:val="19"/>
+          <w:szCs w:val="19"/>
+        </w:rPr>
+      </w:pPr>
+      <w:r>
+        <w:rPr>
+          <w:rFonts w:ascii="Consolas" w:hAnsi="Consolas" w:cs="Consolas"/>
+          <w:color w:val="0000FF"/>
+          <w:sz w:val="19"/>
+          <w:szCs w:val="19"/>
+        </w:rPr>
+        <w:t>public</w:t>
+      </w:r>
+      <w:r>
+        <w:rPr>
+          <w:rFonts w:ascii="Consolas" w:hAnsi="Consolas" w:cs="Consolas"/>
+          <w:color w:val="000000"/>
+          <w:sz w:val="19"/>
+          <w:szCs w:val="19"/>
+        </w:rPr>
+        <w:t xml:space="preserve"> String getDepoName()</w:t>
+      </w:r>
+    </w:p>
+    <w:p>
+      <w:pPr>
+        <w:rPr>
+          <w:rFonts w:cstheme="minorHAnsi"/>
+          <w:color w:val="000000"/>
+        </w:rPr>
+      </w:pPr>
+      <w:r>
+        <w:rPr>
+          <w:rFonts w:cstheme="minorHAnsi"/>
+          <w:color w:val="000000"/>
+        </w:rPr>
+        <w:t>Metodo dell’evento relativo alla fine del drag del cursore dello slider</w:t>
+      </w:r>
+    </w:p>
+    <w:p>
+      <w:pPr>
+        <w:autoSpaceDE w:val="0"/>
+        <w:autoSpaceDN w:val="0"/>
+        <w:adjustRightInd w:val="0"/>
+        <w:spacing w:after="0" w:line="240" w:lineRule="auto"/>
+        <w:rPr>
+          <w:rFonts w:ascii="Consolas" w:hAnsi="Consolas" w:cs="Consolas"/>
+          <w:color w:val="000000"/>
+          <w:sz w:val="19"/>
+          <w:szCs w:val="19"/>
+        </w:rPr>
+      </w:pPr>
+      <w:r>
+        <w:rPr>
+          <w:rFonts w:ascii="Consolas" w:hAnsi="Consolas" w:cs="Consolas"/>
+          <w:color w:val="008000"/>
+          <w:sz w:val="19"/>
+          <w:szCs w:val="19"/>
+        </w:rPr>
+        <w:t>//Evento collegato al cursore dello slider, che richiama una funzione della classe DepoTabControlController</w:t>
+      </w:r>
+    </w:p>
+    <w:p>
+      <w:pPr>
+        <w:autoSpaceDE w:val="0"/>
+        <w:autoSpaceDN w:val="0"/>
+        <w:adjustRightInd w:val="0"/>
+        <w:spacing w:after="0" w:line="240" w:lineRule="auto"/>
+        <w:rPr>
+          <w:rFonts w:ascii="Consolas" w:hAnsi="Consolas" w:cs="Consolas"/>
+          <w:color w:val="000000"/>
+          <w:sz w:val="19"/>
+          <w:szCs w:val="19"/>
+        </w:rPr>
+      </w:pPr>
+      <w:r>
+        <w:rPr>
+          <w:rFonts w:ascii="Consolas" w:hAnsi="Consolas" w:cs="Consolas"/>
+          <w:color w:val="000000"/>
+          <w:sz w:val="19"/>
+          <w:szCs w:val="19"/>
+        </w:rPr>
+        <w:t xml:space="preserve">        </w:t>
+      </w:r>
+      <w:r>
+        <w:rPr>
+          <w:rFonts w:ascii="Consolas" w:hAnsi="Consolas" w:cs="Consolas"/>
+          <w:color w:val="0000FF"/>
+          <w:sz w:val="19"/>
+          <w:szCs w:val="19"/>
+        </w:rPr>
+        <w:t>private</w:t>
+      </w:r>
+      <w:r>
+        <w:rPr>
+          <w:rFonts w:ascii="Consolas" w:hAnsi="Consolas" w:cs="Consolas"/>
+          <w:color w:val="000000"/>
+          <w:sz w:val="19"/>
+          <w:szCs w:val="19"/>
+        </w:rPr>
+        <w:t xml:space="preserve"> </w:t>
+      </w:r>
+      <w:r>
+        <w:rPr>
+          <w:rFonts w:ascii="Consolas" w:hAnsi="Consolas" w:cs="Consolas"/>
+          <w:color w:val="0000FF"/>
+          <w:sz w:val="19"/>
+          <w:szCs w:val="19"/>
+        </w:rPr>
+        <w:t>void</w:t>
+      </w:r>
+      <w:r>
+        <w:rPr>
+          <w:rFonts w:ascii="Consolas" w:hAnsi="Consolas" w:cs="Consolas"/>
+          <w:color w:val="000000"/>
+          <w:sz w:val="19"/>
+          <w:szCs w:val="19"/>
+        </w:rPr>
+        <w:t xml:space="preserve"> ExtendMsSlider_DragCompleted(</w:t>
+      </w:r>
+      <w:r>
+        <w:rPr>
+          <w:rFonts w:ascii="Consolas" w:hAnsi="Consolas" w:cs="Consolas"/>
+          <w:color w:val="0000FF"/>
+          <w:sz w:val="19"/>
+          <w:szCs w:val="19"/>
+        </w:rPr>
+        <w:t>object</w:t>
+      </w:r>
+      <w:r>
+        <w:rPr>
+          <w:rFonts w:ascii="Consolas" w:hAnsi="Consolas" w:cs="Consolas"/>
+          <w:color w:val="000000"/>
+          <w:sz w:val="19"/>
+          <w:szCs w:val="19"/>
+        </w:rPr>
+        <w:t xml:space="preserve"> sender, System.Windows.Controls.Primitives.DragCompletedEventArgs e)</w:t>
+      </w:r>
+    </w:p>
+    <w:p>
+      <w:pPr>
+        <w:autoSpaceDE w:val="0"/>
+        <w:autoSpaceDN w:val="0"/>
+        <w:adjustRightInd w:val="0"/>
+        <w:spacing w:after="0" w:line="240" w:lineRule="auto"/>
+        <w:rPr>
+          <w:rFonts w:ascii="Consolas" w:hAnsi="Consolas" w:cs="Consolas"/>
+          <w:color w:val="000000"/>
+          <w:sz w:val="19"/>
+          <w:szCs w:val="19"/>
+        </w:rPr>
+      </w:pPr>
+      <w:r>
+        <w:rPr>
+          <w:rFonts w:ascii="Consolas" w:hAnsi="Consolas" w:cs="Consolas"/>
+          <w:color w:val="000000"/>
+          <w:sz w:val="19"/>
+          <w:szCs w:val="19"/>
+        </w:rPr>
+        <w:t xml:space="preserve">        {</w:t>
+      </w:r>
+    </w:p>
+    <w:p>
+      <w:pPr>
+        <w:autoSpaceDE w:val="0"/>
+        <w:autoSpaceDN w:val="0"/>
+        <w:adjustRightInd w:val="0"/>
+        <w:spacing w:after="0" w:line="240" w:lineRule="auto"/>
+        <w:rPr>
+          <w:rFonts w:ascii="Consolas" w:hAnsi="Consolas" w:cs="Consolas"/>
+          <w:color w:val="000000"/>
+          <w:sz w:val="19"/>
+          <w:szCs w:val="19"/>
+        </w:rPr>
+      </w:pPr>
+      <w:r>
+        <w:rPr>
+          <w:rFonts w:ascii="Consolas" w:hAnsi="Consolas" w:cs="Consolas"/>
+          <w:color w:val="000000"/>
+          <w:sz w:val="19"/>
+          <w:szCs w:val="19"/>
+        </w:rPr>
+        <w:t xml:space="preserve">            </w:t>
+      </w:r>
+      <w:r>
+        <w:rPr>
+          <w:rFonts w:ascii="Consolas" w:hAnsi="Consolas" w:cs="Consolas"/>
+          <w:color w:val="008000"/>
+          <w:sz w:val="19"/>
+          <w:szCs w:val="19"/>
+        </w:rPr>
+        <w:t>//Variabile locale che ottiene il valore dallo slider --&gt; cast a long poiché i valori predefiniti dello slider sono double</w:t>
+      </w:r>
+    </w:p>
+    <w:p>
+      <w:pPr>
+        <w:autoSpaceDE w:val="0"/>
+        <w:autoSpaceDN w:val="0"/>
+        <w:adjustRightInd w:val="0"/>
+        <w:spacing w:after="0" w:line="240" w:lineRule="auto"/>
+        <w:rPr>
+          <w:rFonts w:ascii="Consolas" w:hAnsi="Consolas" w:cs="Consolas"/>
+          <w:color w:val="000000"/>
+          <w:sz w:val="19"/>
+          <w:szCs w:val="19"/>
+        </w:rPr>
+      </w:pPr>
+      <w:r>
+        <w:rPr>
+          <w:rFonts w:ascii="Consolas" w:hAnsi="Consolas" w:cs="Consolas"/>
+          <w:color w:val="000000"/>
+          <w:sz w:val="19"/>
+          <w:szCs w:val="19"/>
+        </w:rPr>
+        <w:t xml:space="preserve">            </w:t>
+      </w:r>
+      <w:r>
+        <w:rPr>
+          <w:rFonts w:ascii="Consolas" w:hAnsi="Consolas" w:cs="Consolas"/>
+          <w:color w:val="0000FF"/>
+          <w:sz w:val="19"/>
+          <w:szCs w:val="19"/>
+        </w:rPr>
+        <w:t>long</w:t>
+      </w:r>
+      <w:r>
+        <w:rPr>
+          <w:rFonts w:ascii="Consolas" w:hAnsi="Consolas" w:cs="Consolas"/>
+          <w:color w:val="000000"/>
+          <w:sz w:val="19"/>
+          <w:szCs w:val="19"/>
+        </w:rPr>
+        <w:t xml:space="preserve"> searchedValue = (</w:t>
+      </w:r>
+      <w:r>
+        <w:rPr>
+          <w:rFonts w:ascii="Consolas" w:hAnsi="Consolas" w:cs="Consolas"/>
+          <w:color w:val="0000FF"/>
+          <w:sz w:val="19"/>
+          <w:szCs w:val="19"/>
+        </w:rPr>
+        <w:t>long</w:t>
+      </w:r>
+      <w:r>
+        <w:rPr>
+          <w:rFonts w:ascii="Consolas" w:hAnsi="Consolas" w:cs="Consolas"/>
+          <w:color w:val="000000"/>
+          <w:sz w:val="19"/>
+          <w:szCs w:val="19"/>
+        </w:rPr>
+        <w:t>)ExtendMsSlider.Value;</w:t>
+      </w:r>
+    </w:p>
+    <w:p>
+      <w:pPr>
+        <w:autoSpaceDE w:val="0"/>
+        <w:autoSpaceDN w:val="0"/>
+        <w:adjustRightInd w:val="0"/>
+        <w:spacing w:after="0" w:line="240" w:lineRule="auto"/>
+        <w:rPr>
+          <w:rFonts w:ascii="Consolas" w:hAnsi="Consolas" w:cs="Consolas"/>
+          <w:color w:val="000000"/>
+          <w:sz w:val="19"/>
+          <w:szCs w:val="19"/>
+        </w:rPr>
+      </w:pPr>
+      <w:r>
+        <w:rPr>
+          <w:rFonts w:ascii="Consolas" w:hAnsi="Consolas" w:cs="Consolas"/>
+          <w:color w:val="000000"/>
+          <w:sz w:val="19"/>
+          <w:szCs w:val="19"/>
+        </w:rPr>
+        <w:t xml:space="preserve">            </w:t>
+      </w:r>
+      <w:r>
+        <w:rPr>
+          <w:rFonts w:ascii="Consolas" w:hAnsi="Consolas" w:cs="Consolas"/>
+          <w:color w:val="008000"/>
+          <w:sz w:val="19"/>
+          <w:szCs w:val="19"/>
+        </w:rPr>
+        <w:t>//Variabile locale che ottiene il nome della deposizione, utile per richiamare l'istanza MyDepoData da passare alla funzione di ricerca</w:t>
+      </w:r>
+    </w:p>
+    <w:p>
+      <w:pPr>
+        <w:autoSpaceDE w:val="0"/>
+        <w:autoSpaceDN w:val="0"/>
+        <w:adjustRightInd w:val="0"/>
+        <w:spacing w:after="0" w:line="240" w:lineRule="auto"/>
+        <w:rPr>
+          <w:rFonts w:ascii="Consolas" w:hAnsi="Consolas" w:cs="Consolas"/>
+          <w:color w:val="000000"/>
+          <w:sz w:val="19"/>
+          <w:szCs w:val="19"/>
+        </w:rPr>
+      </w:pPr>
+      <w:r>
+        <w:rPr>
+          <w:rFonts w:ascii="Consolas" w:hAnsi="Consolas" w:cs="Consolas"/>
+          <w:color w:val="000000"/>
+          <w:sz w:val="19"/>
+          <w:szCs w:val="19"/>
+        </w:rPr>
+        <w:t xml:space="preserve">            String depositionName = </w:t>
+      </w:r>
+      <w:r>
+        <w:rPr>
+          <w:rFonts w:ascii="Consolas" w:hAnsi="Consolas" w:cs="Consolas"/>
+          <w:color w:val="0000FF"/>
+          <w:sz w:val="19"/>
+          <w:szCs w:val="19"/>
+        </w:rPr>
+        <w:t>this</w:t>
+      </w:r>
+      <w:r>
+        <w:rPr>
+          <w:rFonts w:ascii="Consolas" w:hAnsi="Consolas" w:cs="Consolas"/>
+          <w:color w:val="000000"/>
+          <w:sz w:val="19"/>
+          <w:szCs w:val="19"/>
+        </w:rPr>
+        <w:t>.depoTabControlController.getDepoName();</w:t>
+      </w:r>
+    </w:p>
+    <w:p>
+      <w:pPr>
+        <w:autoSpaceDE w:val="0"/>
+        <w:autoSpaceDN w:val="0"/>
+        <w:adjustRightInd w:val="0"/>
+        <w:spacing w:after="0" w:line="240" w:lineRule="auto"/>
+        <w:rPr>
+          <w:rFonts w:ascii="Consolas" w:hAnsi="Consolas" w:cs="Consolas"/>
+          <w:color w:val="000000"/>
+          <w:sz w:val="19"/>
+          <w:szCs w:val="19"/>
+        </w:rPr>
+      </w:pPr>
+      <w:r>
+        <w:rPr>
+          <w:rFonts w:ascii="Consolas" w:hAnsi="Consolas" w:cs="Consolas"/>
+          <w:color w:val="000000"/>
+          <w:sz w:val="19"/>
+          <w:szCs w:val="19"/>
+        </w:rPr>
+        <w:t xml:space="preserve">            </w:t>
+      </w:r>
+      <w:r>
+        <w:rPr>
+          <w:rFonts w:ascii="Consolas" w:hAnsi="Consolas" w:cs="Consolas"/>
+          <w:color w:val="008000"/>
+          <w:sz w:val="19"/>
+          <w:szCs w:val="19"/>
+        </w:rPr>
+        <w:t>//Variabile locale che ottiene l'istanza myDepoData di riferimento</w:t>
+      </w:r>
+    </w:p>
+    <w:p>
+      <w:pPr>
+        <w:autoSpaceDE w:val="0"/>
+        <w:autoSpaceDN w:val="0"/>
+        <w:adjustRightInd w:val="0"/>
+        <w:spacing w:after="0" w:line="240" w:lineRule="auto"/>
+        <w:rPr>
+          <w:rFonts w:ascii="Consolas" w:hAnsi="Consolas" w:cs="Consolas"/>
+          <w:color w:val="000000"/>
+          <w:sz w:val="19"/>
+          <w:szCs w:val="19"/>
+        </w:rPr>
+      </w:pPr>
+      <w:r>
+        <w:rPr>
+          <w:rFonts w:ascii="Consolas" w:hAnsi="Consolas" w:cs="Consolas"/>
+          <w:color w:val="000000"/>
+          <w:sz w:val="19"/>
+          <w:szCs w:val="19"/>
+        </w:rPr>
+        <w:t xml:space="preserve">            MyDepoData myDepoData = </w:t>
+      </w:r>
+      <w:r>
+        <w:rPr>
+          <w:rFonts w:ascii="Consolas" w:hAnsi="Consolas" w:cs="Consolas"/>
+          <w:color w:val="0000FF"/>
+          <w:sz w:val="19"/>
+          <w:szCs w:val="19"/>
+        </w:rPr>
+        <w:t>this</w:t>
+      </w:r>
+      <w:r>
+        <w:rPr>
+          <w:rFonts w:ascii="Consolas" w:hAnsi="Consolas" w:cs="Consolas"/>
+          <w:color w:val="000000"/>
+          <w:sz w:val="19"/>
+          <w:szCs w:val="19"/>
+        </w:rPr>
+        <w:t>.depoTabControlController.getDepoDatas()[depositionName];</w:t>
+      </w:r>
+    </w:p>
+    <w:p>
+      <w:pPr>
+        <w:autoSpaceDE w:val="0"/>
+        <w:autoSpaceDN w:val="0"/>
+        <w:adjustRightInd w:val="0"/>
+        <w:spacing w:after="0" w:line="240" w:lineRule="auto"/>
+        <w:rPr>
+          <w:rFonts w:ascii="Consolas" w:hAnsi="Consolas" w:cs="Consolas"/>
+          <w:color w:val="000000"/>
+          <w:sz w:val="19"/>
+          <w:szCs w:val="19"/>
+        </w:rPr>
+      </w:pPr>
+    </w:p>
+    <w:p>
+      <w:pPr>
+        <w:autoSpaceDE w:val="0"/>
+        <w:autoSpaceDN w:val="0"/>
+        <w:adjustRightInd w:val="0"/>
+        <w:spacing w:after="0" w:line="240" w:lineRule="auto"/>
+        <w:rPr>
+          <w:rFonts w:ascii="Consolas" w:hAnsi="Consolas" w:cs="Consolas"/>
+          <w:color w:val="000000"/>
+          <w:sz w:val="19"/>
+          <w:szCs w:val="19"/>
+        </w:rPr>
+      </w:pPr>
+      <w:r>
+        <w:rPr>
+          <w:rFonts w:ascii="Consolas" w:hAnsi="Consolas" w:cs="Consolas"/>
+          <w:color w:val="000000"/>
+          <w:sz w:val="19"/>
+          <w:szCs w:val="19"/>
+        </w:rPr>
+        <w:t xml:space="preserve">            </w:t>
+      </w:r>
+      <w:r>
+        <w:rPr>
+          <w:rFonts w:ascii="Consolas" w:hAnsi="Consolas" w:cs="Consolas"/>
+          <w:color w:val="008000"/>
+          <w:sz w:val="19"/>
+          <w:szCs w:val="19"/>
+        </w:rPr>
+        <w:t>//Ricerca del valore tramite l'istanza depoTabControlController</w:t>
+      </w:r>
+    </w:p>
+    <w:p>
+      <w:pPr>
+        <w:autoSpaceDE w:val="0"/>
+        <w:autoSpaceDN w:val="0"/>
+        <w:adjustRightInd w:val="0"/>
+        <w:spacing w:after="0" w:line="240" w:lineRule="auto"/>
+        <w:rPr>
+          <w:rFonts w:ascii="Consolas" w:hAnsi="Consolas" w:cs="Consolas"/>
+          <w:color w:val="000000"/>
+          <w:sz w:val="19"/>
+          <w:szCs w:val="19"/>
+        </w:rPr>
+      </w:pPr>
+      <w:r>
+        <w:rPr>
+          <w:rFonts w:ascii="Consolas" w:hAnsi="Consolas" w:cs="Consolas"/>
+          <w:color w:val="000000"/>
+          <w:sz w:val="19"/>
+          <w:szCs w:val="19"/>
+        </w:rPr>
+        <w:t xml:space="preserve">            </w:t>
+      </w:r>
+      <w:r>
+        <w:rPr>
+          <w:rFonts w:ascii="Consolas" w:hAnsi="Consolas" w:cs="Consolas"/>
+          <w:color w:val="0000FF"/>
+          <w:sz w:val="19"/>
+          <w:szCs w:val="19"/>
+        </w:rPr>
+        <w:t>this</w:t>
+      </w:r>
+      <w:r>
+        <w:rPr>
+          <w:rFonts w:ascii="Consolas" w:hAnsi="Consolas" w:cs="Consolas"/>
+          <w:color w:val="000000"/>
+          <w:sz w:val="19"/>
+          <w:szCs w:val="19"/>
+        </w:rPr>
+        <w:t>.depoTabControlController.msResearch(searchedValue, myDepoData);</w:t>
+      </w:r>
+    </w:p>
+    <w:p>
+      <w:pPr>
+        <w:rPr>
+          <w:rFonts w:ascii="Consolas" w:hAnsi="Consolas" w:cs="Consolas"/>
+          <w:color w:val="000000"/>
+          <w:sz w:val="19"/>
+          <w:szCs w:val="19"/>
+        </w:rPr>
+      </w:pPr>
+      <w:r>
+        <w:rPr>
+          <w:rFonts w:ascii="Consolas" w:hAnsi="Consolas" w:cs="Consolas"/>
+          <w:color w:val="000000"/>
+          <w:sz w:val="19"/>
+          <w:szCs w:val="19"/>
+        </w:rPr>
+        <w:t xml:space="preserve">        }</w:t>
+      </w:r>
+    </w:p>
+    <w:p>
+      <w:pPr>
+        <w:rPr>
+          <w:rFonts w:cstheme="minorHAnsi"/>
+        </w:rPr>
+      </w:pPr>
+      <w:r>
+        <w:rPr>
+          <w:rFonts w:cstheme="minorHAnsi"/>
+        </w:rPr>
+        <w:t>Momentaneamente la funzionalità è "limitata" al movimento del cursore, ma non al cambiamento di valore dovuto al click sullo slider.</w:t>
+      </w:r>
+      <w:r>
+        <w:rPr>
+          <w:rFonts w:cstheme="minorHAnsi"/>
+        </w:rPr>
+        <w:t xml:space="preserve"> Il valueChange potrebbe creare problemi durante i drag…</w:t>
+      </w:r>
+    </w:p>
+    <w:p>
+      <w:pPr>
+        <w:rPr>
+          <w:rFonts w:cstheme="minorHAnsi"/>
+        </w:rPr>
+      </w:pPr>
+    </w:p>
     <w:sectPr>
       <w:pgSz w:w="11906" w:h="16838"/>
       <w:pgMar w:top="1417" w:right="1134" w:bottom="1134" w:left="1134" w:header="708" w:footer="708" w:gutter="0"/>
@@ -8833,6 +10046,119 @@
     </w:lvl>
   </w:abstractNum>
   <w:abstractNum w:abstractNumId="2" w15:restartNumberingAfterBreak="0">
+    <w:nsid w:val="0F9D361F"/>
+    <w:multiLevelType w:val="hybridMultilevel"/>
+    <w:tmpl w:val="4D10D33E"/>
+    <w:lvl w:ilvl="0" w:tplc="09880746">
+      <w:start w:val="15"/>
+      <w:numFmt w:val="bullet"/>
+      <w:lvlText w:val=""/>
+      <w:lvlJc w:val="left"/>
+      <w:pPr>
+        <w:ind w:left="720" w:hanging="360"/>
+      </w:pPr>
+      <w:rPr>
+        <w:rFonts w:ascii="Wingdings" w:eastAsiaTheme="minorHAnsi" w:hAnsi="Wingdings" w:cs="Consolas" w:hint="default"/>
+      </w:rPr>
+    </w:lvl>
+    <w:lvl w:ilvl="1" w:tplc="08100003" w:tentative="1">
+      <w:start w:val="1"/>
+      <w:numFmt w:val="bullet"/>
+      <w:lvlText w:val="o"/>
+      <w:lvlJc w:val="left"/>
+      <w:pPr>
+        <w:ind w:left="1440" w:hanging="360"/>
+      </w:pPr>
+      <w:rPr>
+        <w:rFonts w:ascii="Courier New" w:hAnsi="Courier New" w:cs="Courier New" w:hint="default"/>
+      </w:rPr>
+    </w:lvl>
+    <w:lvl w:ilvl="2" w:tplc="08100005" w:tentative="1">
+      <w:start w:val="1"/>
+      <w:numFmt w:val="bullet"/>
+      <w:lvlText w:val=""/>
+      <w:lvlJc w:val="left"/>
+      <w:pPr>
+        <w:ind w:left="2160" w:hanging="360"/>
+      </w:pPr>
+      <w:rPr>
+        <w:rFonts w:ascii="Wingdings" w:hAnsi="Wingdings" w:hint="default"/>
+      </w:rPr>
+    </w:lvl>
+    <w:lvl w:ilvl="3" w:tplc="08100001" w:tentative="1">
+      <w:start w:val="1"/>
+      <w:numFmt w:val="bullet"/>
+      <w:lvlText w:val=""/>
+      <w:lvlJc w:val="left"/>
+      <w:pPr>
+        <w:ind w:left="2880" w:hanging="360"/>
+      </w:pPr>
+      <w:rPr>
+        <w:rFonts w:ascii="Symbol" w:hAnsi="Symbol" w:hint="default"/>
+      </w:rPr>
+    </w:lvl>
+    <w:lvl w:ilvl="4" w:tplc="08100003" w:tentative="1">
+      <w:start w:val="1"/>
+      <w:numFmt w:val="bullet"/>
+      <w:lvlText w:val="o"/>
+      <w:lvlJc w:val="left"/>
+      <w:pPr>
+        <w:ind w:left="3600" w:hanging="360"/>
+      </w:pPr>
+      <w:rPr>
+        <w:rFonts w:ascii="Courier New" w:hAnsi="Courier New" w:cs="Courier New" w:hint="default"/>
+      </w:rPr>
+    </w:lvl>
+    <w:lvl w:ilvl="5" w:tplc="08100005" w:tentative="1">
+      <w:start w:val="1"/>
+      <w:numFmt w:val="bullet"/>
+      <w:lvlText w:val=""/>
+      <w:lvlJc w:val="left"/>
+      <w:pPr>
+        <w:ind w:left="4320" w:hanging="360"/>
+      </w:pPr>
+      <w:rPr>
+        <w:rFonts w:ascii="Wingdings" w:hAnsi="Wingdings" w:hint="default"/>
+      </w:rPr>
+    </w:lvl>
+    <w:lvl w:ilvl="6" w:tplc="08100001" w:tentative="1">
+      <w:start w:val="1"/>
+      <w:numFmt w:val="bullet"/>
+      <w:lvlText w:val=""/>
+      <w:lvlJc w:val="left"/>
+      <w:pPr>
+        <w:ind w:left="5040" w:hanging="360"/>
+      </w:pPr>
+      <w:rPr>
+        <w:rFonts w:ascii="Symbol" w:hAnsi="Symbol" w:hint="default"/>
+      </w:rPr>
+    </w:lvl>
+    <w:lvl w:ilvl="7" w:tplc="08100003" w:tentative="1">
+      <w:start w:val="1"/>
+      <w:numFmt w:val="bullet"/>
+      <w:lvlText w:val="o"/>
+      <w:lvlJc w:val="left"/>
+      <w:pPr>
+        <w:ind w:left="5760" w:hanging="360"/>
+      </w:pPr>
+      <w:rPr>
+        <w:rFonts w:ascii="Courier New" w:hAnsi="Courier New" w:cs="Courier New" w:hint="default"/>
+      </w:rPr>
+    </w:lvl>
+    <w:lvl w:ilvl="8" w:tplc="08100005" w:tentative="1">
+      <w:start w:val="1"/>
+      <w:numFmt w:val="bullet"/>
+      <w:lvlText w:val=""/>
+      <w:lvlJc w:val="left"/>
+      <w:pPr>
+        <w:ind w:left="6480" w:hanging="360"/>
+      </w:pPr>
+      <w:rPr>
+        <w:rFonts w:ascii="Wingdings" w:hAnsi="Wingdings" w:hint="default"/>
+      </w:rPr>
+    </w:lvl>
+  </w:abstractNum>
+  <w:abstractNum w:abstractNumId="3" w15:restartNumberingAfterBreak="0">
     <w:nsid w:val="100A0FF3"/>
     <w:multiLevelType w:val="hybridMultilevel"/>
     <w:tmpl w:val="10808352"/>
@@ -8945,7 +10271,7 @@
       </w:rPr>
     </w:lvl>
   </w:abstractNum>
-  <w:abstractNum w:abstractNumId="3" w15:restartNumberingAfterBreak="0">
+  <w:abstractNum w:abstractNumId="4" w15:restartNumberingAfterBreak="0">
     <w:nsid w:val="18203F2C"/>
     <w:multiLevelType w:val="multilevel"/>
     <w:tmpl w:val="94A27714"/>
@@ -9058,7 +10384,7 @@
       </w:pPr>
     </w:lvl>
   </w:abstractNum>
-  <w:abstractNum w:abstractNumId="4" w15:restartNumberingAfterBreak="0">
+  <w:abstractNum w:abstractNumId="5" w15:restartNumberingAfterBreak="0">
     <w:nsid w:val="22D45CB1"/>
     <w:multiLevelType w:val="hybridMultilevel"/>
     <w:tmpl w:val="917A628A"/>
@@ -9144,7 +10470,7 @@
       </w:pPr>
     </w:lvl>
   </w:abstractNum>
-  <w:abstractNum w:abstractNumId="5" w15:restartNumberingAfterBreak="0">
+  <w:abstractNum w:abstractNumId="6" w15:restartNumberingAfterBreak="0">
     <w:nsid w:val="255738D3"/>
     <w:multiLevelType w:val="multilevel"/>
     <w:tmpl w:val="4628EB24"/>
@@ -9293,7 +10619,7 @@
       </w:rPr>
     </w:lvl>
   </w:abstractNum>
-  <w:abstractNum w:abstractNumId="6" w15:restartNumberingAfterBreak="0">
+  <w:abstractNum w:abstractNumId="7" w15:restartNumberingAfterBreak="0">
     <w:nsid w:val="345C5A54"/>
     <w:multiLevelType w:val="multilevel"/>
     <w:tmpl w:val="3D429DAC"/>
@@ -9406,10 +10732,10 @@
       </w:pPr>
     </w:lvl>
   </w:abstractNum>
-  <w:abstractNum w:abstractNumId="7" w15:restartNumberingAfterBreak="0">
+  <w:abstractNum w:abstractNumId="8" w15:restartNumberingAfterBreak="0">
     <w:nsid w:val="3CF846D6"/>
     <w:multiLevelType w:val="multilevel"/>
-    <w:tmpl w:val="8F16E1F0"/>
+    <w:tmpl w:val="9FBEC6BA"/>
     <w:lvl w:ilvl="0">
       <w:start w:val="1"/>
       <w:numFmt w:val="decimal"/>
@@ -9422,6 +10748,291 @@
         <w:ind w:left="720" w:hanging="360"/>
       </w:pPr>
     </w:lvl>
+    <w:lvl w:ilvl="1">
+      <w:start w:val="15"/>
+      <w:numFmt w:val="bullet"/>
+      <w:lvlText w:val="-"/>
+      <w:lvlJc w:val="left"/>
+      <w:pPr>
+        <w:ind w:left="1440" w:hanging="360"/>
+      </w:pPr>
+      <w:rPr>
+        <w:rFonts w:ascii="Calibri" w:eastAsiaTheme="minorHAnsi" w:hAnsi="Calibri" w:cs="Calibri" w:hint="default"/>
+      </w:rPr>
+    </w:lvl>
+    <w:lvl w:ilvl="2" w:tentative="1">
+      <w:start w:val="1"/>
+      <w:numFmt w:val="decimal"/>
+      <w:lvlText w:val="%3."/>
+      <w:lvlJc w:val="left"/>
+      <w:pPr>
+        <w:tabs>
+          <w:tab w:val="num" w:pos="2160"/>
+        </w:tabs>
+        <w:ind w:left="2160" w:hanging="360"/>
+      </w:pPr>
+    </w:lvl>
+    <w:lvl w:ilvl="3" w:tentative="1">
+      <w:start w:val="1"/>
+      <w:numFmt w:val="decimal"/>
+      <w:lvlText w:val="%4."/>
+      <w:lvlJc w:val="left"/>
+      <w:pPr>
+        <w:tabs>
+          <w:tab w:val="num" w:pos="2880"/>
+        </w:tabs>
+        <w:ind w:left="2880" w:hanging="360"/>
+      </w:pPr>
+    </w:lvl>
+    <w:lvl w:ilvl="4" w:tentative="1">
+      <w:start w:val="1"/>
+      <w:numFmt w:val="decimal"/>
+      <w:lvlText w:val="%5."/>
+      <w:lvlJc w:val="left"/>
+      <w:pPr>
+        <w:tabs>
+          <w:tab w:val="num" w:pos="3600"/>
+        </w:tabs>
+        <w:ind w:left="3600" w:hanging="360"/>
+      </w:pPr>
+    </w:lvl>
+    <w:lvl w:ilvl="5" w:tentative="1">
+      <w:start w:val="1"/>
+      <w:numFmt w:val="decimal"/>
+      <w:lvlText w:val="%6."/>
+      <w:lvlJc w:val="left"/>
+      <w:pPr>
+        <w:tabs>
+          <w:tab w:val="num" w:pos="4320"/>
+        </w:tabs>
+        <w:ind w:left="4320" w:hanging="360"/>
+      </w:pPr>
+    </w:lvl>
+    <w:lvl w:ilvl="6" w:tentative="1">
+      <w:start w:val="1"/>
+      <w:numFmt w:val="decimal"/>
+      <w:lvlText w:val="%7."/>
+      <w:lvlJc w:val="left"/>
+      <w:pPr>
+        <w:tabs>
+          <w:tab w:val="num" w:pos="5040"/>
+        </w:tabs>
+        <w:ind w:left="5040" w:hanging="360"/>
+      </w:pPr>
+    </w:lvl>
+    <w:lvl w:ilvl="7" w:tentative="1">
+      <w:start w:val="1"/>
+      <w:numFmt w:val="decimal"/>
+      <w:lvlText w:val="%8."/>
+      <w:lvlJc w:val="left"/>
+      <w:pPr>
+        <w:tabs>
+          <w:tab w:val="num" w:pos="5760"/>
+        </w:tabs>
+        <w:ind w:left="5760" w:hanging="360"/>
+      </w:pPr>
+    </w:lvl>
+    <w:lvl w:ilvl="8" w:tentative="1">
+      <w:start w:val="1"/>
+      <w:numFmt w:val="decimal"/>
+      <w:lvlText w:val="%9."/>
+      <w:lvlJc w:val="left"/>
+      <w:pPr>
+        <w:tabs>
+          <w:tab w:val="num" w:pos="6480"/>
+        </w:tabs>
+        <w:ind w:left="6480" w:hanging="360"/>
+      </w:pPr>
+    </w:lvl>
+  </w:abstractNum>
+  <w:abstractNum w:abstractNumId="9" w15:restartNumberingAfterBreak="0">
+    <w:nsid w:val="5A594D6A"/>
+    <w:multiLevelType w:val="hybridMultilevel"/>
+    <w:tmpl w:val="415273E2"/>
+    <w:lvl w:ilvl="0" w:tplc="0810000F">
+      <w:start w:val="1"/>
+      <w:numFmt w:val="decimal"/>
+      <w:lvlText w:val="%1."/>
+      <w:lvlJc w:val="left"/>
+      <w:pPr>
+        <w:ind w:left="1440" w:hanging="360"/>
+      </w:pPr>
+    </w:lvl>
+    <w:lvl w:ilvl="1" w:tplc="08100019" w:tentative="1">
+      <w:start w:val="1"/>
+      <w:numFmt w:val="lowerLetter"/>
+      <w:lvlText w:val="%2."/>
+      <w:lvlJc w:val="left"/>
+      <w:pPr>
+        <w:ind w:left="2160" w:hanging="360"/>
+      </w:pPr>
+    </w:lvl>
+    <w:lvl w:ilvl="2" w:tplc="0810001B" w:tentative="1">
+      <w:start w:val="1"/>
+      <w:numFmt w:val="lowerRoman"/>
+      <w:lvlText w:val="%3."/>
+      <w:lvlJc w:val="right"/>
+      <w:pPr>
+        <w:ind w:left="2880" w:hanging="180"/>
+      </w:pPr>
+    </w:lvl>
+    <w:lvl w:ilvl="3" w:tplc="0810000F" w:tentative="1">
+      <w:start w:val="1"/>
+      <w:numFmt w:val="decimal"/>
+      <w:lvlText w:val="%4."/>
+      <w:lvlJc w:val="left"/>
+      <w:pPr>
+        <w:ind w:left="3600" w:hanging="360"/>
+      </w:pPr>
+    </w:lvl>
+    <w:lvl w:ilvl="4" w:tplc="08100019" w:tentative="1">
+      <w:start w:val="1"/>
+      <w:numFmt w:val="lowerLetter"/>
+      <w:lvlText w:val="%5."/>
+      <w:lvlJc w:val="left"/>
+      <w:pPr>
+        <w:ind w:left="4320" w:hanging="360"/>
+      </w:pPr>
+    </w:lvl>
+    <w:lvl w:ilvl="5" w:tplc="0810001B" w:tentative="1">
+      <w:start w:val="1"/>
+      <w:numFmt w:val="lowerRoman"/>
+      <w:lvlText w:val="%6."/>
+      <w:lvlJc w:val="right"/>
+      <w:pPr>
+        <w:ind w:left="5040" w:hanging="180"/>
+      </w:pPr>
+    </w:lvl>
+    <w:lvl w:ilvl="6" w:tplc="0810000F" w:tentative="1">
+      <w:start w:val="1"/>
+      <w:numFmt w:val="decimal"/>
+      <w:lvlText w:val="%7."/>
+      <w:lvlJc w:val="left"/>
+      <w:pPr>
+        <w:ind w:left="5760" w:hanging="360"/>
+      </w:pPr>
+    </w:lvl>
+    <w:lvl w:ilvl="7" w:tplc="08100019" w:tentative="1">
+      <w:start w:val="1"/>
+      <w:numFmt w:val="lowerLetter"/>
+      <w:lvlText w:val="%8."/>
+      <w:lvlJc w:val="left"/>
+      <w:pPr>
+        <w:ind w:left="6480" w:hanging="360"/>
+      </w:pPr>
+    </w:lvl>
+    <w:lvl w:ilvl="8" w:tplc="0810001B" w:tentative="1">
+      <w:start w:val="1"/>
+      <w:numFmt w:val="lowerRoman"/>
+      <w:lvlText w:val="%9."/>
+      <w:lvlJc w:val="right"/>
+      <w:pPr>
+        <w:ind w:left="7200" w:hanging="180"/>
+      </w:pPr>
+    </w:lvl>
+  </w:abstractNum>
+  <w:abstractNum w:abstractNumId="10" w15:restartNumberingAfterBreak="0">
+    <w:nsid w:val="5ECC797A"/>
+    <w:multiLevelType w:val="hybridMultilevel"/>
+    <w:tmpl w:val="0A281508"/>
+    <w:lvl w:ilvl="0" w:tplc="0810000F">
+      <w:start w:val="1"/>
+      <w:numFmt w:val="decimal"/>
+      <w:lvlText w:val="%1."/>
+      <w:lvlJc w:val="left"/>
+      <w:pPr>
+        <w:ind w:left="720" w:hanging="360"/>
+      </w:pPr>
+    </w:lvl>
+    <w:lvl w:ilvl="1" w:tplc="08100019" w:tentative="1">
+      <w:start w:val="1"/>
+      <w:numFmt w:val="lowerLetter"/>
+      <w:lvlText w:val="%2."/>
+      <w:lvlJc w:val="left"/>
+      <w:pPr>
+        <w:ind w:left="1440" w:hanging="360"/>
+      </w:pPr>
+    </w:lvl>
+    <w:lvl w:ilvl="2" w:tplc="0810001B" w:tentative="1">
+      <w:start w:val="1"/>
+      <w:numFmt w:val="lowerRoman"/>
+      <w:lvlText w:val="%3."/>
+      <w:lvlJc w:val="right"/>
+      <w:pPr>
+        <w:ind w:left="2160" w:hanging="180"/>
+      </w:pPr>
+    </w:lvl>
+    <w:lvl w:ilvl="3" w:tplc="0810000F" w:tentative="1">
+      <w:start w:val="1"/>
+      <w:numFmt w:val="decimal"/>
+      <w:lvlText w:val="%4."/>
+      <w:lvlJc w:val="left"/>
+      <w:pPr>
+        <w:ind w:left="2880" w:hanging="360"/>
+      </w:pPr>
+    </w:lvl>
+    <w:lvl w:ilvl="4" w:tplc="08100019" w:tentative="1">
+      <w:start w:val="1"/>
+      <w:numFmt w:val="lowerLetter"/>
+      <w:lvlText w:val="%5."/>
+      <w:lvlJc w:val="left"/>
+      <w:pPr>
+        <w:ind w:left="3600" w:hanging="360"/>
+      </w:pPr>
+    </w:lvl>
+    <w:lvl w:ilvl="5" w:tplc="0810001B" w:tentative="1">
+      <w:start w:val="1"/>
+      <w:numFmt w:val="lowerRoman"/>
+      <w:lvlText w:val="%6."/>
+      <w:lvlJc w:val="right"/>
+      <w:pPr>
+        <w:ind w:left="4320" w:hanging="180"/>
+      </w:pPr>
+    </w:lvl>
+    <w:lvl w:ilvl="6" w:tplc="0810000F" w:tentative="1">
+      <w:start w:val="1"/>
+      <w:numFmt w:val="decimal"/>
+      <w:lvlText w:val="%7."/>
+      <w:lvlJc w:val="left"/>
+      <w:pPr>
+        <w:ind w:left="5040" w:hanging="360"/>
+      </w:pPr>
+    </w:lvl>
+    <w:lvl w:ilvl="7" w:tplc="08100019" w:tentative="1">
+      <w:start w:val="1"/>
+      <w:numFmt w:val="lowerLetter"/>
+      <w:lvlText w:val="%8."/>
+      <w:lvlJc w:val="left"/>
+      <w:pPr>
+        <w:ind w:left="5760" w:hanging="360"/>
+      </w:pPr>
+    </w:lvl>
+    <w:lvl w:ilvl="8" w:tplc="0810001B" w:tentative="1">
+      <w:start w:val="1"/>
+      <w:numFmt w:val="lowerRoman"/>
+      <w:lvlText w:val="%9."/>
+      <w:lvlJc w:val="right"/>
+      <w:pPr>
+        <w:ind w:left="6480" w:hanging="180"/>
+      </w:pPr>
+    </w:lvl>
+  </w:abstractNum>
+  <w:abstractNum w:abstractNumId="11" w15:restartNumberingAfterBreak="0">
+    <w:nsid w:val="63126F82"/>
+    <w:multiLevelType w:val="multilevel"/>
+    <w:tmpl w:val="5812182A"/>
+    <w:lvl w:ilvl="0">
+      <w:start w:val="1"/>
+      <w:numFmt w:val="decimal"/>
+      <w:lvlText w:val="%1."/>
+      <w:lvlJc w:val="left"/>
+      <w:pPr>
+        <w:tabs>
+          <w:tab w:val="num" w:pos="720"/>
+        </w:tabs>
+        <w:ind w:left="720" w:hanging="360"/>
+      </w:pPr>
+    </w:lvl>
     <w:lvl w:ilvl="1" w:tentative="1">
       <w:start w:val="1"/>
       <w:numFmt w:val="decimal"/>
@@ -9519,182 +11130,10 @@
       </w:pPr>
     </w:lvl>
   </w:abstractNum>
-  <w:abstractNum w:abstractNumId="8" w15:restartNumberingAfterBreak="0">
-    <w:nsid w:val="5A594D6A"/>
-    <w:multiLevelType w:val="hybridMultilevel"/>
-    <w:tmpl w:val="415273E2"/>
-    <w:lvl w:ilvl="0" w:tplc="0810000F">
-      <w:start w:val="1"/>
-      <w:numFmt w:val="decimal"/>
-      <w:lvlText w:val="%1."/>
-      <w:lvlJc w:val="left"/>
-      <w:pPr>
-        <w:ind w:left="1440" w:hanging="360"/>
-      </w:pPr>
-    </w:lvl>
-    <w:lvl w:ilvl="1" w:tplc="08100019" w:tentative="1">
-      <w:start w:val="1"/>
-      <w:numFmt w:val="lowerLetter"/>
-      <w:lvlText w:val="%2."/>
-      <w:lvlJc w:val="left"/>
-      <w:pPr>
-        <w:ind w:left="2160" w:hanging="360"/>
-      </w:pPr>
-    </w:lvl>
-    <w:lvl w:ilvl="2" w:tplc="0810001B" w:tentative="1">
-      <w:start w:val="1"/>
-      <w:numFmt w:val="lowerRoman"/>
-      <w:lvlText w:val="%3."/>
-      <w:lvlJc w:val="right"/>
-      <w:pPr>
-        <w:ind w:left="2880" w:hanging="180"/>
-      </w:pPr>
-    </w:lvl>
-    <w:lvl w:ilvl="3" w:tplc="0810000F" w:tentative="1">
-      <w:start w:val="1"/>
-      <w:numFmt w:val="decimal"/>
-      <w:lvlText w:val="%4."/>
-      <w:lvlJc w:val="left"/>
-      <w:pPr>
-        <w:ind w:left="3600" w:hanging="360"/>
-      </w:pPr>
-    </w:lvl>
-    <w:lvl w:ilvl="4" w:tplc="08100019" w:tentative="1">
-      <w:start w:val="1"/>
-      <w:numFmt w:val="lowerLetter"/>
-      <w:lvlText w:val="%5."/>
-      <w:lvlJc w:val="left"/>
-      <w:pPr>
-        <w:ind w:left="4320" w:hanging="360"/>
-      </w:pPr>
-    </w:lvl>
-    <w:lvl w:ilvl="5" w:tplc="0810001B" w:tentative="1">
-      <w:start w:val="1"/>
-      <w:numFmt w:val="lowerRoman"/>
-      <w:lvlText w:val="%6."/>
-      <w:lvlJc w:val="right"/>
-      <w:pPr>
-        <w:ind w:left="5040" w:hanging="180"/>
-      </w:pPr>
-    </w:lvl>
-    <w:lvl w:ilvl="6" w:tplc="0810000F" w:tentative="1">
-      <w:start w:val="1"/>
-      <w:numFmt w:val="decimal"/>
-      <w:lvlText w:val="%7."/>
-      <w:lvlJc w:val="left"/>
-      <w:pPr>
-        <w:ind w:left="5760" w:hanging="360"/>
-      </w:pPr>
-    </w:lvl>
-    <w:lvl w:ilvl="7" w:tplc="08100019" w:tentative="1">
-      <w:start w:val="1"/>
-      <w:numFmt w:val="lowerLetter"/>
-      <w:lvlText w:val="%8."/>
-      <w:lvlJc w:val="left"/>
-      <w:pPr>
-        <w:ind w:left="6480" w:hanging="360"/>
-      </w:pPr>
-    </w:lvl>
-    <w:lvl w:ilvl="8" w:tplc="0810001B" w:tentative="1">
-      <w:start w:val="1"/>
-      <w:numFmt w:val="lowerRoman"/>
-      <w:lvlText w:val="%9."/>
-      <w:lvlJc w:val="right"/>
-      <w:pPr>
-        <w:ind w:left="7200" w:hanging="180"/>
-      </w:pPr>
-    </w:lvl>
-  </w:abstractNum>
-  <w:abstractNum w:abstractNumId="9" w15:restartNumberingAfterBreak="0">
-    <w:nsid w:val="5ECC797A"/>
-    <w:multiLevelType w:val="hybridMultilevel"/>
-    <w:tmpl w:val="0A281508"/>
-    <w:lvl w:ilvl="0" w:tplc="0810000F">
-      <w:start w:val="1"/>
-      <w:numFmt w:val="decimal"/>
-      <w:lvlText w:val="%1."/>
-      <w:lvlJc w:val="left"/>
-      <w:pPr>
-        <w:ind w:left="720" w:hanging="360"/>
-      </w:pPr>
-    </w:lvl>
-    <w:lvl w:ilvl="1" w:tplc="08100019" w:tentative="1">
-      <w:start w:val="1"/>
-      <w:numFmt w:val="lowerLetter"/>
-      <w:lvlText w:val="%2."/>
-      <w:lvlJc w:val="left"/>
-      <w:pPr>
-        <w:ind w:left="1440" w:hanging="360"/>
-      </w:pPr>
-    </w:lvl>
-    <w:lvl w:ilvl="2" w:tplc="0810001B" w:tentative="1">
-      <w:start w:val="1"/>
-      <w:numFmt w:val="lowerRoman"/>
-      <w:lvlText w:val="%3."/>
-      <w:lvlJc w:val="right"/>
-      <w:pPr>
-        <w:ind w:left="2160" w:hanging="180"/>
-      </w:pPr>
-    </w:lvl>
-    <w:lvl w:ilvl="3" w:tplc="0810000F" w:tentative="1">
-      <w:start w:val="1"/>
-      <w:numFmt w:val="decimal"/>
-      <w:lvlText w:val="%4."/>
-      <w:lvlJc w:val="left"/>
-      <w:pPr>
-        <w:ind w:left="2880" w:hanging="360"/>
-      </w:pPr>
-    </w:lvl>
-    <w:lvl w:ilvl="4" w:tplc="08100019" w:tentative="1">
-      <w:start w:val="1"/>
-      <w:numFmt w:val="lowerLetter"/>
-      <w:lvlText w:val="%5."/>
-      <w:lvlJc w:val="left"/>
-      <w:pPr>
-        <w:ind w:left="3600" w:hanging="360"/>
-      </w:pPr>
-    </w:lvl>
-    <w:lvl w:ilvl="5" w:tplc="0810001B" w:tentative="1">
-      <w:start w:val="1"/>
-      <w:numFmt w:val="lowerRoman"/>
-      <w:lvlText w:val="%6."/>
-      <w:lvlJc w:val="right"/>
-      <w:pPr>
-        <w:ind w:left="4320" w:hanging="180"/>
-      </w:pPr>
-    </w:lvl>
-    <w:lvl w:ilvl="6" w:tplc="0810000F" w:tentative="1">
-      <w:start w:val="1"/>
-      <w:numFmt w:val="decimal"/>
-      <w:lvlText w:val="%7."/>
-      <w:lvlJc w:val="left"/>
-      <w:pPr>
-        <w:ind w:left="5040" w:hanging="360"/>
-      </w:pPr>
-    </w:lvl>
-    <w:lvl w:ilvl="7" w:tplc="08100019" w:tentative="1">
-      <w:start w:val="1"/>
-      <w:numFmt w:val="lowerLetter"/>
-      <w:lvlText w:val="%8."/>
-      <w:lvlJc w:val="left"/>
-      <w:pPr>
-        <w:ind w:left="5760" w:hanging="360"/>
-      </w:pPr>
-    </w:lvl>
-    <w:lvl w:ilvl="8" w:tplc="0810001B" w:tentative="1">
-      <w:start w:val="1"/>
-      <w:numFmt w:val="lowerRoman"/>
-      <w:lvlText w:val="%9."/>
-      <w:lvlJc w:val="right"/>
-      <w:pPr>
-        <w:ind w:left="6480" w:hanging="180"/>
-      </w:pPr>
-    </w:lvl>
-  </w:abstractNum>
-  <w:abstractNum w:abstractNumId="10" w15:restartNumberingAfterBreak="0">
-    <w:nsid w:val="63126F82"/>
+  <w:abstractNum w:abstractNumId="12" w15:restartNumberingAfterBreak="0">
+    <w:nsid w:val="6A016E38"/>
     <w:multiLevelType w:val="multilevel"/>
-    <w:tmpl w:val="5812182A"/>
+    <w:tmpl w:val="713C7AF2"/>
     <w:lvl w:ilvl="0">
       <w:start w:val="1"/>
       <w:numFmt w:val="decimal"/>
@@ -9804,120 +11243,7 @@
       </w:pPr>
     </w:lvl>
   </w:abstractNum>
-  <w:abstractNum w:abstractNumId="11" w15:restartNumberingAfterBreak="0">
-    <w:nsid w:val="6A016E38"/>
-    <w:multiLevelType w:val="multilevel"/>
-    <w:tmpl w:val="713C7AF2"/>
-    <w:lvl w:ilvl="0">
-      <w:start w:val="1"/>
-      <w:numFmt w:val="decimal"/>
-      <w:lvlText w:val="%1."/>
-      <w:lvlJc w:val="left"/>
-      <w:pPr>
-        <w:tabs>
-          <w:tab w:val="num" w:pos="720"/>
-        </w:tabs>
-        <w:ind w:left="720" w:hanging="360"/>
-      </w:pPr>
-    </w:lvl>
-    <w:lvl w:ilvl="1" w:tentative="1">
-      <w:start w:val="1"/>
-      <w:numFmt w:val="decimal"/>
-      <w:lvlText w:val="%2."/>
-      <w:lvlJc w:val="left"/>
-      <w:pPr>
-        <w:tabs>
-          <w:tab w:val="num" w:pos="1440"/>
-        </w:tabs>
-        <w:ind w:left="1440" w:hanging="360"/>
-      </w:pPr>
-    </w:lvl>
-    <w:lvl w:ilvl="2" w:tentative="1">
-      <w:start w:val="1"/>
-      <w:numFmt w:val="decimal"/>
-      <w:lvlText w:val="%3."/>
-      <w:lvlJc w:val="left"/>
-      <w:pPr>
-        <w:tabs>
-          <w:tab w:val="num" w:pos="2160"/>
-        </w:tabs>
-        <w:ind w:left="2160" w:hanging="360"/>
-      </w:pPr>
-    </w:lvl>
-    <w:lvl w:ilvl="3" w:tentative="1">
-      <w:start w:val="1"/>
-      <w:numFmt w:val="decimal"/>
-      <w:lvlText w:val="%4."/>
-      <w:lvlJc w:val="left"/>
-      <w:pPr>
-        <w:tabs>
-          <w:tab w:val="num" w:pos="2880"/>
-        </w:tabs>
-        <w:ind w:left="2880" w:hanging="360"/>
-      </w:pPr>
-    </w:lvl>
-    <w:lvl w:ilvl="4" w:tentative="1">
-      <w:start w:val="1"/>
-      <w:numFmt w:val="decimal"/>
-      <w:lvlText w:val="%5."/>
-      <w:lvlJc w:val="left"/>
-      <w:pPr>
-        <w:tabs>
-          <w:tab w:val="num" w:pos="3600"/>
-        </w:tabs>
-        <w:ind w:left="3600" w:hanging="360"/>
-      </w:pPr>
-    </w:lvl>
-    <w:lvl w:ilvl="5" w:tentative="1">
-      <w:start w:val="1"/>
-      <w:numFmt w:val="decimal"/>
-      <w:lvlText w:val="%6."/>
-      <w:lvlJc w:val="left"/>
-      <w:pPr>
-        <w:tabs>
-          <w:tab w:val="num" w:pos="4320"/>
-        </w:tabs>
-        <w:ind w:left="4320" w:hanging="360"/>
-      </w:pPr>
-    </w:lvl>
-    <w:lvl w:ilvl="6" w:tentative="1">
-      <w:start w:val="1"/>
-      <w:numFmt w:val="decimal"/>
-      <w:lvlText w:val="%7."/>
-      <w:lvlJc w:val="left"/>
-      <w:pPr>
-        <w:tabs>
-          <w:tab w:val="num" w:pos="5040"/>
-        </w:tabs>
-        <w:ind w:left="5040" w:hanging="360"/>
-      </w:pPr>
-    </w:lvl>
-    <w:lvl w:ilvl="7" w:tentative="1">
-      <w:start w:val="1"/>
-      <w:numFmt w:val="decimal"/>
-      <w:lvlText w:val="%8."/>
-      <w:lvlJc w:val="left"/>
-      <w:pPr>
-        <w:tabs>
-          <w:tab w:val="num" w:pos="5760"/>
-        </w:tabs>
-        <w:ind w:left="5760" w:hanging="360"/>
-      </w:pPr>
-    </w:lvl>
-    <w:lvl w:ilvl="8" w:tentative="1">
-      <w:start w:val="1"/>
-      <w:numFmt w:val="decimal"/>
-      <w:lvlText w:val="%9."/>
-      <w:lvlJc w:val="left"/>
-      <w:pPr>
-        <w:tabs>
-          <w:tab w:val="num" w:pos="6480"/>
-        </w:tabs>
-        <w:ind w:left="6480" w:hanging="360"/>
-      </w:pPr>
-    </w:lvl>
-  </w:abstractNum>
-  <w:abstractNum w:abstractNumId="12" w15:restartNumberingAfterBreak="0">
+  <w:abstractNum w:abstractNumId="13" w15:restartNumberingAfterBreak="0">
     <w:nsid w:val="6B1A1A37"/>
     <w:multiLevelType w:val="hybridMultilevel"/>
     <w:tmpl w:val="B6F671A8"/>
@@ -10030,7 +11356,7 @@
       </w:rPr>
     </w:lvl>
   </w:abstractNum>
-  <w:abstractNum w:abstractNumId="13" w15:restartNumberingAfterBreak="0">
+  <w:abstractNum w:abstractNumId="14" w15:restartNumberingAfterBreak="0">
     <w:nsid w:val="72810273"/>
     <w:multiLevelType w:val="hybridMultilevel"/>
     <w:tmpl w:val="2ED4D824"/>
@@ -10119,7 +11445,7 @@
       </w:pPr>
     </w:lvl>
   </w:abstractNum>
-  <w:abstractNum w:abstractNumId="14" w15:restartNumberingAfterBreak="0">
+  <w:abstractNum w:abstractNumId="15" w15:restartNumberingAfterBreak="0">
     <w:nsid w:val="7441270D"/>
     <w:multiLevelType w:val="hybridMultilevel"/>
     <w:tmpl w:val="D2C8E432"/>
@@ -10233,49 +11559,52 @@
     </w:lvl>
   </w:abstractNum>
   <w:num w:numId="1">
-    <w:abstractNumId w:val="13"/>
+    <w:abstractNumId w:val="14"/>
   </w:num>
   <w:num w:numId="2">
+    <w:abstractNumId w:val="7"/>
+  </w:num>
+  <w:num w:numId="3">
     <w:abstractNumId w:val="6"/>
   </w:num>
-  <w:num w:numId="3">
-    <w:abstractNumId w:val="5"/>
-  </w:num>
   <w:num w:numId="4">
-    <w:abstractNumId w:val="10"/>
+    <w:abstractNumId w:val="11"/>
   </w:num>
   <w:num w:numId="5">
     <w:abstractNumId w:val="1"/>
   </w:num>
   <w:num w:numId="6">
-    <w:abstractNumId w:val="12"/>
+    <w:abstractNumId w:val="13"/>
   </w:num>
   <w:num w:numId="7">
-    <w:abstractNumId w:val="2"/>
+    <w:abstractNumId w:val="3"/>
   </w:num>
   <w:num w:numId="8">
-    <w:abstractNumId w:val="8"/>
+    <w:abstractNumId w:val="9"/>
   </w:num>
   <w:num w:numId="9">
     <w:abstractNumId w:val="0"/>
   </w:num>
   <w:num w:numId="10">
-    <w:abstractNumId w:val="11"/>
+    <w:abstractNumId w:val="12"/>
   </w:num>
   <w:num w:numId="11">
-    <w:abstractNumId w:val="14"/>
+    <w:abstractNumId w:val="15"/>
   </w:num>
   <w:num w:numId="12">
+    <w:abstractNumId w:val="5"/>
+  </w:num>
+  <w:num w:numId="13">
+    <w:abstractNumId w:val="10"/>
+  </w:num>
+  <w:num w:numId="14">
+    <w:abstractNumId w:val="8"/>
+  </w:num>
+  <w:num w:numId="15">
     <w:abstractNumId w:val="4"/>
   </w:num>
-  <w:num w:numId="13">
-    <w:abstractNumId w:val="9"/>
-  </w:num>
-  <w:num w:numId="14">
-    <w:abstractNumId w:val="7"/>
-  </w:num>
-  <w:num w:numId="15">
-    <w:abstractNumId w:val="3"/>
+  <w:num w:numId="16">
+    <w:abstractNumId w:val="2"/>
   </w:num>
 </w:numbering>
 </file>

</xml_diff>

<commit_message>
The tabitem close button seems to work!! Need to complete
Il bottone per chiudere la tab sembra funzionare, ancora da completare con piccoli accorgimenti e correzioni
</commit_message>
<xml_diff>
--- a/docs/Diario di bordo/Diario di bordo.docx
+++ b/docs/Diario di bordo/Diario di bordo.docx
@@ -9274,16 +9274,7 @@
           <w:sz w:val="19"/>
           <w:szCs w:val="19"/>
         </w:rPr>
-        <w:t>MyExpTabItemModel</w:t>
-      </w:r>
-      <w:r>
-        <w:rPr>
-          <w:rFonts w:ascii="Consolas" w:hAnsi="Consolas" w:cs="Consolas"/>
-          <w:color w:val="2B91AF"/>
-          <w:sz w:val="19"/>
-          <w:szCs w:val="19"/>
-        </w:rPr>
-        <w:t>.</w:t>
+        <w:t>MyExpTabItemModel.</w:t>
       </w:r>
     </w:p>
     <w:p>
@@ -9831,6 +9822,1126 @@
       <w:pPr>
         <w:rPr>
           <w:rFonts w:cstheme="minorHAnsi"/>
+        </w:rPr>
+      </w:pPr>
+      <w:r>
+        <w:rPr>
+          <w:rFonts w:cstheme="minorHAnsi"/>
+        </w:rPr>
+        <w:t>17.12:</w:t>
+      </w:r>
+    </w:p>
+    <w:p>
+      <w:pPr>
+        <w:rPr>
+          <w:rFonts w:cstheme="minorHAnsi"/>
+        </w:rPr>
+      </w:pPr>
+      <w:r>
+        <w:rPr>
+          <w:rFonts w:cstheme="minorHAnsi"/>
+        </w:rPr>
+        <w:t xml:space="preserve">Per chiudere le tab provo a seguire il seguente tutorial/esempio: </w:t>
+      </w:r>
+      <w:hyperlink r:id="rId20" w:history="1">
+        <w:r>
+          <w:rPr>
+            <w:rStyle w:val="Collegamentoipertestuale"/>
+            <w:rFonts w:cstheme="minorHAnsi"/>
+          </w:rPr>
+          <w:t>https://www.codeproject.com/Articles/84213/How-to-add-a-Close-button-to-a-WPF-TabItem</w:t>
+        </w:r>
+      </w:hyperlink>
+    </w:p>
+    <w:p>
+      <w:pPr>
+        <w:rPr>
+          <w:rFonts w:cstheme="minorHAnsi"/>
+        </w:rPr>
+      </w:pPr>
+      <w:r>
+        <w:rPr>
+          <w:rFonts w:cstheme="minorHAnsi"/>
+        </w:rPr>
+        <w:t>Sembra sia necessario creare una classe, una TabItem, su misura.</w:t>
+      </w:r>
+    </w:p>
+    <w:p>
+      <w:pPr>
+        <w:rPr>
+          <w:rFonts w:cstheme="minorHAnsi"/>
+        </w:rPr>
+      </w:pPr>
+      <w:r>
+        <w:rPr>
+          <w:rFonts w:cstheme="minorHAnsi"/>
+        </w:rPr>
+        <w:t>Gli steps:</w:t>
+      </w:r>
+    </w:p>
+    <w:p>
+      <w:pPr>
+        <w:pStyle w:val="Paragrafoelenco"/>
+        <w:numPr>
+          <w:ilvl w:val="0"/>
+          <w:numId w:val="20"/>
+        </w:numPr>
+        <w:shd w:val="clear" w:color="auto" w:fill="FFFFFF"/>
+        <w:spacing w:after="0" w:line="240" w:lineRule="auto"/>
+        <w:rPr>
+          <w:rFonts w:eastAsia="Times New Roman" w:cstheme="minorHAnsi"/>
+          <w:color w:val="111111"/>
+          <w:lang w:eastAsia="it-CH"/>
+        </w:rPr>
+      </w:pPr>
+      <w:r>
+        <w:rPr>
+          <w:rFonts w:eastAsia="Times New Roman" w:cstheme="minorHAnsi"/>
+          <w:color w:val="111111"/>
+          <w:lang w:eastAsia="it-CH"/>
+        </w:rPr>
+        <w:t>Create a new UserControl and call it </w:t>
+      </w:r>
+      <w:r>
+        <w:rPr>
+          <w:rFonts w:eastAsia="Times New Roman" w:cstheme="minorHAnsi"/>
+          <w:color w:val="990000"/>
+          <w:bdr w:val="none" w:sz="0" w:space="0" w:color="auto" w:frame="1"/>
+          <w:lang w:eastAsia="it-CH"/>
+        </w:rPr>
+        <w:t>CloseableHeader</w:t>
+      </w:r>
+      <w:r>
+        <w:rPr>
+          <w:rFonts w:eastAsia="Times New Roman" w:cstheme="minorHAnsi"/>
+          <w:color w:val="111111"/>
+          <w:lang w:eastAsia="it-CH"/>
+        </w:rPr>
+        <w:t>.</w:t>
+      </w:r>
+      <w:r>
+        <w:rPr>
+          <w:rFonts w:eastAsia="Times New Roman" w:cstheme="minorHAnsi"/>
+          <w:color w:val="111111"/>
+          <w:lang w:eastAsia="it-CH"/>
+        </w:rPr>
+        <w:tab/>
+      </w:r>
+      <w:r>
+        <w:rPr>
+          <w:rFonts w:eastAsia="Times New Roman" w:cstheme="minorHAnsi"/>
+          <w:color w:val="111111"/>
+          <w:lang w:eastAsia="it-CH"/>
+        </w:rPr>
+        <w:tab/>
+        <w:t>OK</w:t>
+      </w:r>
+    </w:p>
+    <w:p>
+      <w:pPr>
+        <w:pStyle w:val="Paragrafoelenco"/>
+        <w:numPr>
+          <w:ilvl w:val="0"/>
+          <w:numId w:val="20"/>
+        </w:numPr>
+        <w:shd w:val="clear" w:color="auto" w:fill="FFFFFF"/>
+        <w:spacing w:after="0" w:line="240" w:lineRule="auto"/>
+        <w:rPr>
+          <w:rFonts w:eastAsia="Times New Roman" w:cstheme="minorHAnsi"/>
+          <w:color w:val="111111"/>
+          <w:lang w:eastAsia="it-CH"/>
+        </w:rPr>
+      </w:pPr>
+      <w:r>
+        <w:rPr>
+          <w:rFonts w:eastAsia="Times New Roman" w:cstheme="minorHAnsi"/>
+          <w:color w:val="111111"/>
+          <w:lang w:eastAsia="it-CH"/>
+        </w:rPr>
+        <w:t>Add a </w:t>
+      </w:r>
+      <w:r>
+        <w:rPr>
+          <w:rFonts w:eastAsia="Times New Roman" w:cstheme="minorHAnsi"/>
+          <w:color w:val="990000"/>
+          <w:bdr w:val="none" w:sz="0" w:space="0" w:color="auto" w:frame="1"/>
+          <w:lang w:eastAsia="it-CH"/>
+        </w:rPr>
+        <w:t>Label</w:t>
+      </w:r>
+      <w:r>
+        <w:rPr>
+          <w:rFonts w:eastAsia="Times New Roman" w:cstheme="minorHAnsi"/>
+          <w:color w:val="111111"/>
+          <w:lang w:eastAsia="it-CH"/>
+        </w:rPr>
+        <w:t> to this control and call it </w:t>
+      </w:r>
+      <w:r>
+        <w:rPr>
+          <w:rFonts w:eastAsia="Times New Roman" w:cstheme="minorHAnsi"/>
+          <w:color w:val="990000"/>
+          <w:bdr w:val="none" w:sz="0" w:space="0" w:color="auto" w:frame="1"/>
+          <w:lang w:eastAsia="it-CH"/>
+        </w:rPr>
+        <w:t>label_TabTitle</w:t>
+      </w:r>
+      <w:r>
+        <w:rPr>
+          <w:rFonts w:eastAsia="Times New Roman" w:cstheme="minorHAnsi"/>
+          <w:color w:val="111111"/>
+          <w:lang w:eastAsia="it-CH"/>
+        </w:rPr>
+        <w:t>.</w:t>
+      </w:r>
+      <w:r>
+        <w:rPr>
+          <w:rFonts w:eastAsia="Times New Roman" w:cstheme="minorHAnsi"/>
+          <w:color w:val="111111"/>
+          <w:lang w:eastAsia="it-CH"/>
+        </w:rPr>
+        <w:tab/>
+      </w:r>
+      <w:r>
+        <w:rPr>
+          <w:rFonts w:eastAsia="Times New Roman" w:cstheme="minorHAnsi"/>
+          <w:color w:val="111111"/>
+          <w:lang w:eastAsia="it-CH"/>
+        </w:rPr>
+        <w:tab/>
+        <w:t>OK</w:t>
+      </w:r>
+    </w:p>
+    <w:p>
+      <w:pPr>
+        <w:pStyle w:val="Paragrafoelenco"/>
+        <w:numPr>
+          <w:ilvl w:val="0"/>
+          <w:numId w:val="20"/>
+        </w:numPr>
+        <w:shd w:val="clear" w:color="auto" w:fill="FFFFFF"/>
+        <w:spacing w:after="0" w:line="240" w:lineRule="auto"/>
+        <w:rPr>
+          <w:rFonts w:eastAsia="Times New Roman" w:cstheme="minorHAnsi"/>
+          <w:color w:val="111111"/>
+          <w:lang w:eastAsia="it-CH"/>
+        </w:rPr>
+      </w:pPr>
+      <w:r>
+        <w:rPr>
+          <w:rFonts w:eastAsia="Times New Roman" w:cstheme="minorHAnsi"/>
+          <w:color w:val="111111"/>
+          <w:lang w:eastAsia="it-CH"/>
+        </w:rPr>
+        <w:t>Add a </w:t>
+      </w:r>
+      <w:r>
+        <w:rPr>
+          <w:rFonts w:eastAsia="Times New Roman" w:cstheme="minorHAnsi"/>
+          <w:color w:val="990000"/>
+          <w:bdr w:val="none" w:sz="0" w:space="0" w:color="auto" w:frame="1"/>
+          <w:lang w:eastAsia="it-CH"/>
+        </w:rPr>
+        <w:t>Button</w:t>
+      </w:r>
+      <w:r>
+        <w:rPr>
+          <w:rFonts w:eastAsia="Times New Roman" w:cstheme="minorHAnsi"/>
+          <w:color w:val="111111"/>
+          <w:lang w:eastAsia="it-CH"/>
+        </w:rPr>
+        <w:t> to this control and call it </w:t>
+      </w:r>
+      <w:r>
+        <w:rPr>
+          <w:rFonts w:eastAsia="Times New Roman" w:cstheme="minorHAnsi"/>
+          <w:color w:val="990000"/>
+          <w:bdr w:val="none" w:sz="0" w:space="0" w:color="auto" w:frame="1"/>
+          <w:lang w:eastAsia="it-CH"/>
+        </w:rPr>
+        <w:t>button_close</w:t>
+      </w:r>
+      <w:r>
+        <w:rPr>
+          <w:rFonts w:eastAsia="Times New Roman" w:cstheme="minorHAnsi"/>
+          <w:color w:val="111111"/>
+          <w:lang w:eastAsia="it-CH"/>
+        </w:rPr>
+        <w:t>.</w:t>
+      </w:r>
+      <w:r>
+        <w:rPr>
+          <w:rFonts w:eastAsia="Times New Roman" w:cstheme="minorHAnsi"/>
+          <w:color w:val="111111"/>
+          <w:lang w:eastAsia="it-CH"/>
+        </w:rPr>
+        <w:tab/>
+      </w:r>
+      <w:r>
+        <w:rPr>
+          <w:rFonts w:eastAsia="Times New Roman" w:cstheme="minorHAnsi"/>
+          <w:color w:val="111111"/>
+          <w:lang w:eastAsia="it-CH"/>
+        </w:rPr>
+        <w:tab/>
+        <w:t>OK</w:t>
+      </w:r>
+    </w:p>
+    <w:p>
+      <w:pPr>
+        <w:pStyle w:val="Paragrafoelenco"/>
+        <w:numPr>
+          <w:ilvl w:val="0"/>
+          <w:numId w:val="20"/>
+        </w:numPr>
+        <w:shd w:val="clear" w:color="auto" w:fill="FFFFFF"/>
+        <w:spacing w:after="0" w:line="240" w:lineRule="auto"/>
+        <w:rPr>
+          <w:rFonts w:eastAsia="Times New Roman" w:cstheme="minorHAnsi"/>
+          <w:color w:val="111111"/>
+          <w:lang w:eastAsia="it-CH"/>
+        </w:rPr>
+      </w:pPr>
+      <w:r>
+        <w:rPr>
+          <w:rFonts w:eastAsia="Times New Roman" w:cstheme="minorHAnsi"/>
+          <w:color w:val="111111"/>
+          <w:lang w:eastAsia="it-CH"/>
+        </w:rPr>
+        <w:t>Set the style of the button to </w:t>
+      </w:r>
+      <w:r>
+        <w:rPr>
+          <w:rFonts w:eastAsia="Times New Roman" w:cstheme="minorHAnsi"/>
+          <w:color w:val="990000"/>
+          <w:bdr w:val="none" w:sz="0" w:space="0" w:color="auto" w:frame="1"/>
+          <w:lang w:eastAsia="it-CH"/>
+        </w:rPr>
+        <w:t>ToolBar.ButtonStyleKey</w:t>
+      </w:r>
+      <w:r>
+        <w:rPr>
+          <w:rFonts w:eastAsia="Times New Roman" w:cstheme="minorHAnsi"/>
+          <w:color w:val="111111"/>
+          <w:lang w:eastAsia="it-CH"/>
+        </w:rPr>
+        <w:t>.</w:t>
+      </w:r>
+      <w:r>
+        <w:rPr>
+          <w:rFonts w:eastAsia="Times New Roman" w:cstheme="minorHAnsi"/>
+          <w:color w:val="111111"/>
+          <w:lang w:eastAsia="it-CH"/>
+        </w:rPr>
+        <w:tab/>
+      </w:r>
+      <w:r>
+        <w:rPr>
+          <w:rFonts w:eastAsia="Times New Roman" w:cstheme="minorHAnsi"/>
+          <w:color w:val="111111"/>
+          <w:lang w:eastAsia="it-CH"/>
+        </w:rPr>
+        <w:tab/>
+        <w:t>OK</w:t>
+      </w:r>
+    </w:p>
+    <w:p>
+      <w:pPr>
+        <w:pStyle w:val="Paragrafoelenco"/>
+        <w:numPr>
+          <w:ilvl w:val="0"/>
+          <w:numId w:val="20"/>
+        </w:numPr>
+        <w:shd w:val="clear" w:color="auto" w:fill="FFFFFF"/>
+        <w:spacing w:after="0" w:line="240" w:lineRule="auto"/>
+        <w:rPr>
+          <w:rFonts w:eastAsia="Times New Roman" w:cstheme="minorHAnsi"/>
+          <w:color w:val="111111"/>
+          <w:lang w:eastAsia="it-CH"/>
+        </w:rPr>
+      </w:pPr>
+      <w:r>
+        <w:rPr>
+          <w:rFonts w:eastAsia="Times New Roman" w:cstheme="minorHAnsi"/>
+          <w:color w:val="111111"/>
+          <w:lang w:eastAsia="it-CH"/>
+        </w:rPr>
+        <w:t>Set  the </w:t>
+      </w:r>
+      <w:r>
+        <w:rPr>
+          <w:rFonts w:eastAsia="Times New Roman" w:cstheme="minorHAnsi"/>
+          <w:color w:val="990000"/>
+          <w:bdr w:val="none" w:sz="0" w:space="0" w:color="auto" w:frame="1"/>
+          <w:lang w:eastAsia="it-CH"/>
+        </w:rPr>
+        <w:t>Text</w:t>
+      </w:r>
+      <w:r>
+        <w:rPr>
+          <w:rFonts w:eastAsia="Times New Roman" w:cstheme="minorHAnsi"/>
+          <w:color w:val="111111"/>
+          <w:lang w:eastAsia="it-CH"/>
+        </w:rPr>
+        <w:t> (content) of the button to </w:t>
+      </w:r>
+      <w:r>
+        <w:rPr>
+          <w:rFonts w:eastAsia="Times New Roman" w:cstheme="minorHAnsi"/>
+          <w:b/>
+          <w:bCs/>
+          <w:color w:val="111111"/>
+          <w:bdr w:val="none" w:sz="0" w:space="0" w:color="auto" w:frame="1"/>
+          <w:lang w:eastAsia="it-CH"/>
+        </w:rPr>
+        <w:t>X</w:t>
+      </w:r>
+      <w:r>
+        <w:rPr>
+          <w:rFonts w:eastAsia="Times New Roman" w:cstheme="minorHAnsi"/>
+          <w:color w:val="111111"/>
+          <w:lang w:eastAsia="it-CH"/>
+        </w:rPr>
+        <w:t>.</w:t>
+      </w:r>
+    </w:p>
+    <w:p>
+      <w:pPr>
+        <w:rPr>
+          <w:lang w:eastAsia="it-CH"/>
+        </w:rPr>
+      </w:pPr>
+    </w:p>
+    <w:p>
+      <w:pPr>
+        <w:rPr>
+          <w:lang w:eastAsia="it-CH"/>
+        </w:rPr>
+      </w:pPr>
+      <w:r>
+        <w:rPr>
+          <w:lang w:eastAsia="it-CH"/>
+        </w:rPr>
+        <w:t>Manca la seguente parte:</w:t>
+      </w:r>
+    </w:p>
+    <w:p>
+      <w:pPr>
+        <w:spacing w:after="0"/>
+        <w:ind w:left="1418"/>
+        <w:rPr>
+          <w:lang w:eastAsia="it-CH"/>
+        </w:rPr>
+      </w:pPr>
+      <w:r>
+        <w:rPr>
+          <w:lang w:eastAsia="it-CH"/>
+        </w:rPr>
+        <w:t>ClosableTab theTabItem = new ClosableTab();</w:t>
+      </w:r>
+    </w:p>
+    <w:p>
+      <w:pPr>
+        <w:spacing w:after="0"/>
+        <w:ind w:left="1418"/>
+        <w:rPr>
+          <w:lang w:eastAsia="it-CH"/>
+        </w:rPr>
+      </w:pPr>
+      <w:r>
+        <w:rPr>
+          <w:lang w:eastAsia="it-CH"/>
+        </w:rPr>
+        <w:t>theTabItem.Title = "Small title";</w:t>
+      </w:r>
+    </w:p>
+    <w:p>
+      <w:pPr>
+        <w:spacing w:after="0"/>
+        <w:ind w:left="1418"/>
+        <w:rPr>
+          <w:lang w:eastAsia="it-CH"/>
+        </w:rPr>
+      </w:pPr>
+      <w:r>
+        <w:rPr>
+          <w:lang w:eastAsia="it-CH"/>
+        </w:rPr>
+        <w:t>tabControl1.Items.Add(theTabItem);</w:t>
+      </w:r>
+    </w:p>
+    <w:p>
+      <w:pPr>
+        <w:spacing w:after="0"/>
+        <w:ind w:left="1418"/>
+        <w:rPr>
+          <w:lang w:eastAsia="it-CH"/>
+        </w:rPr>
+      </w:pPr>
+      <w:r>
+        <w:rPr>
+          <w:lang w:eastAsia="it-CH"/>
+        </w:rPr>
+        <w:t>theTabItem.Focus();</w:t>
+      </w:r>
+    </w:p>
+    <w:p>
+      <w:pPr>
+        <w:rPr>
+          <w:lang w:eastAsia="it-CH"/>
+        </w:rPr>
+      </w:pPr>
+    </w:p>
+    <w:p>
+      <w:pPr>
+        <w:rPr>
+          <w:lang w:eastAsia="it-CH"/>
+        </w:rPr>
+      </w:pPr>
+      <w:r>
+        <w:rPr>
+          <w:lang w:eastAsia="it-CH"/>
+        </w:rPr>
+        <w:lastRenderedPageBreak/>
+        <w:t>La quale potrebbe dare diversi errori quando si cerca di recuperare l’header della tabItem, poiché conterrà, oltre al testo utile, anche il bottone.</w:t>
+      </w:r>
+    </w:p>
+    <w:p>
+      <w:pPr>
+        <w:rPr>
+          <w:lang w:eastAsia="it-CH"/>
+        </w:rPr>
+      </w:pPr>
+      <w:r>
+        <w:rPr>
+          <w:lang w:eastAsia="it-CH"/>
+        </w:rPr>
+        <w:t>Si sono presentati degli errori in effetti e sono stati eseguiti dei cast, ma sembra funzionare Sìiiiiii!!!!!!</w:t>
+      </w:r>
+    </w:p>
+    <w:p>
+      <w:pPr>
+        <w:autoSpaceDE w:val="0"/>
+        <w:autoSpaceDN w:val="0"/>
+        <w:adjustRightInd w:val="0"/>
+        <w:spacing w:after="0" w:line="240" w:lineRule="auto"/>
+        <w:rPr>
+          <w:rFonts w:ascii="Consolas" w:hAnsi="Consolas" w:cs="Consolas"/>
+          <w:color w:val="000000"/>
+          <w:sz w:val="19"/>
+          <w:szCs w:val="19"/>
+        </w:rPr>
+      </w:pPr>
+      <w:r>
+        <w:rPr>
+          <w:rFonts w:ascii="Consolas" w:hAnsi="Consolas" w:cs="Consolas"/>
+          <w:color w:val="008000"/>
+          <w:sz w:val="19"/>
+          <w:szCs w:val="19"/>
+        </w:rPr>
+        <w:t>//Controllo dell'istanza, se si tratta di un CloseableTab allora si esegue il cast</w:t>
+      </w:r>
+    </w:p>
+    <w:p>
+      <w:pPr>
+        <w:autoSpaceDE w:val="0"/>
+        <w:autoSpaceDN w:val="0"/>
+        <w:adjustRightInd w:val="0"/>
+        <w:spacing w:after="0" w:line="240" w:lineRule="auto"/>
+        <w:rPr>
+          <w:rFonts w:ascii="Consolas" w:hAnsi="Consolas" w:cs="Consolas"/>
+          <w:color w:val="000000"/>
+          <w:sz w:val="19"/>
+          <w:szCs w:val="19"/>
+        </w:rPr>
+      </w:pPr>
+      <w:r>
+        <w:rPr>
+          <w:rFonts w:ascii="Consolas" w:hAnsi="Consolas" w:cs="Consolas"/>
+          <w:color w:val="0000FF"/>
+          <w:sz w:val="19"/>
+          <w:szCs w:val="19"/>
+        </w:rPr>
+        <w:t>if</w:t>
+      </w:r>
+      <w:r>
+        <w:rPr>
+          <w:rFonts w:ascii="Consolas" w:hAnsi="Consolas" w:cs="Consolas"/>
+          <w:color w:val="000000"/>
+          <w:sz w:val="19"/>
+          <w:szCs w:val="19"/>
+        </w:rPr>
+        <w:t xml:space="preserve"> (mainTabControl.SelectedItem </w:t>
+      </w:r>
+      <w:r>
+        <w:rPr>
+          <w:rFonts w:ascii="Consolas" w:hAnsi="Consolas" w:cs="Consolas"/>
+          <w:color w:val="0000FF"/>
+          <w:sz w:val="19"/>
+          <w:szCs w:val="19"/>
+        </w:rPr>
+        <w:t>is</w:t>
+      </w:r>
+      <w:r>
+        <w:rPr>
+          <w:rFonts w:ascii="Consolas" w:hAnsi="Consolas" w:cs="Consolas"/>
+          <w:color w:val="000000"/>
+          <w:sz w:val="19"/>
+          <w:szCs w:val="19"/>
+        </w:rPr>
+        <w:t xml:space="preserve"> CloseableTab)</w:t>
+      </w:r>
+    </w:p>
+    <w:p>
+      <w:pPr>
+        <w:autoSpaceDE w:val="0"/>
+        <w:autoSpaceDN w:val="0"/>
+        <w:adjustRightInd w:val="0"/>
+        <w:spacing w:after="0" w:line="240" w:lineRule="auto"/>
+        <w:rPr>
+          <w:rFonts w:ascii="Consolas" w:hAnsi="Consolas" w:cs="Consolas"/>
+          <w:color w:val="000000"/>
+          <w:sz w:val="19"/>
+          <w:szCs w:val="19"/>
+        </w:rPr>
+      </w:pPr>
+      <w:r>
+        <w:rPr>
+          <w:rFonts w:ascii="Consolas" w:hAnsi="Consolas" w:cs="Consolas"/>
+          <w:color w:val="000000"/>
+          <w:sz w:val="19"/>
+          <w:szCs w:val="19"/>
+        </w:rPr>
+        <w:t>{</w:t>
+      </w:r>
+    </w:p>
+    <w:p>
+      <w:pPr>
+        <w:autoSpaceDE w:val="0"/>
+        <w:autoSpaceDN w:val="0"/>
+        <w:adjustRightInd w:val="0"/>
+        <w:spacing w:after="0" w:line="240" w:lineRule="auto"/>
+        <w:rPr>
+          <w:rFonts w:ascii="Consolas" w:hAnsi="Consolas" w:cs="Consolas"/>
+          <w:color w:val="000000"/>
+          <w:sz w:val="19"/>
+          <w:szCs w:val="19"/>
+        </w:rPr>
+      </w:pPr>
+      <w:r>
+        <w:rPr>
+          <w:rFonts w:ascii="Consolas" w:hAnsi="Consolas" w:cs="Consolas"/>
+          <w:color w:val="000000"/>
+          <w:sz w:val="19"/>
+          <w:szCs w:val="19"/>
+        </w:rPr>
+        <w:t xml:space="preserve">      CloseableTab tabItem = (CloseableTab)mainTabControl.SelectedItem;</w:t>
+      </w:r>
+    </w:p>
+    <w:p>
+      <w:pPr>
+        <w:autoSpaceDE w:val="0"/>
+        <w:autoSpaceDN w:val="0"/>
+        <w:adjustRightInd w:val="0"/>
+        <w:spacing w:after="0" w:line="240" w:lineRule="auto"/>
+        <w:rPr>
+          <w:rFonts w:ascii="Consolas" w:hAnsi="Consolas" w:cs="Consolas"/>
+          <w:color w:val="000000"/>
+          <w:sz w:val="19"/>
+          <w:szCs w:val="19"/>
+        </w:rPr>
+      </w:pPr>
+      <w:r>
+        <w:rPr>
+          <w:rFonts w:ascii="Consolas" w:hAnsi="Consolas" w:cs="Consolas"/>
+          <w:color w:val="000000"/>
+          <w:sz w:val="19"/>
+          <w:szCs w:val="19"/>
+        </w:rPr>
+        <w:t xml:space="preserve">      </w:t>
+      </w:r>
+      <w:r>
+        <w:rPr>
+          <w:rFonts w:ascii="Consolas" w:hAnsi="Consolas" w:cs="Consolas"/>
+          <w:color w:val="008000"/>
+          <w:sz w:val="19"/>
+          <w:szCs w:val="19"/>
+        </w:rPr>
+        <w:t>//Mandatory check to avoid tabItem=null happened on drag&amp;drop the tabItem</w:t>
+      </w:r>
+    </w:p>
+    <w:p>
+      <w:pPr>
+        <w:autoSpaceDE w:val="0"/>
+        <w:autoSpaceDN w:val="0"/>
+        <w:adjustRightInd w:val="0"/>
+        <w:spacing w:after="0" w:line="240" w:lineRule="auto"/>
+        <w:ind w:left="708"/>
+        <w:rPr>
+          <w:rFonts w:ascii="Consolas" w:hAnsi="Consolas" w:cs="Consolas"/>
+          <w:color w:val="000000"/>
+          <w:sz w:val="19"/>
+          <w:szCs w:val="19"/>
+        </w:rPr>
+      </w:pPr>
+      <w:r>
+        <w:rPr>
+          <w:rFonts w:ascii="Consolas" w:hAnsi="Consolas" w:cs="Consolas"/>
+          <w:color w:val="008000"/>
+          <w:sz w:val="19"/>
+          <w:szCs w:val="19"/>
+        </w:rPr>
+        <w:t>//Controllo obbligatorio per evitare che il drag&amp;drop della tab produca un tabItem con riferimento null (ACCADEVA!)</w:t>
+      </w:r>
+    </w:p>
+    <w:p>
+      <w:pPr>
+        <w:autoSpaceDE w:val="0"/>
+        <w:autoSpaceDN w:val="0"/>
+        <w:adjustRightInd w:val="0"/>
+        <w:spacing w:after="0" w:line="240" w:lineRule="auto"/>
+        <w:rPr>
+          <w:rFonts w:ascii="Consolas" w:hAnsi="Consolas" w:cs="Consolas"/>
+          <w:color w:val="000000"/>
+          <w:sz w:val="19"/>
+          <w:szCs w:val="19"/>
+        </w:rPr>
+      </w:pPr>
+      <w:r>
+        <w:rPr>
+          <w:rFonts w:ascii="Consolas" w:hAnsi="Consolas" w:cs="Consolas"/>
+          <w:color w:val="000000"/>
+          <w:sz w:val="19"/>
+          <w:szCs w:val="19"/>
+        </w:rPr>
+        <w:t xml:space="preserve">      </w:t>
+      </w:r>
+      <w:r>
+        <w:rPr>
+          <w:rFonts w:ascii="Consolas" w:hAnsi="Consolas" w:cs="Consolas"/>
+          <w:color w:val="0000FF"/>
+          <w:sz w:val="19"/>
+          <w:szCs w:val="19"/>
+        </w:rPr>
+        <w:t>if</w:t>
+      </w:r>
+      <w:r>
+        <w:rPr>
+          <w:rFonts w:ascii="Consolas" w:hAnsi="Consolas" w:cs="Consolas"/>
+          <w:color w:val="000000"/>
+          <w:sz w:val="19"/>
+          <w:szCs w:val="19"/>
+        </w:rPr>
+        <w:t xml:space="preserve"> (tabItem != </w:t>
+      </w:r>
+      <w:r>
+        <w:rPr>
+          <w:rFonts w:ascii="Consolas" w:hAnsi="Consolas" w:cs="Consolas"/>
+          <w:color w:val="0000FF"/>
+          <w:sz w:val="19"/>
+          <w:szCs w:val="19"/>
+        </w:rPr>
+        <w:t>null</w:t>
+      </w:r>
+      <w:r>
+        <w:rPr>
+          <w:rFonts w:ascii="Consolas" w:hAnsi="Consolas" w:cs="Consolas"/>
+          <w:color w:val="000000"/>
+          <w:sz w:val="19"/>
+          <w:szCs w:val="19"/>
+        </w:rPr>
+        <w:t>)</w:t>
+      </w:r>
+    </w:p>
+    <w:p>
+      <w:pPr>
+        <w:autoSpaceDE w:val="0"/>
+        <w:autoSpaceDN w:val="0"/>
+        <w:adjustRightInd w:val="0"/>
+        <w:spacing w:after="0" w:line="240" w:lineRule="auto"/>
+        <w:rPr>
+          <w:rFonts w:ascii="Consolas" w:hAnsi="Consolas" w:cs="Consolas"/>
+          <w:color w:val="000000"/>
+          <w:sz w:val="19"/>
+          <w:szCs w:val="19"/>
+        </w:rPr>
+      </w:pPr>
+      <w:r>
+        <w:rPr>
+          <w:rFonts w:ascii="Consolas" w:hAnsi="Consolas" w:cs="Consolas"/>
+          <w:color w:val="000000"/>
+          <w:sz w:val="19"/>
+          <w:szCs w:val="19"/>
+        </w:rPr>
+        <w:t xml:space="preserve">      {</w:t>
+      </w:r>
+    </w:p>
+    <w:p>
+      <w:pPr>
+        <w:autoSpaceDE w:val="0"/>
+        <w:autoSpaceDN w:val="0"/>
+        <w:adjustRightInd w:val="0"/>
+        <w:spacing w:after="0" w:line="240" w:lineRule="auto"/>
+        <w:rPr>
+          <w:rFonts w:ascii="Consolas" w:hAnsi="Consolas" w:cs="Consolas"/>
+          <w:color w:val="000000"/>
+          <w:sz w:val="19"/>
+          <w:szCs w:val="19"/>
+        </w:rPr>
+      </w:pPr>
+      <w:r>
+        <w:rPr>
+          <w:rFonts w:ascii="Consolas" w:hAnsi="Consolas" w:cs="Consolas"/>
+          <w:color w:val="000000"/>
+          <w:sz w:val="19"/>
+          <w:szCs w:val="19"/>
+        </w:rPr>
+        <w:t xml:space="preserve">           </w:t>
+      </w:r>
+      <w:r>
+        <w:rPr>
+          <w:rFonts w:ascii="Consolas" w:hAnsi="Consolas" w:cs="Consolas"/>
+          <w:color w:val="008000"/>
+          <w:sz w:val="19"/>
+          <w:szCs w:val="19"/>
+        </w:rPr>
+        <w:t>//Mandatory to open the deposition in the correct tabControl</w:t>
+      </w:r>
+    </w:p>
+    <w:p>
+      <w:pPr>
+        <w:autoSpaceDE w:val="0"/>
+        <w:autoSpaceDN w:val="0"/>
+        <w:adjustRightInd w:val="0"/>
+        <w:spacing w:after="0" w:line="240" w:lineRule="auto"/>
+        <w:rPr>
+          <w:rFonts w:ascii="Consolas" w:hAnsi="Consolas" w:cs="Consolas"/>
+          <w:color w:val="000000"/>
+          <w:sz w:val="19"/>
+          <w:szCs w:val="19"/>
+        </w:rPr>
+      </w:pPr>
+      <w:r>
+        <w:rPr>
+          <w:rFonts w:ascii="Consolas" w:hAnsi="Consolas" w:cs="Consolas"/>
+          <w:color w:val="000000"/>
+          <w:sz w:val="19"/>
+          <w:szCs w:val="19"/>
+        </w:rPr>
+        <w:t xml:space="preserve">           </w:t>
+      </w:r>
+      <w:r>
+        <w:rPr>
+          <w:rFonts w:ascii="Consolas" w:hAnsi="Consolas" w:cs="Consolas"/>
+          <w:color w:val="008000"/>
+          <w:sz w:val="19"/>
+          <w:szCs w:val="19"/>
+        </w:rPr>
+        <w:t>//Necessario affinché la deposizione sia aperta nel corretto TabControl</w:t>
+      </w:r>
+    </w:p>
+    <w:p>
+      <w:pPr>
+        <w:autoSpaceDE w:val="0"/>
+        <w:autoSpaceDN w:val="0"/>
+        <w:adjustRightInd w:val="0"/>
+        <w:spacing w:after="0" w:line="240" w:lineRule="auto"/>
+        <w:rPr>
+          <w:rFonts w:ascii="Consolas" w:hAnsi="Consolas" w:cs="Consolas"/>
+          <w:color w:val="000000"/>
+          <w:sz w:val="19"/>
+          <w:szCs w:val="19"/>
+        </w:rPr>
+      </w:pPr>
+      <w:r>
+        <w:rPr>
+          <w:rFonts w:ascii="Consolas" w:hAnsi="Consolas" w:cs="Consolas"/>
+          <w:color w:val="000000"/>
+          <w:sz w:val="19"/>
+          <w:szCs w:val="19"/>
+        </w:rPr>
+        <w:t xml:space="preserve">           String header = (</w:t>
+      </w:r>
+      <w:r>
+        <w:rPr>
+          <w:rFonts w:ascii="Consolas" w:hAnsi="Consolas" w:cs="Consolas"/>
+          <w:color w:val="0000FF"/>
+          <w:sz w:val="19"/>
+          <w:szCs w:val="19"/>
+        </w:rPr>
+        <w:t>string</w:t>
+      </w:r>
+      <w:r>
+        <w:rPr>
+          <w:rFonts w:ascii="Consolas" w:hAnsi="Consolas" w:cs="Consolas"/>
+          <w:color w:val="000000"/>
+          <w:sz w:val="19"/>
+          <w:szCs w:val="19"/>
+        </w:rPr>
+        <w:t>)tabItem.Title;</w:t>
+      </w:r>
+    </w:p>
+    <w:p>
+      <w:pPr>
+        <w:autoSpaceDE w:val="0"/>
+        <w:autoSpaceDN w:val="0"/>
+        <w:adjustRightInd w:val="0"/>
+        <w:spacing w:after="0" w:line="240" w:lineRule="auto"/>
+        <w:rPr>
+          <w:rFonts w:ascii="Consolas" w:hAnsi="Consolas" w:cs="Consolas"/>
+          <w:color w:val="000000"/>
+          <w:sz w:val="19"/>
+          <w:szCs w:val="19"/>
+        </w:rPr>
+      </w:pPr>
+      <w:r>
+        <w:rPr>
+          <w:rFonts w:ascii="Consolas" w:hAnsi="Consolas" w:cs="Consolas"/>
+          <w:color w:val="000000"/>
+          <w:sz w:val="19"/>
+          <w:szCs w:val="19"/>
+        </w:rPr>
+        <w:t xml:space="preserve">           </w:t>
+      </w:r>
+      <w:r>
+        <w:rPr>
+          <w:rFonts w:ascii="Consolas" w:hAnsi="Consolas" w:cs="Consolas"/>
+          <w:color w:val="0000FF"/>
+          <w:sz w:val="19"/>
+          <w:szCs w:val="19"/>
+        </w:rPr>
+        <w:t>if</w:t>
+      </w:r>
+      <w:r>
+        <w:rPr>
+          <w:rFonts w:ascii="Consolas" w:hAnsi="Consolas" w:cs="Consolas"/>
+          <w:color w:val="000000"/>
+          <w:sz w:val="19"/>
+          <w:szCs w:val="19"/>
+        </w:rPr>
+        <w:t xml:space="preserve"> (header != </w:t>
+      </w:r>
+      <w:r>
+        <w:rPr>
+          <w:rFonts w:ascii="Consolas" w:hAnsi="Consolas" w:cs="Consolas"/>
+          <w:color w:val="0000FF"/>
+          <w:sz w:val="19"/>
+          <w:szCs w:val="19"/>
+        </w:rPr>
+        <w:t>null</w:t>
+      </w:r>
+      <w:r>
+        <w:rPr>
+          <w:rFonts w:ascii="Consolas" w:hAnsi="Consolas" w:cs="Consolas"/>
+          <w:color w:val="000000"/>
+          <w:sz w:val="19"/>
+          <w:szCs w:val="19"/>
+        </w:rPr>
+        <w:t>)</w:t>
+      </w:r>
+    </w:p>
+    <w:p>
+      <w:pPr>
+        <w:autoSpaceDE w:val="0"/>
+        <w:autoSpaceDN w:val="0"/>
+        <w:adjustRightInd w:val="0"/>
+        <w:spacing w:after="0" w:line="240" w:lineRule="auto"/>
+        <w:rPr>
+          <w:rFonts w:ascii="Consolas" w:hAnsi="Consolas" w:cs="Consolas"/>
+          <w:color w:val="000000"/>
+          <w:sz w:val="19"/>
+          <w:szCs w:val="19"/>
+        </w:rPr>
+      </w:pPr>
+      <w:r>
+        <w:rPr>
+          <w:rFonts w:ascii="Consolas" w:hAnsi="Consolas" w:cs="Consolas"/>
+          <w:color w:val="000000"/>
+          <w:sz w:val="19"/>
+          <w:szCs w:val="19"/>
+        </w:rPr>
+        <w:t xml:space="preserve">           {</w:t>
+      </w:r>
+    </w:p>
+    <w:p>
+      <w:pPr>
+        <w:autoSpaceDE w:val="0"/>
+        <w:autoSpaceDN w:val="0"/>
+        <w:adjustRightInd w:val="0"/>
+        <w:spacing w:after="0" w:line="240" w:lineRule="auto"/>
+        <w:rPr>
+          <w:rFonts w:ascii="Consolas" w:hAnsi="Consolas" w:cs="Consolas"/>
+          <w:color w:val="000000"/>
+          <w:sz w:val="19"/>
+          <w:szCs w:val="19"/>
+        </w:rPr>
+      </w:pPr>
+      <w:r>
+        <w:rPr>
+          <w:rFonts w:ascii="Consolas" w:hAnsi="Consolas" w:cs="Consolas"/>
+          <w:color w:val="000000"/>
+          <w:sz w:val="19"/>
+          <w:szCs w:val="19"/>
+        </w:rPr>
+        <w:t xml:space="preserve">           </w:t>
+      </w:r>
+      <w:r>
+        <w:rPr>
+          <w:rFonts w:ascii="Consolas" w:hAnsi="Consolas" w:cs="Consolas"/>
+          <w:color w:val="008000"/>
+          <w:sz w:val="19"/>
+          <w:szCs w:val="19"/>
+        </w:rPr>
+        <w:t>//depoTabControlController.setDepoPath((string)tabItem.Header);</w:t>
+      </w:r>
+    </w:p>
+    <w:p>
+      <w:pPr>
+        <w:autoSpaceDE w:val="0"/>
+        <w:autoSpaceDN w:val="0"/>
+        <w:adjustRightInd w:val="0"/>
+        <w:spacing w:after="0" w:line="240" w:lineRule="auto"/>
+        <w:rPr>
+          <w:rFonts w:ascii="Consolas" w:hAnsi="Consolas" w:cs="Consolas"/>
+          <w:color w:val="000000"/>
+          <w:sz w:val="19"/>
+          <w:szCs w:val="19"/>
+        </w:rPr>
+      </w:pPr>
+      <w:r>
+        <w:rPr>
+          <w:rFonts w:ascii="Consolas" w:hAnsi="Consolas" w:cs="Consolas"/>
+          <w:color w:val="000000"/>
+          <w:sz w:val="19"/>
+          <w:szCs w:val="19"/>
+        </w:rPr>
+        <w:t xml:space="preserve">           </w:t>
+      </w:r>
+      <w:r>
+        <w:rPr>
+          <w:rFonts w:ascii="Consolas" w:hAnsi="Consolas" w:cs="Consolas"/>
+          <w:color w:val="008000"/>
+          <w:sz w:val="19"/>
+          <w:szCs w:val="19"/>
+        </w:rPr>
+        <w:t>//depoTabControlController.setActualTabControl((string)tabItem.Header);</w:t>
+      </w:r>
+    </w:p>
+    <w:p>
+      <w:pPr>
+        <w:autoSpaceDE w:val="0"/>
+        <w:autoSpaceDN w:val="0"/>
+        <w:adjustRightInd w:val="0"/>
+        <w:spacing w:after="0" w:line="240" w:lineRule="auto"/>
+        <w:rPr>
+          <w:rFonts w:ascii="Consolas" w:hAnsi="Consolas" w:cs="Consolas"/>
+          <w:color w:val="000000"/>
+          <w:sz w:val="19"/>
+          <w:szCs w:val="19"/>
+        </w:rPr>
+      </w:pPr>
+      <w:r>
+        <w:rPr>
+          <w:rFonts w:ascii="Consolas" w:hAnsi="Consolas" w:cs="Consolas"/>
+          <w:color w:val="000000"/>
+          <w:sz w:val="19"/>
+          <w:szCs w:val="19"/>
+        </w:rPr>
+        <w:t xml:space="preserve">                 depoTabControlController.setDepoPath(header);</w:t>
+      </w:r>
+    </w:p>
+    <w:p>
+      <w:pPr>
+        <w:autoSpaceDE w:val="0"/>
+        <w:autoSpaceDN w:val="0"/>
+        <w:adjustRightInd w:val="0"/>
+        <w:spacing w:after="0" w:line="240" w:lineRule="auto"/>
+        <w:rPr>
+          <w:rFonts w:ascii="Consolas" w:hAnsi="Consolas" w:cs="Consolas"/>
+          <w:color w:val="000000"/>
+          <w:sz w:val="19"/>
+          <w:szCs w:val="19"/>
+        </w:rPr>
+      </w:pPr>
+      <w:r>
+        <w:rPr>
+          <w:rFonts w:ascii="Consolas" w:hAnsi="Consolas" w:cs="Consolas"/>
+          <w:color w:val="000000"/>
+          <w:sz w:val="19"/>
+          <w:szCs w:val="19"/>
+        </w:rPr>
+        <w:t xml:space="preserve">                 depoTabControlController.setActualTabControl(header);</w:t>
+      </w:r>
+    </w:p>
+    <w:p>
+      <w:pPr>
+        <w:autoSpaceDE w:val="0"/>
+        <w:autoSpaceDN w:val="0"/>
+        <w:adjustRightInd w:val="0"/>
+        <w:spacing w:after="0" w:line="240" w:lineRule="auto"/>
+        <w:rPr>
+          <w:rFonts w:ascii="Consolas" w:hAnsi="Consolas" w:cs="Consolas"/>
+          <w:color w:val="000000"/>
+          <w:sz w:val="19"/>
+          <w:szCs w:val="19"/>
+        </w:rPr>
+      </w:pPr>
+      <w:r>
+        <w:rPr>
+          <w:rFonts w:ascii="Consolas" w:hAnsi="Consolas" w:cs="Consolas"/>
+          <w:color w:val="000000"/>
+          <w:sz w:val="19"/>
+          <w:szCs w:val="19"/>
+        </w:rPr>
+        <w:t xml:space="preserve">           }</w:t>
+      </w:r>
+    </w:p>
+    <w:p>
+      <w:pPr>
+        <w:autoSpaceDE w:val="0"/>
+        <w:autoSpaceDN w:val="0"/>
+        <w:adjustRightInd w:val="0"/>
+        <w:spacing w:after="0" w:line="240" w:lineRule="auto"/>
+        <w:rPr>
+          <w:rFonts w:ascii="Consolas" w:hAnsi="Consolas" w:cs="Consolas"/>
+          <w:color w:val="000000"/>
+          <w:sz w:val="19"/>
+          <w:szCs w:val="19"/>
+        </w:rPr>
+      </w:pPr>
+      <w:r>
+        <w:rPr>
+          <w:rFonts w:ascii="Consolas" w:hAnsi="Consolas" w:cs="Consolas"/>
+          <w:color w:val="000000"/>
+          <w:sz w:val="19"/>
+          <w:szCs w:val="19"/>
+        </w:rPr>
+        <w:t xml:space="preserve">       }</w:t>
+      </w:r>
+    </w:p>
+    <w:p>
+      <w:pPr>
+        <w:rPr>
+          <w:rFonts w:ascii="Consolas" w:hAnsi="Consolas" w:cs="Consolas"/>
+          <w:color w:val="000000"/>
+          <w:sz w:val="19"/>
+          <w:szCs w:val="19"/>
+        </w:rPr>
+      </w:pPr>
+      <w:r>
+        <w:rPr>
+          <w:rFonts w:ascii="Consolas" w:hAnsi="Consolas" w:cs="Consolas"/>
+          <w:color w:val="000000"/>
+          <w:sz w:val="19"/>
+          <w:szCs w:val="19"/>
+        </w:rPr>
+        <w:t>}</w:t>
+      </w:r>
+    </w:p>
+    <w:p>
+      <w:pPr>
+        <w:rPr>
+          <w:lang w:eastAsia="it-CH"/>
         </w:rPr>
       </w:pPr>
     </w:p>
@@ -10272,6 +11383,119 @@
     </w:lvl>
   </w:abstractNum>
   <w:abstractNum w:abstractNumId="4" w15:restartNumberingAfterBreak="0">
+    <w:nsid w:val="128C4A29"/>
+    <w:multiLevelType w:val="hybridMultilevel"/>
+    <w:tmpl w:val="91C0E214"/>
+    <w:lvl w:ilvl="0" w:tplc="08100001">
+      <w:start w:val="1"/>
+      <w:numFmt w:val="bullet"/>
+      <w:lvlText w:val=""/>
+      <w:lvlJc w:val="left"/>
+      <w:pPr>
+        <w:ind w:left="720" w:hanging="360"/>
+      </w:pPr>
+      <w:rPr>
+        <w:rFonts w:ascii="Symbol" w:hAnsi="Symbol" w:hint="default"/>
+      </w:rPr>
+    </w:lvl>
+    <w:lvl w:ilvl="1" w:tplc="08100003" w:tentative="1">
+      <w:start w:val="1"/>
+      <w:numFmt w:val="bullet"/>
+      <w:lvlText w:val="o"/>
+      <w:lvlJc w:val="left"/>
+      <w:pPr>
+        <w:ind w:left="1440" w:hanging="360"/>
+      </w:pPr>
+      <w:rPr>
+        <w:rFonts w:ascii="Courier New" w:hAnsi="Courier New" w:cs="Courier New" w:hint="default"/>
+      </w:rPr>
+    </w:lvl>
+    <w:lvl w:ilvl="2" w:tplc="08100005" w:tentative="1">
+      <w:start w:val="1"/>
+      <w:numFmt w:val="bullet"/>
+      <w:lvlText w:val=""/>
+      <w:lvlJc w:val="left"/>
+      <w:pPr>
+        <w:ind w:left="2160" w:hanging="360"/>
+      </w:pPr>
+      <w:rPr>
+        <w:rFonts w:ascii="Wingdings" w:hAnsi="Wingdings" w:hint="default"/>
+      </w:rPr>
+    </w:lvl>
+    <w:lvl w:ilvl="3" w:tplc="08100001" w:tentative="1">
+      <w:start w:val="1"/>
+      <w:numFmt w:val="bullet"/>
+      <w:lvlText w:val=""/>
+      <w:lvlJc w:val="left"/>
+      <w:pPr>
+        <w:ind w:left="2880" w:hanging="360"/>
+      </w:pPr>
+      <w:rPr>
+        <w:rFonts w:ascii="Symbol" w:hAnsi="Symbol" w:hint="default"/>
+      </w:rPr>
+    </w:lvl>
+    <w:lvl w:ilvl="4" w:tplc="08100003" w:tentative="1">
+      <w:start w:val="1"/>
+      <w:numFmt w:val="bullet"/>
+      <w:lvlText w:val="o"/>
+      <w:lvlJc w:val="left"/>
+      <w:pPr>
+        <w:ind w:left="3600" w:hanging="360"/>
+      </w:pPr>
+      <w:rPr>
+        <w:rFonts w:ascii="Courier New" w:hAnsi="Courier New" w:cs="Courier New" w:hint="default"/>
+      </w:rPr>
+    </w:lvl>
+    <w:lvl w:ilvl="5" w:tplc="08100005" w:tentative="1">
+      <w:start w:val="1"/>
+      <w:numFmt w:val="bullet"/>
+      <w:lvlText w:val=""/>
+      <w:lvlJc w:val="left"/>
+      <w:pPr>
+        <w:ind w:left="4320" w:hanging="360"/>
+      </w:pPr>
+      <w:rPr>
+        <w:rFonts w:ascii="Wingdings" w:hAnsi="Wingdings" w:hint="default"/>
+      </w:rPr>
+    </w:lvl>
+    <w:lvl w:ilvl="6" w:tplc="08100001" w:tentative="1">
+      <w:start w:val="1"/>
+      <w:numFmt w:val="bullet"/>
+      <w:lvlText w:val=""/>
+      <w:lvlJc w:val="left"/>
+      <w:pPr>
+        <w:ind w:left="5040" w:hanging="360"/>
+      </w:pPr>
+      <w:rPr>
+        <w:rFonts w:ascii="Symbol" w:hAnsi="Symbol" w:hint="default"/>
+      </w:rPr>
+    </w:lvl>
+    <w:lvl w:ilvl="7" w:tplc="08100003" w:tentative="1">
+      <w:start w:val="1"/>
+      <w:numFmt w:val="bullet"/>
+      <w:lvlText w:val="o"/>
+      <w:lvlJc w:val="left"/>
+      <w:pPr>
+        <w:ind w:left="5760" w:hanging="360"/>
+      </w:pPr>
+      <w:rPr>
+        <w:rFonts w:ascii="Courier New" w:hAnsi="Courier New" w:cs="Courier New" w:hint="default"/>
+      </w:rPr>
+    </w:lvl>
+    <w:lvl w:ilvl="8" w:tplc="08100005" w:tentative="1">
+      <w:start w:val="1"/>
+      <w:numFmt w:val="bullet"/>
+      <w:lvlText w:val=""/>
+      <w:lvlJc w:val="left"/>
+      <w:pPr>
+        <w:ind w:left="6480" w:hanging="360"/>
+      </w:pPr>
+      <w:rPr>
+        <w:rFonts w:ascii="Wingdings" w:hAnsi="Wingdings" w:hint="default"/>
+      </w:rPr>
+    </w:lvl>
+  </w:abstractNum>
+  <w:abstractNum w:abstractNumId="5" w15:restartNumberingAfterBreak="0">
     <w:nsid w:val="18203F2C"/>
     <w:multiLevelType w:val="multilevel"/>
     <w:tmpl w:val="94A27714"/>
@@ -10384,7 +11608,7 @@
       </w:pPr>
     </w:lvl>
   </w:abstractNum>
-  <w:abstractNum w:abstractNumId="5" w15:restartNumberingAfterBreak="0">
+  <w:abstractNum w:abstractNumId="6" w15:restartNumberingAfterBreak="0">
     <w:nsid w:val="22D45CB1"/>
     <w:multiLevelType w:val="hybridMultilevel"/>
     <w:tmpl w:val="917A628A"/>
@@ -10470,7 +11694,7 @@
       </w:pPr>
     </w:lvl>
   </w:abstractNum>
-  <w:abstractNum w:abstractNumId="6" w15:restartNumberingAfterBreak="0">
+  <w:abstractNum w:abstractNumId="7" w15:restartNumberingAfterBreak="0">
     <w:nsid w:val="255738D3"/>
     <w:multiLevelType w:val="multilevel"/>
     <w:tmpl w:val="4628EB24"/>
@@ -10619,7 +11843,7 @@
       </w:rPr>
     </w:lvl>
   </w:abstractNum>
-  <w:abstractNum w:abstractNumId="7" w15:restartNumberingAfterBreak="0">
+  <w:abstractNum w:abstractNumId="8" w15:restartNumberingAfterBreak="0">
     <w:nsid w:val="345C5A54"/>
     <w:multiLevelType w:val="multilevel"/>
     <w:tmpl w:val="3D429DAC"/>
@@ -10732,7 +11956,7 @@
       </w:pPr>
     </w:lvl>
   </w:abstractNum>
-  <w:abstractNum w:abstractNumId="8" w15:restartNumberingAfterBreak="0">
+  <w:abstractNum w:abstractNumId="9" w15:restartNumberingAfterBreak="0">
     <w:nsid w:val="3CF846D6"/>
     <w:multiLevelType w:val="multilevel"/>
     <w:tmpl w:val="9FBEC6BA"/>
@@ -10845,7 +12069,233 @@
       </w:pPr>
     </w:lvl>
   </w:abstractNum>
-  <w:abstractNum w:abstractNumId="9" w15:restartNumberingAfterBreak="0">
+  <w:abstractNum w:abstractNumId="10" w15:restartNumberingAfterBreak="0">
+    <w:nsid w:val="47472CB3"/>
+    <w:multiLevelType w:val="multilevel"/>
+    <w:tmpl w:val="1E086D4A"/>
+    <w:lvl w:ilvl="0">
+      <w:start w:val="1"/>
+      <w:numFmt w:val="decimal"/>
+      <w:lvlText w:val="%1."/>
+      <w:lvlJc w:val="left"/>
+      <w:pPr>
+        <w:tabs>
+          <w:tab w:val="num" w:pos="720"/>
+        </w:tabs>
+        <w:ind w:left="720" w:hanging="360"/>
+      </w:pPr>
+    </w:lvl>
+    <w:lvl w:ilvl="1" w:tentative="1">
+      <w:start w:val="1"/>
+      <w:numFmt w:val="decimal"/>
+      <w:lvlText w:val="%2."/>
+      <w:lvlJc w:val="left"/>
+      <w:pPr>
+        <w:tabs>
+          <w:tab w:val="num" w:pos="1440"/>
+        </w:tabs>
+        <w:ind w:left="1440" w:hanging="360"/>
+      </w:pPr>
+    </w:lvl>
+    <w:lvl w:ilvl="2" w:tentative="1">
+      <w:start w:val="1"/>
+      <w:numFmt w:val="decimal"/>
+      <w:lvlText w:val="%3."/>
+      <w:lvlJc w:val="left"/>
+      <w:pPr>
+        <w:tabs>
+          <w:tab w:val="num" w:pos="2160"/>
+        </w:tabs>
+        <w:ind w:left="2160" w:hanging="360"/>
+      </w:pPr>
+    </w:lvl>
+    <w:lvl w:ilvl="3" w:tentative="1">
+      <w:start w:val="1"/>
+      <w:numFmt w:val="decimal"/>
+      <w:lvlText w:val="%4."/>
+      <w:lvlJc w:val="left"/>
+      <w:pPr>
+        <w:tabs>
+          <w:tab w:val="num" w:pos="2880"/>
+        </w:tabs>
+        <w:ind w:left="2880" w:hanging="360"/>
+      </w:pPr>
+    </w:lvl>
+    <w:lvl w:ilvl="4" w:tentative="1">
+      <w:start w:val="1"/>
+      <w:numFmt w:val="decimal"/>
+      <w:lvlText w:val="%5."/>
+      <w:lvlJc w:val="left"/>
+      <w:pPr>
+        <w:tabs>
+          <w:tab w:val="num" w:pos="3600"/>
+        </w:tabs>
+        <w:ind w:left="3600" w:hanging="360"/>
+      </w:pPr>
+    </w:lvl>
+    <w:lvl w:ilvl="5" w:tentative="1">
+      <w:start w:val="1"/>
+      <w:numFmt w:val="decimal"/>
+      <w:lvlText w:val="%6."/>
+      <w:lvlJc w:val="left"/>
+      <w:pPr>
+        <w:tabs>
+          <w:tab w:val="num" w:pos="4320"/>
+        </w:tabs>
+        <w:ind w:left="4320" w:hanging="360"/>
+      </w:pPr>
+    </w:lvl>
+    <w:lvl w:ilvl="6" w:tentative="1">
+      <w:start w:val="1"/>
+      <w:numFmt w:val="decimal"/>
+      <w:lvlText w:val="%7."/>
+      <w:lvlJc w:val="left"/>
+      <w:pPr>
+        <w:tabs>
+          <w:tab w:val="num" w:pos="5040"/>
+        </w:tabs>
+        <w:ind w:left="5040" w:hanging="360"/>
+      </w:pPr>
+    </w:lvl>
+    <w:lvl w:ilvl="7" w:tentative="1">
+      <w:start w:val="1"/>
+      <w:numFmt w:val="decimal"/>
+      <w:lvlText w:val="%8."/>
+      <w:lvlJc w:val="left"/>
+      <w:pPr>
+        <w:tabs>
+          <w:tab w:val="num" w:pos="5760"/>
+        </w:tabs>
+        <w:ind w:left="5760" w:hanging="360"/>
+      </w:pPr>
+    </w:lvl>
+    <w:lvl w:ilvl="8" w:tentative="1">
+      <w:start w:val="1"/>
+      <w:numFmt w:val="decimal"/>
+      <w:lvlText w:val="%9."/>
+      <w:lvlJc w:val="left"/>
+      <w:pPr>
+        <w:tabs>
+          <w:tab w:val="num" w:pos="6480"/>
+        </w:tabs>
+        <w:ind w:left="6480" w:hanging="360"/>
+      </w:pPr>
+    </w:lvl>
+  </w:abstractNum>
+  <w:abstractNum w:abstractNumId="11" w15:restartNumberingAfterBreak="0">
+    <w:nsid w:val="50D8442E"/>
+    <w:multiLevelType w:val="hybridMultilevel"/>
+    <w:tmpl w:val="DCCACD60"/>
+    <w:lvl w:ilvl="0" w:tplc="08100001">
+      <w:start w:val="1"/>
+      <w:numFmt w:val="bullet"/>
+      <w:lvlText w:val=""/>
+      <w:lvlJc w:val="left"/>
+      <w:pPr>
+        <w:ind w:left="720" w:hanging="360"/>
+      </w:pPr>
+      <w:rPr>
+        <w:rFonts w:ascii="Symbol" w:hAnsi="Symbol" w:hint="default"/>
+      </w:rPr>
+    </w:lvl>
+    <w:lvl w:ilvl="1" w:tplc="08100003" w:tentative="1">
+      <w:start w:val="1"/>
+      <w:numFmt w:val="bullet"/>
+      <w:lvlText w:val="o"/>
+      <w:lvlJc w:val="left"/>
+      <w:pPr>
+        <w:ind w:left="1440" w:hanging="360"/>
+      </w:pPr>
+      <w:rPr>
+        <w:rFonts w:ascii="Courier New" w:hAnsi="Courier New" w:cs="Courier New" w:hint="default"/>
+      </w:rPr>
+    </w:lvl>
+    <w:lvl w:ilvl="2" w:tplc="08100005" w:tentative="1">
+      <w:start w:val="1"/>
+      <w:numFmt w:val="bullet"/>
+      <w:lvlText w:val=""/>
+      <w:lvlJc w:val="left"/>
+      <w:pPr>
+        <w:ind w:left="2160" w:hanging="360"/>
+      </w:pPr>
+      <w:rPr>
+        <w:rFonts w:ascii="Wingdings" w:hAnsi="Wingdings" w:hint="default"/>
+      </w:rPr>
+    </w:lvl>
+    <w:lvl w:ilvl="3" w:tplc="08100001" w:tentative="1">
+      <w:start w:val="1"/>
+      <w:numFmt w:val="bullet"/>
+      <w:lvlText w:val=""/>
+      <w:lvlJc w:val="left"/>
+      <w:pPr>
+        <w:ind w:left="2880" w:hanging="360"/>
+      </w:pPr>
+      <w:rPr>
+        <w:rFonts w:ascii="Symbol" w:hAnsi="Symbol" w:hint="default"/>
+      </w:rPr>
+    </w:lvl>
+    <w:lvl w:ilvl="4" w:tplc="08100003" w:tentative="1">
+      <w:start w:val="1"/>
+      <w:numFmt w:val="bullet"/>
+      <w:lvlText w:val="o"/>
+      <w:lvlJc w:val="left"/>
+      <w:pPr>
+        <w:ind w:left="3600" w:hanging="360"/>
+      </w:pPr>
+      <w:rPr>
+        <w:rFonts w:ascii="Courier New" w:hAnsi="Courier New" w:cs="Courier New" w:hint="default"/>
+      </w:rPr>
+    </w:lvl>
+    <w:lvl w:ilvl="5" w:tplc="08100005" w:tentative="1">
+      <w:start w:val="1"/>
+      <w:numFmt w:val="bullet"/>
+      <w:lvlText w:val=""/>
+      <w:lvlJc w:val="left"/>
+      <w:pPr>
+        <w:ind w:left="4320" w:hanging="360"/>
+      </w:pPr>
+      <w:rPr>
+        <w:rFonts w:ascii="Wingdings" w:hAnsi="Wingdings" w:hint="default"/>
+      </w:rPr>
+    </w:lvl>
+    <w:lvl w:ilvl="6" w:tplc="08100001" w:tentative="1">
+      <w:start w:val="1"/>
+      <w:numFmt w:val="bullet"/>
+      <w:lvlText w:val=""/>
+      <w:lvlJc w:val="left"/>
+      <w:pPr>
+        <w:ind w:left="5040" w:hanging="360"/>
+      </w:pPr>
+      <w:rPr>
+        <w:rFonts w:ascii="Symbol" w:hAnsi="Symbol" w:hint="default"/>
+      </w:rPr>
+    </w:lvl>
+    <w:lvl w:ilvl="7" w:tplc="08100003" w:tentative="1">
+      <w:start w:val="1"/>
+      <w:numFmt w:val="bullet"/>
+      <w:lvlText w:val="o"/>
+      <w:lvlJc w:val="left"/>
+      <w:pPr>
+        <w:ind w:left="5760" w:hanging="360"/>
+      </w:pPr>
+      <w:rPr>
+        <w:rFonts w:ascii="Courier New" w:hAnsi="Courier New" w:cs="Courier New" w:hint="default"/>
+      </w:rPr>
+    </w:lvl>
+    <w:lvl w:ilvl="8" w:tplc="08100005" w:tentative="1">
+      <w:start w:val="1"/>
+      <w:numFmt w:val="bullet"/>
+      <w:lvlText w:val=""/>
+      <w:lvlJc w:val="left"/>
+      <w:pPr>
+        <w:ind w:left="6480" w:hanging="360"/>
+      </w:pPr>
+      <w:rPr>
+        <w:rFonts w:ascii="Wingdings" w:hAnsi="Wingdings" w:hint="default"/>
+      </w:rPr>
+    </w:lvl>
+  </w:abstractNum>
+  <w:abstractNum w:abstractNumId="12" w15:restartNumberingAfterBreak="0">
     <w:nsid w:val="5A594D6A"/>
     <w:multiLevelType w:val="hybridMultilevel"/>
     <w:tmpl w:val="415273E2"/>
@@ -10931,7 +12381,7 @@
       </w:pPr>
     </w:lvl>
   </w:abstractNum>
-  <w:abstractNum w:abstractNumId="10" w15:restartNumberingAfterBreak="0">
+  <w:abstractNum w:abstractNumId="13" w15:restartNumberingAfterBreak="0">
     <w:nsid w:val="5ECC797A"/>
     <w:multiLevelType w:val="hybridMultilevel"/>
     <w:tmpl w:val="0A281508"/>
@@ -11017,7 +12467,120 @@
       </w:pPr>
     </w:lvl>
   </w:abstractNum>
-  <w:abstractNum w:abstractNumId="11" w15:restartNumberingAfterBreak="0">
+  <w:abstractNum w:abstractNumId="14" w15:restartNumberingAfterBreak="0">
+    <w:nsid w:val="614270D6"/>
+    <w:multiLevelType w:val="hybridMultilevel"/>
+    <w:tmpl w:val="3A808868"/>
+    <w:lvl w:ilvl="0" w:tplc="08100001">
+      <w:start w:val="1"/>
+      <w:numFmt w:val="bullet"/>
+      <w:lvlText w:val=""/>
+      <w:lvlJc w:val="left"/>
+      <w:pPr>
+        <w:ind w:left="720" w:hanging="360"/>
+      </w:pPr>
+      <w:rPr>
+        <w:rFonts w:ascii="Symbol" w:hAnsi="Symbol" w:hint="default"/>
+      </w:rPr>
+    </w:lvl>
+    <w:lvl w:ilvl="1" w:tplc="08100003" w:tentative="1">
+      <w:start w:val="1"/>
+      <w:numFmt w:val="bullet"/>
+      <w:lvlText w:val="o"/>
+      <w:lvlJc w:val="left"/>
+      <w:pPr>
+        <w:ind w:left="1440" w:hanging="360"/>
+      </w:pPr>
+      <w:rPr>
+        <w:rFonts w:ascii="Courier New" w:hAnsi="Courier New" w:cs="Courier New" w:hint="default"/>
+      </w:rPr>
+    </w:lvl>
+    <w:lvl w:ilvl="2" w:tplc="08100005" w:tentative="1">
+      <w:start w:val="1"/>
+      <w:numFmt w:val="bullet"/>
+      <w:lvlText w:val=""/>
+      <w:lvlJc w:val="left"/>
+      <w:pPr>
+        <w:ind w:left="2160" w:hanging="360"/>
+      </w:pPr>
+      <w:rPr>
+        <w:rFonts w:ascii="Wingdings" w:hAnsi="Wingdings" w:hint="default"/>
+      </w:rPr>
+    </w:lvl>
+    <w:lvl w:ilvl="3" w:tplc="08100001" w:tentative="1">
+      <w:start w:val="1"/>
+      <w:numFmt w:val="bullet"/>
+      <w:lvlText w:val=""/>
+      <w:lvlJc w:val="left"/>
+      <w:pPr>
+        <w:ind w:left="2880" w:hanging="360"/>
+      </w:pPr>
+      <w:rPr>
+        <w:rFonts w:ascii="Symbol" w:hAnsi="Symbol" w:hint="default"/>
+      </w:rPr>
+    </w:lvl>
+    <w:lvl w:ilvl="4" w:tplc="08100003" w:tentative="1">
+      <w:start w:val="1"/>
+      <w:numFmt w:val="bullet"/>
+      <w:lvlText w:val="o"/>
+      <w:lvlJc w:val="left"/>
+      <w:pPr>
+        <w:ind w:left="3600" w:hanging="360"/>
+      </w:pPr>
+      <w:rPr>
+        <w:rFonts w:ascii="Courier New" w:hAnsi="Courier New" w:cs="Courier New" w:hint="default"/>
+      </w:rPr>
+    </w:lvl>
+    <w:lvl w:ilvl="5" w:tplc="08100005" w:tentative="1">
+      <w:start w:val="1"/>
+      <w:numFmt w:val="bullet"/>
+      <w:lvlText w:val=""/>
+      <w:lvlJc w:val="left"/>
+      <w:pPr>
+        <w:ind w:left="4320" w:hanging="360"/>
+      </w:pPr>
+      <w:rPr>
+        <w:rFonts w:ascii="Wingdings" w:hAnsi="Wingdings" w:hint="default"/>
+      </w:rPr>
+    </w:lvl>
+    <w:lvl w:ilvl="6" w:tplc="08100001" w:tentative="1">
+      <w:start w:val="1"/>
+      <w:numFmt w:val="bullet"/>
+      <w:lvlText w:val=""/>
+      <w:lvlJc w:val="left"/>
+      <w:pPr>
+        <w:ind w:left="5040" w:hanging="360"/>
+      </w:pPr>
+      <w:rPr>
+        <w:rFonts w:ascii="Symbol" w:hAnsi="Symbol" w:hint="default"/>
+      </w:rPr>
+    </w:lvl>
+    <w:lvl w:ilvl="7" w:tplc="08100003" w:tentative="1">
+      <w:start w:val="1"/>
+      <w:numFmt w:val="bullet"/>
+      <w:lvlText w:val="o"/>
+      <w:lvlJc w:val="left"/>
+      <w:pPr>
+        <w:ind w:left="5760" w:hanging="360"/>
+      </w:pPr>
+      <w:rPr>
+        <w:rFonts w:ascii="Courier New" w:hAnsi="Courier New" w:cs="Courier New" w:hint="default"/>
+      </w:rPr>
+    </w:lvl>
+    <w:lvl w:ilvl="8" w:tplc="08100005" w:tentative="1">
+      <w:start w:val="1"/>
+      <w:numFmt w:val="bullet"/>
+      <w:lvlText w:val=""/>
+      <w:lvlJc w:val="left"/>
+      <w:pPr>
+        <w:ind w:left="6480" w:hanging="360"/>
+      </w:pPr>
+      <w:rPr>
+        <w:rFonts w:ascii="Wingdings" w:hAnsi="Wingdings" w:hint="default"/>
+      </w:rPr>
+    </w:lvl>
+  </w:abstractNum>
+  <w:abstractNum w:abstractNumId="15" w15:restartNumberingAfterBreak="0">
     <w:nsid w:val="63126F82"/>
     <w:multiLevelType w:val="multilevel"/>
     <w:tmpl w:val="5812182A"/>
@@ -11130,7 +12693,7 @@
       </w:pPr>
     </w:lvl>
   </w:abstractNum>
-  <w:abstractNum w:abstractNumId="12" w15:restartNumberingAfterBreak="0">
+  <w:abstractNum w:abstractNumId="16" w15:restartNumberingAfterBreak="0">
     <w:nsid w:val="6A016E38"/>
     <w:multiLevelType w:val="multilevel"/>
     <w:tmpl w:val="713C7AF2"/>
@@ -11243,7 +12806,7 @@
       </w:pPr>
     </w:lvl>
   </w:abstractNum>
-  <w:abstractNum w:abstractNumId="13" w15:restartNumberingAfterBreak="0">
+  <w:abstractNum w:abstractNumId="17" w15:restartNumberingAfterBreak="0">
     <w:nsid w:val="6B1A1A37"/>
     <w:multiLevelType w:val="hybridMultilevel"/>
     <w:tmpl w:val="B6F671A8"/>
@@ -11356,7 +12919,7 @@
       </w:rPr>
     </w:lvl>
   </w:abstractNum>
-  <w:abstractNum w:abstractNumId="14" w15:restartNumberingAfterBreak="0">
+  <w:abstractNum w:abstractNumId="18" w15:restartNumberingAfterBreak="0">
     <w:nsid w:val="72810273"/>
     <w:multiLevelType w:val="hybridMultilevel"/>
     <w:tmpl w:val="2ED4D824"/>
@@ -11445,7 +13008,7 @@
       </w:pPr>
     </w:lvl>
   </w:abstractNum>
-  <w:abstractNum w:abstractNumId="15" w15:restartNumberingAfterBreak="0">
+  <w:abstractNum w:abstractNumId="19" w15:restartNumberingAfterBreak="0">
     <w:nsid w:val="7441270D"/>
     <w:multiLevelType w:val="hybridMultilevel"/>
     <w:tmpl w:val="D2C8E432"/>
@@ -11559,52 +13122,64 @@
     </w:lvl>
   </w:abstractNum>
   <w:num w:numId="1">
-    <w:abstractNumId w:val="14"/>
+    <w:abstractNumId w:val="18"/>
   </w:num>
   <w:num w:numId="2">
+    <w:abstractNumId w:val="8"/>
+  </w:num>
+  <w:num w:numId="3">
     <w:abstractNumId w:val="7"/>
   </w:num>
-  <w:num w:numId="3">
-    <w:abstractNumId w:val="6"/>
-  </w:num>
   <w:num w:numId="4">
-    <w:abstractNumId w:val="11"/>
+    <w:abstractNumId w:val="15"/>
   </w:num>
   <w:num w:numId="5">
     <w:abstractNumId w:val="1"/>
   </w:num>
   <w:num w:numId="6">
-    <w:abstractNumId w:val="13"/>
+    <w:abstractNumId w:val="17"/>
   </w:num>
   <w:num w:numId="7">
     <w:abstractNumId w:val="3"/>
   </w:num>
   <w:num w:numId="8">
-    <w:abstractNumId w:val="9"/>
+    <w:abstractNumId w:val="12"/>
   </w:num>
   <w:num w:numId="9">
     <w:abstractNumId w:val="0"/>
   </w:num>
   <w:num w:numId="10">
-    <w:abstractNumId w:val="12"/>
+    <w:abstractNumId w:val="16"/>
   </w:num>
   <w:num w:numId="11">
-    <w:abstractNumId w:val="15"/>
+    <w:abstractNumId w:val="19"/>
   </w:num>
   <w:num w:numId="12">
-    <w:abstractNumId w:val="5"/>
+    <w:abstractNumId w:val="6"/>
   </w:num>
   <w:num w:numId="13">
-    <w:abstractNumId w:val="10"/>
+    <w:abstractNumId w:val="13"/>
   </w:num>
   <w:num w:numId="14">
-    <w:abstractNumId w:val="8"/>
+    <w:abstractNumId w:val="9"/>
   </w:num>
   <w:num w:numId="15">
-    <w:abstractNumId w:val="4"/>
+    <w:abstractNumId w:val="5"/>
   </w:num>
   <w:num w:numId="16">
     <w:abstractNumId w:val="2"/>
+  </w:num>
+  <w:num w:numId="17">
+    <w:abstractNumId w:val="14"/>
+  </w:num>
+  <w:num w:numId="18">
+    <w:abstractNumId w:val="10"/>
+  </w:num>
+  <w:num w:numId="19">
+    <w:abstractNumId w:val="11"/>
+  </w:num>
+  <w:num w:numId="20">
+    <w:abstractNumId w:val="4"/>
   </w:num>
 </w:numbering>
 </file>
@@ -12097,6 +13672,31 @@
       <w:bCs/>
     </w:rPr>
   </w:style>
+  <w:style w:type="character" w:styleId="CodiceHTML">
+    <w:name w:val="HTML Code"/>
+    <w:basedOn w:val="Carpredefinitoparagrafo"/>
+    <w:uiPriority w:val="99"/>
+    <w:semiHidden/>
+    <w:unhideWhenUsed/>
+    <w:rsid w:val="00FB1B22"/>
+    <w:rPr>
+      <w:rFonts w:ascii="Courier New" w:eastAsia="Times New Roman" w:hAnsi="Courier New" w:cs="Courier New"/>
+      <w:sz w:val="20"/>
+      <w:szCs w:val="20"/>
+    </w:rPr>
+  </w:style>
+  <w:style w:type="character" w:styleId="Collegamentovisitato">
+    <w:name w:val="FollowedHyperlink"/>
+    <w:basedOn w:val="Carpredefinitoparagrafo"/>
+    <w:uiPriority w:val="99"/>
+    <w:semiHidden/>
+    <w:unhideWhenUsed/>
+    <w:rsid w:val="006C0EB8"/>
+    <w:rPr>
+      <w:color w:val="954F72" w:themeColor="followedHyperlink"/>
+      <w:u w:val="single"/>
+    </w:rPr>
+  </w:style>
 </w:styles>
 </file>
 

</xml_diff>

<commit_message>
Add close button to deposition tabItem
Come per gli esperimenti, è stato adattato il codice affinché si usi una CloseableTab anziché una TabItem (es. si usa una stringa Title anziché Header).
Bisogna ancora adattare il codice affinché si tolgano le strutture riferite alla relativa tab dai rispettivi dizionari, altrimenti dopo aver chiusa una determinata tabitem non è più possibile riaprirla poiché la chiave risulta esistente essendo salvata nel dizionario
</commit_message>
<xml_diff>
--- a/docs/Diario di bordo/Diario di bordo.docx
+++ b/docs/Diario di bordo/Diario di bordo.docx
@@ -10326,6 +10326,386 @@
         <w:adjustRightInd w:val="0"/>
         <w:spacing w:after="0" w:line="240" w:lineRule="auto"/>
         <w:rPr>
+          <w:lang w:eastAsia="it-CH"/>
+        </w:rPr>
+      </w:pPr>
+      <w:r>
+        <w:rPr>
+          <w:lang w:eastAsia="it-CH"/>
+        </w:rPr>
+        <w:t>Aggiunto il .Title get al codice della CloseableTab:</w:t>
+      </w:r>
+    </w:p>
+    <w:p>
+      <w:pPr>
+        <w:autoSpaceDE w:val="0"/>
+        <w:autoSpaceDN w:val="0"/>
+        <w:adjustRightInd w:val="0"/>
+        <w:spacing w:after="0" w:line="240" w:lineRule="auto"/>
+        <w:rPr>
+          <w:rFonts w:ascii="Consolas" w:hAnsi="Consolas" w:cs="Consolas"/>
+          <w:color w:val="000000"/>
+          <w:sz w:val="19"/>
+          <w:szCs w:val="19"/>
+        </w:rPr>
+      </w:pPr>
+      <w:r>
+        <w:rPr>
+          <w:rFonts w:ascii="Consolas" w:hAnsi="Consolas" w:cs="Consolas"/>
+          <w:color w:val="0000FF"/>
+          <w:sz w:val="19"/>
+          <w:szCs w:val="19"/>
+        </w:rPr>
+        <w:t>public</w:t>
+      </w:r>
+      <w:r>
+        <w:rPr>
+          <w:rFonts w:ascii="Consolas" w:hAnsi="Consolas" w:cs="Consolas"/>
+          <w:color w:val="000000"/>
+          <w:sz w:val="19"/>
+          <w:szCs w:val="19"/>
+        </w:rPr>
+        <w:t xml:space="preserve"> </w:t>
+      </w:r>
+      <w:r>
+        <w:rPr>
+          <w:rFonts w:ascii="Consolas" w:hAnsi="Consolas" w:cs="Consolas"/>
+          <w:color w:val="0000FF"/>
+          <w:sz w:val="19"/>
+          <w:szCs w:val="19"/>
+        </w:rPr>
+        <w:t>string</w:t>
+      </w:r>
+      <w:r>
+        <w:rPr>
+          <w:rFonts w:ascii="Consolas" w:hAnsi="Consolas" w:cs="Consolas"/>
+          <w:color w:val="000000"/>
+          <w:sz w:val="19"/>
+          <w:szCs w:val="19"/>
+        </w:rPr>
+        <w:t xml:space="preserve"> Title</w:t>
+      </w:r>
+    </w:p>
+    <w:p>
+      <w:pPr>
+        <w:autoSpaceDE w:val="0"/>
+        <w:autoSpaceDN w:val="0"/>
+        <w:adjustRightInd w:val="0"/>
+        <w:spacing w:after="0" w:line="240" w:lineRule="auto"/>
+        <w:rPr>
+          <w:rFonts w:ascii="Consolas" w:hAnsi="Consolas" w:cs="Consolas"/>
+          <w:color w:val="000000"/>
+          <w:sz w:val="19"/>
+          <w:szCs w:val="19"/>
+        </w:rPr>
+      </w:pPr>
+      <w:r>
+        <w:rPr>
+          <w:rFonts w:ascii="Consolas" w:hAnsi="Consolas" w:cs="Consolas"/>
+          <w:color w:val="000000"/>
+          <w:sz w:val="19"/>
+          <w:szCs w:val="19"/>
+        </w:rPr>
+        <w:t xml:space="preserve">        {</w:t>
+      </w:r>
+    </w:p>
+    <w:p>
+      <w:pPr>
+        <w:autoSpaceDE w:val="0"/>
+        <w:autoSpaceDN w:val="0"/>
+        <w:adjustRightInd w:val="0"/>
+        <w:spacing w:after="0" w:line="240" w:lineRule="auto"/>
+        <w:rPr>
+          <w:rFonts w:ascii="Consolas" w:hAnsi="Consolas" w:cs="Consolas"/>
+          <w:color w:val="000000"/>
+          <w:sz w:val="19"/>
+          <w:szCs w:val="19"/>
+        </w:rPr>
+      </w:pPr>
+      <w:r>
+        <w:rPr>
+          <w:rFonts w:ascii="Consolas" w:hAnsi="Consolas" w:cs="Consolas"/>
+          <w:color w:val="000000"/>
+          <w:sz w:val="19"/>
+          <w:szCs w:val="19"/>
+        </w:rPr>
+        <w:t xml:space="preserve">            </w:t>
+      </w:r>
+      <w:r>
+        <w:rPr>
+          <w:rFonts w:ascii="Consolas" w:hAnsi="Consolas" w:cs="Consolas"/>
+          <w:color w:val="0000FF"/>
+          <w:sz w:val="19"/>
+          <w:szCs w:val="19"/>
+        </w:rPr>
+        <w:t>set</w:t>
+      </w:r>
+    </w:p>
+    <w:p>
+      <w:pPr>
+        <w:autoSpaceDE w:val="0"/>
+        <w:autoSpaceDN w:val="0"/>
+        <w:adjustRightInd w:val="0"/>
+        <w:spacing w:after="0" w:line="240" w:lineRule="auto"/>
+        <w:rPr>
+          <w:rFonts w:ascii="Consolas" w:hAnsi="Consolas" w:cs="Consolas"/>
+          <w:color w:val="000000"/>
+          <w:sz w:val="19"/>
+          <w:szCs w:val="19"/>
+        </w:rPr>
+      </w:pPr>
+      <w:r>
+        <w:rPr>
+          <w:rFonts w:ascii="Consolas" w:hAnsi="Consolas" w:cs="Consolas"/>
+          <w:color w:val="000000"/>
+          <w:sz w:val="19"/>
+          <w:szCs w:val="19"/>
+        </w:rPr>
+        <w:t xml:space="preserve">            {</w:t>
+      </w:r>
+    </w:p>
+    <w:p>
+      <w:pPr>
+        <w:autoSpaceDE w:val="0"/>
+        <w:autoSpaceDN w:val="0"/>
+        <w:adjustRightInd w:val="0"/>
+        <w:spacing w:after="0" w:line="240" w:lineRule="auto"/>
+        <w:rPr>
+          <w:rFonts w:ascii="Consolas" w:hAnsi="Consolas" w:cs="Consolas"/>
+          <w:color w:val="000000"/>
+          <w:sz w:val="19"/>
+          <w:szCs w:val="19"/>
+        </w:rPr>
+      </w:pPr>
+      <w:r>
+        <w:rPr>
+          <w:rFonts w:ascii="Consolas" w:hAnsi="Consolas" w:cs="Consolas"/>
+          <w:color w:val="000000"/>
+          <w:sz w:val="19"/>
+          <w:szCs w:val="19"/>
+        </w:rPr>
+        <w:t xml:space="preserve">                ((CloseableHeader)</w:t>
+      </w:r>
+      <w:r>
+        <w:rPr>
+          <w:rFonts w:ascii="Consolas" w:hAnsi="Consolas" w:cs="Consolas"/>
+          <w:color w:val="0000FF"/>
+          <w:sz w:val="19"/>
+          <w:szCs w:val="19"/>
+        </w:rPr>
+        <w:t>this</w:t>
+      </w:r>
+      <w:r>
+        <w:rPr>
+          <w:rFonts w:ascii="Consolas" w:hAnsi="Consolas" w:cs="Consolas"/>
+          <w:color w:val="000000"/>
+          <w:sz w:val="19"/>
+          <w:szCs w:val="19"/>
+        </w:rPr>
+        <w:t>.Header).label_TabTitle.Content = value;</w:t>
+      </w:r>
+    </w:p>
+    <w:p>
+      <w:pPr>
+        <w:autoSpaceDE w:val="0"/>
+        <w:autoSpaceDN w:val="0"/>
+        <w:adjustRightInd w:val="0"/>
+        <w:spacing w:after="0" w:line="240" w:lineRule="auto"/>
+        <w:rPr>
+          <w:rFonts w:ascii="Consolas" w:hAnsi="Consolas" w:cs="Consolas"/>
+          <w:color w:val="000000"/>
+          <w:sz w:val="19"/>
+          <w:szCs w:val="19"/>
+        </w:rPr>
+      </w:pPr>
+      <w:r>
+        <w:rPr>
+          <w:rFonts w:ascii="Consolas" w:hAnsi="Consolas" w:cs="Consolas"/>
+          <w:color w:val="000000"/>
+          <w:sz w:val="19"/>
+          <w:szCs w:val="19"/>
+        </w:rPr>
+        <w:t xml:space="preserve">            }</w:t>
+      </w:r>
+    </w:p>
+    <w:p>
+      <w:pPr>
+        <w:autoSpaceDE w:val="0"/>
+        <w:autoSpaceDN w:val="0"/>
+        <w:adjustRightInd w:val="0"/>
+        <w:spacing w:after="0" w:line="240" w:lineRule="auto"/>
+        <w:rPr>
+          <w:rFonts w:ascii="Consolas" w:hAnsi="Consolas" w:cs="Consolas"/>
+          <w:color w:val="000000"/>
+          <w:sz w:val="19"/>
+          <w:szCs w:val="19"/>
+        </w:rPr>
+      </w:pPr>
+      <w:r>
+        <w:rPr>
+          <w:rFonts w:ascii="Consolas" w:hAnsi="Consolas" w:cs="Consolas"/>
+          <w:color w:val="000000"/>
+          <w:sz w:val="19"/>
+          <w:szCs w:val="19"/>
+        </w:rPr>
+        <w:t xml:space="preserve">            </w:t>
+      </w:r>
+      <w:r>
+        <w:rPr>
+          <w:rFonts w:ascii="Consolas" w:hAnsi="Consolas" w:cs="Consolas"/>
+          <w:color w:val="0000FF"/>
+          <w:sz w:val="19"/>
+          <w:szCs w:val="19"/>
+        </w:rPr>
+        <w:t>get</w:t>
+      </w:r>
+    </w:p>
+    <w:p>
+      <w:pPr>
+        <w:autoSpaceDE w:val="0"/>
+        <w:autoSpaceDN w:val="0"/>
+        <w:adjustRightInd w:val="0"/>
+        <w:spacing w:after="0" w:line="240" w:lineRule="auto"/>
+        <w:rPr>
+          <w:rFonts w:ascii="Consolas" w:hAnsi="Consolas" w:cs="Consolas"/>
+          <w:color w:val="000000"/>
+          <w:sz w:val="19"/>
+          <w:szCs w:val="19"/>
+        </w:rPr>
+      </w:pPr>
+      <w:r>
+        <w:rPr>
+          <w:rFonts w:ascii="Consolas" w:hAnsi="Consolas" w:cs="Consolas"/>
+          <w:color w:val="000000"/>
+          <w:sz w:val="19"/>
+          <w:szCs w:val="19"/>
+        </w:rPr>
+        <w:t xml:space="preserve">            {</w:t>
+      </w:r>
+    </w:p>
+    <w:p>
+      <w:pPr>
+        <w:autoSpaceDE w:val="0"/>
+        <w:autoSpaceDN w:val="0"/>
+        <w:adjustRightInd w:val="0"/>
+        <w:spacing w:after="0" w:line="240" w:lineRule="auto"/>
+        <w:rPr>
+          <w:rFonts w:ascii="Consolas" w:hAnsi="Consolas" w:cs="Consolas"/>
+          <w:color w:val="000000"/>
+          <w:sz w:val="19"/>
+          <w:szCs w:val="19"/>
+        </w:rPr>
+      </w:pPr>
+      <w:r>
+        <w:rPr>
+          <w:rFonts w:ascii="Consolas" w:hAnsi="Consolas" w:cs="Consolas"/>
+          <w:color w:val="000000"/>
+          <w:sz w:val="19"/>
+          <w:szCs w:val="19"/>
+        </w:rPr>
+        <w:t xml:space="preserve">                </w:t>
+      </w:r>
+      <w:r>
+        <w:rPr>
+          <w:rFonts w:ascii="Consolas" w:hAnsi="Consolas" w:cs="Consolas"/>
+          <w:color w:val="0000FF"/>
+          <w:sz w:val="19"/>
+          <w:szCs w:val="19"/>
+        </w:rPr>
+        <w:t>return</w:t>
+      </w:r>
+      <w:r>
+        <w:rPr>
+          <w:rFonts w:ascii="Consolas" w:hAnsi="Consolas" w:cs="Consolas"/>
+          <w:color w:val="000000"/>
+          <w:sz w:val="19"/>
+          <w:szCs w:val="19"/>
+        </w:rPr>
+        <w:t xml:space="preserve"> (</w:t>
+      </w:r>
+      <w:r>
+        <w:rPr>
+          <w:rFonts w:ascii="Consolas" w:hAnsi="Consolas" w:cs="Consolas"/>
+          <w:color w:val="0000FF"/>
+          <w:sz w:val="19"/>
+          <w:szCs w:val="19"/>
+        </w:rPr>
+        <w:t>string</w:t>
+      </w:r>
+      <w:r>
+        <w:rPr>
+          <w:rFonts w:ascii="Consolas" w:hAnsi="Consolas" w:cs="Consolas"/>
+          <w:color w:val="000000"/>
+          <w:sz w:val="19"/>
+          <w:szCs w:val="19"/>
+        </w:rPr>
+        <w:t>)((CloseableHeader)</w:t>
+      </w:r>
+      <w:r>
+        <w:rPr>
+          <w:rFonts w:ascii="Consolas" w:hAnsi="Consolas" w:cs="Consolas"/>
+          <w:color w:val="0000FF"/>
+          <w:sz w:val="19"/>
+          <w:szCs w:val="19"/>
+        </w:rPr>
+        <w:t>this</w:t>
+      </w:r>
+      <w:r>
+        <w:rPr>
+          <w:rFonts w:ascii="Consolas" w:hAnsi="Consolas" w:cs="Consolas"/>
+          <w:color w:val="000000"/>
+          <w:sz w:val="19"/>
+          <w:szCs w:val="19"/>
+        </w:rPr>
+        <w:t>.Header).label_TabTitle.Content;</w:t>
+      </w:r>
+    </w:p>
+    <w:p>
+      <w:pPr>
+        <w:autoSpaceDE w:val="0"/>
+        <w:autoSpaceDN w:val="0"/>
+        <w:adjustRightInd w:val="0"/>
+        <w:spacing w:after="0" w:line="240" w:lineRule="auto"/>
+        <w:rPr>
+          <w:rFonts w:ascii="Consolas" w:hAnsi="Consolas" w:cs="Consolas"/>
+          <w:color w:val="000000"/>
+          <w:sz w:val="19"/>
+          <w:szCs w:val="19"/>
+        </w:rPr>
+      </w:pPr>
+      <w:r>
+        <w:rPr>
+          <w:rFonts w:ascii="Consolas" w:hAnsi="Consolas" w:cs="Consolas"/>
+          <w:color w:val="000000"/>
+          <w:sz w:val="19"/>
+          <w:szCs w:val="19"/>
+        </w:rPr>
+        <w:t xml:space="preserve">            }</w:t>
+      </w:r>
+    </w:p>
+    <w:p>
+      <w:pPr>
+        <w:rPr>
+          <w:lang w:eastAsia="it-CH"/>
+        </w:rPr>
+      </w:pPr>
+      <w:r>
+        <w:rPr>
+          <w:rFonts w:ascii="Consolas" w:hAnsi="Consolas" w:cs="Consolas"/>
+          <w:color w:val="000000"/>
+          <w:sz w:val="19"/>
+          <w:szCs w:val="19"/>
+        </w:rPr>
+        <w:t xml:space="preserve">        }</w:t>
+      </w:r>
+    </w:p>
+    <w:p>
+      <w:pPr>
+        <w:autoSpaceDE w:val="0"/>
+        <w:autoSpaceDN w:val="0"/>
+        <w:adjustRightInd w:val="0"/>
+        <w:spacing w:after="0" w:line="240" w:lineRule="auto"/>
+        <w:rPr>
           <w:rFonts w:ascii="Consolas" w:hAnsi="Consolas" w:cs="Consolas"/>
           <w:color w:val="000000"/>
           <w:sz w:val="19"/>
@@ -10944,6 +11324,38 @@
           <w:lang w:eastAsia="it-CH"/>
         </w:rPr>
       </w:pPr>
+      <w:r>
+        <w:rPr>
+          <w:lang w:eastAsia="it-CH"/>
+        </w:rPr>
+        <w:t>21.12:</w:t>
+      </w:r>
+    </w:p>
+    <w:p>
+      <w:pPr>
+        <w:rPr>
+          <w:lang w:eastAsia="it-CH"/>
+        </w:rPr>
+      </w:pPr>
+      <w:r>
+        <w:rPr>
+          <w:lang w:eastAsia="it-CH"/>
+        </w:rPr>
+        <w:t>Modificata la funzione dell’evento della SelectedItem sul TabControl della deposizione in egual modo (vedi sopra).</w:t>
+      </w:r>
+    </w:p>
+    <w:p>
+      <w:pPr>
+        <w:rPr>
+          <w:lang w:eastAsia="it-CH"/>
+        </w:rPr>
+      </w:pPr>
+      <w:r>
+        <w:rPr>
+          <w:lang w:eastAsia="it-CH"/>
+        </w:rPr>
+        <w:t>Sistemazione dei vari errori riscontrati durante il test di funzionamento dei TabItem.</w:t>
+      </w:r>
     </w:p>
     <w:sectPr>
       <w:pgSz w:w="11906" w:h="16838"/>

</xml_diff>

<commit_message>
Fixed on experiment tab selection
Risolto il seguente bug--> quando si cambiava la tab dell’esperimento e si cliccava sulla prossima immagine nella deposizione già selezionata l’app crashava, poiché non si trovavano i dati corretti (non avveniva alcuna selezione a livello di deposizione). Perciò è stato aggiunto lo stesso settaggio dell’evento del cambio del TabItem.
</commit_message>
<xml_diff>
--- a/docs/Diario di bordo/Diario di bordo.docx
+++ b/docs/Diario di bordo/Diario di bordo.docx
@@ -11355,6 +11355,825 @@
           <w:lang w:eastAsia="it-CH"/>
         </w:rPr>
         <w:t>Sistemazione dei vari errori riscontrati durante il test di funzionamento dei TabItem.</w:t>
+      </w:r>
+    </w:p>
+    <w:p>
+      <w:pPr>
+        <w:rPr>
+          <w:lang w:eastAsia="it-CH"/>
+        </w:rPr>
+      </w:pPr>
+      <w:r>
+        <w:rPr>
+          <w:lang w:eastAsia="it-CH"/>
+        </w:rPr>
+        <w:t>Sostituzione di TabItem con la classe CloseableTab</w:t>
+      </w:r>
+      <w:r>
+        <w:rPr>
+          <w:lang w:eastAsia="it-CH"/>
+        </w:rPr>
+        <w:t xml:space="preserve"> anche nella tabControl delle deposizioni.</w:t>
+      </w:r>
+    </w:p>
+    <w:p>
+      <w:pPr>
+        <w:rPr>
+          <w:lang w:eastAsia="it-CH"/>
+        </w:rPr>
+      </w:pPr>
+    </w:p>
+    <w:p>
+      <w:pPr>
+        <w:rPr>
+          <w:lang w:eastAsia="it-CH"/>
+        </w:rPr>
+      </w:pPr>
+      <w:r>
+        <w:rPr>
+          <w:lang w:eastAsia="it-CH"/>
+        </w:rPr>
+        <w:t>26.12:</w:t>
+      </w:r>
+    </w:p>
+    <w:p>
+      <w:pPr>
+        <w:rPr>
+          <w:lang w:eastAsia="it-CH"/>
+        </w:rPr>
+      </w:pPr>
+      <w:r>
+        <w:rPr>
+          <w:lang w:eastAsia="it-CH"/>
+        </w:rPr>
+        <w:t>Ricerca sui delegate, per capire se possono essere utili.</w:t>
+      </w:r>
+      <w:r>
+        <w:rPr>
+          <w:lang w:eastAsia="it-CH"/>
+        </w:rPr>
+        <w:t xml:space="preserve"> Continuo a non esserne certo.</w:t>
+      </w:r>
+    </w:p>
+    <w:p>
+      <w:pPr>
+        <w:rPr>
+          <w:lang w:eastAsia="it-CH"/>
+        </w:rPr>
+      </w:pPr>
+      <w:r>
+        <w:rPr>
+          <w:lang w:eastAsia="it-CH"/>
+        </w:rPr>
+        <w:t>28.12:</w:t>
+      </w:r>
+    </w:p>
+    <w:p>
+      <w:pPr>
+        <w:rPr>
+          <w:lang w:eastAsia="it-CH"/>
+        </w:rPr>
+      </w:pPr>
+      <w:r>
+        <w:rPr>
+          <w:lang w:eastAsia="it-CH"/>
+        </w:rPr>
+        <w:t>Creata la versione lite degli esperimenti, dopodiché si inizia a lavorare sul commento dell’esperimento e sull’immagine (provino)</w:t>
+      </w:r>
+      <w:r>
+        <w:rPr>
+          <w:lang w:eastAsia="it-CH"/>
+        </w:rPr>
+        <w:t>.</w:t>
+      </w:r>
+    </w:p>
+    <w:p>
+      <w:pPr>
+        <w:rPr>
+          <w:lang w:eastAsia="it-CH"/>
+        </w:rPr>
+      </w:pPr>
+      <w:r>
+        <w:rPr>
+          <w:lang w:eastAsia="it-CH"/>
+        </w:rPr>
+        <w:t xml:space="preserve">Risolto il seguente bug </w:t>
+      </w:r>
+      <w:r>
+        <w:rPr>
+          <w:lang w:eastAsia="it-CH"/>
+        </w:rPr>
+        <w:sym w:font="Wingdings" w:char="F0E0"/>
+      </w:r>
+      <w:r>
+        <w:rPr>
+          <w:lang w:eastAsia="it-CH"/>
+        </w:rPr>
+        <w:t xml:space="preserve"> quando si cambiava</w:t>
+      </w:r>
+      <w:r>
+        <w:rPr>
+          <w:lang w:eastAsia="it-CH"/>
+        </w:rPr>
+        <w:t xml:space="preserve"> la tab dell’esperimento e si cliccava sulla prossima immagine nella deposizione già selezionata l’app crashava, poiché non si trovavano i dati corretti (non avveniva </w:t>
+      </w:r>
+      <w:r>
+        <w:rPr>
+          <w:lang w:eastAsia="it-CH"/>
+        </w:rPr>
+        <w:lastRenderedPageBreak/>
+        <w:t>alcuna selezione a livello di deposizione). Perciò</w:t>
+      </w:r>
+      <w:r>
+        <w:rPr>
+          <w:lang w:eastAsia="it-CH"/>
+        </w:rPr>
+        <w:t xml:space="preserve"> è stato aggiunto lo stesso settaggio dell’evento del cambio</w:t>
+      </w:r>
+      <w:r>
+        <w:rPr>
+          <w:lang w:eastAsia="it-CH"/>
+        </w:rPr>
+        <w:t xml:space="preserve"> del TabItem.</w:t>
+      </w:r>
+    </w:p>
+    <w:p>
+      <w:pPr>
+        <w:autoSpaceDE w:val="0"/>
+        <w:autoSpaceDN w:val="0"/>
+        <w:adjustRightInd w:val="0"/>
+        <w:spacing w:after="0" w:line="240" w:lineRule="auto"/>
+        <w:rPr>
+          <w:rFonts w:ascii="Consolas" w:hAnsi="Consolas" w:cs="Consolas"/>
+          <w:color w:val="000000"/>
+          <w:sz w:val="19"/>
+          <w:szCs w:val="19"/>
+        </w:rPr>
+      </w:pPr>
+      <w:r>
+        <w:rPr>
+          <w:rFonts w:ascii="Consolas" w:hAnsi="Consolas" w:cs="Consolas"/>
+          <w:color w:val="008000"/>
+          <w:sz w:val="19"/>
+          <w:szCs w:val="19"/>
+        </w:rPr>
+        <w:t>//Richiama il TabItem selezionato</w:t>
+      </w:r>
+    </w:p>
+    <w:p>
+      <w:pPr>
+        <w:autoSpaceDE w:val="0"/>
+        <w:autoSpaceDN w:val="0"/>
+        <w:adjustRightInd w:val="0"/>
+        <w:spacing w:after="0" w:line="240" w:lineRule="auto"/>
+        <w:rPr>
+          <w:rFonts w:ascii="Consolas" w:hAnsi="Consolas" w:cs="Consolas"/>
+          <w:color w:val="000000"/>
+          <w:sz w:val="19"/>
+          <w:szCs w:val="19"/>
+        </w:rPr>
+      </w:pPr>
+      <w:r>
+        <w:rPr>
+          <w:rFonts w:ascii="Consolas" w:hAnsi="Consolas" w:cs="Consolas"/>
+          <w:color w:val="0000FF"/>
+          <w:sz w:val="19"/>
+          <w:szCs w:val="19"/>
+        </w:rPr>
+        <w:t>if</w:t>
+      </w:r>
+      <w:r>
+        <w:rPr>
+          <w:rFonts w:ascii="Consolas" w:hAnsi="Consolas" w:cs="Consolas"/>
+          <w:color w:val="000000"/>
+          <w:sz w:val="19"/>
+          <w:szCs w:val="19"/>
+        </w:rPr>
+        <w:t xml:space="preserve"> (actualTabControl.SelectedItem </w:t>
+      </w:r>
+      <w:r>
+        <w:rPr>
+          <w:rFonts w:ascii="Consolas" w:hAnsi="Consolas" w:cs="Consolas"/>
+          <w:color w:val="0000FF"/>
+          <w:sz w:val="19"/>
+          <w:szCs w:val="19"/>
+        </w:rPr>
+        <w:t>is</w:t>
+      </w:r>
+      <w:r>
+        <w:rPr>
+          <w:rFonts w:ascii="Consolas" w:hAnsi="Consolas" w:cs="Consolas"/>
+          <w:color w:val="000000"/>
+          <w:sz w:val="19"/>
+          <w:szCs w:val="19"/>
+        </w:rPr>
+        <w:t xml:space="preserve"> CloseableTab)</w:t>
+      </w:r>
+    </w:p>
+    <w:p>
+      <w:pPr>
+        <w:autoSpaceDE w:val="0"/>
+        <w:autoSpaceDN w:val="0"/>
+        <w:adjustRightInd w:val="0"/>
+        <w:spacing w:after="0" w:line="240" w:lineRule="auto"/>
+        <w:rPr>
+          <w:rFonts w:ascii="Consolas" w:hAnsi="Consolas" w:cs="Consolas"/>
+          <w:color w:val="000000"/>
+          <w:sz w:val="19"/>
+          <w:szCs w:val="19"/>
+        </w:rPr>
+      </w:pPr>
+      <w:r>
+        <w:rPr>
+          <w:rFonts w:ascii="Consolas" w:hAnsi="Consolas" w:cs="Consolas"/>
+          <w:color w:val="000000"/>
+          <w:sz w:val="19"/>
+          <w:szCs w:val="19"/>
+        </w:rPr>
+        <w:t>{</w:t>
+      </w:r>
+    </w:p>
+    <w:p>
+      <w:pPr>
+        <w:autoSpaceDE w:val="0"/>
+        <w:autoSpaceDN w:val="0"/>
+        <w:adjustRightInd w:val="0"/>
+        <w:spacing w:after="0" w:line="240" w:lineRule="auto"/>
+        <w:rPr>
+          <w:rFonts w:ascii="Consolas" w:hAnsi="Consolas" w:cs="Consolas"/>
+          <w:color w:val="000000"/>
+          <w:sz w:val="19"/>
+          <w:szCs w:val="19"/>
+        </w:rPr>
+      </w:pPr>
+      <w:r>
+        <w:rPr>
+          <w:rFonts w:ascii="Consolas" w:hAnsi="Consolas" w:cs="Consolas"/>
+          <w:color w:val="000000"/>
+          <w:sz w:val="19"/>
+          <w:szCs w:val="19"/>
+        </w:rPr>
+        <w:t xml:space="preserve">    CloseableTab tabItem = (CloseableTab)actualTabControl.SelectedItem;</w:t>
+      </w:r>
+    </w:p>
+    <w:p>
+      <w:pPr>
+        <w:autoSpaceDE w:val="0"/>
+        <w:autoSpaceDN w:val="0"/>
+        <w:adjustRightInd w:val="0"/>
+        <w:spacing w:after="0" w:line="240" w:lineRule="auto"/>
+        <w:rPr>
+          <w:rFonts w:ascii="Consolas" w:hAnsi="Consolas" w:cs="Consolas"/>
+          <w:color w:val="000000"/>
+          <w:sz w:val="19"/>
+          <w:szCs w:val="19"/>
+        </w:rPr>
+      </w:pPr>
+      <w:r>
+        <w:rPr>
+          <w:rFonts w:ascii="Consolas" w:hAnsi="Consolas" w:cs="Consolas"/>
+          <w:color w:val="000000"/>
+          <w:sz w:val="19"/>
+          <w:szCs w:val="19"/>
+        </w:rPr>
+        <w:t xml:space="preserve">    String header = (</w:t>
+      </w:r>
+      <w:r>
+        <w:rPr>
+          <w:rFonts w:ascii="Consolas" w:hAnsi="Consolas" w:cs="Consolas"/>
+          <w:color w:val="0000FF"/>
+          <w:sz w:val="19"/>
+          <w:szCs w:val="19"/>
+        </w:rPr>
+        <w:t>string</w:t>
+      </w:r>
+      <w:r>
+        <w:rPr>
+          <w:rFonts w:ascii="Consolas" w:hAnsi="Consolas" w:cs="Consolas"/>
+          <w:color w:val="000000"/>
+          <w:sz w:val="19"/>
+          <w:szCs w:val="19"/>
+        </w:rPr>
+        <w:t>)tabItem.Title;</w:t>
+      </w:r>
+    </w:p>
+    <w:p>
+      <w:pPr>
+        <w:autoSpaceDE w:val="0"/>
+        <w:autoSpaceDN w:val="0"/>
+        <w:adjustRightInd w:val="0"/>
+        <w:spacing w:after="0" w:line="240" w:lineRule="auto"/>
+        <w:rPr>
+          <w:rFonts w:ascii="Consolas" w:hAnsi="Consolas" w:cs="Consolas"/>
+          <w:color w:val="000000"/>
+          <w:sz w:val="19"/>
+          <w:szCs w:val="19"/>
+        </w:rPr>
+      </w:pPr>
+    </w:p>
+    <w:p>
+      <w:pPr>
+        <w:autoSpaceDE w:val="0"/>
+        <w:autoSpaceDN w:val="0"/>
+        <w:adjustRightInd w:val="0"/>
+        <w:spacing w:after="0" w:line="240" w:lineRule="auto"/>
+        <w:rPr>
+          <w:rFonts w:ascii="Consolas" w:hAnsi="Consolas" w:cs="Consolas"/>
+          <w:color w:val="000000"/>
+          <w:sz w:val="19"/>
+          <w:szCs w:val="19"/>
+        </w:rPr>
+      </w:pPr>
+      <w:r>
+        <w:rPr>
+          <w:rFonts w:ascii="Consolas" w:hAnsi="Consolas" w:cs="Consolas"/>
+          <w:color w:val="000000"/>
+          <w:sz w:val="19"/>
+          <w:szCs w:val="19"/>
+        </w:rPr>
+        <w:t xml:space="preserve">    </w:t>
+      </w:r>
+      <w:r>
+        <w:rPr>
+          <w:rFonts w:ascii="Consolas" w:hAnsi="Consolas" w:cs="Consolas"/>
+          <w:color w:val="008000"/>
+          <w:sz w:val="19"/>
+          <w:szCs w:val="19"/>
+        </w:rPr>
+        <w:t>//Mandatory check to avoid tabItem=null happened on drag&amp;drop the tabItem</w:t>
+      </w:r>
+    </w:p>
+    <w:p>
+      <w:pPr>
+        <w:autoSpaceDE w:val="0"/>
+        <w:autoSpaceDN w:val="0"/>
+        <w:adjustRightInd w:val="0"/>
+        <w:spacing w:after="0" w:line="240" w:lineRule="auto"/>
+        <w:rPr>
+          <w:rFonts w:ascii="Consolas" w:hAnsi="Consolas" w:cs="Consolas"/>
+          <w:color w:val="000000"/>
+          <w:sz w:val="19"/>
+          <w:szCs w:val="19"/>
+        </w:rPr>
+      </w:pPr>
+      <w:r>
+        <w:rPr>
+          <w:rFonts w:ascii="Consolas" w:hAnsi="Consolas" w:cs="Consolas"/>
+          <w:color w:val="000000"/>
+          <w:sz w:val="19"/>
+          <w:szCs w:val="19"/>
+        </w:rPr>
+        <w:t xml:space="preserve">    </w:t>
+      </w:r>
+      <w:r>
+        <w:rPr>
+          <w:rFonts w:ascii="Consolas" w:hAnsi="Consolas" w:cs="Consolas"/>
+          <w:color w:val="0000FF"/>
+          <w:sz w:val="19"/>
+          <w:szCs w:val="19"/>
+        </w:rPr>
+        <w:t>if</w:t>
+      </w:r>
+      <w:r>
+        <w:rPr>
+          <w:rFonts w:ascii="Consolas" w:hAnsi="Consolas" w:cs="Consolas"/>
+          <w:color w:val="000000"/>
+          <w:sz w:val="19"/>
+          <w:szCs w:val="19"/>
+        </w:rPr>
+        <w:t xml:space="preserve"> (tabItem != </w:t>
+      </w:r>
+      <w:r>
+        <w:rPr>
+          <w:rFonts w:ascii="Consolas" w:hAnsi="Consolas" w:cs="Consolas"/>
+          <w:color w:val="0000FF"/>
+          <w:sz w:val="19"/>
+          <w:szCs w:val="19"/>
+        </w:rPr>
+        <w:t>null</w:t>
+      </w:r>
+      <w:r>
+        <w:rPr>
+          <w:rFonts w:ascii="Consolas" w:hAnsi="Consolas" w:cs="Consolas"/>
+          <w:color w:val="000000"/>
+          <w:sz w:val="19"/>
+          <w:szCs w:val="19"/>
+        </w:rPr>
+        <w:t xml:space="preserve"> &amp;&amp; header != </w:t>
+      </w:r>
+      <w:r>
+        <w:rPr>
+          <w:rFonts w:ascii="Consolas" w:hAnsi="Consolas" w:cs="Consolas"/>
+          <w:color w:val="0000FF"/>
+          <w:sz w:val="19"/>
+          <w:szCs w:val="19"/>
+        </w:rPr>
+        <w:t>null</w:t>
+      </w:r>
+      <w:r>
+        <w:rPr>
+          <w:rFonts w:ascii="Consolas" w:hAnsi="Consolas" w:cs="Consolas"/>
+          <w:color w:val="000000"/>
+          <w:sz w:val="19"/>
+          <w:szCs w:val="19"/>
+        </w:rPr>
+        <w:t>)</w:t>
+      </w:r>
+    </w:p>
+    <w:p>
+      <w:pPr>
+        <w:autoSpaceDE w:val="0"/>
+        <w:autoSpaceDN w:val="0"/>
+        <w:adjustRightInd w:val="0"/>
+        <w:spacing w:after="0" w:line="240" w:lineRule="auto"/>
+        <w:rPr>
+          <w:rFonts w:ascii="Consolas" w:hAnsi="Consolas" w:cs="Consolas"/>
+          <w:color w:val="000000"/>
+          <w:sz w:val="19"/>
+          <w:szCs w:val="19"/>
+        </w:rPr>
+      </w:pPr>
+      <w:r>
+        <w:rPr>
+          <w:rFonts w:ascii="Consolas" w:hAnsi="Consolas" w:cs="Consolas"/>
+          <w:color w:val="000000"/>
+          <w:sz w:val="19"/>
+          <w:szCs w:val="19"/>
+        </w:rPr>
+        <w:t xml:space="preserve">    {</w:t>
+      </w:r>
+    </w:p>
+    <w:p>
+      <w:pPr>
+        <w:autoSpaceDE w:val="0"/>
+        <w:autoSpaceDN w:val="0"/>
+        <w:adjustRightInd w:val="0"/>
+        <w:spacing w:after="0" w:line="240" w:lineRule="auto"/>
+        <w:rPr>
+          <w:rFonts w:ascii="Consolas" w:hAnsi="Consolas" w:cs="Consolas"/>
+          <w:color w:val="000000"/>
+          <w:sz w:val="19"/>
+          <w:szCs w:val="19"/>
+        </w:rPr>
+      </w:pPr>
+      <w:r>
+        <w:rPr>
+          <w:rFonts w:ascii="Consolas" w:hAnsi="Consolas" w:cs="Consolas"/>
+          <w:color w:val="000000"/>
+          <w:sz w:val="19"/>
+          <w:szCs w:val="19"/>
+        </w:rPr>
+        <w:t xml:space="preserve">    </w:t>
+      </w:r>
+      <w:r>
+        <w:rPr>
+          <w:rFonts w:ascii="Consolas" w:hAnsi="Consolas" w:cs="Consolas"/>
+          <w:color w:val="008000"/>
+          <w:sz w:val="19"/>
+          <w:szCs w:val="19"/>
+        </w:rPr>
+        <w:t>//Si richiama la depoItemBody di riferimento dalla struttura dati per l'esperimento selezionato</w:t>
+      </w:r>
+    </w:p>
+    <w:p>
+      <w:pPr>
+        <w:autoSpaceDE w:val="0"/>
+        <w:autoSpaceDN w:val="0"/>
+        <w:adjustRightInd w:val="0"/>
+        <w:spacing w:after="0" w:line="240" w:lineRule="auto"/>
+        <w:rPr>
+          <w:rFonts w:ascii="Consolas" w:hAnsi="Consolas" w:cs="Consolas"/>
+          <w:color w:val="000000"/>
+          <w:sz w:val="19"/>
+          <w:szCs w:val="19"/>
+        </w:rPr>
+      </w:pPr>
+      <w:r>
+        <w:rPr>
+          <w:rFonts w:ascii="Consolas" w:hAnsi="Consolas" w:cs="Consolas"/>
+          <w:color w:val="000000"/>
+          <w:sz w:val="19"/>
+          <w:szCs w:val="19"/>
+        </w:rPr>
+        <w:t xml:space="preserve">    </w:t>
+      </w:r>
+      <w:r>
+        <w:rPr>
+          <w:rFonts w:ascii="Consolas" w:hAnsi="Consolas" w:cs="Consolas"/>
+          <w:color w:val="000000"/>
+          <w:sz w:val="19"/>
+          <w:szCs w:val="19"/>
+        </w:rPr>
+        <w:tab/>
+      </w:r>
+      <w:r>
+        <w:rPr>
+          <w:rFonts w:ascii="Consolas" w:hAnsi="Consolas" w:cs="Consolas"/>
+          <w:color w:val="000000"/>
+          <w:sz w:val="19"/>
+          <w:szCs w:val="19"/>
+        </w:rPr>
+        <w:t xml:space="preserve">DepoItemBody depoItemBody = </w:t>
+      </w:r>
+      <w:r>
+        <w:rPr>
+          <w:rFonts w:ascii="Consolas" w:hAnsi="Consolas" w:cs="Consolas"/>
+          <w:color w:val="0000FF"/>
+          <w:sz w:val="19"/>
+          <w:szCs w:val="19"/>
+        </w:rPr>
+        <w:t>this</w:t>
+      </w:r>
+      <w:r>
+        <w:rPr>
+          <w:rFonts w:ascii="Consolas" w:hAnsi="Consolas" w:cs="Consolas"/>
+          <w:color w:val="000000"/>
+          <w:sz w:val="19"/>
+          <w:szCs w:val="19"/>
+        </w:rPr>
+        <w:t>.depoStructures[header];</w:t>
+      </w:r>
+    </w:p>
+    <w:p>
+      <w:pPr>
+        <w:autoSpaceDE w:val="0"/>
+        <w:autoSpaceDN w:val="0"/>
+        <w:adjustRightInd w:val="0"/>
+        <w:spacing w:after="0" w:line="240" w:lineRule="auto"/>
+        <w:rPr>
+          <w:rFonts w:ascii="Consolas" w:hAnsi="Consolas" w:cs="Consolas"/>
+          <w:color w:val="000000"/>
+          <w:sz w:val="19"/>
+          <w:szCs w:val="19"/>
+        </w:rPr>
+      </w:pPr>
+      <w:r>
+        <w:rPr>
+          <w:rFonts w:ascii="Consolas" w:hAnsi="Consolas" w:cs="Consolas"/>
+          <w:color w:val="000000"/>
+          <w:sz w:val="19"/>
+          <w:szCs w:val="19"/>
+        </w:rPr>
+        <w:t xml:space="preserve">    </w:t>
+      </w:r>
+      <w:r>
+        <w:rPr>
+          <w:rFonts w:ascii="Consolas" w:hAnsi="Consolas" w:cs="Consolas"/>
+          <w:color w:val="000000"/>
+          <w:sz w:val="19"/>
+          <w:szCs w:val="19"/>
+        </w:rPr>
+        <w:tab/>
+      </w:r>
+      <w:r>
+        <w:rPr>
+          <w:rFonts w:ascii="Consolas" w:hAnsi="Consolas" w:cs="Consolas"/>
+          <w:color w:val="008000"/>
+          <w:sz w:val="19"/>
+          <w:szCs w:val="19"/>
+        </w:rPr>
+        <w:t>//Verifica che essa non sia null</w:t>
+      </w:r>
+    </w:p>
+    <w:p>
+      <w:pPr>
+        <w:autoSpaceDE w:val="0"/>
+        <w:autoSpaceDN w:val="0"/>
+        <w:adjustRightInd w:val="0"/>
+        <w:spacing w:after="0" w:line="240" w:lineRule="auto"/>
+        <w:rPr>
+          <w:rFonts w:ascii="Consolas" w:hAnsi="Consolas" w:cs="Consolas"/>
+          <w:color w:val="000000"/>
+          <w:sz w:val="19"/>
+          <w:szCs w:val="19"/>
+        </w:rPr>
+      </w:pPr>
+      <w:r>
+        <w:rPr>
+          <w:rFonts w:ascii="Consolas" w:hAnsi="Consolas" w:cs="Consolas"/>
+          <w:color w:val="000000"/>
+          <w:sz w:val="19"/>
+          <w:szCs w:val="19"/>
+        </w:rPr>
+        <w:t xml:space="preserve">    </w:t>
+      </w:r>
+      <w:r>
+        <w:rPr>
+          <w:rFonts w:ascii="Consolas" w:hAnsi="Consolas" w:cs="Consolas"/>
+          <w:color w:val="000000"/>
+          <w:sz w:val="19"/>
+          <w:szCs w:val="19"/>
+        </w:rPr>
+        <w:tab/>
+      </w:r>
+      <w:r>
+        <w:rPr>
+          <w:rFonts w:ascii="Consolas" w:hAnsi="Consolas" w:cs="Consolas"/>
+          <w:color w:val="0000FF"/>
+          <w:sz w:val="19"/>
+          <w:szCs w:val="19"/>
+        </w:rPr>
+        <w:t>if</w:t>
+      </w:r>
+      <w:r>
+        <w:rPr>
+          <w:rFonts w:ascii="Consolas" w:hAnsi="Consolas" w:cs="Consolas"/>
+          <w:color w:val="000000"/>
+          <w:sz w:val="19"/>
+          <w:szCs w:val="19"/>
+        </w:rPr>
+        <w:t xml:space="preserve"> (depoItemBody != </w:t>
+      </w:r>
+      <w:r>
+        <w:rPr>
+          <w:rFonts w:ascii="Consolas" w:hAnsi="Consolas" w:cs="Consolas"/>
+          <w:color w:val="0000FF"/>
+          <w:sz w:val="19"/>
+          <w:szCs w:val="19"/>
+        </w:rPr>
+        <w:t>null</w:t>
+      </w:r>
+      <w:r>
+        <w:rPr>
+          <w:rFonts w:ascii="Consolas" w:hAnsi="Consolas" w:cs="Consolas"/>
+          <w:color w:val="000000"/>
+          <w:sz w:val="19"/>
+          <w:szCs w:val="19"/>
+        </w:rPr>
+        <w:t>)</w:t>
+      </w:r>
+    </w:p>
+    <w:p>
+      <w:pPr>
+        <w:autoSpaceDE w:val="0"/>
+        <w:autoSpaceDN w:val="0"/>
+        <w:adjustRightInd w:val="0"/>
+        <w:spacing w:after="0" w:line="240" w:lineRule="auto"/>
+        <w:rPr>
+          <w:rFonts w:ascii="Consolas" w:hAnsi="Consolas" w:cs="Consolas"/>
+          <w:color w:val="000000"/>
+          <w:sz w:val="19"/>
+          <w:szCs w:val="19"/>
+        </w:rPr>
+      </w:pPr>
+      <w:r>
+        <w:rPr>
+          <w:rFonts w:ascii="Consolas" w:hAnsi="Consolas" w:cs="Consolas"/>
+          <w:color w:val="000000"/>
+          <w:sz w:val="19"/>
+          <w:szCs w:val="19"/>
+        </w:rPr>
+        <w:t xml:space="preserve">    </w:t>
+      </w:r>
+      <w:r>
+        <w:rPr>
+          <w:rFonts w:ascii="Consolas" w:hAnsi="Consolas" w:cs="Consolas"/>
+          <w:color w:val="000000"/>
+          <w:sz w:val="19"/>
+          <w:szCs w:val="19"/>
+        </w:rPr>
+        <w:tab/>
+      </w:r>
+      <w:r>
+        <w:rPr>
+          <w:rFonts w:ascii="Consolas" w:hAnsi="Consolas" w:cs="Consolas"/>
+          <w:color w:val="000000"/>
+          <w:sz w:val="19"/>
+          <w:szCs w:val="19"/>
+        </w:rPr>
+        <w:t>{</w:t>
+      </w:r>
+    </w:p>
+    <w:p>
+      <w:pPr>
+        <w:autoSpaceDE w:val="0"/>
+        <w:autoSpaceDN w:val="0"/>
+        <w:adjustRightInd w:val="0"/>
+        <w:spacing w:after="0" w:line="240" w:lineRule="auto"/>
+        <w:ind w:left="918"/>
+        <w:rPr>
+          <w:rFonts w:ascii="Consolas" w:hAnsi="Consolas" w:cs="Consolas"/>
+          <w:color w:val="000000"/>
+          <w:sz w:val="19"/>
+          <w:szCs w:val="19"/>
+        </w:rPr>
+      </w:pPr>
+      <w:r>
+        <w:rPr>
+          <w:rFonts w:ascii="Consolas" w:hAnsi="Consolas" w:cs="Consolas"/>
+          <w:color w:val="008000"/>
+          <w:sz w:val="19"/>
+          <w:szCs w:val="19"/>
+        </w:rPr>
+        <w:t>//Si assegnano i relativi controlli (bottoni, slider, ecc...) e il percorso dell'esperimento nel file system</w:t>
+      </w:r>
+    </w:p>
+    <w:p>
+      <w:pPr>
+        <w:autoSpaceDE w:val="0"/>
+        <w:autoSpaceDN w:val="0"/>
+        <w:adjustRightInd w:val="0"/>
+        <w:spacing w:after="0" w:line="240" w:lineRule="auto"/>
+        <w:rPr>
+          <w:rFonts w:ascii="Consolas" w:hAnsi="Consolas" w:cs="Consolas"/>
+          <w:color w:val="000000"/>
+          <w:sz w:val="19"/>
+          <w:szCs w:val="19"/>
+        </w:rPr>
+      </w:pPr>
+      <w:r>
+        <w:rPr>
+          <w:rFonts w:ascii="Consolas" w:hAnsi="Consolas" w:cs="Consolas"/>
+          <w:color w:val="000000"/>
+          <w:sz w:val="19"/>
+          <w:szCs w:val="19"/>
+        </w:rPr>
+        <w:t xml:space="preserve">         assignIControl(depoItemBody);</w:t>
+      </w:r>
+    </w:p>
+    <w:p>
+      <w:pPr>
+        <w:autoSpaceDE w:val="0"/>
+        <w:autoSpaceDN w:val="0"/>
+        <w:adjustRightInd w:val="0"/>
+        <w:spacing w:after="0" w:line="240" w:lineRule="auto"/>
+        <w:rPr>
+          <w:rFonts w:ascii="Consolas" w:hAnsi="Consolas" w:cs="Consolas"/>
+          <w:color w:val="000000"/>
+          <w:sz w:val="19"/>
+          <w:szCs w:val="19"/>
+        </w:rPr>
+      </w:pPr>
+      <w:r>
+        <w:rPr>
+          <w:rFonts w:ascii="Consolas" w:hAnsi="Consolas" w:cs="Consolas"/>
+          <w:color w:val="000000"/>
+          <w:sz w:val="19"/>
+          <w:szCs w:val="19"/>
+        </w:rPr>
+        <w:t xml:space="preserve">         setDataPath(header);</w:t>
+      </w:r>
+    </w:p>
+    <w:p>
+      <w:pPr>
+        <w:autoSpaceDE w:val="0"/>
+        <w:autoSpaceDN w:val="0"/>
+        <w:adjustRightInd w:val="0"/>
+        <w:spacing w:after="0" w:line="240" w:lineRule="auto"/>
+        <w:rPr>
+          <w:rFonts w:ascii="Consolas" w:hAnsi="Consolas" w:cs="Consolas"/>
+          <w:color w:val="000000"/>
+          <w:sz w:val="19"/>
+          <w:szCs w:val="19"/>
+        </w:rPr>
+      </w:pPr>
+      <w:r>
+        <w:rPr>
+          <w:rFonts w:ascii="Consolas" w:hAnsi="Consolas" w:cs="Consolas"/>
+          <w:color w:val="000000"/>
+          <w:sz w:val="19"/>
+          <w:szCs w:val="19"/>
+        </w:rPr>
+        <w:t xml:space="preserve">       }</w:t>
+      </w:r>
+    </w:p>
+    <w:p>
+      <w:pPr>
+        <w:autoSpaceDE w:val="0"/>
+        <w:autoSpaceDN w:val="0"/>
+        <w:adjustRightInd w:val="0"/>
+        <w:spacing w:after="0" w:line="240" w:lineRule="auto"/>
+        <w:rPr>
+          <w:rFonts w:ascii="Consolas" w:hAnsi="Consolas" w:cs="Consolas"/>
+          <w:color w:val="000000"/>
+          <w:sz w:val="19"/>
+          <w:szCs w:val="19"/>
+        </w:rPr>
+      </w:pPr>
+      <w:r>
+        <w:rPr>
+          <w:rFonts w:ascii="Consolas" w:hAnsi="Consolas" w:cs="Consolas"/>
+          <w:color w:val="000000"/>
+          <w:sz w:val="19"/>
+          <w:szCs w:val="19"/>
+        </w:rPr>
+        <w:t xml:space="preserve">     }</w:t>
+      </w:r>
+    </w:p>
+    <w:p>
+      <w:pPr>
+        <w:rPr>
+          <w:lang w:eastAsia="it-CH"/>
+        </w:rPr>
+      </w:pPr>
+      <w:r>
+        <w:rPr>
+          <w:rFonts w:ascii="Consolas" w:hAnsi="Consolas" w:cs="Consolas"/>
+          <w:color w:val="000000"/>
+          <w:sz w:val="19"/>
+          <w:szCs w:val="19"/>
+        </w:rPr>
+        <w:t xml:space="preserve"> }</w:t>
       </w:r>
     </w:p>
     <w:sectPr>

</xml_diff>

<commit_message>
Save provino image on dropping, open it or open the default image
Se nella cartella dell'esperimento è già presente una jpeg precisa l'applicativo la carica, altrimenti carica come immagine una di default salvata nella cartella "immagini" dell'esperimento. Quando si esegue un drag&drop di una nuova immagine, si salva la stessa sotto la cartella del rispettivo esperimento. Alla prossima apertura dell'applicativo, esso potrà caricare l'immagine precedentemente salvata.
Al drag&drop viene chiesto all'utente se desidera procedere alla sostituzione dell'immagine, se si seleziona Sì si procederà
</commit_message>
<xml_diff>
--- a/docs/Diario di bordo/Diario di bordo.docx
+++ b/docs/Diario di bordo/Diario di bordo.docx
@@ -14945,6 +14945,153 @@
           <w:color w:val="000000"/>
         </w:rPr>
         <w:t xml:space="preserve"> ok!</w:t>
+      </w:r>
+    </w:p>
+    <w:p>
+      <w:pPr>
+        <w:rPr>
+          <w:rFonts w:cstheme="minorHAnsi"/>
+          <w:color w:val="000000"/>
+        </w:rPr>
+      </w:pPr>
+      <w:r>
+        <w:rPr>
+          <w:rFonts w:cstheme="minorHAnsi"/>
+          <w:color w:val="000000"/>
+        </w:rPr>
+        <w:t>Salvataggio dell’immagine di provino all’interno della cartella dell’esperimento</w:t>
+      </w:r>
+      <w:r>
+        <w:rPr>
+          <w:rFonts w:cstheme="minorHAnsi"/>
+          <w:color w:val="000000"/>
+        </w:rPr>
+        <w:t xml:space="preserve"> durante il drop</w:t>
+      </w:r>
+      <w:r>
+        <w:rPr>
+          <w:rFonts w:cstheme="minorHAnsi"/>
+          <w:color w:val="000000"/>
+        </w:rPr>
+        <w:t>, con il seguente formato e nome: “Esperimento31651_Provino.jpg”.</w:t>
+      </w:r>
+    </w:p>
+    <w:p>
+      <w:pPr>
+        <w:rPr>
+          <w:rFonts w:cstheme="minorHAnsi"/>
+          <w:color w:val="000000"/>
+        </w:rPr>
+      </w:pPr>
+      <w:r>
+        <w:rPr>
+          <w:rFonts w:cstheme="minorHAnsi"/>
+          <w:color w:val="000000"/>
+        </w:rPr>
+        <w:t xml:space="preserve">Fonte per il salvataggio dell’immagine: </w:t>
+      </w:r>
+      <w:hyperlink r:id="rId33" w:history="1">
+        <w:r>
+          <w:rPr>
+            <w:rStyle w:val="Collegamentoipertestuale"/>
+            <w:rFonts w:cstheme="minorHAnsi"/>
+          </w:rPr>
+          <w:t>https://docs.microsoft.com/en-us/dotnet/api/system.drawing.image.save?view=dotnet-plat-ext-6.0</w:t>
+        </w:r>
+      </w:hyperlink>
+    </w:p>
+    <w:p>
+      <w:pPr>
+        <w:rPr>
+          <w:rFonts w:cstheme="minorHAnsi"/>
+          <w:color w:val="000000"/>
+        </w:rPr>
+      </w:pPr>
+      <w:r>
+        <w:rPr>
+          <w:rFonts w:cstheme="minorHAnsi"/>
+          <w:color w:val="000000"/>
+        </w:rPr>
+        <w:t xml:space="preserve">Convertitore bitmapimage a bitmap: </w:t>
+      </w:r>
+      <w:hyperlink r:id="rId34" w:history="1">
+        <w:r>
+          <w:rPr>
+            <w:rStyle w:val="Collegamentoipertestuale"/>
+            <w:rFonts w:cstheme="minorHAnsi"/>
+          </w:rPr>
+          <w:t>https://stackoverflow.com/questions/6484357/converting-bitmapimage-to-bitmap-and-vice-versa</w:t>
+        </w:r>
+      </w:hyperlink>
+    </w:p>
+    <w:p>
+      <w:pPr>
+        <w:rPr>
+          <w:rFonts w:ascii="Consolas" w:hAnsi="Consolas" w:cs="Consolas"/>
+          <w:color w:val="000000"/>
+          <w:sz w:val="19"/>
+          <w:szCs w:val="19"/>
+        </w:rPr>
+      </w:pPr>
+      <w:r>
+        <w:rPr>
+          <w:rFonts w:cstheme="minorHAnsi"/>
+          <w:color w:val="000000"/>
+        </w:rPr>
+        <w:t xml:space="preserve">Se non c’è l’immagine nella cartella dell’esperimento, si carica l’immagine di default contenuta nella cartella immagini. </w:t>
+      </w:r>
+      <w:r>
+        <w:rPr>
+          <w:rFonts w:ascii="Consolas" w:hAnsi="Consolas" w:cs="Consolas"/>
+          <w:color w:val="0000FF"/>
+          <w:sz w:val="19"/>
+          <w:szCs w:val="19"/>
+        </w:rPr>
+        <w:t>new</w:t>
+      </w:r>
+      <w:r>
+        <w:rPr>
+          <w:rFonts w:ascii="Consolas" w:hAnsi="Consolas" w:cs="Consolas"/>
+          <w:color w:val="000000"/>
+          <w:sz w:val="19"/>
+          <w:szCs w:val="19"/>
+        </w:rPr>
+        <w:t xml:space="preserve"> Uri(</w:t>
+      </w:r>
+      <w:r>
+        <w:rPr>
+          <w:rFonts w:ascii="Consolas" w:hAnsi="Consolas" w:cs="Consolas"/>
+          <w:color w:val="800000"/>
+          <w:sz w:val="19"/>
+          <w:szCs w:val="19"/>
+        </w:rPr>
+        <w:t>@"/Immagini/GC_addImage.png"</w:t>
+      </w:r>
+      <w:r>
+        <w:rPr>
+          <w:rFonts w:ascii="Consolas" w:hAnsi="Consolas" w:cs="Consolas"/>
+          <w:color w:val="000000"/>
+          <w:sz w:val="19"/>
+          <w:szCs w:val="19"/>
+        </w:rPr>
+        <w:t>, UriKind.RelativeOrAbsolute)</w:t>
+      </w:r>
+    </w:p>
+    <w:p>
+      <w:pPr>
+        <w:rPr>
+          <w:rFonts w:cstheme="minorHAnsi"/>
+          <w:color w:val="000000"/>
+        </w:rPr>
+      </w:pPr>
+      <w:r>
+        <w:rPr>
+          <w:rFonts w:ascii="Consolas" w:hAnsi="Consolas" w:cs="Consolas"/>
+          <w:color w:val="000000"/>
+          <w:sz w:val="19"/>
+          <w:szCs w:val="19"/>
+        </w:rPr>
+        <w:t>Caricare solo immagini jpeg!!</w:t>
       </w:r>
     </w:p>
     <w:sectPr>

</xml_diff>

<commit_message>
Some refactoring of code
Tentativo di implementazione del play delle immagini, ma si ottiene un system.invalidoperationexception poiché non è possibile accedere al componente della UI poiché appartiene a un altro thread.
Tentato: task, thread, dispatcher invoke e un delegate, ma nessun risultato differente dal blocco della UI oppure dal lancio dell'eccezione.
</commit_message>
<xml_diff>
--- a/docs/Diario di bordo/Diario di bordo.docx
+++ b/docs/Diario di bordo/Diario di bordo.docx
@@ -15080,8 +15080,10 @@
     <w:p>
       <w:pPr>
         <w:rPr>
-          <w:rFonts w:cstheme="minorHAnsi"/>
-          <w:color w:val="000000"/>
+          <w:rFonts w:ascii="Consolas" w:hAnsi="Consolas" w:cs="Consolas"/>
+          <w:color w:val="000000"/>
+          <w:sz w:val="19"/>
+          <w:szCs w:val="19"/>
         </w:rPr>
       </w:pPr>
       <w:r>
@@ -15092,6 +15094,105 @@
           <w:szCs w:val="19"/>
         </w:rPr>
         <w:t>Caricare solo immagini jpeg!!</w:t>
+      </w:r>
+    </w:p>
+    <w:p>
+      <w:pPr>
+        <w:rPr>
+          <w:rFonts w:cstheme="minorHAnsi"/>
+          <w:color w:val="000000"/>
+        </w:rPr>
+      </w:pPr>
+      <w:r>
+        <w:rPr>
+          <w:rFonts w:cstheme="minorHAnsi"/>
+          <w:color w:val="000000"/>
+        </w:rPr>
+        <w:t>10.01:</w:t>
+      </w:r>
+    </w:p>
+    <w:p>
+      <w:pPr>
+        <w:rPr>
+          <w:rFonts w:cstheme="minorHAnsi"/>
+          <w:color w:val="000000"/>
+        </w:rPr>
+      </w:pPr>
+      <w:r>
+        <w:rPr>
+          <w:rFonts w:cstheme="minorHAnsi"/>
+          <w:color w:val="000000"/>
+        </w:rPr>
+        <w:t>Tentativo di utilizzo dei task per mostrare le immagini in automatico e sfruttarne l’interruzione tramite un token.</w:t>
+      </w:r>
+    </w:p>
+    <w:p>
+      <w:pPr>
+        <w:rPr>
+          <w:rFonts w:cstheme="minorHAnsi"/>
+          <w:color w:val="000000"/>
+        </w:rPr>
+      </w:pPr>
+      <w:r>
+        <w:rPr>
+          <w:rFonts w:cstheme="minorHAnsi"/>
+          <w:color w:val="000000"/>
+        </w:rPr>
+        <w:t xml:space="preserve">Prendere il valore dal combobox per la “velocità”: </w:t>
+      </w:r>
+      <w:hyperlink r:id="rId35" w:history="1">
+        <w:r>
+          <w:rPr>
+            <w:rStyle w:val="Collegamentoipertestuale"/>
+            <w:rFonts w:cstheme="minorHAnsi"/>
+          </w:rPr>
+          <w:t>https://stackoverflow.com/questions/4351603/get-selected-value-from-combo-box-in-c-sharp-wpf</w:t>
+        </w:r>
+      </w:hyperlink>
+    </w:p>
+    <w:p>
+      <w:pPr>
+        <w:rPr>
+          <w:rFonts w:cstheme="minorHAnsi"/>
+          <w:color w:val="000000"/>
+        </w:rPr>
+      </w:pPr>
+      <w:r>
+        <w:rPr>
+          <w:rFonts w:cstheme="minorHAnsi"/>
+          <w:color w:val="000000"/>
+        </w:rPr>
+        <w:t>Il task causa un system.invalidoperationexception sulla bitmapImage.</w:t>
+      </w:r>
+    </w:p>
+    <w:p>
+      <w:pPr>
+        <w:rPr>
+          <w:rFonts w:cstheme="minorHAnsi"/>
+          <w:color w:val="000000"/>
+        </w:rPr>
+      </w:pPr>
+      <w:r>
+        <w:rPr>
+          <w:rFonts w:cstheme="minorHAnsi"/>
+          <w:color w:val="000000"/>
+        </w:rPr>
+        <w:t>11.01:</w:t>
+      </w:r>
+    </w:p>
+    <w:p>
+      <w:pPr>
+        <w:rPr>
+          <w:rFonts w:cstheme="minorHAnsi"/>
+          <w:color w:val="000000"/>
+        </w:rPr>
+      </w:pPr>
+      <w:r>
+        <w:rPr>
+          <w:rFonts w:cstheme="minorHAnsi"/>
+          <w:color w:val="000000"/>
+        </w:rPr>
+        <w:t>Accade lo stesso con un thread, poiché l’oggetto in questione è sotto il controllo di un altro thread (interfaccia grafica).</w:t>
       </w:r>
     </w:p>
     <w:sectPr>

</xml_diff>

<commit_message>
Split refresh and restart comand, add temp. path option when the user select a new path, add some control to manage image exceptions
Divisione comando da menu "riavvio" e "aggiorna".
Aggiunta del percorso temporaneo nel file di configurazione e gestione di esso quando viene riavviato il programma per aprire il percorso temporaneo.
Aggiunti controlli sul caricamento dell'immagine della deposizione nel caso mancasse, onde evitare crash del programma in caso di eccezioni
</commit_message>
<xml_diff>
--- a/docs/Diario di bordo/Diario di bordo.docx
+++ b/docs/Diario di bordo/Diario di bordo.docx
@@ -45,7 +45,15 @@
         <w:t>discussione preliminare sul progetto: realizzazione GUI</w:t>
       </w:r>
       <w:r>
-        <w:t xml:space="preserve"> che andrà a sostituire quella attualmente in uso per gli esperimenti del macchinario la quale risulta funzionale unicamente se l’utilizzatore è lo sviluppatore della stessa</w:t>
+        <w:t xml:space="preserve"> che andrà a sostituire quella attualmente in uso per gli esperimenti del </w:t>
+      </w:r>
+      <w:proofErr w:type="gramStart"/>
+      <w:r>
+        <w:t>macchinario</w:t>
+      </w:r>
+      <w:proofErr w:type="gramEnd"/>
+      <w:r>
+        <w:t xml:space="preserve"> la quale risulta funzionale unicamente se l’utilizzatore è lo sviluppatore della stessa</w:t>
       </w:r>
       <w:r>
         <w:t>, C#, Visual Studio 2019 Enterprise.</w:t>
@@ -56,7 +64,15 @@
         <w:pStyle w:val="Paragrafoelenco"/>
       </w:pPr>
       <w:r>
-        <w:t xml:space="preserve">Visti gli use </w:t>
+        <w:t xml:space="preserve">Visti </w:t>
+      </w:r>
+      <w:proofErr w:type="gramStart"/>
+      <w:r>
+        <w:t>gli use</w:t>
+      </w:r>
+      <w:proofErr w:type="gramEnd"/>
+      <w:r>
+        <w:t xml:space="preserve"> </w:t>
       </w:r>
       <w:proofErr w:type="spellStart"/>
       <w:r>
@@ -128,7 +144,15 @@
       </w:r>
       <w:proofErr w:type="spellEnd"/>
       <w:r>
-        <w:t xml:space="preserve"> era una finestra separata dalle altre; ma poiché erano stati inizialmente preparati sulla base del singolo use case anziché accorpati in un’unica interfaccia grafica).</w:t>
+        <w:t xml:space="preserve"> era una finestra separata dalle altre; ma poiché erano stati inizialmente preparati sulla base </w:t>
+      </w:r>
+      <w:proofErr w:type="gramStart"/>
+      <w:r>
+        <w:t>del singolo use case</w:t>
+      </w:r>
+      <w:proofErr w:type="gramEnd"/>
+      <w:r>
+        <w:t xml:space="preserve"> anziché accorpati in un’unica interfaccia grafica).</w:t>
       </w:r>
     </w:p>
     <w:p>
@@ -1707,7 +1731,15 @@
         <w:t xml:space="preserve"> e implementazione: si apriva una singola deposizione per ogni esperimento</w:t>
       </w:r>
       <w:r>
-        <w:t>, anzi una deposizione sola in totale, quindi l’applicativo è stato ridisegnato</w:t>
+        <w:t xml:space="preserve">, anzi una deposizione sola in </w:t>
+      </w:r>
+      <w:proofErr w:type="gramStart"/>
+      <w:r>
+        <w:t>totale, quindi</w:t>
+      </w:r>
+      <w:proofErr w:type="gramEnd"/>
+      <w:r>
+        <w:t xml:space="preserve"> l’applicativo è stato ridisegnato</w:t>
       </w:r>
       <w:r>
         <w:t xml:space="preserve"> affinché ogni tab degli esperimenti abbia </w:t>
@@ -1836,7 +1868,15 @@
         <w:t>5-</w:t>
       </w:r>
       <w:r>
-        <w:t>Visione di dettaglio, basata sul millisecondi, e</w:t>
+        <w:t xml:space="preserve">Visione di dettaglio, basata </w:t>
+      </w:r>
+      <w:proofErr w:type="gramStart"/>
+      <w:r>
+        <w:t>sul millisecondi</w:t>
+      </w:r>
+      <w:proofErr w:type="gramEnd"/>
+      <w:r>
+        <w:t>, e</w:t>
       </w:r>
     </w:p>
     <w:p>
@@ -2271,6 +2311,7 @@
         <w:pStyle w:val="Paragrafoelenco"/>
       </w:pPr>
       <w:proofErr w:type="spellStart"/>
+      <w:proofErr w:type="gramStart"/>
       <w:r>
         <w:t>if</w:t>
       </w:r>
@@ -2279,6 +2320,7 @@
         <w:t>(</w:t>
       </w:r>
       <w:proofErr w:type="spellStart"/>
+      <w:proofErr w:type="gramEnd"/>
       <w:r>
         <w:t>tabItem</w:t>
       </w:r>
@@ -2707,73 +2749,73 @@
           <w:iCs/>
           <w:u w:val="single"/>
         </w:rPr>
-        <w:t xml:space="preserve">     Fare cosi dappertutto e mantenerlo</w:t>
-      </w:r>
-    </w:p>
-    <w:p>
-      <w:pPr>
-        <w:pStyle w:val="Paragrafoelenco"/>
-      </w:pPr>
-      <w:r>
-        <w:t xml:space="preserve">4) Collegare il commento </w:t>
-      </w:r>
-      <w:proofErr w:type="spellStart"/>
-      <w:r>
-        <w:t>dell'experiment</w:t>
-      </w:r>
-      <w:proofErr w:type="spellEnd"/>
-      <w:r>
-        <w:t xml:space="preserve"> al file </w:t>
-      </w:r>
-      <w:proofErr w:type="spellStart"/>
-      <w:r>
-        <w:t>dell'experiment</w:t>
-      </w:r>
-      <w:proofErr w:type="spellEnd"/>
-      <w:r>
-        <w:t xml:space="preserve">, che c'è sempre, </w:t>
-      </w:r>
-      <w:proofErr w:type="spellStart"/>
-      <w:r>
-        <w:t>ev</w:t>
-      </w:r>
-      <w:proofErr w:type="spellEnd"/>
-      <w:r>
-        <w:t>. vuoto</w:t>
-      </w:r>
-    </w:p>
-    <w:p>
-      <w:pPr>
-        <w:pStyle w:val="Paragrafoelenco"/>
-      </w:pPr>
-      <w:r>
-        <w:t xml:space="preserve">5) </w:t>
-      </w:r>
+        <w:t xml:space="preserve">     Fare </w:t>
+      </w:r>
+      <w:proofErr w:type="gramStart"/>
       <w:r>
         <w:rPr>
           <w:i/>
           <w:iCs/>
           <w:u w:val="single"/>
         </w:rPr>
-        <w:t xml:space="preserve">Usare i </w:t>
-      </w:r>
-      <w:proofErr w:type="spellStart"/>
+        <w:t>cosi</w:t>
+      </w:r>
+      <w:proofErr w:type="gramEnd"/>
       <w:r>
         <w:rPr>
           <w:i/>
           <w:iCs/>
           <w:u w:val="single"/>
         </w:rPr>
-        <w:t>ms</w:t>
-      </w:r>
-      <w:proofErr w:type="spellEnd"/>
+        <w:t xml:space="preserve"> dappertutto e mantenerlo</w:t>
+      </w:r>
+    </w:p>
+    <w:p>
+      <w:pPr>
+        <w:pStyle w:val="Paragrafoelenco"/>
+      </w:pPr>
+      <w:r>
+        <w:t xml:space="preserve">4) Collegare il commento </w:t>
+      </w:r>
+      <w:proofErr w:type="spellStart"/>
+      <w:r>
+        <w:t>dell'experiment</w:t>
+      </w:r>
+      <w:proofErr w:type="spellEnd"/>
+      <w:r>
+        <w:t xml:space="preserve"> al file </w:t>
+      </w:r>
+      <w:proofErr w:type="spellStart"/>
+      <w:r>
+        <w:t>dell'experiment</w:t>
+      </w:r>
+      <w:proofErr w:type="spellEnd"/>
+      <w:r>
+        <w:t xml:space="preserve">, che c'è sempre, </w:t>
+      </w:r>
+      <w:proofErr w:type="spellStart"/>
+      <w:r>
+        <w:t>ev</w:t>
+      </w:r>
+      <w:proofErr w:type="spellEnd"/>
+      <w:r>
+        <w:t>. vuoto</w:t>
+      </w:r>
+    </w:p>
+    <w:p>
+      <w:pPr>
+        <w:pStyle w:val="Paragrafoelenco"/>
+      </w:pPr>
+      <w:r>
+        <w:t xml:space="preserve">5) </w:t>
+      </w:r>
       <w:r>
         <w:rPr>
           <w:i/>
           <w:iCs/>
           <w:u w:val="single"/>
         </w:rPr>
-        <w:t xml:space="preserve"> della prima e ultima immagine per estrarre i </w:t>
+        <w:t xml:space="preserve">Usare i </w:t>
       </w:r>
       <w:proofErr w:type="spellStart"/>
       <w:r>
@@ -2791,7 +2833,7 @@
           <w:iCs/>
           <w:u w:val="single"/>
         </w:rPr>
-        <w:t xml:space="preserve"> significativi e usare quelli per tutto il </w:t>
+        <w:t xml:space="preserve"> della prima e ultima immagine per estrarre i </w:t>
       </w:r>
       <w:proofErr w:type="spellStart"/>
       <w:r>
@@ -2800,7 +2842,7 @@
           <w:iCs/>
           <w:u w:val="single"/>
         </w:rPr>
-        <w:t>displaying</w:t>
+        <w:t>ms</w:t>
       </w:r>
       <w:proofErr w:type="spellEnd"/>
       <w:r>
@@ -2809,7 +2851,7 @@
           <w:iCs/>
           <w:u w:val="single"/>
         </w:rPr>
-        <w:t xml:space="preserve"> dei </w:t>
+        <w:t xml:space="preserve"> significativi e usare quelli per tutto il </w:t>
       </w:r>
       <w:proofErr w:type="spellStart"/>
       <w:r>
@@ -2818,7 +2860,7 @@
           <w:iCs/>
           <w:u w:val="single"/>
         </w:rPr>
-        <w:t>ms</w:t>
+        <w:t>displaying</w:t>
       </w:r>
       <w:proofErr w:type="spellEnd"/>
       <w:r>
@@ -2827,7 +2869,7 @@
           <w:iCs/>
           <w:u w:val="single"/>
         </w:rPr>
-        <w:t xml:space="preserve"> (immagini e dati </w:t>
+        <w:t xml:space="preserve"> dei </w:t>
       </w:r>
       <w:proofErr w:type="spellStart"/>
       <w:r>
@@ -2836,7 +2878,7 @@
           <w:iCs/>
           <w:u w:val="single"/>
         </w:rPr>
-        <w:t>ecc</w:t>
+        <w:t>ms</w:t>
       </w:r>
       <w:proofErr w:type="spellEnd"/>
       <w:r>
@@ -2845,6 +2887,24 @@
           <w:iCs/>
           <w:u w:val="single"/>
         </w:rPr>
+        <w:t xml:space="preserve"> (immagini e dati </w:t>
+      </w:r>
+      <w:proofErr w:type="spellStart"/>
+      <w:r>
+        <w:rPr>
+          <w:i/>
+          <w:iCs/>
+          <w:u w:val="single"/>
+        </w:rPr>
+        <w:t>ecc</w:t>
+      </w:r>
+      <w:proofErr w:type="spellEnd"/>
+      <w:r>
+        <w:rPr>
+          <w:i/>
+          <w:iCs/>
+          <w:u w:val="single"/>
+        </w:rPr>
         <w:t>)</w:t>
       </w:r>
     </w:p>
@@ -2885,7 +2945,15 @@
       </w:r>
       <w:proofErr w:type="spellEnd"/>
       <w:r>
-        <w:t xml:space="preserve"> esatto, oppure una media degli ultimi 3 valori </w:t>
+        <w:t xml:space="preserve"> esatto, oppure una media degli ultimi </w:t>
+      </w:r>
+      <w:proofErr w:type="gramStart"/>
+      <w:r>
+        <w:t>3</w:t>
+      </w:r>
+      <w:proofErr w:type="gramEnd"/>
+      <w:r>
+        <w:t xml:space="preserve"> valori </w:t>
       </w:r>
       <w:proofErr w:type="spellStart"/>
       <w:r>
@@ -2925,8 +2993,13 @@
       </w:r>
       <w:proofErr w:type="spellEnd"/>
       <w:r>
-        <w:t xml:space="preserve"> fondato su web browser: per ora lasciarlo cosi</w:t>
-      </w:r>
+        <w:t xml:space="preserve"> fondato su web browser: per ora lasciarlo </w:t>
+      </w:r>
+      <w:proofErr w:type="gramStart"/>
+      <w:r>
+        <w:t>cosi</w:t>
+      </w:r>
+      <w:proofErr w:type="gramEnd"/>
     </w:p>
     <w:p>
       <w:pPr>
@@ -3283,6 +3356,7 @@
         <w:t xml:space="preserve">            </w:t>
       </w:r>
       <w:proofErr w:type="spellStart"/>
+      <w:proofErr w:type="gramStart"/>
       <w:r>
         <w:rPr>
           <w:rFonts w:cstheme="minorHAnsi"/>
@@ -3298,6 +3372,7 @@
         <w:t>.searchMs.KeyDown</w:t>
       </w:r>
       <w:proofErr w:type="spellEnd"/>
+      <w:proofErr w:type="gramEnd"/>
       <w:r>
         <w:rPr>
           <w:rFonts w:cstheme="minorHAnsi"/>
@@ -3628,6 +3703,7 @@
         <w:t xml:space="preserve">Probabilmente per il CN non possiedo il file corretto, manca </w:t>
       </w:r>
       <w:proofErr w:type="spellStart"/>
+      <w:proofErr w:type="gramStart"/>
       <w:r>
         <w:rPr>
           <w:rFonts w:cstheme="minorHAnsi"/>
@@ -3647,6 +3723,7 @@
         <w:t>On</w:t>
       </w:r>
       <w:proofErr w:type="spellEnd"/>
+      <w:proofErr w:type="gramEnd"/>
       <w:r>
         <w:rPr>
           <w:rFonts w:cstheme="minorHAnsi"/>
@@ -3759,6 +3836,7 @@
         <w:t xml:space="preserve"> </w:t>
       </w:r>
       <w:proofErr w:type="spellStart"/>
+      <w:proofErr w:type="gramStart"/>
       <w:r>
         <w:rPr>
           <w:rFonts w:ascii="Consolas" w:hAnsi="Consolas" w:cs="Consolas"/>
@@ -3776,7 +3854,17 @@
           <w:sz w:val="19"/>
           <w:szCs w:val="19"/>
         </w:rPr>
-        <w:t>(List&lt;</w:t>
+        <w:t>(</w:t>
+      </w:r>
+      <w:proofErr w:type="gramEnd"/>
+      <w:r>
+        <w:rPr>
+          <w:rFonts w:ascii="Consolas" w:hAnsi="Consolas" w:cs="Consolas"/>
+          <w:color w:val="000000"/>
+          <w:sz w:val="19"/>
+          <w:szCs w:val="19"/>
+        </w:rPr>
+        <w:t>List&lt;</w:t>
       </w:r>
       <w:proofErr w:type="spellStart"/>
       <w:r>
@@ -4610,6 +4698,7 @@
         <w:t xml:space="preserve">                </w:t>
       </w:r>
       <w:proofErr w:type="spellStart"/>
+      <w:proofErr w:type="gramStart"/>
       <w:r>
         <w:rPr>
           <w:rFonts w:ascii="Consolas" w:hAnsi="Consolas" w:cs="Consolas"/>
@@ -4627,7 +4716,17 @@
           <w:sz w:val="19"/>
           <w:szCs w:val="19"/>
         </w:rPr>
-        <w:t>();</w:t>
+        <w:t>(</w:t>
+      </w:r>
+      <w:proofErr w:type="gramEnd"/>
+      <w:r>
+        <w:rPr>
+          <w:rFonts w:ascii="Consolas" w:hAnsi="Consolas" w:cs="Consolas"/>
+          <w:color w:val="000000"/>
+          <w:sz w:val="19"/>
+          <w:szCs w:val="19"/>
+        </w:rPr>
+        <w:t>);</w:t>
       </w:r>
     </w:p>
     <w:p>
@@ -4673,6 +4772,7 @@
         <w:t xml:space="preserve"> </w:t>
       </w:r>
       <w:proofErr w:type="spellStart"/>
+      <w:proofErr w:type="gramStart"/>
       <w:r>
         <w:rPr>
           <w:rFonts w:ascii="Consolas" w:hAnsi="Consolas" w:cs="Consolas"/>
@@ -4693,6 +4793,7 @@
         <w:t>(</w:t>
       </w:r>
       <w:proofErr w:type="spellStart"/>
+      <w:proofErr w:type="gramEnd"/>
       <w:r>
         <w:rPr>
           <w:rFonts w:ascii="Consolas" w:hAnsi="Consolas" w:cs="Consolas"/>
@@ -4833,6 +4934,7 @@
         <w:t xml:space="preserve"> ((</w:t>
       </w:r>
       <w:proofErr w:type="spellStart"/>
+      <w:proofErr w:type="gramStart"/>
       <w:r>
         <w:rPr>
           <w:rFonts w:ascii="Consolas" w:hAnsi="Consolas" w:cs="Consolas"/>
@@ -4852,6 +4954,7 @@
         <w:t>.Parse</w:t>
       </w:r>
       <w:proofErr w:type="spellEnd"/>
+      <w:proofErr w:type="gramEnd"/>
       <w:r>
         <w:rPr>
           <w:rFonts w:ascii="Consolas" w:hAnsi="Consolas" w:cs="Consolas"/>
@@ -5101,6 +5204,7 @@
         <w:t xml:space="preserve"> ((</w:t>
       </w:r>
       <w:proofErr w:type="spellStart"/>
+      <w:proofErr w:type="gramStart"/>
       <w:r>
         <w:rPr>
           <w:rFonts w:ascii="Consolas" w:hAnsi="Consolas" w:cs="Consolas"/>
@@ -5120,6 +5224,7 @@
         <w:t>.Parse</w:t>
       </w:r>
       <w:proofErr w:type="spellEnd"/>
+      <w:proofErr w:type="gramEnd"/>
       <w:r>
         <w:rPr>
           <w:rFonts w:ascii="Consolas" w:hAnsi="Consolas" w:cs="Consolas"/>
@@ -5265,6 +5370,7 @@
         <w:t xml:space="preserve"> </w:t>
       </w:r>
       <w:proofErr w:type="spellStart"/>
+      <w:proofErr w:type="gramStart"/>
       <w:r>
         <w:rPr>
           <w:rFonts w:ascii="Consolas" w:hAnsi="Consolas" w:cs="Consolas"/>
@@ -5285,6 +5391,7 @@
         <w:t>(</w:t>
       </w:r>
       <w:proofErr w:type="spellStart"/>
+      <w:proofErr w:type="gramEnd"/>
       <w:r>
         <w:rPr>
           <w:rFonts w:ascii="Consolas" w:hAnsi="Consolas" w:cs="Consolas"/>
@@ -5466,6 +5573,7 @@
         <w:t xml:space="preserve"> </w:t>
       </w:r>
       <w:proofErr w:type="spellStart"/>
+      <w:proofErr w:type="gramStart"/>
       <w:r>
         <w:rPr>
           <w:rFonts w:ascii="Consolas" w:hAnsi="Consolas" w:cs="Consolas"/>
@@ -5486,6 +5594,7 @@
         <w:t>(</w:t>
       </w:r>
       <w:proofErr w:type="spellStart"/>
+      <w:proofErr w:type="gramEnd"/>
       <w:r>
         <w:rPr>
           <w:rFonts w:ascii="Consolas" w:hAnsi="Consolas" w:cs="Consolas"/>
@@ -6020,7 +6129,14 @@
         <w:rPr>
           <w:rFonts w:cstheme="minorHAnsi"/>
         </w:rPr>
-        <w:t xml:space="preserve"> 1)  </w:t>
+        <w:t xml:space="preserve"> 1</w:t>
+      </w:r>
+      <w:proofErr w:type="gramStart"/>
+      <w:r>
+        <w:rPr>
+          <w:rFonts w:cstheme="minorHAnsi"/>
+        </w:rPr>
+        <w:t xml:space="preserve">)  </w:t>
       </w:r>
       <w:proofErr w:type="spellStart"/>
       <w:r>
@@ -6030,6 +6146,7 @@
         <w:t>Xn</w:t>
       </w:r>
       <w:proofErr w:type="spellEnd"/>
+      <w:proofErr w:type="gramEnd"/>
       <w:r>
         <w:rPr>
           <w:rFonts w:cstheme="minorHAnsi"/>
@@ -6146,7 +6263,21 @@
         <w:rPr>
           <w:rFonts w:cstheme="minorHAnsi"/>
         </w:rPr>
-        <w:t xml:space="preserve">     Fare cosi dappertutto e mantenerlo</w:t>
+        <w:t xml:space="preserve">     Fare </w:t>
+      </w:r>
+      <w:proofErr w:type="gramStart"/>
+      <w:r>
+        <w:rPr>
+          <w:rFonts w:cstheme="minorHAnsi"/>
+        </w:rPr>
+        <w:t>cosi</w:t>
+      </w:r>
+      <w:proofErr w:type="gramEnd"/>
+      <w:r>
+        <w:rPr>
+          <w:rFonts w:cstheme="minorHAnsi"/>
+        </w:rPr>
+        <w:t xml:space="preserve"> dappertutto e mantenerlo</w:t>
       </w:r>
     </w:p>
     <w:p>
@@ -6356,7 +6487,21 @@
         <w:rPr>
           <w:rFonts w:cstheme="minorHAnsi"/>
         </w:rPr>
-        <w:t xml:space="preserve"> esatto, oppure una media degli ultimi 3 valori </w:t>
+        <w:t xml:space="preserve"> esatto, oppure una media degli ultimi </w:t>
+      </w:r>
+      <w:proofErr w:type="gramStart"/>
+      <w:r>
+        <w:rPr>
+          <w:rFonts w:cstheme="minorHAnsi"/>
+        </w:rPr>
+        <w:t>3</w:t>
+      </w:r>
+      <w:proofErr w:type="gramEnd"/>
+      <w:r>
+        <w:rPr>
+          <w:rFonts w:cstheme="minorHAnsi"/>
+        </w:rPr>
+        <w:t xml:space="preserve"> valori </w:t>
       </w:r>
       <w:proofErr w:type="spellStart"/>
       <w:r>
@@ -6454,8 +6599,16 @@
         <w:rPr>
           <w:rFonts w:cstheme="minorHAnsi"/>
         </w:rPr>
-        <w:t xml:space="preserve"> fondato su web browser: per ora lasciarlo cosi</w:t>
-      </w:r>
+        <w:t xml:space="preserve"> fondato su web browser: per ora lasciarlo </w:t>
+      </w:r>
+      <w:proofErr w:type="gramStart"/>
+      <w:r>
+        <w:rPr>
+          <w:rFonts w:cstheme="minorHAnsi"/>
+        </w:rPr>
+        <w:t>cosi</w:t>
+      </w:r>
+      <w:proofErr w:type="gramEnd"/>
     </w:p>
     <w:p>
       <w:pPr>
@@ -6478,12 +6631,20 @@
           <w:rFonts w:cstheme="minorHAnsi"/>
         </w:rPr>
       </w:pPr>
+      <w:proofErr w:type="gramStart"/>
       <w:r>
         <w:rPr>
           <w:rFonts w:cstheme="minorHAnsi"/>
         </w:rPr>
         <w:lastRenderedPageBreak/>
-        <w:t>ok  9) Il file .</w:t>
+        <w:t>ok  9</w:t>
+      </w:r>
+      <w:proofErr w:type="gramEnd"/>
+      <w:r>
+        <w:rPr>
+          <w:rFonts w:cstheme="minorHAnsi"/>
+        </w:rPr>
+        <w:t>) Il file .</w:t>
       </w:r>
       <w:proofErr w:type="spellStart"/>
       <w:r>
@@ -6581,7 +6742,21 @@
         <w:rPr>
           <w:rFonts w:cstheme="minorHAnsi"/>
         </w:rPr>
-        <w:t xml:space="preserve">    Agganciare OGNI ISSUE ad una milestone, cosi abbiamo il controllo della rilevanza agganciato alla </w:t>
+        <w:t xml:space="preserve">    Agganciare OGNI ISSUE ad una milestone, </w:t>
+      </w:r>
+      <w:proofErr w:type="gramStart"/>
+      <w:r>
+        <w:rPr>
+          <w:rFonts w:cstheme="minorHAnsi"/>
+        </w:rPr>
+        <w:t>cosi</w:t>
+      </w:r>
+      <w:proofErr w:type="gramEnd"/>
+      <w:r>
+        <w:rPr>
+          <w:rFonts w:cstheme="minorHAnsi"/>
+        </w:rPr>
+        <w:t xml:space="preserve"> abbiamo il controllo della rilevanza agganciato alla </w:t>
       </w:r>
       <w:proofErr w:type="spellStart"/>
       <w:r>
@@ -6995,7 +7170,21 @@
         <w:rPr>
           <w:rFonts w:cstheme="minorHAnsi"/>
         </w:rPr>
-        <w:t xml:space="preserve"> aperto,  e ultima </w:t>
+        <w:t xml:space="preserve"> </w:t>
+      </w:r>
+      <w:proofErr w:type="gramStart"/>
+      <w:r>
+        <w:rPr>
+          <w:rFonts w:cstheme="minorHAnsi"/>
+        </w:rPr>
+        <w:t>aperto,  e</w:t>
+      </w:r>
+      <w:proofErr w:type="gramEnd"/>
+      <w:r>
+        <w:rPr>
+          <w:rFonts w:cstheme="minorHAnsi"/>
+        </w:rPr>
+        <w:t xml:space="preserve"> ultima </w:t>
       </w:r>
       <w:proofErr w:type="spellStart"/>
       <w:r>
@@ -7027,11 +7216,19 @@
           <w:rFonts w:cstheme="minorHAnsi"/>
         </w:rPr>
       </w:pPr>
-      <w:r>
-        <w:rPr>
-          <w:rFonts w:cstheme="minorHAnsi"/>
-        </w:rPr>
-        <w:t xml:space="preserve">Meeting di </w:t>
+      <w:proofErr w:type="gramStart"/>
+      <w:r>
+        <w:rPr>
+          <w:rFonts w:cstheme="minorHAnsi"/>
+        </w:rPr>
+        <w:t>Meeting</w:t>
+      </w:r>
+      <w:proofErr w:type="gramEnd"/>
+      <w:r>
+        <w:rPr>
+          <w:rFonts w:cstheme="minorHAnsi"/>
+        </w:rPr>
+        <w:t xml:space="preserve"> di </w:t>
       </w:r>
       <w:proofErr w:type="spellStart"/>
       <w:r>
@@ -7055,11 +7252,19 @@
           <w:rFonts w:cstheme="minorHAnsi"/>
         </w:rPr>
       </w:pPr>
-      <w:r>
-        <w:rPr>
-          <w:rFonts w:cstheme="minorHAnsi"/>
-        </w:rPr>
-        <w:t xml:space="preserve">Meeting di </w:t>
+      <w:proofErr w:type="gramStart"/>
+      <w:r>
+        <w:rPr>
+          <w:rFonts w:cstheme="minorHAnsi"/>
+        </w:rPr>
+        <w:t>Meeting</w:t>
+      </w:r>
+      <w:proofErr w:type="gramEnd"/>
+      <w:r>
+        <w:rPr>
+          <w:rFonts w:cstheme="minorHAnsi"/>
+        </w:rPr>
+        <w:t xml:space="preserve"> di </w:t>
       </w:r>
       <w:proofErr w:type="spellStart"/>
       <w:r>
@@ -7876,6 +8081,7 @@
         <w:t xml:space="preserve">Gestione nel caso non fossero presenti dei file, es pirometro. Condizione di controllo: </w:t>
       </w:r>
       <w:proofErr w:type="spellStart"/>
+      <w:proofErr w:type="gramStart"/>
       <w:r>
         <w:rPr>
           <w:rFonts w:cstheme="minorHAnsi"/>
@@ -7890,6 +8096,7 @@
         <w:t>(</w:t>
       </w:r>
       <w:proofErr w:type="spellStart"/>
+      <w:proofErr w:type="gramEnd"/>
       <w:r>
         <w:rPr>
           <w:rFonts w:ascii="Consolas" w:hAnsi="Consolas" w:cs="Consolas"/>
@@ -8018,7 +8225,17 @@
           <w:sz w:val="19"/>
           <w:szCs w:val="19"/>
         </w:rPr>
-        <w:t xml:space="preserve"> (!</w:t>
+        <w:t xml:space="preserve"> </w:t>
+      </w:r>
+      <w:proofErr w:type="gramStart"/>
+      <w:r>
+        <w:rPr>
+          <w:rFonts w:ascii="Consolas" w:hAnsi="Consolas" w:cs="Consolas"/>
+          <w:color w:val="000000"/>
+          <w:sz w:val="19"/>
+          <w:szCs w:val="19"/>
+        </w:rPr>
+        <w:t>(!</w:t>
       </w:r>
       <w:proofErr w:type="spellStart"/>
       <w:r>
@@ -8031,6 +8248,7 @@
         <w:t>laserOn.Any</w:t>
       </w:r>
       <w:proofErr w:type="spellEnd"/>
+      <w:proofErr w:type="gramEnd"/>
       <w:r>
         <w:rPr>
           <w:rFonts w:ascii="Consolas" w:hAnsi="Consolas" w:cs="Consolas"/>
@@ -8493,7 +8711,17 @@
           <w:sz w:val="19"/>
           <w:szCs w:val="19"/>
         </w:rPr>
-        <w:t xml:space="preserve"> (!</w:t>
+        <w:t xml:space="preserve"> </w:t>
+      </w:r>
+      <w:proofErr w:type="gramStart"/>
+      <w:r>
+        <w:rPr>
+          <w:rFonts w:ascii="Consolas" w:hAnsi="Consolas" w:cs="Consolas"/>
+          <w:color w:val="000000"/>
+          <w:sz w:val="19"/>
+          <w:szCs w:val="19"/>
+        </w:rPr>
+        <w:t>(!</w:t>
       </w:r>
       <w:proofErr w:type="spellStart"/>
       <w:r>
@@ -8506,6 +8734,7 @@
         <w:t>powerFeedback.Any</w:t>
       </w:r>
       <w:proofErr w:type="spellEnd"/>
+      <w:proofErr w:type="gramEnd"/>
       <w:r>
         <w:rPr>
           <w:rFonts w:ascii="Consolas" w:hAnsi="Consolas" w:cs="Consolas"/>
@@ -8732,12 +8961,17 @@
         <w:t xml:space="preserve">Gestione della vecchia struttura del file system. Se la directory contiene dei files si procede alla vecchia maniera, mente se non vi sono file (solo folder) si procede con la nuova struttura. Condizioni </w:t>
       </w:r>
       <w:proofErr w:type="spellStart"/>
+      <w:proofErr w:type="gramStart"/>
       <w:r>
         <w:t>if</w:t>
       </w:r>
       <w:proofErr w:type="spellEnd"/>
       <w:r>
-        <w:t xml:space="preserve">() ed else </w:t>
+        <w:t>(</w:t>
+      </w:r>
+      <w:proofErr w:type="gramEnd"/>
+      <w:r>
+        <w:t xml:space="preserve">) ed else </w:t>
       </w:r>
       <w:proofErr w:type="spellStart"/>
       <w:r>
@@ -9603,6 +9837,7 @@
         <w:t xml:space="preserve"> = new </w:t>
       </w:r>
       <w:proofErr w:type="spellStart"/>
+      <w:proofErr w:type="gramStart"/>
       <w:r>
         <w:rPr>
           <w:rFonts w:cstheme="minorHAnsi"/>
@@ -9616,7 +9851,15 @@
           <w:rFonts w:cstheme="minorHAnsi"/>
           <w:color w:val="000000"/>
         </w:rPr>
-        <w:t>(new Uri(</w:t>
+        <w:t>(</w:t>
+      </w:r>
+      <w:proofErr w:type="gramEnd"/>
+      <w:r>
+        <w:rPr>
+          <w:rFonts w:cstheme="minorHAnsi"/>
+          <w:color w:val="000000"/>
+        </w:rPr>
+        <w:t>new Uri(</w:t>
       </w:r>
       <w:proofErr w:type="spellStart"/>
       <w:r>
@@ -9836,6 +10079,7 @@
         <w:t>App si apre in formato ridotto, usare </w:t>
       </w:r>
       <w:proofErr w:type="spellStart"/>
+      <w:proofErr w:type="gramStart"/>
       <w:r>
         <w:rPr>
           <w:rFonts w:cstheme="minorHAnsi"/>
@@ -9844,6 +10088,7 @@
         <w:t>this.WindowState</w:t>
       </w:r>
       <w:proofErr w:type="spellEnd"/>
+      <w:proofErr w:type="gramEnd"/>
       <w:r>
         <w:rPr>
           <w:rFonts w:cstheme="minorHAnsi"/>
@@ -10110,12 +10355,21 @@
         <w:t>myDepoData.getPyrometerList</w:t>
       </w:r>
       <w:proofErr w:type="spellEnd"/>
-      <w:r>
-        <w:rPr>
-          <w:rFonts w:cstheme="minorHAnsi"/>
-          <w:color w:val="000000"/>
-        </w:rPr>
-        <w:t>()[0]).Cast&lt;</w:t>
+      <w:proofErr w:type="gramStart"/>
+      <w:r>
+        <w:rPr>
+          <w:rFonts w:cstheme="minorHAnsi"/>
+          <w:color w:val="000000"/>
+        </w:rPr>
+        <w:t>()[</w:t>
+      </w:r>
+      <w:proofErr w:type="gramEnd"/>
+      <w:r>
+        <w:rPr>
+          <w:rFonts w:cstheme="minorHAnsi"/>
+          <w:color w:val="000000"/>
+        </w:rPr>
+        <w:t>0]).Cast&lt;</w:t>
       </w:r>
       <w:proofErr w:type="spellStart"/>
       <w:r>
@@ -10952,6 +11206,7 @@
         <w:t xml:space="preserve"> ((</w:t>
       </w:r>
       <w:proofErr w:type="spellStart"/>
+      <w:proofErr w:type="gramStart"/>
       <w:r>
         <w:rPr>
           <w:rFonts w:cstheme="minorHAnsi"/>
@@ -10967,6 +11222,7 @@
         <w:t>.Parse</w:t>
       </w:r>
       <w:proofErr w:type="spellEnd"/>
+      <w:proofErr w:type="gramEnd"/>
       <w:r>
         <w:rPr>
           <w:rFonts w:cstheme="minorHAnsi"/>
@@ -11170,6 +11426,7 @@
         <w:t xml:space="preserve">                        </w:t>
       </w:r>
       <w:proofErr w:type="spellStart"/>
+      <w:proofErr w:type="gramStart"/>
       <w:r>
         <w:rPr>
           <w:rFonts w:cstheme="minorHAnsi"/>
@@ -11186,6 +11443,7 @@
         <w:t>(</w:t>
       </w:r>
       <w:proofErr w:type="spellStart"/>
+      <w:proofErr w:type="gramEnd"/>
       <w:r>
         <w:rPr>
           <w:rFonts w:cstheme="minorHAnsi"/>
@@ -11421,6 +11679,7 @@
         <w:t xml:space="preserve"> </w:t>
       </w:r>
       <w:proofErr w:type="spellStart"/>
+      <w:proofErr w:type="gramStart"/>
       <w:r>
         <w:rPr>
           <w:rFonts w:cstheme="minorHAnsi"/>
@@ -11437,6 +11696,7 @@
         <w:t>(</w:t>
       </w:r>
       <w:proofErr w:type="spellStart"/>
+      <w:proofErr w:type="gramEnd"/>
       <w:r>
         <w:rPr>
           <w:rFonts w:cstheme="minorHAnsi"/>
@@ -11766,7 +12026,15 @@
           <w:rFonts w:cstheme="minorHAnsi"/>
           <w:color w:val="A31515"/>
         </w:rPr>
-        <w:t>"\t"</w:t>
+        <w:t>"\t</w:t>
+      </w:r>
+      <w:proofErr w:type="gramStart"/>
+      <w:r>
+        <w:rPr>
+          <w:rFonts w:cstheme="minorHAnsi"/>
+          <w:color w:val="A31515"/>
+        </w:rPr>
+        <w:t>"</w:t>
       </w:r>
       <w:r>
         <w:rPr>
@@ -11784,6 +12052,7 @@
         <w:t>Length</w:t>
       </w:r>
       <w:proofErr w:type="spellEnd"/>
+      <w:proofErr w:type="gramEnd"/>
       <w:r>
         <w:rPr>
           <w:rFonts w:cstheme="minorHAnsi"/>
@@ -11894,7 +12163,15 @@
           <w:rFonts w:cstheme="minorHAnsi"/>
           <w:color w:val="000000"/>
         </w:rPr>
-        <w:t xml:space="preserve"> (!</w:t>
+        <w:t xml:space="preserve"> </w:t>
+      </w:r>
+      <w:proofErr w:type="gramStart"/>
+      <w:r>
+        <w:rPr>
+          <w:rFonts w:cstheme="minorHAnsi"/>
+          <w:color w:val="000000"/>
+        </w:rPr>
+        <w:t>(!</w:t>
       </w:r>
       <w:proofErr w:type="spellStart"/>
       <w:r>
@@ -11905,6 +12182,7 @@
         <w:t>powerFeedback.Any</w:t>
       </w:r>
       <w:proofErr w:type="spellEnd"/>
+      <w:proofErr w:type="gramEnd"/>
       <w:r>
         <w:rPr>
           <w:rFonts w:cstheme="minorHAnsi"/>
@@ -12147,6 +12425,7 @@
         <w:t xml:space="preserve"> </w:t>
       </w:r>
       <w:proofErr w:type="spellStart"/>
+      <w:proofErr w:type="gramStart"/>
       <w:r>
         <w:rPr>
           <w:rFonts w:cstheme="minorHAnsi"/>
@@ -12163,6 +12442,7 @@
         <w:t>(</w:t>
       </w:r>
       <w:proofErr w:type="spellStart"/>
+      <w:proofErr w:type="gramEnd"/>
       <w:r>
         <w:rPr>
           <w:rFonts w:cstheme="minorHAnsi"/>
@@ -12388,6 +12668,7 @@
         </w:rPr>
         <w:t xml:space="preserve">            </w:t>
       </w:r>
+      <w:proofErr w:type="gramStart"/>
       <w:r>
         <w:rPr>
           <w:rFonts w:cstheme="minorHAnsi"/>
@@ -12403,6 +12684,7 @@
         <w:t>(</w:t>
       </w:r>
       <w:proofErr w:type="spellStart"/>
+      <w:proofErr w:type="gramEnd"/>
       <w:r>
         <w:rPr>
           <w:rFonts w:cstheme="minorHAnsi"/>
@@ -12491,7 +12773,15 @@
           <w:rFonts w:cstheme="minorHAnsi"/>
           <w:color w:val="A31515"/>
         </w:rPr>
-        <w:t>"\t"</w:t>
+        <w:t>"\t</w:t>
+      </w:r>
+      <w:proofErr w:type="gramStart"/>
+      <w:r>
+        <w:rPr>
+          <w:rFonts w:cstheme="minorHAnsi"/>
+          <w:color w:val="A31515"/>
+        </w:rPr>
+        <w:t>"</w:t>
       </w:r>
       <w:r>
         <w:rPr>
@@ -12509,6 +12799,7 @@
         <w:t>Length</w:t>
       </w:r>
       <w:proofErr w:type="spellEnd"/>
+      <w:proofErr w:type="gramEnd"/>
       <w:r>
         <w:rPr>
           <w:rFonts w:cstheme="minorHAnsi"/>
@@ -12619,7 +12910,15 @@
           <w:rFonts w:cstheme="minorHAnsi"/>
           <w:color w:val="000000"/>
         </w:rPr>
-        <w:t xml:space="preserve"> (!</w:t>
+        <w:t xml:space="preserve"> </w:t>
+      </w:r>
+      <w:proofErr w:type="gramStart"/>
+      <w:r>
+        <w:rPr>
+          <w:rFonts w:cstheme="minorHAnsi"/>
+          <w:color w:val="000000"/>
+        </w:rPr>
+        <w:t>(!</w:t>
       </w:r>
       <w:proofErr w:type="spellStart"/>
       <w:r>
@@ -12630,6 +12929,7 @@
         <w:t>laserOn.Any</w:t>
       </w:r>
       <w:proofErr w:type="spellEnd"/>
+      <w:proofErr w:type="gramEnd"/>
       <w:r>
         <w:rPr>
           <w:rFonts w:cstheme="minorHAnsi"/>
@@ -13258,7 +13558,17 @@
           <w:sz w:val="19"/>
           <w:szCs w:val="19"/>
         </w:rPr>
-        <w:t xml:space="preserve"> x</w:t>
+        <w:t xml:space="preserve"> </w:t>
+      </w:r>
+      <w:proofErr w:type="gramStart"/>
+      <w:r>
+        <w:rPr>
+          <w:rFonts w:ascii="Consolas" w:hAnsi="Consolas" w:cs="Consolas"/>
+          <w:color w:val="FF0000"/>
+          <w:sz w:val="19"/>
+          <w:szCs w:val="19"/>
+        </w:rPr>
+        <w:t>x</w:t>
       </w:r>
       <w:r>
         <w:rPr>
@@ -13278,6 +13588,7 @@
         </w:rPr>
         <w:t>Name</w:t>
       </w:r>
+      <w:proofErr w:type="gramEnd"/>
       <w:r>
         <w:rPr>
           <w:rFonts w:ascii="Consolas" w:hAnsi="Consolas" w:cs="Consolas"/>
@@ -13380,6 +13691,7 @@
         </w:rPr>
       </w:pPr>
       <w:proofErr w:type="spellStart"/>
+      <w:proofErr w:type="gramStart"/>
       <w:r>
         <w:rPr>
           <w:rFonts w:ascii="Consolas" w:hAnsi="Consolas" w:cs="Consolas"/>
@@ -13390,6 +13702,7 @@
         <w:t>ExperimentViewer.Children.Add</w:t>
       </w:r>
       <w:proofErr w:type="spellEnd"/>
+      <w:proofErr w:type="gramEnd"/>
       <w:r>
         <w:rPr>
           <w:rFonts w:ascii="Consolas" w:hAnsi="Consolas" w:cs="Consolas"/>
@@ -13575,7 +13888,17 @@
           <w:sz w:val="19"/>
           <w:szCs w:val="19"/>
         </w:rPr>
-        <w:t>, non comprendo in che modo funzioni la proprietà .</w:t>
+        <w:t xml:space="preserve">, non comprendo in che modo funzioni la </w:t>
+      </w:r>
+      <w:proofErr w:type="gramStart"/>
+      <w:r>
+        <w:rPr>
+          <w:rFonts w:ascii="Consolas" w:hAnsi="Consolas" w:cs="Consolas"/>
+          <w:color w:val="000000"/>
+          <w:sz w:val="19"/>
+          <w:szCs w:val="19"/>
+        </w:rPr>
+        <w:t>proprietà .</w:t>
       </w:r>
       <w:proofErr w:type="spellStart"/>
       <w:r>
@@ -13588,6 +13911,7 @@
         <w:t>document</w:t>
       </w:r>
       <w:proofErr w:type="spellEnd"/>
+      <w:proofErr w:type="gramEnd"/>
       <w:r>
         <w:rPr>
           <w:rFonts w:ascii="Consolas" w:hAnsi="Consolas" w:cs="Consolas"/>
@@ -13634,8 +13958,19 @@
           <w:sz w:val="19"/>
           <w:szCs w:val="19"/>
         </w:rPr>
-        <w:t>, ancora da implementare..</w:t>
-      </w:r>
+        <w:t xml:space="preserve">, ancora da </w:t>
+      </w:r>
+      <w:proofErr w:type="gramStart"/>
+      <w:r>
+        <w:rPr>
+          <w:rFonts w:ascii="Consolas" w:hAnsi="Consolas" w:cs="Consolas"/>
+          <w:color w:val="000000"/>
+          <w:sz w:val="19"/>
+          <w:szCs w:val="19"/>
+        </w:rPr>
+        <w:t>implementare..</w:t>
+      </w:r>
+      <w:proofErr w:type="gramEnd"/>
     </w:p>
     <w:p>
       <w:pPr>
@@ -13796,16 +14131,36 @@
           <w:sz w:val="19"/>
           <w:szCs w:val="19"/>
         </w:rPr>
-        <w:t>="80"&gt;</w:t>
-      </w:r>
-      <w:r>
-        <w:rPr>
-          <w:rFonts w:ascii="Consolas" w:hAnsi="Consolas" w:cs="Consolas"/>
-          <w:color w:val="000000"/>
-          <w:sz w:val="19"/>
-          <w:szCs w:val="19"/>
-        </w:rPr>
-        <w:t>(Reset Layout)</w:t>
+        <w:t>="80"</w:t>
+      </w:r>
+      <w:proofErr w:type="gramStart"/>
+      <w:r>
+        <w:rPr>
+          <w:rFonts w:ascii="Consolas" w:hAnsi="Consolas" w:cs="Consolas"/>
+          <w:color w:val="0000FF"/>
+          <w:sz w:val="19"/>
+          <w:szCs w:val="19"/>
+        </w:rPr>
+        <w:t>&gt;</w:t>
+      </w:r>
+      <w:r>
+        <w:rPr>
+          <w:rFonts w:ascii="Consolas" w:hAnsi="Consolas" w:cs="Consolas"/>
+          <w:color w:val="000000"/>
+          <w:sz w:val="19"/>
+          <w:szCs w:val="19"/>
+        </w:rPr>
+        <w:t>(</w:t>
+      </w:r>
+      <w:proofErr w:type="gramEnd"/>
+      <w:r>
+        <w:rPr>
+          <w:rFonts w:ascii="Consolas" w:hAnsi="Consolas" w:cs="Consolas"/>
+          <w:color w:val="000000"/>
+          <w:sz w:val="19"/>
+          <w:szCs w:val="19"/>
+        </w:rPr>
+        <w:t>Reset Layout)</w:t>
       </w:r>
       <w:r>
         <w:rPr>
@@ -13902,16 +14257,36 @@
           <w:sz w:val="19"/>
           <w:szCs w:val="19"/>
         </w:rPr>
-        <w:t>="80"&gt;</w:t>
-      </w:r>
-      <w:r>
-        <w:rPr>
-          <w:rFonts w:ascii="Consolas" w:hAnsi="Consolas" w:cs="Consolas"/>
-          <w:color w:val="000000"/>
-          <w:sz w:val="19"/>
-          <w:szCs w:val="19"/>
-        </w:rPr>
-        <w:t xml:space="preserve">(Close </w:t>
+        <w:t>="80"</w:t>
+      </w:r>
+      <w:proofErr w:type="gramStart"/>
+      <w:r>
+        <w:rPr>
+          <w:rFonts w:ascii="Consolas" w:hAnsi="Consolas" w:cs="Consolas"/>
+          <w:color w:val="0000FF"/>
+          <w:sz w:val="19"/>
+          <w:szCs w:val="19"/>
+        </w:rPr>
+        <w:t>&gt;</w:t>
+      </w:r>
+      <w:r>
+        <w:rPr>
+          <w:rFonts w:ascii="Consolas" w:hAnsi="Consolas" w:cs="Consolas"/>
+          <w:color w:val="000000"/>
+          <w:sz w:val="19"/>
+          <w:szCs w:val="19"/>
+        </w:rPr>
+        <w:t>(</w:t>
+      </w:r>
+      <w:proofErr w:type="gramEnd"/>
+      <w:r>
+        <w:rPr>
+          <w:rFonts w:ascii="Consolas" w:hAnsi="Consolas" w:cs="Consolas"/>
+          <w:color w:val="000000"/>
+          <w:sz w:val="19"/>
+          <w:szCs w:val="19"/>
+        </w:rPr>
+        <w:t xml:space="preserve">Close </w:t>
       </w:r>
       <w:proofErr w:type="spellStart"/>
       <w:r>
@@ -14354,7 +14729,21 @@
         <w:rPr>
           <w:rFonts w:cstheme="minorHAnsi"/>
         </w:rPr>
-        <w:t xml:space="preserve">, tutte e tre non sembrano avere metodi che accettano stringhe o file da mostrare… Tuttavia sembra l’opzione più carina viste alcune sue chicche, quali la ricerca del testo </w:t>
+        <w:t xml:space="preserve">, tutte e tre non sembrano avere metodi che accettano stringhe o file da mostrare… </w:t>
+      </w:r>
+      <w:proofErr w:type="gramStart"/>
+      <w:r>
+        <w:rPr>
+          <w:rFonts w:cstheme="minorHAnsi"/>
+        </w:rPr>
+        <w:t>Tuttavia</w:t>
+      </w:r>
+      <w:proofErr w:type="gramEnd"/>
+      <w:r>
+        <w:rPr>
+          <w:rFonts w:cstheme="minorHAnsi"/>
+        </w:rPr>
+        <w:t xml:space="preserve"> sembra l’opzione più carina viste alcune sue chicche, quali la ricerca del testo </w:t>
       </w:r>
       <w:proofErr w:type="spellStart"/>
       <w:r>
@@ -14492,13 +14881,23 @@
           <w:rFonts w:cstheme="minorHAnsi"/>
         </w:rPr>
       </w:pPr>
+      <w:proofErr w:type="gramStart"/>
       <w:r>
         <w:rPr>
           <w:rFonts w:cstheme="minorHAnsi"/>
           <w:color w:val="222222"/>
           <w:shd w:val="clear" w:color="auto" w:fill="FFFFFF"/>
         </w:rPr>
-        <w:t>Inoltre ci sono le pendenze degli ultimi meeting:</w:t>
+        <w:t>Inoltre</w:t>
+      </w:r>
+      <w:proofErr w:type="gramEnd"/>
+      <w:r>
+        <w:rPr>
+          <w:rFonts w:cstheme="minorHAnsi"/>
+          <w:color w:val="222222"/>
+          <w:shd w:val="clear" w:color="auto" w:fill="FFFFFF"/>
+        </w:rPr>
+        <w:t xml:space="preserve"> ci sono le pendenze degli ultimi meeting:</w:t>
       </w:r>
       <w:r>
         <w:rPr>
@@ -14923,6 +15322,7 @@
         </w:rPr>
       </w:pPr>
       <w:proofErr w:type="spellStart"/>
+      <w:proofErr w:type="gramStart"/>
       <w:r>
         <w:rPr>
           <w:rFonts w:ascii="Consolas" w:hAnsi="Consolas" w:cs="Consolas"/>
@@ -14942,6 +15342,7 @@
         <w:t>.extMinMs</w:t>
       </w:r>
       <w:proofErr w:type="spellEnd"/>
+      <w:proofErr w:type="gramEnd"/>
       <w:r>
         <w:rPr>
           <w:rFonts w:ascii="Consolas" w:hAnsi="Consolas" w:cs="Consolas"/>
@@ -14984,6 +15385,7 @@
         </w:rPr>
       </w:pPr>
       <w:proofErr w:type="spellStart"/>
+      <w:proofErr w:type="gramStart"/>
       <w:r>
         <w:rPr>
           <w:rFonts w:ascii="Consolas" w:hAnsi="Consolas" w:cs="Consolas"/>
@@ -15003,6 +15405,7 @@
         <w:t>.extMinMs.Content</w:t>
       </w:r>
       <w:proofErr w:type="spellEnd"/>
+      <w:proofErr w:type="gramEnd"/>
       <w:r>
         <w:rPr>
           <w:rFonts w:ascii="Consolas" w:hAnsi="Consolas" w:cs="Consolas"/>
@@ -15085,7 +15488,27 @@
           <w:sz w:val="19"/>
           <w:szCs w:val="19"/>
         </w:rPr>
-        <w:t>myDepoData.setActualImage(myDepoData.getImages().IndexOf(filename));</w:t>
+        <w:t>myDepoData.setActualImage(myDepoData.getImages(</w:t>
+      </w:r>
+      <w:proofErr w:type="gramStart"/>
+      <w:r>
+        <w:rPr>
+          <w:rFonts w:ascii="Consolas" w:hAnsi="Consolas" w:cs="Consolas"/>
+          <w:color w:val="000000"/>
+          <w:sz w:val="19"/>
+          <w:szCs w:val="19"/>
+        </w:rPr>
+        <w:t>).IndexOf</w:t>
+      </w:r>
+      <w:proofErr w:type="gramEnd"/>
+      <w:r>
+        <w:rPr>
+          <w:rFonts w:ascii="Consolas" w:hAnsi="Consolas" w:cs="Consolas"/>
+          <w:color w:val="000000"/>
+          <w:sz w:val="19"/>
+          <w:szCs w:val="19"/>
+        </w:rPr>
+        <w:t>(filename));</w:t>
       </w:r>
     </w:p>
     <w:p>
@@ -15101,6 +15524,7 @@
         <w:t xml:space="preserve">era posto in fondo alla funzione </w:t>
       </w:r>
       <w:proofErr w:type="spellStart"/>
+      <w:proofErr w:type="gramStart"/>
       <w:r>
         <w:rPr>
           <w:rFonts w:cstheme="minorHAnsi"/>
@@ -15115,6 +15539,7 @@
         <w:t>(</w:t>
       </w:r>
       <w:proofErr w:type="spellStart"/>
+      <w:proofErr w:type="gramEnd"/>
       <w:r>
         <w:rPr>
           <w:rFonts w:cstheme="minorHAnsi"/>
@@ -15196,11 +15621,19 @@
           <w:rFonts w:cstheme="minorHAnsi"/>
         </w:rPr>
       </w:pPr>
-      <w:r>
-        <w:rPr>
-          <w:rFonts w:cstheme="minorHAnsi"/>
-        </w:rPr>
-        <w:t xml:space="preserve">OK  Aggiungere i </w:t>
+      <w:proofErr w:type="gramStart"/>
+      <w:r>
+        <w:rPr>
+          <w:rFonts w:cstheme="minorHAnsi"/>
+        </w:rPr>
+        <w:t>OK  Aggiungere</w:t>
+      </w:r>
+      <w:proofErr w:type="gramEnd"/>
+      <w:r>
+        <w:rPr>
+          <w:rFonts w:cstheme="minorHAnsi"/>
+        </w:rPr>
+        <w:t xml:space="preserve"> i </w:t>
       </w:r>
       <w:proofErr w:type="spellStart"/>
       <w:r>
@@ -15613,6 +16046,7 @@
         <w:t xml:space="preserve"> </w:t>
       </w:r>
       <w:proofErr w:type="spellStart"/>
+      <w:proofErr w:type="gramStart"/>
       <w:r>
         <w:rPr>
           <w:rFonts w:ascii="Consolas" w:hAnsi="Consolas" w:cs="Consolas"/>
@@ -15630,7 +16064,17 @@
           <w:sz w:val="19"/>
           <w:szCs w:val="19"/>
         </w:rPr>
-        <w:t>()</w:t>
+        <w:t>(</w:t>
+      </w:r>
+      <w:proofErr w:type="gramEnd"/>
+      <w:r>
+        <w:rPr>
+          <w:rFonts w:ascii="Consolas" w:hAnsi="Consolas" w:cs="Consolas"/>
+          <w:color w:val="000000"/>
+          <w:sz w:val="19"/>
+          <w:szCs w:val="19"/>
+        </w:rPr>
+        <w:t>)</w:t>
       </w:r>
     </w:p>
     <w:p>
@@ -15750,7 +16194,17 @@
           <w:sz w:val="19"/>
           <w:szCs w:val="19"/>
         </w:rPr>
-        <w:t>ExtendMsSlider_DragCompleted</w:t>
+        <w:t>ExtendMsSlider_</w:t>
+      </w:r>
+      <w:proofErr w:type="gramStart"/>
+      <w:r>
+        <w:rPr>
+          <w:rFonts w:ascii="Consolas" w:hAnsi="Consolas" w:cs="Consolas"/>
+          <w:color w:val="000000"/>
+          <w:sz w:val="19"/>
+          <w:szCs w:val="19"/>
+        </w:rPr>
+        <w:t>DragCompleted</w:t>
       </w:r>
       <w:proofErr w:type="spellEnd"/>
       <w:r>
@@ -15763,6 +16217,7 @@
         <w:t>(</w:t>
       </w:r>
       <w:proofErr w:type="spellStart"/>
+      <w:proofErr w:type="gramEnd"/>
       <w:r>
         <w:rPr>
           <w:rFonts w:ascii="Consolas" w:hAnsi="Consolas" w:cs="Consolas"/>
@@ -16092,6 +16547,7 @@
         <w:t xml:space="preserve"> = </w:t>
       </w:r>
       <w:proofErr w:type="spellStart"/>
+      <w:proofErr w:type="gramStart"/>
       <w:r>
         <w:rPr>
           <w:rFonts w:ascii="Consolas" w:hAnsi="Consolas" w:cs="Consolas"/>
@@ -16111,6 +16567,7 @@
         <w:t>.depoTabControlController.getDepoName</w:t>
       </w:r>
       <w:proofErr w:type="spellEnd"/>
+      <w:proofErr w:type="gramEnd"/>
       <w:r>
         <w:rPr>
           <w:rFonts w:ascii="Consolas" w:hAnsi="Consolas" w:cs="Consolas"/>
@@ -16236,6 +16693,7 @@
         <w:t xml:space="preserve"> = </w:t>
       </w:r>
       <w:proofErr w:type="spellStart"/>
+      <w:proofErr w:type="gramStart"/>
       <w:r>
         <w:rPr>
           <w:rFonts w:ascii="Consolas" w:hAnsi="Consolas" w:cs="Consolas"/>
@@ -16255,6 +16713,7 @@
         <w:t>.depoTabControlController.getDepoDatas</w:t>
       </w:r>
       <w:proofErr w:type="spellEnd"/>
+      <w:proofErr w:type="gramEnd"/>
       <w:r>
         <w:rPr>
           <w:rFonts w:ascii="Consolas" w:hAnsi="Consolas" w:cs="Consolas"/>
@@ -16365,6 +16824,7 @@
         <w:t xml:space="preserve">            </w:t>
       </w:r>
       <w:proofErr w:type="spellStart"/>
+      <w:proofErr w:type="gramStart"/>
       <w:r>
         <w:rPr>
           <w:rFonts w:ascii="Consolas" w:hAnsi="Consolas" w:cs="Consolas"/>
@@ -16384,6 +16844,7 @@
         <w:t>.depoTabControlController.msResearch</w:t>
       </w:r>
       <w:proofErr w:type="spellEnd"/>
+      <w:proofErr w:type="gramEnd"/>
       <w:r>
         <w:rPr>
           <w:rFonts w:ascii="Consolas" w:hAnsi="Consolas" w:cs="Consolas"/>
@@ -16996,13 +17457,23 @@
           <w:lang w:eastAsia="it-CH"/>
         </w:rPr>
       </w:pPr>
+      <w:proofErr w:type="gramStart"/>
       <w:r>
         <w:rPr>
           <w:rFonts w:eastAsia="Times New Roman" w:cstheme="minorHAnsi"/>
           <w:color w:val="111111"/>
           <w:lang w:eastAsia="it-CH"/>
         </w:rPr>
-        <w:t>Set  the </w:t>
+        <w:t>Set  the</w:t>
+      </w:r>
+      <w:proofErr w:type="gramEnd"/>
+      <w:r>
+        <w:rPr>
+          <w:rFonts w:eastAsia="Times New Roman" w:cstheme="minorHAnsi"/>
+          <w:color w:val="111111"/>
+          <w:lang w:eastAsia="it-CH"/>
+        </w:rPr>
+        <w:t> </w:t>
       </w:r>
       <w:r>
         <w:rPr>
@@ -17134,6 +17605,7 @@
         <w:t xml:space="preserve"> = new </w:t>
       </w:r>
       <w:proofErr w:type="spellStart"/>
+      <w:proofErr w:type="gramStart"/>
       <w:r>
         <w:rPr>
           <w:lang w:eastAsia="it-CH"/>
@@ -17145,7 +17617,14 @@
         <w:rPr>
           <w:lang w:eastAsia="it-CH"/>
         </w:rPr>
-        <w:t>();</w:t>
+        <w:t>(</w:t>
+      </w:r>
+      <w:proofErr w:type="gramEnd"/>
+      <w:r>
+        <w:rPr>
+          <w:lang w:eastAsia="it-CH"/>
+        </w:rPr>
+        <w:t>);</w:t>
       </w:r>
     </w:p>
     <w:p>
@@ -17193,11 +17672,19 @@
           <w:lang w:eastAsia="it-CH"/>
         </w:rPr>
       </w:pPr>
+      <w:proofErr w:type="gramStart"/>
       <w:r>
         <w:rPr>
           <w:lang w:eastAsia="it-CH"/>
         </w:rPr>
-        <w:t>tabControl1.Items.Add(</w:t>
+        <w:t>tabControl1.Items.Add</w:t>
+      </w:r>
+      <w:proofErr w:type="gramEnd"/>
+      <w:r>
+        <w:rPr>
+          <w:lang w:eastAsia="it-CH"/>
+        </w:rPr>
+        <w:t>(</w:t>
       </w:r>
       <w:proofErr w:type="spellStart"/>
       <w:r>
@@ -17327,7 +17814,21 @@
         <w:rPr>
           <w:lang w:eastAsia="it-CH"/>
         </w:rPr>
-        <w:t xml:space="preserve">Aggiunto il .Title </w:t>
+        <w:t xml:space="preserve">Aggiunto </w:t>
+      </w:r>
+      <w:proofErr w:type="gramStart"/>
+      <w:r>
+        <w:rPr>
+          <w:lang w:eastAsia="it-CH"/>
+        </w:rPr>
+        <w:t>il .Title</w:t>
+      </w:r>
+      <w:proofErr w:type="gramEnd"/>
+      <w:r>
+        <w:rPr>
+          <w:lang w:eastAsia="it-CH"/>
+        </w:rPr>
+        <w:t xml:space="preserve"> </w:t>
       </w:r>
       <w:proofErr w:type="spellStart"/>
       <w:r>
@@ -17531,6 +18032,7 @@
         <w:t>)</w:t>
       </w:r>
       <w:proofErr w:type="spellStart"/>
+      <w:proofErr w:type="gramStart"/>
       <w:r>
         <w:rPr>
           <w:rFonts w:ascii="Consolas" w:hAnsi="Consolas" w:cs="Consolas"/>
@@ -17550,6 +18052,7 @@
         <w:t>.Header</w:t>
       </w:r>
       <w:proofErr w:type="spellEnd"/>
+      <w:proofErr w:type="gramEnd"/>
       <w:r>
         <w:rPr>
           <w:rFonts w:ascii="Consolas" w:hAnsi="Consolas" w:cs="Consolas"/>
@@ -17763,6 +18266,7 @@
         <w:t>)</w:t>
       </w:r>
       <w:proofErr w:type="spellStart"/>
+      <w:proofErr w:type="gramStart"/>
       <w:r>
         <w:rPr>
           <w:rFonts w:ascii="Consolas" w:hAnsi="Consolas" w:cs="Consolas"/>
@@ -17782,6 +18286,7 @@
         <w:t>.Header</w:t>
       </w:r>
       <w:proofErr w:type="spellEnd"/>
+      <w:proofErr w:type="gramEnd"/>
       <w:r>
         <w:rPr>
           <w:rFonts w:ascii="Consolas" w:hAnsi="Consolas" w:cs="Consolas"/>
@@ -18404,6 +18909,7 @@
         <w:t xml:space="preserve"> (</w:t>
       </w:r>
       <w:proofErr w:type="spellStart"/>
+      <w:proofErr w:type="gramStart"/>
       <w:r>
         <w:rPr>
           <w:rFonts w:ascii="Consolas" w:hAnsi="Consolas" w:cs="Consolas"/>
@@ -18421,7 +18927,17 @@
           <w:sz w:val="19"/>
           <w:szCs w:val="19"/>
         </w:rPr>
-        <w:t xml:space="preserve"> != </w:t>
+        <w:t xml:space="preserve"> !</w:t>
+      </w:r>
+      <w:proofErr w:type="gramEnd"/>
+      <w:r>
+        <w:rPr>
+          <w:rFonts w:ascii="Consolas" w:hAnsi="Consolas" w:cs="Consolas"/>
+          <w:color w:val="000000"/>
+          <w:sz w:val="19"/>
+          <w:szCs w:val="19"/>
+        </w:rPr>
+        <w:t xml:space="preserve">= </w:t>
       </w:r>
       <w:proofErr w:type="spellStart"/>
       <w:r>
@@ -18759,6 +19275,7 @@
         <w:t xml:space="preserve"> (</w:t>
       </w:r>
       <w:proofErr w:type="spellStart"/>
+      <w:proofErr w:type="gramStart"/>
       <w:r>
         <w:rPr>
           <w:rFonts w:ascii="Consolas" w:hAnsi="Consolas" w:cs="Consolas"/>
@@ -18776,7 +19293,17 @@
           <w:sz w:val="19"/>
           <w:szCs w:val="19"/>
         </w:rPr>
-        <w:t xml:space="preserve"> != </w:t>
+        <w:t xml:space="preserve"> !</w:t>
+      </w:r>
+      <w:proofErr w:type="gramEnd"/>
+      <w:r>
+        <w:rPr>
+          <w:rFonts w:ascii="Consolas" w:hAnsi="Consolas" w:cs="Consolas"/>
+          <w:color w:val="000000"/>
+          <w:sz w:val="19"/>
+          <w:szCs w:val="19"/>
+        </w:rPr>
+        <w:t xml:space="preserve">= </w:t>
       </w:r>
       <w:proofErr w:type="spellStart"/>
       <w:r>
@@ -19303,7 +19830,21 @@
         <w:rPr>
           <w:lang w:eastAsia="it-CH"/>
         </w:rPr>
-        <w:t>Ricerca sui delegate, per capire se possono essere utili.</w:t>
+        <w:t xml:space="preserve">Ricerca </w:t>
+      </w:r>
+      <w:proofErr w:type="gramStart"/>
+      <w:r>
+        <w:rPr>
+          <w:lang w:eastAsia="it-CH"/>
+        </w:rPr>
+        <w:t>sui delegate</w:t>
+      </w:r>
+      <w:proofErr w:type="gramEnd"/>
+      <w:r>
+        <w:rPr>
+          <w:lang w:eastAsia="it-CH"/>
+        </w:rPr>
+        <w:t>, per capire se possono essere utili.</w:t>
       </w:r>
       <w:r>
         <w:rPr>
@@ -19994,6 +20535,7 @@
         <w:t xml:space="preserve"> (</w:t>
       </w:r>
       <w:proofErr w:type="spellStart"/>
+      <w:proofErr w:type="gramStart"/>
       <w:r>
         <w:rPr>
           <w:rFonts w:ascii="Consolas" w:hAnsi="Consolas" w:cs="Consolas"/>
@@ -20011,7 +20553,17 @@
           <w:sz w:val="19"/>
           <w:szCs w:val="19"/>
         </w:rPr>
-        <w:t xml:space="preserve"> != </w:t>
+        <w:t xml:space="preserve"> !</w:t>
+      </w:r>
+      <w:proofErr w:type="gramEnd"/>
+      <w:r>
+        <w:rPr>
+          <w:rFonts w:ascii="Consolas" w:hAnsi="Consolas" w:cs="Consolas"/>
+          <w:color w:val="000000"/>
+          <w:sz w:val="19"/>
+          <w:szCs w:val="19"/>
+        </w:rPr>
+        <w:t xml:space="preserve">= </w:t>
       </w:r>
       <w:proofErr w:type="spellStart"/>
       <w:r>
@@ -20221,6 +20773,7 @@
         <w:t xml:space="preserve"> = </w:t>
       </w:r>
       <w:proofErr w:type="spellStart"/>
+      <w:proofErr w:type="gramStart"/>
       <w:r>
         <w:rPr>
           <w:rFonts w:ascii="Consolas" w:hAnsi="Consolas" w:cs="Consolas"/>
@@ -20240,6 +20793,7 @@
         <w:t>.depoStructures</w:t>
       </w:r>
       <w:proofErr w:type="spellEnd"/>
+      <w:proofErr w:type="gramEnd"/>
       <w:r>
         <w:rPr>
           <w:rFonts w:ascii="Consolas" w:hAnsi="Consolas" w:cs="Consolas"/>
@@ -20374,6 +20928,7 @@
         <w:t xml:space="preserve"> (</w:t>
       </w:r>
       <w:proofErr w:type="spellStart"/>
+      <w:proofErr w:type="gramStart"/>
       <w:r>
         <w:rPr>
           <w:rFonts w:ascii="Consolas" w:hAnsi="Consolas" w:cs="Consolas"/>
@@ -20391,7 +20946,17 @@
           <w:sz w:val="19"/>
           <w:szCs w:val="19"/>
         </w:rPr>
-        <w:t xml:space="preserve"> != </w:t>
+        <w:t xml:space="preserve"> !</w:t>
+      </w:r>
+      <w:proofErr w:type="gramEnd"/>
+      <w:r>
+        <w:rPr>
+          <w:rFonts w:ascii="Consolas" w:hAnsi="Consolas" w:cs="Consolas"/>
+          <w:color w:val="000000"/>
+          <w:sz w:val="19"/>
+          <w:szCs w:val="19"/>
+        </w:rPr>
+        <w:t xml:space="preserve">= </w:t>
       </w:r>
       <w:proofErr w:type="spellStart"/>
       <w:r>
@@ -20468,7 +21033,27 @@
           <w:sz w:val="19"/>
           <w:szCs w:val="19"/>
         </w:rPr>
-        <w:t>//Si assegnano i relativi controlli (bottoni, slider, ecc...) e il percorso dell'esperimento nel file system</w:t>
+        <w:t xml:space="preserve">//Si assegnano i relativi controlli (bottoni, slider, </w:t>
+      </w:r>
+      <w:proofErr w:type="gramStart"/>
+      <w:r>
+        <w:rPr>
+          <w:rFonts w:ascii="Consolas" w:hAnsi="Consolas" w:cs="Consolas"/>
+          <w:color w:val="008000"/>
+          <w:sz w:val="19"/>
+          <w:szCs w:val="19"/>
+        </w:rPr>
+        <w:t>ecc...</w:t>
+      </w:r>
+      <w:proofErr w:type="gramEnd"/>
+      <w:r>
+        <w:rPr>
+          <w:rFonts w:ascii="Consolas" w:hAnsi="Consolas" w:cs="Consolas"/>
+          <w:color w:val="008000"/>
+          <w:sz w:val="19"/>
+          <w:szCs w:val="19"/>
+        </w:rPr>
+        <w:t>) e il percorso dell'esperimento nel file system</w:t>
       </w:r>
     </w:p>
     <w:p>
@@ -20833,6 +21418,7 @@
         <w:t xml:space="preserve"> </w:t>
       </w:r>
       <w:proofErr w:type="spellStart"/>
+      <w:proofErr w:type="gramStart"/>
       <w:r>
         <w:rPr>
           <w:rFonts w:ascii="Consolas" w:hAnsi="Consolas" w:cs="Consolas"/>
@@ -20850,7 +21436,17 @@
           <w:sz w:val="19"/>
           <w:szCs w:val="19"/>
         </w:rPr>
-        <w:t>();</w:t>
+        <w:t>(</w:t>
+      </w:r>
+      <w:proofErr w:type="gramEnd"/>
+      <w:r>
+        <w:rPr>
+          <w:rFonts w:ascii="Consolas" w:hAnsi="Consolas" w:cs="Consolas"/>
+          <w:color w:val="000000"/>
+          <w:sz w:val="19"/>
+          <w:szCs w:val="19"/>
+        </w:rPr>
+        <w:t>);</w:t>
       </w:r>
     </w:p>
     <w:p>
@@ -20867,6 +21463,7 @@
         </w:rPr>
       </w:pPr>
       <w:proofErr w:type="spellStart"/>
+      <w:proofErr w:type="gramStart"/>
       <w:r>
         <w:rPr>
           <w:rFonts w:ascii="Consolas" w:hAnsi="Consolas" w:cs="Consolas"/>
@@ -20877,6 +21474,7 @@
         <w:t>paragraph.Inlines.Add</w:t>
       </w:r>
       <w:proofErr w:type="spellEnd"/>
+      <w:proofErr w:type="gramEnd"/>
       <w:r>
         <w:rPr>
           <w:rFonts w:ascii="Consolas" w:hAnsi="Consolas" w:cs="Consolas"/>
@@ -21073,6 +21671,7 @@
         <w:t xml:space="preserve"> = </w:t>
       </w:r>
       <w:proofErr w:type="spellStart"/>
+      <w:proofErr w:type="gramStart"/>
       <w:r>
         <w:rPr>
           <w:rFonts w:ascii="Consolas" w:hAnsi="Consolas" w:cs="Consolas"/>
@@ -21092,6 +21691,7 @@
         <w:t>.ActualHeight</w:t>
       </w:r>
       <w:proofErr w:type="spellEnd"/>
+      <w:proofErr w:type="gramEnd"/>
       <w:r>
         <w:rPr>
           <w:rFonts w:ascii="Consolas" w:hAnsi="Consolas" w:cs="Consolas"/>
@@ -22054,20 +22654,29 @@
           <w:rFonts w:cstheme="minorHAnsi"/>
         </w:rPr>
       </w:pPr>
-      <w:r>
-        <w:rPr>
-          <w:rFonts w:cstheme="minorHAnsi"/>
-        </w:rPr>
-        <w:t>System.Diagnostics.Process.Start(Application.ResourceAssembly.Location);</w:t>
-      </w:r>
-    </w:p>
-    <w:p>
-      <w:pPr>
-        <w:rPr>
-          <w:rFonts w:cstheme="minorHAnsi"/>
-        </w:rPr>
-      </w:pPr>
-      <w:proofErr w:type="spellStart"/>
+      <w:proofErr w:type="gramStart"/>
+      <w:r>
+        <w:rPr>
+          <w:rFonts w:cstheme="minorHAnsi"/>
+        </w:rPr>
+        <w:t>System.Diagnostics.Process.Start</w:t>
+      </w:r>
+      <w:proofErr w:type="gramEnd"/>
+      <w:r>
+        <w:rPr>
+          <w:rFonts w:cstheme="minorHAnsi"/>
+        </w:rPr>
+        <w:t>(Application.ResourceAssembly.Location);</w:t>
+      </w:r>
+    </w:p>
+    <w:p>
+      <w:pPr>
+        <w:rPr>
+          <w:rFonts w:cstheme="minorHAnsi"/>
+        </w:rPr>
+      </w:pPr>
+      <w:proofErr w:type="spellStart"/>
+      <w:proofErr w:type="gramStart"/>
       <w:r>
         <w:rPr>
           <w:rFonts w:cstheme="minorHAnsi"/>
@@ -22075,6 +22684,7 @@
         <w:t>Application.Current.Shutdown</w:t>
       </w:r>
       <w:proofErr w:type="spellEnd"/>
+      <w:proofErr w:type="gramEnd"/>
       <w:r>
         <w:rPr>
           <w:rFonts w:cstheme="minorHAnsi"/>
@@ -22146,6 +22756,7 @@
         </w:rPr>
       </w:pPr>
       <w:proofErr w:type="spellStart"/>
+      <w:proofErr w:type="gramStart"/>
       <w:r>
         <w:rPr>
           <w:rFonts w:ascii="inherit" w:eastAsia="Times New Roman" w:hAnsi="inherit" w:cs="Courier New"/>
@@ -22154,9 +22765,9 @@
           <w:bdr w:val="none" w:sz="0" w:space="0" w:color="auto" w:frame="1"/>
           <w:lang w:eastAsia="it-CH"/>
         </w:rPr>
-        <w:t>System.Windows.Application.Current.Shutdown</w:t>
-      </w:r>
-      <w:proofErr w:type="spellEnd"/>
+        <w:t>System.Windows.Application.Current</w:t>
+      </w:r>
+      <w:proofErr w:type="gramEnd"/>
       <w:r>
         <w:rPr>
           <w:rFonts w:ascii="inherit" w:eastAsia="Times New Roman" w:hAnsi="inherit" w:cs="Courier New"/>
@@ -22165,6 +22776,17 @@
           <w:bdr w:val="none" w:sz="0" w:space="0" w:color="auto" w:frame="1"/>
           <w:lang w:eastAsia="it-CH"/>
         </w:rPr>
+        <w:t>.Shutdown</w:t>
+      </w:r>
+      <w:proofErr w:type="spellEnd"/>
+      <w:r>
+        <w:rPr>
+          <w:rFonts w:ascii="inherit" w:eastAsia="Times New Roman" w:hAnsi="inherit" w:cs="Courier New"/>
+          <w:sz w:val="20"/>
+          <w:szCs w:val="20"/>
+          <w:bdr w:val="none" w:sz="0" w:space="0" w:color="auto" w:frame="1"/>
+          <w:lang w:eastAsia="it-CH"/>
+        </w:rPr>
         <w:t>();</w:t>
       </w:r>
     </w:p>
@@ -22199,16 +22821,33 @@
         <w:rPr>
           <w:rFonts w:cstheme="minorHAnsi"/>
         </w:rPr>
-        <w:t xml:space="preserve">Modificato l’evento della selezione dell’item in lista degli esperimenti. Con l’evento che si aveva sinora, </w:t>
-      </w:r>
-      <w:r>
-        <w:rPr>
-          <w:rFonts w:ascii="Consolas" w:hAnsi="Consolas" w:cs="Consolas"/>
-          <w:color w:val="000000"/>
-          <w:sz w:val="19"/>
-          <w:szCs w:val="19"/>
-        </w:rPr>
-        <w:t xml:space="preserve">                </w:t>
+        <w:t xml:space="preserve">Modificato l’evento della selezione dell’item in lista degli esperimenti. Con l’evento che si aveva </w:t>
+      </w:r>
+      <w:proofErr w:type="gramStart"/>
+      <w:r>
+        <w:rPr>
+          <w:rFonts w:cstheme="minorHAnsi"/>
+        </w:rPr>
+        <w:t xml:space="preserve">sinora, </w:t>
+      </w:r>
+      <w:r>
+        <w:rPr>
+          <w:rFonts w:ascii="Consolas" w:hAnsi="Consolas" w:cs="Consolas"/>
+          <w:color w:val="000000"/>
+          <w:sz w:val="19"/>
+          <w:szCs w:val="19"/>
+        </w:rPr>
+        <w:t xml:space="preserve">  </w:t>
+      </w:r>
+      <w:proofErr w:type="gramEnd"/>
+      <w:r>
+        <w:rPr>
+          <w:rFonts w:ascii="Consolas" w:hAnsi="Consolas" w:cs="Consolas"/>
+          <w:color w:val="000000"/>
+          <w:sz w:val="19"/>
+          <w:szCs w:val="19"/>
+        </w:rPr>
+        <w:t xml:space="preserve">              </w:t>
       </w:r>
       <w:r>
         <w:rPr>
@@ -22351,6 +22990,7 @@
         </w:rPr>
       </w:pPr>
       <w:proofErr w:type="spellStart"/>
+      <w:proofErr w:type="gramStart"/>
       <w:r>
         <w:rPr>
           <w:rFonts w:ascii="Consolas" w:hAnsi="Consolas" w:cs="Consolas"/>
@@ -22361,6 +23001,7 @@
         <w:t>System.Diagnostics.Process.Start</w:t>
       </w:r>
       <w:proofErr w:type="spellEnd"/>
+      <w:proofErr w:type="gramEnd"/>
       <w:r>
         <w:rPr>
           <w:rFonts w:ascii="Consolas" w:hAnsi="Consolas" w:cs="Consolas"/>
@@ -22495,7 +23136,17 @@
           <w:sz w:val="19"/>
           <w:szCs w:val="19"/>
         </w:rPr>
-        <w:t>[i].</w:t>
+        <w:t>[i</w:t>
+      </w:r>
+      <w:proofErr w:type="gramStart"/>
+      <w:r>
+        <w:rPr>
+          <w:rFonts w:ascii="Consolas" w:hAnsi="Consolas" w:cs="Consolas"/>
+          <w:color w:val="000000"/>
+          <w:sz w:val="19"/>
+          <w:szCs w:val="19"/>
+        </w:rPr>
+        <w:t>].</w:t>
       </w:r>
       <w:proofErr w:type="spellStart"/>
       <w:r>
@@ -22508,6 +23159,7 @@
         <w:t>Remove</w:t>
       </w:r>
       <w:proofErr w:type="spellEnd"/>
+      <w:proofErr w:type="gramEnd"/>
       <w:r>
         <w:rPr>
           <w:rFonts w:ascii="Consolas" w:hAnsi="Consolas" w:cs="Consolas"/>
@@ -22802,6 +23454,7 @@
         <w:t xml:space="preserve">   </w:t>
       </w:r>
       <w:proofErr w:type="spellStart"/>
+      <w:proofErr w:type="gramStart"/>
       <w:r>
         <w:rPr>
           <w:rFonts w:ascii="Consolas" w:hAnsi="Consolas" w:cs="Consolas"/>
@@ -22812,6 +23465,7 @@
         <w:t>depoList.Items.Add</w:t>
       </w:r>
       <w:proofErr w:type="spellEnd"/>
+      <w:proofErr w:type="gramEnd"/>
       <w:r>
         <w:rPr>
           <w:rFonts w:ascii="Consolas" w:hAnsi="Consolas" w:cs="Consolas"/>
@@ -22942,7 +23596,17 @@
           <w:sz w:val="19"/>
           <w:szCs w:val="19"/>
         </w:rPr>
-        <w:t>[i].</w:t>
+        <w:t>[i</w:t>
+      </w:r>
+      <w:proofErr w:type="gramStart"/>
+      <w:r>
+        <w:rPr>
+          <w:rFonts w:ascii="Consolas" w:hAnsi="Consolas" w:cs="Consolas"/>
+          <w:color w:val="000000"/>
+          <w:sz w:val="19"/>
+          <w:szCs w:val="19"/>
+        </w:rPr>
+        <w:t>].</w:t>
       </w:r>
       <w:proofErr w:type="spellStart"/>
       <w:r>
@@ -22955,6 +23619,7 @@
         <w:t>Remove</w:t>
       </w:r>
       <w:proofErr w:type="spellEnd"/>
+      <w:proofErr w:type="gramEnd"/>
       <w:r>
         <w:rPr>
           <w:rFonts w:ascii="Consolas" w:hAnsi="Consolas" w:cs="Consolas"/>
@@ -23439,6 +24104,7 @@
         <w:t xml:space="preserve">   </w:t>
       </w:r>
       <w:proofErr w:type="spellStart"/>
+      <w:proofErr w:type="gramStart"/>
       <w:r>
         <w:rPr>
           <w:rFonts w:ascii="Consolas" w:hAnsi="Consolas" w:cs="Consolas"/>
@@ -23449,6 +24115,7 @@
         <w:t>ExperimentViewer.Items.Add</w:t>
       </w:r>
       <w:proofErr w:type="spellEnd"/>
+      <w:proofErr w:type="gramEnd"/>
       <w:r>
         <w:rPr>
           <w:rFonts w:ascii="Consolas" w:hAnsi="Consolas" w:cs="Consolas"/>
@@ -23625,6 +24292,7 @@
         <w:t xml:space="preserve"> </w:t>
       </w:r>
       <w:proofErr w:type="spellStart"/>
+      <w:proofErr w:type="gramStart"/>
       <w:r>
         <w:rPr>
           <w:rFonts w:ascii="Consolas" w:hAnsi="Consolas" w:cs="Consolas"/>
@@ -23645,6 +24313,7 @@
         <w:t>(</w:t>
       </w:r>
       <w:proofErr w:type="spellStart"/>
+      <w:proofErr w:type="gramEnd"/>
       <w:r>
         <w:rPr>
           <w:rFonts w:ascii="Consolas" w:hAnsi="Consolas" w:cs="Consolas"/>
@@ -23846,6 +24515,7 @@
         <w:t xml:space="preserve"> (</w:t>
       </w:r>
       <w:proofErr w:type="spellStart"/>
+      <w:proofErr w:type="gramStart"/>
       <w:r>
         <w:rPr>
           <w:rFonts w:ascii="Consolas" w:hAnsi="Consolas" w:cs="Consolas"/>
@@ -23856,6 +24526,7 @@
         <w:t>experimentViewer.Items.Count</w:t>
       </w:r>
       <w:proofErr w:type="spellEnd"/>
+      <w:proofErr w:type="gramEnd"/>
       <w:r>
         <w:rPr>
           <w:rFonts w:ascii="Consolas" w:hAnsi="Consolas" w:cs="Consolas"/>
@@ -24168,7 +24839,17 @@
           <w:sz w:val="19"/>
           <w:szCs w:val="19"/>
         </w:rPr>
-        <w:t xml:space="preserve"> (!</w:t>
+        <w:t xml:space="preserve"> </w:t>
+      </w:r>
+      <w:proofErr w:type="gramStart"/>
+      <w:r>
+        <w:rPr>
+          <w:rFonts w:ascii="Consolas" w:hAnsi="Consolas" w:cs="Consolas"/>
+          <w:color w:val="000000"/>
+          <w:sz w:val="19"/>
+          <w:szCs w:val="19"/>
+        </w:rPr>
+        <w:t>(!</w:t>
       </w:r>
       <w:proofErr w:type="spellStart"/>
       <w:r>
@@ -24181,6 +24862,7 @@
         <w:t>hasElement</w:t>
       </w:r>
       <w:proofErr w:type="spellEnd"/>
+      <w:proofErr w:type="gramEnd"/>
       <w:r>
         <w:rPr>
           <w:rFonts w:ascii="Consolas" w:hAnsi="Consolas" w:cs="Consolas"/>
@@ -24296,7 +24978,27 @@
           <w:sz w:val="19"/>
           <w:szCs w:val="19"/>
         </w:rPr>
-        <w:t xml:space="preserve"> Label();</w:t>
+        <w:t xml:space="preserve"> </w:t>
+      </w:r>
+      <w:proofErr w:type="gramStart"/>
+      <w:r>
+        <w:rPr>
+          <w:rFonts w:ascii="Consolas" w:hAnsi="Consolas" w:cs="Consolas"/>
+          <w:color w:val="000000"/>
+          <w:sz w:val="19"/>
+          <w:szCs w:val="19"/>
+        </w:rPr>
+        <w:t>Label(</w:t>
+      </w:r>
+      <w:proofErr w:type="gramEnd"/>
+      <w:r>
+        <w:rPr>
+          <w:rFonts w:ascii="Consolas" w:hAnsi="Consolas" w:cs="Consolas"/>
+          <w:color w:val="000000"/>
+          <w:sz w:val="19"/>
+          <w:szCs w:val="19"/>
+        </w:rPr>
+        <w:t>);</w:t>
       </w:r>
     </w:p>
     <w:p>
@@ -24322,6 +25024,7 @@
         <w:t xml:space="preserve">                </w:t>
       </w:r>
       <w:proofErr w:type="spellStart"/>
+      <w:proofErr w:type="gramStart"/>
       <w:r>
         <w:rPr>
           <w:rFonts w:ascii="Consolas" w:hAnsi="Consolas" w:cs="Consolas"/>
@@ -24332,6 +25035,7 @@
         <w:t>label.Content</w:t>
       </w:r>
       <w:proofErr w:type="spellEnd"/>
+      <w:proofErr w:type="gramEnd"/>
       <w:r>
         <w:rPr>
           <w:rFonts w:ascii="Consolas" w:hAnsi="Consolas" w:cs="Consolas"/>
@@ -24385,6 +25089,7 @@
         <w:t xml:space="preserve">                </w:t>
       </w:r>
       <w:proofErr w:type="spellStart"/>
+      <w:proofErr w:type="gramStart"/>
       <w:r>
         <w:rPr>
           <w:rFonts w:ascii="Consolas" w:hAnsi="Consolas" w:cs="Consolas"/>
@@ -24395,6 +25100,7 @@
         <w:t>experimentViewer.Items.Add</w:t>
       </w:r>
       <w:proofErr w:type="spellEnd"/>
+      <w:proofErr w:type="gramEnd"/>
       <w:r>
         <w:rPr>
           <w:rFonts w:ascii="Consolas" w:hAnsi="Consolas" w:cs="Consolas"/>
@@ -24600,6 +25306,7 @@
         <w:t xml:space="preserve"> </w:t>
       </w:r>
       <w:proofErr w:type="spellStart"/>
+      <w:proofErr w:type="gramStart"/>
       <w:r>
         <w:rPr>
           <w:rFonts w:ascii="Consolas" w:hAnsi="Consolas" w:cs="Consolas"/>
@@ -24617,7 +25324,17 @@
           <w:sz w:val="19"/>
           <w:szCs w:val="19"/>
         </w:rPr>
-        <w:t>()</w:t>
+        <w:t>(</w:t>
+      </w:r>
+      <w:proofErr w:type="gramEnd"/>
+      <w:r>
+        <w:rPr>
+          <w:rFonts w:ascii="Consolas" w:hAnsi="Consolas" w:cs="Consolas"/>
+          <w:color w:val="000000"/>
+          <w:sz w:val="19"/>
+          <w:szCs w:val="19"/>
+        </w:rPr>
+        <w:t>)</w:t>
       </w:r>
     </w:p>
     <w:p>
@@ -24666,6 +25383,7 @@
         <w:t xml:space="preserve">            </w:t>
       </w:r>
       <w:proofErr w:type="spellStart"/>
+      <w:proofErr w:type="gramStart"/>
       <w:r>
         <w:rPr>
           <w:rFonts w:ascii="Consolas" w:hAnsi="Consolas" w:cs="Consolas"/>
@@ -24686,6 +25404,7 @@
         <w:t>(</w:t>
       </w:r>
       <w:proofErr w:type="spellStart"/>
+      <w:proofErr w:type="gramEnd"/>
       <w:r>
         <w:rPr>
           <w:rFonts w:ascii="Consolas" w:hAnsi="Consolas" w:cs="Consolas"/>
@@ -25208,8 +25927,19 @@
           <w:sz w:val="19"/>
           <w:szCs w:val="19"/>
         </w:rPr>
-        <w:t xml:space="preserve"> Uri(</w:t>
-      </w:r>
+        <w:t xml:space="preserve"> </w:t>
+      </w:r>
+      <w:proofErr w:type="gramStart"/>
+      <w:r>
+        <w:rPr>
+          <w:rFonts w:ascii="Consolas" w:hAnsi="Consolas" w:cs="Consolas"/>
+          <w:color w:val="000000"/>
+          <w:sz w:val="19"/>
+          <w:szCs w:val="19"/>
+        </w:rPr>
+        <w:t>Uri(</w:t>
+      </w:r>
+      <w:proofErr w:type="gramEnd"/>
       <w:r>
         <w:rPr>
           <w:rFonts w:ascii="Consolas" w:hAnsi="Consolas" w:cs="Consolas"/>
@@ -25353,6 +26083,7 @@
         <w:t xml:space="preserve">Il task causa un </w:t>
       </w:r>
       <w:proofErr w:type="spellStart"/>
+      <w:proofErr w:type="gramStart"/>
       <w:r>
         <w:rPr>
           <w:rFonts w:cstheme="minorHAnsi"/>
@@ -25361,6 +26092,7 @@
         <w:t>system.invalidoperationexception</w:t>
       </w:r>
       <w:proofErr w:type="spellEnd"/>
+      <w:proofErr w:type="gramEnd"/>
       <w:r>
         <w:rPr>
           <w:rFonts w:cstheme="minorHAnsi"/>
@@ -25602,6 +26334,7 @@
         <w:t xml:space="preserve">LA SOLUZIONE ALLE IMMAGINI AUTOMATICHEEEEE, niente </w:t>
       </w:r>
       <w:proofErr w:type="spellStart"/>
+      <w:proofErr w:type="gramStart"/>
       <w:r>
         <w:rPr>
           <w:rFonts w:cstheme="minorHAnsi"/>
@@ -25617,6 +26350,7 @@
         </w:rPr>
         <w:t>..</w:t>
       </w:r>
+      <w:proofErr w:type="gramEnd"/>
     </w:p>
     <w:p>
       <w:pPr>
@@ -25714,7 +26448,17 @@
           <w:sz w:val="19"/>
           <w:szCs w:val="19"/>
         </w:rPr>
-        <w:t>PlayImage_Click</w:t>
+        <w:t>PlayImage_</w:t>
+      </w:r>
+      <w:proofErr w:type="gramStart"/>
+      <w:r>
+        <w:rPr>
+          <w:rFonts w:ascii="Consolas" w:hAnsi="Consolas" w:cs="Consolas"/>
+          <w:color w:val="000000"/>
+          <w:sz w:val="19"/>
+          <w:szCs w:val="19"/>
+        </w:rPr>
+        <w:t>Click</w:t>
       </w:r>
       <w:proofErr w:type="spellEnd"/>
       <w:r>
@@ -25727,6 +26471,7 @@
         <w:t>(</w:t>
       </w:r>
       <w:proofErr w:type="spellStart"/>
+      <w:proofErr w:type="gramEnd"/>
       <w:r>
         <w:rPr>
           <w:rFonts w:ascii="Consolas" w:hAnsi="Consolas" w:cs="Consolas"/>
@@ -26105,6 +26850,7 @@
         <w:t xml:space="preserve"> ratio = </w:t>
       </w:r>
       <w:proofErr w:type="spellStart"/>
+      <w:proofErr w:type="gramStart"/>
       <w:r>
         <w:rPr>
           <w:rFonts w:ascii="Consolas" w:hAnsi="Consolas" w:cs="Consolas"/>
@@ -26122,7 +26868,17 @@
           <w:sz w:val="19"/>
           <w:szCs w:val="19"/>
         </w:rPr>
-        <w:t>();</w:t>
+        <w:t>(</w:t>
+      </w:r>
+      <w:proofErr w:type="gramEnd"/>
+      <w:r>
+        <w:rPr>
+          <w:rFonts w:ascii="Consolas" w:hAnsi="Consolas" w:cs="Consolas"/>
+          <w:color w:val="000000"/>
+          <w:sz w:val="19"/>
+          <w:szCs w:val="19"/>
+        </w:rPr>
+        <w:t>);</w:t>
       </w:r>
     </w:p>
     <w:p>
@@ -26148,6 +26904,7 @@
         <w:t xml:space="preserve">                </w:t>
       </w:r>
       <w:proofErr w:type="spellStart"/>
+      <w:proofErr w:type="gramStart"/>
       <w:r>
         <w:rPr>
           <w:rFonts w:ascii="Consolas" w:hAnsi="Consolas" w:cs="Consolas"/>
@@ -26165,7 +26922,17 @@
           <w:sz w:val="19"/>
           <w:szCs w:val="19"/>
         </w:rPr>
-        <w:t>();</w:t>
+        <w:t>(</w:t>
+      </w:r>
+      <w:proofErr w:type="gramEnd"/>
+      <w:r>
+        <w:rPr>
+          <w:rFonts w:ascii="Consolas" w:hAnsi="Consolas" w:cs="Consolas"/>
+          <w:color w:val="000000"/>
+          <w:sz w:val="19"/>
+          <w:szCs w:val="19"/>
+        </w:rPr>
+        <w:t>);</w:t>
       </w:r>
     </w:p>
     <w:p>
@@ -26211,6 +26978,7 @@
         <w:t xml:space="preserve"> (</w:t>
       </w:r>
       <w:proofErr w:type="spellStart"/>
+      <w:proofErr w:type="gramStart"/>
       <w:r>
         <w:rPr>
           <w:rFonts w:ascii="Consolas" w:hAnsi="Consolas" w:cs="Consolas"/>
@@ -26228,7 +26996,17 @@
           <w:sz w:val="19"/>
           <w:szCs w:val="19"/>
         </w:rPr>
-        <w:t>())</w:t>
+        <w:t>(</w:t>
+      </w:r>
+      <w:proofErr w:type="gramEnd"/>
+      <w:r>
+        <w:rPr>
+          <w:rFonts w:ascii="Consolas" w:hAnsi="Consolas" w:cs="Consolas"/>
+          <w:color w:val="000000"/>
+          <w:sz w:val="19"/>
+          <w:szCs w:val="19"/>
+        </w:rPr>
+        <w:t>))</w:t>
       </w:r>
     </w:p>
     <w:p>
@@ -26589,6 +27367,7 @@
         <w:t xml:space="preserve"> </w:t>
       </w:r>
       <w:proofErr w:type="spellStart"/>
+      <w:proofErr w:type="gramStart"/>
       <w:r>
         <w:rPr>
           <w:rFonts w:ascii="Consolas" w:hAnsi="Consolas" w:cs="Consolas"/>
@@ -26609,6 +27388,7 @@
         <w:t>(</w:t>
       </w:r>
       <w:proofErr w:type="spellStart"/>
+      <w:proofErr w:type="gramEnd"/>
       <w:r>
         <w:rPr>
           <w:rFonts w:ascii="Consolas" w:hAnsi="Consolas" w:cs="Consolas"/>
@@ -26938,6 +27718,7 @@
         <w:t xml:space="preserve"> (</w:t>
       </w:r>
       <w:proofErr w:type="spellStart"/>
+      <w:proofErr w:type="gramStart"/>
       <w:r>
         <w:rPr>
           <w:rFonts w:ascii="Consolas" w:hAnsi="Consolas" w:cs="Consolas"/>
@@ -26948,6 +27729,7 @@
         <w:t>items.Contains</w:t>
       </w:r>
       <w:proofErr w:type="spellEnd"/>
+      <w:proofErr w:type="gramEnd"/>
       <w:r>
         <w:rPr>
           <w:rFonts w:ascii="Consolas" w:hAnsi="Consolas" w:cs="Consolas"/>
@@ -27145,6 +27927,7 @@
         <w:t xml:space="preserve"> + </w:t>
       </w:r>
       <w:proofErr w:type="spellStart"/>
+      <w:proofErr w:type="gramStart"/>
       <w:r>
         <w:rPr>
           <w:rFonts w:ascii="Consolas" w:hAnsi="Consolas" w:cs="Consolas"/>
@@ -27155,6 +27938,7 @@
         <w:t>copyindex.ToString</w:t>
       </w:r>
       <w:proofErr w:type="spellEnd"/>
+      <w:proofErr w:type="gramEnd"/>
       <w:r>
         <w:rPr>
           <w:rFonts w:ascii="Consolas" w:hAnsi="Consolas" w:cs="Consolas"/>
@@ -27375,6 +28159,7 @@
         </w:rPr>
         <w:t xml:space="preserve">            </w:t>
       </w:r>
+      <w:proofErr w:type="gramStart"/>
       <w:r>
         <w:rPr>
           <w:rFonts w:ascii="Consolas" w:hAnsi="Consolas" w:cs="Consolas"/>
@@ -27394,6 +28179,7 @@
         <w:t>(</w:t>
       </w:r>
       <w:proofErr w:type="spellStart"/>
+      <w:proofErr w:type="gramEnd"/>
       <w:r>
         <w:rPr>
           <w:rFonts w:ascii="Consolas" w:hAnsi="Consolas" w:cs="Consolas"/>
@@ -27638,6 +28424,7 @@
         <w:t xml:space="preserve"> </w:t>
       </w:r>
       <w:proofErr w:type="spellStart"/>
+      <w:proofErr w:type="gramStart"/>
       <w:r>
         <w:rPr>
           <w:rFonts w:ascii="Consolas" w:hAnsi="Consolas" w:cs="Consolas"/>
@@ -27658,6 +28445,7 @@
         <w:t>(</w:t>
       </w:r>
       <w:proofErr w:type="spellStart"/>
+      <w:proofErr w:type="gramEnd"/>
       <w:r>
         <w:rPr>
           <w:rFonts w:ascii="Consolas" w:hAnsi="Consolas" w:cs="Consolas"/>
@@ -27987,6 +28775,7 @@
         <w:t xml:space="preserve"> (</w:t>
       </w:r>
       <w:proofErr w:type="spellStart"/>
+      <w:proofErr w:type="gramStart"/>
       <w:r>
         <w:rPr>
           <w:rFonts w:ascii="Consolas" w:hAnsi="Consolas" w:cs="Consolas"/>
@@ -28006,6 +28795,7 @@
         <w:t>.depoStructures.ContainsKey</w:t>
       </w:r>
       <w:proofErr w:type="spellEnd"/>
+      <w:proofErr w:type="gramEnd"/>
       <w:r>
         <w:rPr>
           <w:rFonts w:ascii="Consolas" w:hAnsi="Consolas" w:cs="Consolas"/>
@@ -28203,6 +28993,7 @@
         <w:t xml:space="preserve"> + </w:t>
       </w:r>
       <w:proofErr w:type="spellStart"/>
+      <w:proofErr w:type="gramStart"/>
       <w:r>
         <w:rPr>
           <w:rFonts w:ascii="Consolas" w:hAnsi="Consolas" w:cs="Consolas"/>
@@ -28213,6 +29004,7 @@
         <w:t>copyindex.ToString</w:t>
       </w:r>
       <w:proofErr w:type="spellEnd"/>
+      <w:proofErr w:type="gramEnd"/>
       <w:r>
         <w:rPr>
           <w:rFonts w:ascii="Consolas" w:hAnsi="Consolas" w:cs="Consolas"/>
@@ -28627,13 +29419,22 @@
           <w:color w:val="000000"/>
         </w:rPr>
       </w:pPr>
+      <w:proofErr w:type="gramStart"/>
       <w:r>
         <w:rPr>
           <w:rFonts w:cstheme="minorHAnsi"/>
           <w:color w:val="000000"/>
         </w:rPr>
         <w:lastRenderedPageBreak/>
-        <w:t>Inoltre serve un metodo per estrarre il nome dell’esperimento o della deposizione, a seconda di cosa si tratta. Il metodo restituisce la stringa escludendo l’eventuale segno di copia: es. “(3)”. Così facendo è possibile istanziare ed accedere ai dati corretti.</w:t>
+        <w:t>Inoltre</w:t>
+      </w:r>
+      <w:proofErr w:type="gramEnd"/>
+      <w:r>
+        <w:rPr>
+          <w:rFonts w:cstheme="minorHAnsi"/>
+          <w:color w:val="000000"/>
+        </w:rPr>
+        <w:t xml:space="preserve"> serve un metodo per estrarre il nome dell’esperimento o della deposizione, a seconda di cosa si tratta. Il metodo restituisce la stringa escludendo l’eventuale segno di copia: es. “(3)”. Così facendo è possibile istanziare ed accedere ai dati corretti.</w:t>
       </w:r>
     </w:p>
     <w:p>
@@ -28726,6 +29527,7 @@
         <w:t xml:space="preserve"> </w:t>
       </w:r>
       <w:proofErr w:type="spellStart"/>
+      <w:proofErr w:type="gramStart"/>
       <w:r>
         <w:rPr>
           <w:rFonts w:ascii="Consolas" w:hAnsi="Consolas" w:cs="Consolas"/>
@@ -28746,6 +29548,7 @@
         <w:t>(</w:t>
       </w:r>
       <w:proofErr w:type="spellStart"/>
+      <w:proofErr w:type="gramEnd"/>
       <w:r>
         <w:rPr>
           <w:rFonts w:ascii="Consolas" w:hAnsi="Consolas" w:cs="Consolas"/>
@@ -28852,6 +29655,7 @@
         <w:t xml:space="preserve"> (</w:t>
       </w:r>
       <w:proofErr w:type="spellStart"/>
+      <w:proofErr w:type="gramStart"/>
       <w:r>
         <w:rPr>
           <w:rFonts w:ascii="Consolas" w:hAnsi="Consolas" w:cs="Consolas"/>
@@ -28862,6 +29666,7 @@
         <w:t>header.Contains</w:t>
       </w:r>
       <w:proofErr w:type="spellEnd"/>
+      <w:proofErr w:type="gramEnd"/>
       <w:r>
         <w:rPr>
           <w:rFonts w:ascii="Consolas" w:hAnsi="Consolas" w:cs="Consolas"/>
@@ -28976,6 +29781,7 @@
         <w:t xml:space="preserve"> = </w:t>
       </w:r>
       <w:proofErr w:type="spellStart"/>
+      <w:proofErr w:type="gramStart"/>
       <w:r>
         <w:rPr>
           <w:rFonts w:ascii="Consolas" w:hAnsi="Consolas" w:cs="Consolas"/>
@@ -28986,6 +29792,7 @@
         <w:t>header.IndexOf</w:t>
       </w:r>
       <w:proofErr w:type="spellEnd"/>
+      <w:proofErr w:type="gramEnd"/>
       <w:r>
         <w:rPr>
           <w:rFonts w:ascii="Consolas" w:hAnsi="Consolas" w:cs="Consolas"/>
@@ -29057,6 +29864,7 @@
         <w:t xml:space="preserve"> name = </w:t>
       </w:r>
       <w:proofErr w:type="spellStart"/>
+      <w:proofErr w:type="gramStart"/>
       <w:r>
         <w:rPr>
           <w:rFonts w:ascii="Consolas" w:hAnsi="Consolas" w:cs="Consolas"/>
@@ -29067,6 +29875,7 @@
         <w:t>header.Substring</w:t>
       </w:r>
       <w:proofErr w:type="spellEnd"/>
+      <w:proofErr w:type="gramEnd"/>
       <w:r>
         <w:rPr>
           <w:rFonts w:ascii="Consolas" w:hAnsi="Consolas" w:cs="Consolas"/>
@@ -29320,6 +30129,1451 @@
         </w:rPr>
         <w:t xml:space="preserve">        }</w:t>
       </w:r>
+    </w:p>
+    <w:p>
+      <w:pPr>
+        <w:rPr>
+          <w:rFonts w:cstheme="minorHAnsi"/>
+        </w:rPr>
+      </w:pPr>
+      <w:r>
+        <w:rPr>
+          <w:rFonts w:cstheme="minorHAnsi"/>
+        </w:rPr>
+        <w:t>16.01:</w:t>
+      </w:r>
+    </w:p>
+    <w:p>
+      <w:pPr>
+        <w:rPr>
+          <w:rFonts w:cstheme="minorHAnsi"/>
+        </w:rPr>
+      </w:pPr>
+      <w:r>
+        <w:rPr>
+          <w:rFonts w:cstheme="minorHAnsi"/>
+        </w:rPr>
+        <w:t xml:space="preserve">Il file di configurazione è il seguente </w:t>
+      </w:r>
+      <w:r>
+        <w:rPr>
+          <w:rFonts w:cstheme="minorHAnsi"/>
+        </w:rPr>
+        <w:t>"</w:t>
+      </w:r>
+      <w:r>
+        <w:rPr>
+          <w:rFonts w:cstheme="minorHAnsi"/>
+        </w:rPr>
+        <w:t xml:space="preserve"> </w:t>
+      </w:r>
+      <w:r>
+        <w:rPr>
+          <w:rFonts w:cstheme="minorHAnsi"/>
+        </w:rPr>
+        <w:t>\bin\Debug\</w:t>
+      </w:r>
+      <w:proofErr w:type="spellStart"/>
+      <w:r>
+        <w:rPr>
+          <w:rFonts w:cstheme="minorHAnsi"/>
+        </w:rPr>
+        <w:t>DataSetBuilder.exe.Config</w:t>
+      </w:r>
+      <w:proofErr w:type="spellEnd"/>
+      <w:r>
+        <w:rPr>
+          <w:rFonts w:cstheme="minorHAnsi"/>
+        </w:rPr>
+        <w:t>"</w:t>
+      </w:r>
+      <w:r>
+        <w:rPr>
+          <w:rFonts w:cstheme="minorHAnsi"/>
+        </w:rPr>
+        <w:t>.</w:t>
+      </w:r>
+    </w:p>
+    <w:p>
+      <w:pPr>
+        <w:rPr>
+          <w:rFonts w:cstheme="minorHAnsi"/>
+        </w:rPr>
+      </w:pPr>
+      <w:r>
+        <w:rPr>
+          <w:rFonts w:cstheme="minorHAnsi"/>
+        </w:rPr>
+        <w:t>Sistemata la parte legata al percorso temporaneo. Quando l’utente nega alla domanda, nel file si inserisce una chiave legata al percorso temporaneo. Al riavvio</w:t>
+      </w:r>
+      <w:r>
+        <w:rPr>
+          <w:rFonts w:cstheme="minorHAnsi"/>
+        </w:rPr>
+        <w:t xml:space="preserve"> il programma controlla se è presente un percorso temporaneo e quindi avvia quello anziché il percorso predefinito.</w:t>
+      </w:r>
+    </w:p>
+    <w:p>
+      <w:pPr>
+        <w:autoSpaceDE w:val="0"/>
+        <w:autoSpaceDN w:val="0"/>
+        <w:adjustRightInd w:val="0"/>
+        <w:spacing w:after="0" w:line="240" w:lineRule="auto"/>
+        <w:rPr>
+          <w:rFonts w:ascii="Consolas" w:hAnsi="Consolas" w:cs="Consolas"/>
+          <w:color w:val="000000"/>
+          <w:sz w:val="19"/>
+          <w:szCs w:val="19"/>
+        </w:rPr>
+      </w:pPr>
+      <w:r>
+        <w:rPr>
+          <w:rFonts w:ascii="Consolas" w:hAnsi="Consolas" w:cs="Consolas"/>
+          <w:color w:val="000000"/>
+          <w:sz w:val="19"/>
+          <w:szCs w:val="19"/>
+        </w:rPr>
+        <w:t xml:space="preserve">        </w:t>
+      </w:r>
+      <w:r>
+        <w:rPr>
+          <w:rFonts w:ascii="Consolas" w:hAnsi="Consolas" w:cs="Consolas"/>
+          <w:color w:val="008000"/>
+          <w:sz w:val="19"/>
+          <w:szCs w:val="19"/>
+        </w:rPr>
+        <w:t>//Ripresa dei dati sul percorso dal file di configurazione</w:t>
+      </w:r>
+    </w:p>
+    <w:p>
+      <w:pPr>
+        <w:autoSpaceDE w:val="0"/>
+        <w:autoSpaceDN w:val="0"/>
+        <w:adjustRightInd w:val="0"/>
+        <w:spacing w:after="0" w:line="240" w:lineRule="auto"/>
+        <w:rPr>
+          <w:rFonts w:ascii="Consolas" w:hAnsi="Consolas" w:cs="Consolas"/>
+          <w:color w:val="000000"/>
+          <w:sz w:val="19"/>
+          <w:szCs w:val="19"/>
+        </w:rPr>
+      </w:pPr>
+      <w:r>
+        <w:rPr>
+          <w:rFonts w:ascii="Consolas" w:hAnsi="Consolas" w:cs="Consolas"/>
+          <w:color w:val="000000"/>
+          <w:sz w:val="19"/>
+          <w:szCs w:val="19"/>
+        </w:rPr>
+        <w:t xml:space="preserve">        </w:t>
+      </w:r>
+      <w:r>
+        <w:rPr>
+          <w:rFonts w:ascii="Consolas" w:hAnsi="Consolas" w:cs="Consolas"/>
+          <w:color w:val="0000FF"/>
+          <w:sz w:val="19"/>
+          <w:szCs w:val="19"/>
+        </w:rPr>
+        <w:t>private</w:t>
+      </w:r>
+      <w:r>
+        <w:rPr>
+          <w:rFonts w:ascii="Consolas" w:hAnsi="Consolas" w:cs="Consolas"/>
+          <w:color w:val="000000"/>
+          <w:sz w:val="19"/>
+          <w:szCs w:val="19"/>
+        </w:rPr>
+        <w:t xml:space="preserve"> </w:t>
+      </w:r>
+      <w:proofErr w:type="spellStart"/>
+      <w:r>
+        <w:rPr>
+          <w:rFonts w:ascii="Consolas" w:hAnsi="Consolas" w:cs="Consolas"/>
+          <w:color w:val="0000FF"/>
+          <w:sz w:val="19"/>
+          <w:szCs w:val="19"/>
+        </w:rPr>
+        <w:t>void</w:t>
+      </w:r>
+      <w:proofErr w:type="spellEnd"/>
+      <w:r>
+        <w:rPr>
+          <w:rFonts w:ascii="Consolas" w:hAnsi="Consolas" w:cs="Consolas"/>
+          <w:color w:val="000000"/>
+          <w:sz w:val="19"/>
+          <w:szCs w:val="19"/>
+        </w:rPr>
+        <w:t xml:space="preserve"> </w:t>
+      </w:r>
+      <w:proofErr w:type="spellStart"/>
+      <w:proofErr w:type="gramStart"/>
+      <w:r>
+        <w:rPr>
+          <w:rFonts w:ascii="Consolas" w:hAnsi="Consolas" w:cs="Consolas"/>
+          <w:color w:val="000000"/>
+          <w:sz w:val="19"/>
+          <w:szCs w:val="19"/>
+        </w:rPr>
+        <w:t>PathFromConfig</w:t>
+      </w:r>
+      <w:proofErr w:type="spellEnd"/>
+      <w:r>
+        <w:rPr>
+          <w:rFonts w:ascii="Consolas" w:hAnsi="Consolas" w:cs="Consolas"/>
+          <w:color w:val="000000"/>
+          <w:sz w:val="19"/>
+          <w:szCs w:val="19"/>
+        </w:rPr>
+        <w:t>(</w:t>
+      </w:r>
+      <w:proofErr w:type="gramEnd"/>
+      <w:r>
+        <w:rPr>
+          <w:rFonts w:ascii="Consolas" w:hAnsi="Consolas" w:cs="Consolas"/>
+          <w:color w:val="000000"/>
+          <w:sz w:val="19"/>
+          <w:szCs w:val="19"/>
+        </w:rPr>
+        <w:t>)</w:t>
+      </w:r>
+    </w:p>
+    <w:p>
+      <w:pPr>
+        <w:autoSpaceDE w:val="0"/>
+        <w:autoSpaceDN w:val="0"/>
+        <w:adjustRightInd w:val="0"/>
+        <w:spacing w:after="0" w:line="240" w:lineRule="auto"/>
+        <w:rPr>
+          <w:rFonts w:ascii="Consolas" w:hAnsi="Consolas" w:cs="Consolas"/>
+          <w:color w:val="000000"/>
+          <w:sz w:val="19"/>
+          <w:szCs w:val="19"/>
+        </w:rPr>
+      </w:pPr>
+      <w:r>
+        <w:rPr>
+          <w:rFonts w:ascii="Consolas" w:hAnsi="Consolas" w:cs="Consolas"/>
+          <w:color w:val="000000"/>
+          <w:sz w:val="19"/>
+          <w:szCs w:val="19"/>
+        </w:rPr>
+        <w:t xml:space="preserve">        {</w:t>
+      </w:r>
+    </w:p>
+    <w:p>
+      <w:pPr>
+        <w:autoSpaceDE w:val="0"/>
+        <w:autoSpaceDN w:val="0"/>
+        <w:adjustRightInd w:val="0"/>
+        <w:spacing w:after="0" w:line="240" w:lineRule="auto"/>
+        <w:rPr>
+          <w:rFonts w:ascii="Consolas" w:hAnsi="Consolas" w:cs="Consolas"/>
+          <w:color w:val="000000"/>
+          <w:sz w:val="19"/>
+          <w:szCs w:val="19"/>
+        </w:rPr>
+      </w:pPr>
+      <w:r>
+        <w:rPr>
+          <w:rFonts w:ascii="Consolas" w:hAnsi="Consolas" w:cs="Consolas"/>
+          <w:color w:val="000000"/>
+          <w:sz w:val="19"/>
+          <w:szCs w:val="19"/>
+        </w:rPr>
+        <w:t xml:space="preserve">            </w:t>
+      </w:r>
+      <w:r>
+        <w:rPr>
+          <w:rFonts w:ascii="Consolas" w:hAnsi="Consolas" w:cs="Consolas"/>
+          <w:color w:val="008000"/>
+          <w:sz w:val="19"/>
+          <w:szCs w:val="19"/>
+        </w:rPr>
+        <w:t>//Verifica se il file di configurazione contiene un percorso segnato come temporaneo</w:t>
+      </w:r>
+    </w:p>
+    <w:p>
+      <w:pPr>
+        <w:autoSpaceDE w:val="0"/>
+        <w:autoSpaceDN w:val="0"/>
+        <w:adjustRightInd w:val="0"/>
+        <w:spacing w:after="0" w:line="240" w:lineRule="auto"/>
+        <w:rPr>
+          <w:rFonts w:ascii="Consolas" w:hAnsi="Consolas" w:cs="Consolas"/>
+          <w:color w:val="000000"/>
+          <w:sz w:val="19"/>
+          <w:szCs w:val="19"/>
+        </w:rPr>
+      </w:pPr>
+      <w:r>
+        <w:rPr>
+          <w:rFonts w:ascii="Consolas" w:hAnsi="Consolas" w:cs="Consolas"/>
+          <w:color w:val="000000"/>
+          <w:sz w:val="19"/>
+          <w:szCs w:val="19"/>
+        </w:rPr>
+        <w:t xml:space="preserve">            </w:t>
+      </w:r>
+      <w:proofErr w:type="spellStart"/>
+      <w:r>
+        <w:rPr>
+          <w:rFonts w:ascii="Consolas" w:hAnsi="Consolas" w:cs="Consolas"/>
+          <w:color w:val="0000FF"/>
+          <w:sz w:val="19"/>
+          <w:szCs w:val="19"/>
+        </w:rPr>
+        <w:t>if</w:t>
+      </w:r>
+      <w:proofErr w:type="spellEnd"/>
+      <w:r>
+        <w:rPr>
+          <w:rFonts w:ascii="Consolas" w:hAnsi="Consolas" w:cs="Consolas"/>
+          <w:color w:val="000000"/>
+          <w:sz w:val="19"/>
+          <w:szCs w:val="19"/>
+        </w:rPr>
+        <w:t xml:space="preserve"> (</w:t>
+      </w:r>
+      <w:proofErr w:type="spellStart"/>
+      <w:r>
+        <w:rPr>
+          <w:rFonts w:ascii="Consolas" w:hAnsi="Consolas" w:cs="Consolas"/>
+          <w:color w:val="000000"/>
+          <w:sz w:val="19"/>
+          <w:szCs w:val="19"/>
+        </w:rPr>
+        <w:t>configurationController.containsTemppath</w:t>
+      </w:r>
+      <w:proofErr w:type="spellEnd"/>
+      <w:r>
+        <w:rPr>
+          <w:rFonts w:ascii="Consolas" w:hAnsi="Consolas" w:cs="Consolas"/>
+          <w:color w:val="000000"/>
+          <w:sz w:val="19"/>
+          <w:szCs w:val="19"/>
+        </w:rPr>
+        <w:t>())</w:t>
+      </w:r>
+    </w:p>
+    <w:p>
+      <w:pPr>
+        <w:autoSpaceDE w:val="0"/>
+        <w:autoSpaceDN w:val="0"/>
+        <w:adjustRightInd w:val="0"/>
+        <w:spacing w:after="0" w:line="240" w:lineRule="auto"/>
+        <w:rPr>
+          <w:rFonts w:ascii="Consolas" w:hAnsi="Consolas" w:cs="Consolas"/>
+          <w:color w:val="000000"/>
+          <w:sz w:val="19"/>
+          <w:szCs w:val="19"/>
+        </w:rPr>
+      </w:pPr>
+      <w:r>
+        <w:rPr>
+          <w:rFonts w:ascii="Consolas" w:hAnsi="Consolas" w:cs="Consolas"/>
+          <w:color w:val="000000"/>
+          <w:sz w:val="19"/>
+          <w:szCs w:val="19"/>
+        </w:rPr>
+        <w:t xml:space="preserve">            {</w:t>
+      </w:r>
+    </w:p>
+    <w:p>
+      <w:pPr>
+        <w:autoSpaceDE w:val="0"/>
+        <w:autoSpaceDN w:val="0"/>
+        <w:adjustRightInd w:val="0"/>
+        <w:spacing w:after="0" w:line="240" w:lineRule="auto"/>
+        <w:rPr>
+          <w:rFonts w:ascii="Consolas" w:hAnsi="Consolas" w:cs="Consolas"/>
+          <w:color w:val="000000"/>
+          <w:sz w:val="19"/>
+          <w:szCs w:val="19"/>
+        </w:rPr>
+      </w:pPr>
+      <w:r>
+        <w:rPr>
+          <w:rFonts w:ascii="Consolas" w:hAnsi="Consolas" w:cs="Consolas"/>
+          <w:color w:val="000000"/>
+          <w:sz w:val="19"/>
+          <w:szCs w:val="19"/>
+        </w:rPr>
+        <w:t xml:space="preserve">                </w:t>
+      </w:r>
+      <w:r>
+        <w:rPr>
+          <w:rFonts w:ascii="Consolas" w:hAnsi="Consolas" w:cs="Consolas"/>
+          <w:color w:val="008000"/>
+          <w:sz w:val="19"/>
+          <w:szCs w:val="19"/>
+        </w:rPr>
+        <w:t xml:space="preserve">//Imposta il percorso dell'applicativo al percorso temporaneo di configurazione </w:t>
+      </w:r>
+    </w:p>
+    <w:p>
+      <w:pPr>
+        <w:autoSpaceDE w:val="0"/>
+        <w:autoSpaceDN w:val="0"/>
+        <w:adjustRightInd w:val="0"/>
+        <w:spacing w:after="0" w:line="240" w:lineRule="auto"/>
+        <w:rPr>
+          <w:rFonts w:ascii="Consolas" w:hAnsi="Consolas" w:cs="Consolas"/>
+          <w:color w:val="000000"/>
+          <w:sz w:val="19"/>
+          <w:szCs w:val="19"/>
+        </w:rPr>
+      </w:pPr>
+      <w:r>
+        <w:rPr>
+          <w:rFonts w:ascii="Consolas" w:hAnsi="Consolas" w:cs="Consolas"/>
+          <w:color w:val="000000"/>
+          <w:sz w:val="19"/>
+          <w:szCs w:val="19"/>
+        </w:rPr>
+        <w:t xml:space="preserve">                </w:t>
+      </w:r>
+      <w:proofErr w:type="spellStart"/>
+      <w:proofErr w:type="gramStart"/>
+      <w:r>
+        <w:rPr>
+          <w:rFonts w:ascii="Consolas" w:hAnsi="Consolas" w:cs="Consolas"/>
+          <w:color w:val="0000FF"/>
+          <w:sz w:val="19"/>
+          <w:szCs w:val="19"/>
+        </w:rPr>
+        <w:t>this</w:t>
+      </w:r>
+      <w:r>
+        <w:rPr>
+          <w:rFonts w:ascii="Consolas" w:hAnsi="Consolas" w:cs="Consolas"/>
+          <w:color w:val="000000"/>
+          <w:sz w:val="19"/>
+          <w:szCs w:val="19"/>
+        </w:rPr>
+        <w:t>.expPath</w:t>
+      </w:r>
+      <w:proofErr w:type="spellEnd"/>
+      <w:proofErr w:type="gramEnd"/>
+      <w:r>
+        <w:rPr>
+          <w:rFonts w:ascii="Consolas" w:hAnsi="Consolas" w:cs="Consolas"/>
+          <w:color w:val="000000"/>
+          <w:sz w:val="19"/>
+          <w:szCs w:val="19"/>
+        </w:rPr>
+        <w:t xml:space="preserve"> = </w:t>
+      </w:r>
+      <w:proofErr w:type="spellStart"/>
+      <w:r>
+        <w:rPr>
+          <w:rFonts w:ascii="Consolas" w:hAnsi="Consolas" w:cs="Consolas"/>
+          <w:color w:val="000000"/>
+          <w:sz w:val="19"/>
+          <w:szCs w:val="19"/>
+        </w:rPr>
+        <w:t>configurationController.getTempPath</w:t>
+      </w:r>
+      <w:proofErr w:type="spellEnd"/>
+      <w:r>
+        <w:rPr>
+          <w:rFonts w:ascii="Consolas" w:hAnsi="Consolas" w:cs="Consolas"/>
+          <w:color w:val="000000"/>
+          <w:sz w:val="19"/>
+          <w:szCs w:val="19"/>
+        </w:rPr>
+        <w:t>();</w:t>
+      </w:r>
+    </w:p>
+    <w:p>
+      <w:pPr>
+        <w:autoSpaceDE w:val="0"/>
+        <w:autoSpaceDN w:val="0"/>
+        <w:adjustRightInd w:val="0"/>
+        <w:spacing w:after="0" w:line="240" w:lineRule="auto"/>
+        <w:rPr>
+          <w:rFonts w:ascii="Consolas" w:hAnsi="Consolas" w:cs="Consolas"/>
+          <w:color w:val="000000"/>
+          <w:sz w:val="19"/>
+          <w:szCs w:val="19"/>
+        </w:rPr>
+      </w:pPr>
+      <w:r>
+        <w:rPr>
+          <w:rFonts w:ascii="Consolas" w:hAnsi="Consolas" w:cs="Consolas"/>
+          <w:color w:val="000000"/>
+          <w:sz w:val="19"/>
+          <w:szCs w:val="19"/>
+        </w:rPr>
+        <w:t xml:space="preserve">            }</w:t>
+      </w:r>
+    </w:p>
+    <w:p>
+      <w:pPr>
+        <w:autoSpaceDE w:val="0"/>
+        <w:autoSpaceDN w:val="0"/>
+        <w:adjustRightInd w:val="0"/>
+        <w:spacing w:after="0" w:line="240" w:lineRule="auto"/>
+        <w:rPr>
+          <w:rFonts w:ascii="Consolas" w:hAnsi="Consolas" w:cs="Consolas"/>
+          <w:color w:val="000000"/>
+          <w:sz w:val="19"/>
+          <w:szCs w:val="19"/>
+        </w:rPr>
+      </w:pPr>
+      <w:r>
+        <w:rPr>
+          <w:rFonts w:ascii="Consolas" w:hAnsi="Consolas" w:cs="Consolas"/>
+          <w:color w:val="000000"/>
+          <w:sz w:val="19"/>
+          <w:szCs w:val="19"/>
+        </w:rPr>
+        <w:t xml:space="preserve">            </w:t>
+      </w:r>
+      <w:r>
+        <w:rPr>
+          <w:rFonts w:ascii="Consolas" w:hAnsi="Consolas" w:cs="Consolas"/>
+          <w:color w:val="008000"/>
+          <w:sz w:val="19"/>
+          <w:szCs w:val="19"/>
+        </w:rPr>
+        <w:t>//Verifica se il file di configurazione contiene un percorso segnato come predefinito</w:t>
+      </w:r>
+    </w:p>
+    <w:p>
+      <w:pPr>
+        <w:autoSpaceDE w:val="0"/>
+        <w:autoSpaceDN w:val="0"/>
+        <w:adjustRightInd w:val="0"/>
+        <w:spacing w:after="0" w:line="240" w:lineRule="auto"/>
+        <w:rPr>
+          <w:rFonts w:ascii="Consolas" w:hAnsi="Consolas" w:cs="Consolas"/>
+          <w:color w:val="000000"/>
+          <w:sz w:val="19"/>
+          <w:szCs w:val="19"/>
+        </w:rPr>
+      </w:pPr>
+      <w:r>
+        <w:rPr>
+          <w:rFonts w:ascii="Consolas" w:hAnsi="Consolas" w:cs="Consolas"/>
+          <w:color w:val="000000"/>
+          <w:sz w:val="19"/>
+          <w:szCs w:val="19"/>
+        </w:rPr>
+        <w:t xml:space="preserve">            </w:t>
+      </w:r>
+      <w:r>
+        <w:rPr>
+          <w:rFonts w:ascii="Consolas" w:hAnsi="Consolas" w:cs="Consolas"/>
+          <w:color w:val="0000FF"/>
+          <w:sz w:val="19"/>
+          <w:szCs w:val="19"/>
+        </w:rPr>
+        <w:t>else</w:t>
+      </w:r>
+      <w:r>
+        <w:rPr>
+          <w:rFonts w:ascii="Consolas" w:hAnsi="Consolas" w:cs="Consolas"/>
+          <w:color w:val="000000"/>
+          <w:sz w:val="19"/>
+          <w:szCs w:val="19"/>
+        </w:rPr>
+        <w:t xml:space="preserve"> </w:t>
+      </w:r>
+      <w:proofErr w:type="spellStart"/>
+      <w:r>
+        <w:rPr>
+          <w:rFonts w:ascii="Consolas" w:hAnsi="Consolas" w:cs="Consolas"/>
+          <w:color w:val="0000FF"/>
+          <w:sz w:val="19"/>
+          <w:szCs w:val="19"/>
+        </w:rPr>
+        <w:t>if</w:t>
+      </w:r>
+      <w:proofErr w:type="spellEnd"/>
+      <w:r>
+        <w:rPr>
+          <w:rFonts w:ascii="Consolas" w:hAnsi="Consolas" w:cs="Consolas"/>
+          <w:color w:val="000000"/>
+          <w:sz w:val="19"/>
+          <w:szCs w:val="19"/>
+        </w:rPr>
+        <w:t xml:space="preserve"> (</w:t>
+      </w:r>
+      <w:proofErr w:type="spellStart"/>
+      <w:r>
+        <w:rPr>
+          <w:rFonts w:ascii="Consolas" w:hAnsi="Consolas" w:cs="Consolas"/>
+          <w:color w:val="000000"/>
+          <w:sz w:val="19"/>
+          <w:szCs w:val="19"/>
+        </w:rPr>
+        <w:t>configurationController.containspath</w:t>
+      </w:r>
+      <w:proofErr w:type="spellEnd"/>
+      <w:r>
+        <w:rPr>
+          <w:rFonts w:ascii="Consolas" w:hAnsi="Consolas" w:cs="Consolas"/>
+          <w:color w:val="000000"/>
+          <w:sz w:val="19"/>
+          <w:szCs w:val="19"/>
+        </w:rPr>
+        <w:t>())</w:t>
+      </w:r>
+    </w:p>
+    <w:p>
+      <w:pPr>
+        <w:autoSpaceDE w:val="0"/>
+        <w:autoSpaceDN w:val="0"/>
+        <w:adjustRightInd w:val="0"/>
+        <w:spacing w:after="0" w:line="240" w:lineRule="auto"/>
+        <w:rPr>
+          <w:rFonts w:ascii="Consolas" w:hAnsi="Consolas" w:cs="Consolas"/>
+          <w:color w:val="000000"/>
+          <w:sz w:val="19"/>
+          <w:szCs w:val="19"/>
+        </w:rPr>
+      </w:pPr>
+      <w:r>
+        <w:rPr>
+          <w:rFonts w:ascii="Consolas" w:hAnsi="Consolas" w:cs="Consolas"/>
+          <w:color w:val="000000"/>
+          <w:sz w:val="19"/>
+          <w:szCs w:val="19"/>
+        </w:rPr>
+        <w:t xml:space="preserve">            {</w:t>
+      </w:r>
+    </w:p>
+    <w:p>
+      <w:pPr>
+        <w:autoSpaceDE w:val="0"/>
+        <w:autoSpaceDN w:val="0"/>
+        <w:adjustRightInd w:val="0"/>
+        <w:spacing w:after="0" w:line="240" w:lineRule="auto"/>
+        <w:rPr>
+          <w:rFonts w:ascii="Consolas" w:hAnsi="Consolas" w:cs="Consolas"/>
+          <w:color w:val="000000"/>
+          <w:sz w:val="19"/>
+          <w:szCs w:val="19"/>
+        </w:rPr>
+      </w:pPr>
+      <w:r>
+        <w:rPr>
+          <w:rFonts w:ascii="Consolas" w:hAnsi="Consolas" w:cs="Consolas"/>
+          <w:color w:val="000000"/>
+          <w:sz w:val="19"/>
+          <w:szCs w:val="19"/>
+        </w:rPr>
+        <w:t xml:space="preserve">                </w:t>
+      </w:r>
+      <w:r>
+        <w:rPr>
+          <w:rFonts w:ascii="Consolas" w:hAnsi="Consolas" w:cs="Consolas"/>
+          <w:color w:val="008000"/>
+          <w:sz w:val="19"/>
+          <w:szCs w:val="19"/>
+        </w:rPr>
+        <w:t xml:space="preserve">//Imposta il percorso dell'applicativo al percorso predefinito di configurazione </w:t>
+      </w:r>
+    </w:p>
+    <w:p>
+      <w:pPr>
+        <w:autoSpaceDE w:val="0"/>
+        <w:autoSpaceDN w:val="0"/>
+        <w:adjustRightInd w:val="0"/>
+        <w:spacing w:after="0" w:line="240" w:lineRule="auto"/>
+        <w:rPr>
+          <w:rFonts w:ascii="Consolas" w:hAnsi="Consolas" w:cs="Consolas"/>
+          <w:color w:val="000000"/>
+          <w:sz w:val="19"/>
+          <w:szCs w:val="19"/>
+        </w:rPr>
+      </w:pPr>
+      <w:r>
+        <w:rPr>
+          <w:rFonts w:ascii="Consolas" w:hAnsi="Consolas" w:cs="Consolas"/>
+          <w:color w:val="000000"/>
+          <w:sz w:val="19"/>
+          <w:szCs w:val="19"/>
+        </w:rPr>
+        <w:t xml:space="preserve">                </w:t>
+      </w:r>
+      <w:proofErr w:type="spellStart"/>
+      <w:proofErr w:type="gramStart"/>
+      <w:r>
+        <w:rPr>
+          <w:rFonts w:ascii="Consolas" w:hAnsi="Consolas" w:cs="Consolas"/>
+          <w:color w:val="0000FF"/>
+          <w:sz w:val="19"/>
+          <w:szCs w:val="19"/>
+        </w:rPr>
+        <w:t>this</w:t>
+      </w:r>
+      <w:r>
+        <w:rPr>
+          <w:rFonts w:ascii="Consolas" w:hAnsi="Consolas" w:cs="Consolas"/>
+          <w:color w:val="000000"/>
+          <w:sz w:val="19"/>
+          <w:szCs w:val="19"/>
+        </w:rPr>
+        <w:t>.expPath</w:t>
+      </w:r>
+      <w:proofErr w:type="spellEnd"/>
+      <w:proofErr w:type="gramEnd"/>
+      <w:r>
+        <w:rPr>
+          <w:rFonts w:ascii="Consolas" w:hAnsi="Consolas" w:cs="Consolas"/>
+          <w:color w:val="000000"/>
+          <w:sz w:val="19"/>
+          <w:szCs w:val="19"/>
+        </w:rPr>
+        <w:t xml:space="preserve"> = </w:t>
+      </w:r>
+      <w:proofErr w:type="spellStart"/>
+      <w:r>
+        <w:rPr>
+          <w:rFonts w:ascii="Consolas" w:hAnsi="Consolas" w:cs="Consolas"/>
+          <w:color w:val="000000"/>
+          <w:sz w:val="19"/>
+          <w:szCs w:val="19"/>
+        </w:rPr>
+        <w:t>configurationController.getConfigPath</w:t>
+      </w:r>
+      <w:proofErr w:type="spellEnd"/>
+      <w:r>
+        <w:rPr>
+          <w:rFonts w:ascii="Consolas" w:hAnsi="Consolas" w:cs="Consolas"/>
+          <w:color w:val="000000"/>
+          <w:sz w:val="19"/>
+          <w:szCs w:val="19"/>
+        </w:rPr>
+        <w:t>();</w:t>
+      </w:r>
+    </w:p>
+    <w:p>
+      <w:pPr>
+        <w:autoSpaceDE w:val="0"/>
+        <w:autoSpaceDN w:val="0"/>
+        <w:adjustRightInd w:val="0"/>
+        <w:spacing w:after="0" w:line="240" w:lineRule="auto"/>
+        <w:rPr>
+          <w:rFonts w:ascii="Consolas" w:hAnsi="Consolas" w:cs="Consolas"/>
+          <w:color w:val="000000"/>
+          <w:sz w:val="19"/>
+          <w:szCs w:val="19"/>
+        </w:rPr>
+      </w:pPr>
+      <w:r>
+        <w:rPr>
+          <w:rFonts w:ascii="Consolas" w:hAnsi="Consolas" w:cs="Consolas"/>
+          <w:color w:val="000000"/>
+          <w:sz w:val="19"/>
+          <w:szCs w:val="19"/>
+        </w:rPr>
+        <w:t xml:space="preserve">            }</w:t>
+      </w:r>
+    </w:p>
+    <w:p>
+      <w:pPr>
+        <w:autoSpaceDE w:val="0"/>
+        <w:autoSpaceDN w:val="0"/>
+        <w:adjustRightInd w:val="0"/>
+        <w:spacing w:after="0" w:line="240" w:lineRule="auto"/>
+        <w:rPr>
+          <w:rFonts w:ascii="Consolas" w:hAnsi="Consolas" w:cs="Consolas"/>
+          <w:color w:val="000000"/>
+          <w:sz w:val="19"/>
+          <w:szCs w:val="19"/>
+        </w:rPr>
+      </w:pPr>
+      <w:r>
+        <w:rPr>
+          <w:rFonts w:ascii="Consolas" w:hAnsi="Consolas" w:cs="Consolas"/>
+          <w:color w:val="000000"/>
+          <w:sz w:val="19"/>
+          <w:szCs w:val="19"/>
+        </w:rPr>
+        <w:t xml:space="preserve">            </w:t>
+      </w:r>
+      <w:r>
+        <w:rPr>
+          <w:rFonts w:ascii="Consolas" w:hAnsi="Consolas" w:cs="Consolas"/>
+          <w:color w:val="0000FF"/>
+          <w:sz w:val="19"/>
+          <w:szCs w:val="19"/>
+        </w:rPr>
+        <w:t>else</w:t>
+      </w:r>
+    </w:p>
+    <w:p>
+      <w:pPr>
+        <w:autoSpaceDE w:val="0"/>
+        <w:autoSpaceDN w:val="0"/>
+        <w:adjustRightInd w:val="0"/>
+        <w:spacing w:after="0" w:line="240" w:lineRule="auto"/>
+        <w:rPr>
+          <w:rFonts w:ascii="Consolas" w:hAnsi="Consolas" w:cs="Consolas"/>
+          <w:color w:val="000000"/>
+          <w:sz w:val="19"/>
+          <w:szCs w:val="19"/>
+        </w:rPr>
+      </w:pPr>
+      <w:r>
+        <w:rPr>
+          <w:rFonts w:ascii="Consolas" w:hAnsi="Consolas" w:cs="Consolas"/>
+          <w:color w:val="000000"/>
+          <w:sz w:val="19"/>
+          <w:szCs w:val="19"/>
+        </w:rPr>
+        <w:t xml:space="preserve">            {</w:t>
+      </w:r>
+    </w:p>
+    <w:p>
+      <w:pPr>
+        <w:autoSpaceDE w:val="0"/>
+        <w:autoSpaceDN w:val="0"/>
+        <w:adjustRightInd w:val="0"/>
+        <w:spacing w:after="0" w:line="240" w:lineRule="auto"/>
+        <w:rPr>
+          <w:rFonts w:ascii="Consolas" w:hAnsi="Consolas" w:cs="Consolas"/>
+          <w:color w:val="000000"/>
+          <w:sz w:val="19"/>
+          <w:szCs w:val="19"/>
+        </w:rPr>
+      </w:pPr>
+      <w:r>
+        <w:rPr>
+          <w:rFonts w:ascii="Consolas" w:hAnsi="Consolas" w:cs="Consolas"/>
+          <w:color w:val="000000"/>
+          <w:sz w:val="19"/>
+          <w:szCs w:val="19"/>
+        </w:rPr>
+        <w:t xml:space="preserve">                </w:t>
+      </w:r>
+      <w:r>
+        <w:rPr>
+          <w:rFonts w:ascii="Consolas" w:hAnsi="Consolas" w:cs="Consolas"/>
+          <w:color w:val="008000"/>
+          <w:sz w:val="19"/>
+          <w:szCs w:val="19"/>
+        </w:rPr>
+        <w:t xml:space="preserve">//Richiama la funzione per impostare un nuovo percorso se non sono trovati </w:t>
+      </w:r>
+      <w:proofErr w:type="spellStart"/>
+      <w:proofErr w:type="gramStart"/>
+      <w:r>
+        <w:rPr>
+          <w:rFonts w:ascii="Consolas" w:hAnsi="Consolas" w:cs="Consolas"/>
+          <w:color w:val="008000"/>
+          <w:sz w:val="19"/>
+          <w:szCs w:val="19"/>
+        </w:rPr>
+        <w:t>ne</w:t>
+      </w:r>
+      <w:proofErr w:type="spellEnd"/>
+      <w:proofErr w:type="gramEnd"/>
+      <w:r>
+        <w:rPr>
+          <w:rFonts w:ascii="Consolas" w:hAnsi="Consolas" w:cs="Consolas"/>
+          <w:color w:val="008000"/>
+          <w:sz w:val="19"/>
+          <w:szCs w:val="19"/>
+        </w:rPr>
+        <w:t xml:space="preserve"> quello predefinito </w:t>
+      </w:r>
+      <w:proofErr w:type="spellStart"/>
+      <w:r>
+        <w:rPr>
+          <w:rFonts w:ascii="Consolas" w:hAnsi="Consolas" w:cs="Consolas"/>
+          <w:color w:val="008000"/>
+          <w:sz w:val="19"/>
+          <w:szCs w:val="19"/>
+        </w:rPr>
+        <w:t>ne</w:t>
+      </w:r>
+      <w:proofErr w:type="spellEnd"/>
+      <w:r>
+        <w:rPr>
+          <w:rFonts w:ascii="Consolas" w:hAnsi="Consolas" w:cs="Consolas"/>
+          <w:color w:val="008000"/>
+          <w:sz w:val="19"/>
+          <w:szCs w:val="19"/>
+        </w:rPr>
+        <w:t xml:space="preserve"> quello temporaneo</w:t>
+      </w:r>
+    </w:p>
+    <w:p>
+      <w:pPr>
+        <w:autoSpaceDE w:val="0"/>
+        <w:autoSpaceDN w:val="0"/>
+        <w:adjustRightInd w:val="0"/>
+        <w:spacing w:after="0" w:line="240" w:lineRule="auto"/>
+        <w:rPr>
+          <w:rFonts w:ascii="Consolas" w:hAnsi="Consolas" w:cs="Consolas"/>
+          <w:color w:val="000000"/>
+          <w:sz w:val="19"/>
+          <w:szCs w:val="19"/>
+        </w:rPr>
+      </w:pPr>
+      <w:r>
+        <w:rPr>
+          <w:rFonts w:ascii="Consolas" w:hAnsi="Consolas" w:cs="Consolas"/>
+          <w:color w:val="000000"/>
+          <w:sz w:val="19"/>
+          <w:szCs w:val="19"/>
+        </w:rPr>
+        <w:t xml:space="preserve">                </w:t>
+      </w:r>
+      <w:proofErr w:type="spellStart"/>
+      <w:proofErr w:type="gramStart"/>
+      <w:r>
+        <w:rPr>
+          <w:rFonts w:ascii="Consolas" w:hAnsi="Consolas" w:cs="Consolas"/>
+          <w:color w:val="000000"/>
+          <w:sz w:val="19"/>
+          <w:szCs w:val="19"/>
+        </w:rPr>
+        <w:t>changeExpPath</w:t>
+      </w:r>
+      <w:proofErr w:type="spellEnd"/>
+      <w:r>
+        <w:rPr>
+          <w:rFonts w:ascii="Consolas" w:hAnsi="Consolas" w:cs="Consolas"/>
+          <w:color w:val="000000"/>
+          <w:sz w:val="19"/>
+          <w:szCs w:val="19"/>
+        </w:rPr>
+        <w:t>(</w:t>
+      </w:r>
+      <w:proofErr w:type="gramEnd"/>
+      <w:r>
+        <w:rPr>
+          <w:rFonts w:ascii="Consolas" w:hAnsi="Consolas" w:cs="Consolas"/>
+          <w:color w:val="000000"/>
+          <w:sz w:val="19"/>
+          <w:szCs w:val="19"/>
+        </w:rPr>
+        <w:t>);</w:t>
+      </w:r>
+    </w:p>
+    <w:p>
+      <w:pPr>
+        <w:autoSpaceDE w:val="0"/>
+        <w:autoSpaceDN w:val="0"/>
+        <w:adjustRightInd w:val="0"/>
+        <w:spacing w:after="0" w:line="240" w:lineRule="auto"/>
+        <w:rPr>
+          <w:rFonts w:ascii="Consolas" w:hAnsi="Consolas" w:cs="Consolas"/>
+          <w:color w:val="000000"/>
+          <w:sz w:val="19"/>
+          <w:szCs w:val="19"/>
+        </w:rPr>
+      </w:pPr>
+      <w:r>
+        <w:rPr>
+          <w:rFonts w:ascii="Consolas" w:hAnsi="Consolas" w:cs="Consolas"/>
+          <w:color w:val="000000"/>
+          <w:sz w:val="19"/>
+          <w:szCs w:val="19"/>
+        </w:rPr>
+        <w:t xml:space="preserve">            }</w:t>
+      </w:r>
+    </w:p>
+    <w:p>
+      <w:pPr>
+        <w:rPr>
+          <w:rFonts w:cstheme="minorHAnsi"/>
+        </w:rPr>
+      </w:pPr>
+      <w:r>
+        <w:rPr>
+          <w:rFonts w:ascii="Consolas" w:hAnsi="Consolas" w:cs="Consolas"/>
+          <w:color w:val="000000"/>
+          <w:sz w:val="19"/>
+          <w:szCs w:val="19"/>
+        </w:rPr>
+        <w:t xml:space="preserve">        }</w:t>
+      </w:r>
+    </w:p>
+    <w:p>
+      <w:pPr>
+        <w:rPr>
+          <w:rFonts w:cstheme="minorHAnsi"/>
+        </w:rPr>
+      </w:pPr>
+      <w:r>
+        <w:rPr>
+          <w:rFonts w:cstheme="minorHAnsi"/>
+        </w:rPr>
+        <w:t xml:space="preserve">Aggiunta la domanda sulla chiusura dell’applicazione dalla X, inoltre all’interno delle chiusure è stato inserito un comando per togliere il percorso temporaneo dal file di configurazione, di modo che non lo si ritrova durante la prossima apertura dell’applicativo </w:t>
+      </w:r>
+      <w:r>
+        <w:rPr>
+          <mc:AlternateContent>
+            <mc:Choice Requires="w16se">
+              <w:rFonts w:cstheme="minorHAnsi"/>
+            </mc:Choice>
+            <mc:Fallback>
+              <w:rFonts w:ascii="Segoe UI Emoji" w:eastAsia="Segoe UI Emoji" w:hAnsi="Segoe UI Emoji" w:cs="Segoe UI Emoji"/>
+            </mc:Fallback>
+          </mc:AlternateContent>
+        </w:rPr>
+        <mc:AlternateContent>
+          <mc:Choice Requires="w16se">
+            <w16se:symEx w16se:font="Segoe UI Emoji" w16se:char="1F60A"/>
+          </mc:Choice>
+          <mc:Fallback>
+            <w:t>😊</w:t>
+          </mc:Fallback>
+        </mc:AlternateContent>
+      </w:r>
+    </w:p>
+    <w:p>
+      <w:pPr>
+        <w:autoSpaceDE w:val="0"/>
+        <w:autoSpaceDN w:val="0"/>
+        <w:adjustRightInd w:val="0"/>
+        <w:spacing w:after="0" w:line="240" w:lineRule="auto"/>
+        <w:rPr>
+          <w:rFonts w:ascii="Consolas" w:hAnsi="Consolas" w:cs="Consolas"/>
+          <w:color w:val="000000"/>
+          <w:sz w:val="19"/>
+          <w:szCs w:val="19"/>
+        </w:rPr>
+      </w:pPr>
+      <w:r>
+        <w:rPr>
+          <w:rFonts w:ascii="Consolas" w:hAnsi="Consolas" w:cs="Consolas"/>
+          <w:color w:val="008000"/>
+          <w:sz w:val="19"/>
+          <w:szCs w:val="19"/>
+        </w:rPr>
+        <w:t>//Si chiude l'applicazione e si toglie il riferimento al percorso temporaneo</w:t>
+      </w:r>
+    </w:p>
+    <w:p>
+      <w:pPr>
+        <w:autoSpaceDE w:val="0"/>
+        <w:autoSpaceDN w:val="0"/>
+        <w:adjustRightInd w:val="0"/>
+        <w:spacing w:after="0" w:line="240" w:lineRule="auto"/>
+        <w:rPr>
+          <w:rFonts w:ascii="Consolas" w:hAnsi="Consolas" w:cs="Consolas"/>
+          <w:color w:val="000000"/>
+          <w:sz w:val="19"/>
+          <w:szCs w:val="19"/>
+        </w:rPr>
+      </w:pPr>
+      <w:r>
+        <w:rPr>
+          <w:rFonts w:ascii="Consolas" w:hAnsi="Consolas" w:cs="Consolas"/>
+          <w:color w:val="000000"/>
+          <w:sz w:val="19"/>
+          <w:szCs w:val="19"/>
+        </w:rPr>
+        <w:t xml:space="preserve">                </w:t>
+      </w:r>
+      <w:proofErr w:type="spellStart"/>
+      <w:r>
+        <w:rPr>
+          <w:rFonts w:ascii="Consolas" w:hAnsi="Consolas" w:cs="Consolas"/>
+          <w:color w:val="0000FF"/>
+          <w:sz w:val="19"/>
+          <w:szCs w:val="19"/>
+        </w:rPr>
+        <w:t>if</w:t>
+      </w:r>
+      <w:proofErr w:type="spellEnd"/>
+      <w:r>
+        <w:rPr>
+          <w:rFonts w:ascii="Consolas" w:hAnsi="Consolas" w:cs="Consolas"/>
+          <w:color w:val="000000"/>
+          <w:sz w:val="19"/>
+          <w:szCs w:val="19"/>
+        </w:rPr>
+        <w:t xml:space="preserve"> (</w:t>
+      </w:r>
+      <w:proofErr w:type="spellStart"/>
+      <w:r>
+        <w:rPr>
+          <w:rFonts w:ascii="Consolas" w:hAnsi="Consolas" w:cs="Consolas"/>
+          <w:color w:val="000000"/>
+          <w:sz w:val="19"/>
+          <w:szCs w:val="19"/>
+        </w:rPr>
+        <w:t>configurationController.containsTemppath</w:t>
+      </w:r>
+      <w:proofErr w:type="spellEnd"/>
+      <w:r>
+        <w:rPr>
+          <w:rFonts w:ascii="Consolas" w:hAnsi="Consolas" w:cs="Consolas"/>
+          <w:color w:val="000000"/>
+          <w:sz w:val="19"/>
+          <w:szCs w:val="19"/>
+        </w:rPr>
+        <w:t>())</w:t>
+      </w:r>
+    </w:p>
+    <w:p>
+      <w:pPr>
+        <w:autoSpaceDE w:val="0"/>
+        <w:autoSpaceDN w:val="0"/>
+        <w:adjustRightInd w:val="0"/>
+        <w:spacing w:after="0" w:line="240" w:lineRule="auto"/>
+        <w:rPr>
+          <w:rFonts w:ascii="Consolas" w:hAnsi="Consolas" w:cs="Consolas"/>
+          <w:color w:val="000000"/>
+          <w:sz w:val="19"/>
+          <w:szCs w:val="19"/>
+        </w:rPr>
+      </w:pPr>
+      <w:r>
+        <w:rPr>
+          <w:rFonts w:ascii="Consolas" w:hAnsi="Consolas" w:cs="Consolas"/>
+          <w:color w:val="000000"/>
+          <w:sz w:val="19"/>
+          <w:szCs w:val="19"/>
+        </w:rPr>
+        <w:t xml:space="preserve">                {</w:t>
+      </w:r>
+    </w:p>
+    <w:p>
+      <w:pPr>
+        <w:autoSpaceDE w:val="0"/>
+        <w:autoSpaceDN w:val="0"/>
+        <w:adjustRightInd w:val="0"/>
+        <w:spacing w:after="0" w:line="240" w:lineRule="auto"/>
+        <w:rPr>
+          <w:rFonts w:ascii="Consolas" w:hAnsi="Consolas" w:cs="Consolas"/>
+          <w:color w:val="000000"/>
+          <w:sz w:val="19"/>
+          <w:szCs w:val="19"/>
+        </w:rPr>
+      </w:pPr>
+      <w:r>
+        <w:rPr>
+          <w:rFonts w:ascii="Consolas" w:hAnsi="Consolas" w:cs="Consolas"/>
+          <w:color w:val="000000"/>
+          <w:sz w:val="19"/>
+          <w:szCs w:val="19"/>
+        </w:rPr>
+        <w:lastRenderedPageBreak/>
+        <w:t xml:space="preserve">                    </w:t>
+      </w:r>
+      <w:proofErr w:type="spellStart"/>
+      <w:r>
+        <w:rPr>
+          <w:rFonts w:ascii="Consolas" w:hAnsi="Consolas" w:cs="Consolas"/>
+          <w:color w:val="0000FF"/>
+          <w:sz w:val="19"/>
+          <w:szCs w:val="19"/>
+        </w:rPr>
+        <w:t>string</w:t>
+      </w:r>
+      <w:proofErr w:type="spellEnd"/>
+      <w:r>
+        <w:rPr>
+          <w:rFonts w:ascii="Consolas" w:hAnsi="Consolas" w:cs="Consolas"/>
+          <w:color w:val="000000"/>
+          <w:sz w:val="19"/>
+          <w:szCs w:val="19"/>
+        </w:rPr>
+        <w:t xml:space="preserve"> key = </w:t>
+      </w:r>
+      <w:r>
+        <w:rPr>
+          <w:rFonts w:ascii="Consolas" w:hAnsi="Consolas" w:cs="Consolas"/>
+          <w:color w:val="A31515"/>
+          <w:sz w:val="19"/>
+          <w:szCs w:val="19"/>
+        </w:rPr>
+        <w:t>"</w:t>
+      </w:r>
+      <w:proofErr w:type="spellStart"/>
+      <w:r>
+        <w:rPr>
+          <w:rFonts w:ascii="Consolas" w:hAnsi="Consolas" w:cs="Consolas"/>
+          <w:color w:val="A31515"/>
+          <w:sz w:val="19"/>
+          <w:szCs w:val="19"/>
+        </w:rPr>
+        <w:t>temppath</w:t>
+      </w:r>
+      <w:proofErr w:type="spellEnd"/>
+      <w:r>
+        <w:rPr>
+          <w:rFonts w:ascii="Consolas" w:hAnsi="Consolas" w:cs="Consolas"/>
+          <w:color w:val="A31515"/>
+          <w:sz w:val="19"/>
+          <w:szCs w:val="19"/>
+        </w:rPr>
+        <w:t>"</w:t>
+      </w:r>
+      <w:r>
+        <w:rPr>
+          <w:rFonts w:ascii="Consolas" w:hAnsi="Consolas" w:cs="Consolas"/>
+          <w:color w:val="000000"/>
+          <w:sz w:val="19"/>
+          <w:szCs w:val="19"/>
+        </w:rPr>
+        <w:t>;</w:t>
+      </w:r>
+    </w:p>
+    <w:p>
+      <w:pPr>
+        <w:autoSpaceDE w:val="0"/>
+        <w:autoSpaceDN w:val="0"/>
+        <w:adjustRightInd w:val="0"/>
+        <w:spacing w:after="0" w:line="240" w:lineRule="auto"/>
+        <w:rPr>
+          <w:rFonts w:ascii="Consolas" w:hAnsi="Consolas" w:cs="Consolas"/>
+          <w:color w:val="000000"/>
+          <w:sz w:val="19"/>
+          <w:szCs w:val="19"/>
+        </w:rPr>
+      </w:pPr>
+      <w:r>
+        <w:rPr>
+          <w:rFonts w:ascii="Consolas" w:hAnsi="Consolas" w:cs="Consolas"/>
+          <w:color w:val="000000"/>
+          <w:sz w:val="19"/>
+          <w:szCs w:val="19"/>
+        </w:rPr>
+        <w:t xml:space="preserve">                    </w:t>
+      </w:r>
+      <w:proofErr w:type="spellStart"/>
+      <w:r>
+        <w:rPr>
+          <w:rFonts w:ascii="Consolas" w:hAnsi="Consolas" w:cs="Consolas"/>
+          <w:color w:val="000000"/>
+          <w:sz w:val="19"/>
+          <w:szCs w:val="19"/>
+        </w:rPr>
+        <w:t>configurationController.remove</w:t>
+      </w:r>
+      <w:proofErr w:type="spellEnd"/>
+      <w:r>
+        <w:rPr>
+          <w:rFonts w:ascii="Consolas" w:hAnsi="Consolas" w:cs="Consolas"/>
+          <w:color w:val="000000"/>
+          <w:sz w:val="19"/>
+          <w:szCs w:val="19"/>
+        </w:rPr>
+        <w:t>(key);</w:t>
+      </w:r>
+    </w:p>
+    <w:p>
+      <w:pPr>
+        <w:rPr>
+          <w:rFonts w:cstheme="minorHAnsi"/>
+        </w:rPr>
+      </w:pPr>
+      <w:r>
+        <w:rPr>
+          <w:rFonts w:ascii="Consolas" w:hAnsi="Consolas" w:cs="Consolas"/>
+          <w:color w:val="000000"/>
+          <w:sz w:val="19"/>
+          <w:szCs w:val="19"/>
+        </w:rPr>
+        <w:t xml:space="preserve">                }</w:t>
+      </w:r>
+    </w:p>
+    <w:p>
+      <w:pPr>
+        <w:rPr>
+          <w:rFonts w:cstheme="minorHAnsi"/>
+        </w:rPr>
+      </w:pPr>
+      <w:r>
+        <w:rPr>
+          <w:rFonts w:cstheme="minorHAnsi"/>
+        </w:rPr>
+        <w:t>L’evento di chiusura è stato disattivato quando l’applicativo viene riavviato o chiuso in modo diverso rispetto alla X, poiché altrimenti l’evento si verificherebbe ugualmente:</w:t>
+      </w:r>
+    </w:p>
+    <w:p>
+      <w:pPr>
+        <w:rPr>
+          <w:rFonts w:ascii="Consolas" w:hAnsi="Consolas" w:cs="Consolas"/>
+          <w:color w:val="000000"/>
+          <w:sz w:val="19"/>
+          <w:szCs w:val="19"/>
+        </w:rPr>
+      </w:pPr>
+      <w:proofErr w:type="spellStart"/>
+      <w:proofErr w:type="gramStart"/>
+      <w:r>
+        <w:rPr>
+          <w:rFonts w:ascii="Consolas" w:hAnsi="Consolas" w:cs="Consolas"/>
+          <w:color w:val="0000FF"/>
+          <w:sz w:val="19"/>
+          <w:szCs w:val="19"/>
+        </w:rPr>
+        <w:t>this</w:t>
+      </w:r>
+      <w:r>
+        <w:rPr>
+          <w:rFonts w:ascii="Consolas" w:hAnsi="Consolas" w:cs="Consolas"/>
+          <w:color w:val="000000"/>
+          <w:sz w:val="19"/>
+          <w:szCs w:val="19"/>
+        </w:rPr>
+        <w:t>.Closing</w:t>
+      </w:r>
+      <w:proofErr w:type="spellEnd"/>
+      <w:proofErr w:type="gramEnd"/>
+      <w:r>
+        <w:rPr>
+          <w:rFonts w:ascii="Consolas" w:hAnsi="Consolas" w:cs="Consolas"/>
+          <w:color w:val="000000"/>
+          <w:sz w:val="19"/>
+          <w:szCs w:val="19"/>
+        </w:rPr>
+        <w:t xml:space="preserve"> -= </w:t>
+      </w:r>
+      <w:proofErr w:type="spellStart"/>
+      <w:r>
+        <w:rPr>
+          <w:rFonts w:ascii="Consolas" w:hAnsi="Consolas" w:cs="Consolas"/>
+          <w:color w:val="000000"/>
+          <w:sz w:val="19"/>
+          <w:szCs w:val="19"/>
+        </w:rPr>
+        <w:t>Window_Closing</w:t>
+      </w:r>
+      <w:proofErr w:type="spellEnd"/>
+      <w:r>
+        <w:rPr>
+          <w:rFonts w:ascii="Consolas" w:hAnsi="Consolas" w:cs="Consolas"/>
+          <w:color w:val="000000"/>
+          <w:sz w:val="19"/>
+          <w:szCs w:val="19"/>
+        </w:rPr>
+        <w:t>;</w:t>
+      </w:r>
+    </w:p>
+    <w:p>
+      <w:pPr>
+        <w:rPr>
+          <w:rFonts w:cstheme="minorHAnsi"/>
+        </w:rPr>
+      </w:pPr>
+      <w:r>
+        <w:rPr>
+          <w:rFonts w:cstheme="minorHAnsi"/>
+        </w:rPr>
+        <w:t>Separato il comando da menu di aggiornamento degli esperimenti e del riavvio dell’app. Nell’aggiornamento è stato semplicemente richiamato l’inizializzazione della lista degli esperimenti.</w:t>
+      </w:r>
+    </w:p>
+    <w:p>
+      <w:pPr>
+        <w:rPr>
+          <w:rFonts w:cstheme="minorHAnsi"/>
+        </w:rPr>
+      </w:pPr>
+      <w:r>
+        <w:rPr>
+          <w:rFonts w:cstheme="minorHAnsi"/>
+        </w:rPr>
+        <w:t xml:space="preserve">Durante una prova è stato generato un </w:t>
+      </w:r>
+      <w:proofErr w:type="spellStart"/>
+      <w:r>
+        <w:rPr>
+          <w:rFonts w:cstheme="minorHAnsi"/>
+        </w:rPr>
+        <w:t>ArgumentException</w:t>
+      </w:r>
+      <w:proofErr w:type="spellEnd"/>
+      <w:r>
+        <w:rPr>
+          <w:rFonts w:cstheme="minorHAnsi"/>
+        </w:rPr>
+        <w:t>, poiché a quanto pare nel file di configurazione è presente la chiave “</w:t>
+      </w:r>
+      <w:proofErr w:type="spellStart"/>
+      <w:r>
+        <w:rPr>
+          <w:rFonts w:cstheme="minorHAnsi"/>
+        </w:rPr>
+        <w:t>temppath</w:t>
+      </w:r>
+      <w:proofErr w:type="spellEnd"/>
+      <w:r>
+        <w:rPr>
+          <w:rFonts w:cstheme="minorHAnsi"/>
+        </w:rPr>
+        <w:t xml:space="preserve">” ma non ha alcun valore… L’eccezione è stata catturata con un catch e gestita come la </w:t>
+      </w:r>
+      <w:proofErr w:type="spellStart"/>
+      <w:r>
+        <w:rPr>
+          <w:rFonts w:cstheme="minorHAnsi"/>
+        </w:rPr>
+        <w:t>DirectoryNotFoundException</w:t>
+      </w:r>
+      <w:proofErr w:type="spellEnd"/>
+      <w:r>
+        <w:rPr>
+          <w:rFonts w:cstheme="minorHAnsi"/>
+        </w:rPr>
+        <w:t xml:space="preserve"> </w:t>
+      </w:r>
+      <w:r>
+        <w:rPr>
+          <w:rFonts w:cstheme="minorHAnsi"/>
+        </w:rPr>
+        <w:sym w:font="Wingdings" w:char="F0E0"/>
+      </w:r>
+      <w:r>
+        <w:rPr>
+          <w:rFonts w:cstheme="minorHAnsi"/>
+        </w:rPr>
+        <w:t xml:space="preserve"> si chiama il cambio di percorso.</w:t>
+      </w:r>
+    </w:p>
+    <w:p>
+      <w:pPr>
+        <w:rPr>
+          <w:rFonts w:cstheme="minorHAnsi"/>
+        </w:rPr>
+      </w:pPr>
+      <w:r>
+        <w:rPr>
+          <w:rFonts w:cstheme="minorHAnsi"/>
+        </w:rPr>
+        <w:t xml:space="preserve">Aggiunto la gestione in caso l’utente prema “Annulla” dalla finestra di selezione della cartella, </w:t>
+      </w:r>
+      <w:hyperlink r:id="rId38" w:history="1">
+        <w:r>
+          <w:rPr>
+            <w:rStyle w:val="Collegamentoipertestuale"/>
+            <w:rFonts w:cstheme="minorHAnsi"/>
+          </w:rPr>
+          <w:t>https://stackoverflow.com/questions/9567061/folderbrowserdialog-cancel-event-c-sharp</w:t>
+        </w:r>
+      </w:hyperlink>
+    </w:p>
+    <w:p>
+      <w:pPr>
+        <w:rPr>
+          <w:rFonts w:cstheme="minorHAnsi"/>
+        </w:rPr>
+      </w:pPr>
+      <w:r>
+        <w:rPr>
+          <w:rFonts w:cstheme="minorHAnsi"/>
+        </w:rPr>
+        <w:t xml:space="preserve">Scaricata immagine nel caso non si trovino immagini durante lo scorrimento delle deposizioni, poiché altrimenti va in crash </w:t>
+      </w:r>
+      <w:hyperlink r:id="rId39" w:history="1">
+        <w:r>
+          <w:rPr>
+            <w:rStyle w:val="Collegamentoipertestuale"/>
+            <w:rFonts w:cstheme="minorHAnsi"/>
+          </w:rPr>
+          <w:t>https://unsplash.com/s/photos/sorry</w:t>
+        </w:r>
+      </w:hyperlink>
     </w:p>
     <w:p>
       <w:pPr>

</xml_diff>

<commit_message>
Add first version of report, some code changes
Aggiunto il report del progetto, prima versione, ed effettuati alcuni cambiamenti sul codice
</commit_message>
<xml_diff>
--- a/docs/Diario di bordo/Diario di bordo.docx
+++ b/docs/Diario di bordo/Diario di bordo.docx
@@ -26625,6 +26625,12 @@
           <w:rFonts w:cstheme="minorHAnsi"/>
         </w:rPr>
       </w:pPr>
+      <w:r>
+        <w:rPr>
+          <w:rFonts w:cstheme="minorHAnsi"/>
+        </w:rPr>
+        <w:t>Idealmente</w:t>
+      </w:r>
     </w:p>
     <w:p>
       <w:pPr>
@@ -26730,6 +26736,584 @@
           <w:rFonts w:cstheme="minorHAnsi"/>
         </w:rPr>
         <w:t xml:space="preserve"> ExperimentGUI_Content</w:t>
+      </w:r>
+    </w:p>
+    <w:p>
+      <w:pPr>
+        <w:rPr>
+          <w:rFonts w:cstheme="minorHAnsi"/>
+        </w:rPr>
+      </w:pPr>
+    </w:p>
+    <w:p>
+      <w:pPr>
+        <w:rPr>
+          <w:rFonts w:cstheme="minorHAnsi"/>
+        </w:rPr>
+      </w:pPr>
+      <w:r>
+        <w:rPr>
+          <w:rFonts w:cstheme="minorHAnsi"/>
+        </w:rPr>
+        <w:t>Il controllo per la oldversion è stato modificato in mydepodata. I criteri potrebbero cambiare dal semplice numero di file, quindi è stato aggiunto un metodo personalizzabile che torna un booleano.</w:t>
+      </w:r>
+    </w:p>
+    <w:p>
+      <w:pPr>
+        <w:autoSpaceDE w:val="0"/>
+        <w:autoSpaceDN w:val="0"/>
+        <w:adjustRightInd w:val="0"/>
+        <w:spacing w:after="0" w:line="240" w:lineRule="auto"/>
+        <w:rPr>
+          <w:rFonts w:ascii="Consolas" w:hAnsi="Consolas" w:cs="Consolas"/>
+          <w:color w:val="000000"/>
+          <w:sz w:val="19"/>
+          <w:szCs w:val="19"/>
+        </w:rPr>
+      </w:pPr>
+      <w:r>
+        <w:rPr>
+          <w:rFonts w:ascii="Consolas" w:hAnsi="Consolas" w:cs="Consolas"/>
+          <w:color w:val="008000"/>
+          <w:sz w:val="19"/>
+          <w:szCs w:val="19"/>
+        </w:rPr>
+        <w:t>//Decide se si tratta della vecchia o nuova versione</w:t>
+      </w:r>
+    </w:p>
+    <w:p>
+      <w:pPr>
+        <w:autoSpaceDE w:val="0"/>
+        <w:autoSpaceDN w:val="0"/>
+        <w:adjustRightInd w:val="0"/>
+        <w:spacing w:after="0" w:line="240" w:lineRule="auto"/>
+        <w:rPr>
+          <w:rFonts w:ascii="Consolas" w:hAnsi="Consolas" w:cs="Consolas"/>
+          <w:color w:val="000000"/>
+          <w:sz w:val="19"/>
+          <w:szCs w:val="19"/>
+        </w:rPr>
+      </w:pPr>
+      <w:r>
+        <w:rPr>
+          <w:rFonts w:ascii="Consolas" w:hAnsi="Consolas" w:cs="Consolas"/>
+          <w:color w:val="000000"/>
+          <w:sz w:val="19"/>
+          <w:szCs w:val="19"/>
+        </w:rPr>
+        <w:t xml:space="preserve">        </w:t>
+      </w:r>
+      <w:r>
+        <w:rPr>
+          <w:rFonts w:ascii="Consolas" w:hAnsi="Consolas" w:cs="Consolas"/>
+          <w:color w:val="0000FF"/>
+          <w:sz w:val="19"/>
+          <w:szCs w:val="19"/>
+        </w:rPr>
+        <w:t>private</w:t>
+      </w:r>
+      <w:r>
+        <w:rPr>
+          <w:rFonts w:ascii="Consolas" w:hAnsi="Consolas" w:cs="Consolas"/>
+          <w:color w:val="000000"/>
+          <w:sz w:val="19"/>
+          <w:szCs w:val="19"/>
+        </w:rPr>
+        <w:t xml:space="preserve"> </w:t>
+      </w:r>
+      <w:r>
+        <w:rPr>
+          <w:rFonts w:ascii="Consolas" w:hAnsi="Consolas" w:cs="Consolas"/>
+          <w:color w:val="0000FF"/>
+          <w:sz w:val="19"/>
+          <w:szCs w:val="19"/>
+        </w:rPr>
+        <w:t>bool</w:t>
+      </w:r>
+      <w:r>
+        <w:rPr>
+          <w:rFonts w:ascii="Consolas" w:hAnsi="Consolas" w:cs="Consolas"/>
+          <w:color w:val="000000"/>
+          <w:sz w:val="19"/>
+          <w:szCs w:val="19"/>
+        </w:rPr>
+        <w:t xml:space="preserve"> AmICheckAnOldVersion(DirectoryInfo directoryInfo)</w:t>
+      </w:r>
+    </w:p>
+    <w:p>
+      <w:pPr>
+        <w:autoSpaceDE w:val="0"/>
+        <w:autoSpaceDN w:val="0"/>
+        <w:adjustRightInd w:val="0"/>
+        <w:spacing w:after="0" w:line="240" w:lineRule="auto"/>
+        <w:rPr>
+          <w:rFonts w:ascii="Consolas" w:hAnsi="Consolas" w:cs="Consolas"/>
+          <w:color w:val="000000"/>
+          <w:sz w:val="19"/>
+          <w:szCs w:val="19"/>
+        </w:rPr>
+      </w:pPr>
+      <w:r>
+        <w:rPr>
+          <w:rFonts w:ascii="Consolas" w:hAnsi="Consolas" w:cs="Consolas"/>
+          <w:color w:val="000000"/>
+          <w:sz w:val="19"/>
+          <w:szCs w:val="19"/>
+        </w:rPr>
+        <w:t xml:space="preserve">        {</w:t>
+      </w:r>
+    </w:p>
+    <w:p>
+      <w:pPr>
+        <w:autoSpaceDE w:val="0"/>
+        <w:autoSpaceDN w:val="0"/>
+        <w:adjustRightInd w:val="0"/>
+        <w:spacing w:after="0" w:line="240" w:lineRule="auto"/>
+        <w:rPr>
+          <w:rFonts w:ascii="Consolas" w:hAnsi="Consolas" w:cs="Consolas"/>
+          <w:color w:val="000000"/>
+          <w:sz w:val="19"/>
+          <w:szCs w:val="19"/>
+        </w:rPr>
+      </w:pPr>
+      <w:r>
+        <w:rPr>
+          <w:rFonts w:ascii="Consolas" w:hAnsi="Consolas" w:cs="Consolas"/>
+          <w:color w:val="000000"/>
+          <w:sz w:val="19"/>
+          <w:szCs w:val="19"/>
+        </w:rPr>
+        <w:lastRenderedPageBreak/>
+        <w:t xml:space="preserve">            </w:t>
+      </w:r>
+      <w:r>
+        <w:rPr>
+          <w:rFonts w:ascii="Consolas" w:hAnsi="Consolas" w:cs="Consolas"/>
+          <w:color w:val="008000"/>
+          <w:sz w:val="19"/>
+          <w:szCs w:val="19"/>
+        </w:rPr>
+        <w:t>//Varibili locali di check</w:t>
+      </w:r>
+    </w:p>
+    <w:p>
+      <w:pPr>
+        <w:autoSpaceDE w:val="0"/>
+        <w:autoSpaceDN w:val="0"/>
+        <w:adjustRightInd w:val="0"/>
+        <w:spacing w:after="0" w:line="240" w:lineRule="auto"/>
+        <w:rPr>
+          <w:rFonts w:ascii="Consolas" w:hAnsi="Consolas" w:cs="Consolas"/>
+          <w:color w:val="000000"/>
+          <w:sz w:val="19"/>
+          <w:szCs w:val="19"/>
+        </w:rPr>
+      </w:pPr>
+      <w:r>
+        <w:rPr>
+          <w:rFonts w:ascii="Consolas" w:hAnsi="Consolas" w:cs="Consolas"/>
+          <w:color w:val="000000"/>
+          <w:sz w:val="19"/>
+          <w:szCs w:val="19"/>
+        </w:rPr>
+        <w:t xml:space="preserve">            </w:t>
+      </w:r>
+      <w:r>
+        <w:rPr>
+          <w:rFonts w:ascii="Consolas" w:hAnsi="Consolas" w:cs="Consolas"/>
+          <w:color w:val="0000FF"/>
+          <w:sz w:val="19"/>
+          <w:szCs w:val="19"/>
+        </w:rPr>
+        <w:t>bool</w:t>
+      </w:r>
+      <w:r>
+        <w:rPr>
+          <w:rFonts w:ascii="Consolas" w:hAnsi="Consolas" w:cs="Consolas"/>
+          <w:color w:val="000000"/>
+          <w:sz w:val="19"/>
+          <w:szCs w:val="19"/>
+        </w:rPr>
+        <w:t xml:space="preserve"> overTwoFiles = </w:t>
+      </w:r>
+      <w:r>
+        <w:rPr>
+          <w:rFonts w:ascii="Consolas" w:hAnsi="Consolas" w:cs="Consolas"/>
+          <w:color w:val="0000FF"/>
+          <w:sz w:val="19"/>
+          <w:szCs w:val="19"/>
+        </w:rPr>
+        <w:t>false</w:t>
+      </w:r>
+      <w:r>
+        <w:rPr>
+          <w:rFonts w:ascii="Consolas" w:hAnsi="Consolas" w:cs="Consolas"/>
+          <w:color w:val="000000"/>
+          <w:sz w:val="19"/>
+          <w:szCs w:val="19"/>
+        </w:rPr>
+        <w:t xml:space="preserve">;                  </w:t>
+      </w:r>
+      <w:r>
+        <w:rPr>
+          <w:rFonts w:ascii="Consolas" w:hAnsi="Consolas" w:cs="Consolas"/>
+          <w:color w:val="008000"/>
+          <w:sz w:val="19"/>
+          <w:szCs w:val="19"/>
+        </w:rPr>
+        <w:t>//se contiene più di due file, immagine provino e commento, è probabile sia una vecchia versione</w:t>
+      </w:r>
+    </w:p>
+    <w:p>
+      <w:pPr>
+        <w:autoSpaceDE w:val="0"/>
+        <w:autoSpaceDN w:val="0"/>
+        <w:adjustRightInd w:val="0"/>
+        <w:spacing w:after="0" w:line="240" w:lineRule="auto"/>
+        <w:rPr>
+          <w:rFonts w:ascii="Consolas" w:hAnsi="Consolas" w:cs="Consolas"/>
+          <w:color w:val="000000"/>
+          <w:sz w:val="19"/>
+          <w:szCs w:val="19"/>
+        </w:rPr>
+      </w:pPr>
+    </w:p>
+    <w:p>
+      <w:pPr>
+        <w:autoSpaceDE w:val="0"/>
+        <w:autoSpaceDN w:val="0"/>
+        <w:adjustRightInd w:val="0"/>
+        <w:spacing w:after="0" w:line="240" w:lineRule="auto"/>
+        <w:rPr>
+          <w:rFonts w:ascii="Consolas" w:hAnsi="Consolas" w:cs="Consolas"/>
+          <w:color w:val="000000"/>
+          <w:sz w:val="19"/>
+          <w:szCs w:val="19"/>
+        </w:rPr>
+      </w:pPr>
+      <w:r>
+        <w:rPr>
+          <w:rFonts w:ascii="Consolas" w:hAnsi="Consolas" w:cs="Consolas"/>
+          <w:color w:val="000000"/>
+          <w:sz w:val="19"/>
+          <w:szCs w:val="19"/>
+        </w:rPr>
+        <w:t xml:space="preserve">            </w:t>
+      </w:r>
+      <w:r>
+        <w:rPr>
+          <w:rFonts w:ascii="Consolas" w:hAnsi="Consolas" w:cs="Consolas"/>
+          <w:color w:val="008000"/>
+          <w:sz w:val="19"/>
+          <w:szCs w:val="19"/>
+        </w:rPr>
+        <w:t>//Inizio dei controlli</w:t>
+      </w:r>
+    </w:p>
+    <w:p>
+      <w:pPr>
+        <w:autoSpaceDE w:val="0"/>
+        <w:autoSpaceDN w:val="0"/>
+        <w:adjustRightInd w:val="0"/>
+        <w:spacing w:after="0" w:line="240" w:lineRule="auto"/>
+        <w:rPr>
+          <w:rFonts w:ascii="Consolas" w:hAnsi="Consolas" w:cs="Consolas"/>
+          <w:color w:val="000000"/>
+          <w:sz w:val="19"/>
+          <w:szCs w:val="19"/>
+        </w:rPr>
+      </w:pPr>
+    </w:p>
+    <w:p>
+      <w:pPr>
+        <w:autoSpaceDE w:val="0"/>
+        <w:autoSpaceDN w:val="0"/>
+        <w:adjustRightInd w:val="0"/>
+        <w:spacing w:after="0" w:line="240" w:lineRule="auto"/>
+        <w:rPr>
+          <w:rFonts w:ascii="Consolas" w:hAnsi="Consolas" w:cs="Consolas"/>
+          <w:color w:val="000000"/>
+          <w:sz w:val="19"/>
+          <w:szCs w:val="19"/>
+        </w:rPr>
+      </w:pPr>
+      <w:r>
+        <w:rPr>
+          <w:rFonts w:ascii="Consolas" w:hAnsi="Consolas" w:cs="Consolas"/>
+          <w:color w:val="000000"/>
+          <w:sz w:val="19"/>
+          <w:szCs w:val="19"/>
+        </w:rPr>
+        <w:t xml:space="preserve">            </w:t>
+      </w:r>
+      <w:r>
+        <w:rPr>
+          <w:rFonts w:ascii="Consolas" w:hAnsi="Consolas" w:cs="Consolas"/>
+          <w:color w:val="008000"/>
+          <w:sz w:val="19"/>
+          <w:szCs w:val="19"/>
+        </w:rPr>
+        <w:t>//Numero di files</w:t>
+      </w:r>
+    </w:p>
+    <w:p>
+      <w:pPr>
+        <w:autoSpaceDE w:val="0"/>
+        <w:autoSpaceDN w:val="0"/>
+        <w:adjustRightInd w:val="0"/>
+        <w:spacing w:after="0" w:line="240" w:lineRule="auto"/>
+        <w:rPr>
+          <w:rFonts w:ascii="Consolas" w:hAnsi="Consolas" w:cs="Consolas"/>
+          <w:color w:val="000000"/>
+          <w:sz w:val="19"/>
+          <w:szCs w:val="19"/>
+        </w:rPr>
+      </w:pPr>
+      <w:r>
+        <w:rPr>
+          <w:rFonts w:ascii="Consolas" w:hAnsi="Consolas" w:cs="Consolas"/>
+          <w:color w:val="000000"/>
+          <w:sz w:val="19"/>
+          <w:szCs w:val="19"/>
+        </w:rPr>
+        <w:t xml:space="preserve">            </w:t>
+      </w:r>
+      <w:r>
+        <w:rPr>
+          <w:rFonts w:ascii="Consolas" w:hAnsi="Consolas" w:cs="Consolas"/>
+          <w:color w:val="0000FF"/>
+          <w:sz w:val="19"/>
+          <w:szCs w:val="19"/>
+        </w:rPr>
+        <w:t>if</w:t>
+      </w:r>
+      <w:r>
+        <w:rPr>
+          <w:rFonts w:ascii="Consolas" w:hAnsi="Consolas" w:cs="Consolas"/>
+          <w:color w:val="000000"/>
+          <w:sz w:val="19"/>
+          <w:szCs w:val="19"/>
+        </w:rPr>
+        <w:t>(directoryInfo.GetFiles().Length &gt; 2)</w:t>
+      </w:r>
+    </w:p>
+    <w:p>
+      <w:pPr>
+        <w:autoSpaceDE w:val="0"/>
+        <w:autoSpaceDN w:val="0"/>
+        <w:adjustRightInd w:val="0"/>
+        <w:spacing w:after="0" w:line="240" w:lineRule="auto"/>
+        <w:rPr>
+          <w:rFonts w:ascii="Consolas" w:hAnsi="Consolas" w:cs="Consolas"/>
+          <w:color w:val="000000"/>
+          <w:sz w:val="19"/>
+          <w:szCs w:val="19"/>
+        </w:rPr>
+      </w:pPr>
+      <w:r>
+        <w:rPr>
+          <w:rFonts w:ascii="Consolas" w:hAnsi="Consolas" w:cs="Consolas"/>
+          <w:color w:val="000000"/>
+          <w:sz w:val="19"/>
+          <w:szCs w:val="19"/>
+        </w:rPr>
+        <w:t xml:space="preserve">            {</w:t>
+      </w:r>
+    </w:p>
+    <w:p>
+      <w:pPr>
+        <w:autoSpaceDE w:val="0"/>
+        <w:autoSpaceDN w:val="0"/>
+        <w:adjustRightInd w:val="0"/>
+        <w:spacing w:after="0" w:line="240" w:lineRule="auto"/>
+        <w:rPr>
+          <w:rFonts w:ascii="Consolas" w:hAnsi="Consolas" w:cs="Consolas"/>
+          <w:color w:val="000000"/>
+          <w:sz w:val="19"/>
+          <w:szCs w:val="19"/>
+        </w:rPr>
+      </w:pPr>
+      <w:r>
+        <w:rPr>
+          <w:rFonts w:ascii="Consolas" w:hAnsi="Consolas" w:cs="Consolas"/>
+          <w:color w:val="000000"/>
+          <w:sz w:val="19"/>
+          <w:szCs w:val="19"/>
+        </w:rPr>
+        <w:t xml:space="preserve">                overTwoFiles = </w:t>
+      </w:r>
+      <w:r>
+        <w:rPr>
+          <w:rFonts w:ascii="Consolas" w:hAnsi="Consolas" w:cs="Consolas"/>
+          <w:color w:val="0000FF"/>
+          <w:sz w:val="19"/>
+          <w:szCs w:val="19"/>
+        </w:rPr>
+        <w:t>true</w:t>
+      </w:r>
+      <w:r>
+        <w:rPr>
+          <w:rFonts w:ascii="Consolas" w:hAnsi="Consolas" w:cs="Consolas"/>
+          <w:color w:val="000000"/>
+          <w:sz w:val="19"/>
+          <w:szCs w:val="19"/>
+        </w:rPr>
+        <w:t>;</w:t>
+      </w:r>
+    </w:p>
+    <w:p>
+      <w:pPr>
+        <w:autoSpaceDE w:val="0"/>
+        <w:autoSpaceDN w:val="0"/>
+        <w:adjustRightInd w:val="0"/>
+        <w:spacing w:after="0" w:line="240" w:lineRule="auto"/>
+        <w:rPr>
+          <w:rFonts w:ascii="Consolas" w:hAnsi="Consolas" w:cs="Consolas"/>
+          <w:color w:val="000000"/>
+          <w:sz w:val="19"/>
+          <w:szCs w:val="19"/>
+        </w:rPr>
+      </w:pPr>
+      <w:r>
+        <w:rPr>
+          <w:rFonts w:ascii="Consolas" w:hAnsi="Consolas" w:cs="Consolas"/>
+          <w:color w:val="000000"/>
+          <w:sz w:val="19"/>
+          <w:szCs w:val="19"/>
+        </w:rPr>
+        <w:t xml:space="preserve">            }</w:t>
+      </w:r>
+    </w:p>
+    <w:p>
+      <w:pPr>
+        <w:autoSpaceDE w:val="0"/>
+        <w:autoSpaceDN w:val="0"/>
+        <w:adjustRightInd w:val="0"/>
+        <w:spacing w:after="0" w:line="240" w:lineRule="auto"/>
+        <w:rPr>
+          <w:rFonts w:ascii="Consolas" w:hAnsi="Consolas" w:cs="Consolas"/>
+          <w:color w:val="000000"/>
+          <w:sz w:val="19"/>
+          <w:szCs w:val="19"/>
+        </w:rPr>
+      </w:pPr>
+    </w:p>
+    <w:p>
+      <w:pPr>
+        <w:autoSpaceDE w:val="0"/>
+        <w:autoSpaceDN w:val="0"/>
+        <w:adjustRightInd w:val="0"/>
+        <w:spacing w:after="0" w:line="240" w:lineRule="auto"/>
+        <w:rPr>
+          <w:rFonts w:ascii="Consolas" w:hAnsi="Consolas" w:cs="Consolas"/>
+          <w:color w:val="000000"/>
+          <w:sz w:val="19"/>
+          <w:szCs w:val="19"/>
+        </w:rPr>
+      </w:pPr>
+      <w:r>
+        <w:rPr>
+          <w:rFonts w:ascii="Consolas" w:hAnsi="Consolas" w:cs="Consolas"/>
+          <w:color w:val="000000"/>
+          <w:sz w:val="19"/>
+          <w:szCs w:val="19"/>
+        </w:rPr>
+        <w:t xml:space="preserve">            </w:t>
+      </w:r>
+      <w:r>
+        <w:rPr>
+          <w:rFonts w:ascii="Consolas" w:hAnsi="Consolas" w:cs="Consolas"/>
+          <w:color w:val="008000"/>
+          <w:sz w:val="19"/>
+          <w:szCs w:val="19"/>
+        </w:rPr>
+        <w:t>//Ritorno la combinazione dei check ...&amp;&amp;...%%... ecc</w:t>
+      </w:r>
+    </w:p>
+    <w:p>
+      <w:pPr>
+        <w:autoSpaceDE w:val="0"/>
+        <w:autoSpaceDN w:val="0"/>
+        <w:adjustRightInd w:val="0"/>
+        <w:spacing w:after="0" w:line="240" w:lineRule="auto"/>
+        <w:rPr>
+          <w:rFonts w:ascii="Consolas" w:hAnsi="Consolas" w:cs="Consolas"/>
+          <w:color w:val="000000"/>
+          <w:sz w:val="19"/>
+          <w:szCs w:val="19"/>
+        </w:rPr>
+      </w:pPr>
+      <w:r>
+        <w:rPr>
+          <w:rFonts w:ascii="Consolas" w:hAnsi="Consolas" w:cs="Consolas"/>
+          <w:color w:val="000000"/>
+          <w:sz w:val="19"/>
+          <w:szCs w:val="19"/>
+        </w:rPr>
+        <w:t xml:space="preserve">            </w:t>
+      </w:r>
+      <w:r>
+        <w:rPr>
+          <w:rFonts w:ascii="Consolas" w:hAnsi="Consolas" w:cs="Consolas"/>
+          <w:color w:val="0000FF"/>
+          <w:sz w:val="19"/>
+          <w:szCs w:val="19"/>
+        </w:rPr>
+        <w:t>return</w:t>
+      </w:r>
+      <w:r>
+        <w:rPr>
+          <w:rFonts w:ascii="Consolas" w:hAnsi="Consolas" w:cs="Consolas"/>
+          <w:color w:val="000000"/>
+          <w:sz w:val="19"/>
+          <w:szCs w:val="19"/>
+        </w:rPr>
+        <w:t xml:space="preserve"> overTwoFiles;</w:t>
+      </w:r>
+    </w:p>
+    <w:p>
+      <w:pPr>
+        <w:rPr>
+          <w:rFonts w:ascii="Consolas" w:hAnsi="Consolas" w:cs="Consolas"/>
+          <w:color w:val="000000"/>
+          <w:sz w:val="19"/>
+          <w:szCs w:val="19"/>
+        </w:rPr>
+      </w:pPr>
+      <w:r>
+        <w:rPr>
+          <w:rFonts w:ascii="Consolas" w:hAnsi="Consolas" w:cs="Consolas"/>
+          <w:color w:val="000000"/>
+          <w:sz w:val="19"/>
+          <w:szCs w:val="19"/>
+        </w:rPr>
+        <w:t xml:space="preserve">        }</w:t>
+      </w:r>
+    </w:p>
+    <w:p>
+      <w:pPr>
+        <w:rPr>
+          <w:rFonts w:cstheme="minorHAnsi"/>
+        </w:rPr>
+      </w:pPr>
+      <w:r>
+        <w:rPr>
+          <w:rFonts w:cstheme="minorHAnsi"/>
+        </w:rPr>
+        <w:t>Nell’inserimento dell’immagine nella lista delle immagini della deposizione è stato aggiunto un ulteriore controllo sul nome dell’immagine, affinché non si aggiunga l’immagine di provino. Questo può accedere in seguito a errori oppure al fatto che sia una vecchia versione.</w:t>
+      </w:r>
+    </w:p>
+    <w:p>
+      <w:pPr>
+        <w:rPr>
+          <w:rFonts w:cstheme="minorHAnsi"/>
+        </w:rPr>
+      </w:pPr>
+      <w:r>
+        <w:rPr>
+          <w:rFonts w:cstheme="minorHAnsi"/>
+        </w:rPr>
+        <w:t>Aggiunto try-catch su initList in DepoTabControlController</w:t>
       </w:r>
     </w:p>
     <w:sectPr>

</xml_diff>